<commit_message>
đã tính xong chiều rộng đai
</commit_message>
<xml_diff>
--- a/Báo cáo Bài tập lớn CTM - template.docx
+++ b/Báo cáo Bài tập lớn CTM - template.docx
@@ -356,7 +356,31 @@
                       <w:sz w:val="40"/>
                       <w:szCs w:val="40"/>
                     </w:rPr>
-                    <w:t>1/P.MEM16.H1</w:t>
+                    <w:t>1/</w:t>
+                  </w:r>
+                  <w:proofErr w:type="gramStart"/>
+                  <w:r>
+                    <w:rPr>
+                      <w:rFonts w:ascii="Times New Roman" w:hAnsi="Times New Roman"/>
+                      <w:b/>
+                      <w:bCs/>
+                      <w:color w:val="002060"/>
+                      <w:sz w:val="40"/>
+                      <w:szCs w:val="40"/>
+                    </w:rPr>
+                    <w:t>P.MEM16.H</w:t>
+                  </w:r>
+                  <w:proofErr w:type="gramEnd"/>
+                  <w:r>
+                    <w:rPr>
+                      <w:rFonts w:ascii="Times New Roman" w:hAnsi="Times New Roman"/>
+                      <w:b/>
+                      <w:bCs/>
+                      <w:color w:val="002060"/>
+                      <w:sz w:val="40"/>
+                      <w:szCs w:val="40"/>
+                    </w:rPr>
+                    <w:t>1</w:t>
                   </w:r>
                 </w:p>
                 <w:p>
@@ -382,6 +406,7 @@
                     </w:rPr>
                     <w:t xml:space="preserve">Học kỳ </w:t>
                   </w:r>
+                  <w:proofErr w:type="gramStart"/>
                   <w:r>
                     <w:rPr>
                       <w:rFonts w:ascii="Times New Roman" w:hAnsi="Times New Roman"/>
@@ -400,7 +425,18 @@
                       <w:sz w:val="32"/>
                       <w:szCs w:val="32"/>
                     </w:rPr>
-                    <w:t xml:space="preserve">  Năm học 202</w:t>
+                    <w:t xml:space="preserve">  Năm</w:t>
+                  </w:r>
+                  <w:proofErr w:type="gramEnd"/>
+                  <w:r>
+                    <w:rPr>
+                      <w:rFonts w:ascii="Times New Roman" w:hAnsi="Times New Roman"/>
+                      <w:bCs/>
+                      <w:color w:val="002060"/>
+                      <w:sz w:val="32"/>
+                      <w:szCs w:val="32"/>
+                    </w:rPr>
+                    <w:t xml:space="preserve"> học 202</w:t>
                   </w:r>
                   <w:r>
                     <w:rPr>
@@ -743,6 +779,7 @@
                     </w:rPr>
                     <w:tab/>
                   </w:r>
+                  <w:proofErr w:type="gramStart"/>
                   <w:r>
                     <w:rPr>
                       <w:rFonts w:ascii="Times New Roman" w:hAnsi="Times New Roman"/>
@@ -750,7 +787,17 @@
                       <w:sz w:val="28"/>
                       <w:szCs w:val="28"/>
                     </w:rPr>
-                    <w:t>PGS.TS.Vũ Lê Huy</w:t>
+                    <w:t>PGS.TS.Vũ</w:t>
+                  </w:r>
+                  <w:proofErr w:type="gramEnd"/>
+                  <w:r>
+                    <w:rPr>
+                      <w:rFonts w:ascii="Times New Roman" w:hAnsi="Times New Roman"/>
+                      <w:color w:val="002060"/>
+                      <w:sz w:val="28"/>
+                      <w:szCs w:val="28"/>
+                    </w:rPr>
+                    <w:t xml:space="preserve"> Lê Huy</w:t>
                   </w:r>
                 </w:p>
                 <w:p>
@@ -1084,7 +1131,25 @@
           <w:sz w:val="24"/>
           <w:szCs w:val="24"/>
         </w:rPr>
-        <w:t>1/P.MEM16.H1</w:t>
+        <w:t>1/</w:t>
+      </w:r>
+      <w:proofErr w:type="gramStart"/>
+      <w:r>
+        <w:rPr>
+          <w:rFonts w:ascii="Times New Roman" w:hAnsi="Times New Roman"/>
+          <w:sz w:val="24"/>
+          <w:szCs w:val="24"/>
+        </w:rPr>
+        <w:t>P.MEM16.H</w:t>
+      </w:r>
+      <w:proofErr w:type="gramEnd"/>
+      <w:r>
+        <w:rPr>
+          <w:rFonts w:ascii="Times New Roman" w:hAnsi="Times New Roman"/>
+          <w:sz w:val="24"/>
+          <w:szCs w:val="24"/>
+        </w:rPr>
+        <w:t>1</w:t>
       </w:r>
     </w:p>
     <w:p>
@@ -2111,8 +2176,19 @@
           <w:sz w:val="24"/>
           <w:szCs w:val="28"/>
         </w:rPr>
-        <w:t>………., ngày ……… tháng ……… năm ……..</w:t>
-      </w:r>
+        <w:t>………., ngày ……… tháng ……… năm …</w:t>
+      </w:r>
+      <w:proofErr w:type="gramStart"/>
+      <w:r>
+        <w:rPr>
+          <w:rFonts w:ascii="Times New Roman" w:hAnsi="Times New Roman"/>
+          <w:i/>
+          <w:sz w:val="24"/>
+          <w:szCs w:val="28"/>
+        </w:rPr>
+        <w:t>…..</w:t>
+      </w:r>
+      <w:proofErr w:type="gramEnd"/>
     </w:p>
     <w:p>
       <w:pPr>
@@ -2133,8 +2209,9 @@
           <w:sz w:val="24"/>
           <w:szCs w:val="28"/>
         </w:rPr>
-        <w:t xml:space="preserve">Giảng viên </w:t>
-      </w:r>
+        <w:t xml:space="preserve">Giảng </w:t>
+      </w:r>
+      <w:proofErr w:type="gramStart"/>
       <w:r>
         <w:rPr>
           <w:rFonts w:ascii="Times New Roman" w:hAnsi="Times New Roman"/>
@@ -2142,7 +2219,7 @@
           <w:sz w:val="24"/>
           <w:szCs w:val="28"/>
         </w:rPr>
-        <w:t xml:space="preserve"> </w:t>
+        <w:t xml:space="preserve">viên </w:t>
       </w:r>
       <w:r>
         <w:rPr>
@@ -2151,7 +2228,26 @@
           <w:sz w:val="24"/>
           <w:szCs w:val="28"/>
         </w:rPr>
-        <w:t>đánh giá</w:t>
+        <w:t xml:space="preserve"> </w:t>
+      </w:r>
+      <w:r>
+        <w:rPr>
+          <w:rFonts w:ascii="Times New Roman" w:hAnsi="Times New Roman"/>
+          <w:b/>
+          <w:sz w:val="24"/>
+          <w:szCs w:val="28"/>
+        </w:rPr>
+        <w:t>đánh</w:t>
+      </w:r>
+      <w:proofErr w:type="gramEnd"/>
+      <w:r>
+        <w:rPr>
+          <w:rFonts w:ascii="Times New Roman" w:hAnsi="Times New Roman"/>
+          <w:b/>
+          <w:sz w:val="24"/>
+          <w:szCs w:val="28"/>
+        </w:rPr>
+        <w:t xml:space="preserve"> giá</w:t>
       </w:r>
     </w:p>
     <w:p>
@@ -2752,21 +2848,7 @@
             <w:rStyle w:val="Hyperlink"/>
             <w:noProof/>
           </w:rPr>
-          <w:t>1.3 Tính khoảng các</w:t>
-        </w:r>
-        <w:r>
-          <w:rPr>
-            <w:rStyle w:val="Hyperlink"/>
-            <w:noProof/>
-          </w:rPr>
-          <w:t>h</w:t>
-        </w:r>
-        <w:r>
-          <w:rPr>
-            <w:rStyle w:val="Hyperlink"/>
-            <w:noProof/>
-          </w:rPr>
-          <w:t xml:space="preserve"> trục</w:t>
+          <w:t>1.3 Tính khoảng cách trục</w:t>
         </w:r>
         <w:r>
           <w:rPr>
@@ -2910,7 +2992,21 @@
             <w:rStyle w:val="Hyperlink"/>
             <w:noProof/>
           </w:rPr>
-          <w:t>1.5 Xác định tiết diện đai</w:t>
+          <w:t>1.5 Xác định t</w:t>
+        </w:r>
+        <w:r>
+          <w:rPr>
+            <w:rStyle w:val="Hyperlink"/>
+            <w:noProof/>
+          </w:rPr>
+          <w:t>i</w:t>
+        </w:r>
+        <w:r>
+          <w:rPr>
+            <w:rStyle w:val="Hyperlink"/>
+            <w:noProof/>
+          </w:rPr>
+          <w:t>ết diện đai</w:t>
         </w:r>
         <w:r>
           <w:rPr>
@@ -4295,49 +4391,74 @@
           <w:sz w:val="26"/>
           <w:szCs w:val="26"/>
         </w:rPr>
-        <w:t>An abstract is an outline/brief summary</w:t>
-      </w:r>
+        <w:t>An abstract is an outline/</w:t>
+      </w:r>
+      <w:proofErr w:type="gramStart"/>
       <w:r>
         <w:rPr>
           <w:sz w:val="26"/>
           <w:szCs w:val="26"/>
         </w:rPr>
-        <w:t xml:space="preserve"> of this minor </w:t>
-      </w:r>
+        <w:t>brief summary</w:t>
+      </w:r>
+      <w:proofErr w:type="gramEnd"/>
       <w:r>
         <w:rPr>
           <w:sz w:val="26"/>
           <w:szCs w:val="26"/>
         </w:rPr>
-        <w:t>project</w:t>
+        <w:t xml:space="preserve"> of this minor </w:t>
       </w:r>
       <w:r>
         <w:rPr>
           <w:sz w:val="26"/>
           <w:szCs w:val="26"/>
         </w:rPr>
-        <w:t xml:space="preserve">, target and main results obtained. </w:t>
+        <w:t>project</w:t>
       </w:r>
       <w:r>
         <w:rPr>
           <w:sz w:val="26"/>
           <w:szCs w:val="26"/>
         </w:rPr>
-        <w:t xml:space="preserve">Abstracts should be written after the full </w:t>
+        <w:t xml:space="preserve">, target and main results obtained. </w:t>
       </w:r>
       <w:r>
         <w:rPr>
           <w:sz w:val="26"/>
           <w:szCs w:val="26"/>
         </w:rPr>
-        <w:t>report</w:t>
+        <w:t xml:space="preserve">Abstracts should be written after the full </w:t>
       </w:r>
       <w:r>
         <w:rPr>
           <w:sz w:val="26"/>
           <w:szCs w:val="26"/>
         </w:rPr>
-        <w:t xml:space="preserve"> is written, and are usually about 1</w:t>
+        <w:t>report</w:t>
+      </w:r>
+      <w:r>
+        <w:rPr>
+          <w:sz w:val="26"/>
+          <w:szCs w:val="26"/>
+        </w:rPr>
+        <w:t xml:space="preserve"> is </w:t>
+      </w:r>
+      <w:proofErr w:type="gramStart"/>
+      <w:r>
+        <w:rPr>
+          <w:sz w:val="26"/>
+          <w:szCs w:val="26"/>
+        </w:rPr>
+        <w:t>written, and</w:t>
+      </w:r>
+      <w:proofErr w:type="gramEnd"/>
+      <w:r>
+        <w:rPr>
+          <w:sz w:val="26"/>
+          <w:szCs w:val="26"/>
+        </w:rPr>
+        <w:t xml:space="preserve"> are usually about 1</w:t>
       </w:r>
       <w:r>
         <w:rPr>
@@ -4726,10 +4847,18 @@
         <w:t>tốc độ quay khá cao nên chọn đai</w:t>
       </w:r>
       <w:r>
-        <w:t xml:space="preserve"> dẹt chất liệu </w:t>
-      </w:r>
-      <w:r>
-        <w:t xml:space="preserve"> vải cao su.</w:t>
+        <w:t xml:space="preserve"> dẹt chất </w:t>
+      </w:r>
+      <w:proofErr w:type="gramStart"/>
+      <w:r>
+        <w:t xml:space="preserve">liệu </w:t>
+      </w:r>
+      <w:r>
+        <w:t xml:space="preserve"> vải</w:t>
+      </w:r>
+      <w:proofErr w:type="gramEnd"/>
+      <w:r>
+        <w:t xml:space="preserve"> cao su.</w:t>
       </w:r>
     </w:p>
     <w:p>
@@ -4785,10 +4914,10 @@
             <v:path o:extrusionok="f" gradientshapeok="t" o:connecttype="rect"/>
             <o:lock v:ext="edit" aspectratio="t"/>
           </v:shapetype>
-          <v:shape id="_x0000_i1025" type="#_x0000_t75" style="width:237.5pt;height:24.5pt" o:ole="">
+          <v:shape id="_x0000_i1025" type="#_x0000_t75" style="width:237.25pt;height:24.55pt" o:ole="">
             <v:imagedata r:id="rId15" o:title=""/>
           </v:shape>
-          <o:OLEObject Type="Embed" ProgID="Equation.DSMT4" ShapeID="_x0000_i1025" DrawAspect="Content" ObjectID="_1787300094" r:id="rId16"/>
+          <o:OLEObject Type="Embed" ProgID="Equation.DSMT4" ShapeID="_x0000_i1025" DrawAspect="Content" ObjectID="_1787517447" r:id="rId16"/>
         </w:object>
       </w:r>
     </w:p>
@@ -4838,15 +4967,20 @@
           <w:position w:val="-6"/>
         </w:rPr>
         <w:object w:dxaOrig="200" w:dyaOrig="220" w14:anchorId="08B11B76">
-          <v:shape id="_x0000_i1026" type="#_x0000_t75" style="width:9.5pt;height:11pt" o:ole="">
+          <v:shape id="_x0000_i1026" type="#_x0000_t75" style="width:9.25pt;height:10.9pt" o:ole="">
             <v:imagedata r:id="rId17" o:title=""/>
           </v:shape>
-          <o:OLEObject Type="Embed" ProgID="Equation.DSMT4" ShapeID="_x0000_i1026" DrawAspect="Content" ObjectID="_1787300095" r:id="rId18"/>
+          <o:OLEObject Type="Embed" ProgID="Equation.DSMT4" ShapeID="_x0000_i1026" DrawAspect="Content" ObjectID="_1787517448" r:id="rId18"/>
         </w:object>
       </w:r>
       <w:r>
-        <w:t>=0.02;</w:t>
-      </w:r>
+        <w:t>=</w:t>
+      </w:r>
+      <w:proofErr w:type="gramStart"/>
+      <w:r>
+        <w:t>0.02;</w:t>
+      </w:r>
+      <w:proofErr w:type="gramEnd"/>
     </w:p>
     <w:p>
       <w:pPr>
@@ -4871,10 +5005,10 @@
           <w:position w:val="-12"/>
         </w:rPr>
         <w:object w:dxaOrig="5300" w:dyaOrig="360" w14:anchorId="56057F8F">
-          <v:shape id="_x0000_i1027" type="#_x0000_t75" style="width:299.5pt;height:20.5pt" o:ole="">
+          <v:shape id="_x0000_i1027" type="#_x0000_t75" style="width:299.45pt;height:20.75pt" o:ole="">
             <v:imagedata r:id="rId19" o:title=""/>
           </v:shape>
-          <o:OLEObject Type="Embed" ProgID="Equation.DSMT4" ShapeID="_x0000_i1027" DrawAspect="Content" ObjectID="_1787300096" r:id="rId20"/>
+          <o:OLEObject Type="Embed" ProgID="Equation.DSMT4" ShapeID="_x0000_i1027" DrawAspect="Content" ObjectID="_1787517449" r:id="rId20"/>
         </w:object>
       </w:r>
     </w:p>
@@ -4924,10 +5058,10 @@
           <w:position w:val="-30"/>
         </w:rPr>
         <w:object w:dxaOrig="3780" w:dyaOrig="680" w14:anchorId="7757F730">
-          <v:shape id="_x0000_i1028" type="#_x0000_t75" style="width:204pt;height:36.5pt" o:ole="">
+          <v:shape id="_x0000_i1028" type="#_x0000_t75" style="width:204pt;height:36.55pt" o:ole="">
             <v:imagedata r:id="rId21" o:title=""/>
           </v:shape>
-          <o:OLEObject Type="Embed" ProgID="Equation.DSMT4" ShapeID="_x0000_i1028" DrawAspect="Content" ObjectID="_1787300097" r:id="rId22"/>
+          <o:OLEObject Type="Embed" ProgID="Equation.DSMT4" ShapeID="_x0000_i1028" DrawAspect="Content" ObjectID="_1787517450" r:id="rId22"/>
         </w:object>
       </w:r>
     </w:p>
@@ -4961,10 +5095,10 @@
           <w:position w:val="-12"/>
         </w:rPr>
         <w:object w:dxaOrig="3700" w:dyaOrig="360" w14:anchorId="5D57366C">
-          <v:shape id="_x0000_i1029" type="#_x0000_t75" style="width:185.5pt;height:18pt" o:ole="">
+          <v:shape id="_x0000_i1029" type="#_x0000_t75" style="width:185.45pt;height:18pt" o:ole="">
             <v:imagedata r:id="rId23" o:title=""/>
           </v:shape>
-          <o:OLEObject Type="Embed" ProgID="Equation.DSMT4" ShapeID="_x0000_i1029" DrawAspect="Content" ObjectID="_1787300098" r:id="rId24"/>
+          <o:OLEObject Type="Embed" ProgID="Equation.DSMT4" ShapeID="_x0000_i1029" DrawAspect="Content" ObjectID="_1787517451" r:id="rId24"/>
         </w:object>
       </w:r>
     </w:p>
@@ -5024,10 +5158,10 @@
           <w:position w:val="-54"/>
         </w:rPr>
         <w:object w:dxaOrig="3940" w:dyaOrig="1640" w14:anchorId="3DE54567">
-          <v:shape id="_x0000_i1030" type="#_x0000_t75" style="width:197pt;height:82pt" o:ole="">
+          <v:shape id="_x0000_i1030" type="#_x0000_t75" style="width:196.9pt;height:81.8pt" o:ole="">
             <v:imagedata r:id="rId25" o:title=""/>
           </v:shape>
-          <o:OLEObject Type="Embed" ProgID="Equation.DSMT4" ShapeID="_x0000_i1030" DrawAspect="Content" ObjectID="_1787300099" r:id="rId26"/>
+          <o:OLEObject Type="Embed" ProgID="Equation.DSMT4" ShapeID="_x0000_i1030" DrawAspect="Content" ObjectID="_1787517452" r:id="rId26"/>
         </w:object>
       </w:r>
     </w:p>
@@ -5059,10 +5193,10 @@
           <w:position w:val="-24"/>
         </w:rPr>
         <w:object w:dxaOrig="4740" w:dyaOrig="620" w14:anchorId="4A366EF1">
-          <v:shape id="_x0000_i1031" type="#_x0000_t75" style="width:261.5pt;height:34.5pt" o:ole="">
+          <v:shape id="_x0000_i1031" type="#_x0000_t75" style="width:261.25pt;height:34.35pt" o:ole="">
             <v:imagedata r:id="rId27" o:title=""/>
           </v:shape>
-          <o:OLEObject Type="Embed" ProgID="Equation.DSMT4" ShapeID="_x0000_i1031" DrawAspect="Content" ObjectID="_1787300100" r:id="rId28"/>
+          <o:OLEObject Type="Embed" ProgID="Equation.DSMT4" ShapeID="_x0000_i1031" DrawAspect="Content" ObjectID="_1787517453" r:id="rId28"/>
         </w:object>
       </w:r>
       <w:r>
@@ -5087,10 +5221,10 @@
           <w:position w:val="-24"/>
         </w:rPr>
         <w:object w:dxaOrig="3840" w:dyaOrig="620" w14:anchorId="468E8299">
-          <v:shape id="_x0000_i1032" type="#_x0000_t75" style="width:204.5pt;height:33pt" o:ole="">
+          <v:shape id="_x0000_i1032" type="#_x0000_t75" style="width:204.55pt;height:33.25pt" o:ole="">
             <v:imagedata r:id="rId29" o:title=""/>
           </v:shape>
-          <o:OLEObject Type="Embed" ProgID="Equation.DSMT4" ShapeID="_x0000_i1032" DrawAspect="Content" ObjectID="_1787300101" r:id="rId30"/>
+          <o:OLEObject Type="Embed" ProgID="Equation.DSMT4" ShapeID="_x0000_i1032" DrawAspect="Content" ObjectID="_1787517454" r:id="rId30"/>
         </w:object>
       </w:r>
       <w:r>
@@ -5115,10 +5249,10 @@
           <w:position w:val="-96"/>
         </w:rPr>
         <w:object w:dxaOrig="7000" w:dyaOrig="1980" w14:anchorId="6116FA84">
-          <v:shape id="_x0000_i1033" type="#_x0000_t75" style="width:350pt;height:99pt" o:ole="">
+          <v:shape id="_x0000_i1033" type="#_x0000_t75" style="width:350.2pt;height:99.25pt" o:ole="">
             <v:imagedata r:id="rId31" o:title=""/>
           </v:shape>
-          <o:OLEObject Type="Embed" ProgID="Equation.DSMT4" ShapeID="_x0000_i1033" DrawAspect="Content" ObjectID="_1787300102" r:id="rId32"/>
+          <o:OLEObject Type="Embed" ProgID="Equation.DSMT4" ShapeID="_x0000_i1033" DrawAspect="Content" ObjectID="_1787517455" r:id="rId32"/>
         </w:object>
       </w:r>
     </w:p>
@@ -5156,15 +5290,17 @@
           <w:position w:val="-24"/>
         </w:rPr>
         <w:object w:dxaOrig="3200" w:dyaOrig="660" w14:anchorId="681903B7">
-          <v:shape id="_x0000_i1034" type="#_x0000_t75" style="width:160pt;height:33pt" o:ole="">
+          <v:shape id="_x0000_i1034" type="#_x0000_t75" style="width:159.8pt;height:33.25pt" o:ole="">
             <v:imagedata r:id="rId33" o:title=""/>
           </v:shape>
-          <o:OLEObject Type="Embed" ProgID="Equation.DSMT4" ShapeID="_x0000_i1034" DrawAspect="Content" ObjectID="_1787300103" r:id="rId34"/>
+          <o:OLEObject Type="Embed" ProgID="Equation.DSMT4" ShapeID="_x0000_i1034" DrawAspect="Content" ObjectID="_1787517456" r:id="rId34"/>
         </w:object>
       </w:r>
+      <w:proofErr w:type="gramStart"/>
       <w:r>
         <w:t>( a</w:t>
       </w:r>
+      <w:proofErr w:type="gramEnd"/>
       <w:r>
         <w:rPr>
           <w:vertAlign w:val="subscript"/>
@@ -5215,14 +5351,7 @@
           <w:b w:val="0"/>
           <w:bCs/>
         </w:rPr>
-        <w:t>-Diện tích tiết diện đai dẹt</w:t>
-      </w:r>
-      <w:r>
-        <w:rPr>
-          <w:b w:val="0"/>
-          <w:bCs/>
-        </w:rPr>
-        <w:t>:</w:t>
+        <w:t>-Chiều dày tiêu chuẩn:</w:t>
       </w:r>
     </w:p>
     <w:p>
@@ -5233,17 +5362,59 @@
           <w:numId w:val="0"/>
         </w:numPr>
         <w:ind w:left="851" w:hanging="851"/>
-      </w:pPr>
-      <w:r>
-        <w:rPr>
-          <w:position w:val="-14"/>
-        </w:rPr>
-        <w:object w:dxaOrig="2380" w:dyaOrig="400" w14:anchorId="2977ADF9">
-          <v:shape id="_x0000_i1061" type="#_x0000_t75" style="width:146pt;height:24.5pt" o:ole="">
+        <w:rPr>
+          <w:b w:val="0"/>
+          <w:bCs/>
+        </w:rPr>
+      </w:pPr>
+      <w:r>
+        <w:rPr>
+          <w:b w:val="0"/>
+          <w:bCs/>
+        </w:rPr>
+        <w:t xml:space="preserve">Tỉ số </w:t>
+      </w:r>
+      <w:r>
+        <w:rPr>
+          <w:position w:val="-24"/>
+        </w:rPr>
+        <w:object w:dxaOrig="1800" w:dyaOrig="620" w14:anchorId="3E386B6B">
+          <v:shape id="_x0000_i1043" type="#_x0000_t75" style="width:90pt;height:31.1pt" o:ole="">
             <v:imagedata r:id="rId35" o:title=""/>
           </v:shape>
-          <o:OLEObject Type="Embed" ProgID="Equation.DSMT4" ShapeID="_x0000_i1061" DrawAspect="Content" ObjectID="_1787300104" r:id="rId36"/>
+          <o:OLEObject Type="Embed" ProgID="Equation.DSMT4" ShapeID="_x0000_i1043" DrawAspect="Content" ObjectID="_1787517457" r:id="rId36"/>
         </w:object>
+      </w:r>
+      <w:r>
+        <w:t xml:space="preserve"> </w:t>
+      </w:r>
+      <w:r>
+        <w:rPr>
+          <w:b w:val="0"/>
+          <w:bCs/>
+        </w:rPr>
+        <w:t xml:space="preserve">chọn </w:t>
+      </w:r>
+      <w:r>
+        <w:rPr>
+          <w:position w:val="-6"/>
+        </w:rPr>
+        <w:object w:dxaOrig="220" w:dyaOrig="279" w14:anchorId="65F828E6">
+          <v:shape id="_x0000_i1049" type="#_x0000_t75" style="width:10.9pt;height:14.2pt" o:ole="">
+            <v:imagedata r:id="rId37" o:title=""/>
+          </v:shape>
+          <o:OLEObject Type="Embed" ProgID="Equation.DSMT4" ShapeID="_x0000_i1049" DrawAspect="Content" ObjectID="_1787517458" r:id="rId38"/>
+        </w:object>
+      </w:r>
+      <w:r>
+        <w:t xml:space="preserve">= </w:t>
+      </w:r>
+      <w:r>
+        <w:rPr>
+          <w:b w:val="0"/>
+          <w:bCs/>
+        </w:rPr>
+        <w:t>3 theo chuẩn.</w:t>
       </w:r>
     </w:p>
     <w:p>
@@ -5264,7 +5435,615 @@
           <w:b w:val="0"/>
           <w:bCs/>
         </w:rPr>
-        <w:t>Trong đó</w:t>
+        <w:t xml:space="preserve">Chọn loại đai </w:t>
+      </w:r>
+      <w:r>
+        <w:rPr>
+          <w:b w:val="0"/>
+          <w:bCs/>
+        </w:rPr>
+        <w:t>BKHJ-65 có lớp lót</w:t>
+      </w:r>
+      <w:r>
+        <w:rPr>
+          <w:b w:val="0"/>
+          <w:bCs/>
+        </w:rPr>
+        <w:t xml:space="preserve">, có số lớp =3 và chiều dày </w:t>
+      </w:r>
+      <w:r>
+        <w:rPr>
+          <w:position w:val="-6"/>
+        </w:rPr>
+        <w:object w:dxaOrig="220" w:dyaOrig="279" w14:anchorId="0E78FEE5">
+          <v:shape id="_x0000_i1052" type="#_x0000_t75" style="width:10.9pt;height:14.2pt" o:ole="">
+            <v:imagedata r:id="rId37" o:title=""/>
+          </v:shape>
+          <o:OLEObject Type="Embed" ProgID="Equation.DSMT4" ShapeID="_x0000_i1052" DrawAspect="Content" ObjectID="_1787517459" r:id="rId39"/>
+        </w:object>
+      </w:r>
+      <w:r>
+        <w:t>=</w:t>
+      </w:r>
+      <w:r>
+        <w:rPr>
+          <w:b w:val="0"/>
+          <w:bCs/>
+        </w:rPr>
+        <w:t>3</w:t>
+      </w:r>
+    </w:p>
+    <w:p>
+      <w:pPr>
+        <w:pStyle w:val="cmuc11"/>
+        <w:numPr>
+          <w:ilvl w:val="0"/>
+          <w:numId w:val="0"/>
+        </w:numPr>
+        <w:ind w:left="851" w:hanging="851"/>
+        <w:rPr>
+          <w:b w:val="0"/>
+          <w:bCs/>
+        </w:rPr>
+      </w:pPr>
+      <w:r>
+        <w:rPr>
+          <w:b w:val="0"/>
+          <w:bCs/>
+        </w:rPr>
+        <w:t>-Tính các hệ số C</w:t>
+      </w:r>
+      <w:r>
+        <w:rPr>
+          <w:b w:val="0"/>
+          <w:bCs/>
+          <w:vertAlign w:val="subscript"/>
+        </w:rPr>
+        <w:t>i</w:t>
+      </w:r>
+      <w:r>
+        <w:rPr>
+          <w:b w:val="0"/>
+          <w:bCs/>
+        </w:rPr>
+        <w:t>:</w:t>
+      </w:r>
+    </w:p>
+    <w:p>
+      <w:pPr>
+        <w:pStyle w:val="cmuc11"/>
+        <w:numPr>
+          <w:ilvl w:val="0"/>
+          <w:numId w:val="0"/>
+        </w:numPr>
+        <w:ind w:left="851" w:hanging="851"/>
+        <w:rPr>
+          <w:b w:val="0"/>
+          <w:bCs/>
+        </w:rPr>
+      </w:pPr>
+      <w:r>
+        <w:rPr>
+          <w:b w:val="0"/>
+          <w:bCs/>
+        </w:rPr>
+        <w:t>Hệ số ảnh hưởng đến góc ôm</w:t>
+      </w:r>
+      <w:r>
+        <w:rPr>
+          <w:b w:val="0"/>
+          <w:bCs/>
+        </w:rPr>
+        <w:t xml:space="preserve"> </w:t>
+      </w:r>
+    </w:p>
+    <w:p>
+      <w:pPr>
+        <w:pStyle w:val="cmuc11"/>
+        <w:numPr>
+          <w:ilvl w:val="0"/>
+          <w:numId w:val="0"/>
+        </w:numPr>
+        <w:ind w:left="851" w:hanging="851"/>
+      </w:pPr>
+      <w:r>
+        <w:rPr>
+          <w:position w:val="-12"/>
+        </w:rPr>
+        <w:object w:dxaOrig="5800" w:dyaOrig="380" w14:anchorId="652C6B53">
+          <v:shape id="_x0000_i1053" type="#_x0000_t75" style="width:290.2pt;height:19.1pt" o:ole="">
+            <v:imagedata r:id="rId40" o:title=""/>
+          </v:shape>
+          <o:OLEObject Type="Embed" ProgID="Equation.DSMT4" ShapeID="_x0000_i1053" DrawAspect="Content" ObjectID="_1787517460" r:id="rId41"/>
+        </w:object>
+      </w:r>
+    </w:p>
+    <w:p>
+      <w:pPr>
+        <w:pStyle w:val="cmuc11"/>
+        <w:numPr>
+          <w:ilvl w:val="0"/>
+          <w:numId w:val="0"/>
+        </w:numPr>
+        <w:ind w:left="851" w:hanging="851"/>
+        <w:rPr>
+          <w:b w:val="0"/>
+          <w:bCs/>
+        </w:rPr>
+      </w:pPr>
+      <w:r>
+        <w:rPr>
+          <w:b w:val="0"/>
+          <w:bCs/>
+        </w:rPr>
+        <w:lastRenderedPageBreak/>
+        <w:t>Hệ số ảnh hưởng đến vận tốc</w:t>
+      </w:r>
+    </w:p>
+    <w:p>
+      <w:pPr>
+        <w:pStyle w:val="cmuc11"/>
+        <w:numPr>
+          <w:ilvl w:val="0"/>
+          <w:numId w:val="0"/>
+        </w:numPr>
+        <w:ind w:left="851" w:hanging="851"/>
+        <w:rPr>
+          <w:b w:val="0"/>
+          <w:bCs/>
+          <w:vertAlign w:val="subscript"/>
+        </w:rPr>
+      </w:pPr>
+      <w:r>
+        <w:rPr>
+          <w:position w:val="-12"/>
+        </w:rPr>
+        <w:object w:dxaOrig="5179" w:dyaOrig="380" w14:anchorId="26506CFB">
+          <v:shape id="_x0000_i1054" type="#_x0000_t75" style="width:259.1pt;height:19.1pt" o:ole="">
+            <v:imagedata r:id="rId42" o:title=""/>
+          </v:shape>
+          <o:OLEObject Type="Embed" ProgID="Equation.DSMT4" ShapeID="_x0000_i1054" DrawAspect="Content" ObjectID="_1787517461" r:id="rId43"/>
+        </w:object>
+      </w:r>
+    </w:p>
+    <w:p>
+      <w:pPr>
+        <w:pStyle w:val="cmuc11"/>
+        <w:numPr>
+          <w:ilvl w:val="0"/>
+          <w:numId w:val="0"/>
+        </w:numPr>
+        <w:ind w:left="851" w:hanging="851"/>
+        <w:rPr>
+          <w:b w:val="0"/>
+          <w:bCs/>
+        </w:rPr>
+      </w:pPr>
+      <w:r>
+        <w:rPr>
+          <w:b w:val="0"/>
+          <w:bCs/>
+        </w:rPr>
+        <w:t>Hệ số ảnh hưởng của vị trí bộ truyền so với phương nằm ngang</w:t>
+      </w:r>
+    </w:p>
+    <w:p>
+      <w:pPr>
+        <w:pStyle w:val="cmuc11"/>
+        <w:numPr>
+          <w:ilvl w:val="0"/>
+          <w:numId w:val="0"/>
+        </w:numPr>
+        <w:ind w:left="851" w:hanging="851"/>
+      </w:pPr>
+      <w:r>
+        <w:rPr>
+          <w:position w:val="-12"/>
+        </w:rPr>
+        <w:object w:dxaOrig="2540" w:dyaOrig="380" w14:anchorId="5B8F765F">
+          <v:shape id="_x0000_i1055" type="#_x0000_t75" style="width:127.1pt;height:19.1pt" o:ole="">
+            <v:imagedata r:id="rId44" o:title=""/>
+          </v:shape>
+          <o:OLEObject Type="Embed" ProgID="Equation.DSMT4" ShapeID="_x0000_i1055" DrawAspect="Content" ObjectID="_1787517462" r:id="rId45"/>
+        </w:object>
+      </w:r>
+    </w:p>
+    <w:p>
+      <w:pPr>
+        <w:pStyle w:val="cmuc11"/>
+        <w:numPr>
+          <w:ilvl w:val="0"/>
+          <w:numId w:val="0"/>
+        </w:numPr>
+        <w:ind w:left="851" w:hanging="851"/>
+        <w:rPr>
+          <w:b w:val="0"/>
+          <w:bCs/>
+        </w:rPr>
+      </w:pPr>
+      <w:r>
+        <w:t>-</w:t>
+      </w:r>
+      <w:r>
+        <w:rPr>
+          <w:b w:val="0"/>
+          <w:bCs/>
+        </w:rPr>
+        <w:t>Ứng suất có ích cho phép được xác định bằng thực nghiệm</w:t>
+      </w:r>
+    </w:p>
+    <w:p>
+      <w:pPr>
+        <w:pStyle w:val="cmuc11"/>
+        <w:numPr>
+          <w:ilvl w:val="0"/>
+          <w:numId w:val="0"/>
+        </w:numPr>
+        <w:ind w:left="851" w:hanging="851"/>
+        <w:rPr>
+          <w:b w:val="0"/>
+          <w:bCs/>
+        </w:rPr>
+      </w:pPr>
+      <w:r>
+        <w:rPr>
+          <w:b w:val="0"/>
+          <w:bCs/>
+        </w:rPr>
+        <w:t xml:space="preserve">Lấy ứng suất căng ban đầu </w:t>
+      </w:r>
+      <w:r>
+        <w:rPr>
+          <w:position w:val="-12"/>
+        </w:rPr>
+        <w:object w:dxaOrig="1320" w:dyaOrig="360" w14:anchorId="38DAD798">
+          <v:shape id="_x0000_i1056" type="#_x0000_t75" style="width:66pt;height:18pt" o:ole="">
+            <v:imagedata r:id="rId46" o:title=""/>
+          </v:shape>
+          <o:OLEObject Type="Embed" ProgID="Equation.DSMT4" ShapeID="_x0000_i1056" DrawAspect="Content" ObjectID="_1787517463" r:id="rId47"/>
+        </w:object>
+      </w:r>
+    </w:p>
+    <w:p>
+      <w:pPr>
+        <w:pStyle w:val="cmuc11"/>
+        <w:numPr>
+          <w:ilvl w:val="0"/>
+          <w:numId w:val="0"/>
+        </w:numPr>
+        <w:ind w:left="851" w:hanging="851"/>
+        <w:rPr>
+          <w:b w:val="0"/>
+          <w:bCs/>
+        </w:rPr>
+      </w:pPr>
+      <w:r>
+        <w:rPr>
+          <w:b w:val="0"/>
+          <w:bCs/>
+        </w:rPr>
+        <w:t>Theo bảng 4.9. Trị số của hệ số k</w:t>
+      </w:r>
+      <w:r>
+        <w:rPr>
+          <w:b w:val="0"/>
+          <w:bCs/>
+          <w:vertAlign w:val="subscript"/>
+        </w:rPr>
+        <w:t xml:space="preserve">1 </w:t>
+      </w:r>
+      <w:r>
+        <w:rPr>
+          <w:b w:val="0"/>
+          <w:bCs/>
+        </w:rPr>
+        <w:t>và k</w:t>
+      </w:r>
+      <w:r>
+        <w:rPr>
+          <w:b w:val="0"/>
+          <w:bCs/>
+          <w:vertAlign w:val="subscript"/>
+        </w:rPr>
+        <w:t>2</w:t>
+      </w:r>
+      <w:r>
+        <w:rPr>
+          <w:b w:val="0"/>
+          <w:bCs/>
+        </w:rPr>
+        <w:t xml:space="preserve"> </w:t>
+      </w:r>
+      <w:r>
+        <w:rPr>
+          <w:b w:val="0"/>
+          <w:bCs/>
+        </w:rPr>
+        <w:t xml:space="preserve">với </w:t>
+      </w:r>
+      <w:r>
+        <w:rPr>
+          <w:position w:val="-12"/>
+        </w:rPr>
+        <w:object w:dxaOrig="1320" w:dyaOrig="360" w14:anchorId="74D88BE6">
+          <v:shape id="_x0000_i1057" type="#_x0000_t75" style="width:66pt;height:18pt" o:ole="">
+            <v:imagedata r:id="rId46" o:title=""/>
+          </v:shape>
+          <o:OLEObject Type="Embed" ProgID="Equation.DSMT4" ShapeID="_x0000_i1057" DrawAspect="Content" ObjectID="_1787517464" r:id="rId48"/>
+        </w:object>
+      </w:r>
+      <w:r>
+        <w:rPr>
+          <w:b w:val="0"/>
+          <w:bCs/>
+        </w:rPr>
+        <w:t>có k</w:t>
+      </w:r>
+      <w:r>
+        <w:rPr>
+          <w:b w:val="0"/>
+          <w:bCs/>
+          <w:vertAlign w:val="subscript"/>
+        </w:rPr>
+        <w:t>1</w:t>
+      </w:r>
+      <w:r>
+        <w:rPr>
+          <w:b w:val="0"/>
+          <w:bCs/>
+        </w:rPr>
+        <w:t xml:space="preserve">=2.5, </w:t>
+      </w:r>
+    </w:p>
+    <w:p>
+      <w:pPr>
+        <w:pStyle w:val="cmuc11"/>
+        <w:numPr>
+          <w:ilvl w:val="0"/>
+          <w:numId w:val="0"/>
+        </w:numPr>
+        <w:ind w:left="851" w:hanging="851"/>
+        <w:rPr>
+          <w:b w:val="0"/>
+          <w:bCs/>
+        </w:rPr>
+      </w:pPr>
+      <w:r>
+        <w:rPr>
+          <w:b w:val="0"/>
+          <w:bCs/>
+        </w:rPr>
+        <w:t>k</w:t>
+      </w:r>
+      <w:r>
+        <w:rPr>
+          <w:b w:val="0"/>
+          <w:bCs/>
+          <w:vertAlign w:val="subscript"/>
+        </w:rPr>
+        <w:t>2</w:t>
+      </w:r>
+      <w:r>
+        <w:rPr>
+          <w:b w:val="0"/>
+          <w:bCs/>
+        </w:rPr>
+        <w:t>=</w:t>
+      </w:r>
+      <w:r>
+        <w:rPr>
+          <w:b w:val="0"/>
+          <w:bCs/>
+        </w:rPr>
+        <w:t>10.0</w:t>
+      </w:r>
+    </w:p>
+    <w:p>
+      <w:pPr>
+        <w:pStyle w:val="cmuc11"/>
+        <w:numPr>
+          <w:ilvl w:val="0"/>
+          <w:numId w:val="0"/>
+        </w:numPr>
+        <w:ind w:left="851" w:hanging="851"/>
+      </w:pPr>
+      <w:r>
+        <w:rPr>
+          <w:position w:val="-30"/>
+        </w:rPr>
+        <w:object w:dxaOrig="4239" w:dyaOrig="680" w14:anchorId="26E5B526">
+          <v:shape id="_x0000_i1058" type="#_x0000_t75" style="width:260.2pt;height:41.45pt" o:ole="">
+            <v:imagedata r:id="rId49" o:title=""/>
+          </v:shape>
+          <o:OLEObject Type="Embed" ProgID="Equation.DSMT4" ShapeID="_x0000_i1058" DrawAspect="Content" ObjectID="_1787517465" r:id="rId50"/>
+        </w:object>
+      </w:r>
+    </w:p>
+    <w:p>
+      <w:pPr>
+        <w:pStyle w:val="cmuc11"/>
+        <w:numPr>
+          <w:ilvl w:val="0"/>
+          <w:numId w:val="0"/>
+        </w:numPr>
+        <w:ind w:left="851" w:hanging="851"/>
+      </w:pPr>
+      <w:r>
+        <w:t>-</w:t>
+      </w:r>
+      <w:r>
+        <w:rPr>
+          <w:b w:val="0"/>
+          <w:bCs/>
+        </w:rPr>
+        <w:t xml:space="preserve">Ứng suất có ích cho phép </w:t>
+      </w:r>
+      <w:r>
+        <w:rPr>
+          <w:b w:val="0"/>
+          <w:bCs/>
+        </w:rPr>
+        <w:t xml:space="preserve">ứng với khi cho đai làm việc với </w:t>
+      </w:r>
+      <w:r>
+        <w:rPr>
+          <w:position w:val="-12"/>
+        </w:rPr>
+        <w:object w:dxaOrig="720" w:dyaOrig="360" w14:anchorId="0BB98455">
+          <v:shape id="_x0000_i1060" type="#_x0000_t75" style="width:36pt;height:18pt" o:ole="">
+            <v:imagedata r:id="rId51" o:title=""/>
+          </v:shape>
+          <o:OLEObject Type="Embed" ProgID="Equation.DSMT4" ShapeID="_x0000_i1060" DrawAspect="Content" ObjectID="_1787517466" r:id="rId52"/>
+        </w:object>
+      </w:r>
+    </w:p>
+    <w:p>
+      <w:pPr>
+        <w:pStyle w:val="cmuc11"/>
+        <w:numPr>
+          <w:ilvl w:val="0"/>
+          <w:numId w:val="0"/>
+        </w:numPr>
+        <w:ind w:left="851" w:hanging="851"/>
+        <w:rPr>
+          <w:b w:val="0"/>
+          <w:bCs/>
+        </w:rPr>
+      </w:pPr>
+      <w:r>
+        <w:rPr>
+          <w:position w:val="-14"/>
+        </w:rPr>
+        <w:object w:dxaOrig="6220" w:dyaOrig="400" w14:anchorId="61A6179E">
+          <v:shape id="_x0000_i1061" type="#_x0000_t75" style="width:310.9pt;height:20.2pt" o:ole="">
+            <v:imagedata r:id="rId53" o:title=""/>
+          </v:shape>
+          <o:OLEObject Type="Embed" ProgID="Equation.DSMT4" ShapeID="_x0000_i1061" DrawAspect="Content" ObjectID="_1787517467" r:id="rId54"/>
+        </w:object>
+      </w:r>
+    </w:p>
+    <w:p>
+      <w:pPr>
+        <w:pStyle w:val="cmuc11"/>
+        <w:numPr>
+          <w:ilvl w:val="0"/>
+          <w:numId w:val="0"/>
+        </w:numPr>
+        <w:ind w:left="851" w:hanging="851"/>
+        <w:rPr>
+          <w:b w:val="0"/>
+          <w:bCs/>
+        </w:rPr>
+      </w:pPr>
+      <w:r>
+        <w:rPr>
+          <w:b w:val="0"/>
+          <w:bCs/>
+          <w:vertAlign w:val="subscript"/>
+        </w:rPr>
+        <w:t>-</w:t>
+      </w:r>
+      <w:r>
+        <w:rPr>
+          <w:b w:val="0"/>
+          <w:bCs/>
+        </w:rPr>
+        <w:t>Chiều rộng đai</w:t>
+      </w:r>
+    </w:p>
+    <w:p>
+      <w:pPr>
+        <w:pStyle w:val="cmuc11"/>
+        <w:numPr>
+          <w:ilvl w:val="0"/>
+          <w:numId w:val="0"/>
+        </w:numPr>
+        <w:ind w:left="851" w:hanging="851"/>
+        <w:rPr>
+          <w:b w:val="0"/>
+          <w:bCs/>
+        </w:rPr>
+      </w:pPr>
+      <w:r>
+        <w:rPr>
+          <w:b w:val="0"/>
+          <w:bCs/>
+        </w:rPr>
+        <w:t>Lấy k</w:t>
+      </w:r>
+      <w:r>
+        <w:rPr>
+          <w:b w:val="0"/>
+          <w:bCs/>
+          <w:vertAlign w:val="subscript"/>
+        </w:rPr>
+        <w:t>d</w:t>
+      </w:r>
+      <w:r>
+        <w:rPr>
+          <w:b w:val="0"/>
+          <w:bCs/>
+        </w:rPr>
+        <w:t xml:space="preserve"> =1.2 (k</w:t>
+      </w:r>
+      <w:r>
+        <w:rPr>
+          <w:b w:val="0"/>
+          <w:bCs/>
+          <w:vertAlign w:val="subscript"/>
+        </w:rPr>
+        <w:t>d</w:t>
+      </w:r>
+      <w:r>
+        <w:rPr>
+          <w:b w:val="0"/>
+          <w:bCs/>
+        </w:rPr>
+        <w:t xml:space="preserve"> =1.1 với động cơ loại I và thêm 0.1 làm việc 2 ca)</w:t>
+      </w:r>
+    </w:p>
+    <w:p>
+      <w:pPr>
+        <w:pStyle w:val="cmuc11"/>
+        <w:numPr>
+          <w:ilvl w:val="0"/>
+          <w:numId w:val="0"/>
+        </w:numPr>
+        <w:ind w:left="851" w:hanging="851"/>
+      </w:pPr>
+      <w:r>
+        <w:rPr>
+          <w:position w:val="-32"/>
+        </w:rPr>
+        <w:object w:dxaOrig="4660" w:dyaOrig="700" w14:anchorId="3663BFF8">
+          <v:shape id="_x0000_i1068" type="#_x0000_t75" style="width:232.9pt;height:34.9pt" o:ole="">
+            <v:imagedata r:id="rId55" o:title=""/>
+          </v:shape>
+          <o:OLEObject Type="Embed" ProgID="Equation.DSMT4" ShapeID="_x0000_i1068" DrawAspect="Content" ObjectID="_1787517468" r:id="rId56"/>
+        </w:object>
+      </w:r>
+    </w:p>
+    <w:p>
+      <w:pPr>
+        <w:pStyle w:val="cmuc11"/>
+        <w:numPr>
+          <w:ilvl w:val="0"/>
+          <w:numId w:val="0"/>
+        </w:numPr>
+        <w:ind w:left="851" w:hanging="851"/>
+        <w:rPr>
+          <w:b w:val="0"/>
+          <w:bCs/>
+          <w:i/>
+          <w:iCs/>
+        </w:rPr>
+      </w:pPr>
+      <w:r>
+        <w:rPr>
+          <w:b w:val="0"/>
+          <w:bCs/>
+        </w:rPr>
+        <w:t>Theo chuẩn lấy b = 30mm</w:t>
       </w:r>
     </w:p>
     <w:p>
@@ -5292,7 +6071,6 @@
         <w:pStyle w:val="normal0"/>
       </w:pPr>
       <w:r>
-        <w:lastRenderedPageBreak/>
         <w:t>.</w:t>
       </w:r>
     </w:p>
@@ -5541,10 +6319,10 @@
                 <w:szCs w:val="24"/>
               </w:rPr>
               <w:object w:dxaOrig="240" w:dyaOrig="260" w14:anchorId="00944AFB">
-                <v:shape id="_x0000_i1035" type="#_x0000_t75" style="width:11.5pt;height:12pt" o:ole="">
-                  <v:imagedata r:id="rId37" o:title=""/>
+                <v:shape id="_x0000_i1036" type="#_x0000_t75" style="width:11.45pt;height:12pt" o:ole="">
+                  <v:imagedata r:id="rId57" o:title=""/>
                 </v:shape>
-                <o:OLEObject Type="Embed" ProgID="Equation.DSMT4" ShapeID="_x0000_i1035" DrawAspect="Content" ObjectID="_1787300105" r:id="rId38"/>
+                <o:OLEObject Type="Embed" ProgID="Equation.DSMT4" ShapeID="_x0000_i1036" DrawAspect="Content" ObjectID="_1787517469" r:id="rId58"/>
               </w:object>
             </w:r>
           </w:p>
@@ -5688,6 +6466,7 @@
                 <w:sz w:val="24"/>
                 <w:szCs w:val="24"/>
               </w:rPr>
+              <w:lastRenderedPageBreak/>
               <w:t>Chiều dài xích</w:t>
             </w:r>
           </w:p>
@@ -6107,10 +6886,10 @@
                 <w:szCs w:val="24"/>
               </w:rPr>
               <w:object w:dxaOrig="1800" w:dyaOrig="400" w14:anchorId="540D2014">
-                <v:shape id="_x0000_i1036" type="#_x0000_t75" style="width:90.5pt;height:20.5pt" o:ole="">
-                  <v:imagedata r:id="rId39" o:title=""/>
+                <v:shape id="_x0000_i1037" type="#_x0000_t75" style="width:90.55pt;height:20.75pt" o:ole="">
+                  <v:imagedata r:id="rId59" o:title=""/>
                 </v:shape>
-                <o:OLEObject Type="Embed" ProgID="Equation.DSMT4" ShapeID="_x0000_i1036" DrawAspect="Content" ObjectID="_1787300106" r:id="rId40"/>
+                <o:OLEObject Type="Embed" ProgID="Equation.DSMT4" ShapeID="_x0000_i1037" DrawAspect="Content" ObjectID="_1787517470" r:id="rId60"/>
               </w:object>
             </w:r>
           </w:p>

</xml_diff>

<commit_message>
còn chọn chiều rộng bề đai và bảng thông số
</commit_message>
<xml_diff>
--- a/Báo cáo Bài tập lớn CTM - template.docx
+++ b/Báo cáo Bài tập lớn CTM - template.docx
@@ -2490,7 +2490,7 @@
         </w:rPr>
         <w:fldChar w:fldCharType="separate"/>
       </w:r>
-      <w:hyperlink w:anchor="_Toc176684020" w:history="1">
+      <w:hyperlink w:anchor="_Toc176946709" w:history="1">
         <w:r>
           <w:rPr>
             <w:rStyle w:val="Hyperlink"/>
@@ -2517,7 +2517,7 @@
             <w:noProof/>
             <w:webHidden/>
           </w:rPr>
-          <w:instrText xml:space="preserve"> PAGEREF _Toc176684020 \h </w:instrText>
+          <w:instrText xml:space="preserve"> PAGEREF _Toc176946709 \h </w:instrText>
         </w:r>
         <w:r>
           <w:rPr>
@@ -2537,7 +2537,7 @@
             <w:noProof/>
             <w:webHidden/>
           </w:rPr>
-          <w:t>2</w:t>
+          <w:t>4</w:t>
         </w:r>
         <w:r>
           <w:rPr>
@@ -2558,7 +2558,7 @@
           <w14:ligatures w14:val="standardContextual"/>
         </w:rPr>
       </w:pPr>
-      <w:hyperlink w:anchor="_Toc176684021" w:history="1">
+      <w:hyperlink w:anchor="_Toc176946710" w:history="1">
         <w:r>
           <w:rPr>
             <w:rStyle w:val="Hyperlink"/>
@@ -2585,7 +2585,7 @@
             <w:noProof/>
             <w:webHidden/>
           </w:rPr>
-          <w:instrText xml:space="preserve"> PAGEREF _Toc176684021 \h </w:instrText>
+          <w:instrText xml:space="preserve"> PAGEREF _Toc176946710 \h </w:instrText>
         </w:r>
         <w:r>
           <w:rPr>
@@ -2605,7 +2605,7 @@
             <w:noProof/>
             <w:webHidden/>
           </w:rPr>
-          <w:t>3</w:t>
+          <w:t>5</w:t>
         </w:r>
         <w:r>
           <w:rPr>
@@ -2626,7 +2626,7 @@
           <w14:ligatures w14:val="standardContextual"/>
         </w:rPr>
       </w:pPr>
-      <w:hyperlink w:anchor="_Toc176684022" w:history="1">
+      <w:hyperlink w:anchor="_Toc176946711" w:history="1">
         <w:r>
           <w:rPr>
             <w:rStyle w:val="Hyperlink"/>
@@ -2653,7 +2653,7 @@
             <w:noProof/>
             <w:webHidden/>
           </w:rPr>
-          <w:instrText xml:space="preserve"> PAGEREF _Toc176684022 \h </w:instrText>
+          <w:instrText xml:space="preserve"> PAGEREF _Toc176946711 \h </w:instrText>
         </w:r>
         <w:r>
           <w:rPr>
@@ -2673,7 +2673,7 @@
             <w:noProof/>
             <w:webHidden/>
           </w:rPr>
-          <w:t>4</w:t>
+          <w:t>6</w:t>
         </w:r>
         <w:r>
           <w:rPr>
@@ -2698,7 +2698,7 @@
           <w14:ligatures w14:val="standardContextual"/>
         </w:rPr>
       </w:pPr>
-      <w:hyperlink w:anchor="_Toc176684023" w:history="1">
+      <w:hyperlink w:anchor="_Toc176946712" w:history="1">
         <w:r>
           <w:rPr>
             <w:rStyle w:val="Hyperlink"/>
@@ -2725,7 +2725,7 @@
             <w:noProof/>
             <w:webHidden/>
           </w:rPr>
-          <w:instrText xml:space="preserve"> PAGEREF _Toc176684023 \h </w:instrText>
+          <w:instrText xml:space="preserve"> PAGEREF _Toc176946712 \h </w:instrText>
         </w:r>
         <w:r>
           <w:rPr>
@@ -2745,7 +2745,7 @@
             <w:noProof/>
             <w:webHidden/>
           </w:rPr>
-          <w:t>4</w:t>
+          <w:t>6</w:t>
         </w:r>
         <w:r>
           <w:rPr>
@@ -2770,7 +2770,7 @@
           <w14:ligatures w14:val="standardContextual"/>
         </w:rPr>
       </w:pPr>
-      <w:hyperlink w:anchor="_Toc176684024" w:history="1">
+      <w:hyperlink w:anchor="_Toc176946713" w:history="1">
         <w:r>
           <w:rPr>
             <w:rStyle w:val="Hyperlink"/>
@@ -2797,7 +2797,7 @@
             <w:noProof/>
             <w:webHidden/>
           </w:rPr>
-          <w:instrText xml:space="preserve"> PAGEREF _Toc176684024 \h </w:instrText>
+          <w:instrText xml:space="preserve"> PAGEREF _Toc176946713 \h </w:instrText>
         </w:r>
         <w:r>
           <w:rPr>
@@ -2817,7 +2817,7 @@
             <w:noProof/>
             <w:webHidden/>
           </w:rPr>
-          <w:t>4</w:t>
+          <w:t>6</w:t>
         </w:r>
         <w:r>
           <w:rPr>
@@ -2842,7 +2842,7 @@
           <w14:ligatures w14:val="standardContextual"/>
         </w:rPr>
       </w:pPr>
-      <w:hyperlink w:anchor="_Toc176684025" w:history="1">
+      <w:hyperlink w:anchor="_Toc176946714" w:history="1">
         <w:r>
           <w:rPr>
             <w:rStyle w:val="Hyperlink"/>
@@ -2869,7 +2869,7 @@
             <w:noProof/>
             <w:webHidden/>
           </w:rPr>
-          <w:instrText xml:space="preserve"> PAGEREF _Toc176684025 \h </w:instrText>
+          <w:instrText xml:space="preserve"> PAGEREF _Toc176946714 \h </w:instrText>
         </w:r>
         <w:r>
           <w:rPr>
@@ -2889,7 +2889,7 @@
             <w:noProof/>
             <w:webHidden/>
           </w:rPr>
-          <w:t>4</w:t>
+          <w:t>6</w:t>
         </w:r>
         <w:r>
           <w:rPr>
@@ -2914,7 +2914,7 @@
           <w14:ligatures w14:val="standardContextual"/>
         </w:rPr>
       </w:pPr>
-      <w:hyperlink w:anchor="_Toc176684026" w:history="1">
+      <w:hyperlink w:anchor="_Toc176946715" w:history="1">
         <w:r>
           <w:rPr>
             <w:rStyle w:val="Hyperlink"/>
@@ -2941,7 +2941,7 @@
             <w:noProof/>
             <w:webHidden/>
           </w:rPr>
-          <w:instrText xml:space="preserve"> PAGEREF _Toc176684026 \h </w:instrText>
+          <w:instrText xml:space="preserve"> PAGEREF _Toc176946715 \h </w:instrText>
         </w:r>
         <w:r>
           <w:rPr>
@@ -2961,7 +2961,7 @@
             <w:noProof/>
             <w:webHidden/>
           </w:rPr>
-          <w:t>5</w:t>
+          <w:t>7</w:t>
         </w:r>
         <w:r>
           <w:rPr>
@@ -2986,27 +2986,13 @@
           <w14:ligatures w14:val="standardContextual"/>
         </w:rPr>
       </w:pPr>
-      <w:hyperlink w:anchor="_Toc176684027" w:history="1">
+      <w:hyperlink w:anchor="_Toc176946716" w:history="1">
         <w:r>
           <w:rPr>
             <w:rStyle w:val="Hyperlink"/>
             <w:noProof/>
           </w:rPr>
-          <w:t>1.5 Xác định t</w:t>
-        </w:r>
-        <w:r>
-          <w:rPr>
-            <w:rStyle w:val="Hyperlink"/>
-            <w:noProof/>
-          </w:rPr>
-          <w:t>i</w:t>
-        </w:r>
-        <w:r>
-          <w:rPr>
-            <w:rStyle w:val="Hyperlink"/>
-            <w:noProof/>
-          </w:rPr>
-          <w:t>ết diện đai</w:t>
+          <w:t>1.5 Xác định tiết diện đai</w:t>
         </w:r>
         <w:r>
           <w:rPr>
@@ -3027,75 +3013,7 @@
             <w:noProof/>
             <w:webHidden/>
           </w:rPr>
-          <w:instrText xml:space="preserve"> PAGEREF _Toc176684027 \h </w:instrText>
-        </w:r>
-        <w:r>
-          <w:rPr>
-            <w:noProof/>
-            <w:webHidden/>
-          </w:rPr>
-        </w:r>
-        <w:r>
-          <w:rPr>
-            <w:noProof/>
-            <w:webHidden/>
-          </w:rPr>
-          <w:fldChar w:fldCharType="separate"/>
-        </w:r>
-        <w:r>
-          <w:rPr>
-            <w:noProof/>
-            <w:webHidden/>
-          </w:rPr>
-          <w:t>5</w:t>
-        </w:r>
-        <w:r>
-          <w:rPr>
-            <w:noProof/>
-            <w:webHidden/>
-          </w:rPr>
-          <w:fldChar w:fldCharType="end"/>
-        </w:r>
-      </w:hyperlink>
-    </w:p>
-    <w:p>
-      <w:pPr>
-        <w:pStyle w:val="TOC1"/>
-        <w:rPr>
-          <w:rFonts w:asciiTheme="minorHAnsi" w:hAnsiTheme="minorHAnsi"/>
-          <w:noProof/>
-          <w:kern w:val="2"/>
-          <w14:ligatures w14:val="standardContextual"/>
-        </w:rPr>
-      </w:pPr>
-      <w:hyperlink w:anchor="_Toc176684028" w:history="1">
-        <w:r>
-          <w:rPr>
-            <w:rStyle w:val="Hyperlink"/>
-            <w:noProof/>
-          </w:rPr>
-          <w:t>Chương 2: Tính thiết kế bộ truyền bánh răng trụ</w:t>
-        </w:r>
-        <w:r>
-          <w:rPr>
-            <w:noProof/>
-            <w:webHidden/>
-          </w:rPr>
-          <w:tab/>
-        </w:r>
-        <w:r>
-          <w:rPr>
-            <w:noProof/>
-            <w:webHidden/>
-          </w:rPr>
-          <w:fldChar w:fldCharType="begin"/>
-        </w:r>
-        <w:r>
-          <w:rPr>
-            <w:noProof/>
-            <w:webHidden/>
-          </w:rPr>
-          <w:instrText xml:space="preserve"> PAGEREF _Toc176684028 \h </w:instrText>
+          <w:instrText xml:space="preserve"> PAGEREF _Toc176946716 \h </w:instrText>
         </w:r>
         <w:r>
           <w:rPr>
@@ -3140,13 +3058,13 @@
           <w14:ligatures w14:val="standardContextual"/>
         </w:rPr>
       </w:pPr>
-      <w:hyperlink w:anchor="_Toc176684029" w:history="1">
+      <w:hyperlink w:anchor="_Toc176946739" w:history="1">
         <w:r>
           <w:rPr>
             <w:rStyle w:val="Hyperlink"/>
             <w:noProof/>
           </w:rPr>
-          <w:t>2.1 Chọn vật liệu</w:t>
+          <w:t>1.6 Xác định lực căng ban đầu và lực tác dụng lên trục</w:t>
         </w:r>
         <w:r>
           <w:rPr>
@@ -3167,7 +3085,7 @@
             <w:noProof/>
             <w:webHidden/>
           </w:rPr>
-          <w:instrText xml:space="preserve"> PAGEREF _Toc176684029 \h </w:instrText>
+          <w:instrText xml:space="preserve"> PAGEREF _Toc176946739 \h </w:instrText>
         </w:r>
         <w:r>
           <w:rPr>
@@ -3187,7 +3105,75 @@
             <w:noProof/>
             <w:webHidden/>
           </w:rPr>
-          <w:t>7</w:t>
+          <w:t>8</w:t>
+        </w:r>
+        <w:r>
+          <w:rPr>
+            <w:noProof/>
+            <w:webHidden/>
+          </w:rPr>
+          <w:fldChar w:fldCharType="end"/>
+        </w:r>
+      </w:hyperlink>
+    </w:p>
+    <w:p>
+      <w:pPr>
+        <w:pStyle w:val="TOC1"/>
+        <w:rPr>
+          <w:rFonts w:asciiTheme="minorHAnsi" w:hAnsiTheme="minorHAnsi"/>
+          <w:noProof/>
+          <w:kern w:val="2"/>
+          <w14:ligatures w14:val="standardContextual"/>
+        </w:rPr>
+      </w:pPr>
+      <w:hyperlink w:anchor="_Toc176946751" w:history="1">
+        <w:r>
+          <w:rPr>
+            <w:rStyle w:val="Hyperlink"/>
+            <w:noProof/>
+          </w:rPr>
+          <w:t>Chương 2: Tính thiết kế bộ truyền bánh răng trụ</w:t>
+        </w:r>
+        <w:r>
+          <w:rPr>
+            <w:noProof/>
+            <w:webHidden/>
+          </w:rPr>
+          <w:tab/>
+        </w:r>
+        <w:r>
+          <w:rPr>
+            <w:noProof/>
+            <w:webHidden/>
+          </w:rPr>
+          <w:fldChar w:fldCharType="begin"/>
+        </w:r>
+        <w:r>
+          <w:rPr>
+            <w:noProof/>
+            <w:webHidden/>
+          </w:rPr>
+          <w:instrText xml:space="preserve"> PAGEREF _Toc176946751 \h </w:instrText>
+        </w:r>
+        <w:r>
+          <w:rPr>
+            <w:noProof/>
+            <w:webHidden/>
+          </w:rPr>
+        </w:r>
+        <w:r>
+          <w:rPr>
+            <w:noProof/>
+            <w:webHidden/>
+          </w:rPr>
+          <w:fldChar w:fldCharType="separate"/>
+        </w:r>
+        <w:r>
+          <w:rPr>
+            <w:noProof/>
+            <w:webHidden/>
+          </w:rPr>
+          <w:t>11</w:t>
         </w:r>
         <w:r>
           <w:rPr>
@@ -3212,13 +3198,13 @@
           <w14:ligatures w14:val="standardContextual"/>
         </w:rPr>
       </w:pPr>
-      <w:hyperlink w:anchor="_Toc176684030" w:history="1">
+      <w:hyperlink w:anchor="_Toc176946752" w:history="1">
         <w:r>
           <w:rPr>
             <w:rStyle w:val="Hyperlink"/>
             <w:noProof/>
           </w:rPr>
-          <w:t>2.2 Xác định ứng suất cho phép</w:t>
+          <w:t>2.1 Chọn vật liệu</w:t>
         </w:r>
         <w:r>
           <w:rPr>
@@ -3239,7 +3225,7 @@
             <w:noProof/>
             <w:webHidden/>
           </w:rPr>
-          <w:instrText xml:space="preserve"> PAGEREF _Toc176684030 \h </w:instrText>
+          <w:instrText xml:space="preserve"> PAGEREF _Toc176946752 \h </w:instrText>
         </w:r>
         <w:r>
           <w:rPr>
@@ -3259,7 +3245,7 @@
             <w:noProof/>
             <w:webHidden/>
           </w:rPr>
-          <w:t>7</w:t>
+          <w:t>11</w:t>
         </w:r>
         <w:r>
           <w:rPr>
@@ -3284,13 +3270,13 @@
           <w14:ligatures w14:val="standardContextual"/>
         </w:rPr>
       </w:pPr>
-      <w:hyperlink w:anchor="_Toc176684031" w:history="1">
+      <w:hyperlink w:anchor="_Toc176946753" w:history="1">
         <w:r>
           <w:rPr>
             <w:rStyle w:val="Hyperlink"/>
             <w:noProof/>
           </w:rPr>
-          <w:t>2.3 ……….</w:t>
+          <w:t>2.2 Xác định ứng suất cho phép</w:t>
         </w:r>
         <w:r>
           <w:rPr>
@@ -3311,7 +3297,7 @@
             <w:noProof/>
             <w:webHidden/>
           </w:rPr>
-          <w:instrText xml:space="preserve"> PAGEREF _Toc176684031 \h </w:instrText>
+          <w:instrText xml:space="preserve"> PAGEREF _Toc176946753 \h </w:instrText>
         </w:r>
         <w:r>
           <w:rPr>
@@ -3331,7 +3317,7 @@
             <w:noProof/>
             <w:webHidden/>
           </w:rPr>
-          <w:t>7</w:t>
+          <w:t>11</w:t>
         </w:r>
         <w:r>
           <w:rPr>
@@ -3356,13 +3342,13 @@
           <w14:ligatures w14:val="standardContextual"/>
         </w:rPr>
       </w:pPr>
-      <w:hyperlink w:anchor="_Toc176684032" w:history="1">
+      <w:hyperlink w:anchor="_Toc176946754" w:history="1">
         <w:r>
           <w:rPr>
             <w:rStyle w:val="Hyperlink"/>
             <w:noProof/>
           </w:rPr>
-          <w:t>2.4 ……….</w:t>
+          <w:t>2.3 ……….</w:t>
         </w:r>
         <w:r>
           <w:rPr>
@@ -3383,7 +3369,7 @@
             <w:noProof/>
             <w:webHidden/>
           </w:rPr>
-          <w:instrText xml:space="preserve"> PAGEREF _Toc176684032 \h </w:instrText>
+          <w:instrText xml:space="preserve"> PAGEREF _Toc176946754 \h </w:instrText>
         </w:r>
         <w:r>
           <w:rPr>
@@ -3403,7 +3389,7 @@
             <w:noProof/>
             <w:webHidden/>
           </w:rPr>
-          <w:t>7</w:t>
+          <w:t>11</w:t>
         </w:r>
         <w:r>
           <w:rPr>
@@ -3428,13 +3414,13 @@
           <w14:ligatures w14:val="standardContextual"/>
         </w:rPr>
       </w:pPr>
-      <w:hyperlink w:anchor="_Toc176684033" w:history="1">
+      <w:hyperlink w:anchor="_Toc176946755" w:history="1">
         <w:r>
           <w:rPr>
             <w:rStyle w:val="Hyperlink"/>
             <w:noProof/>
           </w:rPr>
-          <w:t>2.5 ……….</w:t>
+          <w:t>2.4 ……….</w:t>
         </w:r>
         <w:r>
           <w:rPr>
@@ -3455,7 +3441,7 @@
             <w:noProof/>
             <w:webHidden/>
           </w:rPr>
-          <w:instrText xml:space="preserve"> PAGEREF _Toc176684033 \h </w:instrText>
+          <w:instrText xml:space="preserve"> PAGEREF _Toc176946755 \h </w:instrText>
         </w:r>
         <w:r>
           <w:rPr>
@@ -3475,75 +3461,7 @@
             <w:noProof/>
             <w:webHidden/>
           </w:rPr>
-          <w:t>7</w:t>
-        </w:r>
-        <w:r>
-          <w:rPr>
-            <w:noProof/>
-            <w:webHidden/>
-          </w:rPr>
-          <w:fldChar w:fldCharType="end"/>
-        </w:r>
-      </w:hyperlink>
-    </w:p>
-    <w:p>
-      <w:pPr>
-        <w:pStyle w:val="TOC1"/>
-        <w:rPr>
-          <w:rFonts w:asciiTheme="minorHAnsi" w:hAnsiTheme="minorHAnsi"/>
-          <w:noProof/>
-          <w:kern w:val="2"/>
-          <w14:ligatures w14:val="standardContextual"/>
-        </w:rPr>
-      </w:pPr>
-      <w:hyperlink w:anchor="_Toc176684034" w:history="1">
-        <w:r>
-          <w:rPr>
-            <w:rStyle w:val="Hyperlink"/>
-            <w:noProof/>
-          </w:rPr>
-          <w:t>Chương 3: Tính thiết kế trục</w:t>
-        </w:r>
-        <w:r>
-          <w:rPr>
-            <w:noProof/>
-            <w:webHidden/>
-          </w:rPr>
-          <w:tab/>
-        </w:r>
-        <w:r>
-          <w:rPr>
-            <w:noProof/>
-            <w:webHidden/>
-          </w:rPr>
-          <w:fldChar w:fldCharType="begin"/>
-        </w:r>
-        <w:r>
-          <w:rPr>
-            <w:noProof/>
-            <w:webHidden/>
-          </w:rPr>
-          <w:instrText xml:space="preserve"> PAGEREF _Toc176684034 \h </w:instrText>
-        </w:r>
-        <w:r>
-          <w:rPr>
-            <w:noProof/>
-            <w:webHidden/>
-          </w:rPr>
-        </w:r>
-        <w:r>
-          <w:rPr>
-            <w:noProof/>
-            <w:webHidden/>
-          </w:rPr>
-          <w:fldChar w:fldCharType="separate"/>
-        </w:r>
-        <w:r>
-          <w:rPr>
-            <w:noProof/>
-            <w:webHidden/>
-          </w:rPr>
-          <w:t>9</w:t>
+          <w:t>11</w:t>
         </w:r>
         <w:r>
           <w:rPr>
@@ -3568,13 +3486,13 @@
           <w14:ligatures w14:val="standardContextual"/>
         </w:rPr>
       </w:pPr>
-      <w:hyperlink w:anchor="_Toc176684035" w:history="1">
+      <w:hyperlink w:anchor="_Toc176946756" w:history="1">
         <w:r>
           <w:rPr>
             <w:rStyle w:val="Hyperlink"/>
             <w:noProof/>
           </w:rPr>
-          <w:t>3.1 Chọn vật liệu chế tạo trục</w:t>
+          <w:t>2.5 ……….</w:t>
         </w:r>
         <w:r>
           <w:rPr>
@@ -3595,7 +3513,7 @@
             <w:noProof/>
             <w:webHidden/>
           </w:rPr>
-          <w:instrText xml:space="preserve"> PAGEREF _Toc176684035 \h </w:instrText>
+          <w:instrText xml:space="preserve"> PAGEREF _Toc176946756 \h </w:instrText>
         </w:r>
         <w:r>
           <w:rPr>
@@ -3615,7 +3533,75 @@
             <w:noProof/>
             <w:webHidden/>
           </w:rPr>
-          <w:t>9</w:t>
+          <w:t>11</w:t>
+        </w:r>
+        <w:r>
+          <w:rPr>
+            <w:noProof/>
+            <w:webHidden/>
+          </w:rPr>
+          <w:fldChar w:fldCharType="end"/>
+        </w:r>
+      </w:hyperlink>
+    </w:p>
+    <w:p>
+      <w:pPr>
+        <w:pStyle w:val="TOC1"/>
+        <w:rPr>
+          <w:rFonts w:asciiTheme="minorHAnsi" w:hAnsiTheme="minorHAnsi"/>
+          <w:noProof/>
+          <w:kern w:val="2"/>
+          <w14:ligatures w14:val="standardContextual"/>
+        </w:rPr>
+      </w:pPr>
+      <w:hyperlink w:anchor="_Toc176946757" w:history="1">
+        <w:r>
+          <w:rPr>
+            <w:rStyle w:val="Hyperlink"/>
+            <w:noProof/>
+          </w:rPr>
+          <w:t>Chương 3: Tính thiết kế trục</w:t>
+        </w:r>
+        <w:r>
+          <w:rPr>
+            <w:noProof/>
+            <w:webHidden/>
+          </w:rPr>
+          <w:tab/>
+        </w:r>
+        <w:r>
+          <w:rPr>
+            <w:noProof/>
+            <w:webHidden/>
+          </w:rPr>
+          <w:fldChar w:fldCharType="begin"/>
+        </w:r>
+        <w:r>
+          <w:rPr>
+            <w:noProof/>
+            <w:webHidden/>
+          </w:rPr>
+          <w:instrText xml:space="preserve"> PAGEREF _Toc176946757 \h </w:instrText>
+        </w:r>
+        <w:r>
+          <w:rPr>
+            <w:noProof/>
+            <w:webHidden/>
+          </w:rPr>
+        </w:r>
+        <w:r>
+          <w:rPr>
+            <w:noProof/>
+            <w:webHidden/>
+          </w:rPr>
+          <w:fldChar w:fldCharType="separate"/>
+        </w:r>
+        <w:r>
+          <w:rPr>
+            <w:noProof/>
+            <w:webHidden/>
+          </w:rPr>
+          <w:t>13</w:t>
         </w:r>
         <w:r>
           <w:rPr>
@@ -3640,13 +3626,13 @@
           <w14:ligatures w14:val="standardContextual"/>
         </w:rPr>
       </w:pPr>
-      <w:hyperlink w:anchor="_Toc176684036" w:history="1">
+      <w:hyperlink w:anchor="_Toc176946758" w:history="1">
         <w:r>
           <w:rPr>
             <w:rStyle w:val="Hyperlink"/>
             <w:noProof/>
           </w:rPr>
-          <w:t>3.2 Tính tải trọng tác dụng lên trục</w:t>
+          <w:t>3.1 Chọn vật liệu chế tạo trục</w:t>
         </w:r>
         <w:r>
           <w:rPr>
@@ -3667,7 +3653,7 @@
             <w:noProof/>
             <w:webHidden/>
           </w:rPr>
-          <w:instrText xml:space="preserve"> PAGEREF _Toc176684036 \h </w:instrText>
+          <w:instrText xml:space="preserve"> PAGEREF _Toc176946758 \h </w:instrText>
         </w:r>
         <w:r>
           <w:rPr>
@@ -3687,7 +3673,7 @@
             <w:noProof/>
             <w:webHidden/>
           </w:rPr>
-          <w:t>9</w:t>
+          <w:t>13</w:t>
         </w:r>
         <w:r>
           <w:rPr>
@@ -3712,13 +3698,13 @@
           <w14:ligatures w14:val="standardContextual"/>
         </w:rPr>
       </w:pPr>
-      <w:hyperlink w:anchor="_Toc176684037" w:history="1">
+      <w:hyperlink w:anchor="_Toc176946759" w:history="1">
         <w:r>
           <w:rPr>
             <w:rStyle w:val="Hyperlink"/>
             <w:noProof/>
           </w:rPr>
-          <w:t>3.3 Tính khoảng cách giữa các điểm đặt lực</w:t>
+          <w:t>3.2 Tính tải trọng tác dụng lên trục</w:t>
         </w:r>
         <w:r>
           <w:rPr>
@@ -3739,7 +3725,7 @@
             <w:noProof/>
             <w:webHidden/>
           </w:rPr>
-          <w:instrText xml:space="preserve"> PAGEREF _Toc176684037 \h </w:instrText>
+          <w:instrText xml:space="preserve"> PAGEREF _Toc176946759 \h </w:instrText>
         </w:r>
         <w:r>
           <w:rPr>
@@ -3759,7 +3745,7 @@
             <w:noProof/>
             <w:webHidden/>
           </w:rPr>
-          <w:t>9</w:t>
+          <w:t>13</w:t>
         </w:r>
         <w:r>
           <w:rPr>
@@ -3784,13 +3770,13 @@
           <w14:ligatures w14:val="standardContextual"/>
         </w:rPr>
       </w:pPr>
-      <w:hyperlink w:anchor="_Toc176684038" w:history="1">
+      <w:hyperlink w:anchor="_Toc176946760" w:history="1">
         <w:r>
           <w:rPr>
             <w:rStyle w:val="Hyperlink"/>
             <w:noProof/>
           </w:rPr>
-          <w:t>3.4 Tính phản lực tại các gối đỡ</w:t>
+          <w:t>3.3 Tính khoảng cách giữa các điểm đặt lực</w:t>
         </w:r>
         <w:r>
           <w:rPr>
@@ -3811,7 +3797,7 @@
             <w:noProof/>
             <w:webHidden/>
           </w:rPr>
-          <w:instrText xml:space="preserve"> PAGEREF _Toc176684038 \h </w:instrText>
+          <w:instrText xml:space="preserve"> PAGEREF _Toc176946760 \h </w:instrText>
         </w:r>
         <w:r>
           <w:rPr>
@@ -3831,7 +3817,7 @@
             <w:noProof/>
             <w:webHidden/>
           </w:rPr>
-          <w:t>9</w:t>
+          <w:t>13</w:t>
         </w:r>
         <w:r>
           <w:rPr>
@@ -3856,43 +3842,13 @@
           <w14:ligatures w14:val="standardContextual"/>
         </w:rPr>
       </w:pPr>
-      <w:hyperlink w:anchor="_Toc176684039" w:history="1">
+      <w:hyperlink w:anchor="_Toc176946761" w:history="1">
         <w:r>
           <w:rPr>
             <w:rStyle w:val="Hyperlink"/>
             <w:noProof/>
           </w:rPr>
-          <w:t>3.5 Vẽ biểu đồ mômen uốn M</w:t>
-        </w:r>
-        <w:r>
-          <w:rPr>
-            <w:rStyle w:val="Hyperlink"/>
-            <w:noProof/>
-            <w:vertAlign w:val="subscript"/>
-          </w:rPr>
-          <w:t>x</w:t>
-        </w:r>
-        <w:r>
-          <w:rPr>
-            <w:rStyle w:val="Hyperlink"/>
-            <w:noProof/>
-          </w:rPr>
-          <w:t>, M</w:t>
-        </w:r>
-        <w:r>
-          <w:rPr>
-            <w:rStyle w:val="Hyperlink"/>
-            <w:noProof/>
-            <w:vertAlign w:val="subscript"/>
-          </w:rPr>
-          <w:t>y</w:t>
-        </w:r>
-        <w:r>
-          <w:rPr>
-            <w:rStyle w:val="Hyperlink"/>
-            <w:noProof/>
-          </w:rPr>
-          <w:t xml:space="preserve"> và xoắn T</w:t>
+          <w:t>3.4 Tính phản lực tại các gối đỡ</w:t>
         </w:r>
         <w:r>
           <w:rPr>
@@ -3913,7 +3869,7 @@
             <w:noProof/>
             <w:webHidden/>
           </w:rPr>
-          <w:instrText xml:space="preserve"> PAGEREF _Toc176684039 \h </w:instrText>
+          <w:instrText xml:space="preserve"> PAGEREF _Toc176946761 \h </w:instrText>
         </w:r>
         <w:r>
           <w:rPr>
@@ -3933,7 +3889,7 @@
             <w:noProof/>
             <w:webHidden/>
           </w:rPr>
-          <w:t>9</w:t>
+          <w:t>13</w:t>
         </w:r>
         <w:r>
           <w:rPr>
@@ -3958,47 +3914,43 @@
           <w14:ligatures w14:val="standardContextual"/>
         </w:rPr>
       </w:pPr>
-      <w:hyperlink w:anchor="_Toc176684040" w:history="1">
+      <w:hyperlink w:anchor="_Toc176946762" w:history="1">
         <w:r>
           <w:rPr>
             <w:rStyle w:val="Hyperlink"/>
             <w:noProof/>
           </w:rPr>
-          <w:t>3.6</w:t>
+          <w:t>3.5 Vẽ biểu đồ mômen uốn M</w:t>
         </w:r>
         <w:r>
           <w:rPr>
             <w:rStyle w:val="Hyperlink"/>
             <w:noProof/>
-            <w:lang w:val="vi-VN"/>
-          </w:rPr>
-          <w:t xml:space="preserve"> Tính mômen uốn tổng M</w:t>
+            <w:vertAlign w:val="subscript"/>
+          </w:rPr>
+          <w:t>x</w:t>
         </w:r>
         <w:r>
           <w:rPr>
             <w:rStyle w:val="Hyperlink"/>
             <w:noProof/>
+          </w:rPr>
+          <w:t>, M</w:t>
+        </w:r>
+        <w:r>
+          <w:rPr>
+            <w:rStyle w:val="Hyperlink"/>
+            <w:noProof/>
             <w:vertAlign w:val="subscript"/>
-            <w:lang w:val="vi-VN"/>
-          </w:rPr>
-          <w:t>ij</w:t>
+          </w:rPr>
+          <w:t>y</w:t>
         </w:r>
         <w:r>
           <w:rPr>
             <w:rStyle w:val="Hyperlink"/>
             <w:noProof/>
-            <w:lang w:val="vi-VN"/>
-          </w:rPr>
-          <w:t xml:space="preserve"> và mômen tương đương M</w:t>
-        </w:r>
-        <w:r>
-          <w:rPr>
-            <w:rStyle w:val="Hyperlink"/>
-            <w:noProof/>
-            <w:vertAlign w:val="subscript"/>
-            <w:lang w:val="vi-VN"/>
-          </w:rPr>
-          <w:t>tdij</w:t>
+          </w:rPr>
+          <w:t xml:space="preserve"> và xoắn T</w:t>
         </w:r>
         <w:r>
           <w:rPr>
@@ -4019,7 +3971,7 @@
             <w:noProof/>
             <w:webHidden/>
           </w:rPr>
-          <w:instrText xml:space="preserve"> PAGEREF _Toc176684040 \h </w:instrText>
+          <w:instrText xml:space="preserve"> PAGEREF _Toc176946762 \h </w:instrText>
         </w:r>
         <w:r>
           <w:rPr>
@@ -4039,7 +3991,7 @@
             <w:noProof/>
             <w:webHidden/>
           </w:rPr>
-          <w:t>9</w:t>
+          <w:t>13</w:t>
         </w:r>
         <w:r>
           <w:rPr>
@@ -4064,12 +4016,118 @@
           <w14:ligatures w14:val="standardContextual"/>
         </w:rPr>
       </w:pPr>
-      <w:hyperlink w:anchor="_Toc176684041" w:history="1">
+      <w:hyperlink w:anchor="_Toc176946763" w:history="1">
         <w:r>
           <w:rPr>
             <w:rStyle w:val="Hyperlink"/>
             <w:noProof/>
           </w:rPr>
+          <w:t>3.6</w:t>
+        </w:r>
+        <w:r>
+          <w:rPr>
+            <w:rStyle w:val="Hyperlink"/>
+            <w:noProof/>
+            <w:lang w:val="vi-VN"/>
+          </w:rPr>
+          <w:t xml:space="preserve"> Tính mômen uốn tổng M</w:t>
+        </w:r>
+        <w:r>
+          <w:rPr>
+            <w:rStyle w:val="Hyperlink"/>
+            <w:noProof/>
+            <w:vertAlign w:val="subscript"/>
+            <w:lang w:val="vi-VN"/>
+          </w:rPr>
+          <w:t>ij</w:t>
+        </w:r>
+        <w:r>
+          <w:rPr>
+            <w:rStyle w:val="Hyperlink"/>
+            <w:noProof/>
+            <w:lang w:val="vi-VN"/>
+          </w:rPr>
+          <w:t xml:space="preserve"> và mômen tương đương M</w:t>
+        </w:r>
+        <w:r>
+          <w:rPr>
+            <w:rStyle w:val="Hyperlink"/>
+            <w:noProof/>
+            <w:vertAlign w:val="subscript"/>
+            <w:lang w:val="vi-VN"/>
+          </w:rPr>
+          <w:t>tdij</w:t>
+        </w:r>
+        <w:r>
+          <w:rPr>
+            <w:noProof/>
+            <w:webHidden/>
+          </w:rPr>
+          <w:tab/>
+        </w:r>
+        <w:r>
+          <w:rPr>
+            <w:noProof/>
+            <w:webHidden/>
+          </w:rPr>
+          <w:fldChar w:fldCharType="begin"/>
+        </w:r>
+        <w:r>
+          <w:rPr>
+            <w:noProof/>
+            <w:webHidden/>
+          </w:rPr>
+          <w:instrText xml:space="preserve"> PAGEREF _Toc176946763 \h </w:instrText>
+        </w:r>
+        <w:r>
+          <w:rPr>
+            <w:noProof/>
+            <w:webHidden/>
+          </w:rPr>
+        </w:r>
+        <w:r>
+          <w:rPr>
+            <w:noProof/>
+            <w:webHidden/>
+          </w:rPr>
+          <w:fldChar w:fldCharType="separate"/>
+        </w:r>
+        <w:r>
+          <w:rPr>
+            <w:noProof/>
+            <w:webHidden/>
+          </w:rPr>
+          <w:t>13</w:t>
+        </w:r>
+        <w:r>
+          <w:rPr>
+            <w:noProof/>
+            <w:webHidden/>
+          </w:rPr>
+          <w:fldChar w:fldCharType="end"/>
+        </w:r>
+      </w:hyperlink>
+    </w:p>
+    <w:p>
+      <w:pPr>
+        <w:pStyle w:val="TOC2"/>
+        <w:tabs>
+          <w:tab w:val="right" w:leader="dot" w:pos="8495"/>
+        </w:tabs>
+        <w:rPr>
+          <w:rFonts w:asciiTheme="minorHAnsi" w:hAnsiTheme="minorHAnsi"/>
+          <w:noProof/>
+          <w:kern w:val="2"/>
+          <w:sz w:val="24"/>
+          <w14:ligatures w14:val="standardContextual"/>
+        </w:rPr>
+      </w:pPr>
+      <w:hyperlink w:anchor="_Toc176946764" w:history="1">
+        <w:r>
+          <w:rPr>
+            <w:rStyle w:val="Hyperlink"/>
+            <w:noProof/>
+          </w:rPr>
           <w:t>3.7</w:t>
         </w:r>
         <w:r>
@@ -4099,7 +4157,7 @@
             <w:noProof/>
             <w:webHidden/>
           </w:rPr>
-          <w:instrText xml:space="preserve"> PAGEREF _Toc176684041 \h </w:instrText>
+          <w:instrText xml:space="preserve"> PAGEREF _Toc176946764 \h </w:instrText>
         </w:r>
         <w:r>
           <w:rPr>
@@ -4119,7 +4177,7 @@
             <w:noProof/>
             <w:webHidden/>
           </w:rPr>
-          <w:t>9</w:t>
+          <w:t>13</w:t>
         </w:r>
         <w:r>
           <w:rPr>
@@ -4140,7 +4198,7 @@
           <w14:ligatures w14:val="standardContextual"/>
         </w:rPr>
       </w:pPr>
-      <w:hyperlink w:anchor="_Toc176684042" w:history="1">
+      <w:hyperlink w:anchor="_Toc176946765" w:history="1">
         <w:r>
           <w:rPr>
             <w:rStyle w:val="Hyperlink"/>
@@ -4167,7 +4225,7 @@
             <w:noProof/>
             <w:webHidden/>
           </w:rPr>
-          <w:instrText xml:space="preserve"> PAGEREF _Toc176684042 \h </w:instrText>
+          <w:instrText xml:space="preserve"> PAGEREF _Toc176946765 \h </w:instrText>
         </w:r>
         <w:r>
           <w:rPr>
@@ -4187,7 +4245,7 @@
             <w:noProof/>
             <w:webHidden/>
           </w:rPr>
-          <w:t>10</w:t>
+          <w:t>14</w:t>
         </w:r>
         <w:r>
           <w:rPr>
@@ -4208,7 +4266,7 @@
           <w14:ligatures w14:val="standardContextual"/>
         </w:rPr>
       </w:pPr>
-      <w:hyperlink w:anchor="_Toc176684043" w:history="1">
+      <w:hyperlink w:anchor="_Toc176946766" w:history="1">
         <w:r>
           <w:rPr>
             <w:rStyle w:val="Hyperlink"/>
@@ -4235,7 +4293,7 @@
             <w:noProof/>
             <w:webHidden/>
           </w:rPr>
-          <w:instrText xml:space="preserve"> PAGEREF _Toc176684043 \h </w:instrText>
+          <w:instrText xml:space="preserve"> PAGEREF _Toc176946766 \h </w:instrText>
         </w:r>
         <w:r>
           <w:rPr>
@@ -4255,7 +4313,7 @@
             <w:noProof/>
             <w:webHidden/>
           </w:rPr>
-          <w:t>11</w:t>
+          <w:t>15</w:t>
         </w:r>
         <w:r>
           <w:rPr>
@@ -4312,7 +4370,7 @@
           <w:numId w:val="0"/>
         </w:numPr>
       </w:pPr>
-      <w:bookmarkStart w:id="0" w:name="_Toc176684020"/>
+      <w:bookmarkStart w:id="0" w:name="_Toc176946709"/>
       <w:r>
         <w:lastRenderedPageBreak/>
         <w:t>TÓM TẮT</w:t>
@@ -4519,7 +4577,7 @@
       <w:r>
         <w:br w:type="page"/>
       </w:r>
-      <w:bookmarkStart w:id="2" w:name="_Toc176684021"/>
+      <w:bookmarkStart w:id="2" w:name="_Toc176946710"/>
       <w:r>
         <w:lastRenderedPageBreak/>
         <w:t>Lời nói đầu</w:t>
@@ -4559,7 +4617,7 @@
         </w:numPr>
         <w:jc w:val="center"/>
       </w:pPr>
-      <w:bookmarkStart w:id="3" w:name="_Toc176684022"/>
+      <w:bookmarkStart w:id="3" w:name="_Toc176946711"/>
       <w:r>
         <w:lastRenderedPageBreak/>
         <w:t xml:space="preserve">Chương </w:t>
@@ -4824,7 +4882,7 @@
       <w:pPr>
         <w:pStyle w:val="cmuc11"/>
       </w:pPr>
-      <w:bookmarkStart w:id="4" w:name="_Toc176684023"/>
+      <w:bookmarkStart w:id="4" w:name="_Toc176946712"/>
       <w:r>
         <w:t xml:space="preserve">Chọn </w:t>
       </w:r>
@@ -4865,7 +4923,7 @@
       <w:pPr>
         <w:pStyle w:val="cmuc11"/>
       </w:pPr>
-      <w:bookmarkStart w:id="5" w:name="_Toc176684024"/>
+      <w:bookmarkStart w:id="5" w:name="_Toc176946713"/>
       <w:r>
         <w:t xml:space="preserve">Tính toán </w:t>
       </w:r>
@@ -4914,10 +4972,10 @@
             <v:path o:extrusionok="f" gradientshapeok="t" o:connecttype="rect"/>
             <o:lock v:ext="edit" aspectratio="t"/>
           </v:shapetype>
-          <v:shape id="_x0000_i1025" type="#_x0000_t75" style="width:237.25pt;height:24.55pt" o:ole="">
+          <v:shape id="_x0000_i1183" type="#_x0000_t75" style="width:237.25pt;height:24.45pt" o:ole="">
             <v:imagedata r:id="rId15" o:title=""/>
           </v:shape>
-          <o:OLEObject Type="Embed" ProgID="Equation.DSMT4" ShapeID="_x0000_i1025" DrawAspect="Content" ObjectID="_1787517447" r:id="rId16"/>
+          <o:OLEObject Type="Embed" ProgID="Equation.DSMT4" ShapeID="_x0000_i1183" DrawAspect="Content" ObjectID="_1787559562" r:id="rId16"/>
         </w:object>
       </w:r>
     </w:p>
@@ -4967,10 +5025,10 @@
           <w:position w:val="-6"/>
         </w:rPr>
         <w:object w:dxaOrig="200" w:dyaOrig="220" w14:anchorId="08B11B76">
-          <v:shape id="_x0000_i1026" type="#_x0000_t75" style="width:9.25pt;height:10.9pt" o:ole="">
+          <v:shape id="_x0000_i1184" type="#_x0000_t75" style="width:9.25pt;height:11.1pt" o:ole="">
             <v:imagedata r:id="rId17" o:title=""/>
           </v:shape>
-          <o:OLEObject Type="Embed" ProgID="Equation.DSMT4" ShapeID="_x0000_i1026" DrawAspect="Content" ObjectID="_1787517448" r:id="rId18"/>
+          <o:OLEObject Type="Embed" ProgID="Equation.DSMT4" ShapeID="_x0000_i1184" DrawAspect="Content" ObjectID="_1787559563" r:id="rId18"/>
         </w:object>
       </w:r>
       <w:r>
@@ -5005,10 +5063,10 @@
           <w:position w:val="-12"/>
         </w:rPr>
         <w:object w:dxaOrig="5300" w:dyaOrig="360" w14:anchorId="56057F8F">
-          <v:shape id="_x0000_i1027" type="#_x0000_t75" style="width:299.45pt;height:20.75pt" o:ole="">
+          <v:shape id="_x0000_i1185" type="#_x0000_t75" style="width:299.55pt;height:20.75pt" o:ole="">
             <v:imagedata r:id="rId19" o:title=""/>
           </v:shape>
-          <o:OLEObject Type="Embed" ProgID="Equation.DSMT4" ShapeID="_x0000_i1027" DrawAspect="Content" ObjectID="_1787517449" r:id="rId20"/>
+          <o:OLEObject Type="Embed" ProgID="Equation.DSMT4" ShapeID="_x0000_i1185" DrawAspect="Content" ObjectID="_1787559564" r:id="rId20"/>
         </w:object>
       </w:r>
     </w:p>
@@ -5058,10 +5116,10 @@
           <w:position w:val="-30"/>
         </w:rPr>
         <w:object w:dxaOrig="3780" w:dyaOrig="680" w14:anchorId="7757F730">
-          <v:shape id="_x0000_i1028" type="#_x0000_t75" style="width:204pt;height:36.55pt" o:ole="">
+          <v:shape id="_x0000_i1186" type="#_x0000_t75" style="width:204pt;height:36.45pt" o:ole="">
             <v:imagedata r:id="rId21" o:title=""/>
           </v:shape>
-          <o:OLEObject Type="Embed" ProgID="Equation.DSMT4" ShapeID="_x0000_i1028" DrawAspect="Content" ObjectID="_1787517450" r:id="rId22"/>
+          <o:OLEObject Type="Embed" ProgID="Equation.DSMT4" ShapeID="_x0000_i1186" DrawAspect="Content" ObjectID="_1787559565" r:id="rId22"/>
         </w:object>
       </w:r>
     </w:p>
@@ -5069,7 +5127,7 @@
       <w:pPr>
         <w:pStyle w:val="cmuc11"/>
       </w:pPr>
-      <w:bookmarkStart w:id="6" w:name="_Toc176684025"/>
+      <w:bookmarkStart w:id="6" w:name="_Toc176946714"/>
       <w:r>
         <w:t>Tính khoảng cách trục</w:t>
       </w:r>
@@ -5095,10 +5153,10 @@
           <w:position w:val="-12"/>
         </w:rPr>
         <w:object w:dxaOrig="3700" w:dyaOrig="360" w14:anchorId="5D57366C">
-          <v:shape id="_x0000_i1029" type="#_x0000_t75" style="width:185.45pt;height:18pt" o:ole="">
+          <v:shape id="_x0000_i1187" type="#_x0000_t75" style="width:185.55pt;height:18pt" o:ole="">
             <v:imagedata r:id="rId23" o:title=""/>
           </v:shape>
-          <o:OLEObject Type="Embed" ProgID="Equation.DSMT4" ShapeID="_x0000_i1029" DrawAspect="Content" ObjectID="_1787517451" r:id="rId24"/>
+          <o:OLEObject Type="Embed" ProgID="Equation.DSMT4" ShapeID="_x0000_i1187" DrawAspect="Content" ObjectID="_1787559566" r:id="rId24"/>
         </w:object>
       </w:r>
     </w:p>
@@ -5133,7 +5191,7 @@
       <w:pPr>
         <w:pStyle w:val="cmuc11"/>
       </w:pPr>
-      <w:bookmarkStart w:id="7" w:name="_Toc176684026"/>
+      <w:bookmarkStart w:id="7" w:name="_Toc176946715"/>
       <w:r>
         <w:lastRenderedPageBreak/>
         <w:t>Tính chiều dài đai</w:t>
@@ -5158,10 +5216,10 @@
           <w:position w:val="-54"/>
         </w:rPr>
         <w:object w:dxaOrig="3940" w:dyaOrig="1640" w14:anchorId="3DE54567">
-          <v:shape id="_x0000_i1030" type="#_x0000_t75" style="width:196.9pt;height:81.8pt" o:ole="">
+          <v:shape id="_x0000_i1188" type="#_x0000_t75" style="width:196.6pt;height:81.7pt" o:ole="">
             <v:imagedata r:id="rId25" o:title=""/>
           </v:shape>
-          <o:OLEObject Type="Embed" ProgID="Equation.DSMT4" ShapeID="_x0000_i1030" DrawAspect="Content" ObjectID="_1787517452" r:id="rId26"/>
+          <o:OLEObject Type="Embed" ProgID="Equation.DSMT4" ShapeID="_x0000_i1188" DrawAspect="Content" ObjectID="_1787559567" r:id="rId26"/>
         </w:object>
       </w:r>
     </w:p>
@@ -5193,10 +5251,10 @@
           <w:position w:val="-24"/>
         </w:rPr>
         <w:object w:dxaOrig="4740" w:dyaOrig="620" w14:anchorId="4A366EF1">
-          <v:shape id="_x0000_i1031" type="#_x0000_t75" style="width:261.25pt;height:34.35pt" o:ole="">
+          <v:shape id="_x0000_i1189" type="#_x0000_t75" style="width:261.25pt;height:34.15pt" o:ole="">
             <v:imagedata r:id="rId27" o:title=""/>
           </v:shape>
-          <o:OLEObject Type="Embed" ProgID="Equation.DSMT4" ShapeID="_x0000_i1031" DrawAspect="Content" ObjectID="_1787517453" r:id="rId28"/>
+          <o:OLEObject Type="Embed" ProgID="Equation.DSMT4" ShapeID="_x0000_i1189" DrawAspect="Content" ObjectID="_1787559568" r:id="rId28"/>
         </w:object>
       </w:r>
       <w:r>
@@ -5221,10 +5279,10 @@
           <w:position w:val="-24"/>
         </w:rPr>
         <w:object w:dxaOrig="3840" w:dyaOrig="620" w14:anchorId="468E8299">
-          <v:shape id="_x0000_i1032" type="#_x0000_t75" style="width:204.55pt;height:33.25pt" o:ole="">
+          <v:shape id="_x0000_i1190" type="#_x0000_t75" style="width:204.45pt;height:33.25pt" o:ole="">
             <v:imagedata r:id="rId29" o:title=""/>
           </v:shape>
-          <o:OLEObject Type="Embed" ProgID="Equation.DSMT4" ShapeID="_x0000_i1032" DrawAspect="Content" ObjectID="_1787517454" r:id="rId30"/>
+          <o:OLEObject Type="Embed" ProgID="Equation.DSMT4" ShapeID="_x0000_i1190" DrawAspect="Content" ObjectID="_1787559569" r:id="rId30"/>
         </w:object>
       </w:r>
       <w:r>
@@ -5249,10 +5307,10 @@
           <w:position w:val="-96"/>
         </w:rPr>
         <w:object w:dxaOrig="7000" w:dyaOrig="1980" w14:anchorId="6116FA84">
-          <v:shape id="_x0000_i1033" type="#_x0000_t75" style="width:350.2pt;height:99.25pt" o:ole="">
+          <v:shape id="_x0000_i1191" type="#_x0000_t75" style="width:350.3pt;height:99.25pt" o:ole="">
             <v:imagedata r:id="rId31" o:title=""/>
           </v:shape>
-          <o:OLEObject Type="Embed" ProgID="Equation.DSMT4" ShapeID="_x0000_i1033" DrawAspect="Content" ObjectID="_1787517455" r:id="rId32"/>
+          <o:OLEObject Type="Embed" ProgID="Equation.DSMT4" ShapeID="_x0000_i1191" DrawAspect="Content" ObjectID="_1787559570" r:id="rId32"/>
         </w:object>
       </w:r>
     </w:p>
@@ -5290,10 +5348,10 @@
           <w:position w:val="-24"/>
         </w:rPr>
         <w:object w:dxaOrig="3200" w:dyaOrig="660" w14:anchorId="681903B7">
-          <v:shape id="_x0000_i1034" type="#_x0000_t75" style="width:159.8pt;height:33.25pt" o:ole="">
+          <v:shape id="_x0000_i1192" type="#_x0000_t75" style="width:159.7pt;height:33.25pt" o:ole="">
             <v:imagedata r:id="rId33" o:title=""/>
           </v:shape>
-          <o:OLEObject Type="Embed" ProgID="Equation.DSMT4" ShapeID="_x0000_i1034" DrawAspect="Content" ObjectID="_1787517456" r:id="rId34"/>
+          <o:OLEObject Type="Embed" ProgID="Equation.DSMT4" ShapeID="_x0000_i1192" DrawAspect="Content" ObjectID="_1787559571" r:id="rId34"/>
         </w:object>
       </w:r>
       <w:proofErr w:type="gramStart"/>
@@ -5324,7 +5382,7 @@
       <w:pPr>
         <w:pStyle w:val="cmuc11"/>
       </w:pPr>
-      <w:bookmarkStart w:id="8" w:name="_Toc176684027"/>
+      <w:bookmarkStart w:id="8" w:name="_Toc176946716"/>
       <w:r>
         <w:t>Xác định tiết diện đai</w:t>
       </w:r>
@@ -5346,6 +5404,7 @@
           <w:bCs/>
         </w:rPr>
       </w:pPr>
+      <w:bookmarkStart w:id="9" w:name="_Toc176946717"/>
       <w:r>
         <w:rPr>
           <w:b w:val="0"/>
@@ -5353,6 +5412,7 @@
         </w:rPr>
         <w:t>-Chiều dày tiêu chuẩn:</w:t>
       </w:r>
+      <w:bookmarkEnd w:id="9"/>
     </w:p>
     <w:p>
       <w:pPr>
@@ -5367,6 +5427,7 @@
           <w:bCs/>
         </w:rPr>
       </w:pPr>
+      <w:bookmarkStart w:id="10" w:name="_Toc176946718"/>
       <w:r>
         <w:rPr>
           <w:b w:val="0"/>
@@ -5379,10 +5440,10 @@
           <w:position w:val="-24"/>
         </w:rPr>
         <w:object w:dxaOrig="1800" w:dyaOrig="620" w14:anchorId="3E386B6B">
-          <v:shape id="_x0000_i1043" type="#_x0000_t75" style="width:90pt;height:31.1pt" o:ole="">
+          <v:shape id="_x0000_i1193" type="#_x0000_t75" style="width:90pt;height:30.9pt" o:ole="">
             <v:imagedata r:id="rId35" o:title=""/>
           </v:shape>
-          <o:OLEObject Type="Embed" ProgID="Equation.DSMT4" ShapeID="_x0000_i1043" DrawAspect="Content" ObjectID="_1787517457" r:id="rId36"/>
+          <o:OLEObject Type="Embed" ProgID="Equation.DSMT4" ShapeID="_x0000_i1193" DrawAspect="Content" ObjectID="_1787559572" r:id="rId36"/>
         </w:object>
       </w:r>
       <w:r>
@@ -5400,10 +5461,10 @@
           <w:position w:val="-6"/>
         </w:rPr>
         <w:object w:dxaOrig="220" w:dyaOrig="279" w14:anchorId="65F828E6">
-          <v:shape id="_x0000_i1049" type="#_x0000_t75" style="width:10.9pt;height:14.2pt" o:ole="">
+          <v:shape id="_x0000_i1194" type="#_x0000_t75" style="width:11.1pt;height:14.3pt" o:ole="">
             <v:imagedata r:id="rId37" o:title=""/>
           </v:shape>
-          <o:OLEObject Type="Embed" ProgID="Equation.DSMT4" ShapeID="_x0000_i1049" DrawAspect="Content" ObjectID="_1787517458" r:id="rId38"/>
+          <o:OLEObject Type="Embed" ProgID="Equation.DSMT4" ShapeID="_x0000_i1194" DrawAspect="Content" ObjectID="_1787559573" r:id="rId38"/>
         </w:object>
       </w:r>
       <w:r>
@@ -5416,6 +5477,7 @@
         </w:rPr>
         <w:t>3 theo chuẩn.</w:t>
       </w:r>
+      <w:bookmarkEnd w:id="10"/>
     </w:p>
     <w:p>
       <w:pPr>
@@ -5430,6 +5492,7 @@
           <w:bCs/>
         </w:rPr>
       </w:pPr>
+      <w:bookmarkStart w:id="11" w:name="_Toc176946719"/>
       <w:r>
         <w:rPr>
           <w:b w:val="0"/>
@@ -5456,10 +5519,10 @@
           <w:position w:val="-6"/>
         </w:rPr>
         <w:object w:dxaOrig="220" w:dyaOrig="279" w14:anchorId="0E78FEE5">
-          <v:shape id="_x0000_i1052" type="#_x0000_t75" style="width:10.9pt;height:14.2pt" o:ole="">
+          <v:shape id="_x0000_i1195" type="#_x0000_t75" style="width:11.1pt;height:14.3pt" o:ole="">
             <v:imagedata r:id="rId37" o:title=""/>
           </v:shape>
-          <o:OLEObject Type="Embed" ProgID="Equation.DSMT4" ShapeID="_x0000_i1052" DrawAspect="Content" ObjectID="_1787517459" r:id="rId39"/>
+          <o:OLEObject Type="Embed" ProgID="Equation.DSMT4" ShapeID="_x0000_i1195" DrawAspect="Content" ObjectID="_1787559574" r:id="rId39"/>
         </w:object>
       </w:r>
       <w:r>
@@ -5472,6 +5535,7 @@
         </w:rPr>
         <w:t>3</w:t>
       </w:r>
+      <w:bookmarkEnd w:id="11"/>
     </w:p>
     <w:p>
       <w:pPr>
@@ -5486,6 +5550,7 @@
           <w:bCs/>
         </w:rPr>
       </w:pPr>
+      <w:bookmarkStart w:id="12" w:name="_Toc176946720"/>
       <w:r>
         <w:rPr>
           <w:b w:val="0"/>
@@ -5508,6 +5573,7 @@
         </w:rPr>
         <w:t>:</w:t>
       </w:r>
+      <w:bookmarkEnd w:id="12"/>
     </w:p>
     <w:p>
       <w:pPr>
@@ -5522,6 +5588,7 @@
           <w:bCs/>
         </w:rPr>
       </w:pPr>
+      <w:bookmarkStart w:id="13" w:name="_Toc176946721"/>
       <w:r>
         <w:rPr>
           <w:b w:val="0"/>
@@ -5529,6 +5596,7 @@
         </w:rPr>
         <w:t>Hệ số ảnh hưởng đến góc ôm</w:t>
       </w:r>
+      <w:bookmarkEnd w:id="13"/>
       <w:r>
         <w:rPr>
           <w:b w:val="0"/>
@@ -5537,6 +5605,8 @@
         <w:t xml:space="preserve"> </w:t>
       </w:r>
     </w:p>
+    <w:bookmarkStart w:id="14" w:name="_Toc176946722"/>
+    <w:bookmarkEnd w:id="14"/>
     <w:p>
       <w:pPr>
         <w:pStyle w:val="cmuc11"/>
@@ -5551,10 +5621,10 @@
           <w:position w:val="-12"/>
         </w:rPr>
         <w:object w:dxaOrig="5800" w:dyaOrig="380" w14:anchorId="652C6B53">
-          <v:shape id="_x0000_i1053" type="#_x0000_t75" style="width:290.2pt;height:19.1pt" o:ole="">
+          <v:shape id="_x0000_i1196" type="#_x0000_t75" style="width:290.3pt;height:18.9pt" o:ole="">
             <v:imagedata r:id="rId40" o:title=""/>
           </v:shape>
-          <o:OLEObject Type="Embed" ProgID="Equation.DSMT4" ShapeID="_x0000_i1053" DrawAspect="Content" ObjectID="_1787517460" r:id="rId41"/>
+          <o:OLEObject Type="Embed" ProgID="Equation.DSMT4" ShapeID="_x0000_i1196" DrawAspect="Content" ObjectID="_1787559575" r:id="rId41"/>
         </w:object>
       </w:r>
     </w:p>
@@ -5571,15 +5641,18 @@
           <w:bCs/>
         </w:rPr>
       </w:pPr>
+      <w:bookmarkStart w:id="15" w:name="_Toc176946723"/>
       <w:r>
         <w:rPr>
           <w:b w:val="0"/>
           <w:bCs/>
         </w:rPr>
-        <w:lastRenderedPageBreak/>
         <w:t>Hệ số ảnh hưởng đến vận tốc</w:t>
       </w:r>
-    </w:p>
+      <w:bookmarkEnd w:id="15"/>
+    </w:p>
+    <w:bookmarkStart w:id="16" w:name="_Toc176946724"/>
+    <w:bookmarkEnd w:id="16"/>
     <w:p>
       <w:pPr>
         <w:pStyle w:val="cmuc11"/>
@@ -5599,10 +5672,10 @@
           <w:position w:val="-12"/>
         </w:rPr>
         <w:object w:dxaOrig="5179" w:dyaOrig="380" w14:anchorId="26506CFB">
-          <v:shape id="_x0000_i1054" type="#_x0000_t75" style="width:259.1pt;height:19.1pt" o:ole="">
+          <v:shape id="_x0000_i1197" type="#_x0000_t75" style="width:259.4pt;height:18.9pt" o:ole="">
             <v:imagedata r:id="rId42" o:title=""/>
           </v:shape>
-          <o:OLEObject Type="Embed" ProgID="Equation.DSMT4" ShapeID="_x0000_i1054" DrawAspect="Content" ObjectID="_1787517461" r:id="rId43"/>
+          <o:OLEObject Type="Embed" ProgID="Equation.DSMT4" ShapeID="_x0000_i1197" DrawAspect="Content" ObjectID="_1787559576" r:id="rId43"/>
         </w:object>
       </w:r>
     </w:p>
@@ -5619,6 +5692,7 @@
           <w:bCs/>
         </w:rPr>
       </w:pPr>
+      <w:bookmarkStart w:id="17" w:name="_Toc176946725"/>
       <w:r>
         <w:rPr>
           <w:b w:val="0"/>
@@ -5626,7 +5700,10 @@
         </w:rPr>
         <w:t>Hệ số ảnh hưởng của vị trí bộ truyền so với phương nằm ngang</w:t>
       </w:r>
-    </w:p>
+      <w:bookmarkEnd w:id="17"/>
+    </w:p>
+    <w:bookmarkStart w:id="18" w:name="_Toc176946726"/>
+    <w:bookmarkEnd w:id="18"/>
     <w:p>
       <w:pPr>
         <w:pStyle w:val="cmuc11"/>
@@ -5641,10 +5718,10 @@
           <w:position w:val="-12"/>
         </w:rPr>
         <w:object w:dxaOrig="2540" w:dyaOrig="380" w14:anchorId="5B8F765F">
-          <v:shape id="_x0000_i1055" type="#_x0000_t75" style="width:127.1pt;height:19.1pt" o:ole="">
+          <v:shape id="_x0000_i1198" type="#_x0000_t75" style="width:126.9pt;height:18.9pt" o:ole="">
             <v:imagedata r:id="rId44" o:title=""/>
           </v:shape>
-          <o:OLEObject Type="Embed" ProgID="Equation.DSMT4" ShapeID="_x0000_i1055" DrawAspect="Content" ObjectID="_1787517462" r:id="rId45"/>
+          <o:OLEObject Type="Embed" ProgID="Equation.DSMT4" ShapeID="_x0000_i1198" DrawAspect="Content" ObjectID="_1787559577" r:id="rId45"/>
         </w:object>
       </w:r>
     </w:p>
@@ -5661,6 +5738,7 @@
           <w:bCs/>
         </w:rPr>
       </w:pPr>
+      <w:bookmarkStart w:id="19" w:name="_Toc176946727"/>
       <w:r>
         <w:t>-</w:t>
       </w:r>
@@ -5671,6 +5749,7 @@
         </w:rPr>
         <w:t>Ứng suất có ích cho phép được xác định bằng thực nghiệm</w:t>
       </w:r>
+      <w:bookmarkEnd w:id="19"/>
     </w:p>
     <w:p>
       <w:pPr>
@@ -5685,6 +5764,7 @@
           <w:bCs/>
         </w:rPr>
       </w:pPr>
+      <w:bookmarkStart w:id="20" w:name="_Toc176946728"/>
       <w:r>
         <w:rPr>
           <w:b w:val="0"/>
@@ -5692,15 +5772,16 @@
         </w:rPr>
         <w:t xml:space="preserve">Lấy ứng suất căng ban đầu </w:t>
       </w:r>
+      <w:bookmarkEnd w:id="20"/>
       <w:r>
         <w:rPr>
           <w:position w:val="-12"/>
         </w:rPr>
         <w:object w:dxaOrig="1320" w:dyaOrig="360" w14:anchorId="38DAD798">
-          <v:shape id="_x0000_i1056" type="#_x0000_t75" style="width:66pt;height:18pt" o:ole="">
+          <v:shape id="_x0000_i1199" type="#_x0000_t75" style="width:66pt;height:18pt" o:ole="">
             <v:imagedata r:id="rId46" o:title=""/>
           </v:shape>
-          <o:OLEObject Type="Embed" ProgID="Equation.DSMT4" ShapeID="_x0000_i1056" DrawAspect="Content" ObjectID="_1787517463" r:id="rId47"/>
+          <o:OLEObject Type="Embed" ProgID="Equation.DSMT4" ShapeID="_x0000_i1199" DrawAspect="Content" ObjectID="_1787559578" r:id="rId47"/>
         </w:object>
       </w:r>
     </w:p>
@@ -5717,6 +5798,7 @@
           <w:bCs/>
         </w:rPr>
       </w:pPr>
+      <w:bookmarkStart w:id="21" w:name="_Toc176946729"/>
       <w:r>
         <w:rPr>
           <w:b w:val="0"/>
@@ -5766,10 +5848,10 @@
           <w:position w:val="-12"/>
         </w:rPr>
         <w:object w:dxaOrig="1320" w:dyaOrig="360" w14:anchorId="74D88BE6">
-          <v:shape id="_x0000_i1057" type="#_x0000_t75" style="width:66pt;height:18pt" o:ole="">
+          <v:shape id="_x0000_i1200" type="#_x0000_t75" style="width:66pt;height:18pt" o:ole="">
             <v:imagedata r:id="rId46" o:title=""/>
           </v:shape>
-          <o:OLEObject Type="Embed" ProgID="Equation.DSMT4" ShapeID="_x0000_i1057" DrawAspect="Content" ObjectID="_1787517464" r:id="rId48"/>
+          <o:OLEObject Type="Embed" ProgID="Equation.DSMT4" ShapeID="_x0000_i1200" DrawAspect="Content" ObjectID="_1787559579" r:id="rId48"/>
         </w:object>
       </w:r>
       <w:r>
@@ -5792,7 +5874,15 @@
           <w:b w:val="0"/>
           <w:bCs/>
         </w:rPr>
-        <w:t xml:space="preserve">=2.5, </w:t>
+        <w:t>=2.5,</w:t>
+      </w:r>
+      <w:bookmarkEnd w:id="21"/>
+      <w:r>
+        <w:rPr>
+          <w:b w:val="0"/>
+          <w:bCs/>
+        </w:rPr>
+        <w:t xml:space="preserve"> </w:t>
       </w:r>
     </w:p>
     <w:p>
@@ -5808,6 +5898,7 @@
           <w:bCs/>
         </w:rPr>
       </w:pPr>
+      <w:bookmarkStart w:id="22" w:name="_Toc176946730"/>
       <w:r>
         <w:rPr>
           <w:b w:val="0"/>
@@ -5837,7 +5928,10 @@
         </w:rPr>
         <w:t>10.0</w:t>
       </w:r>
-    </w:p>
+      <w:bookmarkEnd w:id="22"/>
+    </w:p>
+    <w:bookmarkStart w:id="23" w:name="_Toc176946731"/>
+    <w:bookmarkEnd w:id="23"/>
     <w:p>
       <w:pPr>
         <w:pStyle w:val="cmuc11"/>
@@ -5852,10 +5946,10 @@
           <w:position w:val="-30"/>
         </w:rPr>
         <w:object w:dxaOrig="4239" w:dyaOrig="680" w14:anchorId="26E5B526">
-          <v:shape id="_x0000_i1058" type="#_x0000_t75" style="width:260.2pt;height:41.45pt" o:ole="">
+          <v:shape id="_x0000_i1201" type="#_x0000_t75" style="width:260.3pt;height:41.55pt" o:ole="">
             <v:imagedata r:id="rId49" o:title=""/>
           </v:shape>
-          <o:OLEObject Type="Embed" ProgID="Equation.DSMT4" ShapeID="_x0000_i1058" DrawAspect="Content" ObjectID="_1787517465" r:id="rId50"/>
+          <o:OLEObject Type="Embed" ProgID="Equation.DSMT4" ShapeID="_x0000_i1201" DrawAspect="Content" ObjectID="_1787559580" r:id="rId50"/>
         </w:object>
       </w:r>
     </w:p>
@@ -5868,6 +5962,7 @@
         </w:numPr>
         <w:ind w:left="851" w:hanging="851"/>
       </w:pPr>
+      <w:bookmarkStart w:id="24" w:name="_Toc176946732"/>
       <w:r>
         <w:t>-</w:t>
       </w:r>
@@ -5885,18 +5980,21 @@
         </w:rPr>
         <w:t xml:space="preserve">ứng với khi cho đai làm việc với </w:t>
       </w:r>
+      <w:bookmarkEnd w:id="24"/>
       <w:r>
         <w:rPr>
           <w:position w:val="-12"/>
         </w:rPr>
         <w:object w:dxaOrig="720" w:dyaOrig="360" w14:anchorId="0BB98455">
-          <v:shape id="_x0000_i1060" type="#_x0000_t75" style="width:36pt;height:18pt" o:ole="">
+          <v:shape id="_x0000_i1202" type="#_x0000_t75" style="width:36pt;height:18pt" o:ole="">
             <v:imagedata r:id="rId51" o:title=""/>
           </v:shape>
-          <o:OLEObject Type="Embed" ProgID="Equation.DSMT4" ShapeID="_x0000_i1060" DrawAspect="Content" ObjectID="_1787517466" r:id="rId52"/>
+          <o:OLEObject Type="Embed" ProgID="Equation.DSMT4" ShapeID="_x0000_i1202" DrawAspect="Content" ObjectID="_1787559581" r:id="rId52"/>
         </w:object>
       </w:r>
     </w:p>
+    <w:bookmarkStart w:id="25" w:name="_Toc176946733"/>
+    <w:bookmarkEnd w:id="25"/>
     <w:p>
       <w:pPr>
         <w:pStyle w:val="cmuc11"/>
@@ -5915,10 +6013,10 @@
           <w:position w:val="-14"/>
         </w:rPr>
         <w:object w:dxaOrig="6220" w:dyaOrig="400" w14:anchorId="61A6179E">
-          <v:shape id="_x0000_i1061" type="#_x0000_t75" style="width:310.9pt;height:20.2pt" o:ole="">
+          <v:shape id="_x0000_i1203" type="#_x0000_t75" style="width:311.1pt;height:20.3pt" o:ole="">
             <v:imagedata r:id="rId53" o:title=""/>
           </v:shape>
-          <o:OLEObject Type="Embed" ProgID="Equation.DSMT4" ShapeID="_x0000_i1061" DrawAspect="Content" ObjectID="_1787517467" r:id="rId54"/>
+          <o:OLEObject Type="Embed" ProgID="Equation.DSMT4" ShapeID="_x0000_i1203" DrawAspect="Content" ObjectID="_1787559582" r:id="rId54"/>
         </w:object>
       </w:r>
     </w:p>
@@ -5935,6 +6033,7 @@
           <w:bCs/>
         </w:rPr>
       </w:pPr>
+      <w:bookmarkStart w:id="26" w:name="_Toc176946734"/>
       <w:r>
         <w:rPr>
           <w:b w:val="0"/>
@@ -5950,6 +6049,7 @@
         </w:rPr>
         <w:t>Chiều rộng đai</w:t>
       </w:r>
+      <w:bookmarkEnd w:id="26"/>
     </w:p>
     <w:p>
       <w:pPr>
@@ -5964,6 +6064,7 @@
           <w:bCs/>
         </w:rPr>
       </w:pPr>
+      <w:bookmarkStart w:id="27" w:name="_Toc176946735"/>
       <w:r>
         <w:rPr>
           <w:b w:val="0"/>
@@ -6001,7 +6102,10 @@
         </w:rPr>
         <w:t xml:space="preserve"> =1.1 với động cơ loại I và thêm 0.1 làm việc 2 ca)</w:t>
       </w:r>
-    </w:p>
+      <w:bookmarkEnd w:id="27"/>
+    </w:p>
+    <w:bookmarkStart w:id="28" w:name="_Toc176946736"/>
+    <w:bookmarkEnd w:id="28"/>
     <w:p>
       <w:pPr>
         <w:pStyle w:val="cmuc11"/>
@@ -6016,10 +6120,10 @@
           <w:position w:val="-32"/>
         </w:rPr>
         <w:object w:dxaOrig="4660" w:dyaOrig="700" w14:anchorId="3663BFF8">
-          <v:shape id="_x0000_i1068" type="#_x0000_t75" style="width:232.9pt;height:34.9pt" o:ole="">
+          <v:shape id="_x0000_i1204" type="#_x0000_t75" style="width:233.1pt;height:35.1pt" o:ole="">
             <v:imagedata r:id="rId55" o:title=""/>
           </v:shape>
-          <o:OLEObject Type="Embed" ProgID="Equation.DSMT4" ShapeID="_x0000_i1068" DrawAspect="Content" ObjectID="_1787517468" r:id="rId56"/>
+          <o:OLEObject Type="Embed" ProgID="Equation.DSMT4" ShapeID="_x0000_i1204" DrawAspect="Content" ObjectID="_1787559583" r:id="rId56"/>
         </w:object>
       </w:r>
     </w:p>
@@ -6034,21 +6138,439 @@
         <w:rPr>
           <w:b w:val="0"/>
           <w:bCs/>
+        </w:rPr>
+      </w:pPr>
+      <w:bookmarkStart w:id="29" w:name="_Toc176946737"/>
+      <w:r>
+        <w:rPr>
+          <w:b w:val="0"/>
+          <w:bCs/>
+        </w:rPr>
+        <w:t>Theo chuẩn lấy b = 30mm</w:t>
+      </w:r>
+      <w:bookmarkEnd w:id="29"/>
+    </w:p>
+    <w:p>
+      <w:pPr>
+        <w:pStyle w:val="cmuc11"/>
+        <w:numPr>
+          <w:ilvl w:val="0"/>
+          <w:numId w:val="0"/>
+        </w:numPr>
+        <w:ind w:left="851" w:hanging="851"/>
+        <w:rPr>
+          <w:b w:val="0"/>
+          <w:bCs/>
           <w:i/>
           <w:iCs/>
         </w:rPr>
       </w:pPr>
+      <w:bookmarkStart w:id="30" w:name="_Toc176946738"/>
       <w:r>
         <w:rPr>
           <w:b w:val="0"/>
           <w:bCs/>
         </w:rPr>
-        <w:t>Theo chuẩn lấy b = 30mm</w:t>
-      </w:r>
+        <w:t xml:space="preserve">Chọn </w:t>
+      </w:r>
+      <w:r>
+        <w:rPr>
+          <w:b w:val="0"/>
+          <w:bCs/>
+        </w:rPr>
+        <w:t>bề rộng bánh đai theo tiêu chuẩn B=</w:t>
+      </w:r>
+      <w:bookmarkEnd w:id="30"/>
     </w:p>
     <w:p>
       <w:pPr>
         <w:pStyle w:val="cmuc11"/>
+        <w:outlineLvl w:val="1"/>
+      </w:pPr>
+      <w:bookmarkStart w:id="31" w:name="_Toc176946739"/>
+      <w:r>
+        <w:t>Xác định lực căng ban đầu và lực tác dụng lên trục</w:t>
+      </w:r>
+      <w:bookmarkEnd w:id="31"/>
+    </w:p>
+    <w:p>
+      <w:pPr>
+        <w:pStyle w:val="cmuc11"/>
+        <w:numPr>
+          <w:ilvl w:val="0"/>
+          <w:numId w:val="0"/>
+        </w:numPr>
+      </w:pPr>
+      <w:bookmarkStart w:id="32" w:name="_Toc176946740"/>
+      <w:r>
+        <w:rPr>
+          <w:b w:val="0"/>
+          <w:bCs/>
+        </w:rPr>
+        <w:t xml:space="preserve">-Lực căng ban </w:t>
+      </w:r>
+      <w:proofErr w:type="gramStart"/>
+      <w:r>
+        <w:rPr>
+          <w:b w:val="0"/>
+          <w:bCs/>
+        </w:rPr>
+        <w:t xml:space="preserve">đầu </w:t>
+      </w:r>
+      <w:r>
+        <w:rPr>
+          <w:b w:val="0"/>
+          <w:bCs/>
+        </w:rPr>
+        <w:t>:</w:t>
+      </w:r>
+      <w:proofErr w:type="gramEnd"/>
+      <w:bookmarkEnd w:id="32"/>
+      <w:r>
+        <w:rPr>
+          <w:position w:val="-12"/>
+        </w:rPr>
+        <w:object w:dxaOrig="3420" w:dyaOrig="360" w14:anchorId="58FFFB26">
+          <v:shape id="_x0000_i1207" type="#_x0000_t75" style="width:171.25pt;height:18pt" o:ole="">
+            <v:imagedata r:id="rId57" o:title=""/>
+          </v:shape>
+          <o:OLEObject Type="Embed" ProgID="Equation.DSMT4" ShapeID="_x0000_i1207" DrawAspect="Content" ObjectID="_1787559584" r:id="rId58"/>
+        </w:object>
+      </w:r>
+    </w:p>
+    <w:p>
+      <w:pPr>
+        <w:pStyle w:val="cmuc11"/>
+        <w:numPr>
+          <w:ilvl w:val="0"/>
+          <w:numId w:val="0"/>
+        </w:numPr>
+      </w:pPr>
+      <w:bookmarkStart w:id="33" w:name="_Toc176946741"/>
+      <w:r>
+        <w:t>-</w:t>
+      </w:r>
+      <w:r>
+        <w:rPr>
+          <w:b w:val="0"/>
+          <w:bCs/>
+        </w:rPr>
+        <w:t xml:space="preserve">Lực tác dụng lên trục: </w:t>
+      </w:r>
+      <w:bookmarkEnd w:id="33"/>
+      <w:r>
+        <w:rPr>
+          <w:position w:val="-24"/>
+        </w:rPr>
+        <w:object w:dxaOrig="5319" w:dyaOrig="620" w14:anchorId="65F403DC">
+          <v:shape id="_x0000_i1208" type="#_x0000_t75" style="width:265.85pt;height:30.9pt" o:ole="">
+            <v:imagedata r:id="rId59" o:title=""/>
+          </v:shape>
+          <o:OLEObject Type="Embed" ProgID="Equation.DSMT4" ShapeID="_x0000_i1208" DrawAspect="Content" ObjectID="_1787559585" r:id="rId60"/>
+        </w:object>
+      </w:r>
+    </w:p>
+    <w:p>
+      <w:pPr>
+        <w:pStyle w:val="cmuc11"/>
+        <w:numPr>
+          <w:ilvl w:val="0"/>
+          <w:numId w:val="0"/>
+        </w:numPr>
+      </w:pPr>
+      <w:bookmarkStart w:id="34" w:name="_Toc176946742"/>
+      <w:r>
+        <w:t>-</w:t>
+      </w:r>
+      <w:r>
+        <w:rPr>
+          <w:b w:val="0"/>
+          <w:bCs/>
+        </w:rPr>
+        <w:t>Lực vòng có</w:t>
+      </w:r>
+      <w:r>
+        <w:rPr>
+          <w:b w:val="0"/>
+          <w:bCs/>
+        </w:rPr>
+        <w:t xml:space="preserve"> ích</w:t>
+      </w:r>
+      <w:r>
+        <w:rPr>
+          <w:b w:val="0"/>
+          <w:bCs/>
+        </w:rPr>
+        <w:t xml:space="preserve">: </w:t>
+      </w:r>
+      <w:bookmarkEnd w:id="34"/>
+      <w:r>
+        <w:rPr>
+          <w:position w:val="-30"/>
+        </w:rPr>
+        <w:object w:dxaOrig="3680" w:dyaOrig="680" w14:anchorId="07AAC100">
+          <v:shape id="_x0000_i1209" type="#_x0000_t75" style="width:184.15pt;height:34.15pt" o:ole="">
+            <v:imagedata r:id="rId61" o:title=""/>
+          </v:shape>
+          <o:OLEObject Type="Embed" ProgID="Equation.DSMT4" ShapeID="_x0000_i1209" DrawAspect="Content" ObjectID="_1787559586" r:id="rId62"/>
+        </w:object>
+      </w:r>
+    </w:p>
+    <w:p>
+      <w:pPr>
+        <w:pStyle w:val="cmuc11"/>
+        <w:numPr>
+          <w:ilvl w:val="0"/>
+          <w:numId w:val="0"/>
+        </w:numPr>
+        <w:rPr>
+          <w:b w:val="0"/>
+          <w:bCs/>
+        </w:rPr>
+      </w:pPr>
+      <w:bookmarkStart w:id="35" w:name="_Toc176946743"/>
+      <w:r>
+        <w:lastRenderedPageBreak/>
+        <w:t>-</w:t>
+      </w:r>
+      <w:r>
+        <w:rPr>
+          <w:b w:val="0"/>
+          <w:bCs/>
+        </w:rPr>
+        <w:t>Hệ số ma sát nhỏ nhất giữa đai và bánh đai</w:t>
+      </w:r>
+      <w:r>
+        <w:rPr>
+          <w:b w:val="0"/>
+          <w:bCs/>
+        </w:rPr>
+        <w:t>:</w:t>
+      </w:r>
+      <w:bookmarkEnd w:id="35"/>
+    </w:p>
+    <w:p>
+      <w:pPr>
+        <w:pStyle w:val="cmuc11"/>
+        <w:numPr>
+          <w:ilvl w:val="0"/>
+          <w:numId w:val="0"/>
+        </w:numPr>
+        <w:rPr>
+          <w:b w:val="0"/>
+          <w:bCs/>
+        </w:rPr>
+      </w:pPr>
+      <w:bookmarkStart w:id="36" w:name="_Toc176946744"/>
+      <w:r>
+        <w:rPr>
+          <w:b w:val="0"/>
+          <w:bCs/>
+        </w:rPr>
+        <w:t>Điều kiện để không xảy ra hiện tượng trượt trơn</w:t>
+      </w:r>
+      <w:bookmarkEnd w:id="36"/>
+    </w:p>
+    <w:bookmarkStart w:id="37" w:name="_Toc176946745"/>
+    <w:bookmarkEnd w:id="37"/>
+    <w:p>
+      <w:pPr>
+        <w:pStyle w:val="cmuc11"/>
+        <w:numPr>
+          <w:ilvl w:val="0"/>
+          <w:numId w:val="0"/>
+        </w:numPr>
+      </w:pPr>
+      <w:r>
+        <w:rPr>
+          <w:position w:val="-30"/>
+        </w:rPr>
+        <w:object w:dxaOrig="5840" w:dyaOrig="680" w14:anchorId="74EDF106">
+          <v:shape id="_x0000_i1210" type="#_x0000_t75" style="width:292.15pt;height:34.15pt" o:ole="">
+            <v:imagedata r:id="rId63" o:title=""/>
+          </v:shape>
+          <o:OLEObject Type="Embed" ProgID="Equation.DSMT4" ShapeID="_x0000_i1210" DrawAspect="Content" ObjectID="_1787559587" r:id="rId64"/>
+        </w:object>
+      </w:r>
+    </w:p>
+    <w:p>
+      <w:pPr>
+        <w:pStyle w:val="cmuc11"/>
+        <w:numPr>
+          <w:ilvl w:val="0"/>
+          <w:numId w:val="0"/>
+        </w:numPr>
+        <w:rPr>
+          <w:b w:val="0"/>
+          <w:bCs/>
+        </w:rPr>
+      </w:pPr>
+      <w:bookmarkStart w:id="38" w:name="_Toc176946746"/>
+      <w:r>
+        <w:t>-</w:t>
+      </w:r>
+      <w:r>
+        <w:rPr>
+          <w:b w:val="0"/>
+          <w:bCs/>
+        </w:rPr>
+        <w:t>Ứng suất lớn nhất trong dây đai:</w:t>
+      </w:r>
+      <w:bookmarkEnd w:id="38"/>
+    </w:p>
+    <w:p>
+      <w:pPr>
+        <w:pStyle w:val="cmuc11"/>
+        <w:numPr>
+          <w:ilvl w:val="0"/>
+          <w:numId w:val="0"/>
+        </w:numPr>
+        <w:rPr>
+          <w:b w:val="0"/>
+          <w:bCs/>
+        </w:rPr>
+      </w:pPr>
+      <w:bookmarkStart w:id="39" w:name="_Toc176946747"/>
+      <w:r>
+        <w:rPr>
+          <w:b w:val="0"/>
+          <w:bCs/>
+        </w:rPr>
+        <w:t>+Chọn p=1400kg/m</w:t>
+      </w:r>
+      <w:r>
+        <w:rPr>
+          <w:b w:val="0"/>
+          <w:bCs/>
+          <w:vertAlign w:val="superscript"/>
+        </w:rPr>
+        <w:t>3</w:t>
+      </w:r>
+      <w:r>
+        <w:rPr>
+          <w:b w:val="0"/>
+          <w:bCs/>
+        </w:rPr>
+        <w:t xml:space="preserve"> (khối lượng riêng của vật làm dây đai)</w:t>
+      </w:r>
+      <w:bookmarkEnd w:id="39"/>
+    </w:p>
+    <w:p>
+      <w:pPr>
+        <w:pStyle w:val="cmuc11"/>
+        <w:numPr>
+          <w:ilvl w:val="0"/>
+          <w:numId w:val="0"/>
+        </w:numPr>
+        <w:rPr>
+          <w:b w:val="0"/>
+          <w:bCs/>
+        </w:rPr>
+      </w:pPr>
+      <w:bookmarkStart w:id="40" w:name="_Toc176946748"/>
+      <w:r>
+        <w:rPr>
+          <w:b w:val="0"/>
+          <w:bCs/>
+        </w:rPr>
+        <w:t>+Chọn E=350M</w:t>
+      </w:r>
+      <w:r>
+        <w:rPr>
+          <w:b w:val="0"/>
+          <w:bCs/>
+        </w:rPr>
+        <w:t>p</w:t>
+      </w:r>
+      <w:r>
+        <w:rPr>
+          <w:b w:val="0"/>
+          <w:bCs/>
+        </w:rPr>
+        <w:t>a</w:t>
+      </w:r>
+      <w:r>
+        <w:rPr>
+          <w:b w:val="0"/>
+          <w:bCs/>
+        </w:rPr>
+        <w:t xml:space="preserve"> (môdun đàn hồi đối với dây vải cao su)</w:t>
+      </w:r>
+      <w:bookmarkEnd w:id="40"/>
+    </w:p>
+    <w:bookmarkStart w:id="41" w:name="_Toc176946749"/>
+    <w:bookmarkEnd w:id="41"/>
+    <w:p>
+      <w:pPr>
+        <w:pStyle w:val="cmuc11"/>
+        <w:numPr>
+          <w:ilvl w:val="0"/>
+          <w:numId w:val="0"/>
+        </w:numPr>
+        <w:rPr>
+          <w:b w:val="0"/>
+          <w:bCs/>
+        </w:rPr>
+      </w:pPr>
+      <w:r>
+        <w:rPr>
+          <w:position w:val="-66"/>
+        </w:rPr>
+        <w:object w:dxaOrig="5340" w:dyaOrig="1760" w14:anchorId="406C6FD7">
+          <v:shape id="_x0000_i1211" type="#_x0000_t75" style="width:267.25pt;height:88.15pt" o:ole="">
+            <v:imagedata r:id="rId65" o:title=""/>
+          </v:shape>
+          <o:OLEObject Type="Embed" ProgID="Equation.DSMT4" ShapeID="_x0000_i1211" DrawAspect="Content" ObjectID="_1787559588" r:id="rId66"/>
+        </w:object>
+      </w:r>
+    </w:p>
+    <w:p>
+      <w:pPr>
+        <w:pStyle w:val="cmuc11"/>
+        <w:numPr>
+          <w:ilvl w:val="0"/>
+          <w:numId w:val="0"/>
+        </w:numPr>
+        <w:rPr>
+          <w:b w:val="0"/>
+          <w:bCs/>
+        </w:rPr>
+      </w:pPr>
+      <w:bookmarkStart w:id="42" w:name="_Toc176946750"/>
+      <w:r>
+        <w:rPr>
+          <w:b w:val="0"/>
+          <w:bCs/>
+        </w:rPr>
+        <w:t>-Tuổi thọ đai:</w:t>
+      </w:r>
+      <w:r>
+        <w:t xml:space="preserve"> </w:t>
+      </w:r>
+      <w:bookmarkEnd w:id="42"/>
+      <w:r>
+        <w:rPr>
+          <w:position w:val="-24"/>
+        </w:rPr>
+        <w:object w:dxaOrig="3100" w:dyaOrig="1080" w14:anchorId="698BD8BD">
+          <v:shape id="_x0000_i1212" type="#_x0000_t75" style="width:155.1pt;height:54pt" o:ole="">
+            <v:imagedata r:id="rId67" o:title=""/>
+          </v:shape>
+          <o:OLEObject Type="Embed" ProgID="Equation.DSMT4" ShapeID="_x0000_i1212" DrawAspect="Content" ObjectID="_1787559589" r:id="rId68"/>
+        </w:object>
+      </w:r>
+    </w:p>
+    <w:p>
+      <w:pPr>
+        <w:pStyle w:val="cmuc11"/>
+        <w:numPr>
+          <w:ilvl w:val="0"/>
+          <w:numId w:val="0"/>
+        </w:numPr>
+        <w:rPr>
+          <w:b w:val="0"/>
+          <w:bCs/>
+        </w:rPr>
       </w:pPr>
     </w:p>
     <w:p>
@@ -6319,10 +6841,10 @@
                 <w:szCs w:val="24"/>
               </w:rPr>
               <w:object w:dxaOrig="240" w:dyaOrig="260" w14:anchorId="00944AFB">
-                <v:shape id="_x0000_i1036" type="#_x0000_t75" style="width:11.45pt;height:12pt" o:ole="">
-                  <v:imagedata r:id="rId57" o:title=""/>
+                <v:shape id="_x0000_i1205" type="#_x0000_t75" style="width:11.55pt;height:12pt" o:ole="">
+                  <v:imagedata r:id="rId69" o:title=""/>
                 </v:shape>
-                <o:OLEObject Type="Embed" ProgID="Equation.DSMT4" ShapeID="_x0000_i1036" DrawAspect="Content" ObjectID="_1787517469" r:id="rId58"/>
+                <o:OLEObject Type="Embed" ProgID="Equation.DSMT4" ShapeID="_x0000_i1205" DrawAspect="Content" ObjectID="_1787559590" r:id="rId70"/>
               </w:object>
             </w:r>
           </w:p>
@@ -6466,7 +6988,6 @@
                 <w:sz w:val="24"/>
                 <w:szCs w:val="24"/>
               </w:rPr>
-              <w:lastRenderedPageBreak/>
               <w:t>Chiều dài xích</w:t>
             </w:r>
           </w:p>
@@ -6886,10 +7407,10 @@
                 <w:szCs w:val="24"/>
               </w:rPr>
               <w:object w:dxaOrig="1800" w:dyaOrig="400" w14:anchorId="540D2014">
-                <v:shape id="_x0000_i1037" type="#_x0000_t75" style="width:90.55pt;height:20.75pt" o:ole="">
-                  <v:imagedata r:id="rId59" o:title=""/>
+                <v:shape id="_x0000_i1206" type="#_x0000_t75" style="width:90.45pt;height:20.75pt" o:ole="">
+                  <v:imagedata r:id="rId71" o:title=""/>
                 </v:shape>
-                <o:OLEObject Type="Embed" ProgID="Equation.DSMT4" ShapeID="_x0000_i1037" DrawAspect="Content" ObjectID="_1787517470" r:id="rId60"/>
+                <o:OLEObject Type="Embed" ProgID="Equation.DSMT4" ShapeID="_x0000_i1206" DrawAspect="Content" ObjectID="_1787559591" r:id="rId72"/>
               </w:object>
             </w:r>
           </w:p>
@@ -7222,6 +7743,7 @@
                 <w:sz w:val="24"/>
                 <w:szCs w:val="24"/>
               </w:rPr>
+              <w:lastRenderedPageBreak/>
               <w:t>Đường kính vòng đỉnh đĩa xích lớn</w:t>
             </w:r>
           </w:p>
@@ -7708,7 +8230,7 @@
         </w:numPr>
         <w:jc w:val="center"/>
       </w:pPr>
-      <w:bookmarkStart w:id="9" w:name="_Toc176684028"/>
+      <w:bookmarkStart w:id="43" w:name="_Toc176946751"/>
       <w:r>
         <w:lastRenderedPageBreak/>
         <w:t xml:space="preserve">Chương </w:t>
@@ -7725,7 +8247,7 @@
       <w:r>
         <w:t xml:space="preserve"> bánh răng trụ</w:t>
       </w:r>
-      <w:bookmarkEnd w:id="9"/>
+      <w:bookmarkEnd w:id="43"/>
     </w:p>
     <w:p>
       <w:pPr>
@@ -7897,11 +8419,11 @@
       <w:pPr>
         <w:pStyle w:val="cmuc11"/>
       </w:pPr>
-      <w:bookmarkStart w:id="10" w:name="_Toc176684029"/>
+      <w:bookmarkStart w:id="44" w:name="_Toc176946752"/>
       <w:r>
         <w:t>Chọn vật liệu</w:t>
       </w:r>
-      <w:bookmarkEnd w:id="10"/>
+      <w:bookmarkEnd w:id="44"/>
     </w:p>
     <w:p>
       <w:pPr>
@@ -8036,11 +8558,11 @@
       <w:pPr>
         <w:pStyle w:val="cmuc11"/>
       </w:pPr>
-      <w:bookmarkStart w:id="11" w:name="_Toc176684030"/>
+      <w:bookmarkStart w:id="45" w:name="_Toc176946753"/>
       <w:r>
         <w:t>Xác định ứng suất cho phép</w:t>
       </w:r>
-      <w:bookmarkEnd w:id="11"/>
+      <w:bookmarkEnd w:id="45"/>
     </w:p>
     <w:p>
       <w:pPr>
@@ -8054,11 +8576,11 @@
       <w:pPr>
         <w:pStyle w:val="cmuc11"/>
       </w:pPr>
-      <w:bookmarkStart w:id="12" w:name="_Toc176684031"/>
+      <w:bookmarkStart w:id="46" w:name="_Toc176946754"/>
       <w:r>
         <w:t>……….</w:t>
       </w:r>
-      <w:bookmarkEnd w:id="12"/>
+      <w:bookmarkEnd w:id="46"/>
     </w:p>
     <w:p>
       <w:pPr>
@@ -8072,11 +8594,11 @@
       <w:pPr>
         <w:pStyle w:val="cmuc11"/>
       </w:pPr>
-      <w:bookmarkStart w:id="13" w:name="_Toc176684032"/>
+      <w:bookmarkStart w:id="47" w:name="_Toc176946755"/>
       <w:r>
         <w:t>……….</w:t>
       </w:r>
-      <w:bookmarkEnd w:id="13"/>
+      <w:bookmarkEnd w:id="47"/>
     </w:p>
     <w:p>
       <w:pPr>
@@ -8093,11 +8615,11 @@
       <w:pPr>
         <w:pStyle w:val="cmuc11"/>
       </w:pPr>
-      <w:bookmarkStart w:id="14" w:name="_Toc176684033"/>
+      <w:bookmarkStart w:id="48" w:name="_Toc176946756"/>
       <w:r>
         <w:t>……….</w:t>
       </w:r>
-      <w:bookmarkEnd w:id="14"/>
+      <w:bookmarkEnd w:id="48"/>
     </w:p>
     <w:p>
       <w:pPr>
@@ -10857,7 +11379,7 @@
         </w:numPr>
         <w:jc w:val="center"/>
       </w:pPr>
-      <w:bookmarkStart w:id="15" w:name="_Toc176684034"/>
+      <w:bookmarkStart w:id="49" w:name="_Toc176946757"/>
       <w:r>
         <w:lastRenderedPageBreak/>
         <w:t xml:space="preserve">Chương </w:t>
@@ -10874,7 +11396,7 @@
       <w:r>
         <w:t>trục</w:t>
       </w:r>
-      <w:bookmarkEnd w:id="15"/>
+      <w:bookmarkEnd w:id="49"/>
     </w:p>
     <w:p>
       <w:pPr>
@@ -10948,11 +11470,11 @@
       <w:pPr>
         <w:pStyle w:val="cmuc11"/>
       </w:pPr>
-      <w:bookmarkStart w:id="16" w:name="_Toc176684035"/>
+      <w:bookmarkStart w:id="50" w:name="_Toc176946758"/>
       <w:r>
         <w:t>Chọn vật liệu chế tạo trục</w:t>
       </w:r>
-      <w:bookmarkEnd w:id="16"/>
+      <w:bookmarkEnd w:id="50"/>
     </w:p>
     <w:p>
       <w:pPr>
@@ -11014,11 +11536,11 @@
       <w:pPr>
         <w:pStyle w:val="cmuc11"/>
       </w:pPr>
-      <w:bookmarkStart w:id="17" w:name="_Toc176684036"/>
+      <w:bookmarkStart w:id="51" w:name="_Toc176946759"/>
       <w:r>
         <w:t>Tính tải trọng tác dụng lên trục</w:t>
       </w:r>
-      <w:bookmarkEnd w:id="17"/>
+      <w:bookmarkEnd w:id="51"/>
     </w:p>
     <w:p>
       <w:pPr>
@@ -11032,14 +11554,14 @@
       <w:pPr>
         <w:pStyle w:val="cmuc11"/>
       </w:pPr>
-      <w:bookmarkStart w:id="18" w:name="_Toc176684037"/>
+      <w:bookmarkStart w:id="52" w:name="_Toc176946760"/>
       <w:r>
         <w:t xml:space="preserve">Tính </w:t>
       </w:r>
       <w:r>
         <w:t>khoảng cách giữa các điểm đặt lực</w:t>
       </w:r>
-      <w:bookmarkEnd w:id="18"/>
+      <w:bookmarkEnd w:id="52"/>
     </w:p>
     <w:p>
       <w:pPr>
@@ -11053,11 +11575,11 @@
       <w:pPr>
         <w:pStyle w:val="cmuc11"/>
       </w:pPr>
-      <w:bookmarkStart w:id="19" w:name="_Toc176684038"/>
+      <w:bookmarkStart w:id="53" w:name="_Toc176946761"/>
       <w:r>
         <w:t>Tính phản lực tại các gối đỡ</w:t>
       </w:r>
-      <w:bookmarkEnd w:id="19"/>
+      <w:bookmarkEnd w:id="53"/>
     </w:p>
     <w:p>
       <w:pPr>
@@ -11071,7 +11593,7 @@
       <w:pPr>
         <w:pStyle w:val="cmuc11"/>
       </w:pPr>
-      <w:bookmarkStart w:id="20" w:name="_Toc176684039"/>
+      <w:bookmarkStart w:id="54" w:name="_Toc176946762"/>
       <w:r>
         <w:t>Vẽ biểu đồ mômen uốn M</w:t>
       </w:r>
@@ -11093,7 +11615,7 @@
       <w:r>
         <w:t xml:space="preserve"> và xoắn T</w:t>
       </w:r>
-      <w:bookmarkEnd w:id="20"/>
+      <w:bookmarkEnd w:id="54"/>
     </w:p>
     <w:p>
       <w:pPr>
@@ -11107,7 +11629,7 @@
       <w:pPr>
         <w:pStyle w:val="cmuc11"/>
       </w:pPr>
-      <w:bookmarkStart w:id="21" w:name="_Toc176684040"/>
+      <w:bookmarkStart w:id="55" w:name="_Toc176946763"/>
       <w:r>
         <w:rPr>
           <w:lang w:val="vi-VN"/>
@@ -11134,7 +11656,7 @@
         </w:rPr>
         <w:t>tdij</w:t>
       </w:r>
-      <w:bookmarkEnd w:id="21"/>
+      <w:bookmarkEnd w:id="55"/>
     </w:p>
     <w:p>
       <w:pPr>
@@ -11162,14 +11684,14 @@
       <w:pPr>
         <w:pStyle w:val="cmuc11"/>
       </w:pPr>
-      <w:bookmarkStart w:id="22" w:name="_Toc176684041"/>
+      <w:bookmarkStart w:id="56" w:name="_Toc176946764"/>
       <w:r>
         <w:rPr>
           <w:lang w:val="vi-VN"/>
         </w:rPr>
         <w:t>Thiết kế sơ bộ kết cấu trục</w:t>
       </w:r>
-      <w:bookmarkEnd w:id="22"/>
+      <w:bookmarkEnd w:id="56"/>
       <w:r>
         <w:rPr>
           <w:lang w:val="vi-VN"/>
@@ -11212,12 +11734,12 @@
         </w:numPr>
         <w:jc w:val="center"/>
       </w:pPr>
-      <w:bookmarkStart w:id="23" w:name="_Toc176684042"/>
+      <w:bookmarkStart w:id="57" w:name="_Toc176946765"/>
       <w:r>
         <w:lastRenderedPageBreak/>
         <w:t>KẾT LUẬN</w:t>
       </w:r>
-      <w:bookmarkEnd w:id="23"/>
+      <w:bookmarkEnd w:id="57"/>
     </w:p>
     <w:p>
       <w:pPr>
@@ -11283,12 +11805,12 @@
           <w:numId w:val="0"/>
         </w:numPr>
       </w:pPr>
-      <w:bookmarkStart w:id="24" w:name="_Toc176684043"/>
+      <w:bookmarkStart w:id="58" w:name="_Toc176946766"/>
       <w:r>
         <w:lastRenderedPageBreak/>
         <w:t>Tài liệu tham khảo</w:t>
       </w:r>
-      <w:bookmarkEnd w:id="24"/>
+      <w:bookmarkEnd w:id="58"/>
       <w:r>
         <w:t xml:space="preserve"> </w:t>
       </w:r>

</xml_diff>

<commit_message>
hoàn thiện chương 1 chưa xác thực độ tin cậy
</commit_message>
<xml_diff>
--- a/Báo cáo Bài tập lớn CTM - template.docx
+++ b/Báo cáo Bài tập lớn CTM - template.docx
@@ -4972,10 +4972,10 @@
             <v:path o:extrusionok="f" gradientshapeok="t" o:connecttype="rect"/>
             <o:lock v:ext="edit" aspectratio="t"/>
           </v:shapetype>
-          <v:shape id="_x0000_i1183" type="#_x0000_t75" style="width:237.25pt;height:24.45pt" o:ole="">
+          <v:shape id="_x0000_i1025" type="#_x0000_t75" style="width:237.45pt;height:24.45pt" o:ole="">
             <v:imagedata r:id="rId15" o:title=""/>
           </v:shape>
-          <o:OLEObject Type="Embed" ProgID="Equation.DSMT4" ShapeID="_x0000_i1183" DrawAspect="Content" ObjectID="_1787559562" r:id="rId16"/>
+          <o:OLEObject Type="Embed" ProgID="Equation.DSMT4" ShapeID="_x0000_i1025" DrawAspect="Content" ObjectID="_1787596426" r:id="rId16"/>
         </w:object>
       </w:r>
     </w:p>
@@ -5025,10 +5025,10 @@
           <w:position w:val="-6"/>
         </w:rPr>
         <w:object w:dxaOrig="200" w:dyaOrig="220" w14:anchorId="08B11B76">
-          <v:shape id="_x0000_i1184" type="#_x0000_t75" style="width:9.25pt;height:11.1pt" o:ole="">
+          <v:shape id="_x0000_i1026" type="#_x0000_t75" style="width:9.45pt;height:11.15pt" o:ole="">
             <v:imagedata r:id="rId17" o:title=""/>
           </v:shape>
-          <o:OLEObject Type="Embed" ProgID="Equation.DSMT4" ShapeID="_x0000_i1184" DrawAspect="Content" ObjectID="_1787559563" r:id="rId18"/>
+          <o:OLEObject Type="Embed" ProgID="Equation.DSMT4" ShapeID="_x0000_i1026" DrawAspect="Content" ObjectID="_1787596427" r:id="rId18"/>
         </w:object>
       </w:r>
       <w:r>
@@ -5063,10 +5063,10 @@
           <w:position w:val="-12"/>
         </w:rPr>
         <w:object w:dxaOrig="5300" w:dyaOrig="360" w14:anchorId="56057F8F">
-          <v:shape id="_x0000_i1185" type="#_x0000_t75" style="width:299.55pt;height:20.75pt" o:ole="">
+          <v:shape id="_x0000_i1027" type="#_x0000_t75" style="width:299.55pt;height:20.55pt" o:ole="">
             <v:imagedata r:id="rId19" o:title=""/>
           </v:shape>
-          <o:OLEObject Type="Embed" ProgID="Equation.DSMT4" ShapeID="_x0000_i1185" DrawAspect="Content" ObjectID="_1787559564" r:id="rId20"/>
+          <o:OLEObject Type="Embed" ProgID="Equation.DSMT4" ShapeID="_x0000_i1027" DrawAspect="Content" ObjectID="_1787596428" r:id="rId20"/>
         </w:object>
       </w:r>
     </w:p>
@@ -5116,10 +5116,10 @@
           <w:position w:val="-30"/>
         </w:rPr>
         <w:object w:dxaOrig="3780" w:dyaOrig="680" w14:anchorId="7757F730">
-          <v:shape id="_x0000_i1186" type="#_x0000_t75" style="width:204pt;height:36.45pt" o:ole="">
+          <v:shape id="_x0000_i1028" type="#_x0000_t75" style="width:204pt;height:36.45pt" o:ole="">
             <v:imagedata r:id="rId21" o:title=""/>
           </v:shape>
-          <o:OLEObject Type="Embed" ProgID="Equation.DSMT4" ShapeID="_x0000_i1186" DrawAspect="Content" ObjectID="_1787559565" r:id="rId22"/>
+          <o:OLEObject Type="Embed" ProgID="Equation.DSMT4" ShapeID="_x0000_i1028" DrawAspect="Content" ObjectID="_1787596429" r:id="rId22"/>
         </w:object>
       </w:r>
     </w:p>
@@ -5153,10 +5153,10 @@
           <w:position w:val="-12"/>
         </w:rPr>
         <w:object w:dxaOrig="3700" w:dyaOrig="360" w14:anchorId="5D57366C">
-          <v:shape id="_x0000_i1187" type="#_x0000_t75" style="width:185.55pt;height:18pt" o:ole="">
+          <v:shape id="_x0000_i1029" type="#_x0000_t75" style="width:185.55pt;height:18pt" o:ole="">
             <v:imagedata r:id="rId23" o:title=""/>
           </v:shape>
-          <o:OLEObject Type="Embed" ProgID="Equation.DSMT4" ShapeID="_x0000_i1187" DrawAspect="Content" ObjectID="_1787559566" r:id="rId24"/>
+          <o:OLEObject Type="Embed" ProgID="Equation.DSMT4" ShapeID="_x0000_i1029" DrawAspect="Content" ObjectID="_1787596430" r:id="rId24"/>
         </w:object>
       </w:r>
     </w:p>
@@ -5216,10 +5216,10 @@
           <w:position w:val="-54"/>
         </w:rPr>
         <w:object w:dxaOrig="3940" w:dyaOrig="1640" w14:anchorId="3DE54567">
-          <v:shape id="_x0000_i1188" type="#_x0000_t75" style="width:196.6pt;height:81.7pt" o:ole="">
+          <v:shape id="_x0000_i1030" type="#_x0000_t75" style="width:196.7pt;height:81.85pt" o:ole="">
             <v:imagedata r:id="rId25" o:title=""/>
           </v:shape>
-          <o:OLEObject Type="Embed" ProgID="Equation.DSMT4" ShapeID="_x0000_i1188" DrawAspect="Content" ObjectID="_1787559567" r:id="rId26"/>
+          <o:OLEObject Type="Embed" ProgID="Equation.DSMT4" ShapeID="_x0000_i1030" DrawAspect="Content" ObjectID="_1787596431" r:id="rId26"/>
         </w:object>
       </w:r>
     </w:p>
@@ -5251,10 +5251,10 @@
           <w:position w:val="-24"/>
         </w:rPr>
         <w:object w:dxaOrig="4740" w:dyaOrig="620" w14:anchorId="4A366EF1">
-          <v:shape id="_x0000_i1189" type="#_x0000_t75" style="width:261.25pt;height:34.15pt" o:ole="">
+          <v:shape id="_x0000_i1031" type="#_x0000_t75" style="width:261pt;height:34.3pt" o:ole="">
             <v:imagedata r:id="rId27" o:title=""/>
           </v:shape>
-          <o:OLEObject Type="Embed" ProgID="Equation.DSMT4" ShapeID="_x0000_i1189" DrawAspect="Content" ObjectID="_1787559568" r:id="rId28"/>
+          <o:OLEObject Type="Embed" ProgID="Equation.DSMT4" ShapeID="_x0000_i1031" DrawAspect="Content" ObjectID="_1787596432" r:id="rId28"/>
         </w:object>
       </w:r>
       <w:r>
@@ -5279,10 +5279,10 @@
           <w:position w:val="-24"/>
         </w:rPr>
         <w:object w:dxaOrig="3840" w:dyaOrig="620" w14:anchorId="468E8299">
-          <v:shape id="_x0000_i1190" type="#_x0000_t75" style="width:204.45pt;height:33.25pt" o:ole="">
+          <v:shape id="_x0000_i1032" type="#_x0000_t75" style="width:204.45pt;height:33.45pt" o:ole="">
             <v:imagedata r:id="rId29" o:title=""/>
           </v:shape>
-          <o:OLEObject Type="Embed" ProgID="Equation.DSMT4" ShapeID="_x0000_i1190" DrawAspect="Content" ObjectID="_1787559569" r:id="rId30"/>
+          <o:OLEObject Type="Embed" ProgID="Equation.DSMT4" ShapeID="_x0000_i1032" DrawAspect="Content" ObjectID="_1787596433" r:id="rId30"/>
         </w:object>
       </w:r>
       <w:r>
@@ -5307,10 +5307,10 @@
           <w:position w:val="-96"/>
         </w:rPr>
         <w:object w:dxaOrig="7000" w:dyaOrig="1980" w14:anchorId="6116FA84">
-          <v:shape id="_x0000_i1191" type="#_x0000_t75" style="width:350.3pt;height:99.25pt" o:ole="">
+          <v:shape id="_x0000_i1033" type="#_x0000_t75" style="width:350.15pt;height:99.45pt" o:ole="">
             <v:imagedata r:id="rId31" o:title=""/>
           </v:shape>
-          <o:OLEObject Type="Embed" ProgID="Equation.DSMT4" ShapeID="_x0000_i1191" DrawAspect="Content" ObjectID="_1787559570" r:id="rId32"/>
+          <o:OLEObject Type="Embed" ProgID="Equation.DSMT4" ShapeID="_x0000_i1033" DrawAspect="Content" ObjectID="_1787596434" r:id="rId32"/>
         </w:object>
       </w:r>
     </w:p>
@@ -5348,10 +5348,10 @@
           <w:position w:val="-24"/>
         </w:rPr>
         <w:object w:dxaOrig="3200" w:dyaOrig="660" w14:anchorId="681903B7">
-          <v:shape id="_x0000_i1192" type="#_x0000_t75" style="width:159.7pt;height:33.25pt" o:ole="">
+          <v:shape id="_x0000_i1034" type="#_x0000_t75" style="width:159.85pt;height:33.45pt" o:ole="">
             <v:imagedata r:id="rId33" o:title=""/>
           </v:shape>
-          <o:OLEObject Type="Embed" ProgID="Equation.DSMT4" ShapeID="_x0000_i1192" DrawAspect="Content" ObjectID="_1787559571" r:id="rId34"/>
+          <o:OLEObject Type="Embed" ProgID="Equation.DSMT4" ShapeID="_x0000_i1034" DrawAspect="Content" ObjectID="_1787596435" r:id="rId34"/>
         </w:object>
       </w:r>
       <w:proofErr w:type="gramStart"/>
@@ -5440,10 +5440,10 @@
           <w:position w:val="-24"/>
         </w:rPr>
         <w:object w:dxaOrig="1800" w:dyaOrig="620" w14:anchorId="3E386B6B">
-          <v:shape id="_x0000_i1193" type="#_x0000_t75" style="width:90pt;height:30.9pt" o:ole="">
+          <v:shape id="_x0000_i1035" type="#_x0000_t75" style="width:90pt;height:30.85pt" o:ole="">
             <v:imagedata r:id="rId35" o:title=""/>
           </v:shape>
-          <o:OLEObject Type="Embed" ProgID="Equation.DSMT4" ShapeID="_x0000_i1193" DrawAspect="Content" ObjectID="_1787559572" r:id="rId36"/>
+          <o:OLEObject Type="Embed" ProgID="Equation.DSMT4" ShapeID="_x0000_i1035" DrawAspect="Content" ObjectID="_1787596436" r:id="rId36"/>
         </w:object>
       </w:r>
       <w:r>
@@ -5461,10 +5461,10 @@
           <w:position w:val="-6"/>
         </w:rPr>
         <w:object w:dxaOrig="220" w:dyaOrig="279" w14:anchorId="65F828E6">
-          <v:shape id="_x0000_i1194" type="#_x0000_t75" style="width:11.1pt;height:14.3pt" o:ole="">
+          <v:shape id="_x0000_i1036" type="#_x0000_t75" style="width:11.15pt;height:14.15pt" o:ole="">
             <v:imagedata r:id="rId37" o:title=""/>
           </v:shape>
-          <o:OLEObject Type="Embed" ProgID="Equation.DSMT4" ShapeID="_x0000_i1194" DrawAspect="Content" ObjectID="_1787559573" r:id="rId38"/>
+          <o:OLEObject Type="Embed" ProgID="Equation.DSMT4" ShapeID="_x0000_i1036" DrawAspect="Content" ObjectID="_1787596437" r:id="rId38"/>
         </w:object>
       </w:r>
       <w:r>
@@ -5519,10 +5519,10 @@
           <w:position w:val="-6"/>
         </w:rPr>
         <w:object w:dxaOrig="220" w:dyaOrig="279" w14:anchorId="0E78FEE5">
-          <v:shape id="_x0000_i1195" type="#_x0000_t75" style="width:11.1pt;height:14.3pt" o:ole="">
+          <v:shape id="_x0000_i1037" type="#_x0000_t75" style="width:11.15pt;height:14.15pt" o:ole="">
             <v:imagedata r:id="rId37" o:title=""/>
           </v:shape>
-          <o:OLEObject Type="Embed" ProgID="Equation.DSMT4" ShapeID="_x0000_i1195" DrawAspect="Content" ObjectID="_1787559574" r:id="rId39"/>
+          <o:OLEObject Type="Embed" ProgID="Equation.DSMT4" ShapeID="_x0000_i1037" DrawAspect="Content" ObjectID="_1787596438" r:id="rId39"/>
         </w:object>
       </w:r>
       <w:r>
@@ -5621,10 +5621,10 @@
           <w:position w:val="-12"/>
         </w:rPr>
         <w:object w:dxaOrig="5800" w:dyaOrig="380" w14:anchorId="652C6B53">
-          <v:shape id="_x0000_i1196" type="#_x0000_t75" style="width:290.3pt;height:18.9pt" o:ole="">
+          <v:shape id="_x0000_i1038" type="#_x0000_t75" style="width:290.15pt;height:18.85pt" o:ole="">
             <v:imagedata r:id="rId40" o:title=""/>
           </v:shape>
-          <o:OLEObject Type="Embed" ProgID="Equation.DSMT4" ShapeID="_x0000_i1196" DrawAspect="Content" ObjectID="_1787559575" r:id="rId41"/>
+          <o:OLEObject Type="Embed" ProgID="Equation.DSMT4" ShapeID="_x0000_i1038" DrawAspect="Content" ObjectID="_1787596439" r:id="rId41"/>
         </w:object>
       </w:r>
     </w:p>
@@ -5647,6 +5647,7 @@
           <w:b w:val="0"/>
           <w:bCs/>
         </w:rPr>
+        <w:lastRenderedPageBreak/>
         <w:t>Hệ số ảnh hưởng đến vận tốc</w:t>
       </w:r>
       <w:bookmarkEnd w:id="15"/>
@@ -5672,10 +5673,10 @@
           <w:position w:val="-12"/>
         </w:rPr>
         <w:object w:dxaOrig="5179" w:dyaOrig="380" w14:anchorId="26506CFB">
-          <v:shape id="_x0000_i1197" type="#_x0000_t75" style="width:259.4pt;height:18.9pt" o:ole="">
+          <v:shape id="_x0000_i1039" type="#_x0000_t75" style="width:259.3pt;height:18.85pt" o:ole="">
             <v:imagedata r:id="rId42" o:title=""/>
           </v:shape>
-          <o:OLEObject Type="Embed" ProgID="Equation.DSMT4" ShapeID="_x0000_i1197" DrawAspect="Content" ObjectID="_1787559576" r:id="rId43"/>
+          <o:OLEObject Type="Embed" ProgID="Equation.DSMT4" ShapeID="_x0000_i1039" DrawAspect="Content" ObjectID="_1787596440" r:id="rId43"/>
         </w:object>
       </w:r>
     </w:p>
@@ -5718,10 +5719,10 @@
           <w:position w:val="-12"/>
         </w:rPr>
         <w:object w:dxaOrig="2540" w:dyaOrig="380" w14:anchorId="5B8F765F">
-          <v:shape id="_x0000_i1198" type="#_x0000_t75" style="width:126.9pt;height:18.9pt" o:ole="">
+          <v:shape id="_x0000_i1040" type="#_x0000_t75" style="width:126.85pt;height:18.85pt" o:ole="">
             <v:imagedata r:id="rId44" o:title=""/>
           </v:shape>
-          <o:OLEObject Type="Embed" ProgID="Equation.DSMT4" ShapeID="_x0000_i1198" DrawAspect="Content" ObjectID="_1787559577" r:id="rId45"/>
+          <o:OLEObject Type="Embed" ProgID="Equation.DSMT4" ShapeID="_x0000_i1040" DrawAspect="Content" ObjectID="_1787596441" r:id="rId45"/>
         </w:object>
       </w:r>
     </w:p>
@@ -5778,10 +5779,10 @@
           <w:position w:val="-12"/>
         </w:rPr>
         <w:object w:dxaOrig="1320" w:dyaOrig="360" w14:anchorId="38DAD798">
-          <v:shape id="_x0000_i1199" type="#_x0000_t75" style="width:66pt;height:18pt" o:ole="">
+          <v:shape id="_x0000_i1041" type="#_x0000_t75" style="width:66pt;height:18pt" o:ole="">
             <v:imagedata r:id="rId46" o:title=""/>
           </v:shape>
-          <o:OLEObject Type="Embed" ProgID="Equation.DSMT4" ShapeID="_x0000_i1199" DrawAspect="Content" ObjectID="_1787559578" r:id="rId47"/>
+          <o:OLEObject Type="Embed" ProgID="Equation.DSMT4" ShapeID="_x0000_i1041" DrawAspect="Content" ObjectID="_1787596442" r:id="rId47"/>
         </w:object>
       </w:r>
     </w:p>
@@ -5848,10 +5849,10 @@
           <w:position w:val="-12"/>
         </w:rPr>
         <w:object w:dxaOrig="1320" w:dyaOrig="360" w14:anchorId="74D88BE6">
-          <v:shape id="_x0000_i1200" type="#_x0000_t75" style="width:66pt;height:18pt" o:ole="">
+          <v:shape id="_x0000_i1042" type="#_x0000_t75" style="width:66pt;height:18pt" o:ole="">
             <v:imagedata r:id="rId46" o:title=""/>
           </v:shape>
-          <o:OLEObject Type="Embed" ProgID="Equation.DSMT4" ShapeID="_x0000_i1200" DrawAspect="Content" ObjectID="_1787559579" r:id="rId48"/>
+          <o:OLEObject Type="Embed" ProgID="Equation.DSMT4" ShapeID="_x0000_i1042" DrawAspect="Content" ObjectID="_1787596443" r:id="rId48"/>
         </w:object>
       </w:r>
       <w:r>
@@ -5946,10 +5947,10 @@
           <w:position w:val="-30"/>
         </w:rPr>
         <w:object w:dxaOrig="4239" w:dyaOrig="680" w14:anchorId="26E5B526">
-          <v:shape id="_x0000_i1201" type="#_x0000_t75" style="width:260.3pt;height:41.55pt" o:ole="">
+          <v:shape id="_x0000_i1043" type="#_x0000_t75" style="width:260.15pt;height:41.55pt" o:ole="">
             <v:imagedata r:id="rId49" o:title=""/>
           </v:shape>
-          <o:OLEObject Type="Embed" ProgID="Equation.DSMT4" ShapeID="_x0000_i1201" DrawAspect="Content" ObjectID="_1787559580" r:id="rId50"/>
+          <o:OLEObject Type="Embed" ProgID="Equation.DSMT4" ShapeID="_x0000_i1043" DrawAspect="Content" ObjectID="_1787596444" r:id="rId50"/>
         </w:object>
       </w:r>
     </w:p>
@@ -5986,10 +5987,10 @@
           <w:position w:val="-12"/>
         </w:rPr>
         <w:object w:dxaOrig="720" w:dyaOrig="360" w14:anchorId="0BB98455">
-          <v:shape id="_x0000_i1202" type="#_x0000_t75" style="width:36pt;height:18pt" o:ole="">
+          <v:shape id="_x0000_i1044" type="#_x0000_t75" style="width:36pt;height:18pt" o:ole="">
             <v:imagedata r:id="rId51" o:title=""/>
           </v:shape>
-          <o:OLEObject Type="Embed" ProgID="Equation.DSMT4" ShapeID="_x0000_i1202" DrawAspect="Content" ObjectID="_1787559581" r:id="rId52"/>
+          <o:OLEObject Type="Embed" ProgID="Equation.DSMT4" ShapeID="_x0000_i1044" DrawAspect="Content" ObjectID="_1787596445" r:id="rId52"/>
         </w:object>
       </w:r>
     </w:p>
@@ -6013,10 +6014,10 @@
           <w:position w:val="-14"/>
         </w:rPr>
         <w:object w:dxaOrig="6220" w:dyaOrig="400" w14:anchorId="61A6179E">
-          <v:shape id="_x0000_i1203" type="#_x0000_t75" style="width:311.1pt;height:20.3pt" o:ole="">
+          <v:shape id="_x0000_i1045" type="#_x0000_t75" style="width:311.15pt;height:20.15pt" o:ole="">
             <v:imagedata r:id="rId53" o:title=""/>
           </v:shape>
-          <o:OLEObject Type="Embed" ProgID="Equation.DSMT4" ShapeID="_x0000_i1203" DrawAspect="Content" ObjectID="_1787559582" r:id="rId54"/>
+          <o:OLEObject Type="Embed" ProgID="Equation.DSMT4" ShapeID="_x0000_i1045" DrawAspect="Content" ObjectID="_1787596446" r:id="rId54"/>
         </w:object>
       </w:r>
     </w:p>
@@ -6120,10 +6121,10 @@
           <w:position w:val="-32"/>
         </w:rPr>
         <w:object w:dxaOrig="4660" w:dyaOrig="700" w14:anchorId="3663BFF8">
-          <v:shape id="_x0000_i1204" type="#_x0000_t75" style="width:233.1pt;height:35.1pt" o:ole="">
+          <v:shape id="_x0000_i1046" type="#_x0000_t75" style="width:233.15pt;height:35.15pt" o:ole="">
             <v:imagedata r:id="rId55" o:title=""/>
           </v:shape>
-          <o:OLEObject Type="Embed" ProgID="Equation.DSMT4" ShapeID="_x0000_i1204" DrawAspect="Content" ObjectID="_1787559583" r:id="rId56"/>
+          <o:OLEObject Type="Embed" ProgID="Equation.DSMT4" ShapeID="_x0000_i1046" DrawAspect="Content" ObjectID="_1787596447" r:id="rId56"/>
         </w:object>
       </w:r>
     </w:p>
@@ -6146,7 +6147,28 @@
           <w:b w:val="0"/>
           <w:bCs/>
         </w:rPr>
-        <w:t>Theo chuẩn lấy b = 30mm</w:t>
+        <w:t>-</w:t>
+      </w:r>
+      <w:r>
+        <w:rPr>
+          <w:b w:val="0"/>
+          <w:bCs/>
+        </w:rPr>
+        <w:t>Theo chuẩn lấy b = 3</w:t>
+      </w:r>
+      <w:r>
+        <w:rPr>
+          <w:b w:val="0"/>
+          <w:bCs/>
+        </w:rPr>
+        <w:t>2</w:t>
+      </w:r>
+      <w:r>
+        <w:rPr>
+          <w:b w:val="0"/>
+          <w:bCs/>
+        </w:rPr>
+        <w:t>mm</w:t>
       </w:r>
       <w:bookmarkEnd w:id="29"/>
     </w:p>
@@ -6171,16 +6193,30 @@
           <w:b w:val="0"/>
           <w:bCs/>
         </w:rPr>
-        <w:t xml:space="preserve">Chọn </w:t>
+        <w:t>-</w:t>
       </w:r>
       <w:r>
         <w:rPr>
           <w:b w:val="0"/>
           <w:bCs/>
         </w:rPr>
+        <w:t xml:space="preserve">Chọn </w:t>
+      </w:r>
+      <w:r>
+        <w:rPr>
+          <w:b w:val="0"/>
+          <w:bCs/>
+        </w:rPr>
         <w:t>bề rộng bánh đai theo tiêu chuẩn B=</w:t>
       </w:r>
       <w:bookmarkEnd w:id="30"/>
+      <w:r>
+        <w:rPr>
+          <w:b w:val="0"/>
+          <w:bCs/>
+        </w:rPr>
+        <w:t>40mm</w:t>
+      </w:r>
     </w:p>
     <w:p>
       <w:pPr>
@@ -6224,17 +6260,17 @@
         </w:rPr>
         <w:t>:</w:t>
       </w:r>
+      <w:bookmarkEnd w:id="32"/>
       <w:proofErr w:type="gramEnd"/>
-      <w:bookmarkEnd w:id="32"/>
       <w:r>
         <w:rPr>
           <w:position w:val="-12"/>
         </w:rPr>
-        <w:object w:dxaOrig="3420" w:dyaOrig="360" w14:anchorId="58FFFB26">
-          <v:shape id="_x0000_i1207" type="#_x0000_t75" style="width:171.25pt;height:18pt" o:ole="">
+        <w:object w:dxaOrig="3600" w:dyaOrig="360" w14:anchorId="58FFFB26">
+          <v:shape id="_x0000_i1059" type="#_x0000_t75" style="width:180pt;height:18pt" o:ole="">
             <v:imagedata r:id="rId57" o:title=""/>
           </v:shape>
-          <o:OLEObject Type="Embed" ProgID="Equation.DSMT4" ShapeID="_x0000_i1207" DrawAspect="Content" ObjectID="_1787559584" r:id="rId58"/>
+          <o:OLEObject Type="Embed" ProgID="Equation.DSMT4" ShapeID="_x0000_i1059" DrawAspect="Content" ObjectID="_1787596448" r:id="rId58"/>
         </w:object>
       </w:r>
     </w:p>
@@ -6262,11 +6298,11 @@
         <w:rPr>
           <w:position w:val="-24"/>
         </w:rPr>
-        <w:object w:dxaOrig="5319" w:dyaOrig="620" w14:anchorId="65F403DC">
-          <v:shape id="_x0000_i1208" type="#_x0000_t75" style="width:265.85pt;height:30.9pt" o:ole="">
+        <w:object w:dxaOrig="5500" w:dyaOrig="620" w14:anchorId="65F403DC">
+          <v:shape id="_x0000_i1064" type="#_x0000_t75" style="width:275.15pt;height:30.85pt" o:ole="">
             <v:imagedata r:id="rId59" o:title=""/>
           </v:shape>
-          <o:OLEObject Type="Embed" ProgID="Equation.DSMT4" ShapeID="_x0000_i1208" DrawAspect="Content" ObjectID="_1787559585" r:id="rId60"/>
+          <o:OLEObject Type="Embed" ProgID="Equation.DSMT4" ShapeID="_x0000_i1064" DrawAspect="Content" ObjectID="_1787596449" r:id="rId60"/>
         </w:object>
       </w:r>
     </w:p>
@@ -6309,10 +6345,10 @@
           <w:position w:val="-30"/>
         </w:rPr>
         <w:object w:dxaOrig="3680" w:dyaOrig="680" w14:anchorId="07AAC100">
-          <v:shape id="_x0000_i1209" type="#_x0000_t75" style="width:184.15pt;height:34.15pt" o:ole="">
+          <v:shape id="_x0000_i1049" type="#_x0000_t75" style="width:184.3pt;height:34.3pt" o:ole="">
             <v:imagedata r:id="rId61" o:title=""/>
           </v:shape>
-          <o:OLEObject Type="Embed" ProgID="Equation.DSMT4" ShapeID="_x0000_i1209" DrawAspect="Content" ObjectID="_1787559586" r:id="rId62"/>
+          <o:OLEObject Type="Embed" ProgID="Equation.DSMT4" ShapeID="_x0000_i1049" DrawAspect="Content" ObjectID="_1787596450" r:id="rId62"/>
         </w:object>
       </w:r>
     </w:p>
@@ -6330,7 +6366,6 @@
       </w:pPr>
       <w:bookmarkStart w:id="35" w:name="_Toc176946743"/>
       <w:r>
-        <w:lastRenderedPageBreak/>
         <w:t>-</w:t>
       </w:r>
       <w:r>
@@ -6367,6 +6402,7 @@
           <w:b w:val="0"/>
           <w:bCs/>
         </w:rPr>
+        <w:lastRenderedPageBreak/>
         <w:t>Điều kiện để không xảy ra hiện tượng trượt trơn</w:t>
       </w:r>
       <w:bookmarkEnd w:id="36"/>
@@ -6385,11 +6421,11 @@
         <w:rPr>
           <w:position w:val="-30"/>
         </w:rPr>
-        <w:object w:dxaOrig="5840" w:dyaOrig="680" w14:anchorId="74EDF106">
-          <v:shape id="_x0000_i1210" type="#_x0000_t75" style="width:292.15pt;height:34.15pt" o:ole="">
+        <w:object w:dxaOrig="6020" w:dyaOrig="680" w14:anchorId="74EDF106">
+          <v:shape id="_x0000_i1074" type="#_x0000_t75" style="width:301.3pt;height:34.3pt" o:ole="">
             <v:imagedata r:id="rId63" o:title=""/>
           </v:shape>
-          <o:OLEObject Type="Embed" ProgID="Equation.DSMT4" ShapeID="_x0000_i1210" DrawAspect="Content" ObjectID="_1787559587" r:id="rId64"/>
+          <o:OLEObject Type="Embed" ProgID="Equation.DSMT4" ShapeID="_x0000_i1074" DrawAspect="Content" ObjectID="_1787596451" r:id="rId64"/>
         </w:object>
       </w:r>
     </w:p>
@@ -6514,13 +6550,13 @@
       </w:pPr>
       <w:r>
         <w:rPr>
-          <w:position w:val="-66"/>
-        </w:rPr>
-        <w:object w:dxaOrig="5340" w:dyaOrig="1760" w14:anchorId="406C6FD7">
-          <v:shape id="_x0000_i1211" type="#_x0000_t75" style="width:267.25pt;height:88.15pt" o:ole="">
+          <w:position w:val="-60"/>
+        </w:rPr>
+        <w:object w:dxaOrig="5460" w:dyaOrig="1700" w14:anchorId="406C6FD7">
+          <v:shape id="_x0000_i1079" type="#_x0000_t75" style="width:273.45pt;height:85.3pt" o:ole="">
             <v:imagedata r:id="rId65" o:title=""/>
           </v:shape>
-          <o:OLEObject Type="Embed" ProgID="Equation.DSMT4" ShapeID="_x0000_i1211" DrawAspect="Content" ObjectID="_1787559588" r:id="rId66"/>
+          <o:OLEObject Type="Embed" ProgID="Equation.DSMT4" ShapeID="_x0000_i1079" DrawAspect="Content" ObjectID="_1787596452" r:id="rId66"/>
         </w:object>
       </w:r>
     </w:p>
@@ -6553,57 +6589,21 @@
           <w:position w:val="-24"/>
         </w:rPr>
         <w:object w:dxaOrig="3100" w:dyaOrig="1080" w14:anchorId="698BD8BD">
-          <v:shape id="_x0000_i1212" type="#_x0000_t75" style="width:155.1pt;height:54pt" o:ole="">
+          <v:shape id="_x0000_i1052" type="#_x0000_t75" style="width:155.15pt;height:54pt" o:ole="">
             <v:imagedata r:id="rId67" o:title=""/>
           </v:shape>
-          <o:OLEObject Type="Embed" ProgID="Equation.DSMT4" ShapeID="_x0000_i1212" DrawAspect="Content" ObjectID="_1787559589" r:id="rId68"/>
+          <o:OLEObject Type="Embed" ProgID="Equation.DSMT4" ShapeID="_x0000_i1052" DrawAspect="Content" ObjectID="_1787596453" r:id="rId68"/>
         </w:object>
       </w:r>
     </w:p>
     <w:p>
       <w:pPr>
-        <w:pStyle w:val="cmuc11"/>
-        <w:numPr>
-          <w:ilvl w:val="0"/>
-          <w:numId w:val="0"/>
-        </w:numPr>
-        <w:rPr>
-          <w:b w:val="0"/>
-          <w:bCs/>
-        </w:rPr>
-      </w:pPr>
-    </w:p>
-    <w:p>
-      <w:pPr>
-        <w:pStyle w:val="cmuc11"/>
-        <w:numPr>
-          <w:ilvl w:val="0"/>
-          <w:numId w:val="0"/>
-        </w:numPr>
-        <w:ind w:left="851"/>
-      </w:pPr>
-    </w:p>
-    <w:p>
-      <w:pPr>
         <w:pStyle w:val="normal0"/>
       </w:pPr>
     </w:p>
     <w:p>
       <w:pPr>
         <w:pStyle w:val="normal0"/>
-      </w:pPr>
-      <w:r>
-        <w:t>.</w:t>
-      </w:r>
-    </w:p>
-    <w:p>
-      <w:pPr>
-        <w:pStyle w:val="normal0"/>
-      </w:pPr>
-    </w:p>
-    <w:p>
-      <w:pPr>
-        <w:pStyle w:val="normal0"/>
         <w:rPr>
           <w:lang w:val="vi-VN"/>
         </w:rPr>
@@ -6612,7 +6612,16 @@
         <w:rPr>
           <w:lang w:val="vi-VN"/>
         </w:rPr>
-        <w:t>Tổng hợp các thông số của bộ truyền xích:</w:t>
+        <w:t>Tổng hợp các thông số của bộ truy</w:t>
+      </w:r>
+      <w:r>
+        <w:t>ền đai</w:t>
+      </w:r>
+      <w:r>
+        <w:rPr>
+          <w:lang w:val="vi-VN"/>
+        </w:rPr>
+        <w:t>:</w:t>
       </w:r>
     </w:p>
     <w:tbl>
@@ -6736,7 +6745,15 @@
                 <w:sz w:val="24"/>
                 <w:szCs w:val="24"/>
               </w:rPr>
-              <w:t>Loại xích</w:t>
+              <w:t xml:space="preserve">Loại </w:t>
+            </w:r>
+            <w:r>
+              <w:rPr>
+                <w:rFonts w:ascii="Times New Roman" w:hAnsi="Times New Roman"/>
+                <w:sz w:val="24"/>
+                <w:szCs w:val="24"/>
+              </w:rPr>
+              <w:t>đai</w:t>
             </w:r>
           </w:p>
         </w:tc>
@@ -6775,6 +6792,8 @@
               <w:ind w:firstLine="17"/>
               <w:rPr>
                 <w:rFonts w:ascii="Times New Roman" w:hAnsi="Times New Roman"/>
+                <w:b/>
+                <w:bCs/>
                 <w:sz w:val="24"/>
                 <w:szCs w:val="24"/>
               </w:rPr>
@@ -6782,10 +6801,9 @@
             <w:r>
               <w:rPr>
                 <w:rFonts w:ascii="Times New Roman" w:hAnsi="Times New Roman"/>
-                <w:sz w:val="24"/>
-                <w:szCs w:val="24"/>
-              </w:rPr>
-              <w:t>Xích ống con lăn</w:t>
+                <w:bCs/>
+              </w:rPr>
+              <w:t>BKHJ-65</w:t>
             </w:r>
           </w:p>
         </w:tc>
@@ -6814,7 +6832,15 @@
                 <w:sz w:val="24"/>
                 <w:szCs w:val="24"/>
               </w:rPr>
-              <w:t>Bước xích</w:t>
+              <w:t xml:space="preserve">Chiều dài </w:t>
+            </w:r>
+            <w:r>
+              <w:rPr>
+                <w:rFonts w:ascii="Times New Roman" w:hAnsi="Times New Roman"/>
+                <w:sz w:val="24"/>
+                <w:szCs w:val="24"/>
+              </w:rPr>
+              <w:t>đai</w:t>
             </w:r>
           </w:p>
         </w:tc>
@@ -6829,6 +6855,7 @@
               <w:jc w:val="center"/>
               <w:rPr>
                 <w:rFonts w:ascii="Times New Roman" w:hAnsi="Times New Roman"/>
+                <w:i/>
                 <w:sz w:val="24"/>
                 <w:szCs w:val="24"/>
               </w:rPr>
@@ -6836,16 +6863,11 @@
             <w:r>
               <w:rPr>
                 <w:rFonts w:ascii="Times New Roman" w:hAnsi="Times New Roman"/>
-                <w:position w:val="-10"/>
-                <w:sz w:val="24"/>
-                <w:szCs w:val="24"/>
-              </w:rPr>
-              <w:object w:dxaOrig="240" w:dyaOrig="260" w14:anchorId="00944AFB">
-                <v:shape id="_x0000_i1205" type="#_x0000_t75" style="width:11.55pt;height:12pt" o:ole="">
-                  <v:imagedata r:id="rId69" o:title=""/>
-                </v:shape>
-                <o:OLEObject Type="Embed" ProgID="Equation.DSMT4" ShapeID="_x0000_i1205" DrawAspect="Content" ObjectID="_1787559590" r:id="rId70"/>
-              </w:object>
+                <w:i/>
+                <w:sz w:val="24"/>
+                <w:szCs w:val="24"/>
+              </w:rPr>
+              <w:t>L</w:t>
             </w:r>
           </w:p>
         </w:tc>
@@ -6861,7 +6883,6 @@
                 <w:rFonts w:ascii="Times New Roman" w:hAnsi="Times New Roman"/>
                 <w:sz w:val="24"/>
                 <w:szCs w:val="24"/>
-                <w:lang w:val="vi-VN"/>
               </w:rPr>
             </w:pPr>
             <w:r>
@@ -6870,16 +6891,15 @@
                 <w:sz w:val="24"/>
                 <w:szCs w:val="24"/>
               </w:rPr>
-              <w:t>25,4</w:t>
+              <w:t>2</w:t>
             </w:r>
             <w:r>
               <w:rPr>
                 <w:rFonts w:ascii="Times New Roman" w:hAnsi="Times New Roman"/>
                 <w:sz w:val="24"/>
                 <w:szCs w:val="24"/>
-                <w:lang w:val="vi-VN"/>
-              </w:rPr>
-              <w:t xml:space="preserve"> (mm)</w:t>
+              </w:rPr>
+              <w:t>190mm</w:t>
             </w:r>
           </w:p>
         </w:tc>
@@ -6908,7 +6928,7 @@
                 <w:sz w:val="24"/>
                 <w:szCs w:val="24"/>
               </w:rPr>
-              <w:t>Số mắt xích</w:t>
+              <w:t>Khoảng cách trục</w:t>
             </w:r>
           </w:p>
         </w:tc>
@@ -6935,7 +6955,7 @@
                 <w:sz w:val="24"/>
                 <w:szCs w:val="24"/>
               </w:rPr>
-              <w:t>x</w:t>
+              <w:t>a</w:t>
             </w:r>
           </w:p>
         </w:tc>
@@ -6959,7 +6979,7 @@
                 <w:sz w:val="24"/>
                 <w:szCs w:val="24"/>
               </w:rPr>
-              <w:t>118</w:t>
+              <w:t>753mm</w:t>
             </w:r>
           </w:p>
         </w:tc>
@@ -6980,6 +7000,7 @@
                 <w:rFonts w:ascii="Times New Roman" w:hAnsi="Times New Roman"/>
                 <w:sz w:val="24"/>
                 <w:szCs w:val="24"/>
+                <w:vertAlign w:val="subscript"/>
               </w:rPr>
             </w:pPr>
             <w:r>
@@ -6988,7 +7009,15 @@
                 <w:sz w:val="24"/>
                 <w:szCs w:val="24"/>
               </w:rPr>
-              <w:t>Chiều dài xích</w:t>
+              <w:t xml:space="preserve">Đường kính </w:t>
+            </w:r>
+            <w:r>
+              <w:rPr>
+                <w:rFonts w:ascii="Times New Roman" w:hAnsi="Times New Roman"/>
+                <w:sz w:val="24"/>
+                <w:szCs w:val="24"/>
+              </w:rPr>
+              <w:t>bánh đai nhỏ</w:t>
             </w:r>
           </w:p>
         </w:tc>
@@ -7003,19 +7032,27 @@
               <w:jc w:val="center"/>
               <w:rPr>
                 <w:rFonts w:ascii="Times New Roman" w:hAnsi="Times New Roman"/>
-                <w:i/>
-                <w:sz w:val="24"/>
-                <w:szCs w:val="24"/>
+                <w:sz w:val="24"/>
+                <w:szCs w:val="24"/>
+                <w:vertAlign w:val="subscript"/>
               </w:rPr>
             </w:pPr>
             <w:r>
               <w:rPr>
                 <w:rFonts w:ascii="Times New Roman" w:hAnsi="Times New Roman"/>
-                <w:i/>
-                <w:sz w:val="24"/>
-                <w:szCs w:val="24"/>
-              </w:rPr>
-              <w:t>L</w:t>
+                <w:sz w:val="24"/>
+                <w:szCs w:val="24"/>
+              </w:rPr>
+              <w:t>d</w:t>
+            </w:r>
+            <w:r>
+              <w:rPr>
+                <w:rFonts w:ascii="Times New Roman" w:hAnsi="Times New Roman"/>
+                <w:sz w:val="24"/>
+                <w:szCs w:val="24"/>
+                <w:vertAlign w:val="subscript"/>
+              </w:rPr>
+              <w:t>1</w:t>
             </w:r>
           </w:p>
         </w:tc>
@@ -7031,7 +7068,6 @@
                 <w:rFonts w:ascii="Times New Roman" w:hAnsi="Times New Roman"/>
                 <w:sz w:val="24"/>
                 <w:szCs w:val="24"/>
-                <w:lang w:val="vi-VN"/>
               </w:rPr>
             </w:pPr>
             <w:r>
@@ -7040,16 +7076,7 @@
                 <w:sz w:val="24"/>
                 <w:szCs w:val="24"/>
               </w:rPr>
-              <w:t>2997,2</w:t>
-            </w:r>
-            <w:r>
-              <w:rPr>
-                <w:rFonts w:ascii="Times New Roman" w:hAnsi="Times New Roman"/>
-                <w:sz w:val="24"/>
-                <w:szCs w:val="24"/>
-                <w:lang w:val="vi-VN"/>
-              </w:rPr>
-              <w:t xml:space="preserve"> (mm)</w:t>
+              <w:t>112mm</w:t>
             </w:r>
           </w:p>
         </w:tc>
@@ -7078,7 +7105,7 @@
                 <w:sz w:val="24"/>
                 <w:szCs w:val="24"/>
               </w:rPr>
-              <w:t>Khoảng cách trục</w:t>
+              <w:t>Đường kính bánh đai lớn</w:t>
             </w:r>
           </w:p>
         </w:tc>
@@ -7093,19 +7120,27 @@
               <w:jc w:val="center"/>
               <w:rPr>
                 <w:rFonts w:ascii="Times New Roman" w:hAnsi="Times New Roman"/>
-                <w:i/>
-                <w:sz w:val="24"/>
-                <w:szCs w:val="24"/>
+                <w:sz w:val="24"/>
+                <w:szCs w:val="24"/>
+                <w:vertAlign w:val="subscript"/>
               </w:rPr>
             </w:pPr>
             <w:r>
               <w:rPr>
                 <w:rFonts w:ascii="Times New Roman" w:hAnsi="Times New Roman"/>
-                <w:i/>
-                <w:sz w:val="24"/>
-                <w:szCs w:val="24"/>
-              </w:rPr>
-              <w:t>a</w:t>
+                <w:sz w:val="24"/>
+                <w:szCs w:val="24"/>
+              </w:rPr>
+              <w:t>d</w:t>
+            </w:r>
+            <w:r>
+              <w:rPr>
+                <w:rFonts w:ascii="Times New Roman" w:hAnsi="Times New Roman"/>
+                <w:sz w:val="24"/>
+                <w:szCs w:val="24"/>
+                <w:vertAlign w:val="subscript"/>
+              </w:rPr>
+              <w:t>2</w:t>
             </w:r>
           </w:p>
         </w:tc>
@@ -7121,7 +7156,6 @@
                 <w:rFonts w:ascii="Times New Roman" w:hAnsi="Times New Roman"/>
                 <w:sz w:val="24"/>
                 <w:szCs w:val="24"/>
-                <w:lang w:val="vi-VN"/>
               </w:rPr>
             </w:pPr>
             <w:r>
@@ -7130,16 +7164,7 @@
                 <w:sz w:val="24"/>
                 <w:szCs w:val="24"/>
               </w:rPr>
-              <w:t>1014</w:t>
-            </w:r>
-            <w:r>
-              <w:rPr>
-                <w:rFonts w:ascii="Times New Roman" w:hAnsi="Times New Roman"/>
-                <w:sz w:val="24"/>
-                <w:szCs w:val="24"/>
-                <w:lang w:val="vi-VN"/>
-              </w:rPr>
-              <w:t xml:space="preserve"> (mm)</w:t>
+              <w:t>315mm</w:t>
             </w:r>
           </w:p>
         </w:tc>
@@ -7168,7 +7193,15 @@
                 <w:sz w:val="24"/>
                 <w:szCs w:val="24"/>
               </w:rPr>
-              <w:t>Số răng đĩa xích nhỏ</w:t>
+              <w:t xml:space="preserve">Vật liệu </w:t>
+            </w:r>
+            <w:r>
+              <w:rPr>
+                <w:rFonts w:ascii="Times New Roman" w:hAnsi="Times New Roman"/>
+                <w:sz w:val="24"/>
+                <w:szCs w:val="24"/>
+              </w:rPr>
+              <w:t>đai</w:t>
             </w:r>
           </w:p>
         </w:tc>
@@ -7190,20 +7223,10 @@
             <w:r>
               <w:rPr>
                 <w:rFonts w:ascii="Times New Roman" w:hAnsi="Times New Roman"/>
-                <w:i/>
-                <w:sz w:val="24"/>
-                <w:szCs w:val="24"/>
-              </w:rPr>
-              <w:t>z</w:t>
-            </w:r>
-            <w:r>
-              <w:rPr>
-                <w:rFonts w:ascii="Times New Roman" w:hAnsi="Times New Roman"/>
-                <w:sz w:val="24"/>
-                <w:szCs w:val="24"/>
-                <w:vertAlign w:val="subscript"/>
-              </w:rPr>
-              <w:t>1</w:t>
+                <w:sz w:val="24"/>
+                <w:szCs w:val="24"/>
+              </w:rPr>
+              <w:t>Vải cao su</w:t>
             </w:r>
           </w:p>
         </w:tc>
@@ -7219,25 +7242,9 @@
                 <w:rFonts w:ascii="Times New Roman" w:hAnsi="Times New Roman"/>
                 <w:sz w:val="24"/>
                 <w:szCs w:val="24"/>
-              </w:rPr>
-            </w:pPr>
-            <w:r>
-              <w:rPr>
-                <w:rFonts w:ascii="Times New Roman" w:hAnsi="Times New Roman"/>
-                <w:sz w:val="24"/>
-                <w:szCs w:val="24"/>
                 <w:lang w:val="vi-VN"/>
               </w:rPr>
-              <w:t>2</w:t>
-            </w:r>
-            <w:r>
-              <w:rPr>
-                <w:rFonts w:ascii="Times New Roman" w:hAnsi="Times New Roman"/>
-                <w:sz w:val="24"/>
-                <w:szCs w:val="24"/>
-              </w:rPr>
-              <w:t>5</w:t>
-            </w:r>
+            </w:pPr>
           </w:p>
         </w:tc>
       </w:tr>
@@ -7265,7 +7272,7 @@
                 <w:sz w:val="24"/>
                 <w:szCs w:val="24"/>
               </w:rPr>
-              <w:t>Số răng đĩa xích lớn</w:t>
+              <w:t>Chiều dày tiêu chuẩn</w:t>
             </w:r>
           </w:p>
         </w:tc>
@@ -7286,21 +7293,14 @@
             </w:pPr>
             <w:r>
               <w:rPr>
-                <w:rFonts w:ascii="Times New Roman" w:hAnsi="Times New Roman"/>
-                <w:i/>
-                <w:sz w:val="24"/>
-                <w:szCs w:val="24"/>
-              </w:rPr>
-              <w:t>z</w:t>
-            </w:r>
-            <w:r>
-              <w:rPr>
-                <w:rFonts w:ascii="Times New Roman" w:hAnsi="Times New Roman"/>
-                <w:sz w:val="24"/>
-                <w:szCs w:val="24"/>
-                <w:vertAlign w:val="subscript"/>
-              </w:rPr>
-              <w:t>2</w:t>
+                <w:position w:val="-6"/>
+              </w:rPr>
+              <w:object w:dxaOrig="220" w:dyaOrig="279" w14:anchorId="6BF346CD">
+                <v:shape id="_x0000_i1082" type="#_x0000_t75" style="width:11.15pt;height:14.15pt" o:ole="">
+                  <v:imagedata r:id="rId37" o:title=""/>
+                </v:shape>
+                <o:OLEObject Type="Embed" ProgID="Equation.DSMT4" ShapeID="_x0000_i1082" DrawAspect="Content" ObjectID="_1787596454" r:id="rId69"/>
+              </w:object>
             </w:r>
           </w:p>
         </w:tc>
@@ -7324,7 +7324,7 @@
                 <w:sz w:val="24"/>
                 <w:szCs w:val="24"/>
               </w:rPr>
-              <w:t>50</w:t>
+              <w:t>3mm</w:t>
             </w:r>
           </w:p>
         </w:tc>
@@ -7353,7 +7353,7 @@
                 <w:sz w:val="24"/>
                 <w:szCs w:val="24"/>
               </w:rPr>
-              <w:t>Vật liệu đĩa xích</w:t>
+              <w:t>Số lớp</w:t>
             </w:r>
           </w:p>
         </w:tc>
@@ -7370,18 +7370,8 @@
                 <w:rFonts w:ascii="Times New Roman" w:hAnsi="Times New Roman"/>
                 <w:sz w:val="24"/>
                 <w:szCs w:val="24"/>
-                <w:lang w:val="vi-VN"/>
-              </w:rPr>
-            </w:pPr>
-            <w:r>
-              <w:rPr>
-                <w:rFonts w:ascii="Times New Roman" w:hAnsi="Times New Roman"/>
-                <w:sz w:val="24"/>
-                <w:szCs w:val="24"/>
-                <w:lang w:val="vi-VN"/>
-              </w:rPr>
-              <w:t>Thép 45</w:t>
-            </w:r>
+              </w:rPr>
+            </w:pPr>
           </w:p>
         </w:tc>
         <w:tc>
@@ -7396,22 +7386,15 @@
                 <w:rFonts w:ascii="Times New Roman" w:hAnsi="Times New Roman"/>
                 <w:sz w:val="24"/>
                 <w:szCs w:val="24"/>
-                <w:lang w:val="vi-VN"/>
               </w:rPr>
             </w:pPr>
             <w:r>
               <w:rPr>
                 <w:rFonts w:ascii="Times New Roman" w:hAnsi="Times New Roman"/>
-                <w:position w:val="-14"/>
-                <w:sz w:val="24"/>
-                <w:szCs w:val="24"/>
-              </w:rPr>
-              <w:object w:dxaOrig="1800" w:dyaOrig="400" w14:anchorId="540D2014">
-                <v:shape id="_x0000_i1206" type="#_x0000_t75" style="width:90.45pt;height:20.75pt" o:ole="">
-                  <v:imagedata r:id="rId71" o:title=""/>
-                </v:shape>
-                <o:OLEObject Type="Embed" ProgID="Equation.DSMT4" ShapeID="_x0000_i1206" DrawAspect="Content" ObjectID="_1787559591" r:id="rId72"/>
-              </w:object>
+                <w:sz w:val="24"/>
+                <w:szCs w:val="24"/>
+              </w:rPr>
+              <w:t>3 lớp</w:t>
             </w:r>
           </w:p>
         </w:tc>
@@ -7440,7 +7423,7 @@
                 <w:sz w:val="24"/>
                 <w:szCs w:val="24"/>
               </w:rPr>
-              <w:t>Đường kính vòng chia đĩa xích nhỏ</w:t>
+              <w:t>Chiều rộng đai</w:t>
             </w:r>
           </w:p>
         </w:tc>
@@ -7457,26 +7440,15 @@
                 <w:rFonts w:ascii="Times New Roman" w:hAnsi="Times New Roman"/>
                 <w:sz w:val="24"/>
                 <w:szCs w:val="24"/>
-                <w:vertAlign w:val="subscript"/>
               </w:rPr>
             </w:pPr>
             <w:r>
               <w:rPr>
                 <w:rFonts w:ascii="Times New Roman" w:hAnsi="Times New Roman"/>
-                <w:i/>
-                <w:sz w:val="24"/>
-                <w:szCs w:val="24"/>
-              </w:rPr>
-              <w:t>d</w:t>
-            </w:r>
-            <w:r>
-              <w:rPr>
-                <w:rFonts w:ascii="Times New Roman" w:hAnsi="Times New Roman"/>
-                <w:sz w:val="24"/>
-                <w:szCs w:val="24"/>
-                <w:vertAlign w:val="subscript"/>
-              </w:rPr>
-              <w:t>1</w:t>
+                <w:sz w:val="24"/>
+                <w:szCs w:val="24"/>
+              </w:rPr>
+              <w:t>b</w:t>
             </w:r>
           </w:p>
         </w:tc>
@@ -7492,7 +7464,6 @@
                 <w:rFonts w:ascii="Times New Roman" w:hAnsi="Times New Roman"/>
                 <w:sz w:val="24"/>
                 <w:szCs w:val="24"/>
-                <w:lang w:val="vi-VN"/>
               </w:rPr>
             </w:pPr>
             <w:r>
@@ -7501,16 +7472,7 @@
                 <w:sz w:val="24"/>
                 <w:szCs w:val="24"/>
               </w:rPr>
-              <w:t>202,66</w:t>
-            </w:r>
-            <w:r>
-              <w:rPr>
-                <w:rFonts w:ascii="Times New Roman" w:hAnsi="Times New Roman"/>
-                <w:sz w:val="24"/>
-                <w:szCs w:val="24"/>
-                <w:lang w:val="vi-VN"/>
-              </w:rPr>
-              <w:t xml:space="preserve"> (mm)</w:t>
+              <w:t>32mm</w:t>
             </w:r>
           </w:p>
         </w:tc>
@@ -7539,7 +7501,7 @@
                 <w:sz w:val="24"/>
                 <w:szCs w:val="24"/>
               </w:rPr>
-              <w:t>Đường kính vòng chia đĩa xích lớn</w:t>
+              <w:t>Bề rộng bánh đai</w:t>
             </w:r>
           </w:p>
         </w:tc>
@@ -7561,28 +7523,10 @@
             <w:r>
               <w:rPr>
                 <w:rFonts w:ascii="Times New Roman" w:hAnsi="Times New Roman"/>
-                <w:i/>
-                <w:sz w:val="24"/>
-                <w:szCs w:val="24"/>
-              </w:rPr>
-              <w:t>d</w:t>
-            </w:r>
-            <w:r>
-              <w:rPr>
-                <w:rFonts w:ascii="Times New Roman" w:hAnsi="Times New Roman"/>
-                <w:sz w:val="24"/>
-                <w:szCs w:val="24"/>
-              </w:rPr>
-              <w:softHyphen/>
-            </w:r>
-            <w:r>
-              <w:rPr>
-                <w:rFonts w:ascii="Times New Roman" w:hAnsi="Times New Roman"/>
-                <w:sz w:val="24"/>
-                <w:szCs w:val="24"/>
-                <w:vertAlign w:val="subscript"/>
-              </w:rPr>
-              <w:t>2</w:t>
+                <w:sz w:val="24"/>
+                <w:szCs w:val="24"/>
+              </w:rPr>
+              <w:t>B</w:t>
             </w:r>
           </w:p>
         </w:tc>
@@ -7598,7 +7542,6 @@
                 <w:rFonts w:ascii="Times New Roman" w:hAnsi="Times New Roman"/>
                 <w:sz w:val="24"/>
                 <w:szCs w:val="24"/>
-                <w:lang w:val="vi-VN"/>
               </w:rPr>
             </w:pPr>
             <w:r>
@@ -7607,597 +7550,7 @@
                 <w:sz w:val="24"/>
                 <w:szCs w:val="24"/>
               </w:rPr>
-              <w:t>404,52</w:t>
-            </w:r>
-            <w:r>
-              <w:rPr>
-                <w:rFonts w:ascii="Times New Roman" w:hAnsi="Times New Roman"/>
-                <w:sz w:val="24"/>
-                <w:szCs w:val="24"/>
-                <w:lang w:val="vi-VN"/>
-              </w:rPr>
-              <w:t xml:space="preserve"> (mm)</w:t>
-            </w:r>
-          </w:p>
-        </w:tc>
-      </w:tr>
-      <w:tr>
-        <w:trPr>
-          <w:jc w:val="center"/>
-        </w:trPr>
-        <w:tc>
-          <w:tcPr>
-            <w:tcW w:w="3794" w:type="dxa"/>
-          </w:tcPr>
-          <w:p>
-            <w:pPr>
-              <w:spacing w:before="0" w:after="0"/>
-              <w:ind w:firstLine="17"/>
-              <w:rPr>
-                <w:rFonts w:ascii="Times New Roman" w:hAnsi="Times New Roman"/>
-                <w:sz w:val="24"/>
-                <w:szCs w:val="24"/>
-              </w:rPr>
-            </w:pPr>
-            <w:r>
-              <w:rPr>
-                <w:rFonts w:ascii="Times New Roman" w:hAnsi="Times New Roman"/>
-                <w:sz w:val="24"/>
-                <w:szCs w:val="24"/>
-              </w:rPr>
-              <w:t>Đường kính vòng đỉnh đĩa xích nhỏ</w:t>
-            </w:r>
-          </w:p>
-        </w:tc>
-        <w:tc>
-          <w:tcPr>
-            <w:tcW w:w="1276" w:type="dxa"/>
-          </w:tcPr>
-          <w:p>
-            <w:pPr>
-              <w:spacing w:before="0" w:after="0"/>
-              <w:ind w:firstLine="17"/>
-              <w:jc w:val="center"/>
-              <w:rPr>
-                <w:rFonts w:ascii="Times New Roman" w:hAnsi="Times New Roman"/>
-                <w:sz w:val="24"/>
-                <w:szCs w:val="24"/>
-              </w:rPr>
-            </w:pPr>
-            <w:r>
-              <w:rPr>
-                <w:rFonts w:ascii="Times New Roman" w:hAnsi="Times New Roman"/>
-                <w:i/>
-                <w:sz w:val="24"/>
-                <w:szCs w:val="24"/>
-              </w:rPr>
-              <w:t>d</w:t>
-            </w:r>
-            <w:r>
-              <w:rPr>
-                <w:rFonts w:ascii="Times New Roman" w:hAnsi="Times New Roman"/>
-                <w:sz w:val="24"/>
-                <w:szCs w:val="24"/>
-                <w:vertAlign w:val="subscript"/>
-              </w:rPr>
-              <w:t>a1</w:t>
-            </w:r>
-          </w:p>
-        </w:tc>
-        <w:tc>
-          <w:tcPr>
-            <w:tcW w:w="2268" w:type="dxa"/>
-          </w:tcPr>
-          <w:p>
-            <w:pPr>
-              <w:spacing w:before="0" w:after="0"/>
-              <w:ind w:firstLine="17"/>
-              <w:rPr>
-                <w:rFonts w:ascii="Times New Roman" w:hAnsi="Times New Roman"/>
-                <w:sz w:val="24"/>
-                <w:szCs w:val="24"/>
-                <w:lang w:val="vi-VN"/>
-              </w:rPr>
-            </w:pPr>
-            <w:r>
-              <w:rPr>
-                <w:rFonts w:ascii="Times New Roman" w:hAnsi="Times New Roman"/>
-                <w:sz w:val="24"/>
-                <w:szCs w:val="24"/>
-              </w:rPr>
-              <w:t>213,76</w:t>
-            </w:r>
-            <w:r>
-              <w:rPr>
-                <w:rFonts w:ascii="Times New Roman" w:hAnsi="Times New Roman"/>
-                <w:sz w:val="24"/>
-                <w:szCs w:val="24"/>
-                <w:lang w:val="vi-VN"/>
-              </w:rPr>
-              <w:t xml:space="preserve"> (mm)</w:t>
-            </w:r>
-          </w:p>
-        </w:tc>
-      </w:tr>
-      <w:tr>
-        <w:trPr>
-          <w:jc w:val="center"/>
-        </w:trPr>
-        <w:tc>
-          <w:tcPr>
-            <w:tcW w:w="3794" w:type="dxa"/>
-          </w:tcPr>
-          <w:p>
-            <w:pPr>
-              <w:spacing w:before="0" w:after="0"/>
-              <w:ind w:firstLine="17"/>
-              <w:rPr>
-                <w:rFonts w:ascii="Times New Roman" w:hAnsi="Times New Roman"/>
-                <w:sz w:val="24"/>
-                <w:szCs w:val="24"/>
-              </w:rPr>
-            </w:pPr>
-            <w:r>
-              <w:rPr>
-                <w:rFonts w:ascii="Times New Roman" w:hAnsi="Times New Roman"/>
-                <w:sz w:val="24"/>
-                <w:szCs w:val="24"/>
-              </w:rPr>
-              <w:lastRenderedPageBreak/>
-              <w:t>Đường kính vòng đỉnh đĩa xích lớn</w:t>
-            </w:r>
-          </w:p>
-        </w:tc>
-        <w:tc>
-          <w:tcPr>
-            <w:tcW w:w="1276" w:type="dxa"/>
-          </w:tcPr>
-          <w:p>
-            <w:pPr>
-              <w:spacing w:before="0" w:after="0"/>
-              <w:ind w:firstLine="17"/>
-              <w:jc w:val="center"/>
-              <w:rPr>
-                <w:rFonts w:ascii="Times New Roman" w:hAnsi="Times New Roman"/>
-                <w:sz w:val="24"/>
-                <w:szCs w:val="24"/>
-              </w:rPr>
-            </w:pPr>
-            <w:r>
-              <w:rPr>
-                <w:rFonts w:ascii="Times New Roman" w:hAnsi="Times New Roman"/>
-                <w:i/>
-                <w:sz w:val="24"/>
-                <w:szCs w:val="24"/>
-              </w:rPr>
-              <w:t>d</w:t>
-            </w:r>
-            <w:r>
-              <w:rPr>
-                <w:rFonts w:ascii="Times New Roman" w:hAnsi="Times New Roman"/>
-                <w:sz w:val="24"/>
-                <w:szCs w:val="24"/>
-                <w:vertAlign w:val="subscript"/>
-              </w:rPr>
-              <w:t>a2</w:t>
-            </w:r>
-          </w:p>
-        </w:tc>
-        <w:tc>
-          <w:tcPr>
-            <w:tcW w:w="2268" w:type="dxa"/>
-          </w:tcPr>
-          <w:p>
-            <w:pPr>
-              <w:spacing w:before="0" w:after="0"/>
-              <w:ind w:firstLine="17"/>
-              <w:rPr>
-                <w:rFonts w:ascii="Times New Roman" w:hAnsi="Times New Roman"/>
-                <w:sz w:val="24"/>
-                <w:szCs w:val="24"/>
-                <w:lang w:val="vi-VN"/>
-              </w:rPr>
-            </w:pPr>
-            <w:r>
-              <w:rPr>
-                <w:rFonts w:ascii="Times New Roman" w:hAnsi="Times New Roman"/>
-                <w:sz w:val="24"/>
-                <w:szCs w:val="24"/>
-              </w:rPr>
-              <w:t>416,42</w:t>
-            </w:r>
-            <w:r>
-              <w:rPr>
-                <w:rFonts w:ascii="Times New Roman" w:hAnsi="Times New Roman"/>
-                <w:sz w:val="24"/>
-                <w:szCs w:val="24"/>
-                <w:lang w:val="vi-VN"/>
-              </w:rPr>
-              <w:t xml:space="preserve"> (mm)</w:t>
-            </w:r>
-          </w:p>
-        </w:tc>
-      </w:tr>
-      <w:tr>
-        <w:trPr>
-          <w:jc w:val="center"/>
-        </w:trPr>
-        <w:tc>
-          <w:tcPr>
-            <w:tcW w:w="3794" w:type="dxa"/>
-          </w:tcPr>
-          <w:p>
-            <w:pPr>
-              <w:spacing w:before="0" w:after="0"/>
-              <w:ind w:firstLine="17"/>
-              <w:rPr>
-                <w:rFonts w:ascii="Times New Roman" w:hAnsi="Times New Roman"/>
-                <w:sz w:val="24"/>
-                <w:szCs w:val="24"/>
-              </w:rPr>
-            </w:pPr>
-            <w:r>
-              <w:rPr>
-                <w:rFonts w:ascii="Times New Roman" w:hAnsi="Times New Roman"/>
-                <w:sz w:val="24"/>
-                <w:szCs w:val="24"/>
-              </w:rPr>
-              <w:t>Bán kính đáy</w:t>
-            </w:r>
-          </w:p>
-        </w:tc>
-        <w:tc>
-          <w:tcPr>
-            <w:tcW w:w="1276" w:type="dxa"/>
-          </w:tcPr>
-          <w:p>
-            <w:pPr>
-              <w:spacing w:before="0" w:after="0"/>
-              <w:ind w:firstLine="17"/>
-              <w:jc w:val="center"/>
-              <w:rPr>
-                <w:rFonts w:ascii="Times New Roman" w:hAnsi="Times New Roman"/>
-                <w:i/>
-                <w:sz w:val="24"/>
-                <w:szCs w:val="24"/>
-              </w:rPr>
-            </w:pPr>
-            <w:r>
-              <w:rPr>
-                <w:rFonts w:ascii="Times New Roman" w:hAnsi="Times New Roman"/>
-                <w:i/>
-                <w:sz w:val="24"/>
-                <w:szCs w:val="24"/>
-              </w:rPr>
-              <w:t>R</w:t>
-            </w:r>
-          </w:p>
-        </w:tc>
-        <w:tc>
-          <w:tcPr>
-            <w:tcW w:w="2268" w:type="dxa"/>
-          </w:tcPr>
-          <w:p>
-            <w:pPr>
-              <w:spacing w:before="0" w:after="0"/>
-              <w:ind w:firstLine="17"/>
-              <w:rPr>
-                <w:rFonts w:ascii="Times New Roman" w:hAnsi="Times New Roman"/>
-                <w:sz w:val="24"/>
-                <w:szCs w:val="24"/>
-                <w:lang w:val="vi-VN"/>
-              </w:rPr>
-            </w:pPr>
-            <w:r>
-              <w:rPr>
-                <w:rFonts w:ascii="Times New Roman" w:hAnsi="Times New Roman"/>
-                <w:sz w:val="24"/>
-                <w:szCs w:val="24"/>
-              </w:rPr>
-              <w:t>8,03</w:t>
-            </w:r>
-            <w:r>
-              <w:rPr>
-                <w:rFonts w:ascii="Times New Roman" w:hAnsi="Times New Roman"/>
-                <w:sz w:val="24"/>
-                <w:szCs w:val="24"/>
-                <w:lang w:val="vi-VN"/>
-              </w:rPr>
-              <w:t xml:space="preserve"> (mm)</w:t>
-            </w:r>
-          </w:p>
-        </w:tc>
-      </w:tr>
-      <w:tr>
-        <w:trPr>
-          <w:jc w:val="center"/>
-        </w:trPr>
-        <w:tc>
-          <w:tcPr>
-            <w:tcW w:w="3794" w:type="dxa"/>
-          </w:tcPr>
-          <w:p>
-            <w:pPr>
-              <w:spacing w:before="0" w:after="0"/>
-              <w:ind w:firstLine="17"/>
-              <w:rPr>
-                <w:rFonts w:ascii="Times New Roman" w:hAnsi="Times New Roman"/>
-                <w:sz w:val="24"/>
-                <w:szCs w:val="24"/>
-              </w:rPr>
-            </w:pPr>
-            <w:r>
-              <w:rPr>
-                <w:rFonts w:ascii="Times New Roman" w:hAnsi="Times New Roman"/>
-                <w:sz w:val="24"/>
-                <w:szCs w:val="24"/>
-              </w:rPr>
-              <w:t>Đường kính chân răng đĩa xích nhỏ</w:t>
-            </w:r>
-          </w:p>
-        </w:tc>
-        <w:tc>
-          <w:tcPr>
-            <w:tcW w:w="1276" w:type="dxa"/>
-          </w:tcPr>
-          <w:p>
-            <w:pPr>
-              <w:spacing w:before="0" w:after="0"/>
-              <w:ind w:firstLine="17"/>
-              <w:jc w:val="center"/>
-              <w:rPr>
-                <w:rFonts w:ascii="Times New Roman" w:hAnsi="Times New Roman"/>
-                <w:sz w:val="24"/>
-                <w:szCs w:val="24"/>
-              </w:rPr>
-            </w:pPr>
-            <w:r>
-              <w:rPr>
-                <w:rFonts w:ascii="Times New Roman" w:hAnsi="Times New Roman"/>
-                <w:i/>
-                <w:sz w:val="24"/>
-                <w:szCs w:val="24"/>
-              </w:rPr>
-              <w:t>d</w:t>
-            </w:r>
-            <w:r>
-              <w:rPr>
-                <w:rFonts w:ascii="Times New Roman" w:hAnsi="Times New Roman"/>
-                <w:sz w:val="24"/>
-                <w:szCs w:val="24"/>
-                <w:vertAlign w:val="subscript"/>
-              </w:rPr>
-              <w:t>f1</w:t>
-            </w:r>
-          </w:p>
-        </w:tc>
-        <w:tc>
-          <w:tcPr>
-            <w:tcW w:w="2268" w:type="dxa"/>
-          </w:tcPr>
-          <w:p>
-            <w:pPr>
-              <w:spacing w:before="0" w:after="0"/>
-              <w:ind w:firstLine="17"/>
-              <w:rPr>
-                <w:rFonts w:ascii="Times New Roman" w:hAnsi="Times New Roman"/>
-                <w:sz w:val="24"/>
-                <w:szCs w:val="24"/>
-                <w:lang w:val="vi-VN"/>
-              </w:rPr>
-            </w:pPr>
-            <w:r>
-              <w:rPr>
-                <w:rFonts w:ascii="Times New Roman" w:hAnsi="Times New Roman"/>
-                <w:sz w:val="24"/>
-                <w:szCs w:val="24"/>
-              </w:rPr>
-              <w:t>186,6</w:t>
-            </w:r>
-            <w:r>
-              <w:rPr>
-                <w:rFonts w:ascii="Times New Roman" w:hAnsi="Times New Roman"/>
-                <w:sz w:val="24"/>
-                <w:szCs w:val="24"/>
-                <w:lang w:val="vi-VN"/>
-              </w:rPr>
-              <w:t xml:space="preserve"> (mm)</w:t>
-            </w:r>
-          </w:p>
-        </w:tc>
-      </w:tr>
-      <w:tr>
-        <w:trPr>
-          <w:jc w:val="center"/>
-        </w:trPr>
-        <w:tc>
-          <w:tcPr>
-            <w:tcW w:w="3794" w:type="dxa"/>
-          </w:tcPr>
-          <w:p>
-            <w:pPr>
-              <w:spacing w:before="0" w:after="0"/>
-              <w:ind w:firstLine="17"/>
-              <w:rPr>
-                <w:rFonts w:ascii="Times New Roman" w:hAnsi="Times New Roman"/>
-                <w:sz w:val="24"/>
-                <w:szCs w:val="24"/>
-              </w:rPr>
-            </w:pPr>
-            <w:r>
-              <w:rPr>
-                <w:rFonts w:ascii="Times New Roman" w:hAnsi="Times New Roman"/>
-                <w:sz w:val="24"/>
-                <w:szCs w:val="24"/>
-              </w:rPr>
-              <w:t>Đường kính chân răng đĩa xích nhỏ</w:t>
-            </w:r>
-          </w:p>
-        </w:tc>
-        <w:tc>
-          <w:tcPr>
-            <w:tcW w:w="1276" w:type="dxa"/>
-          </w:tcPr>
-          <w:p>
-            <w:pPr>
-              <w:spacing w:before="0" w:after="0"/>
-              <w:ind w:firstLine="17"/>
-              <w:jc w:val="center"/>
-              <w:rPr>
-                <w:rFonts w:ascii="Times New Roman" w:hAnsi="Times New Roman"/>
-                <w:sz w:val="24"/>
-                <w:szCs w:val="24"/>
-              </w:rPr>
-            </w:pPr>
-            <w:r>
-              <w:rPr>
-                <w:rFonts w:ascii="Times New Roman" w:hAnsi="Times New Roman"/>
-                <w:i/>
-                <w:sz w:val="24"/>
-                <w:szCs w:val="24"/>
-              </w:rPr>
-              <w:t>d</w:t>
-            </w:r>
-            <w:r>
-              <w:rPr>
-                <w:rFonts w:ascii="Times New Roman" w:hAnsi="Times New Roman"/>
-                <w:sz w:val="24"/>
-                <w:szCs w:val="24"/>
-                <w:vertAlign w:val="subscript"/>
-              </w:rPr>
-              <w:t>f2</w:t>
-            </w:r>
-          </w:p>
-        </w:tc>
-        <w:tc>
-          <w:tcPr>
-            <w:tcW w:w="2268" w:type="dxa"/>
-          </w:tcPr>
-          <w:p>
-            <w:pPr>
-              <w:spacing w:before="0" w:after="0"/>
-              <w:ind w:firstLine="17"/>
-              <w:rPr>
-                <w:rFonts w:ascii="Times New Roman" w:hAnsi="Times New Roman"/>
-                <w:sz w:val="24"/>
-                <w:szCs w:val="24"/>
-                <w:lang w:val="vi-VN"/>
-              </w:rPr>
-            </w:pPr>
-            <w:r>
-              <w:rPr>
-                <w:rFonts w:ascii="Times New Roman" w:hAnsi="Times New Roman"/>
-                <w:sz w:val="24"/>
-                <w:szCs w:val="24"/>
-              </w:rPr>
-              <w:t>388,46</w:t>
-            </w:r>
-            <w:r>
-              <w:rPr>
-                <w:rFonts w:ascii="Times New Roman" w:hAnsi="Times New Roman"/>
-                <w:sz w:val="24"/>
-                <w:szCs w:val="24"/>
-                <w:lang w:val="vi-VN"/>
-              </w:rPr>
-              <w:t xml:space="preserve"> (mm)</w:t>
-            </w:r>
-          </w:p>
-        </w:tc>
-      </w:tr>
-      <w:tr>
-        <w:trPr>
-          <w:jc w:val="center"/>
-        </w:trPr>
-        <w:tc>
-          <w:tcPr>
-            <w:tcW w:w="3794" w:type="dxa"/>
-          </w:tcPr>
-          <w:p>
-            <w:pPr>
-              <w:spacing w:before="0" w:after="0"/>
-              <w:ind w:firstLine="17"/>
-              <w:rPr>
-                <w:rFonts w:ascii="Times New Roman" w:hAnsi="Times New Roman"/>
-                <w:sz w:val="24"/>
-                <w:szCs w:val="24"/>
-              </w:rPr>
-            </w:pPr>
-            <w:r>
-              <w:rPr>
-                <w:rFonts w:ascii="Times New Roman" w:hAnsi="Times New Roman"/>
-                <w:sz w:val="24"/>
-                <w:szCs w:val="24"/>
-              </w:rPr>
-              <w:t>Lực tác dụng lên trục</w:t>
-            </w:r>
-          </w:p>
-        </w:tc>
-        <w:tc>
-          <w:tcPr>
-            <w:tcW w:w="1276" w:type="dxa"/>
-          </w:tcPr>
-          <w:p>
-            <w:pPr>
-              <w:spacing w:before="0" w:after="0"/>
-              <w:ind w:firstLine="17"/>
-              <w:jc w:val="center"/>
-              <w:rPr>
-                <w:rFonts w:ascii="Times New Roman" w:hAnsi="Times New Roman"/>
-                <w:sz w:val="24"/>
-                <w:szCs w:val="24"/>
-              </w:rPr>
-            </w:pPr>
-            <w:r>
-              <w:rPr>
-                <w:rFonts w:ascii="Times New Roman" w:hAnsi="Times New Roman"/>
-                <w:i/>
-                <w:sz w:val="24"/>
-                <w:szCs w:val="24"/>
-              </w:rPr>
-              <w:t>F</w:t>
-            </w:r>
-            <w:r>
-              <w:rPr>
-                <w:rFonts w:ascii="Times New Roman" w:hAnsi="Times New Roman"/>
-                <w:sz w:val="24"/>
-                <w:szCs w:val="24"/>
-                <w:vertAlign w:val="subscript"/>
-              </w:rPr>
-              <w:t>r</w:t>
-            </w:r>
-          </w:p>
-        </w:tc>
-        <w:tc>
-          <w:tcPr>
-            <w:tcW w:w="2268" w:type="dxa"/>
-          </w:tcPr>
-          <w:p>
-            <w:pPr>
-              <w:spacing w:before="0" w:after="0"/>
-              <w:ind w:firstLine="17"/>
-              <w:rPr>
-                <w:rFonts w:ascii="Times New Roman" w:hAnsi="Times New Roman"/>
-                <w:sz w:val="24"/>
-                <w:szCs w:val="24"/>
-                <w:lang w:val="vi-VN"/>
-              </w:rPr>
-            </w:pPr>
-            <w:r>
-              <w:rPr>
-                <w:rFonts w:ascii="Times New Roman" w:hAnsi="Times New Roman"/>
-                <w:sz w:val="24"/>
-                <w:szCs w:val="24"/>
-              </w:rPr>
-              <w:t>2257,62</w:t>
-            </w:r>
-            <w:r>
-              <w:rPr>
-                <w:rFonts w:ascii="Times New Roman" w:hAnsi="Times New Roman"/>
-                <w:sz w:val="24"/>
-                <w:szCs w:val="24"/>
-                <w:lang w:val="vi-VN"/>
-              </w:rPr>
-              <w:t xml:space="preserve"> (N)</w:t>
+              <w:t>40mm</w:t>
             </w:r>
           </w:p>
         </w:tc>

</xml_diff>

<commit_message>
bắt đầu làm chương 2 tren nhanh dev
</commit_message>
<xml_diff>
--- a/Báo cáo Bài tập lớn CTM - template.docx
+++ b/Báo cáo Bài tập lớn CTM - template.docx
@@ -4919,10 +4919,10 @@
             <v:path o:extrusionok="f" gradientshapeok="t" o:connecttype="rect"/>
             <o:lock v:ext="edit" aspectratio="t"/>
           </v:shapetype>
-          <v:shape id="_x0000_i1025" type="#_x0000_t75" style="width:237.45pt;height:24.45pt" o:ole="">
+          <v:shape id="_x0000_i1025" type="#_x0000_t75" style="width:237.3pt;height:24.2pt" o:ole="">
             <v:imagedata r:id="rId15" o:title=""/>
           </v:shape>
-          <o:OLEObject Type="Embed" ProgID="Equation.DSMT4" ShapeID="_x0000_i1025" DrawAspect="Content" ObjectID="_1787596532" r:id="rId16"/>
+          <o:OLEObject Type="Embed" ProgID="Equation.DSMT4" ShapeID="_x0000_i1025" DrawAspect="Content" ObjectID="_1788203111" r:id="rId16"/>
         </w:object>
       </w:r>
     </w:p>
@@ -4972,15 +4972,20 @@
           <w:position w:val="-6"/>
         </w:rPr>
         <w:object w:dxaOrig="200" w:dyaOrig="220" w14:anchorId="08B11B76">
-          <v:shape id="_x0000_i1026" type="#_x0000_t75" style="width:9.45pt;height:11.15pt" o:ole="">
+          <v:shape id="_x0000_i1026" type="#_x0000_t75" style="width:9.2pt;height:10.95pt" o:ole="">
             <v:imagedata r:id="rId17" o:title=""/>
           </v:shape>
-          <o:OLEObject Type="Embed" ProgID="Equation.DSMT4" ShapeID="_x0000_i1026" DrawAspect="Content" ObjectID="_1787596533" r:id="rId18"/>
+          <o:OLEObject Type="Embed" ProgID="Equation.DSMT4" ShapeID="_x0000_i1026" DrawAspect="Content" ObjectID="_1788203112" r:id="rId18"/>
         </w:object>
       </w:r>
       <w:r>
-        <w:t>=0.02;</w:t>
-      </w:r>
+        <w:t>=</w:t>
+      </w:r>
+      <w:proofErr w:type="gramStart"/>
+      <w:r>
+        <w:t>0.02;</w:t>
+      </w:r>
+      <w:proofErr w:type="gramEnd"/>
     </w:p>
     <w:p>
       <w:pPr>
@@ -5005,10 +5010,10 @@
           <w:position w:val="-12"/>
         </w:rPr>
         <w:object w:dxaOrig="5300" w:dyaOrig="360" w14:anchorId="56057F8F">
-          <v:shape id="_x0000_i1027" type="#_x0000_t75" style="width:299.55pt;height:20.55pt" o:ole="">
+          <v:shape id="_x0000_i1027" type="#_x0000_t75" style="width:299.5pt;height:20.75pt" o:ole="">
             <v:imagedata r:id="rId19" o:title=""/>
           </v:shape>
-          <o:OLEObject Type="Embed" ProgID="Equation.DSMT4" ShapeID="_x0000_i1027" DrawAspect="Content" ObjectID="_1787596534" r:id="rId20"/>
+          <o:OLEObject Type="Embed" ProgID="Equation.DSMT4" ShapeID="_x0000_i1027" DrawAspect="Content" ObjectID="_1788203113" r:id="rId20"/>
         </w:object>
       </w:r>
     </w:p>
@@ -5058,10 +5063,10 @@
           <w:position w:val="-30"/>
         </w:rPr>
         <w:object w:dxaOrig="3780" w:dyaOrig="680" w14:anchorId="7757F730">
-          <v:shape id="_x0000_i1028" type="#_x0000_t75" style="width:204pt;height:36.45pt" o:ole="">
+          <v:shape id="_x0000_i1028" type="#_x0000_t75" style="width:203.9pt;height:36.3pt" o:ole="">
             <v:imagedata r:id="rId21" o:title=""/>
           </v:shape>
-          <o:OLEObject Type="Embed" ProgID="Equation.DSMT4" ShapeID="_x0000_i1028" DrawAspect="Content" ObjectID="_1787596535" r:id="rId22"/>
+          <o:OLEObject Type="Embed" ProgID="Equation.DSMT4" ShapeID="_x0000_i1028" DrawAspect="Content" ObjectID="_1788203114" r:id="rId22"/>
         </w:object>
       </w:r>
     </w:p>
@@ -5095,10 +5100,10 @@
           <w:position w:val="-12"/>
         </w:rPr>
         <w:object w:dxaOrig="3700" w:dyaOrig="360" w14:anchorId="5D57366C">
-          <v:shape id="_x0000_i1029" type="#_x0000_t75" style="width:185.55pt;height:18pt" o:ole="">
+          <v:shape id="_x0000_i1029" type="#_x0000_t75" style="width:185.45pt;height:17.85pt" o:ole="">
             <v:imagedata r:id="rId23" o:title=""/>
           </v:shape>
-          <o:OLEObject Type="Embed" ProgID="Equation.DSMT4" ShapeID="_x0000_i1029" DrawAspect="Content" ObjectID="_1787596536" r:id="rId24"/>
+          <o:OLEObject Type="Embed" ProgID="Equation.DSMT4" ShapeID="_x0000_i1029" DrawAspect="Content" ObjectID="_1788203115" r:id="rId24"/>
         </w:object>
       </w:r>
     </w:p>
@@ -5158,10 +5163,10 @@
           <w:position w:val="-54"/>
         </w:rPr>
         <w:object w:dxaOrig="3940" w:dyaOrig="1640" w14:anchorId="3DE54567">
-          <v:shape id="_x0000_i1030" type="#_x0000_t75" style="width:196.7pt;height:81.85pt" o:ole="">
+          <v:shape id="_x0000_i1030" type="#_x0000_t75" style="width:196.4pt;height:81.8pt" o:ole="">
             <v:imagedata r:id="rId25" o:title=""/>
           </v:shape>
-          <o:OLEObject Type="Embed" ProgID="Equation.DSMT4" ShapeID="_x0000_i1030" DrawAspect="Content" ObjectID="_1787596537" r:id="rId26"/>
+          <o:OLEObject Type="Embed" ProgID="Equation.DSMT4" ShapeID="_x0000_i1030" DrawAspect="Content" ObjectID="_1788203116" r:id="rId26"/>
         </w:object>
       </w:r>
     </w:p>
@@ -5193,10 +5198,10 @@
           <w:position w:val="-24"/>
         </w:rPr>
         <w:object w:dxaOrig="4740" w:dyaOrig="620" w14:anchorId="4A366EF1">
-          <v:shape id="_x0000_i1031" type="#_x0000_t75" style="width:261pt;height:34.3pt" o:ole="">
+          <v:shape id="_x0000_i1031" type="#_x0000_t75" style="width:260.95pt;height:34.55pt" o:ole="">
             <v:imagedata r:id="rId27" o:title=""/>
           </v:shape>
-          <o:OLEObject Type="Embed" ProgID="Equation.DSMT4" ShapeID="_x0000_i1031" DrawAspect="Content" ObjectID="_1787596538" r:id="rId28"/>
+          <o:OLEObject Type="Embed" ProgID="Equation.DSMT4" ShapeID="_x0000_i1031" DrawAspect="Content" ObjectID="_1788203117" r:id="rId28"/>
         </w:object>
       </w:r>
       <w:r>
@@ -5221,10 +5226,10 @@
           <w:position w:val="-24"/>
         </w:rPr>
         <w:object w:dxaOrig="3840" w:dyaOrig="620" w14:anchorId="468E8299">
-          <v:shape id="_x0000_i1032" type="#_x0000_t75" style="width:204.45pt;height:33.45pt" o:ole="">
+          <v:shape id="_x0000_i1032" type="#_x0000_t75" style="width:204.5pt;height:33.4pt" o:ole="">
             <v:imagedata r:id="rId29" o:title=""/>
           </v:shape>
-          <o:OLEObject Type="Embed" ProgID="Equation.DSMT4" ShapeID="_x0000_i1032" DrawAspect="Content" ObjectID="_1787596539" r:id="rId30"/>
+          <o:OLEObject Type="Embed" ProgID="Equation.DSMT4" ShapeID="_x0000_i1032" DrawAspect="Content" ObjectID="_1788203118" r:id="rId30"/>
         </w:object>
       </w:r>
       <w:r>
@@ -5249,10 +5254,10 @@
           <w:position w:val="-96"/>
         </w:rPr>
         <w:object w:dxaOrig="7000" w:dyaOrig="1980" w14:anchorId="6116FA84">
-          <v:shape id="_x0000_i1033" type="#_x0000_t75" style="width:350.15pt;height:99.45pt" o:ole="">
+          <v:shape id="_x0000_i1033" type="#_x0000_t75" style="width:350.2pt;height:99.65pt" o:ole="">
             <v:imagedata r:id="rId31" o:title=""/>
           </v:shape>
-          <o:OLEObject Type="Embed" ProgID="Equation.DSMT4" ShapeID="_x0000_i1033" DrawAspect="Content" ObjectID="_1787596540" r:id="rId32"/>
+          <o:OLEObject Type="Embed" ProgID="Equation.DSMT4" ShapeID="_x0000_i1033" DrawAspect="Content" ObjectID="_1788203119" r:id="rId32"/>
         </w:object>
       </w:r>
     </w:p>
@@ -5290,15 +5295,17 @@
           <w:position w:val="-24"/>
         </w:rPr>
         <w:object w:dxaOrig="3200" w:dyaOrig="660" w14:anchorId="681903B7">
-          <v:shape id="_x0000_i1034" type="#_x0000_t75" style="width:159.85pt;height:33.45pt" o:ole="">
+          <v:shape id="_x0000_i1034" type="#_x0000_t75" style="width:160.15pt;height:33.4pt" o:ole="">
             <v:imagedata r:id="rId33" o:title=""/>
           </v:shape>
-          <o:OLEObject Type="Embed" ProgID="Equation.DSMT4" ShapeID="_x0000_i1034" DrawAspect="Content" ObjectID="_1787596541" r:id="rId34"/>
+          <o:OLEObject Type="Embed" ProgID="Equation.DSMT4" ShapeID="_x0000_i1034" DrawAspect="Content" ObjectID="_1788203120" r:id="rId34"/>
         </w:object>
       </w:r>
+      <w:proofErr w:type="gramStart"/>
       <w:r>
         <w:t>( a</w:t>
       </w:r>
+      <w:proofErr w:type="gramEnd"/>
       <w:r>
         <w:rPr>
           <w:vertAlign w:val="subscript"/>
@@ -5380,10 +5387,10 @@
           <w:position w:val="-24"/>
         </w:rPr>
         <w:object w:dxaOrig="1800" w:dyaOrig="620" w14:anchorId="3E386B6B">
-          <v:shape id="_x0000_i1035" type="#_x0000_t75" style="width:90pt;height:30.85pt" o:ole="">
+          <v:shape id="_x0000_i1035" type="#_x0000_t75" style="width:89.85pt;height:31.1pt" o:ole="">
             <v:imagedata r:id="rId35" o:title=""/>
           </v:shape>
-          <o:OLEObject Type="Embed" ProgID="Equation.DSMT4" ShapeID="_x0000_i1035" DrawAspect="Content" ObjectID="_1787596542" r:id="rId36"/>
+          <o:OLEObject Type="Embed" ProgID="Equation.DSMT4" ShapeID="_x0000_i1035" DrawAspect="Content" ObjectID="_1788203121" r:id="rId36"/>
         </w:object>
       </w:r>
       <w:r>
@@ -5401,10 +5408,10 @@
           <w:position w:val="-6"/>
         </w:rPr>
         <w:object w:dxaOrig="220" w:dyaOrig="279" w14:anchorId="65F828E6">
-          <v:shape id="_x0000_i1036" type="#_x0000_t75" style="width:11.15pt;height:14.15pt" o:ole="">
+          <v:shape id="_x0000_i1036" type="#_x0000_t75" style="width:10.95pt;height:14.4pt" o:ole="">
             <v:imagedata r:id="rId37" o:title=""/>
           </v:shape>
-          <o:OLEObject Type="Embed" ProgID="Equation.DSMT4" ShapeID="_x0000_i1036" DrawAspect="Content" ObjectID="_1787596543" r:id="rId38"/>
+          <o:OLEObject Type="Embed" ProgID="Equation.DSMT4" ShapeID="_x0000_i1036" DrawAspect="Content" ObjectID="_1788203122" r:id="rId38"/>
         </w:object>
       </w:r>
       <w:r>
@@ -5459,10 +5466,10 @@
           <w:position w:val="-6"/>
         </w:rPr>
         <w:object w:dxaOrig="220" w:dyaOrig="279" w14:anchorId="0E78FEE5">
-          <v:shape id="_x0000_i1037" type="#_x0000_t75" style="width:11.15pt;height:14.15pt" o:ole="">
+          <v:shape id="_x0000_i1037" type="#_x0000_t75" style="width:10.95pt;height:14.4pt" o:ole="">
             <v:imagedata r:id="rId37" o:title=""/>
           </v:shape>
-          <o:OLEObject Type="Embed" ProgID="Equation.DSMT4" ShapeID="_x0000_i1037" DrawAspect="Content" ObjectID="_1787596544" r:id="rId39"/>
+          <o:OLEObject Type="Embed" ProgID="Equation.DSMT4" ShapeID="_x0000_i1037" DrawAspect="Content" ObjectID="_1788203123" r:id="rId39"/>
         </w:object>
       </w:r>
       <w:r>
@@ -5561,10 +5568,10 @@
           <w:position w:val="-12"/>
         </w:rPr>
         <w:object w:dxaOrig="5800" w:dyaOrig="380" w14:anchorId="652C6B53">
-          <v:shape id="_x0000_i1038" type="#_x0000_t75" style="width:290.15pt;height:18.85pt" o:ole="">
+          <v:shape id="_x0000_i1038" type="#_x0000_t75" style="width:290.3pt;height:19pt" o:ole="">
             <v:imagedata r:id="rId40" o:title=""/>
           </v:shape>
-          <o:OLEObject Type="Embed" ProgID="Equation.DSMT4" ShapeID="_x0000_i1038" DrawAspect="Content" ObjectID="_1787596545" r:id="rId41"/>
+          <o:OLEObject Type="Embed" ProgID="Equation.DSMT4" ShapeID="_x0000_i1038" DrawAspect="Content" ObjectID="_1788203124" r:id="rId41"/>
         </w:object>
       </w:r>
     </w:p>
@@ -5612,10 +5619,10 @@
           <w:position w:val="-12"/>
         </w:rPr>
         <w:object w:dxaOrig="5179" w:dyaOrig="380" w14:anchorId="26506CFB">
-          <v:shape id="_x0000_i1039" type="#_x0000_t75" style="width:259.3pt;height:18.85pt" o:ole="">
+          <v:shape id="_x0000_i1039" type="#_x0000_t75" style="width:259.2pt;height:19pt" o:ole="">
             <v:imagedata r:id="rId42" o:title=""/>
           </v:shape>
-          <o:OLEObject Type="Embed" ProgID="Equation.DSMT4" ShapeID="_x0000_i1039" DrawAspect="Content" ObjectID="_1787596546" r:id="rId43"/>
+          <o:OLEObject Type="Embed" ProgID="Equation.DSMT4" ShapeID="_x0000_i1039" DrawAspect="Content" ObjectID="_1788203125" r:id="rId43"/>
         </w:object>
       </w:r>
     </w:p>
@@ -5658,10 +5665,10 @@
           <w:position w:val="-12"/>
         </w:rPr>
         <w:object w:dxaOrig="2540" w:dyaOrig="380" w14:anchorId="5B8F765F">
-          <v:shape id="_x0000_i1040" type="#_x0000_t75" style="width:126.85pt;height:18.85pt" o:ole="">
+          <v:shape id="_x0000_i1040" type="#_x0000_t75" style="width:126.7pt;height:19pt" o:ole="">
             <v:imagedata r:id="rId44" o:title=""/>
           </v:shape>
-          <o:OLEObject Type="Embed" ProgID="Equation.DSMT4" ShapeID="_x0000_i1040" DrawAspect="Content" ObjectID="_1787596547" r:id="rId45"/>
+          <o:OLEObject Type="Embed" ProgID="Equation.DSMT4" ShapeID="_x0000_i1040" DrawAspect="Content" ObjectID="_1788203126" r:id="rId45"/>
         </w:object>
       </w:r>
     </w:p>
@@ -5718,10 +5725,10 @@
           <w:position w:val="-12"/>
         </w:rPr>
         <w:object w:dxaOrig="1320" w:dyaOrig="360" w14:anchorId="38DAD798">
-          <v:shape id="_x0000_i1041" type="#_x0000_t75" style="width:66pt;height:18pt" o:ole="">
+          <v:shape id="_x0000_i1041" type="#_x0000_t75" style="width:66.25pt;height:17.85pt" o:ole="">
             <v:imagedata r:id="rId46" o:title=""/>
           </v:shape>
-          <o:OLEObject Type="Embed" ProgID="Equation.DSMT4" ShapeID="_x0000_i1041" DrawAspect="Content" ObjectID="_1787596548" r:id="rId47"/>
+          <o:OLEObject Type="Embed" ProgID="Equation.DSMT4" ShapeID="_x0000_i1041" DrawAspect="Content" ObjectID="_1788203127" r:id="rId47"/>
         </w:object>
       </w:r>
     </w:p>
@@ -5788,10 +5795,10 @@
           <w:position w:val="-12"/>
         </w:rPr>
         <w:object w:dxaOrig="1320" w:dyaOrig="360" w14:anchorId="74D88BE6">
-          <v:shape id="_x0000_i1042" type="#_x0000_t75" style="width:66pt;height:18pt" o:ole="">
+          <v:shape id="_x0000_i1042" type="#_x0000_t75" style="width:66.25pt;height:17.85pt" o:ole="">
             <v:imagedata r:id="rId46" o:title=""/>
           </v:shape>
-          <o:OLEObject Type="Embed" ProgID="Equation.DSMT4" ShapeID="_x0000_i1042" DrawAspect="Content" ObjectID="_1787596549" r:id="rId48"/>
+          <o:OLEObject Type="Embed" ProgID="Equation.DSMT4" ShapeID="_x0000_i1042" DrawAspect="Content" ObjectID="_1788203128" r:id="rId48"/>
         </w:object>
       </w:r>
       <w:r>
@@ -5886,10 +5893,10 @@
           <w:position w:val="-30"/>
         </w:rPr>
         <w:object w:dxaOrig="4239" w:dyaOrig="680" w14:anchorId="26E5B526">
-          <v:shape id="_x0000_i1043" type="#_x0000_t75" style="width:260.15pt;height:41.55pt" o:ole="">
+          <v:shape id="_x0000_i1043" type="#_x0000_t75" style="width:259.8pt;height:41.45pt" o:ole="">
             <v:imagedata r:id="rId49" o:title=""/>
           </v:shape>
-          <o:OLEObject Type="Embed" ProgID="Equation.DSMT4" ShapeID="_x0000_i1043" DrawAspect="Content" ObjectID="_1787596550" r:id="rId50"/>
+          <o:OLEObject Type="Embed" ProgID="Equation.DSMT4" ShapeID="_x0000_i1043" DrawAspect="Content" ObjectID="_1788203129" r:id="rId50"/>
         </w:object>
       </w:r>
     </w:p>
@@ -5926,10 +5933,10 @@
           <w:position w:val="-12"/>
         </w:rPr>
         <w:object w:dxaOrig="720" w:dyaOrig="360" w14:anchorId="0BB98455">
-          <v:shape id="_x0000_i1044" type="#_x0000_t75" style="width:36pt;height:18pt" o:ole="">
+          <v:shape id="_x0000_i1044" type="#_x0000_t75" style="width:36.3pt;height:17.85pt" o:ole="">
             <v:imagedata r:id="rId51" o:title=""/>
           </v:shape>
-          <o:OLEObject Type="Embed" ProgID="Equation.DSMT4" ShapeID="_x0000_i1044" DrawAspect="Content" ObjectID="_1787596551" r:id="rId52"/>
+          <o:OLEObject Type="Embed" ProgID="Equation.DSMT4" ShapeID="_x0000_i1044" DrawAspect="Content" ObjectID="_1788203130" r:id="rId52"/>
         </w:object>
       </w:r>
     </w:p>
@@ -5953,10 +5960,10 @@
           <w:position w:val="-14"/>
         </w:rPr>
         <w:object w:dxaOrig="6220" w:dyaOrig="400" w14:anchorId="61A6179E">
-          <v:shape id="_x0000_i1045" type="#_x0000_t75" style="width:311.15pt;height:20.15pt" o:ole="">
+          <v:shape id="_x0000_i1045" type="#_x0000_t75" style="width:311.05pt;height:20.15pt" o:ole="">
             <v:imagedata r:id="rId53" o:title=""/>
           </v:shape>
-          <o:OLEObject Type="Embed" ProgID="Equation.DSMT4" ShapeID="_x0000_i1045" DrawAspect="Content" ObjectID="_1787596552" r:id="rId54"/>
+          <o:OLEObject Type="Embed" ProgID="Equation.DSMT4" ShapeID="_x0000_i1045" DrawAspect="Content" ObjectID="_1788203131" r:id="rId54"/>
         </w:object>
       </w:r>
     </w:p>
@@ -6060,10 +6067,10 @@
           <w:position w:val="-32"/>
         </w:rPr>
         <w:object w:dxaOrig="4660" w:dyaOrig="700" w14:anchorId="3663BFF8">
-          <v:shape id="_x0000_i1046" type="#_x0000_t75" style="width:233.15pt;height:35.15pt" o:ole="">
+          <v:shape id="_x0000_i1046" type="#_x0000_t75" style="width:233.3pt;height:35.15pt" o:ole="">
             <v:imagedata r:id="rId55" o:title=""/>
           </v:shape>
-          <o:OLEObject Type="Embed" ProgID="Equation.DSMT4" ShapeID="_x0000_i1046" DrawAspect="Content" ObjectID="_1787596553" r:id="rId56"/>
+          <o:OLEObject Type="Embed" ProgID="Equation.DSMT4" ShapeID="_x0000_i1046" DrawAspect="Content" ObjectID="_1788203132" r:id="rId56"/>
         </w:object>
       </w:r>
     </w:p>
@@ -6206,10 +6213,10 @@
           <w:position w:val="-12"/>
         </w:rPr>
         <w:object w:dxaOrig="3600" w:dyaOrig="360" w14:anchorId="58FFFB26">
-          <v:shape id="_x0000_i1047" type="#_x0000_t75" style="width:180pt;height:18pt" o:ole="">
+          <v:shape id="_x0000_i1047" type="#_x0000_t75" style="width:180.3pt;height:17.85pt" o:ole="">
             <v:imagedata r:id="rId57" o:title=""/>
           </v:shape>
-          <o:OLEObject Type="Embed" ProgID="Equation.DSMT4" ShapeID="_x0000_i1047" DrawAspect="Content" ObjectID="_1787596554" r:id="rId58"/>
+          <o:OLEObject Type="Embed" ProgID="Equation.DSMT4" ShapeID="_x0000_i1047" DrawAspect="Content" ObjectID="_1788203133" r:id="rId58"/>
         </w:object>
       </w:r>
     </w:p>
@@ -6238,10 +6245,10 @@
           <w:position w:val="-24"/>
         </w:rPr>
         <w:object w:dxaOrig="5500" w:dyaOrig="620" w14:anchorId="65F403DC">
-          <v:shape id="_x0000_i1048" type="#_x0000_t75" style="width:275.15pt;height:30.85pt" o:ole="">
+          <v:shape id="_x0000_i1048" type="#_x0000_t75" style="width:275.35pt;height:31.1pt" o:ole="">
             <v:imagedata r:id="rId59" o:title=""/>
           </v:shape>
-          <o:OLEObject Type="Embed" ProgID="Equation.DSMT4" ShapeID="_x0000_i1048" DrawAspect="Content" ObjectID="_1787596555" r:id="rId60"/>
+          <o:OLEObject Type="Embed" ProgID="Equation.DSMT4" ShapeID="_x0000_i1048" DrawAspect="Content" ObjectID="_1788203134" r:id="rId60"/>
         </w:object>
       </w:r>
     </w:p>
@@ -6284,10 +6291,10 @@
           <w:position w:val="-30"/>
         </w:rPr>
         <w:object w:dxaOrig="3680" w:dyaOrig="680" w14:anchorId="07AAC100">
-          <v:shape id="_x0000_i1049" type="#_x0000_t75" style="width:184.3pt;height:34.3pt" o:ole="">
+          <v:shape id="_x0000_i1049" type="#_x0000_t75" style="width:184.3pt;height:34.55pt" o:ole="">
             <v:imagedata r:id="rId61" o:title=""/>
           </v:shape>
-          <o:OLEObject Type="Embed" ProgID="Equation.DSMT4" ShapeID="_x0000_i1049" DrawAspect="Content" ObjectID="_1787596556" r:id="rId62"/>
+          <o:OLEObject Type="Embed" ProgID="Equation.DSMT4" ShapeID="_x0000_i1049" DrawAspect="Content" ObjectID="_1788203135" r:id="rId62"/>
         </w:object>
       </w:r>
     </w:p>
@@ -6361,10 +6368,10 @@
           <w:position w:val="-30"/>
         </w:rPr>
         <w:object w:dxaOrig="6020" w:dyaOrig="680" w14:anchorId="74EDF106">
-          <v:shape id="_x0000_i1050" type="#_x0000_t75" style="width:301.3pt;height:34.3pt" o:ole="">
+          <v:shape id="_x0000_i1050" type="#_x0000_t75" style="width:301.25pt;height:34.55pt" o:ole="">
             <v:imagedata r:id="rId63" o:title=""/>
           </v:shape>
-          <o:OLEObject Type="Embed" ProgID="Equation.DSMT4" ShapeID="_x0000_i1050" DrawAspect="Content" ObjectID="_1787596557" r:id="rId64"/>
+          <o:OLEObject Type="Embed" ProgID="Equation.DSMT4" ShapeID="_x0000_i1050" DrawAspect="Content" ObjectID="_1788203136" r:id="rId64"/>
         </w:object>
       </w:r>
     </w:p>
@@ -6492,10 +6499,10 @@
           <w:position w:val="-60"/>
         </w:rPr>
         <w:object w:dxaOrig="5460" w:dyaOrig="1700" w14:anchorId="406C6FD7">
-          <v:shape id="_x0000_i1051" type="#_x0000_t75" style="width:273.45pt;height:85.3pt" o:ole="">
+          <v:shape id="_x0000_i1051" type="#_x0000_t75" style="width:273.6pt;height:85.25pt" o:ole="">
             <v:imagedata r:id="rId65" o:title=""/>
           </v:shape>
-          <o:OLEObject Type="Embed" ProgID="Equation.DSMT4" ShapeID="_x0000_i1051" DrawAspect="Content" ObjectID="_1787596558" r:id="rId66"/>
+          <o:OLEObject Type="Embed" ProgID="Equation.DSMT4" ShapeID="_x0000_i1051" DrawAspect="Content" ObjectID="_1788203137" r:id="rId66"/>
         </w:object>
       </w:r>
     </w:p>
@@ -6528,10 +6535,10 @@
           <w:position w:val="-24"/>
         </w:rPr>
         <w:object w:dxaOrig="3100" w:dyaOrig="1080" w14:anchorId="698BD8BD">
-          <v:shape id="_x0000_i1052" type="#_x0000_t75" style="width:155.15pt;height:54pt" o:ole="">
+          <v:shape id="_x0000_i1052" type="#_x0000_t75" style="width:154.95pt;height:54.15pt" o:ole="">
             <v:imagedata r:id="rId67" o:title=""/>
           </v:shape>
-          <o:OLEObject Type="Embed" ProgID="Equation.DSMT4" ShapeID="_x0000_i1052" DrawAspect="Content" ObjectID="_1787596559" r:id="rId68"/>
+          <o:OLEObject Type="Embed" ProgID="Equation.DSMT4" ShapeID="_x0000_i1052" DrawAspect="Content" ObjectID="_1788203138" r:id="rId68"/>
         </w:object>
       </w:r>
     </w:p>
@@ -7237,10 +7244,10 @@
                 <w:position w:val="-6"/>
               </w:rPr>
               <w:object w:dxaOrig="220" w:dyaOrig="279" w14:anchorId="6BF346CD">
-                <v:shape id="_x0000_i1053" type="#_x0000_t75" style="width:11.15pt;height:14.15pt" o:ole="">
+                <v:shape id="_x0000_i1053" type="#_x0000_t75" style="width:10.95pt;height:14.4pt" o:ole="">
                   <v:imagedata r:id="rId37" o:title=""/>
                 </v:shape>
-                <o:OLEObject Type="Embed" ProgID="Equation.DSMT4" ShapeID="_x0000_i1053" DrawAspect="Content" ObjectID="_1787596560" r:id="rId69"/>
+                <o:OLEObject Type="Embed" ProgID="Equation.DSMT4" ShapeID="_x0000_i1053" DrawAspect="Content" ObjectID="_1788203139" r:id="rId69"/>
               </w:object>
             </w:r>
           </w:p>
@@ -7551,7 +7558,7 @@
         <w:t>Thông số tính toán thiết kế bộ truyền bánh răng trụ răng</w:t>
       </w:r>
       <w:r>
-        <w:t xml:space="preserve"> thẳng/</w:t>
+        <w:t xml:space="preserve"> </w:t>
       </w:r>
       <w:r>
         <w:t xml:space="preserve">nghiêng: </w:t>
@@ -7582,7 +7589,16 @@
         <w:t>1</w:t>
       </w:r>
       <w:r>
-        <w:t xml:space="preserve"> = 28536,1 Nmm</w:t>
+        <w:t xml:space="preserve"> = </w:t>
+      </w:r>
+      <w:r>
+        <w:t>209</w:t>
+      </w:r>
+      <w:r>
+        <w:t>46.6</w:t>
+      </w:r>
+      <w:r>
+        <w:t xml:space="preserve"> Nmm</w:t>
       </w:r>
     </w:p>
     <w:p>
@@ -7610,7 +7626,13 @@
         <w:t>1</w:t>
       </w:r>
       <w:r>
-        <w:t xml:space="preserve"> = 318,6 vòng/phút</w:t>
+        <w:t xml:space="preserve"> =</w:t>
+      </w:r>
+      <w:r>
+        <w:t>257.14</w:t>
+      </w:r>
+      <w:r>
+        <w:t xml:space="preserve"> vòng/phút</w:t>
       </w:r>
     </w:p>
     <w:p>
@@ -7635,7 +7657,10 @@
         <w:t>u</w:t>
       </w:r>
       <w:r>
-        <w:t xml:space="preserve"> = 4</w:t>
+        <w:t xml:space="preserve"> = </w:t>
+      </w:r>
+      <w:r>
+        <w:t>4.40</w:t>
       </w:r>
     </w:p>
     <w:p>
@@ -7669,7 +7694,13 @@
         <w:t>h</w:t>
       </w:r>
       <w:r>
-        <w:t xml:space="preserve"> = 13000 giờ</w:t>
+        <w:t xml:space="preserve"> = </w:t>
+      </w:r>
+      <w:r>
+        <w:t>24</w:t>
+      </w:r>
+      <w:r>
+        <w:t>000 giờ</w:t>
       </w:r>
     </w:p>
     <w:p>
@@ -7678,7 +7709,13 @@
         <w:ind w:firstLine="720"/>
       </w:pPr>
       <w:r>
-        <w:t>- Bộ truyền làm việc 3 ca</w:t>
+        <w:t xml:space="preserve">- Bộ truyền làm việc </w:t>
+      </w:r>
+      <w:r>
+        <w:t>2</w:t>
+      </w:r>
+      <w:r>
+        <w:t xml:space="preserve"> ca</w:t>
       </w:r>
     </w:p>
     <w:p>
@@ -7862,9 +7899,6 @@
       <w:pPr>
         <w:pStyle w:val="normal0"/>
       </w:pPr>
-      <w:r>
-        <w:t>.</w:t>
-      </w:r>
     </w:p>
     <w:p>
       <w:pPr>
@@ -11323,7 +11357,67 @@
         <w:sz w:val="20"/>
         <w:szCs w:val="20"/>
       </w:rPr>
-      <w:t>Họ và tên sinh viên – Lớp - Khóa</w:t>
+      <w:t>Hoàng Trung An</w:t>
+    </w:r>
+    <w:r>
+      <w:rPr>
+        <w:rFonts w:ascii="Times New Roman" w:hAnsi="Times New Roman"/>
+        <w:i/>
+        <w:iCs/>
+        <w:sz w:val="20"/>
+        <w:szCs w:val="20"/>
+      </w:rPr>
+      <w:t xml:space="preserve"> – </w:t>
+    </w:r>
+    <w:r>
+      <w:rPr>
+        <w:rFonts w:ascii="Times New Roman" w:hAnsi="Times New Roman"/>
+        <w:i/>
+        <w:iCs/>
+        <w:sz w:val="20"/>
+        <w:szCs w:val="20"/>
+      </w:rPr>
+      <w:t>KTCĐT2</w:t>
+    </w:r>
+    <w:r>
+      <w:rPr>
+        <w:rFonts w:ascii="Times New Roman" w:hAnsi="Times New Roman"/>
+        <w:i/>
+        <w:iCs/>
+        <w:sz w:val="20"/>
+        <w:szCs w:val="20"/>
+      </w:rPr>
+      <w:t xml:space="preserve"> </w:t>
+    </w:r>
+    <w:r>
+      <w:rPr>
+        <w:rFonts w:ascii="Times New Roman" w:hAnsi="Times New Roman"/>
+        <w:i/>
+        <w:iCs/>
+        <w:sz w:val="20"/>
+        <w:szCs w:val="20"/>
+      </w:rPr>
+      <w:t>–</w:t>
+    </w:r>
+    <w:r>
+      <w:rPr>
+        <w:rFonts w:ascii="Times New Roman" w:hAnsi="Times New Roman"/>
+        <w:i/>
+        <w:iCs/>
+        <w:sz w:val="20"/>
+        <w:szCs w:val="20"/>
+      </w:rPr>
+      <w:t xml:space="preserve"> K</w:t>
+    </w:r>
+    <w:r>
+      <w:rPr>
+        <w:rFonts w:ascii="Times New Roman" w:hAnsi="Times New Roman"/>
+        <w:i/>
+        <w:iCs/>
+        <w:sz w:val="20"/>
+        <w:szCs w:val="20"/>
+      </w:rPr>
+      <w:t>16</w:t>
     </w:r>
     <w:r>
       <w:t xml:space="preserve"> </w:t>

</xml_diff>

<commit_message>
đang hoàn thiện hệ số tuổi thọ
</commit_message>
<xml_diff>
--- a/Báo cáo Bài tập lớn CTM - template.docx
+++ b/Báo cáo Bài tập lớn CTM - template.docx
@@ -356,31 +356,7 @@
                       <w:sz w:val="40"/>
                       <w:szCs w:val="40"/>
                     </w:rPr>
-                    <w:t>1/</w:t>
-                  </w:r>
-                  <w:proofErr w:type="gramStart"/>
-                  <w:r>
-                    <w:rPr>
-                      <w:rFonts w:ascii="Times New Roman" w:hAnsi="Times New Roman"/>
-                      <w:b/>
-                      <w:bCs/>
-                      <w:color w:val="002060"/>
-                      <w:sz w:val="40"/>
-                      <w:szCs w:val="40"/>
-                    </w:rPr>
-                    <w:t>P.MEM16.H</w:t>
-                  </w:r>
-                  <w:proofErr w:type="gramEnd"/>
-                  <w:r>
-                    <w:rPr>
-                      <w:rFonts w:ascii="Times New Roman" w:hAnsi="Times New Roman"/>
-                      <w:b/>
-                      <w:bCs/>
-                      <w:color w:val="002060"/>
-                      <w:sz w:val="40"/>
-                      <w:szCs w:val="40"/>
-                    </w:rPr>
-                    <w:t>1</w:t>
+                    <w:t>1/P.MEM16.H1</w:t>
                   </w:r>
                 </w:p>
                 <w:p>
@@ -406,7 +382,6 @@
                     </w:rPr>
                     <w:t xml:space="preserve">Học kỳ </w:t>
                   </w:r>
-                  <w:proofErr w:type="gramStart"/>
                   <w:r>
                     <w:rPr>
                       <w:rFonts w:ascii="Times New Roman" w:hAnsi="Times New Roman"/>
@@ -425,18 +400,7 @@
                       <w:sz w:val="32"/>
                       <w:szCs w:val="32"/>
                     </w:rPr>
-                    <w:t xml:space="preserve">  Năm</w:t>
-                  </w:r>
-                  <w:proofErr w:type="gramEnd"/>
-                  <w:r>
-                    <w:rPr>
-                      <w:rFonts w:ascii="Times New Roman" w:hAnsi="Times New Roman"/>
-                      <w:bCs/>
-                      <w:color w:val="002060"/>
-                      <w:sz w:val="32"/>
-                      <w:szCs w:val="32"/>
-                    </w:rPr>
-                    <w:t xml:space="preserve"> học 202</w:t>
+                    <w:t xml:space="preserve">  Năm học 202</w:t>
                   </w:r>
                   <w:r>
                     <w:rPr>
@@ -779,7 +743,6 @@
                     </w:rPr>
                     <w:tab/>
                   </w:r>
-                  <w:proofErr w:type="gramStart"/>
                   <w:r>
                     <w:rPr>
                       <w:rFonts w:ascii="Times New Roman" w:hAnsi="Times New Roman"/>
@@ -787,17 +750,7 @@
                       <w:sz w:val="28"/>
                       <w:szCs w:val="28"/>
                     </w:rPr>
-                    <w:t>PGS.TS.Vũ</w:t>
-                  </w:r>
-                  <w:proofErr w:type="gramEnd"/>
-                  <w:r>
-                    <w:rPr>
-                      <w:rFonts w:ascii="Times New Roman" w:hAnsi="Times New Roman"/>
-                      <w:color w:val="002060"/>
-                      <w:sz w:val="28"/>
-                      <w:szCs w:val="28"/>
-                    </w:rPr>
-                    <w:t xml:space="preserve"> Lê Huy</w:t>
+                    <w:t>PGS.TS.Vũ Lê Huy</w:t>
                   </w:r>
                 </w:p>
                 <w:p>
@@ -1131,25 +1084,7 @@
           <w:sz w:val="24"/>
           <w:szCs w:val="24"/>
         </w:rPr>
-        <w:t>1/</w:t>
-      </w:r>
-      <w:proofErr w:type="gramStart"/>
-      <w:r>
-        <w:rPr>
-          <w:rFonts w:ascii="Times New Roman" w:hAnsi="Times New Roman"/>
-          <w:sz w:val="24"/>
-          <w:szCs w:val="24"/>
-        </w:rPr>
-        <w:t>P.MEM16.H</w:t>
-      </w:r>
-      <w:proofErr w:type="gramEnd"/>
-      <w:r>
-        <w:rPr>
-          <w:rFonts w:ascii="Times New Roman" w:hAnsi="Times New Roman"/>
-          <w:sz w:val="24"/>
-          <w:szCs w:val="24"/>
-        </w:rPr>
-        <w:t>1</w:t>
+        <w:t>1/P.MEM16.H1</w:t>
       </w:r>
     </w:p>
     <w:p>
@@ -2176,19 +2111,8 @@
           <w:sz w:val="24"/>
           <w:szCs w:val="28"/>
         </w:rPr>
-        <w:t>………., ngày ……… tháng ……… năm …</w:t>
-      </w:r>
-      <w:proofErr w:type="gramStart"/>
-      <w:r>
-        <w:rPr>
-          <w:rFonts w:ascii="Times New Roman" w:hAnsi="Times New Roman"/>
-          <w:i/>
-          <w:sz w:val="24"/>
-          <w:szCs w:val="28"/>
-        </w:rPr>
-        <w:t>…..</w:t>
-      </w:r>
-      <w:proofErr w:type="gramEnd"/>
+        <w:t>………., ngày ……… tháng ……… năm ……..</w:t>
+      </w:r>
     </w:p>
     <w:p>
       <w:pPr>
@@ -4919,10 +4843,10 @@
             <v:path o:extrusionok="f" gradientshapeok="t" o:connecttype="rect"/>
             <o:lock v:ext="edit" aspectratio="t"/>
           </v:shapetype>
-          <v:shape id="_x0000_i1025" type="#_x0000_t75" style="width:237.3pt;height:24.2pt" o:ole="">
+          <v:shape id="_x0000_i1025" type="#_x0000_t75" style="width:237pt;height:24pt" o:ole="">
             <v:imagedata r:id="rId15" o:title=""/>
           </v:shape>
-          <o:OLEObject Type="Embed" ProgID="Equation.DSMT4" ShapeID="_x0000_i1025" DrawAspect="Content" ObjectID="_1788203111" r:id="rId16"/>
+          <o:OLEObject Type="Embed" ProgID="Equation.DSMT4" ShapeID="_x0000_i1025" DrawAspect="Content" ObjectID="_1788466914" r:id="rId16"/>
         </w:object>
       </w:r>
     </w:p>
@@ -4972,20 +4896,15 @@
           <w:position w:val="-6"/>
         </w:rPr>
         <w:object w:dxaOrig="200" w:dyaOrig="220" w14:anchorId="08B11B76">
-          <v:shape id="_x0000_i1026" type="#_x0000_t75" style="width:9.2pt;height:10.95pt" o:ole="">
+          <v:shape id="_x0000_i1026" type="#_x0000_t75" style="width:9pt;height:11.25pt" o:ole="">
             <v:imagedata r:id="rId17" o:title=""/>
           </v:shape>
-          <o:OLEObject Type="Embed" ProgID="Equation.DSMT4" ShapeID="_x0000_i1026" DrawAspect="Content" ObjectID="_1788203112" r:id="rId18"/>
+          <o:OLEObject Type="Embed" ProgID="Equation.DSMT4" ShapeID="_x0000_i1026" DrawAspect="Content" ObjectID="_1788466915" r:id="rId18"/>
         </w:object>
       </w:r>
       <w:r>
-        <w:t>=</w:t>
-      </w:r>
-      <w:proofErr w:type="gramStart"/>
-      <w:r>
-        <w:t>0.02;</w:t>
-      </w:r>
-      <w:proofErr w:type="gramEnd"/>
+        <w:t>=0.02;</w:t>
+      </w:r>
     </w:p>
     <w:p>
       <w:pPr>
@@ -5010,10 +4929,10 @@
           <w:position w:val="-12"/>
         </w:rPr>
         <w:object w:dxaOrig="5300" w:dyaOrig="360" w14:anchorId="56057F8F">
-          <v:shape id="_x0000_i1027" type="#_x0000_t75" style="width:299.5pt;height:20.75pt" o:ole="">
+          <v:shape id="_x0000_i1027" type="#_x0000_t75" style="width:299.25pt;height:21pt" o:ole="">
             <v:imagedata r:id="rId19" o:title=""/>
           </v:shape>
-          <o:OLEObject Type="Embed" ProgID="Equation.DSMT4" ShapeID="_x0000_i1027" DrawAspect="Content" ObjectID="_1788203113" r:id="rId20"/>
+          <o:OLEObject Type="Embed" ProgID="Equation.DSMT4" ShapeID="_x0000_i1027" DrawAspect="Content" ObjectID="_1788466916" r:id="rId20"/>
         </w:object>
       </w:r>
     </w:p>
@@ -5063,10 +4982,10 @@
           <w:position w:val="-30"/>
         </w:rPr>
         <w:object w:dxaOrig="3780" w:dyaOrig="680" w14:anchorId="7757F730">
-          <v:shape id="_x0000_i1028" type="#_x0000_t75" style="width:203.9pt;height:36.3pt" o:ole="">
+          <v:shape id="_x0000_i1028" type="#_x0000_t75" style="width:204pt;height:36pt" o:ole="">
             <v:imagedata r:id="rId21" o:title=""/>
           </v:shape>
-          <o:OLEObject Type="Embed" ProgID="Equation.DSMT4" ShapeID="_x0000_i1028" DrawAspect="Content" ObjectID="_1788203114" r:id="rId22"/>
+          <o:OLEObject Type="Embed" ProgID="Equation.DSMT4" ShapeID="_x0000_i1028" DrawAspect="Content" ObjectID="_1788466917" r:id="rId22"/>
         </w:object>
       </w:r>
     </w:p>
@@ -5100,10 +5019,10 @@
           <w:position w:val="-12"/>
         </w:rPr>
         <w:object w:dxaOrig="3700" w:dyaOrig="360" w14:anchorId="5D57366C">
-          <v:shape id="_x0000_i1029" type="#_x0000_t75" style="width:185.45pt;height:17.85pt" o:ole="">
+          <v:shape id="_x0000_i1029" type="#_x0000_t75" style="width:185.25pt;height:18pt" o:ole="">
             <v:imagedata r:id="rId23" o:title=""/>
           </v:shape>
-          <o:OLEObject Type="Embed" ProgID="Equation.DSMT4" ShapeID="_x0000_i1029" DrawAspect="Content" ObjectID="_1788203115" r:id="rId24"/>
+          <o:OLEObject Type="Embed" ProgID="Equation.DSMT4" ShapeID="_x0000_i1029" DrawAspect="Content" ObjectID="_1788466918" r:id="rId24"/>
         </w:object>
       </w:r>
     </w:p>
@@ -5163,10 +5082,10 @@
           <w:position w:val="-54"/>
         </w:rPr>
         <w:object w:dxaOrig="3940" w:dyaOrig="1640" w14:anchorId="3DE54567">
-          <v:shape id="_x0000_i1030" type="#_x0000_t75" style="width:196.4pt;height:81.8pt" o:ole="">
+          <v:shape id="_x0000_i1030" type="#_x0000_t75" style="width:196.5pt;height:81.75pt" o:ole="">
             <v:imagedata r:id="rId25" o:title=""/>
           </v:shape>
-          <o:OLEObject Type="Embed" ProgID="Equation.DSMT4" ShapeID="_x0000_i1030" DrawAspect="Content" ObjectID="_1788203116" r:id="rId26"/>
+          <o:OLEObject Type="Embed" ProgID="Equation.DSMT4" ShapeID="_x0000_i1030" DrawAspect="Content" ObjectID="_1788466919" r:id="rId26"/>
         </w:object>
       </w:r>
     </w:p>
@@ -5198,10 +5117,10 @@
           <w:position w:val="-24"/>
         </w:rPr>
         <w:object w:dxaOrig="4740" w:dyaOrig="620" w14:anchorId="4A366EF1">
-          <v:shape id="_x0000_i1031" type="#_x0000_t75" style="width:260.95pt;height:34.55pt" o:ole="">
+          <v:shape id="_x0000_i1031" type="#_x0000_t75" style="width:261pt;height:34.5pt" o:ole="">
             <v:imagedata r:id="rId27" o:title=""/>
           </v:shape>
-          <o:OLEObject Type="Embed" ProgID="Equation.DSMT4" ShapeID="_x0000_i1031" DrawAspect="Content" ObjectID="_1788203117" r:id="rId28"/>
+          <o:OLEObject Type="Embed" ProgID="Equation.DSMT4" ShapeID="_x0000_i1031" DrawAspect="Content" ObjectID="_1788466920" r:id="rId28"/>
         </w:object>
       </w:r>
       <w:r>
@@ -5226,10 +5145,10 @@
           <w:position w:val="-24"/>
         </w:rPr>
         <w:object w:dxaOrig="3840" w:dyaOrig="620" w14:anchorId="468E8299">
-          <v:shape id="_x0000_i1032" type="#_x0000_t75" style="width:204.5pt;height:33.4pt" o:ole="">
+          <v:shape id="_x0000_i1032" type="#_x0000_t75" style="width:204.75pt;height:33.75pt" o:ole="">
             <v:imagedata r:id="rId29" o:title=""/>
           </v:shape>
-          <o:OLEObject Type="Embed" ProgID="Equation.DSMT4" ShapeID="_x0000_i1032" DrawAspect="Content" ObjectID="_1788203118" r:id="rId30"/>
+          <o:OLEObject Type="Embed" ProgID="Equation.DSMT4" ShapeID="_x0000_i1032" DrawAspect="Content" ObjectID="_1788466921" r:id="rId30"/>
         </w:object>
       </w:r>
       <w:r>
@@ -5254,10 +5173,10 @@
           <w:position w:val="-96"/>
         </w:rPr>
         <w:object w:dxaOrig="7000" w:dyaOrig="1980" w14:anchorId="6116FA84">
-          <v:shape id="_x0000_i1033" type="#_x0000_t75" style="width:350.2pt;height:99.65pt" o:ole="">
+          <v:shape id="_x0000_i1033" type="#_x0000_t75" style="width:350.25pt;height:99.75pt" o:ole="">
             <v:imagedata r:id="rId31" o:title=""/>
           </v:shape>
-          <o:OLEObject Type="Embed" ProgID="Equation.DSMT4" ShapeID="_x0000_i1033" DrawAspect="Content" ObjectID="_1788203119" r:id="rId32"/>
+          <o:OLEObject Type="Embed" ProgID="Equation.DSMT4" ShapeID="_x0000_i1033" DrawAspect="Content" ObjectID="_1788466922" r:id="rId32"/>
         </w:object>
       </w:r>
     </w:p>
@@ -5295,17 +5214,15 @@
           <w:position w:val="-24"/>
         </w:rPr>
         <w:object w:dxaOrig="3200" w:dyaOrig="660" w14:anchorId="681903B7">
-          <v:shape id="_x0000_i1034" type="#_x0000_t75" style="width:160.15pt;height:33.4pt" o:ole="">
+          <v:shape id="_x0000_i1034" type="#_x0000_t75" style="width:160.5pt;height:33.75pt" o:ole="">
             <v:imagedata r:id="rId33" o:title=""/>
           </v:shape>
-          <o:OLEObject Type="Embed" ProgID="Equation.DSMT4" ShapeID="_x0000_i1034" DrawAspect="Content" ObjectID="_1788203120" r:id="rId34"/>
+          <o:OLEObject Type="Embed" ProgID="Equation.DSMT4" ShapeID="_x0000_i1034" DrawAspect="Content" ObjectID="_1788466923" r:id="rId34"/>
         </w:object>
       </w:r>
-      <w:proofErr w:type="gramStart"/>
       <w:r>
         <w:t>( a</w:t>
       </w:r>
-      <w:proofErr w:type="gramEnd"/>
       <w:r>
         <w:rPr>
           <w:vertAlign w:val="subscript"/>
@@ -5387,10 +5304,10 @@
           <w:position w:val="-24"/>
         </w:rPr>
         <w:object w:dxaOrig="1800" w:dyaOrig="620" w14:anchorId="3E386B6B">
-          <v:shape id="_x0000_i1035" type="#_x0000_t75" style="width:89.85pt;height:31.1pt" o:ole="">
+          <v:shape id="_x0000_i1035" type="#_x0000_t75" style="width:90pt;height:30.75pt" o:ole="">
             <v:imagedata r:id="rId35" o:title=""/>
           </v:shape>
-          <o:OLEObject Type="Embed" ProgID="Equation.DSMT4" ShapeID="_x0000_i1035" DrawAspect="Content" ObjectID="_1788203121" r:id="rId36"/>
+          <o:OLEObject Type="Embed" ProgID="Equation.DSMT4" ShapeID="_x0000_i1035" DrawAspect="Content" ObjectID="_1788466924" r:id="rId36"/>
         </w:object>
       </w:r>
       <w:r>
@@ -5408,10 +5325,10 @@
           <w:position w:val="-6"/>
         </w:rPr>
         <w:object w:dxaOrig="220" w:dyaOrig="279" w14:anchorId="65F828E6">
-          <v:shape id="_x0000_i1036" type="#_x0000_t75" style="width:10.95pt;height:14.4pt" o:ole="">
+          <v:shape id="_x0000_i1036" type="#_x0000_t75" style="width:11.25pt;height:14.25pt" o:ole="">
             <v:imagedata r:id="rId37" o:title=""/>
           </v:shape>
-          <o:OLEObject Type="Embed" ProgID="Equation.DSMT4" ShapeID="_x0000_i1036" DrawAspect="Content" ObjectID="_1788203122" r:id="rId38"/>
+          <o:OLEObject Type="Embed" ProgID="Equation.DSMT4" ShapeID="_x0000_i1036" DrawAspect="Content" ObjectID="_1788466925" r:id="rId38"/>
         </w:object>
       </w:r>
       <w:r>
@@ -5466,10 +5383,10 @@
           <w:position w:val="-6"/>
         </w:rPr>
         <w:object w:dxaOrig="220" w:dyaOrig="279" w14:anchorId="0E78FEE5">
-          <v:shape id="_x0000_i1037" type="#_x0000_t75" style="width:10.95pt;height:14.4pt" o:ole="">
+          <v:shape id="_x0000_i1037" type="#_x0000_t75" style="width:11.25pt;height:14.25pt" o:ole="">
             <v:imagedata r:id="rId37" o:title=""/>
           </v:shape>
-          <o:OLEObject Type="Embed" ProgID="Equation.DSMT4" ShapeID="_x0000_i1037" DrawAspect="Content" ObjectID="_1788203123" r:id="rId39"/>
+          <o:OLEObject Type="Embed" ProgID="Equation.DSMT4" ShapeID="_x0000_i1037" DrawAspect="Content" ObjectID="_1788466926" r:id="rId39"/>
         </w:object>
       </w:r>
       <w:r>
@@ -5568,10 +5485,10 @@
           <w:position w:val="-12"/>
         </w:rPr>
         <w:object w:dxaOrig="5800" w:dyaOrig="380" w14:anchorId="652C6B53">
-          <v:shape id="_x0000_i1038" type="#_x0000_t75" style="width:290.3pt;height:19pt" o:ole="">
+          <v:shape id="_x0000_i1038" type="#_x0000_t75" style="width:290.25pt;height:18.75pt" o:ole="">
             <v:imagedata r:id="rId40" o:title=""/>
           </v:shape>
-          <o:OLEObject Type="Embed" ProgID="Equation.DSMT4" ShapeID="_x0000_i1038" DrawAspect="Content" ObjectID="_1788203124" r:id="rId41"/>
+          <o:OLEObject Type="Embed" ProgID="Equation.DSMT4" ShapeID="_x0000_i1038" DrawAspect="Content" ObjectID="_1788466927" r:id="rId41"/>
         </w:object>
       </w:r>
     </w:p>
@@ -5619,10 +5536,10 @@
           <w:position w:val="-12"/>
         </w:rPr>
         <w:object w:dxaOrig="5179" w:dyaOrig="380" w14:anchorId="26506CFB">
-          <v:shape id="_x0000_i1039" type="#_x0000_t75" style="width:259.2pt;height:19pt" o:ole="">
+          <v:shape id="_x0000_i1039" type="#_x0000_t75" style="width:259.5pt;height:18.75pt" o:ole="">
             <v:imagedata r:id="rId42" o:title=""/>
           </v:shape>
-          <o:OLEObject Type="Embed" ProgID="Equation.DSMT4" ShapeID="_x0000_i1039" DrawAspect="Content" ObjectID="_1788203125" r:id="rId43"/>
+          <o:OLEObject Type="Embed" ProgID="Equation.DSMT4" ShapeID="_x0000_i1039" DrawAspect="Content" ObjectID="_1788466928" r:id="rId43"/>
         </w:object>
       </w:r>
     </w:p>
@@ -5665,10 +5582,10 @@
           <w:position w:val="-12"/>
         </w:rPr>
         <w:object w:dxaOrig="2540" w:dyaOrig="380" w14:anchorId="5B8F765F">
-          <v:shape id="_x0000_i1040" type="#_x0000_t75" style="width:126.7pt;height:19pt" o:ole="">
+          <v:shape id="_x0000_i1040" type="#_x0000_t75" style="width:126.75pt;height:18.75pt" o:ole="">
             <v:imagedata r:id="rId44" o:title=""/>
           </v:shape>
-          <o:OLEObject Type="Embed" ProgID="Equation.DSMT4" ShapeID="_x0000_i1040" DrawAspect="Content" ObjectID="_1788203126" r:id="rId45"/>
+          <o:OLEObject Type="Embed" ProgID="Equation.DSMT4" ShapeID="_x0000_i1040" DrawAspect="Content" ObjectID="_1788466929" r:id="rId45"/>
         </w:object>
       </w:r>
     </w:p>
@@ -5725,10 +5642,10 @@
           <w:position w:val="-12"/>
         </w:rPr>
         <w:object w:dxaOrig="1320" w:dyaOrig="360" w14:anchorId="38DAD798">
-          <v:shape id="_x0000_i1041" type="#_x0000_t75" style="width:66.25pt;height:17.85pt" o:ole="">
+          <v:shape id="_x0000_i1041" type="#_x0000_t75" style="width:66pt;height:18pt" o:ole="">
             <v:imagedata r:id="rId46" o:title=""/>
           </v:shape>
-          <o:OLEObject Type="Embed" ProgID="Equation.DSMT4" ShapeID="_x0000_i1041" DrawAspect="Content" ObjectID="_1788203127" r:id="rId47"/>
+          <o:OLEObject Type="Embed" ProgID="Equation.DSMT4" ShapeID="_x0000_i1041" DrawAspect="Content" ObjectID="_1788466930" r:id="rId47"/>
         </w:object>
       </w:r>
     </w:p>
@@ -5795,10 +5712,10 @@
           <w:position w:val="-12"/>
         </w:rPr>
         <w:object w:dxaOrig="1320" w:dyaOrig="360" w14:anchorId="74D88BE6">
-          <v:shape id="_x0000_i1042" type="#_x0000_t75" style="width:66.25pt;height:17.85pt" o:ole="">
+          <v:shape id="_x0000_i1042" type="#_x0000_t75" style="width:66pt;height:18pt" o:ole="">
             <v:imagedata r:id="rId46" o:title=""/>
           </v:shape>
-          <o:OLEObject Type="Embed" ProgID="Equation.DSMT4" ShapeID="_x0000_i1042" DrawAspect="Content" ObjectID="_1788203128" r:id="rId48"/>
+          <o:OLEObject Type="Embed" ProgID="Equation.DSMT4" ShapeID="_x0000_i1042" DrawAspect="Content" ObjectID="_1788466931" r:id="rId48"/>
         </w:object>
       </w:r>
       <w:r>
@@ -5893,10 +5810,10 @@
           <w:position w:val="-30"/>
         </w:rPr>
         <w:object w:dxaOrig="4239" w:dyaOrig="680" w14:anchorId="26E5B526">
-          <v:shape id="_x0000_i1043" type="#_x0000_t75" style="width:259.8pt;height:41.45pt" o:ole="">
+          <v:shape id="_x0000_i1043" type="#_x0000_t75" style="width:259.5pt;height:41.25pt" o:ole="">
             <v:imagedata r:id="rId49" o:title=""/>
           </v:shape>
-          <o:OLEObject Type="Embed" ProgID="Equation.DSMT4" ShapeID="_x0000_i1043" DrawAspect="Content" ObjectID="_1788203129" r:id="rId50"/>
+          <o:OLEObject Type="Embed" ProgID="Equation.DSMT4" ShapeID="_x0000_i1043" DrawAspect="Content" ObjectID="_1788466932" r:id="rId50"/>
         </w:object>
       </w:r>
     </w:p>
@@ -5933,10 +5850,10 @@
           <w:position w:val="-12"/>
         </w:rPr>
         <w:object w:dxaOrig="720" w:dyaOrig="360" w14:anchorId="0BB98455">
-          <v:shape id="_x0000_i1044" type="#_x0000_t75" style="width:36.3pt;height:17.85pt" o:ole="">
+          <v:shape id="_x0000_i1044" type="#_x0000_t75" style="width:36pt;height:18pt" o:ole="">
             <v:imagedata r:id="rId51" o:title=""/>
           </v:shape>
-          <o:OLEObject Type="Embed" ProgID="Equation.DSMT4" ShapeID="_x0000_i1044" DrawAspect="Content" ObjectID="_1788203130" r:id="rId52"/>
+          <o:OLEObject Type="Embed" ProgID="Equation.DSMT4" ShapeID="_x0000_i1044" DrawAspect="Content" ObjectID="_1788466933" r:id="rId52"/>
         </w:object>
       </w:r>
     </w:p>
@@ -5960,10 +5877,10 @@
           <w:position w:val="-14"/>
         </w:rPr>
         <w:object w:dxaOrig="6220" w:dyaOrig="400" w14:anchorId="61A6179E">
-          <v:shape id="_x0000_i1045" type="#_x0000_t75" style="width:311.05pt;height:20.15pt" o:ole="">
+          <v:shape id="_x0000_i1045" type="#_x0000_t75" style="width:311.25pt;height:20.25pt" o:ole="">
             <v:imagedata r:id="rId53" o:title=""/>
           </v:shape>
-          <o:OLEObject Type="Embed" ProgID="Equation.DSMT4" ShapeID="_x0000_i1045" DrawAspect="Content" ObjectID="_1788203131" r:id="rId54"/>
+          <o:OLEObject Type="Embed" ProgID="Equation.DSMT4" ShapeID="_x0000_i1045" DrawAspect="Content" ObjectID="_1788466934" r:id="rId54"/>
         </w:object>
       </w:r>
     </w:p>
@@ -6067,10 +5984,10 @@
           <w:position w:val="-32"/>
         </w:rPr>
         <w:object w:dxaOrig="4660" w:dyaOrig="700" w14:anchorId="3663BFF8">
-          <v:shape id="_x0000_i1046" type="#_x0000_t75" style="width:233.3pt;height:35.15pt" o:ole="">
+          <v:shape id="_x0000_i1046" type="#_x0000_t75" style="width:233.25pt;height:35.25pt" o:ole="">
             <v:imagedata r:id="rId55" o:title=""/>
           </v:shape>
-          <o:OLEObject Type="Embed" ProgID="Equation.DSMT4" ShapeID="_x0000_i1046" DrawAspect="Content" ObjectID="_1788203132" r:id="rId56"/>
+          <o:OLEObject Type="Embed" ProgID="Equation.DSMT4" ShapeID="_x0000_i1046" DrawAspect="Content" ObjectID="_1788466935" r:id="rId56"/>
         </w:object>
       </w:r>
     </w:p>
@@ -6189,34 +6106,25 @@
           <w:b w:val="0"/>
           <w:bCs/>
         </w:rPr>
-        <w:t xml:space="preserve">-Lực căng ban </w:t>
-      </w:r>
-      <w:proofErr w:type="gramStart"/>
+        <w:t xml:space="preserve">-Lực căng ban đầu </w:t>
+      </w:r>
       <w:r>
         <w:rPr>
           <w:b w:val="0"/>
           <w:bCs/>
         </w:rPr>
-        <w:t xml:space="preserve">đầu </w:t>
-      </w:r>
-      <w:r>
-        <w:rPr>
-          <w:b w:val="0"/>
-          <w:bCs/>
-        </w:rPr>
         <w:t>:</w:t>
       </w:r>
       <w:bookmarkEnd w:id="32"/>
-      <w:proofErr w:type="gramEnd"/>
       <w:r>
         <w:rPr>
           <w:position w:val="-12"/>
         </w:rPr>
         <w:object w:dxaOrig="3600" w:dyaOrig="360" w14:anchorId="58FFFB26">
-          <v:shape id="_x0000_i1047" type="#_x0000_t75" style="width:180.3pt;height:17.85pt" o:ole="">
+          <v:shape id="_x0000_i1047" type="#_x0000_t75" style="width:180pt;height:18pt" o:ole="">
             <v:imagedata r:id="rId57" o:title=""/>
           </v:shape>
-          <o:OLEObject Type="Embed" ProgID="Equation.DSMT4" ShapeID="_x0000_i1047" DrawAspect="Content" ObjectID="_1788203133" r:id="rId58"/>
+          <o:OLEObject Type="Embed" ProgID="Equation.DSMT4" ShapeID="_x0000_i1047" DrawAspect="Content" ObjectID="_1788466936" r:id="rId58"/>
         </w:object>
       </w:r>
     </w:p>
@@ -6245,10 +6153,10 @@
           <w:position w:val="-24"/>
         </w:rPr>
         <w:object w:dxaOrig="5500" w:dyaOrig="620" w14:anchorId="65F403DC">
-          <v:shape id="_x0000_i1048" type="#_x0000_t75" style="width:275.35pt;height:31.1pt" o:ole="">
+          <v:shape id="_x0000_i1048" type="#_x0000_t75" style="width:275.25pt;height:30.75pt" o:ole="">
             <v:imagedata r:id="rId59" o:title=""/>
           </v:shape>
-          <o:OLEObject Type="Embed" ProgID="Equation.DSMT4" ShapeID="_x0000_i1048" DrawAspect="Content" ObjectID="_1788203134" r:id="rId60"/>
+          <o:OLEObject Type="Embed" ProgID="Equation.DSMT4" ShapeID="_x0000_i1048" DrawAspect="Content" ObjectID="_1788466937" r:id="rId60"/>
         </w:object>
       </w:r>
     </w:p>
@@ -6291,10 +6199,10 @@
           <w:position w:val="-30"/>
         </w:rPr>
         <w:object w:dxaOrig="3680" w:dyaOrig="680" w14:anchorId="07AAC100">
-          <v:shape id="_x0000_i1049" type="#_x0000_t75" style="width:184.3pt;height:34.55pt" o:ole="">
+          <v:shape id="_x0000_i1049" type="#_x0000_t75" style="width:184.5pt;height:34.5pt" o:ole="">
             <v:imagedata r:id="rId61" o:title=""/>
           </v:shape>
-          <o:OLEObject Type="Embed" ProgID="Equation.DSMT4" ShapeID="_x0000_i1049" DrawAspect="Content" ObjectID="_1788203135" r:id="rId62"/>
+          <o:OLEObject Type="Embed" ProgID="Equation.DSMT4" ShapeID="_x0000_i1049" DrawAspect="Content" ObjectID="_1788466938" r:id="rId62"/>
         </w:object>
       </w:r>
     </w:p>
@@ -6368,10 +6276,10 @@
           <w:position w:val="-30"/>
         </w:rPr>
         <w:object w:dxaOrig="6020" w:dyaOrig="680" w14:anchorId="74EDF106">
-          <v:shape id="_x0000_i1050" type="#_x0000_t75" style="width:301.25pt;height:34.55pt" o:ole="">
+          <v:shape id="_x0000_i1050" type="#_x0000_t75" style="width:301.5pt;height:34.5pt" o:ole="">
             <v:imagedata r:id="rId63" o:title=""/>
           </v:shape>
-          <o:OLEObject Type="Embed" ProgID="Equation.DSMT4" ShapeID="_x0000_i1050" DrawAspect="Content" ObjectID="_1788203136" r:id="rId64"/>
+          <o:OLEObject Type="Embed" ProgID="Equation.DSMT4" ShapeID="_x0000_i1050" DrawAspect="Content" ObjectID="_1788466939" r:id="rId64"/>
         </w:object>
       </w:r>
     </w:p>
@@ -6499,10 +6407,10 @@
           <w:position w:val="-60"/>
         </w:rPr>
         <w:object w:dxaOrig="5460" w:dyaOrig="1700" w14:anchorId="406C6FD7">
-          <v:shape id="_x0000_i1051" type="#_x0000_t75" style="width:273.6pt;height:85.25pt" o:ole="">
+          <v:shape id="_x0000_i1051" type="#_x0000_t75" style="width:273.75pt;height:85.5pt" o:ole="">
             <v:imagedata r:id="rId65" o:title=""/>
           </v:shape>
-          <o:OLEObject Type="Embed" ProgID="Equation.DSMT4" ShapeID="_x0000_i1051" DrawAspect="Content" ObjectID="_1788203137" r:id="rId66"/>
+          <o:OLEObject Type="Embed" ProgID="Equation.DSMT4" ShapeID="_x0000_i1051" DrawAspect="Content" ObjectID="_1788466940" r:id="rId66"/>
         </w:object>
       </w:r>
     </w:p>
@@ -6535,10 +6443,10 @@
           <w:position w:val="-24"/>
         </w:rPr>
         <w:object w:dxaOrig="3100" w:dyaOrig="1080" w14:anchorId="698BD8BD">
-          <v:shape id="_x0000_i1052" type="#_x0000_t75" style="width:154.95pt;height:54.15pt" o:ole="">
+          <v:shape id="_x0000_i1052" type="#_x0000_t75" style="width:155.25pt;height:54pt" o:ole="">
             <v:imagedata r:id="rId67" o:title=""/>
           </v:shape>
-          <o:OLEObject Type="Embed" ProgID="Equation.DSMT4" ShapeID="_x0000_i1052" DrawAspect="Content" ObjectID="_1788203138" r:id="rId68"/>
+          <o:OLEObject Type="Embed" ProgID="Equation.DSMT4" ShapeID="_x0000_i1052" DrawAspect="Content" ObjectID="_1788466941" r:id="rId68"/>
         </w:object>
       </w:r>
     </w:p>
@@ -7244,10 +7152,10 @@
                 <w:position w:val="-6"/>
               </w:rPr>
               <w:object w:dxaOrig="220" w:dyaOrig="279" w14:anchorId="6BF346CD">
-                <v:shape id="_x0000_i1053" type="#_x0000_t75" style="width:10.95pt;height:14.4pt" o:ole="">
+                <v:shape id="_x0000_i1053" type="#_x0000_t75" style="width:11.25pt;height:14.25pt" o:ole="">
                   <v:imagedata r:id="rId37" o:title=""/>
                 </v:shape>
-                <o:OLEObject Type="Embed" ProgID="Equation.DSMT4" ShapeID="_x0000_i1053" DrawAspect="Content" ObjectID="_1788203139" r:id="rId69"/>
+                <o:OLEObject Type="Embed" ProgID="Equation.DSMT4" ShapeID="_x0000_i1053" DrawAspect="Content" ObjectID="_1788466942" r:id="rId69"/>
               </w:object>
             </w:r>
           </w:p>
@@ -7899,6 +7807,960 @@
       <w:pPr>
         <w:pStyle w:val="normal0"/>
       </w:pPr>
+      <w:r>
+        <w:t>Ứng suất tiếp xúc cho phép</w:t>
+      </w:r>
+    </w:p>
+    <w:p>
+      <w:pPr>
+        <w:pStyle w:val="normal0"/>
+        <w:ind w:firstLine="720"/>
+      </w:pPr>
+      <w:r>
+        <w:rPr>
+          <w:position w:val="-30"/>
+        </w:rPr>
+        <w:object w:dxaOrig="3320" w:dyaOrig="720" w14:anchorId="0894FE14">
+          <v:shape id="_x0000_i1084" type="#_x0000_t75" style="width:165.75pt;height:36pt" o:ole="">
+            <v:imagedata r:id="rId70" o:title=""/>
+          </v:shape>
+          <o:OLEObject Type="Embed" ProgID="Equation.DSMT4" ShapeID="_x0000_i1084" DrawAspect="Content" ObjectID="_1788466943" r:id="rId71"/>
+        </w:object>
+      </w:r>
+      <w:r>
+        <w:t xml:space="preserve">      </w:t>
+      </w:r>
+    </w:p>
+    <w:p>
+      <w:pPr>
+        <w:pStyle w:val="normal0"/>
+      </w:pPr>
+      <w:r>
+        <w:t>Ứng suất uốn cho phép</w:t>
+      </w:r>
+    </w:p>
+    <w:p>
+      <w:pPr>
+        <w:pStyle w:val="normal0"/>
+        <w:ind w:firstLine="720"/>
+      </w:pPr>
+      <w:r>
+        <w:rPr>
+          <w:position w:val="-30"/>
+        </w:rPr>
+        <w:object w:dxaOrig="3780" w:dyaOrig="720" w14:anchorId="511D752C">
+          <v:shape id="_x0000_i1082" type="#_x0000_t75" style="width:189pt;height:36pt" o:ole="">
+            <v:imagedata r:id="rId72" o:title=""/>
+          </v:shape>
+          <o:OLEObject Type="Embed" ProgID="Equation.DSMT4" ShapeID="_x0000_i1082" DrawAspect="Content" ObjectID="_1788466944" r:id="rId73"/>
+        </w:object>
+      </w:r>
+    </w:p>
+    <w:p>
+      <w:pPr>
+        <w:pStyle w:val="normal0"/>
+      </w:pPr>
+      <w:r>
+        <w:t xml:space="preserve">Tính thiết kế sơ bộ  lấy </w:t>
+      </w:r>
+      <w:r>
+        <w:rPr>
+          <w:position w:val="-12"/>
+        </w:rPr>
+        <w:object w:dxaOrig="1320" w:dyaOrig="360" w14:anchorId="72A9C51B">
+          <v:shape id="_x0000_i1056" type="#_x0000_t75" style="width:66pt;height:18pt" o:ole="">
+            <v:imagedata r:id="rId74" o:title=""/>
+          </v:shape>
+          <o:OLEObject Type="Embed" ProgID="Equation.DSMT4" ShapeID="_x0000_i1056" DrawAspect="Content" ObjectID="_1788466945" r:id="rId75"/>
+        </w:object>
+      </w:r>
+      <w:r>
+        <w:t>=</w:t>
+      </w:r>
+      <w:r>
+        <w:t>1 và</w:t>
+      </w:r>
+      <w:r>
+        <w:t xml:space="preserve"> </w:t>
+      </w:r>
+      <w:r>
+        <w:rPr>
+          <w:position w:val="-12"/>
+        </w:rPr>
+        <w:object w:dxaOrig="1240" w:dyaOrig="360" w14:anchorId="0291F6C8">
+          <v:shape id="_x0000_i1066" type="#_x0000_t75" style="width:62.25pt;height:18pt" o:ole="">
+            <v:imagedata r:id="rId76" o:title=""/>
+          </v:shape>
+          <o:OLEObject Type="Embed" ProgID="Equation.DSMT4" ShapeID="_x0000_i1066" DrawAspect="Content" ObjectID="_1788466946" r:id="rId77"/>
+        </w:object>
+      </w:r>
+      <w:r>
+        <w:t>= 1</w:t>
+      </w:r>
+    </w:p>
+    <w:p>
+      <w:pPr>
+        <w:pStyle w:val="normal0"/>
+      </w:pPr>
+      <w:r>
+        <w:t>Công thức được rút ngọn lại:</w:t>
+      </w:r>
+    </w:p>
+    <w:p>
+      <w:pPr>
+        <w:pStyle w:val="normal0"/>
+        <w:ind w:firstLine="720"/>
+      </w:pPr>
+      <w:r>
+        <w:rPr>
+          <w:position w:val="-30"/>
+        </w:rPr>
+        <w:object w:dxaOrig="1880" w:dyaOrig="720" w14:anchorId="2DB8B696">
+          <v:shape id="_x0000_i1080" type="#_x0000_t75" style="width:93.75pt;height:36pt" o:ole="">
+            <v:imagedata r:id="rId78" o:title=""/>
+          </v:shape>
+          <o:OLEObject Type="Embed" ProgID="Equation.DSMT4" ShapeID="_x0000_i1080" DrawAspect="Content" ObjectID="_1788466947" r:id="rId79"/>
+        </w:object>
+      </w:r>
+    </w:p>
+    <w:p>
+      <w:pPr>
+        <w:pStyle w:val="normal0"/>
+        <w:ind w:firstLine="720"/>
+      </w:pPr>
+      <w:r>
+        <w:rPr>
+          <w:position w:val="-30"/>
+        </w:rPr>
+        <w:object w:dxaOrig="2400" w:dyaOrig="720" w14:anchorId="39139B4C">
+          <v:shape id="_x0000_i1078" type="#_x0000_t75" style="width:120pt;height:36pt" o:ole="">
+            <v:imagedata r:id="rId80" o:title=""/>
+          </v:shape>
+          <o:OLEObject Type="Embed" ProgID="Equation.DSMT4" ShapeID="_x0000_i1078" DrawAspect="Content" ObjectID="_1788466948" r:id="rId81"/>
+        </w:object>
+      </w:r>
+    </w:p>
+    <w:p>
+      <w:pPr>
+        <w:pStyle w:val="normal0"/>
+      </w:pPr>
+      <w:r>
+        <w:t>Trong đó:</w:t>
+      </w:r>
+    </w:p>
+    <w:p>
+      <w:pPr>
+        <w:pStyle w:val="normal0"/>
+      </w:pPr>
+      <w:r>
+        <w:t>+</w:t>
+      </w:r>
+      <w:r>
+        <w:rPr>
+          <w:position w:val="-12"/>
+        </w:rPr>
+        <w:object w:dxaOrig="560" w:dyaOrig="380" w14:anchorId="3AB33E36">
+          <v:shape id="_x0000_i1069" type="#_x0000_t75" style="width:27.75pt;height:18.75pt" o:ole="">
+            <v:imagedata r:id="rId82" o:title=""/>
+          </v:shape>
+          <o:OLEObject Type="Embed" ProgID="Equation.DSMT4" ShapeID="_x0000_i1069" DrawAspect="Content" ObjectID="_1788466949" r:id="rId83"/>
+        </w:object>
+      </w:r>
+      <w:r>
+        <w:t xml:space="preserve"> và </w:t>
+      </w:r>
+      <w:r>
+        <w:rPr>
+          <w:position w:val="-12"/>
+        </w:rPr>
+        <w:object w:dxaOrig="540" w:dyaOrig="380" w14:anchorId="6150D12A">
+          <v:shape id="_x0000_i1070" type="#_x0000_t75" style="width:27pt;height:18.75pt" o:ole="">
+            <v:imagedata r:id="rId84" o:title=""/>
+          </v:shape>
+          <o:OLEObject Type="Embed" ProgID="Equation.DSMT4" ShapeID="_x0000_i1070" DrawAspect="Content" ObjectID="_1788466950" r:id="rId85"/>
+        </w:object>
+      </w:r>
+      <w:r>
+        <w:t xml:space="preserve"> lần lượt là</w:t>
+      </w:r>
+      <w:r>
+        <w:t xml:space="preserve"> giới hạn bền mỏi</w:t>
+      </w:r>
+      <w:r>
+        <w:t xml:space="preserve"> tiếp xúc và ứng suất uốn </w:t>
+      </w:r>
+      <w:r>
+        <w:t>của mặt răng ứng với số chuu kỳ cơ sở.</w:t>
+      </w:r>
+    </w:p>
+    <w:p>
+      <w:pPr>
+        <w:pStyle w:val="normal0"/>
+      </w:pPr>
+      <w:r>
+        <w:t>+ K</w:t>
+      </w:r>
+      <w:r>
+        <w:rPr>
+          <w:vertAlign w:val="subscript"/>
+        </w:rPr>
+        <w:t>FC</w:t>
+      </w:r>
+      <w:r>
+        <w:t xml:space="preserve"> là hệ só xét đến ảnh hưởng đặt tải, lấy K</w:t>
+      </w:r>
+      <w:r>
+        <w:rPr>
+          <w:vertAlign w:val="subscript"/>
+        </w:rPr>
+        <w:t>FC</w:t>
+      </w:r>
+      <w:r>
+        <w:t xml:space="preserve"> = 1 đặt tải 1 phía ( bộ truyền quay 1 chiều)</w:t>
+      </w:r>
+    </w:p>
+    <w:p>
+      <w:pPr>
+        <w:pStyle w:val="normal0"/>
+      </w:pPr>
+      <w:r>
+        <w:t>+S</w:t>
+      </w:r>
+      <w:r>
+        <w:rPr>
+          <w:vertAlign w:val="subscript"/>
+        </w:rPr>
+        <w:t>H</w:t>
+      </w:r>
+      <w:r>
+        <w:t>,S</w:t>
+      </w:r>
+      <w:r>
+        <w:rPr>
+          <w:vertAlign w:val="subscript"/>
+        </w:rPr>
+        <w:t>F</w:t>
+      </w:r>
+      <w:r>
+        <w:t>:hệ số an toàn</w:t>
+      </w:r>
+    </w:p>
+    <w:p>
+      <w:pPr>
+        <w:pStyle w:val="normal0"/>
+      </w:pPr>
+      <w:r>
+        <w:t>Tra bảng 6.2[1] ta được</w:t>
+      </w:r>
+    </w:p>
+    <w:p>
+      <w:pPr>
+        <w:pStyle w:val="normal0"/>
+        <w:ind w:firstLine="720"/>
+      </w:pPr>
+      <w:r>
+        <w:t>S</w:t>
+      </w:r>
+      <w:r>
+        <w:rPr>
+          <w:vertAlign w:val="subscript"/>
+        </w:rPr>
+        <w:t>H1</w:t>
+      </w:r>
+      <w:r>
+        <w:t xml:space="preserve"> = 1.1, S</w:t>
+      </w:r>
+      <w:r>
+        <w:rPr>
+          <w:vertAlign w:val="subscript"/>
+        </w:rPr>
+        <w:t>F1</w:t>
+      </w:r>
+      <w:r>
+        <w:t xml:space="preserve"> = 1.</w:t>
+      </w:r>
+      <w:r>
+        <w:t>75</w:t>
+      </w:r>
+    </w:p>
+    <w:p>
+      <w:pPr>
+        <w:pStyle w:val="normal0"/>
+        <w:ind w:firstLine="720"/>
+      </w:pPr>
+      <w:r>
+        <w:t>S</w:t>
+      </w:r>
+      <w:r>
+        <w:rPr>
+          <w:vertAlign w:val="subscript"/>
+        </w:rPr>
+        <w:t>H2</w:t>
+      </w:r>
+      <w:r>
+        <w:t xml:space="preserve"> = 1.1, S</w:t>
+      </w:r>
+      <w:r>
+        <w:rPr>
+          <w:vertAlign w:val="subscript"/>
+        </w:rPr>
+        <w:t>F2</w:t>
+      </w:r>
+      <w:r>
+        <w:t xml:space="preserve"> =1.75</w:t>
+      </w:r>
+    </w:p>
+    <w:p>
+      <w:pPr>
+        <w:pStyle w:val="normal0"/>
+        <w:ind w:firstLine="720"/>
+      </w:pPr>
+      <w:r>
+        <w:rPr>
+          <w:position w:val="-12"/>
+        </w:rPr>
+        <w:object w:dxaOrig="560" w:dyaOrig="380" w14:anchorId="07693FDA">
+          <v:shape id="_x0000_i1085" type="#_x0000_t75" style="width:27.75pt;height:18.75pt" o:ole="">
+            <v:imagedata r:id="rId82" o:title=""/>
+          </v:shape>
+          <o:OLEObject Type="Embed" ProgID="Equation.DSMT4" ShapeID="_x0000_i1085" DrawAspect="Content" ObjectID="_1788466951" r:id="rId86"/>
+        </w:object>
+      </w:r>
+      <w:r>
+        <w:t>= 2</w:t>
+      </w:r>
+      <w:r>
+        <w:rPr>
+          <w:position w:val="-4"/>
+        </w:rPr>
+        <w:object w:dxaOrig="180" w:dyaOrig="200" w14:anchorId="277AE5ED">
+          <v:shape id="_x0000_i1088" type="#_x0000_t75" style="width:9pt;height:9.75pt" o:ole="">
+            <v:imagedata r:id="rId87" o:title=""/>
+          </v:shape>
+          <o:OLEObject Type="Embed" ProgID="Equation.DSMT4" ShapeID="_x0000_i1088" DrawAspect="Content" ObjectID="_1788466952" r:id="rId88"/>
+        </w:object>
+      </w:r>
+      <w:r>
+        <w:t>HB</w:t>
+      </w:r>
+      <w:r>
+        <w:rPr>
+          <w:vertAlign w:val="subscript"/>
+        </w:rPr>
+        <w:t>1</w:t>
+      </w:r>
+      <w:r>
+        <w:t xml:space="preserve"> +70= 2</w:t>
+      </w:r>
+      <w:r>
+        <w:rPr>
+          <w:position w:val="-4"/>
+        </w:rPr>
+        <w:object w:dxaOrig="180" w:dyaOrig="200" w14:anchorId="52156548">
+          <v:shape id="_x0000_i1089" type="#_x0000_t75" style="width:9pt;height:9.75pt" o:ole="">
+            <v:imagedata r:id="rId87" o:title=""/>
+          </v:shape>
+          <o:OLEObject Type="Embed" ProgID="Equation.DSMT4" ShapeID="_x0000_i1089" DrawAspect="Content" ObjectID="_1788466953" r:id="rId89"/>
+        </w:object>
+      </w:r>
+      <w:r>
+        <w:t xml:space="preserve">190 +70 = </w:t>
+      </w:r>
+      <w:r>
+        <w:t>450 M</w:t>
+      </w:r>
+      <w:r>
+        <w:t>P</w:t>
+      </w:r>
+      <w:r>
+        <w:t>a</w:t>
+      </w:r>
+    </w:p>
+    <w:p>
+      <w:pPr>
+        <w:pStyle w:val="normal0"/>
+        <w:ind w:firstLine="720"/>
+      </w:pPr>
+      <w:r>
+        <w:rPr>
+          <w:position w:val="-12"/>
+        </w:rPr>
+        <w:object w:dxaOrig="560" w:dyaOrig="380" w14:anchorId="48AC4AC4">
+          <v:shape id="_x0000_i1086" type="#_x0000_t75" style="width:27.75pt;height:18.75pt" o:ole="">
+            <v:imagedata r:id="rId82" o:title=""/>
+          </v:shape>
+          <o:OLEObject Type="Embed" ProgID="Equation.DSMT4" ShapeID="_x0000_i1086" DrawAspect="Content" ObjectID="_1788466954" r:id="rId90"/>
+        </w:object>
+      </w:r>
+      <w:r>
+        <w:t>= 2</w:t>
+      </w:r>
+      <w:r>
+        <w:rPr>
+          <w:position w:val="-4"/>
+        </w:rPr>
+        <w:object w:dxaOrig="180" w:dyaOrig="200" w14:anchorId="1AA77899">
+          <v:shape id="_x0000_i1091" type="#_x0000_t75" style="width:9pt;height:9.75pt" o:ole="">
+            <v:imagedata r:id="rId91" o:title=""/>
+          </v:shape>
+          <o:OLEObject Type="Embed" ProgID="Equation.DSMT4" ShapeID="_x0000_i1091" DrawAspect="Content" ObjectID="_1788466955" r:id="rId92"/>
+        </w:object>
+      </w:r>
+      <w:r>
+        <w:t>HB</w:t>
+      </w:r>
+      <w:r>
+        <w:rPr>
+          <w:vertAlign w:val="subscript"/>
+        </w:rPr>
+        <w:t>2</w:t>
+      </w:r>
+      <w:r>
+        <w:t xml:space="preserve"> +70=2</w:t>
+      </w:r>
+      <w:r>
+        <w:rPr>
+          <w:position w:val="-4"/>
+        </w:rPr>
+        <w:object w:dxaOrig="180" w:dyaOrig="200" w14:anchorId="5D000234">
+          <v:shape id="_x0000_i1090" type="#_x0000_t75" style="width:9pt;height:9.75pt" o:ole="">
+            <v:imagedata r:id="rId91" o:title=""/>
+          </v:shape>
+          <o:OLEObject Type="Embed" ProgID="Equation.DSMT4" ShapeID="_x0000_i1090" DrawAspect="Content" ObjectID="_1788466956" r:id="rId93"/>
+        </w:object>
+      </w:r>
+      <w:r>
+        <w:t>180</w:t>
+      </w:r>
+      <w:r>
+        <w:t xml:space="preserve"> + 70 =430 Mpa</w:t>
+      </w:r>
+    </w:p>
+    <w:p>
+      <w:pPr>
+        <w:pStyle w:val="normal0"/>
+        <w:ind w:firstLine="720"/>
+      </w:pPr>
+      <w:r>
+        <w:rPr>
+          <w:position w:val="-12"/>
+        </w:rPr>
+        <w:object w:dxaOrig="540" w:dyaOrig="380" w14:anchorId="28BE3CFC">
+          <v:shape id="_x0000_i1087" type="#_x0000_t75" style="width:27pt;height:18.75pt" o:ole="">
+            <v:imagedata r:id="rId84" o:title=""/>
+          </v:shape>
+          <o:OLEObject Type="Embed" ProgID="Equation.DSMT4" ShapeID="_x0000_i1087" DrawAspect="Content" ObjectID="_1788466957" r:id="rId94"/>
+        </w:object>
+      </w:r>
+      <w:r>
+        <w:t>= 1.8</w:t>
+      </w:r>
+      <w:r>
+        <w:rPr>
+          <w:position w:val="-4"/>
+        </w:rPr>
+        <w:object w:dxaOrig="180" w:dyaOrig="200" w14:anchorId="6F8FB75B">
+          <v:shape id="_x0000_i1092" type="#_x0000_t75" style="width:9pt;height:9.75pt" o:ole="">
+            <v:imagedata r:id="rId87" o:title=""/>
+          </v:shape>
+          <o:OLEObject Type="Embed" ProgID="Equation.DSMT4" ShapeID="_x0000_i1092" DrawAspect="Content" ObjectID="_1788466958" r:id="rId95"/>
+        </w:object>
+      </w:r>
+      <w:r>
+        <w:t>HB</w:t>
+      </w:r>
+      <w:r>
+        <w:rPr>
+          <w:vertAlign w:val="subscript"/>
+        </w:rPr>
+        <w:t>1</w:t>
+      </w:r>
+      <w:r>
+        <w:rPr>
+          <w:vertAlign w:val="subscript"/>
+        </w:rPr>
+        <w:t xml:space="preserve"> </w:t>
+      </w:r>
+      <w:r>
+        <w:t>=</w:t>
+      </w:r>
+      <w:r>
+        <w:t xml:space="preserve"> </w:t>
+      </w:r>
+      <w:r>
+        <w:t>1.8</w:t>
+      </w:r>
+      <w:r>
+        <w:rPr>
+          <w:position w:val="-4"/>
+        </w:rPr>
+        <w:object w:dxaOrig="180" w:dyaOrig="200" w14:anchorId="3EC8ECB9">
+          <v:shape id="_x0000_i1093" type="#_x0000_t75" style="width:9pt;height:9.75pt" o:ole="">
+            <v:imagedata r:id="rId87" o:title=""/>
+          </v:shape>
+          <o:OLEObject Type="Embed" ProgID="Equation.DSMT4" ShapeID="_x0000_i1093" DrawAspect="Content" ObjectID="_1788466959" r:id="rId96"/>
+        </w:object>
+      </w:r>
+      <w:r>
+        <w:t>190 = 342 M</w:t>
+      </w:r>
+      <w:r>
+        <w:t>P</w:t>
+      </w:r>
+      <w:r>
+        <w:t>a</w:t>
+      </w:r>
+    </w:p>
+    <w:p>
+      <w:pPr>
+        <w:pStyle w:val="normal0"/>
+        <w:ind w:firstLine="720"/>
+      </w:pPr>
+      <w:r>
+        <w:rPr>
+          <w:rFonts w:ascii="Calibri" w:hAnsi="Calibri"/>
+          <w:position w:val="-12"/>
+          <w:sz w:val="22"/>
+          <w:szCs w:val="22"/>
+        </w:rPr>
+        <w:object w:dxaOrig="540" w:dyaOrig="375" w14:anchorId="10EE4A49">
+          <v:shape id="_x0000_i1094" type="#_x0000_t75" style="width:27pt;height:18.75pt" o:ole="">
+            <v:imagedata r:id="rId97" o:title=""/>
+          </v:shape>
+          <o:OLEObject Type="Embed" ProgID="Equation.DSMT4" ShapeID="_x0000_i1094" DrawAspect="Content" ObjectID="_1788466960" r:id="rId98"/>
+        </w:object>
+      </w:r>
+      <w:r>
+        <w:rPr>
+          <w:rFonts w:ascii="Calibri" w:hAnsi="Calibri"/>
+          <w:sz w:val="22"/>
+          <w:szCs w:val="22"/>
+        </w:rPr>
+        <w:t>=</w:t>
+      </w:r>
+      <w:r>
+        <w:rPr>
+          <w:rFonts w:ascii="Calibri" w:hAnsi="Calibri"/>
+          <w:sz w:val="22"/>
+          <w:szCs w:val="22"/>
+        </w:rPr>
+        <w:t xml:space="preserve"> 1.8</w:t>
+      </w:r>
+      <w:r>
+        <w:rPr>
+          <w:position w:val="-4"/>
+        </w:rPr>
+        <w:object w:dxaOrig="180" w:dyaOrig="200" w14:anchorId="4E4CAC69">
+          <v:shape id="_x0000_i1095" type="#_x0000_t75" style="width:9pt;height:9.75pt" o:ole="">
+            <v:imagedata r:id="rId99" o:title=""/>
+          </v:shape>
+          <o:OLEObject Type="Embed" ProgID="Equation.DSMT4" ShapeID="_x0000_i1095" DrawAspect="Content" ObjectID="_1788466961" r:id="rId100"/>
+        </w:object>
+      </w:r>
+      <w:r>
+        <w:t>HB</w:t>
+      </w:r>
+      <w:r>
+        <w:rPr>
+          <w:vertAlign w:val="subscript"/>
+        </w:rPr>
+        <w:t>2</w:t>
+      </w:r>
+      <w:r>
+        <w:t xml:space="preserve"> = 1.8</w:t>
+      </w:r>
+      <w:r>
+        <w:rPr>
+          <w:position w:val="-4"/>
+        </w:rPr>
+        <w:object w:dxaOrig="180" w:dyaOrig="200" w14:anchorId="755257B9">
+          <v:shape id="_x0000_i1096" type="#_x0000_t75" style="width:9pt;height:9.75pt" o:ole="">
+            <v:imagedata r:id="rId87" o:title=""/>
+          </v:shape>
+          <o:OLEObject Type="Embed" ProgID="Equation.DSMT4" ShapeID="_x0000_i1096" DrawAspect="Content" ObjectID="_1788466962" r:id="rId101"/>
+        </w:object>
+      </w:r>
+      <w:r>
+        <w:t xml:space="preserve">180 = 324 MPa  </w:t>
+      </w:r>
+    </w:p>
+    <w:p>
+      <w:pPr>
+        <w:pStyle w:val="normal0"/>
+      </w:pPr>
+      <w:r>
+        <w:t>+</w:t>
+      </w:r>
+      <w:r>
+        <w:t>K</w:t>
+      </w:r>
+      <w:r>
+        <w:rPr>
+          <w:vertAlign w:val="subscript"/>
+        </w:rPr>
+        <w:t>HL</w:t>
+      </w:r>
+      <w:r>
+        <w:t>, K</w:t>
+      </w:r>
+      <w:r>
+        <w:rPr>
+          <w:vertAlign w:val="subscript"/>
+        </w:rPr>
+        <w:t>FL</w:t>
+      </w:r>
+      <w:r>
+        <w:t>: hệ số tuổi thọ</w:t>
+      </w:r>
+      <w:r>
+        <w:t xml:space="preserve"> xét đến ảnh hưởng của thời hạn phục vụ và chế độ tải trọng của bộ truyền</w:t>
+      </w:r>
+    </w:p>
+    <w:p>
+      <w:pPr>
+        <w:pStyle w:val="normal0"/>
+        <w:ind w:firstLine="720"/>
+      </w:pPr>
+      <w:r>
+        <w:rPr>
+          <w:position w:val="-32"/>
+        </w:rPr>
+        <w:object w:dxaOrig="1620" w:dyaOrig="900" w14:anchorId="71C978F2">
+          <v:shape id="_x0000_i1099" type="#_x0000_t75" style="width:81pt;height:45pt" o:ole="">
+            <v:imagedata r:id="rId102" o:title=""/>
+          </v:shape>
+          <o:OLEObject Type="Embed" ProgID="Equation.DSMT4" ShapeID="_x0000_i1099" DrawAspect="Content" ObjectID="_1788466963" r:id="rId103"/>
+        </w:object>
+      </w:r>
+      <w:r>
+        <w:t xml:space="preserve">  </w:t>
+      </w:r>
+      <w:r>
+        <w:tab/>
+      </w:r>
+      <w:r>
+        <w:rPr>
+          <w:position w:val="-32"/>
+        </w:rPr>
+        <w:object w:dxaOrig="1579" w:dyaOrig="900" w14:anchorId="206AB112">
+          <v:shape id="_x0000_i1101" type="#_x0000_t75" style="width:78.75pt;height:45pt" o:ole="">
+            <v:imagedata r:id="rId104" o:title=""/>
+          </v:shape>
+          <o:OLEObject Type="Embed" ProgID="Equation.DSMT4" ShapeID="_x0000_i1101" DrawAspect="Content" ObjectID="_1788466964" r:id="rId105"/>
+        </w:object>
+      </w:r>
+    </w:p>
+    <w:p>
+      <w:pPr>
+        <w:pStyle w:val="normal0"/>
+        <w:ind w:left="720" w:firstLine="720"/>
+      </w:pPr>
+    </w:p>
+    <w:p>
+      <w:pPr>
+        <w:pStyle w:val="normal0"/>
+      </w:pPr>
+      <w:r>
+        <w:t>Trong đó:</w:t>
+      </w:r>
+    </w:p>
+    <w:p>
+      <w:pPr>
+        <w:pStyle w:val="normal0"/>
+        <w:numPr>
+          <w:ilvl w:val="0"/>
+          <w:numId w:val="25"/>
+        </w:numPr>
+      </w:pPr>
+      <w:r>
+        <w:t>m</w:t>
+      </w:r>
+      <w:r>
+        <w:rPr>
+          <w:vertAlign w:val="subscript"/>
+        </w:rPr>
+        <w:t>H</w:t>
+      </w:r>
+      <w:r>
+        <w:t>, m</w:t>
+      </w:r>
+      <w:r>
+        <w:rPr>
+          <w:vertAlign w:val="subscript"/>
+        </w:rPr>
+        <w:t>F</w:t>
+      </w:r>
+      <w:r>
+        <w:t xml:space="preserve"> : </w:t>
+      </w:r>
+      <w:r>
+        <w:t xml:space="preserve">bậc của đường cong mỏi tiếp xúc và uốn </w:t>
+      </w:r>
+      <w:r>
+        <w:t>( m</w:t>
+      </w:r>
+      <w:r>
+        <w:rPr>
+          <w:vertAlign w:val="subscript"/>
+        </w:rPr>
+        <w:t>H</w:t>
+      </w:r>
+      <w:r>
+        <w:t xml:space="preserve"> = 6, m</w:t>
+      </w:r>
+      <w:r>
+        <w:rPr>
+          <w:vertAlign w:val="subscript"/>
+        </w:rPr>
+        <w:t>F</w:t>
+      </w:r>
+      <w:r>
+        <w:t xml:space="preserve"> = 6)</w:t>
+      </w:r>
+    </w:p>
+    <w:p>
+      <w:pPr>
+        <w:pStyle w:val="normal0"/>
+        <w:numPr>
+          <w:ilvl w:val="0"/>
+          <w:numId w:val="25"/>
+        </w:numPr>
+      </w:pPr>
+      <w:r>
+        <w:t>N</w:t>
+      </w:r>
+      <w:r>
+        <w:rPr>
+          <w:vertAlign w:val="subscript"/>
+        </w:rPr>
+        <w:t>H0</w:t>
+      </w:r>
+      <w:r>
+        <w:t xml:space="preserve">, </w:t>
+      </w:r>
+      <w:r>
+        <w:t>N</w:t>
+      </w:r>
+      <w:r>
+        <w:rPr>
+          <w:vertAlign w:val="subscript"/>
+        </w:rPr>
+        <w:t xml:space="preserve">F0 </w:t>
+      </w:r>
+      <w:r>
+        <w:t xml:space="preserve">: số chu </w:t>
+      </w:r>
+      <w:r>
+        <w:t>kỳ</w:t>
+      </w:r>
+      <w:r>
+        <w:t xml:space="preserve"> chịu tải cơ sở ( N</w:t>
+      </w:r>
+      <w:r>
+        <w:rPr>
+          <w:vertAlign w:val="subscript"/>
+        </w:rPr>
+        <w:t>H0</w:t>
+      </w:r>
+      <w:r>
+        <w:t xml:space="preserve"> = 30</w:t>
+      </w:r>
+      <w:r>
+        <w:rPr>
+          <w:position w:val="-4"/>
+        </w:rPr>
+        <w:object w:dxaOrig="180" w:dyaOrig="200" w14:anchorId="1AEBD817">
+          <v:shape id="_x0000_i1103" type="#_x0000_t75" style="width:9pt;height:9.75pt" o:ole="">
+            <v:imagedata r:id="rId87" o:title=""/>
+          </v:shape>
+          <o:OLEObject Type="Embed" ProgID="Equation.DSMT4" ShapeID="_x0000_i1103" DrawAspect="Content" ObjectID="_1788466965" r:id="rId106"/>
+        </w:object>
+      </w:r>
+      <w:r>
+        <w:t>HB</w:t>
+      </w:r>
+      <w:r>
+        <w:rPr>
+          <w:vertAlign w:val="superscript"/>
+        </w:rPr>
+        <w:t>2.4</w:t>
+      </w:r>
+      <w:r>
+        <w:t>=30</w:t>
+      </w:r>
+      <w:r>
+        <w:rPr>
+          <w:position w:val="-4"/>
+        </w:rPr>
+        <w:object w:dxaOrig="180" w:dyaOrig="200" w14:anchorId="305A4BBF">
+          <v:shape id="_x0000_i1104" type="#_x0000_t75" style="width:9pt;height:9.75pt" o:ole="">
+            <v:imagedata r:id="rId91" o:title=""/>
+          </v:shape>
+          <o:OLEObject Type="Embed" ProgID="Equation.DSMT4" ShapeID="_x0000_i1104" DrawAspect="Content" ObjectID="_1788466966" r:id="rId107"/>
+        </w:object>
+      </w:r>
+      <w:r>
+        <w:t>190</w:t>
+      </w:r>
+      <w:r>
+        <w:rPr>
+          <w:vertAlign w:val="superscript"/>
+        </w:rPr>
+        <w:t xml:space="preserve">2.4 </w:t>
+      </w:r>
+      <w:r>
+        <w:t xml:space="preserve">= </w:t>
+      </w:r>
+      <w:r>
+        <w:t>8.83</w:t>
+      </w:r>
+      <w:r>
+        <w:rPr>
+          <w:position w:val="-4"/>
+        </w:rPr>
+        <w:object w:dxaOrig="180" w:dyaOrig="200" w14:anchorId="2549049F">
+          <v:shape id="_x0000_i1105" type="#_x0000_t75" style="width:9pt;height:9.75pt" o:ole="">
+            <v:imagedata r:id="rId87" o:title=""/>
+          </v:shape>
+          <o:OLEObject Type="Embed" ProgID="Equation.DSMT4" ShapeID="_x0000_i1105" DrawAspect="Content" ObjectID="_1788466967" r:id="rId108"/>
+        </w:object>
+      </w:r>
+      <w:r>
+        <w:t>10</w:t>
+      </w:r>
+      <w:r>
+        <w:rPr>
+          <w:vertAlign w:val="superscript"/>
+        </w:rPr>
+        <w:t>6</w:t>
+      </w:r>
+      <w:r>
+        <w:t>,</w:t>
+      </w:r>
+    </w:p>
+    <w:p>
+      <w:pPr>
+        <w:pStyle w:val="normal0"/>
+      </w:pPr>
+      <w:r>
+        <w:t>N</w:t>
+      </w:r>
+      <w:r>
+        <w:rPr>
+          <w:vertAlign w:val="subscript"/>
+        </w:rPr>
+        <w:t>F0</w:t>
+      </w:r>
+      <w:r>
+        <w:rPr>
+          <w:vertAlign w:val="subscript"/>
+        </w:rPr>
+        <w:t>1</w:t>
+      </w:r>
+      <w:r>
+        <w:t xml:space="preserve"> = </w:t>
+      </w:r>
+      <w:r>
+        <w:t>N</w:t>
+      </w:r>
+      <w:r>
+        <w:rPr>
+          <w:vertAlign w:val="subscript"/>
+        </w:rPr>
+        <w:t>F02</w:t>
+      </w:r>
+      <w:r>
+        <w:t>=4</w:t>
+      </w:r>
+      <w:r>
+        <w:rPr>
+          <w:position w:val="-4"/>
+        </w:rPr>
+        <w:object w:dxaOrig="180" w:dyaOrig="200" w14:anchorId="453AE320">
+          <v:shape id="_x0000_i1106" type="#_x0000_t75" style="width:9pt;height:9.75pt" o:ole="">
+            <v:imagedata r:id="rId87" o:title=""/>
+          </v:shape>
+          <o:OLEObject Type="Embed" ProgID="Equation.DSMT4" ShapeID="_x0000_i1106" DrawAspect="Content" ObjectID="_1788466968" r:id="rId109"/>
+        </w:object>
+      </w:r>
+      <w:r>
+        <w:t>10</w:t>
+      </w:r>
+      <w:r>
+        <w:rPr>
+          <w:vertAlign w:val="superscript"/>
+        </w:rPr>
+        <w:t>6</w:t>
+      </w:r>
+      <w:r>
+        <w:t>)</w:t>
+      </w:r>
+    </w:p>
+    <w:p>
+      <w:pPr>
+        <w:pStyle w:val="normal0"/>
+        <w:numPr>
+          <w:ilvl w:val="0"/>
+          <w:numId w:val="26"/>
+        </w:numPr>
+      </w:pPr>
+      <w:r>
+        <w:t>N</w:t>
+      </w:r>
+      <w:r>
+        <w:rPr>
+          <w:vertAlign w:val="subscript"/>
+        </w:rPr>
+        <w:t>HE</w:t>
+      </w:r>
+      <w:r>
+        <w:t>, N</w:t>
+      </w:r>
+      <w:r>
+        <w:rPr>
+          <w:vertAlign w:val="subscript"/>
+        </w:rPr>
+        <w:t>FE</w:t>
+      </w:r>
+      <w:r>
+        <w:t xml:space="preserve"> : số chu kỳ chịu tải của bánh răng </w:t>
+      </w:r>
+    </w:p>
+    <w:p>
+      <w:pPr>
+        <w:pStyle w:val="normal0"/>
+        <w:rPr>
+          <w:vertAlign w:val="subscript"/>
+        </w:rPr>
+      </w:pPr>
+      <w:r>
+        <w:t>(N</w:t>
+      </w:r>
+      <w:r>
+        <w:rPr>
+          <w:vertAlign w:val="subscript"/>
+        </w:rPr>
+        <w:t>HE1</w:t>
+      </w:r>
+      <w:r>
+        <w:t xml:space="preserve"> = N</w:t>
+      </w:r>
+      <w:r>
+        <w:rPr>
+          <w:vertAlign w:val="subscript"/>
+        </w:rPr>
+        <w:t>HE2</w:t>
+      </w:r>
+    </w:p>
+    <w:p>
+      <w:pPr>
+        <w:pStyle w:val="normal0"/>
+      </w:pPr>
+    </w:p>
+    <w:p>
+      <w:pPr>
+        <w:pStyle w:val="normal0"/>
+      </w:pPr>
     </w:p>
     <w:p>
       <w:pPr>
@@ -7915,6 +8777,7 @@
         <w:pStyle w:val="normal0"/>
       </w:pPr>
       <w:r>
+        <w:lastRenderedPageBreak/>
         <w:t>…</w:t>
       </w:r>
     </w:p>
@@ -7965,7 +8828,6 @@
         <w:pStyle w:val="normal0"/>
       </w:pPr>
       <w:r>
-        <w:lastRenderedPageBreak/>
         <w:t>.</w:t>
       </w:r>
     </w:p>
@@ -12202,6 +13064,119 @@
     </w:lvl>
   </w:abstractNum>
   <w:abstractNum w:abstractNumId="14" w15:restartNumberingAfterBreak="0">
+    <w:nsid w:val="32727F4E"/>
+    <w:multiLevelType w:val="hybridMultilevel"/>
+    <w:tmpl w:val="31A62D90"/>
+    <w:lvl w:ilvl="0" w:tplc="04090001">
+      <w:start w:val="1"/>
+      <w:numFmt w:val="bullet"/>
+      <w:lvlText w:val=""/>
+      <w:lvlJc w:val="left"/>
+      <w:pPr>
+        <w:ind w:left="720" w:hanging="360"/>
+      </w:pPr>
+      <w:rPr>
+        <w:rFonts w:ascii="Symbol" w:hAnsi="Symbol" w:hint="default"/>
+      </w:rPr>
+    </w:lvl>
+    <w:lvl w:ilvl="1" w:tplc="04090003" w:tentative="1">
+      <w:start w:val="1"/>
+      <w:numFmt w:val="bullet"/>
+      <w:lvlText w:val="o"/>
+      <w:lvlJc w:val="left"/>
+      <w:pPr>
+        <w:ind w:left="1440" w:hanging="360"/>
+      </w:pPr>
+      <w:rPr>
+        <w:rFonts w:ascii="Courier New" w:hAnsi="Courier New" w:cs="Courier New" w:hint="default"/>
+      </w:rPr>
+    </w:lvl>
+    <w:lvl w:ilvl="2" w:tplc="04090005" w:tentative="1">
+      <w:start w:val="1"/>
+      <w:numFmt w:val="bullet"/>
+      <w:lvlText w:val=""/>
+      <w:lvlJc w:val="left"/>
+      <w:pPr>
+        <w:ind w:left="2160" w:hanging="360"/>
+      </w:pPr>
+      <w:rPr>
+        <w:rFonts w:ascii="Wingdings" w:hAnsi="Wingdings" w:hint="default"/>
+      </w:rPr>
+    </w:lvl>
+    <w:lvl w:ilvl="3" w:tplc="04090001" w:tentative="1">
+      <w:start w:val="1"/>
+      <w:numFmt w:val="bullet"/>
+      <w:lvlText w:val=""/>
+      <w:lvlJc w:val="left"/>
+      <w:pPr>
+        <w:ind w:left="2880" w:hanging="360"/>
+      </w:pPr>
+      <w:rPr>
+        <w:rFonts w:ascii="Symbol" w:hAnsi="Symbol" w:hint="default"/>
+      </w:rPr>
+    </w:lvl>
+    <w:lvl w:ilvl="4" w:tplc="04090003" w:tentative="1">
+      <w:start w:val="1"/>
+      <w:numFmt w:val="bullet"/>
+      <w:lvlText w:val="o"/>
+      <w:lvlJc w:val="left"/>
+      <w:pPr>
+        <w:ind w:left="3600" w:hanging="360"/>
+      </w:pPr>
+      <w:rPr>
+        <w:rFonts w:ascii="Courier New" w:hAnsi="Courier New" w:cs="Courier New" w:hint="default"/>
+      </w:rPr>
+    </w:lvl>
+    <w:lvl w:ilvl="5" w:tplc="04090005" w:tentative="1">
+      <w:start w:val="1"/>
+      <w:numFmt w:val="bullet"/>
+      <w:lvlText w:val=""/>
+      <w:lvlJc w:val="left"/>
+      <w:pPr>
+        <w:ind w:left="4320" w:hanging="360"/>
+      </w:pPr>
+      <w:rPr>
+        <w:rFonts w:ascii="Wingdings" w:hAnsi="Wingdings" w:hint="default"/>
+      </w:rPr>
+    </w:lvl>
+    <w:lvl w:ilvl="6" w:tplc="04090001" w:tentative="1">
+      <w:start w:val="1"/>
+      <w:numFmt w:val="bullet"/>
+      <w:lvlText w:val=""/>
+      <w:lvlJc w:val="left"/>
+      <w:pPr>
+        <w:ind w:left="5040" w:hanging="360"/>
+      </w:pPr>
+      <w:rPr>
+        <w:rFonts w:ascii="Symbol" w:hAnsi="Symbol" w:hint="default"/>
+      </w:rPr>
+    </w:lvl>
+    <w:lvl w:ilvl="7" w:tplc="04090003" w:tentative="1">
+      <w:start w:val="1"/>
+      <w:numFmt w:val="bullet"/>
+      <w:lvlText w:val="o"/>
+      <w:lvlJc w:val="left"/>
+      <w:pPr>
+        <w:ind w:left="5760" w:hanging="360"/>
+      </w:pPr>
+      <w:rPr>
+        <w:rFonts w:ascii="Courier New" w:hAnsi="Courier New" w:cs="Courier New" w:hint="default"/>
+      </w:rPr>
+    </w:lvl>
+    <w:lvl w:ilvl="8" w:tplc="04090005" w:tentative="1">
+      <w:start w:val="1"/>
+      <w:numFmt w:val="bullet"/>
+      <w:lvlText w:val=""/>
+      <w:lvlJc w:val="left"/>
+      <w:pPr>
+        <w:ind w:left="6480" w:hanging="360"/>
+      </w:pPr>
+      <w:rPr>
+        <w:rFonts w:ascii="Wingdings" w:hAnsi="Wingdings" w:hint="default"/>
+      </w:rPr>
+    </w:lvl>
+  </w:abstractNum>
+  <w:abstractNum w:abstractNumId="15" w15:restartNumberingAfterBreak="0">
     <w:nsid w:val="369E18E2"/>
     <w:multiLevelType w:val="hybridMultilevel"/>
     <w:tmpl w:val="7982F436"/>
@@ -12288,7 +13263,7 @@
       </w:pPr>
     </w:lvl>
   </w:abstractNum>
-  <w:abstractNum w:abstractNumId="15" w15:restartNumberingAfterBreak="0">
+  <w:abstractNum w:abstractNumId="16" w15:restartNumberingAfterBreak="0">
     <w:nsid w:val="58AF6753"/>
     <w:multiLevelType w:val="multilevel"/>
     <w:tmpl w:val="87D8CEEC"/>
@@ -12409,7 +13384,7 @@
       </w:rPr>
     </w:lvl>
   </w:abstractNum>
-  <w:abstractNum w:abstractNumId="16" w15:restartNumberingAfterBreak="0">
+  <w:abstractNum w:abstractNumId="17" w15:restartNumberingAfterBreak="0">
     <w:nsid w:val="66FD5809"/>
     <w:multiLevelType w:val="hybridMultilevel"/>
     <w:tmpl w:val="861E996C"/>
@@ -12499,11 +13474,124 @@
       </w:pPr>
     </w:lvl>
   </w:abstractNum>
+  <w:abstractNum w:abstractNumId="18" w15:restartNumberingAfterBreak="0">
+    <w:nsid w:val="6DFB7C30"/>
+    <w:multiLevelType w:val="hybridMultilevel"/>
+    <w:tmpl w:val="44840850"/>
+    <w:lvl w:ilvl="0" w:tplc="04090001">
+      <w:start w:val="1"/>
+      <w:numFmt w:val="bullet"/>
+      <w:lvlText w:val=""/>
+      <w:lvlJc w:val="left"/>
+      <w:pPr>
+        <w:ind w:left="720" w:hanging="360"/>
+      </w:pPr>
+      <w:rPr>
+        <w:rFonts w:ascii="Symbol" w:hAnsi="Symbol" w:hint="default"/>
+      </w:rPr>
+    </w:lvl>
+    <w:lvl w:ilvl="1" w:tplc="04090003" w:tentative="1">
+      <w:start w:val="1"/>
+      <w:numFmt w:val="bullet"/>
+      <w:lvlText w:val="o"/>
+      <w:lvlJc w:val="left"/>
+      <w:pPr>
+        <w:ind w:left="1440" w:hanging="360"/>
+      </w:pPr>
+      <w:rPr>
+        <w:rFonts w:ascii="Courier New" w:hAnsi="Courier New" w:cs="Courier New" w:hint="default"/>
+      </w:rPr>
+    </w:lvl>
+    <w:lvl w:ilvl="2" w:tplc="04090005" w:tentative="1">
+      <w:start w:val="1"/>
+      <w:numFmt w:val="bullet"/>
+      <w:lvlText w:val=""/>
+      <w:lvlJc w:val="left"/>
+      <w:pPr>
+        <w:ind w:left="2160" w:hanging="360"/>
+      </w:pPr>
+      <w:rPr>
+        <w:rFonts w:ascii="Wingdings" w:hAnsi="Wingdings" w:hint="default"/>
+      </w:rPr>
+    </w:lvl>
+    <w:lvl w:ilvl="3" w:tplc="04090001" w:tentative="1">
+      <w:start w:val="1"/>
+      <w:numFmt w:val="bullet"/>
+      <w:lvlText w:val=""/>
+      <w:lvlJc w:val="left"/>
+      <w:pPr>
+        <w:ind w:left="2880" w:hanging="360"/>
+      </w:pPr>
+      <w:rPr>
+        <w:rFonts w:ascii="Symbol" w:hAnsi="Symbol" w:hint="default"/>
+      </w:rPr>
+    </w:lvl>
+    <w:lvl w:ilvl="4" w:tplc="04090003" w:tentative="1">
+      <w:start w:val="1"/>
+      <w:numFmt w:val="bullet"/>
+      <w:lvlText w:val="o"/>
+      <w:lvlJc w:val="left"/>
+      <w:pPr>
+        <w:ind w:left="3600" w:hanging="360"/>
+      </w:pPr>
+      <w:rPr>
+        <w:rFonts w:ascii="Courier New" w:hAnsi="Courier New" w:cs="Courier New" w:hint="default"/>
+      </w:rPr>
+    </w:lvl>
+    <w:lvl w:ilvl="5" w:tplc="04090005" w:tentative="1">
+      <w:start w:val="1"/>
+      <w:numFmt w:val="bullet"/>
+      <w:lvlText w:val=""/>
+      <w:lvlJc w:val="left"/>
+      <w:pPr>
+        <w:ind w:left="4320" w:hanging="360"/>
+      </w:pPr>
+      <w:rPr>
+        <w:rFonts w:ascii="Wingdings" w:hAnsi="Wingdings" w:hint="default"/>
+      </w:rPr>
+    </w:lvl>
+    <w:lvl w:ilvl="6" w:tplc="04090001" w:tentative="1">
+      <w:start w:val="1"/>
+      <w:numFmt w:val="bullet"/>
+      <w:lvlText w:val=""/>
+      <w:lvlJc w:val="left"/>
+      <w:pPr>
+        <w:ind w:left="5040" w:hanging="360"/>
+      </w:pPr>
+      <w:rPr>
+        <w:rFonts w:ascii="Symbol" w:hAnsi="Symbol" w:hint="default"/>
+      </w:rPr>
+    </w:lvl>
+    <w:lvl w:ilvl="7" w:tplc="04090003" w:tentative="1">
+      <w:start w:val="1"/>
+      <w:numFmt w:val="bullet"/>
+      <w:lvlText w:val="o"/>
+      <w:lvlJc w:val="left"/>
+      <w:pPr>
+        <w:ind w:left="5760" w:hanging="360"/>
+      </w:pPr>
+      <w:rPr>
+        <w:rFonts w:ascii="Courier New" w:hAnsi="Courier New" w:cs="Courier New" w:hint="default"/>
+      </w:rPr>
+    </w:lvl>
+    <w:lvl w:ilvl="8" w:tplc="04090005" w:tentative="1">
+      <w:start w:val="1"/>
+      <w:numFmt w:val="bullet"/>
+      <w:lvlText w:val=""/>
+      <w:lvlJc w:val="left"/>
+      <w:pPr>
+        <w:ind w:left="6480" w:hanging="360"/>
+      </w:pPr>
+      <w:rPr>
+        <w:rFonts w:ascii="Wingdings" w:hAnsi="Wingdings" w:hint="default"/>
+      </w:rPr>
+    </w:lvl>
+  </w:abstractNum>
   <w:num w:numId="1" w16cid:durableId="651831139">
     <w:abstractNumId w:val="13"/>
   </w:num>
   <w:num w:numId="2" w16cid:durableId="1564869525">
-    <w:abstractNumId w:val="16"/>
+    <w:abstractNumId w:val="17"/>
   </w:num>
   <w:num w:numId="3" w16cid:durableId="367416119">
     <w:abstractNumId w:val="12"/>
@@ -12521,10 +13609,10 @@
     </w:lvlOverride>
   </w:num>
   <w:num w:numId="7" w16cid:durableId="1045911510">
-    <w:abstractNumId w:val="14"/>
+    <w:abstractNumId w:val="15"/>
   </w:num>
   <w:num w:numId="8" w16cid:durableId="88890957">
-    <w:abstractNumId w:val="15"/>
+    <w:abstractNumId w:val="16"/>
   </w:num>
   <w:num w:numId="9" w16cid:durableId="1251236351">
     <w:abstractNumId w:val="9"/>
@@ -12557,7 +13645,7 @@
     <w:abstractNumId w:val="0"/>
   </w:num>
   <w:num w:numId="19" w16cid:durableId="855772358">
-    <w:abstractNumId w:val="15"/>
+    <w:abstractNumId w:val="16"/>
   </w:num>
   <w:num w:numId="20" w16cid:durableId="745610286">
     <w:abstractNumId w:val="10"/>
@@ -12573,6 +13661,12 @@
   </w:num>
   <w:num w:numId="24" w16cid:durableId="283465634">
     <w:abstractNumId w:val="11"/>
+  </w:num>
+  <w:num w:numId="25" w16cid:durableId="2067601046">
+    <w:abstractNumId w:val="14"/>
+  </w:num>
+  <w:num w:numId="26" w16cid:durableId="895313522">
+    <w:abstractNumId w:val="18"/>
   </w:num>
   <w:numIdMacAtCleanup w:val="8"/>
 </w:numbering>

</xml_diff>

<commit_message>
hoàn thành 2.2 ứng suất cho phép
</commit_message>
<xml_diff>
--- a/Báo cáo Bài tập lớn CTM - template.docx
+++ b/Báo cáo Bài tập lớn CTM - template.docx
@@ -1076,7 +1076,15 @@
           <w:sz w:val="24"/>
           <w:szCs w:val="24"/>
         </w:rPr>
-        <w:t xml:space="preserve">Mã đề:    </w:t>
+        <w:t>Mã đề:</w:t>
+      </w:r>
+      <w:r>
+        <w:rPr>
+          <w:rFonts w:ascii="Times New Roman" w:hAnsi="Times New Roman"/>
+          <w:sz w:val="24"/>
+          <w:szCs w:val="24"/>
+        </w:rPr>
+        <w:t xml:space="preserve"> </w:t>
       </w:r>
       <w:r>
         <w:rPr>
@@ -2133,7 +2141,7 @@
           <w:sz w:val="24"/>
           <w:szCs w:val="28"/>
         </w:rPr>
-        <w:t xml:space="preserve">Giảng viên </w:t>
+        <w:t>Giảng viên</w:t>
       </w:r>
       <w:r>
         <w:rPr>
@@ -4843,10 +4851,10 @@
             <v:path o:extrusionok="f" gradientshapeok="t" o:connecttype="rect"/>
             <o:lock v:ext="edit" aspectratio="t"/>
           </v:shapetype>
-          <v:shape id="_x0000_i1025" type="#_x0000_t75" style="width:237pt;height:24pt" o:ole="">
+          <v:shape id="_x0000_i1025" type="#_x0000_t75" style="width:237.3pt;height:23.8pt" o:ole="">
             <v:imagedata r:id="rId15" o:title=""/>
           </v:shape>
-          <o:OLEObject Type="Embed" ProgID="Equation.DSMT4" ShapeID="_x0000_i1025" DrawAspect="Content" ObjectID="_1788466914" r:id="rId16"/>
+          <o:OLEObject Type="Embed" ProgID="Equation.DSMT4" ShapeID="_x0000_i1025" DrawAspect="Content" ObjectID="_1788506073" r:id="rId16"/>
         </w:object>
       </w:r>
     </w:p>
@@ -4896,10 +4904,10 @@
           <w:position w:val="-6"/>
         </w:rPr>
         <w:object w:dxaOrig="200" w:dyaOrig="220" w14:anchorId="08B11B76">
-          <v:shape id="_x0000_i1026" type="#_x0000_t75" style="width:9pt;height:11.25pt" o:ole="">
+          <v:shape id="_x0000_i1026" type="#_x0000_t75" style="width:8.75pt;height:11.25pt" o:ole="">
             <v:imagedata r:id="rId17" o:title=""/>
           </v:shape>
-          <o:OLEObject Type="Embed" ProgID="Equation.DSMT4" ShapeID="_x0000_i1026" DrawAspect="Content" ObjectID="_1788466915" r:id="rId18"/>
+          <o:OLEObject Type="Embed" ProgID="Equation.DSMT4" ShapeID="_x0000_i1026" DrawAspect="Content" ObjectID="_1788506074" r:id="rId18"/>
         </w:object>
       </w:r>
       <w:r>
@@ -4929,10 +4937,10 @@
           <w:position w:val="-12"/>
         </w:rPr>
         <w:object w:dxaOrig="5300" w:dyaOrig="360" w14:anchorId="56057F8F">
-          <v:shape id="_x0000_i1027" type="#_x0000_t75" style="width:299.25pt;height:21pt" o:ole="">
+          <v:shape id="_x0000_i1027" type="#_x0000_t75" style="width:298.65pt;height:21.3pt" o:ole="">
             <v:imagedata r:id="rId19" o:title=""/>
           </v:shape>
-          <o:OLEObject Type="Embed" ProgID="Equation.DSMT4" ShapeID="_x0000_i1027" DrawAspect="Content" ObjectID="_1788466916" r:id="rId20"/>
+          <o:OLEObject Type="Embed" ProgID="Equation.DSMT4" ShapeID="_x0000_i1027" DrawAspect="Content" ObjectID="_1788506075" r:id="rId20"/>
         </w:object>
       </w:r>
     </w:p>
@@ -4982,10 +4990,10 @@
           <w:position w:val="-30"/>
         </w:rPr>
         <w:object w:dxaOrig="3780" w:dyaOrig="680" w14:anchorId="7757F730">
-          <v:shape id="_x0000_i1028" type="#_x0000_t75" style="width:204pt;height:36pt" o:ole="">
+          <v:shape id="_x0000_i1028" type="#_x0000_t75" style="width:203.5pt;height:36.3pt" o:ole="">
             <v:imagedata r:id="rId21" o:title=""/>
           </v:shape>
-          <o:OLEObject Type="Embed" ProgID="Equation.DSMT4" ShapeID="_x0000_i1028" DrawAspect="Content" ObjectID="_1788466917" r:id="rId22"/>
+          <o:OLEObject Type="Embed" ProgID="Equation.DSMT4" ShapeID="_x0000_i1028" DrawAspect="Content" ObjectID="_1788506076" r:id="rId22"/>
         </w:object>
       </w:r>
     </w:p>
@@ -5019,10 +5027,10 @@
           <w:position w:val="-12"/>
         </w:rPr>
         <w:object w:dxaOrig="3700" w:dyaOrig="360" w14:anchorId="5D57366C">
-          <v:shape id="_x0000_i1029" type="#_x0000_t75" style="width:185.25pt;height:18pt" o:ole="">
+          <v:shape id="_x0000_i1029" type="#_x0000_t75" style="width:185.3pt;height:18.15pt" o:ole="">
             <v:imagedata r:id="rId23" o:title=""/>
           </v:shape>
-          <o:OLEObject Type="Embed" ProgID="Equation.DSMT4" ShapeID="_x0000_i1029" DrawAspect="Content" ObjectID="_1788466918" r:id="rId24"/>
+          <o:OLEObject Type="Embed" ProgID="Equation.DSMT4" ShapeID="_x0000_i1029" DrawAspect="Content" ObjectID="_1788506077" r:id="rId24"/>
         </w:object>
       </w:r>
     </w:p>
@@ -5082,10 +5090,10 @@
           <w:position w:val="-54"/>
         </w:rPr>
         <w:object w:dxaOrig="3940" w:dyaOrig="1640" w14:anchorId="3DE54567">
-          <v:shape id="_x0000_i1030" type="#_x0000_t75" style="width:196.5pt;height:81.75pt" o:ole="">
+          <v:shape id="_x0000_i1030" type="#_x0000_t75" style="width:195.95pt;height:81.4pt" o:ole="">
             <v:imagedata r:id="rId25" o:title=""/>
           </v:shape>
-          <o:OLEObject Type="Embed" ProgID="Equation.DSMT4" ShapeID="_x0000_i1030" DrawAspect="Content" ObjectID="_1788466919" r:id="rId26"/>
+          <o:OLEObject Type="Embed" ProgID="Equation.DSMT4" ShapeID="_x0000_i1030" DrawAspect="Content" ObjectID="_1788506078" r:id="rId26"/>
         </w:object>
       </w:r>
     </w:p>
@@ -5117,10 +5125,10 @@
           <w:position w:val="-24"/>
         </w:rPr>
         <w:object w:dxaOrig="4740" w:dyaOrig="620" w14:anchorId="4A366EF1">
-          <v:shape id="_x0000_i1031" type="#_x0000_t75" style="width:261pt;height:34.5pt" o:ole="">
+          <v:shape id="_x0000_i1031" type="#_x0000_t75" style="width:261.1pt;height:34.45pt" o:ole="">
             <v:imagedata r:id="rId27" o:title=""/>
           </v:shape>
-          <o:OLEObject Type="Embed" ProgID="Equation.DSMT4" ShapeID="_x0000_i1031" DrawAspect="Content" ObjectID="_1788466920" r:id="rId28"/>
+          <o:OLEObject Type="Embed" ProgID="Equation.DSMT4" ShapeID="_x0000_i1031" DrawAspect="Content" ObjectID="_1788506079" r:id="rId28"/>
         </w:object>
       </w:r>
       <w:r>
@@ -5145,10 +5153,10 @@
           <w:position w:val="-24"/>
         </w:rPr>
         <w:object w:dxaOrig="3840" w:dyaOrig="620" w14:anchorId="468E8299">
-          <v:shape id="_x0000_i1032" type="#_x0000_t75" style="width:204.75pt;height:33.75pt" o:ole="">
+          <v:shape id="_x0000_i1032" type="#_x0000_t75" style="width:204.75pt;height:33.8pt" o:ole="">
             <v:imagedata r:id="rId29" o:title=""/>
           </v:shape>
-          <o:OLEObject Type="Embed" ProgID="Equation.DSMT4" ShapeID="_x0000_i1032" DrawAspect="Content" ObjectID="_1788466921" r:id="rId30"/>
+          <o:OLEObject Type="Embed" ProgID="Equation.DSMT4" ShapeID="_x0000_i1032" DrawAspect="Content" ObjectID="_1788506080" r:id="rId30"/>
         </w:object>
       </w:r>
       <w:r>
@@ -5173,10 +5181,10 @@
           <w:position w:val="-96"/>
         </w:rPr>
         <w:object w:dxaOrig="7000" w:dyaOrig="1980" w14:anchorId="6116FA84">
-          <v:shape id="_x0000_i1033" type="#_x0000_t75" style="width:350.25pt;height:99.75pt" o:ole="">
+          <v:shape id="_x0000_i1033" type="#_x0000_t75" style="width:350.6pt;height:100.15pt" o:ole="">
             <v:imagedata r:id="rId31" o:title=""/>
           </v:shape>
-          <o:OLEObject Type="Embed" ProgID="Equation.DSMT4" ShapeID="_x0000_i1033" DrawAspect="Content" ObjectID="_1788466922" r:id="rId32"/>
+          <o:OLEObject Type="Embed" ProgID="Equation.DSMT4" ShapeID="_x0000_i1033" DrawAspect="Content" ObjectID="_1788506081" r:id="rId32"/>
         </w:object>
       </w:r>
     </w:p>
@@ -5214,10 +5222,10 @@
           <w:position w:val="-24"/>
         </w:rPr>
         <w:object w:dxaOrig="3200" w:dyaOrig="660" w14:anchorId="681903B7">
-          <v:shape id="_x0000_i1034" type="#_x0000_t75" style="width:160.5pt;height:33.75pt" o:ole="">
+          <v:shape id="_x0000_i1034" type="#_x0000_t75" style="width:160.3pt;height:33.8pt" o:ole="">
             <v:imagedata r:id="rId33" o:title=""/>
           </v:shape>
-          <o:OLEObject Type="Embed" ProgID="Equation.DSMT4" ShapeID="_x0000_i1034" DrawAspect="Content" ObjectID="_1788466923" r:id="rId34"/>
+          <o:OLEObject Type="Embed" ProgID="Equation.DSMT4" ShapeID="_x0000_i1034" DrawAspect="Content" ObjectID="_1788506082" r:id="rId34"/>
         </w:object>
       </w:r>
       <w:r>
@@ -5304,10 +5312,10 @@
           <w:position w:val="-24"/>
         </w:rPr>
         <w:object w:dxaOrig="1800" w:dyaOrig="620" w14:anchorId="3E386B6B">
-          <v:shape id="_x0000_i1035" type="#_x0000_t75" style="width:90pt;height:30.75pt" o:ole="">
+          <v:shape id="_x0000_i1035" type="#_x0000_t75" style="width:90.15pt;height:30.7pt" o:ole="">
             <v:imagedata r:id="rId35" o:title=""/>
           </v:shape>
-          <o:OLEObject Type="Embed" ProgID="Equation.DSMT4" ShapeID="_x0000_i1035" DrawAspect="Content" ObjectID="_1788466924" r:id="rId36"/>
+          <o:OLEObject Type="Embed" ProgID="Equation.DSMT4" ShapeID="_x0000_i1035" DrawAspect="Content" ObjectID="_1788506083" r:id="rId36"/>
         </w:object>
       </w:r>
       <w:r>
@@ -5325,10 +5333,10 @@
           <w:position w:val="-6"/>
         </w:rPr>
         <w:object w:dxaOrig="220" w:dyaOrig="279" w14:anchorId="65F828E6">
-          <v:shape id="_x0000_i1036" type="#_x0000_t75" style="width:11.25pt;height:14.25pt" o:ole="">
+          <v:shape id="_x0000_i1036" type="#_x0000_t75" style="width:11.25pt;height:14.4pt" o:ole="">
             <v:imagedata r:id="rId37" o:title=""/>
           </v:shape>
-          <o:OLEObject Type="Embed" ProgID="Equation.DSMT4" ShapeID="_x0000_i1036" DrawAspect="Content" ObjectID="_1788466925" r:id="rId38"/>
+          <o:OLEObject Type="Embed" ProgID="Equation.DSMT4" ShapeID="_x0000_i1036" DrawAspect="Content" ObjectID="_1788506084" r:id="rId38"/>
         </w:object>
       </w:r>
       <w:r>
@@ -5383,10 +5391,10 @@
           <w:position w:val="-6"/>
         </w:rPr>
         <w:object w:dxaOrig="220" w:dyaOrig="279" w14:anchorId="0E78FEE5">
-          <v:shape id="_x0000_i1037" type="#_x0000_t75" style="width:11.25pt;height:14.25pt" o:ole="">
+          <v:shape id="_x0000_i1037" type="#_x0000_t75" style="width:11.25pt;height:14.4pt" o:ole="">
             <v:imagedata r:id="rId37" o:title=""/>
           </v:shape>
-          <o:OLEObject Type="Embed" ProgID="Equation.DSMT4" ShapeID="_x0000_i1037" DrawAspect="Content" ObjectID="_1788466926" r:id="rId39"/>
+          <o:OLEObject Type="Embed" ProgID="Equation.DSMT4" ShapeID="_x0000_i1037" DrawAspect="Content" ObjectID="_1788506085" r:id="rId39"/>
         </w:object>
       </w:r>
       <w:r>
@@ -5485,10 +5493,10 @@
           <w:position w:val="-12"/>
         </w:rPr>
         <w:object w:dxaOrig="5800" w:dyaOrig="380" w14:anchorId="652C6B53">
-          <v:shape id="_x0000_i1038" type="#_x0000_t75" style="width:290.25pt;height:18.75pt" o:ole="">
+          <v:shape id="_x0000_i1038" type="#_x0000_t75" style="width:289.9pt;height:18.8pt" o:ole="">
             <v:imagedata r:id="rId40" o:title=""/>
           </v:shape>
-          <o:OLEObject Type="Embed" ProgID="Equation.DSMT4" ShapeID="_x0000_i1038" DrawAspect="Content" ObjectID="_1788466927" r:id="rId41"/>
+          <o:OLEObject Type="Embed" ProgID="Equation.DSMT4" ShapeID="_x0000_i1038" DrawAspect="Content" ObjectID="_1788506086" r:id="rId41"/>
         </w:object>
       </w:r>
     </w:p>
@@ -5536,10 +5544,10 @@
           <w:position w:val="-12"/>
         </w:rPr>
         <w:object w:dxaOrig="5179" w:dyaOrig="380" w14:anchorId="26506CFB">
-          <v:shape id="_x0000_i1039" type="#_x0000_t75" style="width:259.5pt;height:18.75pt" o:ole="">
+          <v:shape id="_x0000_i1039" type="#_x0000_t75" style="width:259.2pt;height:18.8pt" o:ole="">
             <v:imagedata r:id="rId42" o:title=""/>
           </v:shape>
-          <o:OLEObject Type="Embed" ProgID="Equation.DSMT4" ShapeID="_x0000_i1039" DrawAspect="Content" ObjectID="_1788466928" r:id="rId43"/>
+          <o:OLEObject Type="Embed" ProgID="Equation.DSMT4" ShapeID="_x0000_i1039" DrawAspect="Content" ObjectID="_1788506087" r:id="rId43"/>
         </w:object>
       </w:r>
     </w:p>
@@ -5582,10 +5590,10 @@
           <w:position w:val="-12"/>
         </w:rPr>
         <w:object w:dxaOrig="2540" w:dyaOrig="380" w14:anchorId="5B8F765F">
-          <v:shape id="_x0000_i1040" type="#_x0000_t75" style="width:126.75pt;height:18.75pt" o:ole="">
+          <v:shape id="_x0000_i1040" type="#_x0000_t75" style="width:127.1pt;height:18.8pt" o:ole="">
             <v:imagedata r:id="rId44" o:title=""/>
           </v:shape>
-          <o:OLEObject Type="Embed" ProgID="Equation.DSMT4" ShapeID="_x0000_i1040" DrawAspect="Content" ObjectID="_1788466929" r:id="rId45"/>
+          <o:OLEObject Type="Embed" ProgID="Equation.DSMT4" ShapeID="_x0000_i1040" DrawAspect="Content" ObjectID="_1788506088" r:id="rId45"/>
         </w:object>
       </w:r>
     </w:p>
@@ -5642,10 +5650,10 @@
           <w:position w:val="-12"/>
         </w:rPr>
         <w:object w:dxaOrig="1320" w:dyaOrig="360" w14:anchorId="38DAD798">
-          <v:shape id="_x0000_i1041" type="#_x0000_t75" style="width:66pt;height:18pt" o:ole="">
+          <v:shape id="_x0000_i1041" type="#_x0000_t75" style="width:65.75pt;height:18.15pt" o:ole="">
             <v:imagedata r:id="rId46" o:title=""/>
           </v:shape>
-          <o:OLEObject Type="Embed" ProgID="Equation.DSMT4" ShapeID="_x0000_i1041" DrawAspect="Content" ObjectID="_1788466930" r:id="rId47"/>
+          <o:OLEObject Type="Embed" ProgID="Equation.DSMT4" ShapeID="_x0000_i1041" DrawAspect="Content" ObjectID="_1788506089" r:id="rId47"/>
         </w:object>
       </w:r>
     </w:p>
@@ -5712,10 +5720,10 @@
           <w:position w:val="-12"/>
         </w:rPr>
         <w:object w:dxaOrig="1320" w:dyaOrig="360" w14:anchorId="74D88BE6">
-          <v:shape id="_x0000_i1042" type="#_x0000_t75" style="width:66pt;height:18pt" o:ole="">
+          <v:shape id="_x0000_i1042" type="#_x0000_t75" style="width:65.75pt;height:18.15pt" o:ole="">
             <v:imagedata r:id="rId46" o:title=""/>
           </v:shape>
-          <o:OLEObject Type="Embed" ProgID="Equation.DSMT4" ShapeID="_x0000_i1042" DrawAspect="Content" ObjectID="_1788466931" r:id="rId48"/>
+          <o:OLEObject Type="Embed" ProgID="Equation.DSMT4" ShapeID="_x0000_i1042" DrawAspect="Content" ObjectID="_1788506090" r:id="rId48"/>
         </w:object>
       </w:r>
       <w:r>
@@ -5810,10 +5818,10 @@
           <w:position w:val="-30"/>
         </w:rPr>
         <w:object w:dxaOrig="4239" w:dyaOrig="680" w14:anchorId="26E5B526">
-          <v:shape id="_x0000_i1043" type="#_x0000_t75" style="width:259.5pt;height:41.25pt" o:ole="">
+          <v:shape id="_x0000_i1043" type="#_x0000_t75" style="width:259.2pt;height:41.3pt" o:ole="">
             <v:imagedata r:id="rId49" o:title=""/>
           </v:shape>
-          <o:OLEObject Type="Embed" ProgID="Equation.DSMT4" ShapeID="_x0000_i1043" DrawAspect="Content" ObjectID="_1788466932" r:id="rId50"/>
+          <o:OLEObject Type="Embed" ProgID="Equation.DSMT4" ShapeID="_x0000_i1043" DrawAspect="Content" ObjectID="_1788506091" r:id="rId50"/>
         </w:object>
       </w:r>
     </w:p>
@@ -5850,10 +5858,10 @@
           <w:position w:val="-12"/>
         </w:rPr>
         <w:object w:dxaOrig="720" w:dyaOrig="360" w14:anchorId="0BB98455">
-          <v:shape id="_x0000_i1044" type="#_x0000_t75" style="width:36pt;height:18pt" o:ole="">
+          <v:shape id="_x0000_i1044" type="#_x0000_t75" style="width:36.3pt;height:18.15pt" o:ole="">
             <v:imagedata r:id="rId51" o:title=""/>
           </v:shape>
-          <o:OLEObject Type="Embed" ProgID="Equation.DSMT4" ShapeID="_x0000_i1044" DrawAspect="Content" ObjectID="_1788466933" r:id="rId52"/>
+          <o:OLEObject Type="Embed" ProgID="Equation.DSMT4" ShapeID="_x0000_i1044" DrawAspect="Content" ObjectID="_1788506092" r:id="rId52"/>
         </w:object>
       </w:r>
     </w:p>
@@ -5877,10 +5885,10 @@
           <w:position w:val="-14"/>
         </w:rPr>
         <w:object w:dxaOrig="6220" w:dyaOrig="400" w14:anchorId="61A6179E">
-          <v:shape id="_x0000_i1045" type="#_x0000_t75" style="width:311.25pt;height:20.25pt" o:ole="">
+          <v:shape id="_x0000_i1045" type="#_x0000_t75" style="width:311.15pt;height:20.65pt" o:ole="">
             <v:imagedata r:id="rId53" o:title=""/>
           </v:shape>
-          <o:OLEObject Type="Embed" ProgID="Equation.DSMT4" ShapeID="_x0000_i1045" DrawAspect="Content" ObjectID="_1788466934" r:id="rId54"/>
+          <o:OLEObject Type="Embed" ProgID="Equation.DSMT4" ShapeID="_x0000_i1045" DrawAspect="Content" ObjectID="_1788506093" r:id="rId54"/>
         </w:object>
       </w:r>
     </w:p>
@@ -5984,10 +5992,10 @@
           <w:position w:val="-32"/>
         </w:rPr>
         <w:object w:dxaOrig="4660" w:dyaOrig="700" w14:anchorId="3663BFF8">
-          <v:shape id="_x0000_i1046" type="#_x0000_t75" style="width:233.25pt;height:35.25pt" o:ole="">
+          <v:shape id="_x0000_i1046" type="#_x0000_t75" style="width:232.9pt;height:35.05pt" o:ole="">
             <v:imagedata r:id="rId55" o:title=""/>
           </v:shape>
-          <o:OLEObject Type="Embed" ProgID="Equation.DSMT4" ShapeID="_x0000_i1046" DrawAspect="Content" ObjectID="_1788466935" r:id="rId56"/>
+          <o:OLEObject Type="Embed" ProgID="Equation.DSMT4" ShapeID="_x0000_i1046" DrawAspect="Content" ObjectID="_1788506094" r:id="rId56"/>
         </w:object>
       </w:r>
     </w:p>
@@ -6121,10 +6129,10 @@
           <w:position w:val="-12"/>
         </w:rPr>
         <w:object w:dxaOrig="3600" w:dyaOrig="360" w14:anchorId="58FFFB26">
-          <v:shape id="_x0000_i1047" type="#_x0000_t75" style="width:180pt;height:18pt" o:ole="">
+          <v:shape id="_x0000_i1047" type="#_x0000_t75" style="width:180.3pt;height:18.15pt" o:ole="">
             <v:imagedata r:id="rId57" o:title=""/>
           </v:shape>
-          <o:OLEObject Type="Embed" ProgID="Equation.DSMT4" ShapeID="_x0000_i1047" DrawAspect="Content" ObjectID="_1788466936" r:id="rId58"/>
+          <o:OLEObject Type="Embed" ProgID="Equation.DSMT4" ShapeID="_x0000_i1047" DrawAspect="Content" ObjectID="_1788506095" r:id="rId58"/>
         </w:object>
       </w:r>
     </w:p>
@@ -6153,10 +6161,10 @@
           <w:position w:val="-24"/>
         </w:rPr>
         <w:object w:dxaOrig="5500" w:dyaOrig="620" w14:anchorId="65F403DC">
-          <v:shape id="_x0000_i1048" type="#_x0000_t75" style="width:275.25pt;height:30.75pt" o:ole="">
+          <v:shape id="_x0000_i1048" type="#_x0000_t75" style="width:274.85pt;height:30.7pt" o:ole="">
             <v:imagedata r:id="rId59" o:title=""/>
           </v:shape>
-          <o:OLEObject Type="Embed" ProgID="Equation.DSMT4" ShapeID="_x0000_i1048" DrawAspect="Content" ObjectID="_1788466937" r:id="rId60"/>
+          <o:OLEObject Type="Embed" ProgID="Equation.DSMT4" ShapeID="_x0000_i1048" DrawAspect="Content" ObjectID="_1788506096" r:id="rId60"/>
         </w:object>
       </w:r>
     </w:p>
@@ -6199,10 +6207,10 @@
           <w:position w:val="-30"/>
         </w:rPr>
         <w:object w:dxaOrig="3680" w:dyaOrig="680" w14:anchorId="07AAC100">
-          <v:shape id="_x0000_i1049" type="#_x0000_t75" style="width:184.5pt;height:34.5pt" o:ole="">
+          <v:shape id="_x0000_i1049" type="#_x0000_t75" style="width:184.7pt;height:34.45pt" o:ole="">
             <v:imagedata r:id="rId61" o:title=""/>
           </v:shape>
-          <o:OLEObject Type="Embed" ProgID="Equation.DSMT4" ShapeID="_x0000_i1049" DrawAspect="Content" ObjectID="_1788466938" r:id="rId62"/>
+          <o:OLEObject Type="Embed" ProgID="Equation.DSMT4" ShapeID="_x0000_i1049" DrawAspect="Content" ObjectID="_1788506097" r:id="rId62"/>
         </w:object>
       </w:r>
     </w:p>
@@ -6276,10 +6284,10 @@
           <w:position w:val="-30"/>
         </w:rPr>
         <w:object w:dxaOrig="6020" w:dyaOrig="680" w14:anchorId="74EDF106">
-          <v:shape id="_x0000_i1050" type="#_x0000_t75" style="width:301.5pt;height:34.5pt" o:ole="">
+          <v:shape id="_x0000_i1050" type="#_x0000_t75" style="width:301.75pt;height:34.45pt" o:ole="">
             <v:imagedata r:id="rId63" o:title=""/>
           </v:shape>
-          <o:OLEObject Type="Embed" ProgID="Equation.DSMT4" ShapeID="_x0000_i1050" DrawAspect="Content" ObjectID="_1788466939" r:id="rId64"/>
+          <o:OLEObject Type="Embed" ProgID="Equation.DSMT4" ShapeID="_x0000_i1050" DrawAspect="Content" ObjectID="_1788506098" r:id="rId64"/>
         </w:object>
       </w:r>
     </w:p>
@@ -6407,10 +6415,10 @@
           <w:position w:val="-60"/>
         </w:rPr>
         <w:object w:dxaOrig="5460" w:dyaOrig="1700" w14:anchorId="406C6FD7">
-          <v:shape id="_x0000_i1051" type="#_x0000_t75" style="width:273.75pt;height:85.5pt" o:ole="">
+          <v:shape id="_x0000_i1051" type="#_x0000_t75" style="width:273.6pt;height:85.75pt" o:ole="">
             <v:imagedata r:id="rId65" o:title=""/>
           </v:shape>
-          <o:OLEObject Type="Embed" ProgID="Equation.DSMT4" ShapeID="_x0000_i1051" DrawAspect="Content" ObjectID="_1788466940" r:id="rId66"/>
+          <o:OLEObject Type="Embed" ProgID="Equation.DSMT4" ShapeID="_x0000_i1051" DrawAspect="Content" ObjectID="_1788506099" r:id="rId66"/>
         </w:object>
       </w:r>
     </w:p>
@@ -6443,10 +6451,10 @@
           <w:position w:val="-24"/>
         </w:rPr>
         <w:object w:dxaOrig="3100" w:dyaOrig="1080" w14:anchorId="698BD8BD">
-          <v:shape id="_x0000_i1052" type="#_x0000_t75" style="width:155.25pt;height:54pt" o:ole="">
+          <v:shape id="_x0000_i1052" type="#_x0000_t75" style="width:155.9pt;height:54.45pt" o:ole="">
             <v:imagedata r:id="rId67" o:title=""/>
           </v:shape>
-          <o:OLEObject Type="Embed" ProgID="Equation.DSMT4" ShapeID="_x0000_i1052" DrawAspect="Content" ObjectID="_1788466941" r:id="rId68"/>
+          <o:OLEObject Type="Embed" ProgID="Equation.DSMT4" ShapeID="_x0000_i1052" DrawAspect="Content" ObjectID="_1788506100" r:id="rId68"/>
         </w:object>
       </w:r>
     </w:p>
@@ -7152,10 +7160,10 @@
                 <w:position w:val="-6"/>
               </w:rPr>
               <w:object w:dxaOrig="220" w:dyaOrig="279" w14:anchorId="6BF346CD">
-                <v:shape id="_x0000_i1053" type="#_x0000_t75" style="width:11.25pt;height:14.25pt" o:ole="">
+                <v:shape id="_x0000_i1053" type="#_x0000_t75" style="width:11.25pt;height:14.4pt" o:ole="">
                   <v:imagedata r:id="rId37" o:title=""/>
                 </v:shape>
-                <o:OLEObject Type="Embed" ProgID="Equation.DSMT4" ShapeID="_x0000_i1053" DrawAspect="Content" ObjectID="_1788466942" r:id="rId69"/>
+                <o:OLEObject Type="Embed" ProgID="Equation.DSMT4" ShapeID="_x0000_i1053" DrawAspect="Content" ObjectID="_1788506101" r:id="rId69"/>
               </w:object>
             </w:r>
           </w:p>
@@ -7808,6 +7816,9 @@
         <w:pStyle w:val="normal0"/>
       </w:pPr>
       <w:r>
+        <w:t>-</w:t>
+      </w:r>
+      <w:r>
         <w:t>Ứng suất tiếp xúc cho phép</w:t>
       </w:r>
     </w:p>
@@ -7821,10 +7832,10 @@
           <w:position w:val="-30"/>
         </w:rPr>
         <w:object w:dxaOrig="3320" w:dyaOrig="720" w14:anchorId="0894FE14">
-          <v:shape id="_x0000_i1084" type="#_x0000_t75" style="width:165.75pt;height:36pt" o:ole="">
+          <v:shape id="_x0000_i1054" type="#_x0000_t75" style="width:165.9pt;height:36.3pt" o:ole="">
             <v:imagedata r:id="rId70" o:title=""/>
           </v:shape>
-          <o:OLEObject Type="Embed" ProgID="Equation.DSMT4" ShapeID="_x0000_i1084" DrawAspect="Content" ObjectID="_1788466943" r:id="rId71"/>
+          <o:OLEObject Type="Embed" ProgID="Equation.DSMT4" ShapeID="_x0000_i1054" DrawAspect="Content" ObjectID="_1788506102" r:id="rId71"/>
         </w:object>
       </w:r>
       <w:r>
@@ -7835,6 +7846,9 @@
       <w:pPr>
         <w:pStyle w:val="normal0"/>
       </w:pPr>
+      <w:r>
+        <w:t>-</w:t>
+      </w:r>
       <w:r>
         <w:t>Ứng suất uốn cho phép</w:t>
       </w:r>
@@ -7849,10 +7863,10 @@
           <w:position w:val="-30"/>
         </w:rPr>
         <w:object w:dxaOrig="3780" w:dyaOrig="720" w14:anchorId="511D752C">
-          <v:shape id="_x0000_i1082" type="#_x0000_t75" style="width:189pt;height:36pt" o:ole="">
+          <v:shape id="_x0000_i1055" type="#_x0000_t75" style="width:189.1pt;height:36.3pt" o:ole="">
             <v:imagedata r:id="rId72" o:title=""/>
           </v:shape>
-          <o:OLEObject Type="Embed" ProgID="Equation.DSMT4" ShapeID="_x0000_i1082" DrawAspect="Content" ObjectID="_1788466944" r:id="rId73"/>
+          <o:OLEObject Type="Embed" ProgID="Equation.DSMT4" ShapeID="_x0000_i1055" DrawAspect="Content" ObjectID="_1788506103" r:id="rId73"/>
         </w:object>
       </w:r>
     </w:p>
@@ -7861,17 +7875,26 @@
         <w:pStyle w:val="normal0"/>
       </w:pPr>
       <w:r>
-        <w:t xml:space="preserve">Tính thiết kế sơ bộ  lấy </w:t>
+        <w:t>-</w:t>
+      </w:r>
+      <w:r>
+        <w:t>Tính thiết kế sơ bộ</w:t>
+      </w:r>
+      <w:r>
+        <w:t xml:space="preserve"> </w:t>
+      </w:r>
+      <w:r>
+        <w:t xml:space="preserve">lấy </w:t>
       </w:r>
       <w:r>
         <w:rPr>
           <w:position w:val="-12"/>
         </w:rPr>
         <w:object w:dxaOrig="1320" w:dyaOrig="360" w14:anchorId="72A9C51B">
-          <v:shape id="_x0000_i1056" type="#_x0000_t75" style="width:66pt;height:18pt" o:ole="">
+          <v:shape id="_x0000_i1056" type="#_x0000_t75" style="width:65.75pt;height:18.15pt" o:ole="">
             <v:imagedata r:id="rId74" o:title=""/>
           </v:shape>
-          <o:OLEObject Type="Embed" ProgID="Equation.DSMT4" ShapeID="_x0000_i1056" DrawAspect="Content" ObjectID="_1788466945" r:id="rId75"/>
+          <o:OLEObject Type="Embed" ProgID="Equation.DSMT4" ShapeID="_x0000_i1056" DrawAspect="Content" ObjectID="_1788506104" r:id="rId75"/>
         </w:object>
       </w:r>
       <w:r>
@@ -7888,10 +7911,10 @@
           <w:position w:val="-12"/>
         </w:rPr>
         <w:object w:dxaOrig="1240" w:dyaOrig="360" w14:anchorId="0291F6C8">
-          <v:shape id="_x0000_i1066" type="#_x0000_t75" style="width:62.25pt;height:18pt" o:ole="">
+          <v:shape id="_x0000_i1057" type="#_x0000_t75" style="width:62.6pt;height:18.15pt" o:ole="">
             <v:imagedata r:id="rId76" o:title=""/>
           </v:shape>
-          <o:OLEObject Type="Embed" ProgID="Equation.DSMT4" ShapeID="_x0000_i1066" DrawAspect="Content" ObjectID="_1788466946" r:id="rId77"/>
+          <o:OLEObject Type="Embed" ProgID="Equation.DSMT4" ShapeID="_x0000_i1057" DrawAspect="Content" ObjectID="_1788506105" r:id="rId77"/>
         </w:object>
       </w:r>
       <w:r>
@@ -7916,10 +7939,10 @@
           <w:position w:val="-30"/>
         </w:rPr>
         <w:object w:dxaOrig="1880" w:dyaOrig="720" w14:anchorId="2DB8B696">
-          <v:shape id="_x0000_i1080" type="#_x0000_t75" style="width:93.75pt;height:36pt" o:ole="">
+          <v:shape id="_x0000_i1156" type="#_x0000_t75" style="width:93.9pt;height:36.3pt" o:ole="">
             <v:imagedata r:id="rId78" o:title=""/>
           </v:shape>
-          <o:OLEObject Type="Embed" ProgID="Equation.DSMT4" ShapeID="_x0000_i1080" DrawAspect="Content" ObjectID="_1788466947" r:id="rId79"/>
+          <o:OLEObject Type="Embed" ProgID="Equation.DSMT4" ShapeID="_x0000_i1156" DrawAspect="Content" ObjectID="_1788506106" r:id="rId79"/>
         </w:object>
       </w:r>
     </w:p>
@@ -7933,10 +7956,10 @@
           <w:position w:val="-30"/>
         </w:rPr>
         <w:object w:dxaOrig="2400" w:dyaOrig="720" w14:anchorId="39139B4C">
-          <v:shape id="_x0000_i1078" type="#_x0000_t75" style="width:120pt;height:36pt" o:ole="">
+          <v:shape id="_x0000_i1059" type="#_x0000_t75" style="width:120.2pt;height:36.3pt" o:ole="">
             <v:imagedata r:id="rId80" o:title=""/>
           </v:shape>
-          <o:OLEObject Type="Embed" ProgID="Equation.DSMT4" ShapeID="_x0000_i1078" DrawAspect="Content" ObjectID="_1788466948" r:id="rId81"/>
+          <o:OLEObject Type="Embed" ProgID="Equation.DSMT4" ShapeID="_x0000_i1059" DrawAspect="Content" ObjectID="_1788506107" r:id="rId81"/>
         </w:object>
       </w:r>
     </w:p>
@@ -7960,10 +7983,10 @@
           <w:position w:val="-12"/>
         </w:rPr>
         <w:object w:dxaOrig="560" w:dyaOrig="380" w14:anchorId="3AB33E36">
-          <v:shape id="_x0000_i1069" type="#_x0000_t75" style="width:27.75pt;height:18.75pt" o:ole="">
+          <v:shape id="_x0000_i1060" type="#_x0000_t75" style="width:27.55pt;height:18.8pt" o:ole="">
             <v:imagedata r:id="rId82" o:title=""/>
           </v:shape>
-          <o:OLEObject Type="Embed" ProgID="Equation.DSMT4" ShapeID="_x0000_i1069" DrawAspect="Content" ObjectID="_1788466949" r:id="rId83"/>
+          <o:OLEObject Type="Embed" ProgID="Equation.DSMT4" ShapeID="_x0000_i1060" DrawAspect="Content" ObjectID="_1788506108" r:id="rId83"/>
         </w:object>
       </w:r>
       <w:r>
@@ -7974,10 +7997,10 @@
           <w:position w:val="-12"/>
         </w:rPr>
         <w:object w:dxaOrig="540" w:dyaOrig="380" w14:anchorId="6150D12A">
-          <v:shape id="_x0000_i1070" type="#_x0000_t75" style="width:27pt;height:18.75pt" o:ole="">
+          <v:shape id="_x0000_i1061" type="#_x0000_t75" style="width:26.9pt;height:18.8pt" o:ole="">
             <v:imagedata r:id="rId84" o:title=""/>
           </v:shape>
-          <o:OLEObject Type="Embed" ProgID="Equation.DSMT4" ShapeID="_x0000_i1070" DrawAspect="Content" ObjectID="_1788466950" r:id="rId85"/>
+          <o:OLEObject Type="Embed" ProgID="Equation.DSMT4" ShapeID="_x0000_i1061" DrawAspect="Content" ObjectID="_1788506109" r:id="rId85"/>
         </w:object>
       </w:r>
       <w:r>
@@ -8016,7 +8039,7 @@
         <w:t>FC</w:t>
       </w:r>
       <w:r>
-        <w:t xml:space="preserve"> = 1 đặt tải 1 phía ( bộ truyền quay 1 chiều)</w:t>
+        <w:t xml:space="preserve"> = 1 đặt tải 1 phía (bộ truyền quay 1 chiều)</w:t>
       </w:r>
     </w:p>
     <w:p>
@@ -8033,7 +8056,13 @@
         <w:t>H</w:t>
       </w:r>
       <w:r>
-        <w:t>,S</w:t>
+        <w:t>,</w:t>
+      </w:r>
+      <w:r>
+        <w:t xml:space="preserve"> </w:t>
+      </w:r>
+      <w:r>
+        <w:t>S</w:t>
       </w:r>
       <w:r>
         <w:rPr>
@@ -8042,7 +8071,13 @@
         <w:t>F</w:t>
       </w:r>
       <w:r>
-        <w:t>:hệ số an toàn</w:t>
+        <w:t>:</w:t>
+      </w:r>
+      <w:r>
+        <w:t xml:space="preserve"> </w:t>
+      </w:r>
+      <w:r>
+        <w:t>hệ số an toàn</w:t>
       </w:r>
     </w:p>
     <w:p>
@@ -8117,13 +8152,13 @@
       </w:pPr>
       <w:r>
         <w:rPr>
-          <w:position w:val="-12"/>
-        </w:rPr>
-        <w:object w:dxaOrig="560" w:dyaOrig="380" w14:anchorId="07693FDA">
-          <v:shape id="_x0000_i1085" type="#_x0000_t75" style="width:27.75pt;height:18.75pt" o:ole="">
-            <v:imagedata r:id="rId82" o:title=""/>
+          <w:position w:val="-28"/>
+        </w:rPr>
+        <w:object w:dxaOrig="600" w:dyaOrig="540" w14:anchorId="07693FDA">
+          <v:shape id="_x0000_i1131" type="#_x0000_t75" style="width:30.05pt;height:26.9pt" o:ole="">
+            <v:imagedata r:id="rId86" o:title=""/>
           </v:shape>
-          <o:OLEObject Type="Embed" ProgID="Equation.DSMT4" ShapeID="_x0000_i1085" DrawAspect="Content" ObjectID="_1788466951" r:id="rId86"/>
+          <o:OLEObject Type="Embed" ProgID="Equation.DSMT4" ShapeID="_x0000_i1131" DrawAspect="Content" ObjectID="_1788506110" r:id="rId87"/>
         </w:object>
       </w:r>
       <w:r>
@@ -8134,10 +8169,10 @@
           <w:position w:val="-4"/>
         </w:rPr>
         <w:object w:dxaOrig="180" w:dyaOrig="200" w14:anchorId="277AE5ED">
-          <v:shape id="_x0000_i1088" type="#_x0000_t75" style="width:9pt;height:9.75pt" o:ole="">
-            <v:imagedata r:id="rId87" o:title=""/>
+          <v:shape id="_x0000_i1063" type="#_x0000_t75" style="width:8.75pt;height:9.4pt" o:ole="">
+            <v:imagedata r:id="rId88" o:title=""/>
           </v:shape>
-          <o:OLEObject Type="Embed" ProgID="Equation.DSMT4" ShapeID="_x0000_i1088" DrawAspect="Content" ObjectID="_1788466952" r:id="rId88"/>
+          <o:OLEObject Type="Embed" ProgID="Equation.DSMT4" ShapeID="_x0000_i1063" DrawAspect="Content" ObjectID="_1788506111" r:id="rId89"/>
         </w:object>
       </w:r>
       <w:r>
@@ -8157,10 +8192,10 @@
           <w:position w:val="-4"/>
         </w:rPr>
         <w:object w:dxaOrig="180" w:dyaOrig="200" w14:anchorId="52156548">
-          <v:shape id="_x0000_i1089" type="#_x0000_t75" style="width:9pt;height:9.75pt" o:ole="">
-            <v:imagedata r:id="rId87" o:title=""/>
+          <v:shape id="_x0000_i1064" type="#_x0000_t75" style="width:8.75pt;height:9.4pt" o:ole="">
+            <v:imagedata r:id="rId88" o:title=""/>
           </v:shape>
-          <o:OLEObject Type="Embed" ProgID="Equation.DSMT4" ShapeID="_x0000_i1089" DrawAspect="Content" ObjectID="_1788466953" r:id="rId89"/>
+          <o:OLEObject Type="Embed" ProgID="Equation.DSMT4" ShapeID="_x0000_i1064" DrawAspect="Content" ObjectID="_1788506112" r:id="rId90"/>
         </w:object>
       </w:r>
       <w:r>
@@ -8185,28 +8220,28 @@
         <w:rPr>
           <w:position w:val="-12"/>
         </w:rPr>
-        <w:object w:dxaOrig="560" w:dyaOrig="380" w14:anchorId="48AC4AC4">
-          <v:shape id="_x0000_i1086" type="#_x0000_t75" style="width:27.75pt;height:18.75pt" o:ole="">
-            <v:imagedata r:id="rId82" o:title=""/>
-          </v:shape>
-          <o:OLEObject Type="Embed" ProgID="Equation.DSMT4" ShapeID="_x0000_i1086" DrawAspect="Content" ObjectID="_1788466954" r:id="rId90"/>
-        </w:object>
-      </w:r>
-      <w:r>
-        <w:t>= 2</w:t>
-      </w:r>
-      <w:r>
-        <w:rPr>
-          <w:position w:val="-4"/>
-        </w:rPr>
-        <w:object w:dxaOrig="180" w:dyaOrig="200" w14:anchorId="1AA77899">
-          <v:shape id="_x0000_i1091" type="#_x0000_t75" style="width:9pt;height:9.75pt" o:ole="">
+        <w:object w:dxaOrig="639" w:dyaOrig="380" w14:anchorId="48AC4AC4">
+          <v:shape id="_x0000_i1133" type="#_x0000_t75" style="width:31.95pt;height:18.8pt" o:ole="">
             <v:imagedata r:id="rId91" o:title=""/>
           </v:shape>
-          <o:OLEObject Type="Embed" ProgID="Equation.DSMT4" ShapeID="_x0000_i1091" DrawAspect="Content" ObjectID="_1788466955" r:id="rId92"/>
+          <o:OLEObject Type="Embed" ProgID="Equation.DSMT4" ShapeID="_x0000_i1133" DrawAspect="Content" ObjectID="_1788506113" r:id="rId92"/>
         </w:object>
       </w:r>
       <w:r>
+        <w:t>= 2</w:t>
+      </w:r>
+      <w:r>
+        <w:rPr>
+          <w:position w:val="-4"/>
+        </w:rPr>
+        <w:object w:dxaOrig="180" w:dyaOrig="200" w14:anchorId="1AA77899">
+          <v:shape id="_x0000_i1066" type="#_x0000_t75" style="width:8.75pt;height:9.4pt" o:ole="">
+            <v:imagedata r:id="rId93" o:title=""/>
+          </v:shape>
+          <o:OLEObject Type="Embed" ProgID="Equation.DSMT4" ShapeID="_x0000_i1066" DrawAspect="Content" ObjectID="_1788506114" r:id="rId94"/>
+        </w:object>
+      </w:r>
+      <w:r>
         <w:t>HB</w:t>
       </w:r>
       <w:r>
@@ -8223,10 +8258,10 @@
           <w:position w:val="-4"/>
         </w:rPr>
         <w:object w:dxaOrig="180" w:dyaOrig="200" w14:anchorId="5D000234">
-          <v:shape id="_x0000_i1090" type="#_x0000_t75" style="width:9pt;height:9.75pt" o:ole="">
-            <v:imagedata r:id="rId91" o:title=""/>
+          <v:shape id="_x0000_i1067" type="#_x0000_t75" style="width:8.75pt;height:9.4pt" o:ole="">
+            <v:imagedata r:id="rId93" o:title=""/>
           </v:shape>
-          <o:OLEObject Type="Embed" ProgID="Equation.DSMT4" ShapeID="_x0000_i1090" DrawAspect="Content" ObjectID="_1788466956" r:id="rId93"/>
+          <o:OLEObject Type="Embed" ProgID="Equation.DSMT4" ShapeID="_x0000_i1067" DrawAspect="Content" ObjectID="_1788506115" r:id="rId95"/>
         </w:object>
       </w:r>
       <w:r>
@@ -8245,11 +8280,11 @@
         <w:rPr>
           <w:position w:val="-12"/>
         </w:rPr>
-        <w:object w:dxaOrig="540" w:dyaOrig="380" w14:anchorId="28BE3CFC">
-          <v:shape id="_x0000_i1087" type="#_x0000_t75" style="width:27pt;height:18.75pt" o:ole="">
-            <v:imagedata r:id="rId84" o:title=""/>
+        <w:object w:dxaOrig="600" w:dyaOrig="380" w14:anchorId="28BE3CFC">
+          <v:shape id="_x0000_i1135" type="#_x0000_t75" style="width:30.05pt;height:18.8pt" o:ole="">
+            <v:imagedata r:id="rId96" o:title=""/>
           </v:shape>
-          <o:OLEObject Type="Embed" ProgID="Equation.DSMT4" ShapeID="_x0000_i1087" DrawAspect="Content" ObjectID="_1788466957" r:id="rId94"/>
+          <o:OLEObject Type="Embed" ProgID="Equation.DSMT4" ShapeID="_x0000_i1135" DrawAspect="Content" ObjectID="_1788506116" r:id="rId97"/>
         </w:object>
       </w:r>
       <w:r>
@@ -8260,10 +8295,10 @@
           <w:position w:val="-4"/>
         </w:rPr>
         <w:object w:dxaOrig="180" w:dyaOrig="200" w14:anchorId="6F8FB75B">
-          <v:shape id="_x0000_i1092" type="#_x0000_t75" style="width:9pt;height:9.75pt" o:ole="">
-            <v:imagedata r:id="rId87" o:title=""/>
+          <v:shape id="_x0000_i1069" type="#_x0000_t75" style="width:8.75pt;height:9.4pt" o:ole="">
+            <v:imagedata r:id="rId88" o:title=""/>
           </v:shape>
-          <o:OLEObject Type="Embed" ProgID="Equation.DSMT4" ShapeID="_x0000_i1092" DrawAspect="Content" ObjectID="_1788466958" r:id="rId95"/>
+          <o:OLEObject Type="Embed" ProgID="Equation.DSMT4" ShapeID="_x0000_i1069" DrawAspect="Content" ObjectID="_1788506117" r:id="rId98"/>
         </w:object>
       </w:r>
       <w:r>
@@ -8295,10 +8330,10 @@
           <w:position w:val="-4"/>
         </w:rPr>
         <w:object w:dxaOrig="180" w:dyaOrig="200" w14:anchorId="3EC8ECB9">
-          <v:shape id="_x0000_i1093" type="#_x0000_t75" style="width:9pt;height:9.75pt" o:ole="">
-            <v:imagedata r:id="rId87" o:title=""/>
+          <v:shape id="_x0000_i1070" type="#_x0000_t75" style="width:8.75pt;height:9.4pt" o:ole="">
+            <v:imagedata r:id="rId88" o:title=""/>
           </v:shape>
-          <o:OLEObject Type="Embed" ProgID="Equation.DSMT4" ShapeID="_x0000_i1093" DrawAspect="Content" ObjectID="_1788466959" r:id="rId96"/>
+          <o:OLEObject Type="Embed" ProgID="Equation.DSMT4" ShapeID="_x0000_i1070" DrawAspect="Content" ObjectID="_1788506118" r:id="rId99"/>
         </w:object>
       </w:r>
       <w:r>
@@ -8323,11 +8358,11 @@
           <w:sz w:val="22"/>
           <w:szCs w:val="22"/>
         </w:rPr>
-        <w:object w:dxaOrig="540" w:dyaOrig="375" w14:anchorId="10EE4A49">
-          <v:shape id="_x0000_i1094" type="#_x0000_t75" style="width:27pt;height:18.75pt" o:ole="">
-            <v:imagedata r:id="rId97" o:title=""/>
+        <w:object w:dxaOrig="620" w:dyaOrig="380" w14:anchorId="10EE4A49">
+          <v:shape id="_x0000_i1137" type="#_x0000_t75" style="width:31.3pt;height:19.4pt" o:ole="">
+            <v:imagedata r:id="rId100" o:title=""/>
           </v:shape>
-          <o:OLEObject Type="Embed" ProgID="Equation.DSMT4" ShapeID="_x0000_i1094" DrawAspect="Content" ObjectID="_1788466960" r:id="rId98"/>
+          <o:OLEObject Type="Embed" ProgID="Equation.DSMT4" ShapeID="_x0000_i1137" DrawAspect="Content" ObjectID="_1788506119" r:id="rId101"/>
         </w:object>
       </w:r>
       <w:r>
@@ -8351,10 +8386,10 @@
           <w:position w:val="-4"/>
         </w:rPr>
         <w:object w:dxaOrig="180" w:dyaOrig="200" w14:anchorId="4E4CAC69">
-          <v:shape id="_x0000_i1095" type="#_x0000_t75" style="width:9pt;height:9.75pt" o:ole="">
-            <v:imagedata r:id="rId99" o:title=""/>
+          <v:shape id="_x0000_i1072" type="#_x0000_t75" style="width:8.75pt;height:9.4pt" o:ole="">
+            <v:imagedata r:id="rId102" o:title=""/>
           </v:shape>
-          <o:OLEObject Type="Embed" ProgID="Equation.DSMT4" ShapeID="_x0000_i1095" DrawAspect="Content" ObjectID="_1788466961" r:id="rId100"/>
+          <o:OLEObject Type="Embed" ProgID="Equation.DSMT4" ShapeID="_x0000_i1072" DrawAspect="Content" ObjectID="_1788506120" r:id="rId103"/>
         </w:object>
       </w:r>
       <w:r>
@@ -8374,10 +8409,10 @@
           <w:position w:val="-4"/>
         </w:rPr>
         <w:object w:dxaOrig="180" w:dyaOrig="200" w14:anchorId="755257B9">
-          <v:shape id="_x0000_i1096" type="#_x0000_t75" style="width:9pt;height:9.75pt" o:ole="">
-            <v:imagedata r:id="rId87" o:title=""/>
+          <v:shape id="_x0000_i1073" type="#_x0000_t75" style="width:8.75pt;height:9.4pt" o:ole="">
+            <v:imagedata r:id="rId88" o:title=""/>
           </v:shape>
-          <o:OLEObject Type="Embed" ProgID="Equation.DSMT4" ShapeID="_x0000_i1096" DrawAspect="Content" ObjectID="_1788466962" r:id="rId101"/>
+          <o:OLEObject Type="Embed" ProgID="Equation.DSMT4" ShapeID="_x0000_i1073" DrawAspect="Content" ObjectID="_1788506121" r:id="rId104"/>
         </w:object>
       </w:r>
       <w:r>
@@ -8426,10 +8461,10 @@
           <w:position w:val="-32"/>
         </w:rPr>
         <w:object w:dxaOrig="1620" w:dyaOrig="900" w14:anchorId="71C978F2">
-          <v:shape id="_x0000_i1099" type="#_x0000_t75" style="width:81pt;height:45pt" o:ole="">
-            <v:imagedata r:id="rId102" o:title=""/>
+          <v:shape id="_x0000_i1074" type="#_x0000_t75" style="width:80.75pt;height:45.1pt" o:ole="">
+            <v:imagedata r:id="rId105" o:title=""/>
           </v:shape>
-          <o:OLEObject Type="Embed" ProgID="Equation.DSMT4" ShapeID="_x0000_i1099" DrawAspect="Content" ObjectID="_1788466963" r:id="rId103"/>
+          <o:OLEObject Type="Embed" ProgID="Equation.DSMT4" ShapeID="_x0000_i1074" DrawAspect="Content" ObjectID="_1788506122" r:id="rId106"/>
         </w:object>
       </w:r>
       <w:r>
@@ -8443,10 +8478,10 @@
           <w:position w:val="-32"/>
         </w:rPr>
         <w:object w:dxaOrig="1579" w:dyaOrig="900" w14:anchorId="206AB112">
-          <v:shape id="_x0000_i1101" type="#_x0000_t75" style="width:78.75pt;height:45pt" o:ole="">
-            <v:imagedata r:id="rId104" o:title=""/>
+          <v:shape id="_x0000_i1146" type="#_x0000_t75" style="width:78.9pt;height:45.1pt" o:ole="">
+            <v:imagedata r:id="rId107" o:title=""/>
           </v:shape>
-          <o:OLEObject Type="Embed" ProgID="Equation.DSMT4" ShapeID="_x0000_i1101" DrawAspect="Content" ObjectID="_1788466964" r:id="rId105"/>
+          <o:OLEObject Type="Embed" ProgID="Equation.DSMT4" ShapeID="_x0000_i1146" DrawAspect="Content" ObjectID="_1788506123" r:id="rId108"/>
         </w:object>
       </w:r>
     </w:p>
@@ -8491,13 +8526,13 @@
         <w:t>F</w:t>
       </w:r>
       <w:r>
-        <w:t xml:space="preserve"> : </w:t>
+        <w:t xml:space="preserve">: </w:t>
       </w:r>
       <w:r>
         <w:t xml:space="preserve">bậc của đường cong mỏi tiếp xúc và uốn </w:t>
       </w:r>
       <w:r>
-        <w:t>( m</w:t>
+        <w:t>(m</w:t>
       </w:r>
       <w:r>
         <w:rPr>
@@ -8545,7 +8580,7 @@
         <w:rPr>
           <w:vertAlign w:val="subscript"/>
         </w:rPr>
-        <w:t xml:space="preserve">F0 </w:t>
+        <w:t>F0</w:t>
       </w:r>
       <w:r>
         <w:t xml:space="preserve">: số chu </w:t>
@@ -8554,7 +8589,15 @@
         <w:t>kỳ</w:t>
       </w:r>
       <w:r>
-        <w:t xml:space="preserve"> chịu tải cơ sở ( N</w:t>
+        <w:t xml:space="preserve"> chịu tải cơ sở </w:t>
+      </w:r>
+    </w:p>
+    <w:p>
+      <w:pPr>
+        <w:pStyle w:val="normal0"/>
+      </w:pPr>
+      <w:r>
+        <w:t>(N</w:t>
       </w:r>
       <w:r>
         <w:rPr>
@@ -8563,6 +8606,12 @@
         <w:t>H0</w:t>
       </w:r>
       <w:r>
+        <w:rPr>
+          <w:vertAlign w:val="subscript"/>
+        </w:rPr>
+        <w:t>1</w:t>
+      </w:r>
+      <w:r>
         <w:t xml:space="preserve"> = 30</w:t>
       </w:r>
       <w:r>
@@ -8570,10 +8619,10 @@
           <w:position w:val="-4"/>
         </w:rPr>
         <w:object w:dxaOrig="180" w:dyaOrig="200" w14:anchorId="1AEBD817">
-          <v:shape id="_x0000_i1103" type="#_x0000_t75" style="width:9pt;height:9.75pt" o:ole="">
-            <v:imagedata r:id="rId87" o:title=""/>
+          <v:shape id="_x0000_i1076" type="#_x0000_t75" style="width:8.75pt;height:9.4pt" o:ole="">
+            <v:imagedata r:id="rId88" o:title=""/>
           </v:shape>
-          <o:OLEObject Type="Embed" ProgID="Equation.DSMT4" ShapeID="_x0000_i1103" DrawAspect="Content" ObjectID="_1788466965" r:id="rId106"/>
+          <o:OLEObject Type="Embed" ProgID="Equation.DSMT4" ShapeID="_x0000_i1076" DrawAspect="Content" ObjectID="_1788506124" r:id="rId109"/>
         </w:object>
       </w:r>
       <w:r>
@@ -8581,6 +8630,12 @@
       </w:r>
       <w:r>
         <w:rPr>
+          <w:vertAlign w:val="subscript"/>
+        </w:rPr>
+        <w:t>1</w:t>
+      </w:r>
+      <w:r>
+        <w:rPr>
           <w:vertAlign w:val="superscript"/>
         </w:rPr>
         <w:t>2.4</w:t>
@@ -8593,10 +8648,10 @@
           <w:position w:val="-4"/>
         </w:rPr>
         <w:object w:dxaOrig="180" w:dyaOrig="200" w14:anchorId="305A4BBF">
-          <v:shape id="_x0000_i1104" type="#_x0000_t75" style="width:9pt;height:9.75pt" o:ole="">
-            <v:imagedata r:id="rId91" o:title=""/>
+          <v:shape id="_x0000_i1077" type="#_x0000_t75" style="width:8.75pt;height:9.4pt" o:ole="">
+            <v:imagedata r:id="rId93" o:title=""/>
           </v:shape>
-          <o:OLEObject Type="Embed" ProgID="Equation.DSMT4" ShapeID="_x0000_i1104" DrawAspect="Content" ObjectID="_1788466966" r:id="rId107"/>
+          <o:OLEObject Type="Embed" ProgID="Equation.DSMT4" ShapeID="_x0000_i1077" DrawAspect="Content" ObjectID="_1788506125" r:id="rId110"/>
         </w:object>
       </w:r>
       <w:r>
@@ -8619,10 +8674,10 @@
           <w:position w:val="-4"/>
         </w:rPr>
         <w:object w:dxaOrig="180" w:dyaOrig="200" w14:anchorId="2549049F">
-          <v:shape id="_x0000_i1105" type="#_x0000_t75" style="width:9pt;height:9.75pt" o:ole="">
-            <v:imagedata r:id="rId87" o:title=""/>
+          <v:shape id="_x0000_i1078" type="#_x0000_t75" style="width:8.75pt;height:9.4pt" o:ole="">
+            <v:imagedata r:id="rId88" o:title=""/>
           </v:shape>
-          <o:OLEObject Type="Embed" ProgID="Equation.DSMT4" ShapeID="_x0000_i1105" DrawAspect="Content" ObjectID="_1788466967" r:id="rId108"/>
+          <o:OLEObject Type="Embed" ProgID="Equation.DSMT4" ShapeID="_x0000_i1078" DrawAspect="Content" ObjectID="_1788506126" r:id="rId111"/>
         </w:object>
       </w:r>
       <w:r>
@@ -8649,6 +8704,101 @@
         <w:rPr>
           <w:vertAlign w:val="subscript"/>
         </w:rPr>
+        <w:t>H02</w:t>
+      </w:r>
+      <w:r>
+        <w:t xml:space="preserve"> = </w:t>
+      </w:r>
+      <w:r>
+        <w:t>30</w:t>
+      </w:r>
+      <w:r>
+        <w:rPr>
+          <w:position w:val="-4"/>
+        </w:rPr>
+        <w:object w:dxaOrig="180" w:dyaOrig="200" w14:anchorId="7C9502C5">
+          <v:shape id="_x0000_i1102" type="#_x0000_t75" style="width:8.75pt;height:10pt" o:ole="">
+            <v:imagedata r:id="rId112" o:title=""/>
+          </v:shape>
+          <o:OLEObject Type="Embed" ProgID="Equation.DSMT4" ShapeID="_x0000_i1102" DrawAspect="Content" ObjectID="_1788506127" r:id="rId113"/>
+        </w:object>
+      </w:r>
+      <w:r>
+        <w:t>HB</w:t>
+      </w:r>
+      <w:r>
+        <w:rPr>
+          <w:vertAlign w:val="subscript"/>
+        </w:rPr>
+        <w:t>1</w:t>
+      </w:r>
+      <w:r>
+        <w:rPr>
+          <w:vertAlign w:val="superscript"/>
+        </w:rPr>
+        <w:t>2.4</w:t>
+      </w:r>
+      <w:r>
+        <w:t>=30</w:t>
+      </w:r>
+      <w:r>
+        <w:rPr>
+          <w:position w:val="-4"/>
+        </w:rPr>
+        <w:object w:dxaOrig="180" w:dyaOrig="200" w14:anchorId="3FF8AF0D">
+          <v:shape id="_x0000_i1103" type="#_x0000_t75" style="width:8.75pt;height:10pt" o:ole="">
+            <v:imagedata r:id="rId112" o:title=""/>
+          </v:shape>
+          <o:OLEObject Type="Embed" ProgID="Equation.DSMT4" ShapeID="_x0000_i1103" DrawAspect="Content" ObjectID="_1788506128" r:id="rId114"/>
+        </w:object>
+      </w:r>
+      <w:r>
+        <w:t>180</w:t>
+      </w:r>
+      <w:r>
+        <w:rPr>
+          <w:vertAlign w:val="superscript"/>
+        </w:rPr>
+        <w:t>2.4</w:t>
+      </w:r>
+      <w:r>
+        <w:t>=7.76</w:t>
+      </w:r>
+      <w:r>
+        <w:rPr>
+          <w:position w:val="-4"/>
+        </w:rPr>
+        <w:object w:dxaOrig="180" w:dyaOrig="200" w14:anchorId="51661D32">
+          <v:shape id="_x0000_i1104" type="#_x0000_t75" style="width:8.75pt;height:10pt" o:ole="">
+            <v:imagedata r:id="rId112" o:title=""/>
+          </v:shape>
+          <o:OLEObject Type="Embed" ProgID="Equation.DSMT4" ShapeID="_x0000_i1104" DrawAspect="Content" ObjectID="_1788506129" r:id="rId115"/>
+        </w:object>
+      </w:r>
+      <w:r>
+        <w:t>10</w:t>
+      </w:r>
+      <w:r>
+        <w:rPr>
+          <w:vertAlign w:val="superscript"/>
+        </w:rPr>
+        <w:t>6</w:t>
+      </w:r>
+      <w:r>
+        <w:t>,</w:t>
+      </w:r>
+    </w:p>
+    <w:p>
+      <w:pPr>
+        <w:pStyle w:val="normal0"/>
+      </w:pPr>
+      <w:r>
+        <w:t>N</w:t>
+      </w:r>
+      <w:r>
+        <w:rPr>
+          <w:vertAlign w:val="subscript"/>
+        </w:rPr>
         <w:t>F0</w:t>
       </w:r>
       <w:r>
@@ -8677,10 +8827,10 @@
           <w:position w:val="-4"/>
         </w:rPr>
         <w:object w:dxaOrig="180" w:dyaOrig="200" w14:anchorId="453AE320">
-          <v:shape id="_x0000_i1106" type="#_x0000_t75" style="width:9pt;height:9.75pt" o:ole="">
-            <v:imagedata r:id="rId87" o:title=""/>
+          <v:shape id="_x0000_i1079" type="#_x0000_t75" style="width:8.75pt;height:9.4pt" o:ole="">
+            <v:imagedata r:id="rId88" o:title=""/>
           </v:shape>
-          <o:OLEObject Type="Embed" ProgID="Equation.DSMT4" ShapeID="_x0000_i1106" DrawAspect="Content" ObjectID="_1788466968" r:id="rId109"/>
+          <o:OLEObject Type="Embed" ProgID="Equation.DSMT4" ShapeID="_x0000_i1079" DrawAspect="Content" ObjectID="_1788506130" r:id="rId116"/>
         </w:object>
       </w:r>
       <w:r>
@@ -8723,24 +8873,187 @@
         <w:t>FE</w:t>
       </w:r>
       <w:r>
-        <w:t xml:space="preserve"> : số chu kỳ chịu tải của bánh răng </w:t>
+        <w:t xml:space="preserve">: số chu kỳ chịu tải của bánh răng </w:t>
       </w:r>
     </w:p>
     <w:p>
       <w:pPr>
         <w:pStyle w:val="normal0"/>
+      </w:pPr>
+      <w:r>
+        <w:t>(N</w:t>
+      </w:r>
+      <w:r>
         <w:rPr>
           <w:vertAlign w:val="subscript"/>
         </w:rPr>
-      </w:pPr>
-      <w:r>
-        <w:t>(N</w:t>
+        <w:t>HE1</w:t>
+      </w:r>
+      <w:r>
+        <w:t xml:space="preserve"> = N</w:t>
       </w:r>
       <w:r>
         <w:rPr>
           <w:vertAlign w:val="subscript"/>
         </w:rPr>
-        <w:t>HE1</w:t>
+        <w:t>F</w:t>
+      </w:r>
+      <w:r>
+        <w:rPr>
+          <w:vertAlign w:val="subscript"/>
+        </w:rPr>
+        <w:t>E</w:t>
+      </w:r>
+      <w:r>
+        <w:rPr>
+          <w:vertAlign w:val="subscript"/>
+        </w:rPr>
+        <w:t>1</w:t>
+      </w:r>
+      <w:r>
+        <w:t xml:space="preserve"> = 60</w:t>
+      </w:r>
+      <w:r>
+        <w:rPr>
+          <w:position w:val="-4"/>
+        </w:rPr>
+        <w:object w:dxaOrig="180" w:dyaOrig="200" w14:anchorId="106CE2A9">
+          <v:shape id="_x0000_i1080" type="#_x0000_t75" style="width:8.75pt;height:10pt" o:ole="">
+            <v:imagedata r:id="rId117" o:title=""/>
+          </v:shape>
+          <o:OLEObject Type="Embed" ProgID="Equation.DSMT4" ShapeID="_x0000_i1080" DrawAspect="Content" ObjectID="_1788506131" r:id="rId118"/>
+        </w:object>
+      </w:r>
+      <w:r>
+        <w:t>c</w:t>
+      </w:r>
+      <w:r>
+        <w:rPr>
+          <w:position w:val="-4"/>
+        </w:rPr>
+        <w:object w:dxaOrig="180" w:dyaOrig="200" w14:anchorId="49B02E66">
+          <v:shape id="_x0000_i1081" type="#_x0000_t75" style="width:8.75pt;height:10pt" o:ole="">
+            <v:imagedata r:id="rId117" o:title=""/>
+          </v:shape>
+          <o:OLEObject Type="Embed" ProgID="Equation.DSMT4" ShapeID="_x0000_i1081" DrawAspect="Content" ObjectID="_1788506132" r:id="rId119"/>
+        </w:object>
+      </w:r>
+      <w:r>
+        <w:t>n</w:t>
+      </w:r>
+      <w:r>
+        <w:rPr>
+          <w:position w:val="-4"/>
+        </w:rPr>
+        <w:object w:dxaOrig="180" w:dyaOrig="200" w14:anchorId="74A0C2EF">
+          <v:shape id="_x0000_i1082" type="#_x0000_t75" style="width:8.75pt;height:10pt" o:ole="">
+            <v:imagedata r:id="rId112" o:title=""/>
+          </v:shape>
+          <o:OLEObject Type="Embed" ProgID="Equation.DSMT4" ShapeID="_x0000_i1082" DrawAspect="Content" ObjectID="_1788506133" r:id="rId120"/>
+        </w:object>
+      </w:r>
+      <w:r>
+        <w:t>t</w:t>
+      </w:r>
+      <w:r>
+        <w:t>∑</w:t>
+      </w:r>
+      <w:r>
+        <w:t xml:space="preserve"> = 60</w:t>
+      </w:r>
+      <w:r>
+        <w:rPr>
+          <w:position w:val="-4"/>
+        </w:rPr>
+        <w:object w:dxaOrig="180" w:dyaOrig="200" w14:anchorId="12FDA14E">
+          <v:shape id="_x0000_i1083" type="#_x0000_t75" style="width:8.75pt;height:10pt" o:ole="">
+            <v:imagedata r:id="rId117" o:title=""/>
+          </v:shape>
+          <o:OLEObject Type="Embed" ProgID="Equation.DSMT4" ShapeID="_x0000_i1083" DrawAspect="Content" ObjectID="_1788506134" r:id="rId121"/>
+        </w:object>
+      </w:r>
+      <w:r>
+        <w:t>1</w:t>
+      </w:r>
+      <w:r>
+        <w:rPr>
+          <w:position w:val="-4"/>
+        </w:rPr>
+        <w:object w:dxaOrig="180" w:dyaOrig="200" w14:anchorId="47FDB6CE">
+          <v:shape id="_x0000_i1084" type="#_x0000_t75" style="width:8.75pt;height:10pt" o:ole="">
+            <v:imagedata r:id="rId112" o:title=""/>
+          </v:shape>
+          <o:OLEObject Type="Embed" ProgID="Equation.DSMT4" ShapeID="_x0000_i1084" DrawAspect="Content" ObjectID="_1788506135" r:id="rId122"/>
+        </w:object>
+      </w:r>
+      <w:r>
+        <w:t>257.14</w:t>
+      </w:r>
+      <w:r>
+        <w:rPr>
+          <w:position w:val="-4"/>
+        </w:rPr>
+        <w:object w:dxaOrig="180" w:dyaOrig="200" w14:anchorId="71915CDB">
+          <v:shape id="_x0000_i1085" type="#_x0000_t75" style="width:8.75pt;height:10pt" o:ole="">
+            <v:imagedata r:id="rId117" o:title=""/>
+          </v:shape>
+          <o:OLEObject Type="Embed" ProgID="Equation.DSMT4" ShapeID="_x0000_i1085" DrawAspect="Content" ObjectID="_1788506136" r:id="rId123"/>
+        </w:object>
+      </w:r>
+      <w:r>
+        <w:t>24000</w:t>
+      </w:r>
+      <w:r>
+        <w:t xml:space="preserve"> </w:t>
+      </w:r>
+      <w:r>
+        <w:t>=</w:t>
+      </w:r>
+      <w:r>
+        <w:t xml:space="preserve"> 37</w:t>
+      </w:r>
+      <w:r>
+        <w:rPr>
+          <w:position w:val="-4"/>
+        </w:rPr>
+        <w:object w:dxaOrig="180" w:dyaOrig="200" w14:anchorId="4457DE47">
+          <v:shape id="_x0000_i1086" type="#_x0000_t75" style="width:8.75pt;height:10pt" o:ole="">
+            <v:imagedata r:id="rId117" o:title=""/>
+          </v:shape>
+          <o:OLEObject Type="Embed" ProgID="Equation.DSMT4" ShapeID="_x0000_i1086" DrawAspect="Content" ObjectID="_1788506137" r:id="rId124"/>
+        </w:object>
+      </w:r>
+      <w:r>
+        <w:t>10</w:t>
+      </w:r>
+      <w:r>
+        <w:rPr>
+          <w:vertAlign w:val="superscript"/>
+        </w:rPr>
+        <w:t>6</w:t>
+      </w:r>
+      <w:r>
+        <w:t>,</w:t>
+      </w:r>
+    </w:p>
+    <w:p>
+      <w:pPr>
+        <w:pStyle w:val="normal0"/>
+      </w:pPr>
+      <w:r>
+        <w:t>N</w:t>
+      </w:r>
+      <w:r>
+        <w:rPr>
+          <w:vertAlign w:val="subscript"/>
+        </w:rPr>
+        <w:t>HE</w:t>
+      </w:r>
+      <w:r>
+        <w:rPr>
+          <w:vertAlign w:val="subscript"/>
+        </w:rPr>
+        <w:t>2</w:t>
       </w:r>
       <w:r>
         <w:t xml:space="preserve"> = N</w:t>
@@ -8749,24 +9062,343 @@
         <w:rPr>
           <w:vertAlign w:val="subscript"/>
         </w:rPr>
-        <w:t>HE2</w:t>
+        <w:t>FE</w:t>
+      </w:r>
+      <w:r>
+        <w:rPr>
+          <w:vertAlign w:val="subscript"/>
+        </w:rPr>
+        <w:t>2</w:t>
+      </w:r>
+      <w:r>
+        <w:t xml:space="preserve"> = 60</w:t>
+      </w:r>
+      <w:r>
+        <w:rPr>
+          <w:position w:val="-4"/>
+        </w:rPr>
+        <w:object w:dxaOrig="180" w:dyaOrig="200" w14:anchorId="26E8CA12">
+          <v:shape id="_x0000_i1087" type="#_x0000_t75" style="width:8.75pt;height:10pt" o:ole="">
+            <v:imagedata r:id="rId117" o:title=""/>
+          </v:shape>
+          <o:OLEObject Type="Embed" ProgID="Equation.DSMT4" ShapeID="_x0000_i1087" DrawAspect="Content" ObjectID="_1788506138" r:id="rId125"/>
+        </w:object>
+      </w:r>
+      <w:r>
+        <w:t>c</w:t>
+      </w:r>
+      <w:r>
+        <w:rPr>
+          <w:position w:val="-4"/>
+        </w:rPr>
+        <w:object w:dxaOrig="180" w:dyaOrig="200" w14:anchorId="4B9CDD12">
+          <v:shape id="_x0000_i1088" type="#_x0000_t75" style="width:8.75pt;height:10pt" o:ole="">
+            <v:imagedata r:id="rId117" o:title=""/>
+          </v:shape>
+          <o:OLEObject Type="Embed" ProgID="Equation.DSMT4" ShapeID="_x0000_i1088" DrawAspect="Content" ObjectID="_1788506139" r:id="rId126"/>
+        </w:object>
+      </w:r>
+      <w:r>
+        <w:t>n</w:t>
+      </w:r>
+      <w:r>
+        <w:rPr>
+          <w:position w:val="-4"/>
+        </w:rPr>
+        <w:object w:dxaOrig="180" w:dyaOrig="200" w14:anchorId="5BD9CEC8">
+          <v:shape id="_x0000_i1089" type="#_x0000_t75" style="width:8.75pt;height:10pt" o:ole="">
+            <v:imagedata r:id="rId112" o:title=""/>
+          </v:shape>
+          <o:OLEObject Type="Embed" ProgID="Equation.DSMT4" ShapeID="_x0000_i1089" DrawAspect="Content" ObjectID="_1788506140" r:id="rId127"/>
+        </w:object>
+      </w:r>
+      <w:r>
+        <w:t>t∑ = 60</w:t>
+      </w:r>
+      <w:r>
+        <w:rPr>
+          <w:position w:val="-4"/>
+        </w:rPr>
+        <w:object w:dxaOrig="180" w:dyaOrig="200" w14:anchorId="4DDEC74A">
+          <v:shape id="_x0000_i1090" type="#_x0000_t75" style="width:8.75pt;height:10pt" o:ole="">
+            <v:imagedata r:id="rId117" o:title=""/>
+          </v:shape>
+          <o:OLEObject Type="Embed" ProgID="Equation.DSMT4" ShapeID="_x0000_i1090" DrawAspect="Content" ObjectID="_1788506141" r:id="rId128"/>
+        </w:object>
+      </w:r>
+      <w:r>
+        <w:t>1</w:t>
+      </w:r>
+      <w:r>
+        <w:rPr>
+          <w:position w:val="-4"/>
+        </w:rPr>
+        <w:object w:dxaOrig="180" w:dyaOrig="200" w14:anchorId="76904CA7">
+          <v:shape id="_x0000_i1091" type="#_x0000_t75" style="width:8.75pt;height:10pt" o:ole="">
+            <v:imagedata r:id="rId112" o:title=""/>
+          </v:shape>
+          <o:OLEObject Type="Embed" ProgID="Equation.DSMT4" ShapeID="_x0000_i1091" DrawAspect="Content" ObjectID="_1788506142" r:id="rId129"/>
+        </w:object>
+      </w:r>
+      <w:r>
+        <w:t>58.44</w:t>
+      </w:r>
+      <w:r>
+        <w:rPr>
+          <w:position w:val="-4"/>
+        </w:rPr>
+        <w:object w:dxaOrig="180" w:dyaOrig="200" w14:anchorId="18D99CA7">
+          <v:shape id="_x0000_i1092" type="#_x0000_t75" style="width:8.75pt;height:10pt" o:ole="">
+            <v:imagedata r:id="rId117" o:title=""/>
+          </v:shape>
+          <o:OLEObject Type="Embed" ProgID="Equation.DSMT4" ShapeID="_x0000_i1092" DrawAspect="Content" ObjectID="_1788506143" r:id="rId130"/>
+        </w:object>
+      </w:r>
+      <w:r>
+        <w:t xml:space="preserve">24000 = </w:t>
+      </w:r>
+      <w:r>
+        <w:t>8.4</w:t>
+      </w:r>
+      <w:r>
+        <w:rPr>
+          <w:position w:val="-4"/>
+        </w:rPr>
+        <w:object w:dxaOrig="180" w:dyaOrig="200" w14:anchorId="6DFCBD15">
+          <v:shape id="_x0000_i1095" type="#_x0000_t75" style="width:8.75pt;height:10pt" o:ole="">
+            <v:imagedata r:id="rId112" o:title=""/>
+          </v:shape>
+          <o:OLEObject Type="Embed" ProgID="Equation.DSMT4" ShapeID="_x0000_i1095" DrawAspect="Content" ObjectID="_1788506144" r:id="rId131"/>
+        </w:object>
+      </w:r>
+      <w:r>
+        <w:t>10</w:t>
+      </w:r>
+      <w:r>
+        <w:rPr>
+          <w:vertAlign w:val="superscript"/>
+        </w:rPr>
+        <w:t>6</w:t>
+      </w:r>
+      <w:r>
+        <w:t>)</w:t>
       </w:r>
     </w:p>
     <w:p>
       <w:pPr>
         <w:pStyle w:val="normal0"/>
+        <w:ind w:left="720"/>
       </w:pPr>
     </w:p>
     <w:p>
       <w:pPr>
         <w:pStyle w:val="normal0"/>
       </w:pPr>
+      <w:r>
+        <w:t>Ta tính được:</w:t>
+      </w:r>
+    </w:p>
+    <w:p>
+      <w:pPr>
+        <w:pStyle w:val="normal0"/>
+        <w:ind w:firstLine="720"/>
+      </w:pPr>
+      <w:r>
+        <w:rPr>
+          <w:position w:val="-32"/>
+        </w:rPr>
+        <w:object w:dxaOrig="3940" w:dyaOrig="900" w14:anchorId="4E26788E">
+          <v:shape id="_x0000_i1114" type="#_x0000_t75" style="width:197.2pt;height:45.1pt" o:ole="">
+            <v:imagedata r:id="rId132" o:title=""/>
+          </v:shape>
+          <o:OLEObject Type="Embed" ProgID="Equation.DSMT4" ShapeID="_x0000_i1114" DrawAspect="Content" ObjectID="_1788506145" r:id="rId133"/>
+        </w:object>
+      </w:r>
+    </w:p>
+    <w:p>
+      <w:pPr>
+        <w:pStyle w:val="normal0"/>
+        <w:ind w:firstLine="720"/>
+      </w:pPr>
+      <w:r>
+        <w:rPr>
+          <w:position w:val="-32"/>
+        </w:rPr>
+        <w:object w:dxaOrig="4000" w:dyaOrig="900" w14:anchorId="09342C5C">
+          <v:shape id="_x0000_i1115" type="#_x0000_t75" style="width:199.7pt;height:45.1pt" o:ole="">
+            <v:imagedata r:id="rId134" o:title=""/>
+          </v:shape>
+          <o:OLEObject Type="Embed" ProgID="Equation.DSMT4" ShapeID="_x0000_i1115" DrawAspect="Content" ObjectID="_1788506146" r:id="rId135"/>
+        </w:object>
+      </w:r>
+    </w:p>
+    <w:p>
+      <w:pPr>
+        <w:pStyle w:val="normal0"/>
+        <w:ind w:firstLine="720"/>
+      </w:pPr>
+      <w:r>
+        <w:rPr>
+          <w:position w:val="-32"/>
+        </w:rPr>
+        <w:object w:dxaOrig="3739" w:dyaOrig="900" w14:anchorId="3CBC850B">
+          <v:shape id="_x0000_i1150" type="#_x0000_t75" style="width:187.2pt;height:45.1pt" o:ole="">
+            <v:imagedata r:id="rId136" o:title=""/>
+          </v:shape>
+          <o:OLEObject Type="Embed" ProgID="Equation.DSMT4" ShapeID="_x0000_i1150" DrawAspect="Content" ObjectID="_1788506147" r:id="rId137"/>
+        </w:object>
+      </w:r>
+    </w:p>
+    <w:p>
+      <w:pPr>
+        <w:pStyle w:val="normal0"/>
+        <w:ind w:firstLine="720"/>
+      </w:pPr>
+      <w:r>
+        <w:rPr>
+          <w:position w:val="-32"/>
+        </w:rPr>
+        <w:object w:dxaOrig="3840" w:dyaOrig="900" w14:anchorId="49CCCFC2">
+          <v:shape id="_x0000_i1126" type="#_x0000_t75" style="width:192.2pt;height:45.1pt" o:ole="">
+            <v:imagedata r:id="rId138" o:title=""/>
+          </v:shape>
+          <o:OLEObject Type="Embed" ProgID="Equation.DSMT4" ShapeID="_x0000_i1126" DrawAspect="Content" ObjectID="_1788506148" r:id="rId139"/>
+        </w:object>
+      </w:r>
+    </w:p>
+    <w:p>
+      <w:pPr>
+        <w:pStyle w:val="normal0"/>
+      </w:pPr>
+      <w:r>
+        <w:t>Từ đó suy ra</w:t>
+      </w:r>
+      <w:r>
+        <w:t>:</w:t>
+      </w:r>
+    </w:p>
+    <w:p>
+      <w:pPr>
+        <w:pStyle w:val="normal0"/>
+        <w:ind w:firstLine="720"/>
+      </w:pPr>
+      <w:r>
+        <w:rPr>
+          <w:position w:val="-30"/>
+        </w:rPr>
+        <w:object w:dxaOrig="4660" w:dyaOrig="720" w14:anchorId="5F58233A">
+          <v:shape id="_x0000_i1163" type="#_x0000_t75" style="width:232.9pt;height:36.3pt" o:ole="">
+            <v:imagedata r:id="rId140" o:title=""/>
+          </v:shape>
+          <o:OLEObject Type="Embed" ProgID="Equation.DSMT4" ShapeID="_x0000_i1163" DrawAspect="Content" ObjectID="_1788506149" r:id="rId141"/>
+        </w:object>
+      </w:r>
+    </w:p>
+    <w:p>
+      <w:pPr>
+        <w:pStyle w:val="normal0"/>
+        <w:ind w:firstLine="720"/>
+      </w:pPr>
+      <w:r>
+        <w:rPr>
+          <w:position w:val="-30"/>
+        </w:rPr>
+        <w:object w:dxaOrig="4740" w:dyaOrig="720" w14:anchorId="59539643">
+          <v:shape id="_x0000_i1168" type="#_x0000_t75" style="width:237.3pt;height:36.3pt" o:ole="">
+            <v:imagedata r:id="rId142" o:title=""/>
+          </v:shape>
+          <o:OLEObject Type="Embed" ProgID="Equation.DSMT4" ShapeID="_x0000_i1168" DrawAspect="Content" ObjectID="_1788506150" r:id="rId143"/>
+        </w:object>
+      </w:r>
+    </w:p>
+    <w:p>
+      <w:pPr>
+        <w:pStyle w:val="normal0"/>
+        <w:ind w:firstLine="720"/>
+      </w:pPr>
+      <w:r>
+        <w:rPr>
+          <w:position w:val="-30"/>
+        </w:rPr>
+        <w:object w:dxaOrig="5480" w:dyaOrig="720" w14:anchorId="041DFB56">
+          <v:shape id="_x0000_i1175" type="#_x0000_t75" style="width:274.25pt;height:36.3pt" o:ole="">
+            <v:imagedata r:id="rId144" o:title=""/>
+          </v:shape>
+          <o:OLEObject Type="Embed" ProgID="Equation.DSMT4" ShapeID="_x0000_i1175" DrawAspect="Content" ObjectID="_1788506151" r:id="rId145"/>
+        </w:object>
+      </w:r>
+    </w:p>
+    <w:p>
+      <w:pPr>
+        <w:pStyle w:val="normal0"/>
+        <w:ind w:firstLine="720"/>
+      </w:pPr>
+      <w:r>
+        <w:rPr>
+          <w:position w:val="-30"/>
+        </w:rPr>
+        <w:object w:dxaOrig="5580" w:dyaOrig="720" w14:anchorId="00918391">
+          <v:shape id="_x0000_i1183" type="#_x0000_t75" style="width:279.25pt;height:36.3pt" o:ole="">
+            <v:imagedata r:id="rId146" o:title=""/>
+          </v:shape>
+          <o:OLEObject Type="Embed" ProgID="Equation.DSMT4" ShapeID="_x0000_i1183" DrawAspect="Content" ObjectID="_1788506152" r:id="rId147"/>
+        </w:object>
+      </w:r>
+    </w:p>
+    <w:p>
+      <w:pPr>
+        <w:pStyle w:val="normal0"/>
+      </w:pPr>
+      <w:r>
+        <w:t>Vì sử dụng bộ truyền động bánh răng trụ có</w:t>
+      </w:r>
+    </w:p>
+    <w:p>
+      <w:pPr>
+        <w:pStyle w:val="normal0"/>
+        <w:ind w:firstLine="720"/>
+      </w:pPr>
+      <w:r>
+        <w:rPr>
+          <w:position w:val="-24"/>
+        </w:rPr>
+        <w:object w:dxaOrig="5220" w:dyaOrig="620" w14:anchorId="40475C76">
+          <v:shape id="_x0000_i1184" type="#_x0000_t75" style="width:261.1pt;height:31.3pt" o:ole="">
+            <v:imagedata r:id="rId148" o:title=""/>
+          </v:shape>
+          <o:OLEObject Type="Embed" ProgID="Equation.DSMT4" ShapeID="_x0000_i1184" DrawAspect="Content" ObjectID="_1788506153" r:id="rId149"/>
+        </w:object>
+      </w:r>
+      <w:r>
+        <w:t xml:space="preserve"> (thoả mãn)</w:t>
+      </w:r>
     </w:p>
     <w:p>
       <w:pPr>
         <w:pStyle w:val="cmuc11"/>
       </w:pPr>
-      <w:bookmarkStart w:id="46" w:name="_Toc176946754"/>
+      <w:r>
+        <w:t xml:space="preserve">Xác định thông số cơ bản của bộ truyền </w:t>
+      </w:r>
+    </w:p>
+    <w:p>
+      <w:pPr>
+        <w:pStyle w:val="normal0"/>
+      </w:pPr>
+      <w:r>
+        <w:t>-Khoảng cách trục:</w:t>
+      </w:r>
+    </w:p>
+    <w:p>
+      <w:pPr>
+        <w:pStyle w:val="normal0"/>
+      </w:pPr>
+    </w:p>
+    <w:p>
+      <w:pPr>
+        <w:pStyle w:val="cmuc11"/>
+      </w:pPr>
+      <w:bookmarkStart w:id="46" w:name="_Toc176946755"/>
       <w:r>
         <w:t>……….</w:t>
       </w:r>
@@ -8777,40 +9409,21 @@
         <w:pStyle w:val="normal0"/>
       </w:pPr>
       <w:r>
-        <w:lastRenderedPageBreak/>
-        <w:t>…</w:t>
+        <w:t>..</w:t>
+      </w:r>
+      <w:r>
+        <w:t>.</w:t>
       </w:r>
     </w:p>
     <w:p>
       <w:pPr>
         <w:pStyle w:val="cmuc11"/>
       </w:pPr>
-      <w:bookmarkStart w:id="47" w:name="_Toc176946755"/>
+      <w:bookmarkStart w:id="47" w:name="_Toc176946756"/>
       <w:r>
         <w:t>……….</w:t>
       </w:r>
       <w:bookmarkEnd w:id="47"/>
-    </w:p>
-    <w:p>
-      <w:pPr>
-        <w:pStyle w:val="normal0"/>
-      </w:pPr>
-      <w:r>
-        <w:t>..</w:t>
-      </w:r>
-      <w:r>
-        <w:t>.</w:t>
-      </w:r>
-    </w:p>
-    <w:p>
-      <w:pPr>
-        <w:pStyle w:val="cmuc11"/>
-      </w:pPr>
-      <w:bookmarkStart w:id="48" w:name="_Toc176946756"/>
-      <w:r>
-        <w:t>……….</w:t>
-      </w:r>
-      <w:bookmarkEnd w:id="48"/>
     </w:p>
     <w:p>
       <w:pPr>
@@ -11569,7 +12182,7 @@
         </w:numPr>
         <w:jc w:val="center"/>
       </w:pPr>
-      <w:bookmarkStart w:id="49" w:name="_Toc176946757"/>
+      <w:bookmarkStart w:id="48" w:name="_Toc176946757"/>
       <w:r>
         <w:lastRenderedPageBreak/>
         <w:t xml:space="preserve">Chương </w:t>
@@ -11586,7 +12199,7 @@
       <w:r>
         <w:t>trục</w:t>
       </w:r>
-      <w:bookmarkEnd w:id="49"/>
+      <w:bookmarkEnd w:id="48"/>
     </w:p>
     <w:p>
       <w:pPr>
@@ -11660,11 +12273,11 @@
       <w:pPr>
         <w:pStyle w:val="cmuc11"/>
       </w:pPr>
-      <w:bookmarkStart w:id="50" w:name="_Toc176946758"/>
+      <w:bookmarkStart w:id="49" w:name="_Toc176946758"/>
       <w:r>
         <w:t>Chọn vật liệu chế tạo trục</w:t>
       </w:r>
-      <w:bookmarkEnd w:id="50"/>
+      <w:bookmarkEnd w:id="49"/>
     </w:p>
     <w:p>
       <w:pPr>
@@ -11726,10 +12339,31 @@
       <w:pPr>
         <w:pStyle w:val="cmuc11"/>
       </w:pPr>
-      <w:bookmarkStart w:id="51" w:name="_Toc176946759"/>
+      <w:bookmarkStart w:id="50" w:name="_Toc176946759"/>
       <w:r>
         <w:t>Tính tải trọng tác dụng lên trục</w:t>
       </w:r>
+      <w:bookmarkEnd w:id="50"/>
+    </w:p>
+    <w:p>
+      <w:pPr>
+        <w:pStyle w:val="normal0"/>
+      </w:pPr>
+      <w:r>
+        <w:t>.</w:t>
+      </w:r>
+    </w:p>
+    <w:p>
+      <w:pPr>
+        <w:pStyle w:val="cmuc11"/>
+      </w:pPr>
+      <w:bookmarkStart w:id="51" w:name="_Toc176946760"/>
+      <w:r>
+        <w:t xml:space="preserve">Tính </w:t>
+      </w:r>
+      <w:r>
+        <w:t>khoảng cách giữa các điểm đặt lực</w:t>
+      </w:r>
       <w:bookmarkEnd w:id="51"/>
     </w:p>
     <w:p>
@@ -11744,12 +12378,9 @@
       <w:pPr>
         <w:pStyle w:val="cmuc11"/>
       </w:pPr>
-      <w:bookmarkStart w:id="52" w:name="_Toc176946760"/>
-      <w:r>
-        <w:t xml:space="preserve">Tính </w:t>
-      </w:r>
-      <w:r>
-        <w:t>khoảng cách giữa các điểm đặt lực</w:t>
+      <w:bookmarkStart w:id="52" w:name="_Toc176946761"/>
+      <w:r>
+        <w:t>Tính phản lực tại các gối đỡ</w:t>
       </w:r>
       <w:bookmarkEnd w:id="52"/>
     </w:p>
@@ -11765,9 +12396,27 @@
       <w:pPr>
         <w:pStyle w:val="cmuc11"/>
       </w:pPr>
-      <w:bookmarkStart w:id="53" w:name="_Toc176946761"/>
-      <w:r>
-        <w:t>Tính phản lực tại các gối đỡ</w:t>
+      <w:bookmarkStart w:id="53" w:name="_Toc176946762"/>
+      <w:r>
+        <w:t>Vẽ biểu đồ mômen uốn M</w:t>
+      </w:r>
+      <w:r>
+        <w:rPr>
+          <w:vertAlign w:val="subscript"/>
+        </w:rPr>
+        <w:t>x</w:t>
+      </w:r>
+      <w:r>
+        <w:t>, M</w:t>
+      </w:r>
+      <w:r>
+        <w:rPr>
+          <w:vertAlign w:val="subscript"/>
+        </w:rPr>
+        <w:t>y</w:t>
+      </w:r>
+      <w:r>
+        <w:t xml:space="preserve"> và xoắn T</w:t>
       </w:r>
       <w:bookmarkEnd w:id="53"/>
     </w:p>
@@ -11783,43 +12432,7 @@
       <w:pPr>
         <w:pStyle w:val="cmuc11"/>
       </w:pPr>
-      <w:bookmarkStart w:id="54" w:name="_Toc176946762"/>
-      <w:r>
-        <w:t>Vẽ biểu đồ mômen uốn M</w:t>
-      </w:r>
-      <w:r>
-        <w:rPr>
-          <w:vertAlign w:val="subscript"/>
-        </w:rPr>
-        <w:t>x</w:t>
-      </w:r>
-      <w:r>
-        <w:t>, M</w:t>
-      </w:r>
-      <w:r>
-        <w:rPr>
-          <w:vertAlign w:val="subscript"/>
-        </w:rPr>
-        <w:t>y</w:t>
-      </w:r>
-      <w:r>
-        <w:t xml:space="preserve"> và xoắn T</w:t>
-      </w:r>
-      <w:bookmarkEnd w:id="54"/>
-    </w:p>
-    <w:p>
-      <w:pPr>
-        <w:pStyle w:val="normal0"/>
-      </w:pPr>
-      <w:r>
-        <w:t>.</w:t>
-      </w:r>
-    </w:p>
-    <w:p>
-      <w:pPr>
-        <w:pStyle w:val="cmuc11"/>
-      </w:pPr>
-      <w:bookmarkStart w:id="55" w:name="_Toc176946763"/>
+      <w:bookmarkStart w:id="54" w:name="_Toc176946763"/>
       <w:r>
         <w:rPr>
           <w:lang w:val="vi-VN"/>
@@ -11846,42 +12459,42 @@
         </w:rPr>
         <w:t>tdij</w:t>
       </w:r>
+      <w:bookmarkEnd w:id="54"/>
+    </w:p>
+    <w:p>
+      <w:pPr>
+        <w:pStyle w:val="normal0"/>
+      </w:pPr>
+      <w:r>
+        <w:t xml:space="preserve">Chỉ </w:t>
+      </w:r>
+      <w:r>
+        <w:t xml:space="preserve">tính </w:t>
+      </w:r>
+      <w:r>
+        <w:t>cho trục được yêu cầu tính chi tiết.</w:t>
+      </w:r>
+    </w:p>
+    <w:p>
+      <w:pPr>
+        <w:pStyle w:val="normal0"/>
+      </w:pPr>
+      <w:r>
+        <w:t>.</w:t>
+      </w:r>
+    </w:p>
+    <w:p>
+      <w:pPr>
+        <w:pStyle w:val="cmuc11"/>
+      </w:pPr>
+      <w:bookmarkStart w:id="55" w:name="_Toc176946764"/>
+      <w:r>
+        <w:rPr>
+          <w:lang w:val="vi-VN"/>
+        </w:rPr>
+        <w:t>Thiết kế sơ bộ kết cấu trục</w:t>
+      </w:r>
       <w:bookmarkEnd w:id="55"/>
-    </w:p>
-    <w:p>
-      <w:pPr>
-        <w:pStyle w:val="normal0"/>
-      </w:pPr>
-      <w:r>
-        <w:t xml:space="preserve">Chỉ </w:t>
-      </w:r>
-      <w:r>
-        <w:t xml:space="preserve">tính </w:t>
-      </w:r>
-      <w:r>
-        <w:t>cho trục được yêu cầu tính chi tiết.</w:t>
-      </w:r>
-    </w:p>
-    <w:p>
-      <w:pPr>
-        <w:pStyle w:val="normal0"/>
-      </w:pPr>
-      <w:r>
-        <w:t>.</w:t>
-      </w:r>
-    </w:p>
-    <w:p>
-      <w:pPr>
-        <w:pStyle w:val="cmuc11"/>
-      </w:pPr>
-      <w:bookmarkStart w:id="56" w:name="_Toc176946764"/>
-      <w:r>
-        <w:rPr>
-          <w:lang w:val="vi-VN"/>
-        </w:rPr>
-        <w:t>Thiết kế sơ bộ kết cấu trục</w:t>
-      </w:r>
-      <w:bookmarkEnd w:id="56"/>
       <w:r>
         <w:rPr>
           <w:lang w:val="vi-VN"/>
@@ -11924,12 +12537,12 @@
         </w:numPr>
         <w:jc w:val="center"/>
       </w:pPr>
-      <w:bookmarkStart w:id="57" w:name="_Toc176946765"/>
+      <w:bookmarkStart w:id="56" w:name="_Toc176946765"/>
       <w:r>
         <w:lastRenderedPageBreak/>
         <w:t>KẾT LUẬN</w:t>
       </w:r>
-      <w:bookmarkEnd w:id="57"/>
+      <w:bookmarkEnd w:id="56"/>
     </w:p>
     <w:p>
       <w:pPr>
@@ -11995,12 +12608,12 @@
           <w:numId w:val="0"/>
         </w:numPr>
       </w:pPr>
-      <w:bookmarkStart w:id="58" w:name="_Toc176946766"/>
+      <w:bookmarkStart w:id="57" w:name="_Toc176946766"/>
       <w:r>
         <w:lastRenderedPageBreak/>
         <w:t>Tài liệu tham khảo</w:t>
       </w:r>
-      <w:bookmarkEnd w:id="58"/>
+      <w:bookmarkEnd w:id="57"/>
       <w:r>
         <w:t xml:space="preserve"> </w:t>
       </w:r>
@@ -13477,7 +14090,7 @@
   <w:abstractNum w:abstractNumId="18" w15:restartNumberingAfterBreak="0">
     <w:nsid w:val="6DFB7C30"/>
     <w:multiLevelType w:val="hybridMultilevel"/>
-    <w:tmpl w:val="44840850"/>
+    <w:tmpl w:val="C1349314"/>
     <w:lvl w:ilvl="0" w:tplc="04090001">
       <w:start w:val="1"/>
       <w:numFmt w:val="bullet"/>

</xml_diff>

<commit_message>
xong 2.3 thông số cơ bản
</commit_message>
<xml_diff>
--- a/Báo cáo Bài tập lớn CTM - template.docx
+++ b/Báo cáo Bài tập lớn CTM - template.docx
@@ -356,7 +356,31 @@
                       <w:sz w:val="40"/>
                       <w:szCs w:val="40"/>
                     </w:rPr>
-                    <w:t>1/P.MEM16.H1</w:t>
+                    <w:t>1/</w:t>
+                  </w:r>
+                  <w:proofErr w:type="gramStart"/>
+                  <w:r>
+                    <w:rPr>
+                      <w:rFonts w:ascii="Times New Roman" w:hAnsi="Times New Roman"/>
+                      <w:b/>
+                      <w:bCs/>
+                      <w:color w:val="002060"/>
+                      <w:sz w:val="40"/>
+                      <w:szCs w:val="40"/>
+                    </w:rPr>
+                    <w:t>P.MEM16.H</w:t>
+                  </w:r>
+                  <w:proofErr w:type="gramEnd"/>
+                  <w:r>
+                    <w:rPr>
+                      <w:rFonts w:ascii="Times New Roman" w:hAnsi="Times New Roman"/>
+                      <w:b/>
+                      <w:bCs/>
+                      <w:color w:val="002060"/>
+                      <w:sz w:val="40"/>
+                      <w:szCs w:val="40"/>
+                    </w:rPr>
+                    <w:t>1</w:t>
                   </w:r>
                 </w:p>
                 <w:p>
@@ -382,6 +406,7 @@
                     </w:rPr>
                     <w:t xml:space="preserve">Học kỳ </w:t>
                   </w:r>
+                  <w:proofErr w:type="gramStart"/>
                   <w:r>
                     <w:rPr>
                       <w:rFonts w:ascii="Times New Roman" w:hAnsi="Times New Roman"/>
@@ -400,7 +425,18 @@
                       <w:sz w:val="32"/>
                       <w:szCs w:val="32"/>
                     </w:rPr>
-                    <w:t xml:space="preserve">  Năm học 202</w:t>
+                    <w:t xml:space="preserve">  Năm</w:t>
+                  </w:r>
+                  <w:proofErr w:type="gramEnd"/>
+                  <w:r>
+                    <w:rPr>
+                      <w:rFonts w:ascii="Times New Roman" w:hAnsi="Times New Roman"/>
+                      <w:bCs/>
+                      <w:color w:val="002060"/>
+                      <w:sz w:val="32"/>
+                      <w:szCs w:val="32"/>
+                    </w:rPr>
+                    <w:t xml:space="preserve"> học 202</w:t>
                   </w:r>
                   <w:r>
                     <w:rPr>
@@ -743,6 +779,7 @@
                     </w:rPr>
                     <w:tab/>
                   </w:r>
+                  <w:proofErr w:type="gramStart"/>
                   <w:r>
                     <w:rPr>
                       <w:rFonts w:ascii="Times New Roman" w:hAnsi="Times New Roman"/>
@@ -750,7 +787,17 @@
                       <w:sz w:val="28"/>
                       <w:szCs w:val="28"/>
                     </w:rPr>
-                    <w:t>PGS.TS.Vũ Lê Huy</w:t>
+                    <w:t>PGS.TS.Vũ</w:t>
+                  </w:r>
+                  <w:proofErr w:type="gramEnd"/>
+                  <w:r>
+                    <w:rPr>
+                      <w:rFonts w:ascii="Times New Roman" w:hAnsi="Times New Roman"/>
+                      <w:color w:val="002060"/>
+                      <w:sz w:val="28"/>
+                      <w:szCs w:val="28"/>
+                    </w:rPr>
+                    <w:t xml:space="preserve"> Lê Huy</w:t>
                   </w:r>
                 </w:p>
                 <w:p>
@@ -1092,7 +1139,25 @@
           <w:sz w:val="24"/>
           <w:szCs w:val="24"/>
         </w:rPr>
-        <w:t>1/P.MEM16.H1</w:t>
+        <w:t>1/</w:t>
+      </w:r>
+      <w:proofErr w:type="gramStart"/>
+      <w:r>
+        <w:rPr>
+          <w:rFonts w:ascii="Times New Roman" w:hAnsi="Times New Roman"/>
+          <w:sz w:val="24"/>
+          <w:szCs w:val="24"/>
+        </w:rPr>
+        <w:t>P.MEM16.H</w:t>
+      </w:r>
+      <w:proofErr w:type="gramEnd"/>
+      <w:r>
+        <w:rPr>
+          <w:rFonts w:ascii="Times New Roman" w:hAnsi="Times New Roman"/>
+          <w:sz w:val="24"/>
+          <w:szCs w:val="24"/>
+        </w:rPr>
+        <w:t>1</w:t>
       </w:r>
     </w:p>
     <w:p>
@@ -2119,8 +2184,19 @@
           <w:sz w:val="24"/>
           <w:szCs w:val="28"/>
         </w:rPr>
-        <w:t>………., ngày ……… tháng ……… năm ……..</w:t>
-      </w:r>
+        <w:t>………., ngày ……… tháng ……… năm …</w:t>
+      </w:r>
+      <w:proofErr w:type="gramStart"/>
+      <w:r>
+        <w:rPr>
+          <w:rFonts w:ascii="Times New Roman" w:hAnsi="Times New Roman"/>
+          <w:i/>
+          <w:sz w:val="24"/>
+          <w:szCs w:val="28"/>
+        </w:rPr>
+        <w:t>…..</w:t>
+      </w:r>
+      <w:proofErr w:type="gramEnd"/>
     </w:p>
     <w:p>
       <w:pPr>
@@ -4361,49 +4437,74 @@
           <w:sz w:val="26"/>
           <w:szCs w:val="26"/>
         </w:rPr>
-        <w:t>An abstract is an outline/brief summary</w:t>
-      </w:r>
+        <w:t>An abstract is an outline/</w:t>
+      </w:r>
+      <w:proofErr w:type="gramStart"/>
       <w:r>
         <w:rPr>
           <w:sz w:val="26"/>
           <w:szCs w:val="26"/>
         </w:rPr>
-        <w:t xml:space="preserve"> of this minor </w:t>
-      </w:r>
+        <w:t>brief summary</w:t>
+      </w:r>
+      <w:proofErr w:type="gramEnd"/>
       <w:r>
         <w:rPr>
           <w:sz w:val="26"/>
           <w:szCs w:val="26"/>
         </w:rPr>
-        <w:t>project</w:t>
+        <w:t xml:space="preserve"> of this minor </w:t>
       </w:r>
       <w:r>
         <w:rPr>
           <w:sz w:val="26"/>
           <w:szCs w:val="26"/>
         </w:rPr>
-        <w:t xml:space="preserve">, target and main results obtained. </w:t>
+        <w:t>project</w:t>
       </w:r>
       <w:r>
         <w:rPr>
           <w:sz w:val="26"/>
           <w:szCs w:val="26"/>
         </w:rPr>
-        <w:t xml:space="preserve">Abstracts should be written after the full </w:t>
+        <w:t xml:space="preserve">, target and main results obtained. </w:t>
       </w:r>
       <w:r>
         <w:rPr>
           <w:sz w:val="26"/>
           <w:szCs w:val="26"/>
         </w:rPr>
-        <w:t>report</w:t>
+        <w:t xml:space="preserve">Abstracts should be written after the full </w:t>
       </w:r>
       <w:r>
         <w:rPr>
           <w:sz w:val="26"/>
           <w:szCs w:val="26"/>
         </w:rPr>
-        <w:t xml:space="preserve"> is written, and are usually about 1</w:t>
+        <w:t>report</w:t>
+      </w:r>
+      <w:r>
+        <w:rPr>
+          <w:sz w:val="26"/>
+          <w:szCs w:val="26"/>
+        </w:rPr>
+        <w:t xml:space="preserve"> is </w:t>
+      </w:r>
+      <w:proofErr w:type="gramStart"/>
+      <w:r>
+        <w:rPr>
+          <w:sz w:val="26"/>
+          <w:szCs w:val="26"/>
+        </w:rPr>
+        <w:t>written, and</w:t>
+      </w:r>
+      <w:proofErr w:type="gramEnd"/>
+      <w:r>
+        <w:rPr>
+          <w:sz w:val="26"/>
+          <w:szCs w:val="26"/>
+        </w:rPr>
+        <w:t xml:space="preserve"> are usually about 1</w:t>
       </w:r>
       <w:r>
         <w:rPr>
@@ -4792,10 +4893,18 @@
         <w:t>tốc độ quay khá cao nên chọn đai</w:t>
       </w:r>
       <w:r>
-        <w:t xml:space="preserve"> dẹt chất liệu </w:t>
-      </w:r>
-      <w:r>
-        <w:t xml:space="preserve"> vải cao su.</w:t>
+        <w:t xml:space="preserve"> dẹt chất </w:t>
+      </w:r>
+      <w:proofErr w:type="gramStart"/>
+      <w:r>
+        <w:t xml:space="preserve">liệu </w:t>
+      </w:r>
+      <w:r>
+        <w:t xml:space="preserve"> vải</w:t>
+      </w:r>
+      <w:proofErr w:type="gramEnd"/>
+      <w:r>
+        <w:t xml:space="preserve"> cao su.</w:t>
       </w:r>
     </w:p>
     <w:p>
@@ -4851,10 +4960,10 @@
             <v:path o:extrusionok="f" gradientshapeok="t" o:connecttype="rect"/>
             <o:lock v:ext="edit" aspectratio="t"/>
           </v:shapetype>
-          <v:shape id="_x0000_i1025" type="#_x0000_t75" style="width:237.3pt;height:23.8pt" o:ole="">
+          <v:shape id="_x0000_i1025" type="#_x0000_t75" style="width:237.5pt;height:23.65pt" o:ole="">
             <v:imagedata r:id="rId15" o:title=""/>
           </v:shape>
-          <o:OLEObject Type="Embed" ProgID="Equation.DSMT4" ShapeID="_x0000_i1025" DrawAspect="Content" ObjectID="_1788506073" r:id="rId16"/>
+          <o:OLEObject Type="Embed" ProgID="Equation.DSMT4" ShapeID="_x0000_i1025" DrawAspect="Content" ObjectID="_1788527912" r:id="rId16"/>
         </w:object>
       </w:r>
     </w:p>
@@ -4904,15 +5013,20 @@
           <w:position w:val="-6"/>
         </w:rPr>
         <w:object w:dxaOrig="200" w:dyaOrig="220" w14:anchorId="08B11B76">
-          <v:shape id="_x0000_i1026" type="#_x0000_t75" style="width:8.75pt;height:11.25pt" o:ole="">
+          <v:shape id="_x0000_i1026" type="#_x0000_t75" style="width:8.6pt;height:11.3pt" o:ole="">
             <v:imagedata r:id="rId17" o:title=""/>
           </v:shape>
-          <o:OLEObject Type="Embed" ProgID="Equation.DSMT4" ShapeID="_x0000_i1026" DrawAspect="Content" ObjectID="_1788506074" r:id="rId18"/>
+          <o:OLEObject Type="Embed" ProgID="Equation.DSMT4" ShapeID="_x0000_i1026" DrawAspect="Content" ObjectID="_1788527913" r:id="rId18"/>
         </w:object>
       </w:r>
       <w:r>
-        <w:t>=0.02;</w:t>
-      </w:r>
+        <w:t>=</w:t>
+      </w:r>
+      <w:proofErr w:type="gramStart"/>
+      <w:r>
+        <w:t>0.02;</w:t>
+      </w:r>
+      <w:proofErr w:type="gramEnd"/>
     </w:p>
     <w:p>
       <w:pPr>
@@ -4937,10 +5051,10 @@
           <w:position w:val="-12"/>
         </w:rPr>
         <w:object w:dxaOrig="5300" w:dyaOrig="360" w14:anchorId="56057F8F">
-          <v:shape id="_x0000_i1027" type="#_x0000_t75" style="width:298.65pt;height:21.3pt" o:ole="">
+          <v:shape id="_x0000_i1027" type="#_x0000_t75" style="width:298.75pt;height:21.5pt" o:ole="">
             <v:imagedata r:id="rId19" o:title=""/>
           </v:shape>
-          <o:OLEObject Type="Embed" ProgID="Equation.DSMT4" ShapeID="_x0000_i1027" DrawAspect="Content" ObjectID="_1788506075" r:id="rId20"/>
+          <o:OLEObject Type="Embed" ProgID="Equation.DSMT4" ShapeID="_x0000_i1027" DrawAspect="Content" ObjectID="_1788527914" r:id="rId20"/>
         </w:object>
       </w:r>
     </w:p>
@@ -4990,10 +5104,10 @@
           <w:position w:val="-30"/>
         </w:rPr>
         <w:object w:dxaOrig="3780" w:dyaOrig="680" w14:anchorId="7757F730">
-          <v:shape id="_x0000_i1028" type="#_x0000_t75" style="width:203.5pt;height:36.3pt" o:ole="">
+          <v:shape id="_x0000_i1028" type="#_x0000_t75" style="width:203.65pt;height:36.55pt" o:ole="">
             <v:imagedata r:id="rId21" o:title=""/>
           </v:shape>
-          <o:OLEObject Type="Embed" ProgID="Equation.DSMT4" ShapeID="_x0000_i1028" DrawAspect="Content" ObjectID="_1788506076" r:id="rId22"/>
+          <o:OLEObject Type="Embed" ProgID="Equation.DSMT4" ShapeID="_x0000_i1028" DrawAspect="Content" ObjectID="_1788527915" r:id="rId22"/>
         </w:object>
       </w:r>
     </w:p>
@@ -5027,10 +5141,10 @@
           <w:position w:val="-12"/>
         </w:rPr>
         <w:object w:dxaOrig="3700" w:dyaOrig="360" w14:anchorId="5D57366C">
-          <v:shape id="_x0000_i1029" type="#_x0000_t75" style="width:185.3pt;height:18.15pt" o:ole="">
+          <v:shape id="_x0000_i1029" type="#_x0000_t75" style="width:185.35pt;height:18.25pt" o:ole="">
             <v:imagedata r:id="rId23" o:title=""/>
           </v:shape>
-          <o:OLEObject Type="Embed" ProgID="Equation.DSMT4" ShapeID="_x0000_i1029" DrawAspect="Content" ObjectID="_1788506077" r:id="rId24"/>
+          <o:OLEObject Type="Embed" ProgID="Equation.DSMT4" ShapeID="_x0000_i1029" DrawAspect="Content" ObjectID="_1788527916" r:id="rId24"/>
         </w:object>
       </w:r>
     </w:p>
@@ -5090,10 +5204,10 @@
           <w:position w:val="-54"/>
         </w:rPr>
         <w:object w:dxaOrig="3940" w:dyaOrig="1640" w14:anchorId="3DE54567">
-          <v:shape id="_x0000_i1030" type="#_x0000_t75" style="width:195.95pt;height:81.4pt" o:ole="">
+          <v:shape id="_x0000_i1030" type="#_x0000_t75" style="width:196.1pt;height:81.65pt" o:ole="">
             <v:imagedata r:id="rId25" o:title=""/>
           </v:shape>
-          <o:OLEObject Type="Embed" ProgID="Equation.DSMT4" ShapeID="_x0000_i1030" DrawAspect="Content" ObjectID="_1788506078" r:id="rId26"/>
+          <o:OLEObject Type="Embed" ProgID="Equation.DSMT4" ShapeID="_x0000_i1030" DrawAspect="Content" ObjectID="_1788527917" r:id="rId26"/>
         </w:object>
       </w:r>
     </w:p>
@@ -5125,10 +5239,10 @@
           <w:position w:val="-24"/>
         </w:rPr>
         <w:object w:dxaOrig="4740" w:dyaOrig="620" w14:anchorId="4A366EF1">
-          <v:shape id="_x0000_i1031" type="#_x0000_t75" style="width:261.1pt;height:34.45pt" o:ole="">
+          <v:shape id="_x0000_i1031" type="#_x0000_t75" style="width:261.15pt;height:34.4pt" o:ole="">
             <v:imagedata r:id="rId27" o:title=""/>
           </v:shape>
-          <o:OLEObject Type="Embed" ProgID="Equation.DSMT4" ShapeID="_x0000_i1031" DrawAspect="Content" ObjectID="_1788506079" r:id="rId28"/>
+          <o:OLEObject Type="Embed" ProgID="Equation.DSMT4" ShapeID="_x0000_i1031" DrawAspect="Content" ObjectID="_1788527918" r:id="rId28"/>
         </w:object>
       </w:r>
       <w:r>
@@ -5153,10 +5267,10 @@
           <w:position w:val="-24"/>
         </w:rPr>
         <w:object w:dxaOrig="3840" w:dyaOrig="620" w14:anchorId="468E8299">
-          <v:shape id="_x0000_i1032" type="#_x0000_t75" style="width:204.75pt;height:33.8pt" o:ole="">
+          <v:shape id="_x0000_i1032" type="#_x0000_t75" style="width:204.7pt;height:33.85pt" o:ole="">
             <v:imagedata r:id="rId29" o:title=""/>
           </v:shape>
-          <o:OLEObject Type="Embed" ProgID="Equation.DSMT4" ShapeID="_x0000_i1032" DrawAspect="Content" ObjectID="_1788506080" r:id="rId30"/>
+          <o:OLEObject Type="Embed" ProgID="Equation.DSMT4" ShapeID="_x0000_i1032" DrawAspect="Content" ObjectID="_1788527919" r:id="rId30"/>
         </w:object>
       </w:r>
       <w:r>
@@ -5181,10 +5295,10 @@
           <w:position w:val="-96"/>
         </w:rPr>
         <w:object w:dxaOrig="7000" w:dyaOrig="1980" w14:anchorId="6116FA84">
-          <v:shape id="_x0000_i1033" type="#_x0000_t75" style="width:350.6pt;height:100.15pt" o:ole="">
+          <v:shape id="_x0000_i1033" type="#_x0000_t75" style="width:350.85pt;height:99.95pt" o:ole="">
             <v:imagedata r:id="rId31" o:title=""/>
           </v:shape>
-          <o:OLEObject Type="Embed" ProgID="Equation.DSMT4" ShapeID="_x0000_i1033" DrawAspect="Content" ObjectID="_1788506081" r:id="rId32"/>
+          <o:OLEObject Type="Embed" ProgID="Equation.DSMT4" ShapeID="_x0000_i1033" DrawAspect="Content" ObjectID="_1788527920" r:id="rId32"/>
         </w:object>
       </w:r>
     </w:p>
@@ -5222,15 +5336,17 @@
           <w:position w:val="-24"/>
         </w:rPr>
         <w:object w:dxaOrig="3200" w:dyaOrig="660" w14:anchorId="681903B7">
-          <v:shape id="_x0000_i1034" type="#_x0000_t75" style="width:160.3pt;height:33.8pt" o:ole="">
+          <v:shape id="_x0000_i1034" type="#_x0000_t75" style="width:160.1pt;height:33.85pt" o:ole="">
             <v:imagedata r:id="rId33" o:title=""/>
           </v:shape>
-          <o:OLEObject Type="Embed" ProgID="Equation.DSMT4" ShapeID="_x0000_i1034" DrawAspect="Content" ObjectID="_1788506082" r:id="rId34"/>
+          <o:OLEObject Type="Embed" ProgID="Equation.DSMT4" ShapeID="_x0000_i1034" DrawAspect="Content" ObjectID="_1788527921" r:id="rId34"/>
         </w:object>
       </w:r>
+      <w:proofErr w:type="gramStart"/>
       <w:r>
         <w:t>( a</w:t>
       </w:r>
+      <w:proofErr w:type="gramEnd"/>
       <w:r>
         <w:rPr>
           <w:vertAlign w:val="subscript"/>
@@ -5312,10 +5428,10 @@
           <w:position w:val="-24"/>
         </w:rPr>
         <w:object w:dxaOrig="1800" w:dyaOrig="620" w14:anchorId="3E386B6B">
-          <v:shape id="_x0000_i1035" type="#_x0000_t75" style="width:90.15pt;height:30.7pt" o:ole="">
+          <v:shape id="_x0000_i1035" type="#_x0000_t75" style="width:90.25pt;height:30.65pt" o:ole="">
             <v:imagedata r:id="rId35" o:title=""/>
           </v:shape>
-          <o:OLEObject Type="Embed" ProgID="Equation.DSMT4" ShapeID="_x0000_i1035" DrawAspect="Content" ObjectID="_1788506083" r:id="rId36"/>
+          <o:OLEObject Type="Embed" ProgID="Equation.DSMT4" ShapeID="_x0000_i1035" DrawAspect="Content" ObjectID="_1788527922" r:id="rId36"/>
         </w:object>
       </w:r>
       <w:r>
@@ -5333,10 +5449,10 @@
           <w:position w:val="-6"/>
         </w:rPr>
         <w:object w:dxaOrig="220" w:dyaOrig="279" w14:anchorId="65F828E6">
-          <v:shape id="_x0000_i1036" type="#_x0000_t75" style="width:11.25pt;height:14.4pt" o:ole="">
+          <v:shape id="_x0000_i1036" type="#_x0000_t75" style="width:11.3pt;height:14.5pt" o:ole="">
             <v:imagedata r:id="rId37" o:title=""/>
           </v:shape>
-          <o:OLEObject Type="Embed" ProgID="Equation.DSMT4" ShapeID="_x0000_i1036" DrawAspect="Content" ObjectID="_1788506084" r:id="rId38"/>
+          <o:OLEObject Type="Embed" ProgID="Equation.DSMT4" ShapeID="_x0000_i1036" DrawAspect="Content" ObjectID="_1788527923" r:id="rId38"/>
         </w:object>
       </w:r>
       <w:r>
@@ -5391,10 +5507,10 @@
           <w:position w:val="-6"/>
         </w:rPr>
         <w:object w:dxaOrig="220" w:dyaOrig="279" w14:anchorId="0E78FEE5">
-          <v:shape id="_x0000_i1037" type="#_x0000_t75" style="width:11.25pt;height:14.4pt" o:ole="">
+          <v:shape id="_x0000_i1037" type="#_x0000_t75" style="width:11.3pt;height:14.5pt" o:ole="">
             <v:imagedata r:id="rId37" o:title=""/>
           </v:shape>
-          <o:OLEObject Type="Embed" ProgID="Equation.DSMT4" ShapeID="_x0000_i1037" DrawAspect="Content" ObjectID="_1788506085" r:id="rId39"/>
+          <o:OLEObject Type="Embed" ProgID="Equation.DSMT4" ShapeID="_x0000_i1037" DrawAspect="Content" ObjectID="_1788527924" r:id="rId39"/>
         </w:object>
       </w:r>
       <w:r>
@@ -5493,10 +5609,10 @@
           <w:position w:val="-12"/>
         </w:rPr>
         <w:object w:dxaOrig="5800" w:dyaOrig="380" w14:anchorId="652C6B53">
-          <v:shape id="_x0000_i1038" type="#_x0000_t75" style="width:289.9pt;height:18.8pt" o:ole="">
+          <v:shape id="_x0000_i1038" type="#_x0000_t75" style="width:290.15pt;height:18.8pt" o:ole="">
             <v:imagedata r:id="rId40" o:title=""/>
           </v:shape>
-          <o:OLEObject Type="Embed" ProgID="Equation.DSMT4" ShapeID="_x0000_i1038" DrawAspect="Content" ObjectID="_1788506086" r:id="rId41"/>
+          <o:OLEObject Type="Embed" ProgID="Equation.DSMT4" ShapeID="_x0000_i1038" DrawAspect="Content" ObjectID="_1788527925" r:id="rId41"/>
         </w:object>
       </w:r>
     </w:p>
@@ -5544,10 +5660,10 @@
           <w:position w:val="-12"/>
         </w:rPr>
         <w:object w:dxaOrig="5179" w:dyaOrig="380" w14:anchorId="26506CFB">
-          <v:shape id="_x0000_i1039" type="#_x0000_t75" style="width:259.2pt;height:18.8pt" o:ole="">
+          <v:shape id="_x0000_i1039" type="#_x0000_t75" style="width:259pt;height:18.8pt" o:ole="">
             <v:imagedata r:id="rId42" o:title=""/>
           </v:shape>
-          <o:OLEObject Type="Embed" ProgID="Equation.DSMT4" ShapeID="_x0000_i1039" DrawAspect="Content" ObjectID="_1788506087" r:id="rId43"/>
+          <o:OLEObject Type="Embed" ProgID="Equation.DSMT4" ShapeID="_x0000_i1039" DrawAspect="Content" ObjectID="_1788527926" r:id="rId43"/>
         </w:object>
       </w:r>
     </w:p>
@@ -5590,10 +5706,10 @@
           <w:position w:val="-12"/>
         </w:rPr>
         <w:object w:dxaOrig="2540" w:dyaOrig="380" w14:anchorId="5B8F765F">
-          <v:shape id="_x0000_i1040" type="#_x0000_t75" style="width:127.1pt;height:18.8pt" o:ole="">
+          <v:shape id="_x0000_i1040" type="#_x0000_t75" style="width:127.35pt;height:18.8pt" o:ole="">
             <v:imagedata r:id="rId44" o:title=""/>
           </v:shape>
-          <o:OLEObject Type="Embed" ProgID="Equation.DSMT4" ShapeID="_x0000_i1040" DrawAspect="Content" ObjectID="_1788506088" r:id="rId45"/>
+          <o:OLEObject Type="Embed" ProgID="Equation.DSMT4" ShapeID="_x0000_i1040" DrawAspect="Content" ObjectID="_1788527927" r:id="rId45"/>
         </w:object>
       </w:r>
     </w:p>
@@ -5650,10 +5766,10 @@
           <w:position w:val="-12"/>
         </w:rPr>
         <w:object w:dxaOrig="1320" w:dyaOrig="360" w14:anchorId="38DAD798">
-          <v:shape id="_x0000_i1041" type="#_x0000_t75" style="width:65.75pt;height:18.15pt" o:ole="">
+          <v:shape id="_x0000_i1041" type="#_x0000_t75" style="width:65.55pt;height:18.25pt" o:ole="">
             <v:imagedata r:id="rId46" o:title=""/>
           </v:shape>
-          <o:OLEObject Type="Embed" ProgID="Equation.DSMT4" ShapeID="_x0000_i1041" DrawAspect="Content" ObjectID="_1788506089" r:id="rId47"/>
+          <o:OLEObject Type="Embed" ProgID="Equation.DSMT4" ShapeID="_x0000_i1041" DrawAspect="Content" ObjectID="_1788527928" r:id="rId47"/>
         </w:object>
       </w:r>
     </w:p>
@@ -5720,10 +5836,10 @@
           <w:position w:val="-12"/>
         </w:rPr>
         <w:object w:dxaOrig="1320" w:dyaOrig="360" w14:anchorId="74D88BE6">
-          <v:shape id="_x0000_i1042" type="#_x0000_t75" style="width:65.75pt;height:18.15pt" o:ole="">
+          <v:shape id="_x0000_i1042" type="#_x0000_t75" style="width:65.55pt;height:18.25pt" o:ole="">
             <v:imagedata r:id="rId46" o:title=""/>
           </v:shape>
-          <o:OLEObject Type="Embed" ProgID="Equation.DSMT4" ShapeID="_x0000_i1042" DrawAspect="Content" ObjectID="_1788506090" r:id="rId48"/>
+          <o:OLEObject Type="Embed" ProgID="Equation.DSMT4" ShapeID="_x0000_i1042" DrawAspect="Content" ObjectID="_1788527929" r:id="rId48"/>
         </w:object>
       </w:r>
       <w:r>
@@ -5818,10 +5934,10 @@
           <w:position w:val="-30"/>
         </w:rPr>
         <w:object w:dxaOrig="4239" w:dyaOrig="680" w14:anchorId="26E5B526">
-          <v:shape id="_x0000_i1043" type="#_x0000_t75" style="width:259.2pt;height:41.3pt" o:ole="">
+          <v:shape id="_x0000_i1043" type="#_x0000_t75" style="width:259pt;height:41.35pt" o:ole="">
             <v:imagedata r:id="rId49" o:title=""/>
           </v:shape>
-          <o:OLEObject Type="Embed" ProgID="Equation.DSMT4" ShapeID="_x0000_i1043" DrawAspect="Content" ObjectID="_1788506091" r:id="rId50"/>
+          <o:OLEObject Type="Embed" ProgID="Equation.DSMT4" ShapeID="_x0000_i1043" DrawAspect="Content" ObjectID="_1788527930" r:id="rId50"/>
         </w:object>
       </w:r>
     </w:p>
@@ -5858,10 +5974,10 @@
           <w:position w:val="-12"/>
         </w:rPr>
         <w:object w:dxaOrig="720" w:dyaOrig="360" w14:anchorId="0BB98455">
-          <v:shape id="_x0000_i1044" type="#_x0000_t75" style="width:36.3pt;height:18.15pt" o:ole="">
+          <v:shape id="_x0000_i1044" type="#_x0000_t75" style="width:36.55pt;height:18.25pt" o:ole="">
             <v:imagedata r:id="rId51" o:title=""/>
           </v:shape>
-          <o:OLEObject Type="Embed" ProgID="Equation.DSMT4" ShapeID="_x0000_i1044" DrawAspect="Content" ObjectID="_1788506092" r:id="rId52"/>
+          <o:OLEObject Type="Embed" ProgID="Equation.DSMT4" ShapeID="_x0000_i1044" DrawAspect="Content" ObjectID="_1788527931" r:id="rId52"/>
         </w:object>
       </w:r>
     </w:p>
@@ -5885,10 +6001,10 @@
           <w:position w:val="-14"/>
         </w:rPr>
         <w:object w:dxaOrig="6220" w:dyaOrig="400" w14:anchorId="61A6179E">
-          <v:shape id="_x0000_i1045" type="#_x0000_t75" style="width:311.15pt;height:20.65pt" o:ole="">
+          <v:shape id="_x0000_i1045" type="#_x0000_t75" style="width:311.1pt;height:20.4pt" o:ole="">
             <v:imagedata r:id="rId53" o:title=""/>
           </v:shape>
-          <o:OLEObject Type="Embed" ProgID="Equation.DSMT4" ShapeID="_x0000_i1045" DrawAspect="Content" ObjectID="_1788506093" r:id="rId54"/>
+          <o:OLEObject Type="Embed" ProgID="Equation.DSMT4" ShapeID="_x0000_i1045" DrawAspect="Content" ObjectID="_1788527932" r:id="rId54"/>
         </w:object>
       </w:r>
     </w:p>
@@ -5992,10 +6108,10 @@
           <w:position w:val="-32"/>
         </w:rPr>
         <w:object w:dxaOrig="4660" w:dyaOrig="700" w14:anchorId="3663BFF8">
-          <v:shape id="_x0000_i1046" type="#_x0000_t75" style="width:232.9pt;height:35.05pt" o:ole="">
+          <v:shape id="_x0000_i1046" type="#_x0000_t75" style="width:233.2pt;height:34.95pt" o:ole="">
             <v:imagedata r:id="rId55" o:title=""/>
           </v:shape>
-          <o:OLEObject Type="Embed" ProgID="Equation.DSMT4" ShapeID="_x0000_i1046" DrawAspect="Content" ObjectID="_1788506094" r:id="rId56"/>
+          <o:OLEObject Type="Embed" ProgID="Equation.DSMT4" ShapeID="_x0000_i1046" DrawAspect="Content" ObjectID="_1788527933" r:id="rId56"/>
         </w:object>
       </w:r>
     </w:p>
@@ -6114,25 +6230,34 @@
           <w:b w:val="0"/>
           <w:bCs/>
         </w:rPr>
-        <w:t xml:space="preserve">-Lực căng ban đầu </w:t>
-      </w:r>
+        <w:t xml:space="preserve">-Lực căng ban </w:t>
+      </w:r>
+      <w:proofErr w:type="gramStart"/>
       <w:r>
         <w:rPr>
           <w:b w:val="0"/>
           <w:bCs/>
         </w:rPr>
+        <w:t xml:space="preserve">đầu </w:t>
+      </w:r>
+      <w:r>
+        <w:rPr>
+          <w:b w:val="0"/>
+          <w:bCs/>
+        </w:rPr>
         <w:t>:</w:t>
       </w:r>
       <w:bookmarkEnd w:id="32"/>
+      <w:proofErr w:type="gramEnd"/>
       <w:r>
         <w:rPr>
           <w:position w:val="-12"/>
         </w:rPr>
         <w:object w:dxaOrig="3600" w:dyaOrig="360" w14:anchorId="58FFFB26">
-          <v:shape id="_x0000_i1047" type="#_x0000_t75" style="width:180.3pt;height:18.15pt" o:ole="">
+          <v:shape id="_x0000_i1047" type="#_x0000_t75" style="width:180.55pt;height:18.25pt" o:ole="">
             <v:imagedata r:id="rId57" o:title=""/>
           </v:shape>
-          <o:OLEObject Type="Embed" ProgID="Equation.DSMT4" ShapeID="_x0000_i1047" DrawAspect="Content" ObjectID="_1788506095" r:id="rId58"/>
+          <o:OLEObject Type="Embed" ProgID="Equation.DSMT4" ShapeID="_x0000_i1047" DrawAspect="Content" ObjectID="_1788527934" r:id="rId58"/>
         </w:object>
       </w:r>
     </w:p>
@@ -6161,10 +6286,10 @@
           <w:position w:val="-24"/>
         </w:rPr>
         <w:object w:dxaOrig="5500" w:dyaOrig="620" w14:anchorId="65F403DC">
-          <v:shape id="_x0000_i1048" type="#_x0000_t75" style="width:274.85pt;height:30.7pt" o:ole="">
+          <v:shape id="_x0000_i1048" type="#_x0000_t75" style="width:274.55pt;height:30.65pt" o:ole="">
             <v:imagedata r:id="rId59" o:title=""/>
           </v:shape>
-          <o:OLEObject Type="Embed" ProgID="Equation.DSMT4" ShapeID="_x0000_i1048" DrawAspect="Content" ObjectID="_1788506096" r:id="rId60"/>
+          <o:OLEObject Type="Embed" ProgID="Equation.DSMT4" ShapeID="_x0000_i1048" DrawAspect="Content" ObjectID="_1788527935" r:id="rId60"/>
         </w:object>
       </w:r>
     </w:p>
@@ -6207,10 +6332,10 @@
           <w:position w:val="-30"/>
         </w:rPr>
         <w:object w:dxaOrig="3680" w:dyaOrig="680" w14:anchorId="07AAC100">
-          <v:shape id="_x0000_i1049" type="#_x0000_t75" style="width:184.7pt;height:34.45pt" o:ole="">
+          <v:shape id="_x0000_i1049" type="#_x0000_t75" style="width:184.85pt;height:34.4pt" o:ole="">
             <v:imagedata r:id="rId61" o:title=""/>
           </v:shape>
-          <o:OLEObject Type="Embed" ProgID="Equation.DSMT4" ShapeID="_x0000_i1049" DrawAspect="Content" ObjectID="_1788506097" r:id="rId62"/>
+          <o:OLEObject Type="Embed" ProgID="Equation.DSMT4" ShapeID="_x0000_i1049" DrawAspect="Content" ObjectID="_1788527936" r:id="rId62"/>
         </w:object>
       </w:r>
     </w:p>
@@ -6284,10 +6409,10 @@
           <w:position w:val="-30"/>
         </w:rPr>
         <w:object w:dxaOrig="6020" w:dyaOrig="680" w14:anchorId="74EDF106">
-          <v:shape id="_x0000_i1050" type="#_x0000_t75" style="width:301.75pt;height:34.45pt" o:ole="">
+          <v:shape id="_x0000_i1050" type="#_x0000_t75" style="width:301.45pt;height:34.4pt" o:ole="">
             <v:imagedata r:id="rId63" o:title=""/>
           </v:shape>
-          <o:OLEObject Type="Embed" ProgID="Equation.DSMT4" ShapeID="_x0000_i1050" DrawAspect="Content" ObjectID="_1788506098" r:id="rId64"/>
+          <o:OLEObject Type="Embed" ProgID="Equation.DSMT4" ShapeID="_x0000_i1050" DrawAspect="Content" ObjectID="_1788527937" r:id="rId64"/>
         </w:object>
       </w:r>
     </w:p>
@@ -6415,10 +6540,10 @@
           <w:position w:val="-60"/>
         </w:rPr>
         <w:object w:dxaOrig="5460" w:dyaOrig="1700" w14:anchorId="406C6FD7">
-          <v:shape id="_x0000_i1051" type="#_x0000_t75" style="width:273.6pt;height:85.75pt" o:ole="">
+          <v:shape id="_x0000_i1051" type="#_x0000_t75" style="width:273.5pt;height:85.95pt" o:ole="">
             <v:imagedata r:id="rId65" o:title=""/>
           </v:shape>
-          <o:OLEObject Type="Embed" ProgID="Equation.DSMT4" ShapeID="_x0000_i1051" DrawAspect="Content" ObjectID="_1788506099" r:id="rId66"/>
+          <o:OLEObject Type="Embed" ProgID="Equation.DSMT4" ShapeID="_x0000_i1051" DrawAspect="Content" ObjectID="_1788527938" r:id="rId66"/>
         </w:object>
       </w:r>
     </w:p>
@@ -6451,10 +6576,10 @@
           <w:position w:val="-24"/>
         </w:rPr>
         <w:object w:dxaOrig="3100" w:dyaOrig="1080" w14:anchorId="698BD8BD">
-          <v:shape id="_x0000_i1052" type="#_x0000_t75" style="width:155.9pt;height:54.45pt" o:ole="">
+          <v:shape id="_x0000_i1052" type="#_x0000_t75" style="width:155.8pt;height:54.25pt" o:ole="">
             <v:imagedata r:id="rId67" o:title=""/>
           </v:shape>
-          <o:OLEObject Type="Embed" ProgID="Equation.DSMT4" ShapeID="_x0000_i1052" DrawAspect="Content" ObjectID="_1788506100" r:id="rId68"/>
+          <o:OLEObject Type="Embed" ProgID="Equation.DSMT4" ShapeID="_x0000_i1052" DrawAspect="Content" ObjectID="_1788527939" r:id="rId68"/>
         </w:object>
       </w:r>
     </w:p>
@@ -7160,10 +7285,10 @@
                 <w:position w:val="-6"/>
               </w:rPr>
               <w:object w:dxaOrig="220" w:dyaOrig="279" w14:anchorId="6BF346CD">
-                <v:shape id="_x0000_i1053" type="#_x0000_t75" style="width:11.25pt;height:14.4pt" o:ole="">
+                <v:shape id="_x0000_i1053" type="#_x0000_t75" style="width:11.3pt;height:14.5pt" o:ole="">
                   <v:imagedata r:id="rId37" o:title=""/>
                 </v:shape>
-                <o:OLEObject Type="Embed" ProgID="Equation.DSMT4" ShapeID="_x0000_i1053" DrawAspect="Content" ObjectID="_1788506101" r:id="rId69"/>
+                <o:OLEObject Type="Embed" ProgID="Equation.DSMT4" ShapeID="_x0000_i1053" DrawAspect="Content" ObjectID="_1788527940" r:id="rId69"/>
               </w:object>
             </w:r>
           </w:p>
@@ -7832,10 +7957,10 @@
           <w:position w:val="-30"/>
         </w:rPr>
         <w:object w:dxaOrig="3320" w:dyaOrig="720" w14:anchorId="0894FE14">
-          <v:shape id="_x0000_i1054" type="#_x0000_t75" style="width:165.9pt;height:36.3pt" o:ole="">
+          <v:shape id="_x0000_i1054" type="#_x0000_t75" style="width:166.05pt;height:36.55pt" o:ole="">
             <v:imagedata r:id="rId70" o:title=""/>
           </v:shape>
-          <o:OLEObject Type="Embed" ProgID="Equation.DSMT4" ShapeID="_x0000_i1054" DrawAspect="Content" ObjectID="_1788506102" r:id="rId71"/>
+          <o:OLEObject Type="Embed" ProgID="Equation.DSMT4" ShapeID="_x0000_i1054" DrawAspect="Content" ObjectID="_1788527941" r:id="rId71"/>
         </w:object>
       </w:r>
       <w:r>
@@ -7863,10 +7988,10 @@
           <w:position w:val="-30"/>
         </w:rPr>
         <w:object w:dxaOrig="3780" w:dyaOrig="720" w14:anchorId="511D752C">
-          <v:shape id="_x0000_i1055" type="#_x0000_t75" style="width:189.1pt;height:36.3pt" o:ole="">
+          <v:shape id="_x0000_i1055" type="#_x0000_t75" style="width:189.15pt;height:36.55pt" o:ole="">
             <v:imagedata r:id="rId72" o:title=""/>
           </v:shape>
-          <o:OLEObject Type="Embed" ProgID="Equation.DSMT4" ShapeID="_x0000_i1055" DrawAspect="Content" ObjectID="_1788506103" r:id="rId73"/>
+          <o:OLEObject Type="Embed" ProgID="Equation.DSMT4" ShapeID="_x0000_i1055" DrawAspect="Content" ObjectID="_1788527942" r:id="rId73"/>
         </w:object>
       </w:r>
     </w:p>
@@ -7891,10 +8016,10 @@
           <w:position w:val="-12"/>
         </w:rPr>
         <w:object w:dxaOrig="1320" w:dyaOrig="360" w14:anchorId="72A9C51B">
-          <v:shape id="_x0000_i1056" type="#_x0000_t75" style="width:65.75pt;height:18.15pt" o:ole="">
+          <v:shape id="_x0000_i1056" type="#_x0000_t75" style="width:65.55pt;height:18.25pt" o:ole="">
             <v:imagedata r:id="rId74" o:title=""/>
           </v:shape>
-          <o:OLEObject Type="Embed" ProgID="Equation.DSMT4" ShapeID="_x0000_i1056" DrawAspect="Content" ObjectID="_1788506104" r:id="rId75"/>
+          <o:OLEObject Type="Embed" ProgID="Equation.DSMT4" ShapeID="_x0000_i1056" DrawAspect="Content" ObjectID="_1788527943" r:id="rId75"/>
         </w:object>
       </w:r>
       <w:r>
@@ -7911,10 +8036,10 @@
           <w:position w:val="-12"/>
         </w:rPr>
         <w:object w:dxaOrig="1240" w:dyaOrig="360" w14:anchorId="0291F6C8">
-          <v:shape id="_x0000_i1057" type="#_x0000_t75" style="width:62.6pt;height:18.15pt" o:ole="">
+          <v:shape id="_x0000_i1057" type="#_x0000_t75" style="width:62.85pt;height:18.25pt" o:ole="">
             <v:imagedata r:id="rId76" o:title=""/>
           </v:shape>
-          <o:OLEObject Type="Embed" ProgID="Equation.DSMT4" ShapeID="_x0000_i1057" DrawAspect="Content" ObjectID="_1788506105" r:id="rId77"/>
+          <o:OLEObject Type="Embed" ProgID="Equation.DSMT4" ShapeID="_x0000_i1057" DrawAspect="Content" ObjectID="_1788527944" r:id="rId77"/>
         </w:object>
       </w:r>
       <w:r>
@@ -7939,10 +8064,10 @@
           <w:position w:val="-30"/>
         </w:rPr>
         <w:object w:dxaOrig="1880" w:dyaOrig="720" w14:anchorId="2DB8B696">
-          <v:shape id="_x0000_i1156" type="#_x0000_t75" style="width:93.9pt;height:36.3pt" o:ole="">
+          <v:shape id="_x0000_i1058" type="#_x0000_t75" style="width:94.05pt;height:36.55pt" o:ole="">
             <v:imagedata r:id="rId78" o:title=""/>
           </v:shape>
-          <o:OLEObject Type="Embed" ProgID="Equation.DSMT4" ShapeID="_x0000_i1156" DrawAspect="Content" ObjectID="_1788506106" r:id="rId79"/>
+          <o:OLEObject Type="Embed" ProgID="Equation.DSMT4" ShapeID="_x0000_i1058" DrawAspect="Content" ObjectID="_1788527945" r:id="rId79"/>
         </w:object>
       </w:r>
     </w:p>
@@ -7956,10 +8081,10 @@
           <w:position w:val="-30"/>
         </w:rPr>
         <w:object w:dxaOrig="2400" w:dyaOrig="720" w14:anchorId="39139B4C">
-          <v:shape id="_x0000_i1059" type="#_x0000_t75" style="width:120.2pt;height:36.3pt" o:ole="">
+          <v:shape id="_x0000_i1059" type="#_x0000_t75" style="width:120.35pt;height:36.55pt" o:ole="">
             <v:imagedata r:id="rId80" o:title=""/>
           </v:shape>
-          <o:OLEObject Type="Embed" ProgID="Equation.DSMT4" ShapeID="_x0000_i1059" DrawAspect="Content" ObjectID="_1788506107" r:id="rId81"/>
+          <o:OLEObject Type="Embed" ProgID="Equation.DSMT4" ShapeID="_x0000_i1059" DrawAspect="Content" ObjectID="_1788527946" r:id="rId81"/>
         </w:object>
       </w:r>
     </w:p>
@@ -7983,10 +8108,10 @@
           <w:position w:val="-12"/>
         </w:rPr>
         <w:object w:dxaOrig="560" w:dyaOrig="380" w14:anchorId="3AB33E36">
-          <v:shape id="_x0000_i1060" type="#_x0000_t75" style="width:27.55pt;height:18.8pt" o:ole="">
+          <v:shape id="_x0000_i1060" type="#_x0000_t75" style="width:27.4pt;height:18.8pt" o:ole="">
             <v:imagedata r:id="rId82" o:title=""/>
           </v:shape>
-          <o:OLEObject Type="Embed" ProgID="Equation.DSMT4" ShapeID="_x0000_i1060" DrawAspect="Content" ObjectID="_1788506108" r:id="rId83"/>
+          <o:OLEObject Type="Embed" ProgID="Equation.DSMT4" ShapeID="_x0000_i1060" DrawAspect="Content" ObjectID="_1788527947" r:id="rId83"/>
         </w:object>
       </w:r>
       <w:r>
@@ -7997,10 +8122,10 @@
           <w:position w:val="-12"/>
         </w:rPr>
         <w:object w:dxaOrig="540" w:dyaOrig="380" w14:anchorId="6150D12A">
-          <v:shape id="_x0000_i1061" type="#_x0000_t75" style="width:26.9pt;height:18.8pt" o:ole="">
+          <v:shape id="_x0000_i1061" type="#_x0000_t75" style="width:26.85pt;height:18.8pt" o:ole="">
             <v:imagedata r:id="rId84" o:title=""/>
           </v:shape>
-          <o:OLEObject Type="Embed" ProgID="Equation.DSMT4" ShapeID="_x0000_i1061" DrawAspect="Content" ObjectID="_1788506109" r:id="rId85"/>
+          <o:OLEObject Type="Embed" ProgID="Equation.DSMT4" ShapeID="_x0000_i1061" DrawAspect="Content" ObjectID="_1788527948" r:id="rId85"/>
         </w:object>
       </w:r>
       <w:r>
@@ -8155,10 +8280,10 @@
           <w:position w:val="-28"/>
         </w:rPr>
         <w:object w:dxaOrig="600" w:dyaOrig="540" w14:anchorId="07693FDA">
-          <v:shape id="_x0000_i1131" type="#_x0000_t75" style="width:30.05pt;height:26.9pt" o:ole="">
+          <v:shape id="_x0000_i1062" type="#_x0000_t75" style="width:30.1pt;height:26.85pt" o:ole="">
             <v:imagedata r:id="rId86" o:title=""/>
           </v:shape>
-          <o:OLEObject Type="Embed" ProgID="Equation.DSMT4" ShapeID="_x0000_i1131" DrawAspect="Content" ObjectID="_1788506110" r:id="rId87"/>
+          <o:OLEObject Type="Embed" ProgID="Equation.DSMT4" ShapeID="_x0000_i1062" DrawAspect="Content" ObjectID="_1788527949" r:id="rId87"/>
         </w:object>
       </w:r>
       <w:r>
@@ -8169,10 +8294,10 @@
           <w:position w:val="-4"/>
         </w:rPr>
         <w:object w:dxaOrig="180" w:dyaOrig="200" w14:anchorId="277AE5ED">
-          <v:shape id="_x0000_i1063" type="#_x0000_t75" style="width:8.75pt;height:9.4pt" o:ole="">
+          <v:shape id="_x0000_i1063" type="#_x0000_t75" style="width:8.6pt;height:9.15pt" o:ole="">
             <v:imagedata r:id="rId88" o:title=""/>
           </v:shape>
-          <o:OLEObject Type="Embed" ProgID="Equation.DSMT4" ShapeID="_x0000_i1063" DrawAspect="Content" ObjectID="_1788506111" r:id="rId89"/>
+          <o:OLEObject Type="Embed" ProgID="Equation.DSMT4" ShapeID="_x0000_i1063" DrawAspect="Content" ObjectID="_1788527950" r:id="rId89"/>
         </w:object>
       </w:r>
       <w:r>
@@ -8192,10 +8317,10 @@
           <w:position w:val="-4"/>
         </w:rPr>
         <w:object w:dxaOrig="180" w:dyaOrig="200" w14:anchorId="52156548">
-          <v:shape id="_x0000_i1064" type="#_x0000_t75" style="width:8.75pt;height:9.4pt" o:ole="">
+          <v:shape id="_x0000_i1064" type="#_x0000_t75" style="width:8.6pt;height:9.15pt" o:ole="">
             <v:imagedata r:id="rId88" o:title=""/>
           </v:shape>
-          <o:OLEObject Type="Embed" ProgID="Equation.DSMT4" ShapeID="_x0000_i1064" DrawAspect="Content" ObjectID="_1788506112" r:id="rId90"/>
+          <o:OLEObject Type="Embed" ProgID="Equation.DSMT4" ShapeID="_x0000_i1064" DrawAspect="Content" ObjectID="_1788527951" r:id="rId90"/>
         </w:object>
       </w:r>
       <w:r>
@@ -8221,10 +8346,10 @@
           <w:position w:val="-12"/>
         </w:rPr>
         <w:object w:dxaOrig="639" w:dyaOrig="380" w14:anchorId="48AC4AC4">
-          <v:shape id="_x0000_i1133" type="#_x0000_t75" style="width:31.95pt;height:18.8pt" o:ole="">
+          <v:shape id="_x0000_i1065" type="#_x0000_t75" style="width:31.7pt;height:18.8pt" o:ole="">
             <v:imagedata r:id="rId91" o:title=""/>
           </v:shape>
-          <o:OLEObject Type="Embed" ProgID="Equation.DSMT4" ShapeID="_x0000_i1133" DrawAspect="Content" ObjectID="_1788506113" r:id="rId92"/>
+          <o:OLEObject Type="Embed" ProgID="Equation.DSMT4" ShapeID="_x0000_i1065" DrawAspect="Content" ObjectID="_1788527952" r:id="rId92"/>
         </w:object>
       </w:r>
       <w:r>
@@ -8235,10 +8360,10 @@
           <w:position w:val="-4"/>
         </w:rPr>
         <w:object w:dxaOrig="180" w:dyaOrig="200" w14:anchorId="1AA77899">
-          <v:shape id="_x0000_i1066" type="#_x0000_t75" style="width:8.75pt;height:9.4pt" o:ole="">
+          <v:shape id="_x0000_i1066" type="#_x0000_t75" style="width:8.6pt;height:9.15pt" o:ole="">
             <v:imagedata r:id="rId93" o:title=""/>
           </v:shape>
-          <o:OLEObject Type="Embed" ProgID="Equation.DSMT4" ShapeID="_x0000_i1066" DrawAspect="Content" ObjectID="_1788506114" r:id="rId94"/>
+          <o:OLEObject Type="Embed" ProgID="Equation.DSMT4" ShapeID="_x0000_i1066" DrawAspect="Content" ObjectID="_1788527953" r:id="rId94"/>
         </w:object>
       </w:r>
       <w:r>
@@ -8258,10 +8383,10 @@
           <w:position w:val="-4"/>
         </w:rPr>
         <w:object w:dxaOrig="180" w:dyaOrig="200" w14:anchorId="5D000234">
-          <v:shape id="_x0000_i1067" type="#_x0000_t75" style="width:8.75pt;height:9.4pt" o:ole="">
+          <v:shape id="_x0000_i1067" type="#_x0000_t75" style="width:8.6pt;height:9.15pt" o:ole="">
             <v:imagedata r:id="rId93" o:title=""/>
           </v:shape>
-          <o:OLEObject Type="Embed" ProgID="Equation.DSMT4" ShapeID="_x0000_i1067" DrawAspect="Content" ObjectID="_1788506115" r:id="rId95"/>
+          <o:OLEObject Type="Embed" ProgID="Equation.DSMT4" ShapeID="_x0000_i1067" DrawAspect="Content" ObjectID="_1788527954" r:id="rId95"/>
         </w:object>
       </w:r>
       <w:r>
@@ -8281,10 +8406,10 @@
           <w:position w:val="-12"/>
         </w:rPr>
         <w:object w:dxaOrig="600" w:dyaOrig="380" w14:anchorId="28BE3CFC">
-          <v:shape id="_x0000_i1135" type="#_x0000_t75" style="width:30.05pt;height:18.8pt" o:ole="">
+          <v:shape id="_x0000_i1068" type="#_x0000_t75" style="width:30.1pt;height:18.8pt" o:ole="">
             <v:imagedata r:id="rId96" o:title=""/>
           </v:shape>
-          <o:OLEObject Type="Embed" ProgID="Equation.DSMT4" ShapeID="_x0000_i1135" DrawAspect="Content" ObjectID="_1788506116" r:id="rId97"/>
+          <o:OLEObject Type="Embed" ProgID="Equation.DSMT4" ShapeID="_x0000_i1068" DrawAspect="Content" ObjectID="_1788527955" r:id="rId97"/>
         </w:object>
       </w:r>
       <w:r>
@@ -8295,10 +8420,10 @@
           <w:position w:val="-4"/>
         </w:rPr>
         <w:object w:dxaOrig="180" w:dyaOrig="200" w14:anchorId="6F8FB75B">
-          <v:shape id="_x0000_i1069" type="#_x0000_t75" style="width:8.75pt;height:9.4pt" o:ole="">
+          <v:shape id="_x0000_i1069" type="#_x0000_t75" style="width:8.6pt;height:9.15pt" o:ole="">
             <v:imagedata r:id="rId88" o:title=""/>
           </v:shape>
-          <o:OLEObject Type="Embed" ProgID="Equation.DSMT4" ShapeID="_x0000_i1069" DrawAspect="Content" ObjectID="_1788506117" r:id="rId98"/>
+          <o:OLEObject Type="Embed" ProgID="Equation.DSMT4" ShapeID="_x0000_i1069" DrawAspect="Content" ObjectID="_1788527956" r:id="rId98"/>
         </w:object>
       </w:r>
       <w:r>
@@ -8330,10 +8455,10 @@
           <w:position w:val="-4"/>
         </w:rPr>
         <w:object w:dxaOrig="180" w:dyaOrig="200" w14:anchorId="3EC8ECB9">
-          <v:shape id="_x0000_i1070" type="#_x0000_t75" style="width:8.75pt;height:9.4pt" o:ole="">
+          <v:shape id="_x0000_i1070" type="#_x0000_t75" style="width:8.6pt;height:9.15pt" o:ole="">
             <v:imagedata r:id="rId88" o:title=""/>
           </v:shape>
-          <o:OLEObject Type="Embed" ProgID="Equation.DSMT4" ShapeID="_x0000_i1070" DrawAspect="Content" ObjectID="_1788506118" r:id="rId99"/>
+          <o:OLEObject Type="Embed" ProgID="Equation.DSMT4" ShapeID="_x0000_i1070" DrawAspect="Content" ObjectID="_1788527957" r:id="rId99"/>
         </w:object>
       </w:r>
       <w:r>
@@ -8359,10 +8484,10 @@
           <w:szCs w:val="22"/>
         </w:rPr>
         <w:object w:dxaOrig="620" w:dyaOrig="380" w14:anchorId="10EE4A49">
-          <v:shape id="_x0000_i1137" type="#_x0000_t75" style="width:31.3pt;height:19.4pt" o:ole="">
+          <v:shape id="_x0000_i1071" type="#_x0000_t75" style="width:31.15pt;height:19.35pt" o:ole="">
             <v:imagedata r:id="rId100" o:title=""/>
           </v:shape>
-          <o:OLEObject Type="Embed" ProgID="Equation.DSMT4" ShapeID="_x0000_i1137" DrawAspect="Content" ObjectID="_1788506119" r:id="rId101"/>
+          <o:OLEObject Type="Embed" ProgID="Equation.DSMT4" ShapeID="_x0000_i1071" DrawAspect="Content" ObjectID="_1788527958" r:id="rId101"/>
         </w:object>
       </w:r>
       <w:r>
@@ -8386,10 +8511,10 @@
           <w:position w:val="-4"/>
         </w:rPr>
         <w:object w:dxaOrig="180" w:dyaOrig="200" w14:anchorId="4E4CAC69">
-          <v:shape id="_x0000_i1072" type="#_x0000_t75" style="width:8.75pt;height:9.4pt" o:ole="">
+          <v:shape id="_x0000_i1072" type="#_x0000_t75" style="width:8.6pt;height:9.15pt" o:ole="">
             <v:imagedata r:id="rId102" o:title=""/>
           </v:shape>
-          <o:OLEObject Type="Embed" ProgID="Equation.DSMT4" ShapeID="_x0000_i1072" DrawAspect="Content" ObjectID="_1788506120" r:id="rId103"/>
+          <o:OLEObject Type="Embed" ProgID="Equation.DSMT4" ShapeID="_x0000_i1072" DrawAspect="Content" ObjectID="_1788527959" r:id="rId103"/>
         </w:object>
       </w:r>
       <w:r>
@@ -8409,10 +8534,10 @@
           <w:position w:val="-4"/>
         </w:rPr>
         <w:object w:dxaOrig="180" w:dyaOrig="200" w14:anchorId="755257B9">
-          <v:shape id="_x0000_i1073" type="#_x0000_t75" style="width:8.75pt;height:9.4pt" o:ole="">
+          <v:shape id="_x0000_i1073" type="#_x0000_t75" style="width:8.6pt;height:9.15pt" o:ole="">
             <v:imagedata r:id="rId88" o:title=""/>
           </v:shape>
-          <o:OLEObject Type="Embed" ProgID="Equation.DSMT4" ShapeID="_x0000_i1073" DrawAspect="Content" ObjectID="_1788506121" r:id="rId104"/>
+          <o:OLEObject Type="Embed" ProgID="Equation.DSMT4" ShapeID="_x0000_i1073" DrawAspect="Content" ObjectID="_1788527960" r:id="rId104"/>
         </w:object>
       </w:r>
       <w:r>
@@ -8461,10 +8586,10 @@
           <w:position w:val="-32"/>
         </w:rPr>
         <w:object w:dxaOrig="1620" w:dyaOrig="900" w14:anchorId="71C978F2">
-          <v:shape id="_x0000_i1074" type="#_x0000_t75" style="width:80.75pt;height:45.1pt" o:ole="">
+          <v:shape id="_x0000_i1074" type="#_x0000_t75" style="width:80.6pt;height:45.15pt" o:ole="">
             <v:imagedata r:id="rId105" o:title=""/>
           </v:shape>
-          <o:OLEObject Type="Embed" ProgID="Equation.DSMT4" ShapeID="_x0000_i1074" DrawAspect="Content" ObjectID="_1788506122" r:id="rId106"/>
+          <o:OLEObject Type="Embed" ProgID="Equation.DSMT4" ShapeID="_x0000_i1074" DrawAspect="Content" ObjectID="_1788527961" r:id="rId106"/>
         </w:object>
       </w:r>
       <w:r>
@@ -8478,10 +8603,10 @@
           <w:position w:val="-32"/>
         </w:rPr>
         <w:object w:dxaOrig="1579" w:dyaOrig="900" w14:anchorId="206AB112">
-          <v:shape id="_x0000_i1146" type="#_x0000_t75" style="width:78.9pt;height:45.1pt" o:ole="">
+          <v:shape id="_x0000_i1075" type="#_x0000_t75" style="width:79pt;height:45.15pt" o:ole="">
             <v:imagedata r:id="rId107" o:title=""/>
           </v:shape>
-          <o:OLEObject Type="Embed" ProgID="Equation.DSMT4" ShapeID="_x0000_i1146" DrawAspect="Content" ObjectID="_1788506123" r:id="rId108"/>
+          <o:OLEObject Type="Embed" ProgID="Equation.DSMT4" ShapeID="_x0000_i1075" DrawAspect="Content" ObjectID="_1788527962" r:id="rId108"/>
         </w:object>
       </w:r>
     </w:p>
@@ -8619,10 +8744,10 @@
           <w:position w:val="-4"/>
         </w:rPr>
         <w:object w:dxaOrig="180" w:dyaOrig="200" w14:anchorId="1AEBD817">
-          <v:shape id="_x0000_i1076" type="#_x0000_t75" style="width:8.75pt;height:9.4pt" o:ole="">
+          <v:shape id="_x0000_i1076" type="#_x0000_t75" style="width:8.6pt;height:9.15pt" o:ole="">
             <v:imagedata r:id="rId88" o:title=""/>
           </v:shape>
-          <o:OLEObject Type="Embed" ProgID="Equation.DSMT4" ShapeID="_x0000_i1076" DrawAspect="Content" ObjectID="_1788506124" r:id="rId109"/>
+          <o:OLEObject Type="Embed" ProgID="Equation.DSMT4" ShapeID="_x0000_i1076" DrawAspect="Content" ObjectID="_1788527963" r:id="rId109"/>
         </w:object>
       </w:r>
       <w:r>
@@ -8648,10 +8773,10 @@
           <w:position w:val="-4"/>
         </w:rPr>
         <w:object w:dxaOrig="180" w:dyaOrig="200" w14:anchorId="305A4BBF">
-          <v:shape id="_x0000_i1077" type="#_x0000_t75" style="width:8.75pt;height:9.4pt" o:ole="">
+          <v:shape id="_x0000_i1077" type="#_x0000_t75" style="width:8.6pt;height:9.15pt" o:ole="">
             <v:imagedata r:id="rId93" o:title=""/>
           </v:shape>
-          <o:OLEObject Type="Embed" ProgID="Equation.DSMT4" ShapeID="_x0000_i1077" DrawAspect="Content" ObjectID="_1788506125" r:id="rId110"/>
+          <o:OLEObject Type="Embed" ProgID="Equation.DSMT4" ShapeID="_x0000_i1077" DrawAspect="Content" ObjectID="_1788527964" r:id="rId110"/>
         </w:object>
       </w:r>
       <w:r>
@@ -8674,10 +8799,10 @@
           <w:position w:val="-4"/>
         </w:rPr>
         <w:object w:dxaOrig="180" w:dyaOrig="200" w14:anchorId="2549049F">
-          <v:shape id="_x0000_i1078" type="#_x0000_t75" style="width:8.75pt;height:9.4pt" o:ole="">
+          <v:shape id="_x0000_i1078" type="#_x0000_t75" style="width:8.6pt;height:9.15pt" o:ole="">
             <v:imagedata r:id="rId88" o:title=""/>
           </v:shape>
-          <o:OLEObject Type="Embed" ProgID="Equation.DSMT4" ShapeID="_x0000_i1078" DrawAspect="Content" ObjectID="_1788506126" r:id="rId111"/>
+          <o:OLEObject Type="Embed" ProgID="Equation.DSMT4" ShapeID="_x0000_i1078" DrawAspect="Content" ObjectID="_1788527965" r:id="rId111"/>
         </w:object>
       </w:r>
       <w:r>
@@ -8717,10 +8842,10 @@
           <w:position w:val="-4"/>
         </w:rPr>
         <w:object w:dxaOrig="180" w:dyaOrig="200" w14:anchorId="7C9502C5">
-          <v:shape id="_x0000_i1102" type="#_x0000_t75" style="width:8.75pt;height:10pt" o:ole="">
+          <v:shape id="_x0000_i1079" type="#_x0000_t75" style="width:8.6pt;height:10.2pt" o:ole="">
             <v:imagedata r:id="rId112" o:title=""/>
           </v:shape>
-          <o:OLEObject Type="Embed" ProgID="Equation.DSMT4" ShapeID="_x0000_i1102" DrawAspect="Content" ObjectID="_1788506127" r:id="rId113"/>
+          <o:OLEObject Type="Embed" ProgID="Equation.DSMT4" ShapeID="_x0000_i1079" DrawAspect="Content" ObjectID="_1788527966" r:id="rId113"/>
         </w:object>
       </w:r>
       <w:r>
@@ -8746,10 +8871,10 @@
           <w:position w:val="-4"/>
         </w:rPr>
         <w:object w:dxaOrig="180" w:dyaOrig="200" w14:anchorId="3FF8AF0D">
-          <v:shape id="_x0000_i1103" type="#_x0000_t75" style="width:8.75pt;height:10pt" o:ole="">
+          <v:shape id="_x0000_i1080" type="#_x0000_t75" style="width:8.6pt;height:10.2pt" o:ole="">
             <v:imagedata r:id="rId112" o:title=""/>
           </v:shape>
-          <o:OLEObject Type="Embed" ProgID="Equation.DSMT4" ShapeID="_x0000_i1103" DrawAspect="Content" ObjectID="_1788506128" r:id="rId114"/>
+          <o:OLEObject Type="Embed" ProgID="Equation.DSMT4" ShapeID="_x0000_i1080" DrawAspect="Content" ObjectID="_1788527967" r:id="rId114"/>
         </w:object>
       </w:r>
       <w:r>
@@ -8769,10 +8894,10 @@
           <w:position w:val="-4"/>
         </w:rPr>
         <w:object w:dxaOrig="180" w:dyaOrig="200" w14:anchorId="51661D32">
-          <v:shape id="_x0000_i1104" type="#_x0000_t75" style="width:8.75pt;height:10pt" o:ole="">
+          <v:shape id="_x0000_i1081" type="#_x0000_t75" style="width:8.6pt;height:10.2pt" o:ole="">
             <v:imagedata r:id="rId112" o:title=""/>
           </v:shape>
-          <o:OLEObject Type="Embed" ProgID="Equation.DSMT4" ShapeID="_x0000_i1104" DrawAspect="Content" ObjectID="_1788506129" r:id="rId115"/>
+          <o:OLEObject Type="Embed" ProgID="Equation.DSMT4" ShapeID="_x0000_i1081" DrawAspect="Content" ObjectID="_1788527968" r:id="rId115"/>
         </w:object>
       </w:r>
       <w:r>
@@ -8827,10 +8952,10 @@
           <w:position w:val="-4"/>
         </w:rPr>
         <w:object w:dxaOrig="180" w:dyaOrig="200" w14:anchorId="453AE320">
-          <v:shape id="_x0000_i1079" type="#_x0000_t75" style="width:8.75pt;height:9.4pt" o:ole="">
+          <v:shape id="_x0000_i1082" type="#_x0000_t75" style="width:8.6pt;height:9.15pt" o:ole="">
             <v:imagedata r:id="rId88" o:title=""/>
           </v:shape>
-          <o:OLEObject Type="Embed" ProgID="Equation.DSMT4" ShapeID="_x0000_i1079" DrawAspect="Content" ObjectID="_1788506130" r:id="rId116"/>
+          <o:OLEObject Type="Embed" ProgID="Equation.DSMT4" ShapeID="_x0000_i1082" DrawAspect="Content" ObjectID="_1788527969" r:id="rId116"/>
         </w:object>
       </w:r>
       <w:r>
@@ -8918,10 +9043,10 @@
           <w:position w:val="-4"/>
         </w:rPr>
         <w:object w:dxaOrig="180" w:dyaOrig="200" w14:anchorId="106CE2A9">
-          <v:shape id="_x0000_i1080" type="#_x0000_t75" style="width:8.75pt;height:10pt" o:ole="">
+          <v:shape id="_x0000_i1083" type="#_x0000_t75" style="width:8.6pt;height:10.2pt" o:ole="">
             <v:imagedata r:id="rId117" o:title=""/>
           </v:shape>
-          <o:OLEObject Type="Embed" ProgID="Equation.DSMT4" ShapeID="_x0000_i1080" DrawAspect="Content" ObjectID="_1788506131" r:id="rId118"/>
+          <o:OLEObject Type="Embed" ProgID="Equation.DSMT4" ShapeID="_x0000_i1083" DrawAspect="Content" ObjectID="_1788527970" r:id="rId118"/>
         </w:object>
       </w:r>
       <w:r>
@@ -8932,10 +9057,10 @@
           <w:position w:val="-4"/>
         </w:rPr>
         <w:object w:dxaOrig="180" w:dyaOrig="200" w14:anchorId="49B02E66">
-          <v:shape id="_x0000_i1081" type="#_x0000_t75" style="width:8.75pt;height:10pt" o:ole="">
+          <v:shape id="_x0000_i1084" type="#_x0000_t75" style="width:8.6pt;height:10.2pt" o:ole="">
             <v:imagedata r:id="rId117" o:title=""/>
           </v:shape>
-          <o:OLEObject Type="Embed" ProgID="Equation.DSMT4" ShapeID="_x0000_i1081" DrawAspect="Content" ObjectID="_1788506132" r:id="rId119"/>
+          <o:OLEObject Type="Embed" ProgID="Equation.DSMT4" ShapeID="_x0000_i1084" DrawAspect="Content" ObjectID="_1788527971" r:id="rId119"/>
         </w:object>
       </w:r>
       <w:r>
@@ -8946,10 +9071,10 @@
           <w:position w:val="-4"/>
         </w:rPr>
         <w:object w:dxaOrig="180" w:dyaOrig="200" w14:anchorId="74A0C2EF">
-          <v:shape id="_x0000_i1082" type="#_x0000_t75" style="width:8.75pt;height:10pt" o:ole="">
+          <v:shape id="_x0000_i1085" type="#_x0000_t75" style="width:8.6pt;height:10.2pt" o:ole="">
             <v:imagedata r:id="rId112" o:title=""/>
           </v:shape>
-          <o:OLEObject Type="Embed" ProgID="Equation.DSMT4" ShapeID="_x0000_i1082" DrawAspect="Content" ObjectID="_1788506133" r:id="rId120"/>
+          <o:OLEObject Type="Embed" ProgID="Equation.DSMT4" ShapeID="_x0000_i1085" DrawAspect="Content" ObjectID="_1788527972" r:id="rId120"/>
         </w:object>
       </w:r>
       <w:r>
@@ -8966,10 +9091,10 @@
           <w:position w:val="-4"/>
         </w:rPr>
         <w:object w:dxaOrig="180" w:dyaOrig="200" w14:anchorId="12FDA14E">
-          <v:shape id="_x0000_i1083" type="#_x0000_t75" style="width:8.75pt;height:10pt" o:ole="">
+          <v:shape id="_x0000_i1086" type="#_x0000_t75" style="width:8.6pt;height:10.2pt" o:ole="">
             <v:imagedata r:id="rId117" o:title=""/>
           </v:shape>
-          <o:OLEObject Type="Embed" ProgID="Equation.DSMT4" ShapeID="_x0000_i1083" DrawAspect="Content" ObjectID="_1788506134" r:id="rId121"/>
+          <o:OLEObject Type="Embed" ProgID="Equation.DSMT4" ShapeID="_x0000_i1086" DrawAspect="Content" ObjectID="_1788527973" r:id="rId121"/>
         </w:object>
       </w:r>
       <w:r>
@@ -8980,10 +9105,10 @@
           <w:position w:val="-4"/>
         </w:rPr>
         <w:object w:dxaOrig="180" w:dyaOrig="200" w14:anchorId="47FDB6CE">
-          <v:shape id="_x0000_i1084" type="#_x0000_t75" style="width:8.75pt;height:10pt" o:ole="">
+          <v:shape id="_x0000_i1087" type="#_x0000_t75" style="width:8.6pt;height:10.2pt" o:ole="">
             <v:imagedata r:id="rId112" o:title=""/>
           </v:shape>
-          <o:OLEObject Type="Embed" ProgID="Equation.DSMT4" ShapeID="_x0000_i1084" DrawAspect="Content" ObjectID="_1788506135" r:id="rId122"/>
+          <o:OLEObject Type="Embed" ProgID="Equation.DSMT4" ShapeID="_x0000_i1087" DrawAspect="Content" ObjectID="_1788527974" r:id="rId122"/>
         </w:object>
       </w:r>
       <w:r>
@@ -8994,10 +9119,10 @@
           <w:position w:val="-4"/>
         </w:rPr>
         <w:object w:dxaOrig="180" w:dyaOrig="200" w14:anchorId="71915CDB">
-          <v:shape id="_x0000_i1085" type="#_x0000_t75" style="width:8.75pt;height:10pt" o:ole="">
+          <v:shape id="_x0000_i1088" type="#_x0000_t75" style="width:8.6pt;height:10.2pt" o:ole="">
             <v:imagedata r:id="rId117" o:title=""/>
           </v:shape>
-          <o:OLEObject Type="Embed" ProgID="Equation.DSMT4" ShapeID="_x0000_i1085" DrawAspect="Content" ObjectID="_1788506136" r:id="rId123"/>
+          <o:OLEObject Type="Embed" ProgID="Equation.DSMT4" ShapeID="_x0000_i1088" DrawAspect="Content" ObjectID="_1788527975" r:id="rId123"/>
         </w:object>
       </w:r>
       <w:r>
@@ -9017,10 +9142,10 @@
           <w:position w:val="-4"/>
         </w:rPr>
         <w:object w:dxaOrig="180" w:dyaOrig="200" w14:anchorId="4457DE47">
-          <v:shape id="_x0000_i1086" type="#_x0000_t75" style="width:8.75pt;height:10pt" o:ole="">
+          <v:shape id="_x0000_i1089" type="#_x0000_t75" style="width:8.6pt;height:10.2pt" o:ole="">
             <v:imagedata r:id="rId117" o:title=""/>
           </v:shape>
-          <o:OLEObject Type="Embed" ProgID="Equation.DSMT4" ShapeID="_x0000_i1086" DrawAspect="Content" ObjectID="_1788506137" r:id="rId124"/>
+          <o:OLEObject Type="Embed" ProgID="Equation.DSMT4" ShapeID="_x0000_i1089" DrawAspect="Content" ObjectID="_1788527976" r:id="rId124"/>
         </w:object>
       </w:r>
       <w:r>
@@ -9078,10 +9203,10 @@
           <w:position w:val="-4"/>
         </w:rPr>
         <w:object w:dxaOrig="180" w:dyaOrig="200" w14:anchorId="26E8CA12">
-          <v:shape id="_x0000_i1087" type="#_x0000_t75" style="width:8.75pt;height:10pt" o:ole="">
+          <v:shape id="_x0000_i1090" type="#_x0000_t75" style="width:8.6pt;height:10.2pt" o:ole="">
             <v:imagedata r:id="rId117" o:title=""/>
           </v:shape>
-          <o:OLEObject Type="Embed" ProgID="Equation.DSMT4" ShapeID="_x0000_i1087" DrawAspect="Content" ObjectID="_1788506138" r:id="rId125"/>
+          <o:OLEObject Type="Embed" ProgID="Equation.DSMT4" ShapeID="_x0000_i1090" DrawAspect="Content" ObjectID="_1788527977" r:id="rId125"/>
         </w:object>
       </w:r>
       <w:r>
@@ -9092,10 +9217,10 @@
           <w:position w:val="-4"/>
         </w:rPr>
         <w:object w:dxaOrig="180" w:dyaOrig="200" w14:anchorId="4B9CDD12">
-          <v:shape id="_x0000_i1088" type="#_x0000_t75" style="width:8.75pt;height:10pt" o:ole="">
+          <v:shape id="_x0000_i1091" type="#_x0000_t75" style="width:8.6pt;height:10.2pt" o:ole="">
             <v:imagedata r:id="rId117" o:title=""/>
           </v:shape>
-          <o:OLEObject Type="Embed" ProgID="Equation.DSMT4" ShapeID="_x0000_i1088" DrawAspect="Content" ObjectID="_1788506139" r:id="rId126"/>
+          <o:OLEObject Type="Embed" ProgID="Equation.DSMT4" ShapeID="_x0000_i1091" DrawAspect="Content" ObjectID="_1788527978" r:id="rId126"/>
         </w:object>
       </w:r>
       <w:r>
@@ -9106,10 +9231,10 @@
           <w:position w:val="-4"/>
         </w:rPr>
         <w:object w:dxaOrig="180" w:dyaOrig="200" w14:anchorId="5BD9CEC8">
-          <v:shape id="_x0000_i1089" type="#_x0000_t75" style="width:8.75pt;height:10pt" o:ole="">
+          <v:shape id="_x0000_i1092" type="#_x0000_t75" style="width:8.6pt;height:10.2pt" o:ole="">
             <v:imagedata r:id="rId112" o:title=""/>
           </v:shape>
-          <o:OLEObject Type="Embed" ProgID="Equation.DSMT4" ShapeID="_x0000_i1089" DrawAspect="Content" ObjectID="_1788506140" r:id="rId127"/>
+          <o:OLEObject Type="Embed" ProgID="Equation.DSMT4" ShapeID="_x0000_i1092" DrawAspect="Content" ObjectID="_1788527979" r:id="rId127"/>
         </w:object>
       </w:r>
       <w:r>
@@ -9120,10 +9245,10 @@
           <w:position w:val="-4"/>
         </w:rPr>
         <w:object w:dxaOrig="180" w:dyaOrig="200" w14:anchorId="4DDEC74A">
-          <v:shape id="_x0000_i1090" type="#_x0000_t75" style="width:8.75pt;height:10pt" o:ole="">
+          <v:shape id="_x0000_i1093" type="#_x0000_t75" style="width:8.6pt;height:10.2pt" o:ole="">
             <v:imagedata r:id="rId117" o:title=""/>
           </v:shape>
-          <o:OLEObject Type="Embed" ProgID="Equation.DSMT4" ShapeID="_x0000_i1090" DrawAspect="Content" ObjectID="_1788506141" r:id="rId128"/>
+          <o:OLEObject Type="Embed" ProgID="Equation.DSMT4" ShapeID="_x0000_i1093" DrawAspect="Content" ObjectID="_1788527980" r:id="rId128"/>
         </w:object>
       </w:r>
       <w:r>
@@ -9134,10 +9259,10 @@
           <w:position w:val="-4"/>
         </w:rPr>
         <w:object w:dxaOrig="180" w:dyaOrig="200" w14:anchorId="76904CA7">
-          <v:shape id="_x0000_i1091" type="#_x0000_t75" style="width:8.75pt;height:10pt" o:ole="">
+          <v:shape id="_x0000_i1094" type="#_x0000_t75" style="width:8.6pt;height:10.2pt" o:ole="">
             <v:imagedata r:id="rId112" o:title=""/>
           </v:shape>
-          <o:OLEObject Type="Embed" ProgID="Equation.DSMT4" ShapeID="_x0000_i1091" DrawAspect="Content" ObjectID="_1788506142" r:id="rId129"/>
+          <o:OLEObject Type="Embed" ProgID="Equation.DSMT4" ShapeID="_x0000_i1094" DrawAspect="Content" ObjectID="_1788527981" r:id="rId129"/>
         </w:object>
       </w:r>
       <w:r>
@@ -9148,10 +9273,10 @@
           <w:position w:val="-4"/>
         </w:rPr>
         <w:object w:dxaOrig="180" w:dyaOrig="200" w14:anchorId="18D99CA7">
-          <v:shape id="_x0000_i1092" type="#_x0000_t75" style="width:8.75pt;height:10pt" o:ole="">
+          <v:shape id="_x0000_i1095" type="#_x0000_t75" style="width:8.6pt;height:10.2pt" o:ole="">
             <v:imagedata r:id="rId117" o:title=""/>
           </v:shape>
-          <o:OLEObject Type="Embed" ProgID="Equation.DSMT4" ShapeID="_x0000_i1092" DrawAspect="Content" ObjectID="_1788506143" r:id="rId130"/>
+          <o:OLEObject Type="Embed" ProgID="Equation.DSMT4" ShapeID="_x0000_i1095" DrawAspect="Content" ObjectID="_1788527982" r:id="rId130"/>
         </w:object>
       </w:r>
       <w:r>
@@ -9165,10 +9290,10 @@
           <w:position w:val="-4"/>
         </w:rPr>
         <w:object w:dxaOrig="180" w:dyaOrig="200" w14:anchorId="6DFCBD15">
-          <v:shape id="_x0000_i1095" type="#_x0000_t75" style="width:8.75pt;height:10pt" o:ole="">
+          <v:shape id="_x0000_i1096" type="#_x0000_t75" style="width:8.6pt;height:10.2pt" o:ole="">
             <v:imagedata r:id="rId112" o:title=""/>
           </v:shape>
-          <o:OLEObject Type="Embed" ProgID="Equation.DSMT4" ShapeID="_x0000_i1095" DrawAspect="Content" ObjectID="_1788506144" r:id="rId131"/>
+          <o:OLEObject Type="Embed" ProgID="Equation.DSMT4" ShapeID="_x0000_i1096" DrawAspect="Content" ObjectID="_1788527983" r:id="rId131"/>
         </w:object>
       </w:r>
       <w:r>
@@ -9208,10 +9333,10 @@
           <w:position w:val="-32"/>
         </w:rPr>
         <w:object w:dxaOrig="3940" w:dyaOrig="900" w14:anchorId="4E26788E">
-          <v:shape id="_x0000_i1114" type="#_x0000_t75" style="width:197.2pt;height:45.1pt" o:ole="">
+          <v:shape id="_x0000_i1097" type="#_x0000_t75" style="width:197.2pt;height:45.15pt" o:ole="">
             <v:imagedata r:id="rId132" o:title=""/>
           </v:shape>
-          <o:OLEObject Type="Embed" ProgID="Equation.DSMT4" ShapeID="_x0000_i1114" DrawAspect="Content" ObjectID="_1788506145" r:id="rId133"/>
+          <o:OLEObject Type="Embed" ProgID="Equation.DSMT4" ShapeID="_x0000_i1097" DrawAspect="Content" ObjectID="_1788527984" r:id="rId133"/>
         </w:object>
       </w:r>
     </w:p>
@@ -9225,10 +9350,10 @@
           <w:position w:val="-32"/>
         </w:rPr>
         <w:object w:dxaOrig="4000" w:dyaOrig="900" w14:anchorId="09342C5C">
-          <v:shape id="_x0000_i1115" type="#_x0000_t75" style="width:199.7pt;height:45.1pt" o:ole="">
+          <v:shape id="_x0000_i1098" type="#_x0000_t75" style="width:199.9pt;height:45.15pt" o:ole="">
             <v:imagedata r:id="rId134" o:title=""/>
           </v:shape>
-          <o:OLEObject Type="Embed" ProgID="Equation.DSMT4" ShapeID="_x0000_i1115" DrawAspect="Content" ObjectID="_1788506146" r:id="rId135"/>
+          <o:OLEObject Type="Embed" ProgID="Equation.DSMT4" ShapeID="_x0000_i1098" DrawAspect="Content" ObjectID="_1788527985" r:id="rId135"/>
         </w:object>
       </w:r>
     </w:p>
@@ -9242,10 +9367,10 @@
           <w:position w:val="-32"/>
         </w:rPr>
         <w:object w:dxaOrig="3739" w:dyaOrig="900" w14:anchorId="3CBC850B">
-          <v:shape id="_x0000_i1150" type="#_x0000_t75" style="width:187.2pt;height:45.1pt" o:ole="">
+          <v:shape id="_x0000_i1099" type="#_x0000_t75" style="width:187pt;height:45.15pt" o:ole="">
             <v:imagedata r:id="rId136" o:title=""/>
           </v:shape>
-          <o:OLEObject Type="Embed" ProgID="Equation.DSMT4" ShapeID="_x0000_i1150" DrawAspect="Content" ObjectID="_1788506147" r:id="rId137"/>
+          <o:OLEObject Type="Embed" ProgID="Equation.DSMT4" ShapeID="_x0000_i1099" DrawAspect="Content" ObjectID="_1788527986" r:id="rId137"/>
         </w:object>
       </w:r>
     </w:p>
@@ -9259,10 +9384,10 @@
           <w:position w:val="-32"/>
         </w:rPr>
         <w:object w:dxaOrig="3840" w:dyaOrig="900" w14:anchorId="49CCCFC2">
-          <v:shape id="_x0000_i1126" type="#_x0000_t75" style="width:192.2pt;height:45.1pt" o:ole="">
+          <v:shape id="_x0000_i1100" type="#_x0000_t75" style="width:192.35pt;height:45.15pt" o:ole="">
             <v:imagedata r:id="rId138" o:title=""/>
           </v:shape>
-          <o:OLEObject Type="Embed" ProgID="Equation.DSMT4" ShapeID="_x0000_i1126" DrawAspect="Content" ObjectID="_1788506148" r:id="rId139"/>
+          <o:OLEObject Type="Embed" ProgID="Equation.DSMT4" ShapeID="_x0000_i1100" DrawAspect="Content" ObjectID="_1788527987" r:id="rId139"/>
         </w:object>
       </w:r>
     </w:p>
@@ -9287,10 +9412,10 @@
           <w:position w:val="-30"/>
         </w:rPr>
         <w:object w:dxaOrig="4660" w:dyaOrig="720" w14:anchorId="5F58233A">
-          <v:shape id="_x0000_i1163" type="#_x0000_t75" style="width:232.9pt;height:36.3pt" o:ole="">
+          <v:shape id="_x0000_i1101" type="#_x0000_t75" style="width:233.2pt;height:36.55pt" o:ole="">
             <v:imagedata r:id="rId140" o:title=""/>
           </v:shape>
-          <o:OLEObject Type="Embed" ProgID="Equation.DSMT4" ShapeID="_x0000_i1163" DrawAspect="Content" ObjectID="_1788506149" r:id="rId141"/>
+          <o:OLEObject Type="Embed" ProgID="Equation.DSMT4" ShapeID="_x0000_i1101" DrawAspect="Content" ObjectID="_1788527988" r:id="rId141"/>
         </w:object>
       </w:r>
     </w:p>
@@ -9304,10 +9429,10 @@
           <w:position w:val="-30"/>
         </w:rPr>
         <w:object w:dxaOrig="4740" w:dyaOrig="720" w14:anchorId="59539643">
-          <v:shape id="_x0000_i1168" type="#_x0000_t75" style="width:237.3pt;height:36.3pt" o:ole="">
+          <v:shape id="_x0000_i1102" type="#_x0000_t75" style="width:237.5pt;height:36.55pt" o:ole="">
             <v:imagedata r:id="rId142" o:title=""/>
           </v:shape>
-          <o:OLEObject Type="Embed" ProgID="Equation.DSMT4" ShapeID="_x0000_i1168" DrawAspect="Content" ObjectID="_1788506150" r:id="rId143"/>
+          <o:OLEObject Type="Embed" ProgID="Equation.DSMT4" ShapeID="_x0000_i1102" DrawAspect="Content" ObjectID="_1788527989" r:id="rId143"/>
         </w:object>
       </w:r>
     </w:p>
@@ -9321,10 +9446,10 @@
           <w:position w:val="-30"/>
         </w:rPr>
         <w:object w:dxaOrig="5480" w:dyaOrig="720" w14:anchorId="041DFB56">
-          <v:shape id="_x0000_i1175" type="#_x0000_t75" style="width:274.25pt;height:36.3pt" o:ole="">
+          <v:shape id="_x0000_i1103" type="#_x0000_t75" style="width:274.05pt;height:36.55pt" o:ole="">
             <v:imagedata r:id="rId144" o:title=""/>
           </v:shape>
-          <o:OLEObject Type="Embed" ProgID="Equation.DSMT4" ShapeID="_x0000_i1175" DrawAspect="Content" ObjectID="_1788506151" r:id="rId145"/>
+          <o:OLEObject Type="Embed" ProgID="Equation.DSMT4" ShapeID="_x0000_i1103" DrawAspect="Content" ObjectID="_1788527990" r:id="rId145"/>
         </w:object>
       </w:r>
     </w:p>
@@ -9338,10 +9463,10 @@
           <w:position w:val="-30"/>
         </w:rPr>
         <w:object w:dxaOrig="5580" w:dyaOrig="720" w14:anchorId="00918391">
-          <v:shape id="_x0000_i1183" type="#_x0000_t75" style="width:279.25pt;height:36.3pt" o:ole="">
+          <v:shape id="_x0000_i1104" type="#_x0000_t75" style="width:279.4pt;height:36.55pt" o:ole="">
             <v:imagedata r:id="rId146" o:title=""/>
           </v:shape>
-          <o:OLEObject Type="Embed" ProgID="Equation.DSMT4" ShapeID="_x0000_i1183" DrawAspect="Content" ObjectID="_1788506152" r:id="rId147"/>
+          <o:OLEObject Type="Embed" ProgID="Equation.DSMT4" ShapeID="_x0000_i1104" DrawAspect="Content" ObjectID="_1788527991" r:id="rId147"/>
         </w:object>
       </w:r>
     </w:p>
@@ -9362,11 +9487,11 @@
         <w:rPr>
           <w:position w:val="-24"/>
         </w:rPr>
-        <w:object w:dxaOrig="5220" w:dyaOrig="620" w14:anchorId="40475C76">
-          <v:shape id="_x0000_i1184" type="#_x0000_t75" style="width:261.1pt;height:31.3pt" o:ole="">
+        <w:object w:dxaOrig="5080" w:dyaOrig="620" w14:anchorId="40475C76">
+          <v:shape id="_x0000_i1144" type="#_x0000_t75" style="width:254.15pt;height:31.15pt" o:ole="">
             <v:imagedata r:id="rId148" o:title=""/>
           </v:shape>
-          <o:OLEObject Type="Embed" ProgID="Equation.DSMT4" ShapeID="_x0000_i1184" DrawAspect="Content" ObjectID="_1788506153" r:id="rId149"/>
+          <o:OLEObject Type="Embed" ProgID="Equation.DSMT4" ShapeID="_x0000_i1144" DrawAspect="Content" ObjectID="_1788527992" r:id="rId149"/>
         </w:object>
       </w:r>
       <w:r>
@@ -9392,38 +9517,329 @@
     <w:p>
       <w:pPr>
         <w:pStyle w:val="normal0"/>
-      </w:pPr>
+        <w:tabs>
+          <w:tab w:val="left" w:pos="1139"/>
+        </w:tabs>
+      </w:pPr>
+      <w:r>
+        <w:tab/>
+      </w:r>
+      <w:r>
+        <w:rPr>
+          <w:position w:val="-32"/>
+        </w:rPr>
+        <w:object w:dxaOrig="3379" w:dyaOrig="780" w14:anchorId="7BD60FDA">
+          <v:shape id="_x0000_i1136" type="#_x0000_t75" style="width:168.7pt;height:39.2pt" o:ole="">
+            <v:imagedata r:id="rId150" o:title=""/>
+          </v:shape>
+          <o:OLEObject Type="Embed" ProgID="Equation.DSMT4" ShapeID="_x0000_i1136" DrawAspect="Content" ObjectID="_1788527993" r:id="rId151"/>
+        </w:object>
+      </w:r>
+    </w:p>
+    <w:p>
+      <w:pPr>
+        <w:pStyle w:val="normal0"/>
+        <w:tabs>
+          <w:tab w:val="left" w:pos="1139"/>
+        </w:tabs>
+      </w:pPr>
+      <w:r>
+        <w:t>Trong đó:</w:t>
+      </w:r>
+    </w:p>
+    <w:p>
+      <w:pPr>
+        <w:pStyle w:val="normal0"/>
+        <w:tabs>
+          <w:tab w:val="left" w:pos="1139"/>
+        </w:tabs>
+      </w:pPr>
+      <w:r>
+        <w:t>+ K</w:t>
+      </w:r>
+      <w:r>
+        <w:rPr>
+          <w:vertAlign w:val="subscript"/>
+        </w:rPr>
+        <w:t>a</w:t>
+      </w:r>
+      <w:r>
+        <w:t xml:space="preserve"> = 43MPa</w:t>
+      </w:r>
+      <w:r>
+        <w:rPr>
+          <w:vertAlign w:val="superscript"/>
+        </w:rPr>
+        <w:t>1/3</w:t>
+      </w:r>
+      <w:r>
+        <w:t xml:space="preserve"> </w:t>
+      </w:r>
+    </w:p>
+    <w:p>
+      <w:pPr>
+        <w:pStyle w:val="normal0"/>
+        <w:tabs>
+          <w:tab w:val="left" w:pos="1139"/>
+        </w:tabs>
+      </w:pPr>
+      <w:r>
+        <w:t>+</w:t>
+      </w:r>
+      <w:r>
+        <w:t xml:space="preserve"> hệ số </w:t>
+      </w:r>
+      <w:r>
+        <w:rPr>
+          <w:position w:val="-12"/>
+        </w:rPr>
+        <w:object w:dxaOrig="380" w:dyaOrig="360" w14:anchorId="28C9B338">
+          <v:shape id="_x0000_i1119" type="#_x0000_t75" style="width:18.8pt;height:18.25pt" o:ole="">
+            <v:imagedata r:id="rId152" o:title=""/>
+          </v:shape>
+          <o:OLEObject Type="Embed" ProgID="Equation.DSMT4" ShapeID="_x0000_i1119" DrawAspect="Content" ObjectID="_1788527994" r:id="rId153"/>
+        </w:object>
+      </w:r>
+      <w:r>
+        <w:t>=0.</w:t>
+      </w:r>
+      <w:r>
+        <w:t>3</w:t>
+      </w:r>
+      <w:r>
+        <w:t xml:space="preserve"> khi đặt BR đối xứng</w:t>
+      </w:r>
+    </w:p>
+    <w:p>
+      <w:pPr>
+        <w:pStyle w:val="normal0"/>
+        <w:tabs>
+          <w:tab w:val="left" w:pos="1139"/>
+        </w:tabs>
+      </w:pPr>
+      <w:r>
+        <w:lastRenderedPageBreak/>
+        <w:t xml:space="preserve">+ Hệ số </w:t>
+      </w:r>
+      <w:r>
+        <w:rPr>
+          <w:position w:val="-12"/>
+        </w:rPr>
+        <w:object w:dxaOrig="5420" w:dyaOrig="360" w14:anchorId="074D2DDA">
+          <v:shape id="_x0000_i1158" type="#_x0000_t75" style="width:270.8pt;height:18.25pt" o:ole="">
+            <v:imagedata r:id="rId154" o:title=""/>
+          </v:shape>
+          <o:OLEObject Type="Embed" ProgID="Equation.DSMT4" ShapeID="_x0000_i1158" DrawAspect="Content" ObjectID="_1788527995" r:id="rId155"/>
+        </w:object>
+      </w:r>
+      <w:r>
+        <w:t>(bảng 6.7</w:t>
+      </w:r>
+      <w:r>
+        <w:t xml:space="preserve">[1] lấy </w:t>
+      </w:r>
+      <w:r>
+        <w:rPr>
+          <w:position w:val="-12"/>
+        </w:rPr>
+        <w:object w:dxaOrig="380" w:dyaOrig="360" w14:anchorId="5F586C6D">
+          <v:shape id="_x0000_i1159" type="#_x0000_t75" style="width:18.8pt;height:18.25pt" o:ole="">
+            <v:imagedata r:id="rId156" o:title=""/>
+          </v:shape>
+          <o:OLEObject Type="Embed" ProgID="Equation.DSMT4" ShapeID="_x0000_i1159" DrawAspect="Content" ObjectID="_1788527996" r:id="rId157"/>
+        </w:object>
+      </w:r>
+      <w:r>
+        <w:t>=0.8)</w:t>
+      </w:r>
+    </w:p>
+    <w:p>
+      <w:pPr>
+        <w:pStyle w:val="normal0"/>
+        <w:tabs>
+          <w:tab w:val="left" w:pos="1139"/>
+        </w:tabs>
+      </w:pPr>
+      <w:r>
+        <w:t>+</w:t>
+      </w:r>
+      <w:r>
+        <w:rPr>
+          <w:position w:val="-14"/>
+        </w:rPr>
+        <w:object w:dxaOrig="480" w:dyaOrig="380" w14:anchorId="24F9ABBD">
+          <v:shape id="_x0000_i1120" type="#_x0000_t75" style="width:24.2pt;height:18.8pt" o:ole="">
+            <v:imagedata r:id="rId158" o:title=""/>
+          </v:shape>
+          <o:OLEObject Type="Embed" ProgID="Equation.DSMT4" ShapeID="_x0000_i1120" DrawAspect="Content" ObjectID="_1788527997" r:id="rId159"/>
+        </w:object>
+      </w:r>
+      <w:r>
+        <w:t xml:space="preserve"> là hệ số kể đến sự phân bố không đều tải trọng trên chiều rộng vành răng</w:t>
+      </w:r>
+      <w:r>
+        <w:t xml:space="preserve"> từ</w:t>
+      </w:r>
+    </w:p>
+    <w:p>
+      <w:pPr>
+        <w:pStyle w:val="normal0"/>
+        <w:tabs>
+          <w:tab w:val="left" w:pos="1139"/>
+        </w:tabs>
+      </w:pPr>
+      <w:r>
+        <w:t>bảng 6.7[1]</w:t>
+      </w:r>
+      <w:r>
+        <w:t xml:space="preserve"> lấy </w:t>
+      </w:r>
+      <w:r>
+        <w:rPr>
+          <w:position w:val="-14"/>
+        </w:rPr>
+        <w:object w:dxaOrig="480" w:dyaOrig="380" w14:anchorId="5F66CD12">
+          <v:shape id="_x0000_i1126" type="#_x0000_t75" style="width:24.2pt;height:18.8pt" o:ole="">
+            <v:imagedata r:id="rId158" o:title=""/>
+          </v:shape>
+          <o:OLEObject Type="Embed" ProgID="Equation.DSMT4" ShapeID="_x0000_i1126" DrawAspect="Content" ObjectID="_1788527998" r:id="rId160"/>
+        </w:object>
+      </w:r>
+      <w:r>
+        <w:t>=</w:t>
+      </w:r>
+      <w:r>
+        <w:t>1.03</w:t>
+      </w:r>
+    </w:p>
+    <w:p>
+      <w:pPr>
+        <w:pStyle w:val="normal0"/>
+        <w:tabs>
+          <w:tab w:val="left" w:pos="1139"/>
+        </w:tabs>
+      </w:pPr>
+      <w:r>
+        <w:t>-</w:t>
+      </w:r>
+      <w:r>
+        <w:t>Ta tính được khoảng cách trúc:</w:t>
+      </w:r>
+    </w:p>
+    <w:p>
+      <w:pPr>
+        <w:pStyle w:val="normal0"/>
+        <w:tabs>
+          <w:tab w:val="left" w:pos="1139"/>
+        </w:tabs>
+      </w:pPr>
+      <w:r>
+        <w:rPr>
+          <w:position w:val="-32"/>
+        </w:rPr>
+        <w:object w:dxaOrig="7880" w:dyaOrig="780" w14:anchorId="2B6A825D">
+          <v:shape id="_x0000_i1154" type="#_x0000_t75" style="width:393.85pt;height:39.2pt" o:ole="">
+            <v:imagedata r:id="rId161" o:title=""/>
+          </v:shape>
+          <o:OLEObject Type="Embed" ProgID="Equation.DSMT4" ShapeID="_x0000_i1154" DrawAspect="Content" ObjectID="_1788527999" r:id="rId162"/>
+        </w:object>
+      </w:r>
+    </w:p>
+    <w:p>
+      <w:pPr>
+        <w:pStyle w:val="normal0"/>
+        <w:tabs>
+          <w:tab w:val="left" w:pos="1139"/>
+        </w:tabs>
+      </w:pPr>
+      <w:r>
+        <w:t xml:space="preserve">-Ta chọn </w:t>
+      </w:r>
+      <w:r>
+        <w:rPr>
+          <w:position w:val="-12"/>
+        </w:rPr>
+        <w:object w:dxaOrig="300" w:dyaOrig="360" w14:anchorId="6D22A0D6">
+          <v:shape id="_x0000_i1155" type="#_x0000_t75" style="width:15.05pt;height:18.25pt" o:ole="">
+            <v:imagedata r:id="rId163" o:title=""/>
+          </v:shape>
+          <o:OLEObject Type="Embed" ProgID="Equation.DSMT4" ShapeID="_x0000_i1155" DrawAspect="Content" ObjectID="_1788528000" r:id="rId164"/>
+        </w:object>
+      </w:r>
+      <w:r>
+        <w:t>=</w:t>
+      </w:r>
+      <w:r>
+        <w:t xml:space="preserve"> 125mm</w:t>
+      </w:r>
+    </w:p>
+    <w:p>
+      <w:pPr>
+        <w:pStyle w:val="normal0"/>
+        <w:tabs>
+          <w:tab w:val="left" w:pos="1139"/>
+        </w:tabs>
+      </w:pPr>
+      <w:r>
+        <w:t>-Đường kình vòng lăn bánh răng nhỏ</w:t>
+      </w:r>
+      <w:r>
+        <w:t>:</w:t>
+      </w:r>
+    </w:p>
+    <w:p>
+      <w:pPr>
+        <w:pStyle w:val="normal0"/>
+        <w:tabs>
+          <w:tab w:val="left" w:pos="1139"/>
+        </w:tabs>
+      </w:pPr>
+      <w:r>
+        <w:rPr>
+          <w:position w:val="-32"/>
+        </w:rPr>
+        <w:object w:dxaOrig="7380" w:dyaOrig="780" w14:anchorId="3CAF769C">
+          <v:shape id="_x0000_i1160" type="#_x0000_t75" style="width:369.15pt;height:39.2pt" o:ole="">
+            <v:imagedata r:id="rId165" o:title=""/>
+          </v:shape>
+          <o:OLEObject Type="Embed" ProgID="Equation.DSMT4" ShapeID="_x0000_i1160" DrawAspect="Content" ObjectID="_1788528001" r:id="rId166"/>
+        </w:object>
+      </w:r>
     </w:p>
     <w:p>
       <w:pPr>
         <w:pStyle w:val="cmuc11"/>
       </w:pPr>
-      <w:bookmarkStart w:id="46" w:name="_Toc176946755"/>
+      <w:r>
+        <w:t>Xác định các thông số ăn khớp</w:t>
+      </w:r>
+    </w:p>
+    <w:p>
+      <w:pPr>
+        <w:pStyle w:val="normal0"/>
+        <w:numPr>
+          <w:ilvl w:val="0"/>
+          <w:numId w:val="27"/>
+        </w:numPr>
+      </w:pPr>
+      <w:r>
+        <w:t>Xác định môdun:</w:t>
+      </w:r>
+    </w:p>
+    <w:p>
+      <w:pPr>
+        <w:pStyle w:val="normal0"/>
+      </w:pPr>
+    </w:p>
+    <w:p>
+      <w:pPr>
+        <w:pStyle w:val="cmuc11"/>
+      </w:pPr>
+      <w:bookmarkStart w:id="46" w:name="_Toc176946756"/>
       <w:r>
         <w:t>……….</w:t>
       </w:r>
       <w:bookmarkEnd w:id="46"/>
-    </w:p>
-    <w:p>
-      <w:pPr>
-        <w:pStyle w:val="normal0"/>
-      </w:pPr>
-      <w:r>
-        <w:t>..</w:t>
-      </w:r>
-      <w:r>
-        <w:t>.</w:t>
-      </w:r>
-    </w:p>
-    <w:p>
-      <w:pPr>
-        <w:pStyle w:val="cmuc11"/>
-      </w:pPr>
-      <w:bookmarkStart w:id="47" w:name="_Toc176946756"/>
-      <w:r>
-        <w:t>……….</w:t>
-      </w:r>
-      <w:bookmarkEnd w:id="47"/>
     </w:p>
     <w:p>
       <w:pPr>
@@ -12182,7 +12598,7 @@
         </w:numPr>
         <w:jc w:val="center"/>
       </w:pPr>
-      <w:bookmarkStart w:id="48" w:name="_Toc176946757"/>
+      <w:bookmarkStart w:id="47" w:name="_Toc176946757"/>
       <w:r>
         <w:lastRenderedPageBreak/>
         <w:t xml:space="preserve">Chương </w:t>
@@ -12199,7 +12615,7 @@
       <w:r>
         <w:t>trục</w:t>
       </w:r>
-      <w:bookmarkEnd w:id="48"/>
+      <w:bookmarkEnd w:id="47"/>
     </w:p>
     <w:p>
       <w:pPr>
@@ -12273,11 +12689,11 @@
       <w:pPr>
         <w:pStyle w:val="cmuc11"/>
       </w:pPr>
-      <w:bookmarkStart w:id="49" w:name="_Toc176946758"/>
+      <w:bookmarkStart w:id="48" w:name="_Toc176946758"/>
       <w:r>
         <w:t>Chọn vật liệu chế tạo trục</w:t>
       </w:r>
-      <w:bookmarkEnd w:id="49"/>
+      <w:bookmarkEnd w:id="48"/>
     </w:p>
     <w:p>
       <w:pPr>
@@ -12339,10 +12755,31 @@
       <w:pPr>
         <w:pStyle w:val="cmuc11"/>
       </w:pPr>
-      <w:bookmarkStart w:id="50" w:name="_Toc176946759"/>
+      <w:bookmarkStart w:id="49" w:name="_Toc176946759"/>
       <w:r>
         <w:t>Tính tải trọng tác dụng lên trục</w:t>
       </w:r>
+      <w:bookmarkEnd w:id="49"/>
+    </w:p>
+    <w:p>
+      <w:pPr>
+        <w:pStyle w:val="normal0"/>
+      </w:pPr>
+      <w:r>
+        <w:t>.</w:t>
+      </w:r>
+    </w:p>
+    <w:p>
+      <w:pPr>
+        <w:pStyle w:val="cmuc11"/>
+      </w:pPr>
+      <w:bookmarkStart w:id="50" w:name="_Toc176946760"/>
+      <w:r>
+        <w:t xml:space="preserve">Tính </w:t>
+      </w:r>
+      <w:r>
+        <w:t>khoảng cách giữa các điểm đặt lực</w:t>
+      </w:r>
       <w:bookmarkEnd w:id="50"/>
     </w:p>
     <w:p>
@@ -12357,12 +12794,9 @@
       <w:pPr>
         <w:pStyle w:val="cmuc11"/>
       </w:pPr>
-      <w:bookmarkStart w:id="51" w:name="_Toc176946760"/>
-      <w:r>
-        <w:t xml:space="preserve">Tính </w:t>
-      </w:r>
-      <w:r>
-        <w:t>khoảng cách giữa các điểm đặt lực</w:t>
+      <w:bookmarkStart w:id="51" w:name="_Toc176946761"/>
+      <w:r>
+        <w:t>Tính phản lực tại các gối đỡ</w:t>
       </w:r>
       <w:bookmarkEnd w:id="51"/>
     </w:p>
@@ -12378,9 +12812,27 @@
       <w:pPr>
         <w:pStyle w:val="cmuc11"/>
       </w:pPr>
-      <w:bookmarkStart w:id="52" w:name="_Toc176946761"/>
-      <w:r>
-        <w:t>Tính phản lực tại các gối đỡ</w:t>
+      <w:bookmarkStart w:id="52" w:name="_Toc176946762"/>
+      <w:r>
+        <w:t>Vẽ biểu đồ mômen uốn M</w:t>
+      </w:r>
+      <w:r>
+        <w:rPr>
+          <w:vertAlign w:val="subscript"/>
+        </w:rPr>
+        <w:t>x</w:t>
+      </w:r>
+      <w:r>
+        <w:t>, M</w:t>
+      </w:r>
+      <w:r>
+        <w:rPr>
+          <w:vertAlign w:val="subscript"/>
+        </w:rPr>
+        <w:t>y</w:t>
+      </w:r>
+      <w:r>
+        <w:t xml:space="preserve"> và xoắn T</w:t>
       </w:r>
       <w:bookmarkEnd w:id="52"/>
     </w:p>
@@ -12396,43 +12848,7 @@
       <w:pPr>
         <w:pStyle w:val="cmuc11"/>
       </w:pPr>
-      <w:bookmarkStart w:id="53" w:name="_Toc176946762"/>
-      <w:r>
-        <w:t>Vẽ biểu đồ mômen uốn M</w:t>
-      </w:r>
-      <w:r>
-        <w:rPr>
-          <w:vertAlign w:val="subscript"/>
-        </w:rPr>
-        <w:t>x</w:t>
-      </w:r>
-      <w:r>
-        <w:t>, M</w:t>
-      </w:r>
-      <w:r>
-        <w:rPr>
-          <w:vertAlign w:val="subscript"/>
-        </w:rPr>
-        <w:t>y</w:t>
-      </w:r>
-      <w:r>
-        <w:t xml:space="preserve"> và xoắn T</w:t>
-      </w:r>
-      <w:bookmarkEnd w:id="53"/>
-    </w:p>
-    <w:p>
-      <w:pPr>
-        <w:pStyle w:val="normal0"/>
-      </w:pPr>
-      <w:r>
-        <w:t>.</w:t>
-      </w:r>
-    </w:p>
-    <w:p>
-      <w:pPr>
-        <w:pStyle w:val="cmuc11"/>
-      </w:pPr>
-      <w:bookmarkStart w:id="54" w:name="_Toc176946763"/>
+      <w:bookmarkStart w:id="53" w:name="_Toc176946763"/>
       <w:r>
         <w:rPr>
           <w:lang w:val="vi-VN"/>
@@ -12459,42 +12875,42 @@
         </w:rPr>
         <w:t>tdij</w:t>
       </w:r>
+      <w:bookmarkEnd w:id="53"/>
+    </w:p>
+    <w:p>
+      <w:pPr>
+        <w:pStyle w:val="normal0"/>
+      </w:pPr>
+      <w:r>
+        <w:t xml:space="preserve">Chỉ </w:t>
+      </w:r>
+      <w:r>
+        <w:t xml:space="preserve">tính </w:t>
+      </w:r>
+      <w:r>
+        <w:t>cho trục được yêu cầu tính chi tiết.</w:t>
+      </w:r>
+    </w:p>
+    <w:p>
+      <w:pPr>
+        <w:pStyle w:val="normal0"/>
+      </w:pPr>
+      <w:r>
+        <w:t>.</w:t>
+      </w:r>
+    </w:p>
+    <w:p>
+      <w:pPr>
+        <w:pStyle w:val="cmuc11"/>
+      </w:pPr>
+      <w:bookmarkStart w:id="54" w:name="_Toc176946764"/>
+      <w:r>
+        <w:rPr>
+          <w:lang w:val="vi-VN"/>
+        </w:rPr>
+        <w:t>Thiết kế sơ bộ kết cấu trục</w:t>
+      </w:r>
       <w:bookmarkEnd w:id="54"/>
-    </w:p>
-    <w:p>
-      <w:pPr>
-        <w:pStyle w:val="normal0"/>
-      </w:pPr>
-      <w:r>
-        <w:t xml:space="preserve">Chỉ </w:t>
-      </w:r>
-      <w:r>
-        <w:t xml:space="preserve">tính </w:t>
-      </w:r>
-      <w:r>
-        <w:t>cho trục được yêu cầu tính chi tiết.</w:t>
-      </w:r>
-    </w:p>
-    <w:p>
-      <w:pPr>
-        <w:pStyle w:val="normal0"/>
-      </w:pPr>
-      <w:r>
-        <w:t>.</w:t>
-      </w:r>
-    </w:p>
-    <w:p>
-      <w:pPr>
-        <w:pStyle w:val="cmuc11"/>
-      </w:pPr>
-      <w:bookmarkStart w:id="55" w:name="_Toc176946764"/>
-      <w:r>
-        <w:rPr>
-          <w:lang w:val="vi-VN"/>
-        </w:rPr>
-        <w:t>Thiết kế sơ bộ kết cấu trục</w:t>
-      </w:r>
-      <w:bookmarkEnd w:id="55"/>
       <w:r>
         <w:rPr>
           <w:lang w:val="vi-VN"/>
@@ -12537,12 +12953,12 @@
         </w:numPr>
         <w:jc w:val="center"/>
       </w:pPr>
-      <w:bookmarkStart w:id="56" w:name="_Toc176946765"/>
+      <w:bookmarkStart w:id="55" w:name="_Toc176946765"/>
       <w:r>
         <w:lastRenderedPageBreak/>
         <w:t>KẾT LUẬN</w:t>
       </w:r>
-      <w:bookmarkEnd w:id="56"/>
+      <w:bookmarkEnd w:id="55"/>
     </w:p>
     <w:p>
       <w:pPr>
@@ -12608,12 +13024,12 @@
           <w:numId w:val="0"/>
         </w:numPr>
       </w:pPr>
-      <w:bookmarkStart w:id="57" w:name="_Toc176946766"/>
+      <w:bookmarkStart w:id="56" w:name="_Toc176946766"/>
       <w:r>
         <w:lastRenderedPageBreak/>
         <w:t>Tài liệu tham khảo</w:t>
       </w:r>
-      <w:bookmarkEnd w:id="57"/>
+      <w:bookmarkEnd w:id="56"/>
       <w:r>
         <w:t xml:space="preserve"> </w:t>
       </w:r>
@@ -13790,6 +14206,118 @@
     </w:lvl>
   </w:abstractNum>
   <w:abstractNum w:abstractNumId="15" w15:restartNumberingAfterBreak="0">
+    <w:nsid w:val="338E0C33"/>
+    <w:multiLevelType w:val="hybridMultilevel"/>
+    <w:tmpl w:val="33EEBB36"/>
+    <w:lvl w:ilvl="0" w:tplc="5994D58E">
+      <w:numFmt w:val="bullet"/>
+      <w:lvlText w:val="-"/>
+      <w:lvlJc w:val="left"/>
+      <w:pPr>
+        <w:ind w:left="720" w:hanging="360"/>
+      </w:pPr>
+      <w:rPr>
+        <w:rFonts w:ascii="Times New Roman" w:eastAsia="Calibri" w:hAnsi="Times New Roman" w:cs="Times New Roman" w:hint="default"/>
+      </w:rPr>
+    </w:lvl>
+    <w:lvl w:ilvl="1" w:tplc="04090003" w:tentative="1">
+      <w:start w:val="1"/>
+      <w:numFmt w:val="bullet"/>
+      <w:lvlText w:val="o"/>
+      <w:lvlJc w:val="left"/>
+      <w:pPr>
+        <w:ind w:left="1440" w:hanging="360"/>
+      </w:pPr>
+      <w:rPr>
+        <w:rFonts w:ascii="Courier New" w:hAnsi="Courier New" w:cs="Courier New" w:hint="default"/>
+      </w:rPr>
+    </w:lvl>
+    <w:lvl w:ilvl="2" w:tplc="04090005" w:tentative="1">
+      <w:start w:val="1"/>
+      <w:numFmt w:val="bullet"/>
+      <w:lvlText w:val=""/>
+      <w:lvlJc w:val="left"/>
+      <w:pPr>
+        <w:ind w:left="2160" w:hanging="360"/>
+      </w:pPr>
+      <w:rPr>
+        <w:rFonts w:ascii="Wingdings" w:hAnsi="Wingdings" w:hint="default"/>
+      </w:rPr>
+    </w:lvl>
+    <w:lvl w:ilvl="3" w:tplc="04090001" w:tentative="1">
+      <w:start w:val="1"/>
+      <w:numFmt w:val="bullet"/>
+      <w:lvlText w:val=""/>
+      <w:lvlJc w:val="left"/>
+      <w:pPr>
+        <w:ind w:left="2880" w:hanging="360"/>
+      </w:pPr>
+      <w:rPr>
+        <w:rFonts w:ascii="Symbol" w:hAnsi="Symbol" w:hint="default"/>
+      </w:rPr>
+    </w:lvl>
+    <w:lvl w:ilvl="4" w:tplc="04090003" w:tentative="1">
+      <w:start w:val="1"/>
+      <w:numFmt w:val="bullet"/>
+      <w:lvlText w:val="o"/>
+      <w:lvlJc w:val="left"/>
+      <w:pPr>
+        <w:ind w:left="3600" w:hanging="360"/>
+      </w:pPr>
+      <w:rPr>
+        <w:rFonts w:ascii="Courier New" w:hAnsi="Courier New" w:cs="Courier New" w:hint="default"/>
+      </w:rPr>
+    </w:lvl>
+    <w:lvl w:ilvl="5" w:tplc="04090005" w:tentative="1">
+      <w:start w:val="1"/>
+      <w:numFmt w:val="bullet"/>
+      <w:lvlText w:val=""/>
+      <w:lvlJc w:val="left"/>
+      <w:pPr>
+        <w:ind w:left="4320" w:hanging="360"/>
+      </w:pPr>
+      <w:rPr>
+        <w:rFonts w:ascii="Wingdings" w:hAnsi="Wingdings" w:hint="default"/>
+      </w:rPr>
+    </w:lvl>
+    <w:lvl w:ilvl="6" w:tplc="04090001" w:tentative="1">
+      <w:start w:val="1"/>
+      <w:numFmt w:val="bullet"/>
+      <w:lvlText w:val=""/>
+      <w:lvlJc w:val="left"/>
+      <w:pPr>
+        <w:ind w:left="5040" w:hanging="360"/>
+      </w:pPr>
+      <w:rPr>
+        <w:rFonts w:ascii="Symbol" w:hAnsi="Symbol" w:hint="default"/>
+      </w:rPr>
+    </w:lvl>
+    <w:lvl w:ilvl="7" w:tplc="04090003" w:tentative="1">
+      <w:start w:val="1"/>
+      <w:numFmt w:val="bullet"/>
+      <w:lvlText w:val="o"/>
+      <w:lvlJc w:val="left"/>
+      <w:pPr>
+        <w:ind w:left="5760" w:hanging="360"/>
+      </w:pPr>
+      <w:rPr>
+        <w:rFonts w:ascii="Courier New" w:hAnsi="Courier New" w:cs="Courier New" w:hint="default"/>
+      </w:rPr>
+    </w:lvl>
+    <w:lvl w:ilvl="8" w:tplc="04090005" w:tentative="1">
+      <w:start w:val="1"/>
+      <w:numFmt w:val="bullet"/>
+      <w:lvlText w:val=""/>
+      <w:lvlJc w:val="left"/>
+      <w:pPr>
+        <w:ind w:left="6480" w:hanging="360"/>
+      </w:pPr>
+      <w:rPr>
+        <w:rFonts w:ascii="Wingdings" w:hAnsi="Wingdings" w:hint="default"/>
+      </w:rPr>
+    </w:lvl>
+  </w:abstractNum>
+  <w:abstractNum w:abstractNumId="16" w15:restartNumberingAfterBreak="0">
     <w:nsid w:val="369E18E2"/>
     <w:multiLevelType w:val="hybridMultilevel"/>
     <w:tmpl w:val="7982F436"/>
@@ -13876,7 +14404,7 @@
       </w:pPr>
     </w:lvl>
   </w:abstractNum>
-  <w:abstractNum w:abstractNumId="16" w15:restartNumberingAfterBreak="0">
+  <w:abstractNum w:abstractNumId="17" w15:restartNumberingAfterBreak="0">
     <w:nsid w:val="58AF6753"/>
     <w:multiLevelType w:val="multilevel"/>
     <w:tmpl w:val="87D8CEEC"/>
@@ -13997,7 +14525,7 @@
       </w:rPr>
     </w:lvl>
   </w:abstractNum>
-  <w:abstractNum w:abstractNumId="17" w15:restartNumberingAfterBreak="0">
+  <w:abstractNum w:abstractNumId="18" w15:restartNumberingAfterBreak="0">
     <w:nsid w:val="66FD5809"/>
     <w:multiLevelType w:val="hybridMultilevel"/>
     <w:tmpl w:val="861E996C"/>
@@ -14087,7 +14615,7 @@
       </w:pPr>
     </w:lvl>
   </w:abstractNum>
-  <w:abstractNum w:abstractNumId="18" w15:restartNumberingAfterBreak="0">
+  <w:abstractNum w:abstractNumId="19" w15:restartNumberingAfterBreak="0">
     <w:nsid w:val="6DFB7C30"/>
     <w:multiLevelType w:val="hybridMultilevel"/>
     <w:tmpl w:val="C1349314"/>
@@ -14204,7 +14732,7 @@
     <w:abstractNumId w:val="13"/>
   </w:num>
   <w:num w:numId="2" w16cid:durableId="1564869525">
-    <w:abstractNumId w:val="17"/>
+    <w:abstractNumId w:val="18"/>
   </w:num>
   <w:num w:numId="3" w16cid:durableId="367416119">
     <w:abstractNumId w:val="12"/>
@@ -14222,10 +14750,10 @@
     </w:lvlOverride>
   </w:num>
   <w:num w:numId="7" w16cid:durableId="1045911510">
-    <w:abstractNumId w:val="15"/>
+    <w:abstractNumId w:val="16"/>
   </w:num>
   <w:num w:numId="8" w16cid:durableId="88890957">
-    <w:abstractNumId w:val="16"/>
+    <w:abstractNumId w:val="17"/>
   </w:num>
   <w:num w:numId="9" w16cid:durableId="1251236351">
     <w:abstractNumId w:val="9"/>
@@ -14258,7 +14786,7 @@
     <w:abstractNumId w:val="0"/>
   </w:num>
   <w:num w:numId="19" w16cid:durableId="855772358">
-    <w:abstractNumId w:val="16"/>
+    <w:abstractNumId w:val="17"/>
   </w:num>
   <w:num w:numId="20" w16cid:durableId="745610286">
     <w:abstractNumId w:val="10"/>
@@ -14279,7 +14807,10 @@
     <w:abstractNumId w:val="14"/>
   </w:num>
   <w:num w:numId="26" w16cid:durableId="895313522">
-    <w:abstractNumId w:val="18"/>
+    <w:abstractNumId w:val="19"/>
+  </w:num>
+  <w:num w:numId="27" w16cid:durableId="934938928">
+    <w:abstractNumId w:val="15"/>
   </w:num>
   <w:numIdMacAtCleanup w:val="8"/>
 </w:numbering>

</xml_diff>

<commit_message>
sửa lại chương 1 theo nhận xét
</commit_message>
<xml_diff>
--- a/Báo cáo Bài tập lớn CTM - template.docx
+++ b/Báo cáo Bài tập lớn CTM - template.docx
@@ -356,7 +356,31 @@
                       <w:sz w:val="40"/>
                       <w:szCs w:val="40"/>
                     </w:rPr>
-                    <w:t>1/P.MEM16.H1</w:t>
+                    <w:t>1/</w:t>
+                  </w:r>
+                  <w:proofErr w:type="gramStart"/>
+                  <w:r>
+                    <w:rPr>
+                      <w:rFonts w:ascii="Times New Roman" w:hAnsi="Times New Roman"/>
+                      <w:b/>
+                      <w:bCs/>
+                      <w:color w:val="002060"/>
+                      <w:sz w:val="40"/>
+                      <w:szCs w:val="40"/>
+                    </w:rPr>
+                    <w:t>P.MEM16.H</w:t>
+                  </w:r>
+                  <w:proofErr w:type="gramEnd"/>
+                  <w:r>
+                    <w:rPr>
+                      <w:rFonts w:ascii="Times New Roman" w:hAnsi="Times New Roman"/>
+                      <w:b/>
+                      <w:bCs/>
+                      <w:color w:val="002060"/>
+                      <w:sz w:val="40"/>
+                      <w:szCs w:val="40"/>
+                    </w:rPr>
+                    <w:t>1</w:t>
                   </w:r>
                 </w:p>
                 <w:p>
@@ -382,6 +406,7 @@
                     </w:rPr>
                     <w:t xml:space="preserve">Học kỳ </w:t>
                   </w:r>
+                  <w:proofErr w:type="gramStart"/>
                   <w:r>
                     <w:rPr>
                       <w:rFonts w:ascii="Times New Roman" w:hAnsi="Times New Roman"/>
@@ -400,7 +425,18 @@
                       <w:sz w:val="32"/>
                       <w:szCs w:val="32"/>
                     </w:rPr>
-                    <w:t xml:space="preserve">  Năm học 202</w:t>
+                    <w:t xml:space="preserve">  Năm</w:t>
+                  </w:r>
+                  <w:proofErr w:type="gramEnd"/>
+                  <w:r>
+                    <w:rPr>
+                      <w:rFonts w:ascii="Times New Roman" w:hAnsi="Times New Roman"/>
+                      <w:bCs/>
+                      <w:color w:val="002060"/>
+                      <w:sz w:val="32"/>
+                      <w:szCs w:val="32"/>
+                    </w:rPr>
+                    <w:t xml:space="preserve"> học 202</w:t>
                   </w:r>
                   <w:r>
                     <w:rPr>
@@ -743,6 +779,7 @@
                     </w:rPr>
                     <w:tab/>
                   </w:r>
+                  <w:proofErr w:type="gramStart"/>
                   <w:r>
                     <w:rPr>
                       <w:rFonts w:ascii="Times New Roman" w:hAnsi="Times New Roman"/>
@@ -750,7 +787,17 @@
                       <w:sz w:val="28"/>
                       <w:szCs w:val="28"/>
                     </w:rPr>
-                    <w:t>PGS.TS.Vũ Lê Huy</w:t>
+                    <w:t>PGS.TS.Vũ</w:t>
+                  </w:r>
+                  <w:proofErr w:type="gramEnd"/>
+                  <w:r>
+                    <w:rPr>
+                      <w:rFonts w:ascii="Times New Roman" w:hAnsi="Times New Roman"/>
+                      <w:color w:val="002060"/>
+                      <w:sz w:val="28"/>
+                      <w:szCs w:val="28"/>
+                    </w:rPr>
+                    <w:t xml:space="preserve"> Lê Huy</w:t>
                   </w:r>
                 </w:p>
                 <w:p>
@@ -1092,7 +1139,25 @@
           <w:sz w:val="24"/>
           <w:szCs w:val="24"/>
         </w:rPr>
-        <w:t>1/P.MEM16.H1</w:t>
+        <w:t>1/</w:t>
+      </w:r>
+      <w:proofErr w:type="gramStart"/>
+      <w:r>
+        <w:rPr>
+          <w:rFonts w:ascii="Times New Roman" w:hAnsi="Times New Roman"/>
+          <w:sz w:val="24"/>
+          <w:szCs w:val="24"/>
+        </w:rPr>
+        <w:t>P.MEM16.H</w:t>
+      </w:r>
+      <w:proofErr w:type="gramEnd"/>
+      <w:r>
+        <w:rPr>
+          <w:rFonts w:ascii="Times New Roman" w:hAnsi="Times New Roman"/>
+          <w:sz w:val="24"/>
+          <w:szCs w:val="24"/>
+        </w:rPr>
+        <w:t>1</w:t>
       </w:r>
     </w:p>
     <w:p>
@@ -2119,8 +2184,19 @@
           <w:sz w:val="24"/>
           <w:szCs w:val="28"/>
         </w:rPr>
-        <w:t>………., ngày ……… tháng ……… năm ……..</w:t>
-      </w:r>
+        <w:t>………., ngày ……… tháng ……… năm …</w:t>
+      </w:r>
+      <w:proofErr w:type="gramStart"/>
+      <w:r>
+        <w:rPr>
+          <w:rFonts w:ascii="Times New Roman" w:hAnsi="Times New Roman"/>
+          <w:i/>
+          <w:sz w:val="24"/>
+          <w:szCs w:val="28"/>
+        </w:rPr>
+        <w:t>…..</w:t>
+      </w:r>
+      <w:proofErr w:type="gramEnd"/>
     </w:p>
     <w:p>
       <w:pPr>
@@ -2449,7 +2525,7 @@
             <w:noProof/>
             <w:webHidden/>
           </w:rPr>
-          <w:t>4</w:t>
+          <w:t>2</w:t>
         </w:r>
         <w:r>
           <w:rPr>
@@ -2517,7 +2593,7 @@
             <w:noProof/>
             <w:webHidden/>
           </w:rPr>
-          <w:t>5</w:t>
+          <w:t>3</w:t>
         </w:r>
         <w:r>
           <w:rPr>
@@ -2585,7 +2661,7 @@
             <w:noProof/>
             <w:webHidden/>
           </w:rPr>
-          <w:t>6</w:t>
+          <w:t>4</w:t>
         </w:r>
         <w:r>
           <w:rPr>
@@ -2657,7 +2733,7 @@
             <w:noProof/>
             <w:webHidden/>
           </w:rPr>
-          <w:t>6</w:t>
+          <w:t>4</w:t>
         </w:r>
         <w:r>
           <w:rPr>
@@ -2729,7 +2805,7 @@
             <w:noProof/>
             <w:webHidden/>
           </w:rPr>
-          <w:t>6</w:t>
+          <w:t>4</w:t>
         </w:r>
         <w:r>
           <w:rPr>
@@ -2801,7 +2877,7 @@
             <w:noProof/>
             <w:webHidden/>
           </w:rPr>
-          <w:t>6</w:t>
+          <w:t>4</w:t>
         </w:r>
         <w:r>
           <w:rPr>
@@ -2873,7 +2949,7 @@
             <w:noProof/>
             <w:webHidden/>
           </w:rPr>
-          <w:t>7</w:t>
+          <w:t>5</w:t>
         </w:r>
         <w:r>
           <w:rPr>
@@ -2945,7 +3021,7 @@
             <w:noProof/>
             <w:webHidden/>
           </w:rPr>
-          <w:t>7</w:t>
+          <w:t>5</w:t>
         </w:r>
         <w:r>
           <w:rPr>
@@ -3017,7 +3093,7 @@
             <w:noProof/>
             <w:webHidden/>
           </w:rPr>
-          <w:t>8</w:t>
+          <w:t>6</w:t>
         </w:r>
         <w:r>
           <w:rPr>
@@ -3085,7 +3161,7 @@
             <w:noProof/>
             <w:webHidden/>
           </w:rPr>
-          <w:t>10</w:t>
+          <w:t>8</w:t>
         </w:r>
         <w:r>
           <w:rPr>
@@ -3157,7 +3233,7 @@
             <w:noProof/>
             <w:webHidden/>
           </w:rPr>
-          <w:t>10</w:t>
+          <w:t>8</w:t>
         </w:r>
         <w:r>
           <w:rPr>
@@ -3229,7 +3305,7 @@
             <w:noProof/>
             <w:webHidden/>
           </w:rPr>
-          <w:t>10</w:t>
+          <w:t>8</w:t>
         </w:r>
         <w:r>
           <w:rPr>
@@ -3301,7 +3377,7 @@
             <w:noProof/>
             <w:webHidden/>
           </w:rPr>
-          <w:t>12</w:t>
+          <w:t>10</w:t>
         </w:r>
         <w:r>
           <w:rPr>
@@ -3373,7 +3449,7 @@
             <w:noProof/>
             <w:webHidden/>
           </w:rPr>
-          <w:t>13</w:t>
+          <w:t>11</w:t>
         </w:r>
         <w:r>
           <w:rPr>
@@ -3453,7 +3529,7 @@
             <w:noProof/>
             <w:webHidden/>
           </w:rPr>
-          <w:t>14</w:t>
+          <w:t>12</w:t>
         </w:r>
         <w:r>
           <w:rPr>
@@ -3525,7 +3601,7 @@
             <w:noProof/>
             <w:webHidden/>
           </w:rPr>
-          <w:t>15</w:t>
+          <w:t>13</w:t>
         </w:r>
         <w:r>
           <w:rPr>
@@ -3597,7 +3673,7 @@
             <w:noProof/>
             <w:webHidden/>
           </w:rPr>
-          <w:t>17</w:t>
+          <w:t>14</w:t>
         </w:r>
         <w:r>
           <w:rPr>
@@ -3665,7 +3741,7 @@
             <w:noProof/>
             <w:webHidden/>
           </w:rPr>
-          <w:t>18</w:t>
+          <w:t>16</w:t>
         </w:r>
         <w:r>
           <w:rPr>
@@ -3737,7 +3813,7 @@
             <w:noProof/>
             <w:webHidden/>
           </w:rPr>
-          <w:t>18</w:t>
+          <w:t>16</w:t>
         </w:r>
         <w:r>
           <w:rPr>
@@ -3809,7 +3885,7 @@
             <w:noProof/>
             <w:webHidden/>
           </w:rPr>
-          <w:t>18</w:t>
+          <w:t>16</w:t>
         </w:r>
         <w:r>
           <w:rPr>
@@ -3881,7 +3957,7 @@
             <w:noProof/>
             <w:webHidden/>
           </w:rPr>
-          <w:t>18</w:t>
+          <w:t>16</w:t>
         </w:r>
         <w:r>
           <w:rPr>
@@ -3953,7 +4029,7 @@
             <w:noProof/>
             <w:webHidden/>
           </w:rPr>
-          <w:t>18</w:t>
+          <w:t>16</w:t>
         </w:r>
         <w:r>
           <w:rPr>
@@ -4055,7 +4131,7 @@
             <w:noProof/>
             <w:webHidden/>
           </w:rPr>
-          <w:t>18</w:t>
+          <w:t>16</w:t>
         </w:r>
         <w:r>
           <w:rPr>
@@ -4161,7 +4237,7 @@
             <w:noProof/>
             <w:webHidden/>
           </w:rPr>
-          <w:t>18</w:t>
+          <w:t>16</w:t>
         </w:r>
         <w:r>
           <w:rPr>
@@ -4241,7 +4317,7 @@
             <w:noProof/>
             <w:webHidden/>
           </w:rPr>
-          <w:t>18</w:t>
+          <w:t>16</w:t>
         </w:r>
         <w:r>
           <w:rPr>
@@ -4309,7 +4385,7 @@
             <w:noProof/>
             <w:webHidden/>
           </w:rPr>
-          <w:t>19</w:t>
+          <w:t>17</w:t>
         </w:r>
         <w:r>
           <w:rPr>
@@ -4377,7 +4453,7 @@
             <w:noProof/>
             <w:webHidden/>
           </w:rPr>
-          <w:t>20</w:t>
+          <w:t>18</w:t>
         </w:r>
         <w:r>
           <w:rPr>
@@ -4513,49 +4589,74 @@
           <w:sz w:val="26"/>
           <w:szCs w:val="26"/>
         </w:rPr>
-        <w:t>An abstract is an outline/brief summary</w:t>
-      </w:r>
+        <w:t>An abstract is an outline/</w:t>
+      </w:r>
+      <w:proofErr w:type="gramStart"/>
       <w:r>
         <w:rPr>
           <w:sz w:val="26"/>
           <w:szCs w:val="26"/>
         </w:rPr>
-        <w:t xml:space="preserve"> of this minor </w:t>
-      </w:r>
+        <w:t>brief summary</w:t>
+      </w:r>
+      <w:proofErr w:type="gramEnd"/>
       <w:r>
         <w:rPr>
           <w:sz w:val="26"/>
           <w:szCs w:val="26"/>
         </w:rPr>
-        <w:t>project</w:t>
+        <w:t xml:space="preserve"> of this minor </w:t>
       </w:r>
       <w:r>
         <w:rPr>
           <w:sz w:val="26"/>
           <w:szCs w:val="26"/>
         </w:rPr>
-        <w:t xml:space="preserve">, target and main results obtained. </w:t>
+        <w:t>project</w:t>
       </w:r>
       <w:r>
         <w:rPr>
           <w:sz w:val="26"/>
           <w:szCs w:val="26"/>
         </w:rPr>
-        <w:t xml:space="preserve">Abstracts should be written after the full </w:t>
+        <w:t xml:space="preserve">, target and main results obtained. </w:t>
       </w:r>
       <w:r>
         <w:rPr>
           <w:sz w:val="26"/>
           <w:szCs w:val="26"/>
         </w:rPr>
-        <w:t>report</w:t>
+        <w:t xml:space="preserve">Abstracts should be written after the full </w:t>
       </w:r>
       <w:r>
         <w:rPr>
           <w:sz w:val="26"/>
           <w:szCs w:val="26"/>
         </w:rPr>
-        <w:t xml:space="preserve"> is written, and are usually about 1</w:t>
+        <w:t>report</w:t>
+      </w:r>
+      <w:r>
+        <w:rPr>
+          <w:sz w:val="26"/>
+          <w:szCs w:val="26"/>
+        </w:rPr>
+        <w:t xml:space="preserve"> is </w:t>
+      </w:r>
+      <w:proofErr w:type="gramStart"/>
+      <w:r>
+        <w:rPr>
+          <w:sz w:val="26"/>
+          <w:szCs w:val="26"/>
+        </w:rPr>
+        <w:t>written, and</w:t>
+      </w:r>
+      <w:proofErr w:type="gramEnd"/>
+      <w:r>
+        <w:rPr>
+          <w:sz w:val="26"/>
+          <w:szCs w:val="26"/>
+        </w:rPr>
+        <w:t xml:space="preserve"> are usually about 1</w:t>
       </w:r>
       <w:r>
         <w:rPr>
@@ -4944,10 +5045,18 @@
         <w:t>tốc độ quay khá cao nên chọn đai</w:t>
       </w:r>
       <w:r>
-        <w:t xml:space="preserve"> dẹt chất liệu </w:t>
-      </w:r>
-      <w:r>
-        <w:t xml:space="preserve"> vải cao su.</w:t>
+        <w:t xml:space="preserve"> dẹt chất </w:t>
+      </w:r>
+      <w:proofErr w:type="gramStart"/>
+      <w:r>
+        <w:t xml:space="preserve">liệu </w:t>
+      </w:r>
+      <w:r>
+        <w:t xml:space="preserve"> vải</w:t>
+      </w:r>
+      <w:proofErr w:type="gramEnd"/>
+      <w:r>
+        <w:t xml:space="preserve"> cao su.</w:t>
       </w:r>
     </w:p>
     <w:p>
@@ -5003,10 +5112,10 @@
             <v:path o:extrusionok="f" gradientshapeok="t" o:connecttype="rect"/>
             <o:lock v:ext="edit" aspectratio="t"/>
           </v:shapetype>
-          <v:shape id="_x0000_i1025" type="#_x0000_t75" style="width:237.9pt;height:23.15pt" o:ole="">
+          <v:shape id="_x0000_i1025" type="#_x0000_t75" style="width:237.75pt;height:23.1pt" o:ole="">
             <v:imagedata r:id="rId15" o:title=""/>
           </v:shape>
-          <o:OLEObject Type="Embed" ProgID="Equation.DSMT4" ShapeID="_x0000_i1025" DrawAspect="Content" ObjectID="_1788892172" r:id="rId16"/>
+          <o:OLEObject Type="Embed" ProgID="Equation.DSMT4" ShapeID="_x0000_i1025" DrawAspect="Content" ObjectID="_1789409510" r:id="rId16"/>
         </w:object>
       </w:r>
     </w:p>
@@ -5056,15 +5165,23 @@
           <w:position w:val="-6"/>
         </w:rPr>
         <w:object w:dxaOrig="200" w:dyaOrig="220" w14:anchorId="08B11B76">
-          <v:shape id="_x0000_i1026" type="#_x0000_t75" style="width:8.75pt;height:11.25pt" o:ole="">
+          <v:shape id="_x0000_i1026" type="#_x0000_t75" style="width:8.85pt;height:11.55pt" o:ole="">
             <v:imagedata r:id="rId17" o:title=""/>
           </v:shape>
-          <o:OLEObject Type="Embed" ProgID="Equation.DSMT4" ShapeID="_x0000_i1026" DrawAspect="Content" ObjectID="_1788892173" r:id="rId18"/>
+          <o:OLEObject Type="Embed" ProgID="Equation.DSMT4" ShapeID="_x0000_i1026" DrawAspect="Content" ObjectID="_1789409511" r:id="rId18"/>
         </w:object>
       </w:r>
       <w:r>
-        <w:t>=0.02;</w:t>
-      </w:r>
+        <w:t>=</w:t>
+      </w:r>
+      <w:r>
+        <w:t xml:space="preserve"> </w:t>
+      </w:r>
+      <w:proofErr w:type="gramStart"/>
+      <w:r>
+        <w:t>0.02;</w:t>
+      </w:r>
+      <w:proofErr w:type="gramEnd"/>
     </w:p>
     <w:p>
       <w:pPr>
@@ -5089,10 +5206,10 @@
           <w:position w:val="-12"/>
         </w:rPr>
         <w:object w:dxaOrig="5300" w:dyaOrig="360" w14:anchorId="56057F8F">
-          <v:shape id="_x0000_i1027" type="#_x0000_t75" style="width:299.25pt;height:21.9pt" o:ole="">
+          <v:shape id="_x0000_i1027" type="#_x0000_t75" style="width:298.85pt;height:21.75pt" o:ole="">
             <v:imagedata r:id="rId19" o:title=""/>
           </v:shape>
-          <o:OLEObject Type="Embed" ProgID="Equation.DSMT4" ShapeID="_x0000_i1027" DrawAspect="Content" ObjectID="_1788892174" r:id="rId20"/>
+          <o:OLEObject Type="Embed" ProgID="Equation.DSMT4" ShapeID="_x0000_i1027" DrawAspect="Content" ObjectID="_1789409512" r:id="rId20"/>
         </w:object>
       </w:r>
     </w:p>
@@ -5135,6 +5252,7 @@
     <w:p>
       <w:pPr>
         <w:pStyle w:val="normal0"/>
+        <w:ind w:firstLine="720"/>
         <w:jc w:val="left"/>
       </w:pPr>
       <w:r>
@@ -5142,10 +5260,10 @@
           <w:position w:val="-30"/>
         </w:rPr>
         <w:object w:dxaOrig="3780" w:dyaOrig="680" w14:anchorId="7757F730">
-          <v:shape id="_x0000_i1028" type="#_x0000_t75" style="width:204.1pt;height:36.95pt" o:ole="">
+          <v:shape id="_x0000_i1028" type="#_x0000_t75" style="width:204.45pt;height:36.7pt" o:ole="">
             <v:imagedata r:id="rId21" o:title=""/>
           </v:shape>
-          <o:OLEObject Type="Embed" ProgID="Equation.DSMT4" ShapeID="_x0000_i1028" DrawAspect="Content" ObjectID="_1788892175" r:id="rId22"/>
+          <o:OLEObject Type="Embed" ProgID="Equation.DSMT4" ShapeID="_x0000_i1028" DrawAspect="Content" ObjectID="_1789409513" r:id="rId22"/>
         </w:object>
       </w:r>
     </w:p>
@@ -5179,10 +5297,10 @@
           <w:position w:val="-12"/>
         </w:rPr>
         <w:object w:dxaOrig="3700" w:dyaOrig="360" w14:anchorId="5D57366C">
-          <v:shape id="_x0000_i1029" type="#_x0000_t75" style="width:185.3pt;height:18.8pt" o:ole="">
+          <v:shape id="_x0000_i1029" type="#_x0000_t75" style="width:185.45pt;height:19pt" o:ole="">
             <v:imagedata r:id="rId23" o:title=""/>
           </v:shape>
-          <o:OLEObject Type="Embed" ProgID="Equation.DSMT4" ShapeID="_x0000_i1029" DrawAspect="Content" ObjectID="_1788892176" r:id="rId24"/>
+          <o:OLEObject Type="Embed" ProgID="Equation.DSMT4" ShapeID="_x0000_i1029" DrawAspect="Content" ObjectID="_1789409514" r:id="rId24"/>
         </w:object>
       </w:r>
     </w:p>
@@ -5242,19 +5360,11 @@
           <w:position w:val="-54"/>
         </w:rPr>
         <w:object w:dxaOrig="3940" w:dyaOrig="1640" w14:anchorId="3DE54567">
-          <v:shape id="_x0000_i1030" type="#_x0000_t75" style="width:196.6pt;height:82pt" o:ole="">
+          <v:shape id="_x0000_i1030" type="#_x0000_t75" style="width:196.3pt;height:82.2pt" o:ole="">
             <v:imagedata r:id="rId25" o:title=""/>
           </v:shape>
-          <o:OLEObject Type="Embed" ProgID="Equation.DSMT4" ShapeID="_x0000_i1030" DrawAspect="Content" ObjectID="_1788892177" r:id="rId26"/>
+          <o:OLEObject Type="Embed" ProgID="Equation.DSMT4" ShapeID="_x0000_i1030" DrawAspect="Content" ObjectID="_1789409515" r:id="rId26"/>
         </w:object>
-      </w:r>
-    </w:p>
-    <w:p>
-      <w:pPr>
-        <w:pStyle w:val="normal0"/>
-      </w:pPr>
-      <w:r>
-        <w:t>Để nối đai chọn chiều dai dây l=2190mm</w:t>
       </w:r>
     </w:p>
     <w:p>
@@ -5277,10 +5387,10 @@
           <w:position w:val="-24"/>
         </w:rPr>
         <w:object w:dxaOrig="4740" w:dyaOrig="620" w14:anchorId="4A366EF1">
-          <v:shape id="_x0000_i1031" type="#_x0000_t75" style="width:261.7pt;height:34.45pt" o:ole="">
+          <v:shape id="_x0000_i1031" type="#_x0000_t75" style="width:261.5pt;height:34.65pt" o:ole="">
             <v:imagedata r:id="rId27" o:title=""/>
           </v:shape>
-          <o:OLEObject Type="Embed" ProgID="Equation.DSMT4" ShapeID="_x0000_i1031" DrawAspect="Content" ObjectID="_1788892178" r:id="rId28"/>
+          <o:OLEObject Type="Embed" ProgID="Equation.DSMT4" ShapeID="_x0000_i1031" DrawAspect="Content" ObjectID="_1789409516" r:id="rId28"/>
         </w:object>
       </w:r>
       <w:r>
@@ -5305,10 +5415,10 @@
           <w:position w:val="-24"/>
         </w:rPr>
         <w:object w:dxaOrig="3840" w:dyaOrig="620" w14:anchorId="468E8299">
-          <v:shape id="_x0000_i1032" type="#_x0000_t75" style="width:204.75pt;height:33.8pt" o:ole="">
+          <v:shape id="_x0000_i1171" type="#_x0000_t75" style="width:204.45pt;height:33.95pt" o:ole="">
             <v:imagedata r:id="rId29" o:title=""/>
           </v:shape>
-          <o:OLEObject Type="Embed" ProgID="Equation.DSMT4" ShapeID="_x0000_i1032" DrawAspect="Content" ObjectID="_1788892179" r:id="rId30"/>
+          <o:OLEObject Type="Embed" ProgID="Equation.DSMT4" ShapeID="_x0000_i1171" DrawAspect="Content" ObjectID="_1789409517" r:id="rId30"/>
         </w:object>
       </w:r>
       <w:r>
@@ -5320,47 +5430,19 @@
         <w:pStyle w:val="normal0"/>
       </w:pPr>
       <w:r>
-        <w:t>-Khoảng cách trục a theo l:</w:t>
-      </w:r>
-    </w:p>
-    <w:p>
-      <w:pPr>
-        <w:pStyle w:val="normal0"/>
-        <w:ind w:firstLine="720"/>
-      </w:pPr>
-      <w:r>
-        <w:rPr>
-          <w:position w:val="-96"/>
-        </w:rPr>
-        <w:object w:dxaOrig="7000" w:dyaOrig="1980" w14:anchorId="6116FA84">
-          <v:shape id="_x0000_i1033" type="#_x0000_t75" style="width:350.6pt;height:99.55pt" o:ole="">
+        <w:t xml:space="preserve">-Góc ôm </w:t>
+      </w:r>
+      <w:r>
+        <w:rPr>
+          <w:position w:val="-12"/>
+        </w:rPr>
+        <w:object w:dxaOrig="279" w:dyaOrig="360" w14:anchorId="3D2D6CD8">
+          <v:shape id="_x0000_i1175" type="#_x0000_t75" style="width:14.25pt;height:18.35pt" o:ole="">
             <v:imagedata r:id="rId31" o:title=""/>
           </v:shape>
-          <o:OLEObject Type="Embed" ProgID="Equation.DSMT4" ShapeID="_x0000_i1033" DrawAspect="Content" ObjectID="_1788892180" r:id="rId32"/>
+          <o:OLEObject Type="Embed" ProgID="Equation.DSMT4" ShapeID="_x0000_i1175" DrawAspect="Content" ObjectID="_1789409518" r:id="rId32"/>
         </w:object>
       </w:r>
-    </w:p>
-    <w:p>
-      <w:pPr>
-        <w:pStyle w:val="normal0"/>
-      </w:pPr>
-      <w:r>
-        <w:t>Lấy a = 753mm</w:t>
-      </w:r>
-    </w:p>
-    <w:p>
-      <w:pPr>
-        <w:pStyle w:val="normal0"/>
-      </w:pPr>
-      <w:r>
-        <w:t>-Góc ôm a</w:t>
-      </w:r>
-      <w:r>
-        <w:rPr>
-          <w:vertAlign w:val="subscript"/>
-        </w:rPr>
-        <w:t>1</w:t>
-      </w:r>
       <w:r>
         <w:t xml:space="preserve"> trên bánh đai nhỏ:</w:t>
       </w:r>
@@ -5368,26 +5450,32 @@
     <w:p>
       <w:pPr>
         <w:pStyle w:val="normal0"/>
+        <w:ind w:firstLine="720"/>
       </w:pPr>
       <w:r>
         <w:rPr>
           <w:position w:val="-24"/>
         </w:rPr>
-        <w:object w:dxaOrig="3200" w:dyaOrig="660" w14:anchorId="681903B7">
-          <v:shape id="_x0000_i1034" type="#_x0000_t75" style="width:160.3pt;height:33.8pt" o:ole="">
+        <w:object w:dxaOrig="3300" w:dyaOrig="660" w14:anchorId="681903B7">
+          <v:shape id="_x0000_i1179" type="#_x0000_t75" style="width:165.05pt;height:33.95pt" o:ole="">
             <v:imagedata r:id="rId33" o:title=""/>
           </v:shape>
-          <o:OLEObject Type="Embed" ProgID="Equation.DSMT4" ShapeID="_x0000_i1034" DrawAspect="Content" ObjectID="_1788892181" r:id="rId34"/>
+          <o:OLEObject Type="Embed" ProgID="Equation.DSMT4" ShapeID="_x0000_i1179" DrawAspect="Content" ObjectID="_1789409519" r:id="rId34"/>
         </w:object>
       </w:r>
       <w:r>
-        <w:t>( a</w:t>
-      </w:r>
-      <w:r>
-        <w:rPr>
-          <w:vertAlign w:val="subscript"/>
-        </w:rPr>
-        <w:t>1</w:t>
+        <w:t xml:space="preserve">( </w:t>
+      </w:r>
+      <w:r>
+        <w:rPr>
+          <w:position w:val="-12"/>
+        </w:rPr>
+        <w:object w:dxaOrig="279" w:dyaOrig="360" w14:anchorId="3F210C49">
+          <v:shape id="_x0000_i1176" type="#_x0000_t75" style="width:14.25pt;height:18.35pt" o:ole="">
+            <v:imagedata r:id="rId31" o:title=""/>
+          </v:shape>
+          <o:OLEObject Type="Embed" ProgID="Equation.DSMT4" ShapeID="_x0000_i1176" DrawAspect="Content" ObjectID="_1789409520" r:id="rId35"/>
+        </w:object>
       </w:r>
       <w:r>
         <w:t>&gt;150</w:t>
@@ -5397,6 +5485,12 @@
           <w:vertAlign w:val="superscript"/>
         </w:rPr>
         <w:t xml:space="preserve">o  </w:t>
+      </w:r>
+      <w:r>
+        <w:rPr>
+          <w:vertAlign w:val="superscript"/>
+        </w:rPr>
+        <w:t xml:space="preserve"> </w:t>
       </w:r>
       <w:r>
         <w:t>thoả mãn)</w:t>
@@ -5473,10 +5567,10 @@
           <w:position w:val="-24"/>
         </w:rPr>
         <w:object w:dxaOrig="1800" w:dyaOrig="620" w14:anchorId="3E386B6B">
-          <v:shape id="_x0000_i1035" type="#_x0000_t75" style="width:90.8pt;height:30.7pt" o:ole="">
-            <v:imagedata r:id="rId35" o:title=""/>
+          <v:shape id="_x0000_i1035" type="#_x0000_t75" style="width:91pt;height:30.55pt" o:ole="">
+            <v:imagedata r:id="rId36" o:title=""/>
           </v:shape>
-          <o:OLEObject Type="Embed" ProgID="Equation.DSMT4" ShapeID="_x0000_i1035" DrawAspect="Content" ObjectID="_1788892182" r:id="rId36"/>
+          <o:OLEObject Type="Embed" ProgID="Equation.DSMT4" ShapeID="_x0000_i1035" DrawAspect="Content" ObjectID="_1789409521" r:id="rId37"/>
         </w:object>
       </w:r>
       <w:r>
@@ -5494,10 +5588,10 @@
           <w:position w:val="-6"/>
         </w:rPr>
         <w:object w:dxaOrig="220" w:dyaOrig="279" w14:anchorId="65F828E6">
-          <v:shape id="_x0000_i1036" type="#_x0000_t75" style="width:11.25pt;height:14.4pt" o:ole="">
-            <v:imagedata r:id="rId37" o:title=""/>
+          <v:shape id="_x0000_i1036" type="#_x0000_t75" style="width:11.55pt;height:14.25pt" o:ole="">
+            <v:imagedata r:id="rId38" o:title=""/>
           </v:shape>
-          <o:OLEObject Type="Embed" ProgID="Equation.DSMT4" ShapeID="_x0000_i1036" DrawAspect="Content" ObjectID="_1788892183" r:id="rId38"/>
+          <o:OLEObject Type="Embed" ProgID="Equation.DSMT4" ShapeID="_x0000_i1036" DrawAspect="Content" ObjectID="_1789409522" r:id="rId39"/>
         </w:object>
       </w:r>
       <w:r>
@@ -5558,10 +5652,10 @@
           <w:position w:val="-6"/>
         </w:rPr>
         <w:object w:dxaOrig="220" w:dyaOrig="279" w14:anchorId="0E78FEE5">
-          <v:shape id="_x0000_i1037" type="#_x0000_t75" style="width:11.25pt;height:14.4pt" o:ole="">
-            <v:imagedata r:id="rId37" o:title=""/>
+          <v:shape id="_x0000_i1037" type="#_x0000_t75" style="width:11.55pt;height:14.25pt" o:ole="">
+            <v:imagedata r:id="rId38" o:title=""/>
           </v:shape>
-          <o:OLEObject Type="Embed" ProgID="Equation.DSMT4" ShapeID="_x0000_i1037" DrawAspect="Content" ObjectID="_1788892184" r:id="rId39"/>
+          <o:OLEObject Type="Embed" ProgID="Equation.DSMT4" ShapeID="_x0000_i1037" DrawAspect="Content" ObjectID="_1789409523" r:id="rId40"/>
         </w:object>
       </w:r>
       <w:r>
@@ -5674,17 +5768,17 @@
           <w:ilvl w:val="0"/>
           <w:numId w:val="0"/>
         </w:numPr>
-        <w:ind w:left="851" w:hanging="851"/>
+        <w:ind w:left="851" w:hanging="131"/>
       </w:pPr>
       <w:r>
         <w:rPr>
           <w:position w:val="-12"/>
         </w:rPr>
         <w:object w:dxaOrig="5800" w:dyaOrig="380" w14:anchorId="652C6B53">
-          <v:shape id="_x0000_i1038" type="#_x0000_t75" style="width:289.25pt;height:18.8pt" o:ole="">
-            <v:imagedata r:id="rId40" o:title=""/>
+          <v:shape id="_x0000_i1038" type="#_x0000_t75" style="width:289.35pt;height:19pt" o:ole="">
+            <v:imagedata r:id="rId41" o:title=""/>
           </v:shape>
-          <o:OLEObject Type="Embed" ProgID="Equation.DSMT4" ShapeID="_x0000_i1038" DrawAspect="Content" ObjectID="_1788892185" r:id="rId41"/>
+          <o:OLEObject Type="Embed" ProgID="Equation.DSMT4" ShapeID="_x0000_i1038" DrawAspect="Content" ObjectID="_1789409524" r:id="rId42"/>
         </w:object>
       </w:r>
     </w:p>
@@ -5732,7 +5826,7 @@
           <w:ilvl w:val="0"/>
           <w:numId w:val="0"/>
         </w:numPr>
-        <w:ind w:left="851" w:hanging="851"/>
+        <w:ind w:left="851" w:hanging="131"/>
         <w:rPr>
           <w:b w:val="0"/>
           <w:bCs/>
@@ -5744,10 +5838,10 @@
           <w:position w:val="-12"/>
         </w:rPr>
         <w:object w:dxaOrig="5179" w:dyaOrig="380" w14:anchorId="26506CFB">
-          <v:shape id="_x0000_i1039" type="#_x0000_t75" style="width:258.55pt;height:18.8pt" o:ole="">
-            <v:imagedata r:id="rId42" o:title=""/>
+          <v:shape id="_x0000_i1039" type="#_x0000_t75" style="width:258.1pt;height:19pt" o:ole="">
+            <v:imagedata r:id="rId43" o:title=""/>
           </v:shape>
-          <o:OLEObject Type="Embed" ProgID="Equation.DSMT4" ShapeID="_x0000_i1039" DrawAspect="Content" ObjectID="_1788892186" r:id="rId43"/>
+          <o:OLEObject Type="Embed" ProgID="Equation.DSMT4" ShapeID="_x0000_i1039" DrawAspect="Content" ObjectID="_1789409525" r:id="rId44"/>
         </w:object>
       </w:r>
     </w:p>
@@ -5795,17 +5889,17 @@
           <w:ilvl w:val="0"/>
           <w:numId w:val="0"/>
         </w:numPr>
-        <w:ind w:left="851" w:hanging="851"/>
+        <w:ind w:left="851" w:hanging="131"/>
       </w:pPr>
       <w:r>
         <w:rPr>
           <w:position w:val="-12"/>
         </w:rPr>
         <w:object w:dxaOrig="2540" w:dyaOrig="380" w14:anchorId="5B8F765F">
-          <v:shape id="_x0000_i1040" type="#_x0000_t75" style="width:128.35pt;height:18.8pt" o:ole="">
-            <v:imagedata r:id="rId44" o:title=""/>
+          <v:shape id="_x0000_i1040" type="#_x0000_t75" style="width:128.4pt;height:19pt" o:ole="">
+            <v:imagedata r:id="rId45" o:title=""/>
           </v:shape>
-          <o:OLEObject Type="Embed" ProgID="Equation.DSMT4" ShapeID="_x0000_i1040" DrawAspect="Content" ObjectID="_1788892187" r:id="rId45"/>
+          <o:OLEObject Type="Embed" ProgID="Equation.DSMT4" ShapeID="_x0000_i1040" DrawAspect="Content" ObjectID="_1789409526" r:id="rId46"/>
         </w:object>
       </w:r>
     </w:p>
@@ -5863,6 +5957,7 @@
           <w:b w:val="0"/>
           <w:bCs/>
         </w:rPr>
+        <w:lastRenderedPageBreak/>
         <w:t xml:space="preserve">Lấy ứng suất căng ban đầu </w:t>
       </w:r>
       <w:bookmarkEnd w:id="53"/>
@@ -5874,10 +5969,10 @@
           <w:position w:val="-12"/>
         </w:rPr>
         <w:object w:dxaOrig="1320" w:dyaOrig="360" w14:anchorId="38DAD798">
-          <v:shape id="_x0000_i1041" type="#_x0000_t75" style="width:65.1pt;height:18.8pt" o:ole="">
-            <v:imagedata r:id="rId46" o:title=""/>
+          <v:shape id="_x0000_i1041" type="#_x0000_t75" style="width:65.2pt;height:19pt" o:ole="">
+            <v:imagedata r:id="rId47" o:title=""/>
           </v:shape>
-          <o:OLEObject Type="Embed" ProgID="Equation.DSMT4" ShapeID="_x0000_i1041" DrawAspect="Content" ObjectID="_1788892188" r:id="rId47"/>
+          <o:OLEObject Type="Embed" ProgID="Equation.DSMT4" ShapeID="_x0000_i1041" DrawAspect="Content" ObjectID="_1789409527" r:id="rId48"/>
         </w:object>
       </w:r>
     </w:p>
@@ -5903,7 +5998,21 @@
           <w:b w:val="0"/>
           <w:bCs/>
         </w:rPr>
-        <w:t>Theo bảng 4.9. Trị số của hệ số k</w:t>
+        <w:t>Theo bảng 4.9</w:t>
+      </w:r>
+      <w:r>
+        <w:rPr>
+          <w:b w:val="0"/>
+          <w:bCs/>
+        </w:rPr>
+        <w:t>[1]</w:t>
+      </w:r>
+      <w:r>
+        <w:rPr>
+          <w:b w:val="0"/>
+          <w:bCs/>
+        </w:rPr>
+        <w:t>. Trị số của hệ số k</w:t>
       </w:r>
       <w:r>
         <w:rPr>
@@ -5947,10 +6056,10 @@
           <w:position w:val="-12"/>
         </w:rPr>
         <w:object w:dxaOrig="1320" w:dyaOrig="360" w14:anchorId="74D88BE6">
-          <v:shape id="_x0000_i1042" type="#_x0000_t75" style="width:65.1pt;height:18.8pt" o:ole="">
-            <v:imagedata r:id="rId46" o:title=""/>
+          <v:shape id="_x0000_i1042" type="#_x0000_t75" style="width:65.2pt;height:19pt" o:ole="">
+            <v:imagedata r:id="rId47" o:title=""/>
           </v:shape>
-          <o:OLEObject Type="Embed" ProgID="Equation.DSMT4" ShapeID="_x0000_i1042" DrawAspect="Content" ObjectID="_1788892189" r:id="rId48"/>
+          <o:OLEObject Type="Embed" ProgID="Equation.DSMT4" ShapeID="_x0000_i1042" DrawAspect="Content" ObjectID="_1789409528" r:id="rId49"/>
         </w:object>
       </w:r>
       <w:r>
@@ -6053,17 +6162,17 @@
           <w:ilvl w:val="0"/>
           <w:numId w:val="0"/>
         </w:numPr>
-        <w:ind w:left="851" w:hanging="851"/>
+        <w:ind w:left="851" w:hanging="131"/>
       </w:pPr>
       <w:r>
         <w:rPr>
           <w:position w:val="-30"/>
         </w:rPr>
         <w:object w:dxaOrig="4239" w:dyaOrig="680" w14:anchorId="26E5B526">
-          <v:shape id="_x0000_i1043" type="#_x0000_t75" style="width:258.55pt;height:41.3pt" o:ole="">
-            <v:imagedata r:id="rId49" o:title=""/>
+          <v:shape id="_x0000_i1043" type="#_x0000_t75" style="width:258.8pt;height:41.45pt" o:ole="">
+            <v:imagedata r:id="rId50" o:title=""/>
           </v:shape>
-          <o:OLEObject Type="Embed" ProgID="Equation.DSMT4" ShapeID="_x0000_i1043" DrawAspect="Content" ObjectID="_1788892190" r:id="rId50"/>
+          <o:OLEObject Type="Embed" ProgID="Equation.DSMT4" ShapeID="_x0000_i1043" DrawAspect="Content" ObjectID="_1789409529" r:id="rId51"/>
         </w:object>
       </w:r>
     </w:p>
@@ -6106,10 +6215,10 @@
           <w:position w:val="-12"/>
         </w:rPr>
         <w:object w:dxaOrig="720" w:dyaOrig="360" w14:anchorId="0BB98455">
-          <v:shape id="_x0000_i1044" type="#_x0000_t75" style="width:36.95pt;height:18.8pt" o:ole="">
-            <v:imagedata r:id="rId51" o:title=""/>
+          <v:shape id="_x0000_i1044" type="#_x0000_t75" style="width:36.7pt;height:19pt" o:ole="">
+            <v:imagedata r:id="rId52" o:title=""/>
           </v:shape>
-          <o:OLEObject Type="Embed" ProgID="Equation.DSMT4" ShapeID="_x0000_i1044" DrawAspect="Content" ObjectID="_1788892191" r:id="rId52"/>
+          <o:OLEObject Type="Embed" ProgID="Equation.DSMT4" ShapeID="_x0000_i1044" DrawAspect="Content" ObjectID="_1789409530" r:id="rId53"/>
         </w:object>
       </w:r>
     </w:p>
@@ -6128,7 +6237,7 @@
           <w:ilvl w:val="0"/>
           <w:numId w:val="0"/>
         </w:numPr>
-        <w:ind w:left="851" w:hanging="851"/>
+        <w:ind w:left="851" w:hanging="131"/>
         <w:rPr>
           <w:b w:val="0"/>
           <w:bCs/>
@@ -6139,10 +6248,10 @@
           <w:position w:val="-14"/>
         </w:rPr>
         <w:object w:dxaOrig="6220" w:dyaOrig="400" w14:anchorId="61A6179E">
-          <v:shape id="_x0000_i1045" type="#_x0000_t75" style="width:311.15pt;height:20.05pt" o:ole="">
-            <v:imagedata r:id="rId53" o:title=""/>
+          <v:shape id="_x0000_i1045" type="#_x0000_t75" style="width:311.1pt;height:20.4pt" o:ole="">
+            <v:imagedata r:id="rId54" o:title=""/>
           </v:shape>
-          <o:OLEObject Type="Embed" ProgID="Equation.DSMT4" ShapeID="_x0000_i1045" DrawAspect="Content" ObjectID="_1788892192" r:id="rId54"/>
+          <o:OLEObject Type="Embed" ProgID="Equation.DSMT4" ShapeID="_x0000_i1045" DrawAspect="Content" ObjectID="_1789409531" r:id="rId55"/>
         </w:object>
       </w:r>
     </w:p>
@@ -6205,7 +6314,14 @@
           <w:b w:val="0"/>
           <w:bCs/>
         </w:rPr>
-        <w:t>Lấy k</w:t>
+        <w:t>Có</w:t>
+      </w:r>
+      <w:r>
+        <w:rPr>
+          <w:b w:val="0"/>
+          <w:bCs/>
+        </w:rPr>
+        <w:t xml:space="preserve"> k</w:t>
       </w:r>
       <w:r>
         <w:rPr>
@@ -6257,17 +6373,17 @@
           <w:ilvl w:val="0"/>
           <w:numId w:val="0"/>
         </w:numPr>
-        <w:ind w:left="851" w:hanging="851"/>
+        <w:ind w:left="851" w:hanging="131"/>
       </w:pPr>
       <w:r>
         <w:rPr>
           <w:position w:val="-32"/>
         </w:rPr>
-        <w:object w:dxaOrig="4660" w:dyaOrig="700" w14:anchorId="3663BFF8">
-          <v:shape id="_x0000_i1046" type="#_x0000_t75" style="width:233.55pt;height:34.45pt" o:ole="">
-            <v:imagedata r:id="rId55" o:title=""/>
+        <w:object w:dxaOrig="4520" w:dyaOrig="700" w14:anchorId="3663BFF8">
+          <v:shape id="_x0000_i1189" type="#_x0000_t75" style="width:226.2pt;height:34.65pt" o:ole="">
+            <v:imagedata r:id="rId56" o:title=""/>
           </v:shape>
-          <o:OLEObject Type="Embed" ProgID="Equation.DSMT4" ShapeID="_x0000_i1046" DrawAspect="Content" ObjectID="_1788892193" r:id="rId56"/>
+          <o:OLEObject Type="Embed" ProgID="Equation.DSMT4" ShapeID="_x0000_i1189" DrawAspect="Content" ObjectID="_1789409532" r:id="rId57"/>
         </w:object>
       </w:r>
     </w:p>
@@ -6300,14 +6416,28 @@
           <w:b w:val="0"/>
           <w:bCs/>
         </w:rPr>
-        <w:t>Theo chuẩn lấy b = 3</w:t>
+        <w:t xml:space="preserve">Theo </w:t>
       </w:r>
       <w:r>
         <w:rPr>
           <w:b w:val="0"/>
           <w:bCs/>
         </w:rPr>
-        <w:t>2</w:t>
+        <w:t>bảng 4.1[1]</w:t>
+      </w:r>
+      <w:r>
+        <w:rPr>
+          <w:b w:val="0"/>
+          <w:bCs/>
+        </w:rPr>
+        <w:t xml:space="preserve"> lấy b = </w:t>
+      </w:r>
+      <w:r>
+        <w:rPr>
+          <w:b w:val="0"/>
+          <w:bCs/>
+        </w:rPr>
+        <w:t>25</w:t>
       </w:r>
       <w:r>
         <w:rPr>
@@ -6359,15 +6489,66 @@
           <w:b w:val="0"/>
           <w:bCs/>
         </w:rPr>
-        <w:t>bề rộng bánh đai theo tiêu chuẩn B=</w:t>
-      </w:r>
-      <w:bookmarkEnd w:id="93"/>
+        <w:t xml:space="preserve">bề rộng bánh đai theo </w:t>
+      </w:r>
       <w:r>
         <w:rPr>
           <w:b w:val="0"/>
           <w:bCs/>
         </w:rPr>
-        <w:t>40mm</w:t>
+        <w:t>bảng 21.16[2</w:t>
+      </w:r>
+      <w:proofErr w:type="gramStart"/>
+      <w:r>
+        <w:rPr>
+          <w:b w:val="0"/>
+          <w:bCs/>
+        </w:rPr>
+        <w:t>]</w:t>
+      </w:r>
+      <w:r>
+        <w:rPr>
+          <w:b w:val="0"/>
+          <w:bCs/>
+        </w:rPr>
+        <w:t xml:space="preserve"> </w:t>
+      </w:r>
+      <w:r>
+        <w:rPr>
+          <w:b w:val="0"/>
+          <w:bCs/>
+        </w:rPr>
+        <w:t xml:space="preserve"> </w:t>
+      </w:r>
+      <w:r>
+        <w:rPr>
+          <w:b w:val="0"/>
+          <w:bCs/>
+        </w:rPr>
+        <w:t>B</w:t>
+      </w:r>
+      <w:proofErr w:type="gramEnd"/>
+      <w:r>
+        <w:rPr>
+          <w:b w:val="0"/>
+          <w:bCs/>
+        </w:rPr>
+        <w:t>=</w:t>
+      </w:r>
+      <w:bookmarkEnd w:id="93"/>
+      <w:r>
+        <w:rPr>
+          <w:b w:val="0"/>
+          <w:bCs/>
+        </w:rPr>
+        <w:t>32</w:t>
+      </w:r>
+      <w:r>
+        <w:rPr>
+          <w:b w:val="0"/>
+          <w:bCs/>
+        </w:rPr>
+        <w:t>mm</w:t>
       </w:r>
       <w:bookmarkEnd w:id="94"/>
       <w:bookmarkEnd w:id="95"/>
@@ -6401,7 +6582,15 @@
           <w:b w:val="0"/>
           <w:bCs/>
         </w:rPr>
-        <w:t xml:space="preserve">-Lực căng ban đầu </w:t>
+        <w:t xml:space="preserve">-Lực căng ban </w:t>
+      </w:r>
+      <w:proofErr w:type="gramStart"/>
+      <w:r>
+        <w:rPr>
+          <w:b w:val="0"/>
+          <w:bCs/>
+        </w:rPr>
+        <w:t xml:space="preserve">đầu </w:t>
       </w:r>
       <w:r>
         <w:rPr>
@@ -6414,15 +6603,16 @@
       <w:bookmarkEnd w:id="99"/>
       <w:bookmarkEnd w:id="100"/>
       <w:bookmarkEnd w:id="101"/>
+      <w:proofErr w:type="gramEnd"/>
       <w:r>
         <w:rPr>
           <w:position w:val="-12"/>
         </w:rPr>
         <w:object w:dxaOrig="3600" w:dyaOrig="360" w14:anchorId="58FFFB26">
-          <v:shape id="_x0000_i1047" type="#_x0000_t75" style="width:180.95pt;height:18.8pt" o:ole="">
-            <v:imagedata r:id="rId57" o:title=""/>
+          <v:shape id="_x0000_i1047" type="#_x0000_t75" style="width:180.7pt;height:19pt" o:ole="">
+            <v:imagedata r:id="rId58" o:title=""/>
           </v:shape>
-          <o:OLEObject Type="Embed" ProgID="Equation.DSMT4" ShapeID="_x0000_i1047" DrawAspect="Content" ObjectID="_1788892194" r:id="rId58"/>
+          <o:OLEObject Type="Embed" ProgID="Equation.DSMT4" ShapeID="_x0000_i1047" DrawAspect="Content" ObjectID="_1789409533" r:id="rId59"/>
         </w:object>
       </w:r>
     </w:p>
@@ -6457,10 +6647,10 @@
           <w:position w:val="-24"/>
         </w:rPr>
         <w:object w:dxaOrig="5500" w:dyaOrig="620" w14:anchorId="65F403DC">
-          <v:shape id="_x0000_i1048" type="#_x0000_t75" style="width:274.25pt;height:30.7pt" o:ole="">
-            <v:imagedata r:id="rId59" o:title=""/>
+          <v:shape id="_x0000_i1048" type="#_x0000_t75" style="width:274.4pt;height:30.55pt" o:ole="">
+            <v:imagedata r:id="rId60" o:title=""/>
           </v:shape>
-          <o:OLEObject Type="Embed" ProgID="Equation.DSMT4" ShapeID="_x0000_i1048" DrawAspect="Content" ObjectID="_1788892195" r:id="rId60"/>
+          <o:OLEObject Type="Embed" ProgID="Equation.DSMT4" ShapeID="_x0000_i1048" DrawAspect="Content" ObjectID="_1789409534" r:id="rId61"/>
         </w:object>
       </w:r>
     </w:p>
@@ -6509,10 +6699,10 @@
           <w:position w:val="-30"/>
         </w:rPr>
         <w:object w:dxaOrig="3680" w:dyaOrig="680" w14:anchorId="07AAC100">
-          <v:shape id="_x0000_i1049" type="#_x0000_t75" style="width:185.3pt;height:34.45pt" o:ole="">
-            <v:imagedata r:id="rId61" o:title=""/>
+          <v:shape id="_x0000_i1049" type="#_x0000_t75" style="width:185.45pt;height:34.65pt" o:ole="">
+            <v:imagedata r:id="rId62" o:title=""/>
           </v:shape>
-          <o:OLEObject Type="Embed" ProgID="Equation.DSMT4" ShapeID="_x0000_i1049" DrawAspect="Content" ObjectID="_1788892196" r:id="rId62"/>
+          <o:OLEObject Type="Embed" ProgID="Equation.DSMT4" ShapeID="_x0000_i1049" DrawAspect="Content" ObjectID="_1789409535" r:id="rId63"/>
         </w:object>
       </w:r>
     </w:p>
@@ -6533,7 +6723,6 @@
       <w:bookmarkStart w:id="112" w:name="_Toc178025022"/>
       <w:bookmarkStart w:id="113" w:name="_Toc178106171"/>
       <w:r>
-        <w:lastRenderedPageBreak/>
         <w:t>-</w:t>
       </w:r>
       <w:r>
@@ -6598,16 +6787,17 @@
           <w:ilvl w:val="0"/>
           <w:numId w:val="0"/>
         </w:numPr>
+        <w:ind w:firstLine="720"/>
       </w:pPr>
       <w:r>
         <w:rPr>
           <w:position w:val="-30"/>
         </w:rPr>
         <w:object w:dxaOrig="6020" w:dyaOrig="680" w14:anchorId="74EDF106">
-          <v:shape id="_x0000_i1050" type="#_x0000_t75" style="width:302.4pt;height:34.45pt" o:ole="">
-            <v:imagedata r:id="rId63" o:title=""/>
+          <v:shape id="_x0000_i1050" type="#_x0000_t75" style="width:302.25pt;height:34.65pt" o:ole="">
+            <v:imagedata r:id="rId64" o:title=""/>
           </v:shape>
-          <o:OLEObject Type="Embed" ProgID="Equation.DSMT4" ShapeID="_x0000_i1050" DrawAspect="Content" ObjectID="_1788892197" r:id="rId64"/>
+          <o:OLEObject Type="Embed" ProgID="Equation.DSMT4" ShapeID="_x0000_i1050" DrawAspect="Content" ObjectID="_1789409536" r:id="rId65"/>
         </w:object>
       </w:r>
     </w:p>
@@ -6749,6 +6939,7 @@
           <w:ilvl w:val="0"/>
           <w:numId w:val="0"/>
         </w:numPr>
+        <w:ind w:firstLine="720"/>
         <w:rPr>
           <w:b w:val="0"/>
           <w:bCs/>
@@ -6759,10 +6950,10 @@
           <w:position w:val="-60"/>
         </w:rPr>
         <w:object w:dxaOrig="5460" w:dyaOrig="1700" w14:anchorId="406C6FD7">
-          <v:shape id="_x0000_i1051" type="#_x0000_t75" style="width:273.6pt;height:86.4pt" o:ole="">
-            <v:imagedata r:id="rId65" o:title=""/>
+          <v:shape id="_x0000_i1051" type="#_x0000_t75" style="width:273.75pt;height:86.25pt" o:ole="">
+            <v:imagedata r:id="rId66" o:title=""/>
           </v:shape>
-          <o:OLEObject Type="Embed" ProgID="Equation.DSMT4" ShapeID="_x0000_i1051" DrawAspect="Content" ObjectID="_1788892198" r:id="rId66"/>
+          <o:OLEObject Type="Embed" ProgID="Equation.DSMT4" ShapeID="_x0000_i1051" DrawAspect="Content" ObjectID="_1789409537" r:id="rId67"/>
         </w:object>
       </w:r>
     </w:p>
@@ -6801,10 +6992,10 @@
           <w:position w:val="-24"/>
         </w:rPr>
         <w:object w:dxaOrig="3100" w:dyaOrig="1080" w14:anchorId="698BD8BD">
-          <v:shape id="_x0000_i1052" type="#_x0000_t75" style="width:155.25pt;height:53.85pt" o:ole="">
-            <v:imagedata r:id="rId67" o:title=""/>
+          <v:shape id="_x0000_i1052" type="#_x0000_t75" style="width:155.55pt;height:53.65pt" o:ole="">
+            <v:imagedata r:id="rId68" o:title=""/>
           </v:shape>
-          <o:OLEObject Type="Embed" ProgID="Equation.DSMT4" ShapeID="_x0000_i1052" DrawAspect="Content" ObjectID="_1788892199" r:id="rId68"/>
+          <o:OLEObject Type="Embed" ProgID="Equation.DSMT4" ShapeID="_x0000_i1052" DrawAspect="Content" ObjectID="_1789409538" r:id="rId69"/>
         </w:object>
       </w:r>
     </w:p>
@@ -7510,10 +7701,10 @@
                 <w:position w:val="-6"/>
               </w:rPr>
               <w:object w:dxaOrig="220" w:dyaOrig="279" w14:anchorId="6BF346CD">
-                <v:shape id="_x0000_i1053" type="#_x0000_t75" style="width:11.25pt;height:14.4pt" o:ole="">
-                  <v:imagedata r:id="rId37" o:title=""/>
+                <v:shape id="_x0000_i1053" type="#_x0000_t75" style="width:11.55pt;height:14.25pt" o:ole="">
+                  <v:imagedata r:id="rId38" o:title=""/>
                 </v:shape>
-                <o:OLEObject Type="Embed" ProgID="Equation.DSMT4" ShapeID="_x0000_i1053" DrawAspect="Content" ObjectID="_1788892200" r:id="rId69"/>
+                <o:OLEObject Type="Embed" ProgID="Equation.DSMT4" ShapeID="_x0000_i1053" DrawAspect="Content" ObjectID="_1789409539" r:id="rId70"/>
               </w:object>
             </w:r>
           </w:p>
@@ -8182,10 +8373,10 @@
           <w:position w:val="-30"/>
         </w:rPr>
         <w:object w:dxaOrig="3320" w:dyaOrig="720" w14:anchorId="0894FE14">
-          <v:shape id="_x0000_i1054" type="#_x0000_t75" style="width:165.9pt;height:36.95pt" o:ole="">
-            <v:imagedata r:id="rId70" o:title=""/>
+          <v:shape id="_x0000_i1054" type="#_x0000_t75" style="width:165.75pt;height:36.7pt" o:ole="">
+            <v:imagedata r:id="rId71" o:title=""/>
           </v:shape>
-          <o:OLEObject Type="Embed" ProgID="Equation.DSMT4" ShapeID="_x0000_i1054" DrawAspect="Content" ObjectID="_1788892201" r:id="rId71"/>
+          <o:OLEObject Type="Embed" ProgID="Equation.DSMT4" ShapeID="_x0000_i1054" DrawAspect="Content" ObjectID="_1789409540" r:id="rId72"/>
         </w:object>
       </w:r>
       <w:r>
@@ -8213,10 +8404,10 @@
           <w:position w:val="-30"/>
         </w:rPr>
         <w:object w:dxaOrig="3780" w:dyaOrig="720" w14:anchorId="511D752C">
-          <v:shape id="_x0000_i1055" type="#_x0000_t75" style="width:189.7pt;height:36.95pt" o:ole="">
-            <v:imagedata r:id="rId72" o:title=""/>
+          <v:shape id="_x0000_i1055" type="#_x0000_t75" style="width:189.5pt;height:36.7pt" o:ole="">
+            <v:imagedata r:id="rId73" o:title=""/>
           </v:shape>
-          <o:OLEObject Type="Embed" ProgID="Equation.DSMT4" ShapeID="_x0000_i1055" DrawAspect="Content" ObjectID="_1788892202" r:id="rId73"/>
+          <o:OLEObject Type="Embed" ProgID="Equation.DSMT4" ShapeID="_x0000_i1055" DrawAspect="Content" ObjectID="_1789409541" r:id="rId74"/>
         </w:object>
       </w:r>
     </w:p>
@@ -8241,10 +8432,10 @@
           <w:position w:val="-12"/>
         </w:rPr>
         <w:object w:dxaOrig="1320" w:dyaOrig="360" w14:anchorId="72A9C51B">
-          <v:shape id="_x0000_i1056" type="#_x0000_t75" style="width:65.1pt;height:18.8pt" o:ole="">
-            <v:imagedata r:id="rId74" o:title=""/>
+          <v:shape id="_x0000_i1056" type="#_x0000_t75" style="width:65.2pt;height:19pt" o:ole="">
+            <v:imagedata r:id="rId75" o:title=""/>
           </v:shape>
-          <o:OLEObject Type="Embed" ProgID="Equation.DSMT4" ShapeID="_x0000_i1056" DrawAspect="Content" ObjectID="_1788892203" r:id="rId75"/>
+          <o:OLEObject Type="Embed" ProgID="Equation.DSMT4" ShapeID="_x0000_i1056" DrawAspect="Content" ObjectID="_1789409542" r:id="rId76"/>
         </w:object>
       </w:r>
       <w:r>
@@ -8261,10 +8452,10 @@
           <w:position w:val="-12"/>
         </w:rPr>
         <w:object w:dxaOrig="1240" w:dyaOrig="360" w14:anchorId="0291F6C8">
-          <v:shape id="_x0000_i1057" type="#_x0000_t75" style="width:63.25pt;height:18.8pt" o:ole="">
-            <v:imagedata r:id="rId76" o:title=""/>
+          <v:shape id="_x0000_i1057" type="#_x0000_t75" style="width:63.15pt;height:19pt" o:ole="">
+            <v:imagedata r:id="rId77" o:title=""/>
           </v:shape>
-          <o:OLEObject Type="Embed" ProgID="Equation.DSMT4" ShapeID="_x0000_i1057" DrawAspect="Content" ObjectID="_1788892204" r:id="rId77"/>
+          <o:OLEObject Type="Embed" ProgID="Equation.DSMT4" ShapeID="_x0000_i1057" DrawAspect="Content" ObjectID="_1789409543" r:id="rId78"/>
         </w:object>
       </w:r>
       <w:r>
@@ -8289,10 +8480,10 @@
           <w:position w:val="-30"/>
         </w:rPr>
         <w:object w:dxaOrig="1880" w:dyaOrig="720" w14:anchorId="2DB8B696">
-          <v:shape id="_x0000_i1058" type="#_x0000_t75" style="width:94.55pt;height:36.95pt" o:ole="">
-            <v:imagedata r:id="rId78" o:title=""/>
+          <v:shape id="_x0000_i1058" type="#_x0000_t75" style="width:94.4pt;height:36.7pt" o:ole="">
+            <v:imagedata r:id="rId79" o:title=""/>
           </v:shape>
-          <o:OLEObject Type="Embed" ProgID="Equation.DSMT4" ShapeID="_x0000_i1058" DrawAspect="Content" ObjectID="_1788892205" r:id="rId79"/>
+          <o:OLEObject Type="Embed" ProgID="Equation.DSMT4" ShapeID="_x0000_i1058" DrawAspect="Content" ObjectID="_1789409544" r:id="rId80"/>
         </w:object>
       </w:r>
     </w:p>
@@ -8306,10 +8497,10 @@
           <w:position w:val="-30"/>
         </w:rPr>
         <w:object w:dxaOrig="2400" w:dyaOrig="720" w14:anchorId="39139B4C">
-          <v:shape id="_x0000_i1059" type="#_x0000_t75" style="width:120.2pt;height:36.95pt" o:ole="">
-            <v:imagedata r:id="rId80" o:title=""/>
+          <v:shape id="_x0000_i1059" type="#_x0000_t75" style="width:120.25pt;height:36.7pt" o:ole="">
+            <v:imagedata r:id="rId81" o:title=""/>
           </v:shape>
-          <o:OLEObject Type="Embed" ProgID="Equation.DSMT4" ShapeID="_x0000_i1059" DrawAspect="Content" ObjectID="_1788892206" r:id="rId81"/>
+          <o:OLEObject Type="Embed" ProgID="Equation.DSMT4" ShapeID="_x0000_i1059" DrawAspect="Content" ObjectID="_1789409545" r:id="rId82"/>
         </w:object>
       </w:r>
     </w:p>
@@ -8333,10 +8524,10 @@
           <w:position w:val="-12"/>
         </w:rPr>
         <w:object w:dxaOrig="560" w:dyaOrig="380" w14:anchorId="3AB33E36">
-          <v:shape id="_x0000_i1060" type="#_x0000_t75" style="width:26.9pt;height:18.8pt" o:ole="">
-            <v:imagedata r:id="rId82" o:title=""/>
+          <v:shape id="_x0000_i1060" type="#_x0000_t75" style="width:27.15pt;height:19pt" o:ole="">
+            <v:imagedata r:id="rId83" o:title=""/>
           </v:shape>
-          <o:OLEObject Type="Embed" ProgID="Equation.DSMT4" ShapeID="_x0000_i1060" DrawAspect="Content" ObjectID="_1788892207" r:id="rId83"/>
+          <o:OLEObject Type="Embed" ProgID="Equation.DSMT4" ShapeID="_x0000_i1060" DrawAspect="Content" ObjectID="_1789409546" r:id="rId84"/>
         </w:object>
       </w:r>
       <w:r>
@@ -8347,10 +8538,10 @@
           <w:position w:val="-12"/>
         </w:rPr>
         <w:object w:dxaOrig="540" w:dyaOrig="380" w14:anchorId="6150D12A">
-          <v:shape id="_x0000_i1061" type="#_x0000_t75" style="width:26.9pt;height:18.8pt" o:ole="">
-            <v:imagedata r:id="rId84" o:title=""/>
+          <v:shape id="_x0000_i1061" type="#_x0000_t75" style="width:27.15pt;height:19pt" o:ole="">
+            <v:imagedata r:id="rId85" o:title=""/>
           </v:shape>
-          <o:OLEObject Type="Embed" ProgID="Equation.DSMT4" ShapeID="_x0000_i1061" DrawAspect="Content" ObjectID="_1788892208" r:id="rId85"/>
+          <o:OLEObject Type="Embed" ProgID="Equation.DSMT4" ShapeID="_x0000_i1061" DrawAspect="Content" ObjectID="_1789409547" r:id="rId86"/>
         </w:object>
       </w:r>
       <w:r>
@@ -8363,7 +8554,7 @@
         <w:t xml:space="preserve"> tiếp xúc và ứng suất uốn </w:t>
       </w:r>
       <w:r>
-        <w:t>của mặt răng ứng với số chuu kỳ cơ sở.</w:t>
+        <w:t>của mặt răng ứng với số chu kỳ cơ sở.</w:t>
       </w:r>
     </w:p>
     <w:p>
@@ -8505,10 +8696,10 @@
           <w:position w:val="-28"/>
         </w:rPr>
         <w:object w:dxaOrig="600" w:dyaOrig="540" w14:anchorId="07693FDA">
-          <v:shape id="_x0000_i1062" type="#_x0000_t75" style="width:30.05pt;height:26.9pt" o:ole="">
-            <v:imagedata r:id="rId86" o:title=""/>
+          <v:shape id="_x0000_i1062" type="#_x0000_t75" style="width:29.9pt;height:27.15pt" o:ole="">
+            <v:imagedata r:id="rId87" o:title=""/>
           </v:shape>
-          <o:OLEObject Type="Embed" ProgID="Equation.DSMT4" ShapeID="_x0000_i1062" DrawAspect="Content" ObjectID="_1788892209" r:id="rId87"/>
+          <o:OLEObject Type="Embed" ProgID="Equation.DSMT4" ShapeID="_x0000_i1062" DrawAspect="Content" ObjectID="_1789409548" r:id="rId88"/>
         </w:object>
       </w:r>
       <w:r>
@@ -8519,10 +8710,10 @@
           <w:position w:val="-4"/>
         </w:rPr>
         <w:object w:dxaOrig="180" w:dyaOrig="200" w14:anchorId="277AE5ED">
-          <v:shape id="_x0000_i1063" type="#_x0000_t75" style="width:8.75pt;height:8.75pt" o:ole="">
-            <v:imagedata r:id="rId88" o:title=""/>
+          <v:shape id="_x0000_i1063" type="#_x0000_t75" style="width:8.85pt;height:8.85pt" o:ole="">
+            <v:imagedata r:id="rId89" o:title=""/>
           </v:shape>
-          <o:OLEObject Type="Embed" ProgID="Equation.DSMT4" ShapeID="_x0000_i1063" DrawAspect="Content" ObjectID="_1788892210" r:id="rId89"/>
+          <o:OLEObject Type="Embed" ProgID="Equation.DSMT4" ShapeID="_x0000_i1063" DrawAspect="Content" ObjectID="_1789409549" r:id="rId90"/>
         </w:object>
       </w:r>
       <w:r>
@@ -8542,10 +8733,10 @@
           <w:position w:val="-4"/>
         </w:rPr>
         <w:object w:dxaOrig="180" w:dyaOrig="200" w14:anchorId="52156548">
-          <v:shape id="_x0000_i1064" type="#_x0000_t75" style="width:8.75pt;height:8.75pt" o:ole="">
-            <v:imagedata r:id="rId88" o:title=""/>
+          <v:shape id="_x0000_i1064" type="#_x0000_t75" style="width:8.85pt;height:8.85pt" o:ole="">
+            <v:imagedata r:id="rId89" o:title=""/>
           </v:shape>
-          <o:OLEObject Type="Embed" ProgID="Equation.DSMT4" ShapeID="_x0000_i1064" DrawAspect="Content" ObjectID="_1788892211" r:id="rId90"/>
+          <o:OLEObject Type="Embed" ProgID="Equation.DSMT4" ShapeID="_x0000_i1064" DrawAspect="Content" ObjectID="_1789409550" r:id="rId91"/>
         </w:object>
       </w:r>
       <w:r>
@@ -8571,10 +8762,10 @@
           <w:position w:val="-12"/>
         </w:rPr>
         <w:object w:dxaOrig="639" w:dyaOrig="380" w14:anchorId="48AC4AC4">
-          <v:shape id="_x0000_i1065" type="#_x0000_t75" style="width:31.3pt;height:18.8pt" o:ole="">
-            <v:imagedata r:id="rId91" o:title=""/>
+          <v:shape id="_x0000_i1065" type="#_x0000_t75" style="width:31.25pt;height:19pt" o:ole="">
+            <v:imagedata r:id="rId92" o:title=""/>
           </v:shape>
-          <o:OLEObject Type="Embed" ProgID="Equation.DSMT4" ShapeID="_x0000_i1065" DrawAspect="Content" ObjectID="_1788892212" r:id="rId92"/>
+          <o:OLEObject Type="Embed" ProgID="Equation.DSMT4" ShapeID="_x0000_i1065" DrawAspect="Content" ObjectID="_1789409551" r:id="rId93"/>
         </w:object>
       </w:r>
       <w:r>
@@ -8585,10 +8776,10 @@
           <w:position w:val="-4"/>
         </w:rPr>
         <w:object w:dxaOrig="180" w:dyaOrig="200" w14:anchorId="1AA77899">
-          <v:shape id="_x0000_i1066" type="#_x0000_t75" style="width:8.75pt;height:8.75pt" o:ole="">
-            <v:imagedata r:id="rId93" o:title=""/>
+          <v:shape id="_x0000_i1066" type="#_x0000_t75" style="width:8.85pt;height:8.85pt" o:ole="">
+            <v:imagedata r:id="rId94" o:title=""/>
           </v:shape>
-          <o:OLEObject Type="Embed" ProgID="Equation.DSMT4" ShapeID="_x0000_i1066" DrawAspect="Content" ObjectID="_1788892213" r:id="rId94"/>
+          <o:OLEObject Type="Embed" ProgID="Equation.DSMT4" ShapeID="_x0000_i1066" DrawAspect="Content" ObjectID="_1789409552" r:id="rId95"/>
         </w:object>
       </w:r>
       <w:r>
@@ -8608,10 +8799,10 @@
           <w:position w:val="-4"/>
         </w:rPr>
         <w:object w:dxaOrig="180" w:dyaOrig="200" w14:anchorId="5D000234">
-          <v:shape id="_x0000_i1067" type="#_x0000_t75" style="width:8.75pt;height:8.75pt" o:ole="">
-            <v:imagedata r:id="rId93" o:title=""/>
+          <v:shape id="_x0000_i1067" type="#_x0000_t75" style="width:8.85pt;height:8.85pt" o:ole="">
+            <v:imagedata r:id="rId94" o:title=""/>
           </v:shape>
-          <o:OLEObject Type="Embed" ProgID="Equation.DSMT4" ShapeID="_x0000_i1067" DrawAspect="Content" ObjectID="_1788892214" r:id="rId95"/>
+          <o:OLEObject Type="Embed" ProgID="Equation.DSMT4" ShapeID="_x0000_i1067" DrawAspect="Content" ObjectID="_1789409553" r:id="rId96"/>
         </w:object>
       </w:r>
       <w:r>
@@ -8631,10 +8822,10 @@
           <w:position w:val="-12"/>
         </w:rPr>
         <w:object w:dxaOrig="600" w:dyaOrig="380" w14:anchorId="28BE3CFC">
-          <v:shape id="_x0000_i1068" type="#_x0000_t75" style="width:30.05pt;height:18.8pt" o:ole="">
-            <v:imagedata r:id="rId96" o:title=""/>
+          <v:shape id="_x0000_i1068" type="#_x0000_t75" style="width:29.9pt;height:19pt" o:ole="">
+            <v:imagedata r:id="rId97" o:title=""/>
           </v:shape>
-          <o:OLEObject Type="Embed" ProgID="Equation.DSMT4" ShapeID="_x0000_i1068" DrawAspect="Content" ObjectID="_1788892215" r:id="rId97"/>
+          <o:OLEObject Type="Embed" ProgID="Equation.DSMT4" ShapeID="_x0000_i1068" DrawAspect="Content" ObjectID="_1789409554" r:id="rId98"/>
         </w:object>
       </w:r>
       <w:r>
@@ -8645,10 +8836,10 @@
           <w:position w:val="-4"/>
         </w:rPr>
         <w:object w:dxaOrig="180" w:dyaOrig="200" w14:anchorId="6F8FB75B">
-          <v:shape id="_x0000_i1069" type="#_x0000_t75" style="width:8.75pt;height:8.75pt" o:ole="">
-            <v:imagedata r:id="rId88" o:title=""/>
+          <v:shape id="_x0000_i1069" type="#_x0000_t75" style="width:8.85pt;height:8.85pt" o:ole="">
+            <v:imagedata r:id="rId89" o:title=""/>
           </v:shape>
-          <o:OLEObject Type="Embed" ProgID="Equation.DSMT4" ShapeID="_x0000_i1069" DrawAspect="Content" ObjectID="_1788892216" r:id="rId98"/>
+          <o:OLEObject Type="Embed" ProgID="Equation.DSMT4" ShapeID="_x0000_i1069" DrawAspect="Content" ObjectID="_1789409555" r:id="rId99"/>
         </w:object>
       </w:r>
       <w:r>
@@ -8680,10 +8871,10 @@
           <w:position w:val="-4"/>
         </w:rPr>
         <w:object w:dxaOrig="180" w:dyaOrig="200" w14:anchorId="3EC8ECB9">
-          <v:shape id="_x0000_i1070" type="#_x0000_t75" style="width:8.75pt;height:8.75pt" o:ole="">
-            <v:imagedata r:id="rId88" o:title=""/>
+          <v:shape id="_x0000_i1070" type="#_x0000_t75" style="width:8.85pt;height:8.85pt" o:ole="">
+            <v:imagedata r:id="rId89" o:title=""/>
           </v:shape>
-          <o:OLEObject Type="Embed" ProgID="Equation.DSMT4" ShapeID="_x0000_i1070" DrawAspect="Content" ObjectID="_1788892217" r:id="rId99"/>
+          <o:OLEObject Type="Embed" ProgID="Equation.DSMT4" ShapeID="_x0000_i1070" DrawAspect="Content" ObjectID="_1789409556" r:id="rId100"/>
         </w:object>
       </w:r>
       <w:r>
@@ -8709,10 +8900,10 @@
           <w:szCs w:val="22"/>
         </w:rPr>
         <w:object w:dxaOrig="620" w:dyaOrig="380" w14:anchorId="10EE4A49">
-          <v:shape id="_x0000_i1071" type="#_x0000_t75" style="width:30.7pt;height:18.8pt" o:ole="">
-            <v:imagedata r:id="rId100" o:title=""/>
+          <v:shape id="_x0000_i1071" type="#_x0000_t75" style="width:30.55pt;height:19pt" o:ole="">
+            <v:imagedata r:id="rId101" o:title=""/>
           </v:shape>
-          <o:OLEObject Type="Embed" ProgID="Equation.DSMT4" ShapeID="_x0000_i1071" DrawAspect="Content" ObjectID="_1788892218" r:id="rId101"/>
+          <o:OLEObject Type="Embed" ProgID="Equation.DSMT4" ShapeID="_x0000_i1071" DrawAspect="Content" ObjectID="_1789409557" r:id="rId102"/>
         </w:object>
       </w:r>
       <w:r>
@@ -8736,10 +8927,10 @@
           <w:position w:val="-4"/>
         </w:rPr>
         <w:object w:dxaOrig="180" w:dyaOrig="200" w14:anchorId="4E4CAC69">
-          <v:shape id="_x0000_i1072" type="#_x0000_t75" style="width:8.75pt;height:8.75pt" o:ole="">
-            <v:imagedata r:id="rId102" o:title=""/>
+          <v:shape id="_x0000_i1072" type="#_x0000_t75" style="width:8.85pt;height:8.85pt" o:ole="">
+            <v:imagedata r:id="rId103" o:title=""/>
           </v:shape>
-          <o:OLEObject Type="Embed" ProgID="Equation.DSMT4" ShapeID="_x0000_i1072" DrawAspect="Content" ObjectID="_1788892219" r:id="rId103"/>
+          <o:OLEObject Type="Embed" ProgID="Equation.DSMT4" ShapeID="_x0000_i1072" DrawAspect="Content" ObjectID="_1789409558" r:id="rId104"/>
         </w:object>
       </w:r>
       <w:r>
@@ -8759,10 +8950,10 @@
           <w:position w:val="-4"/>
         </w:rPr>
         <w:object w:dxaOrig="180" w:dyaOrig="200" w14:anchorId="755257B9">
-          <v:shape id="_x0000_i1073" type="#_x0000_t75" style="width:8.75pt;height:8.75pt" o:ole="">
-            <v:imagedata r:id="rId88" o:title=""/>
+          <v:shape id="_x0000_i1073" type="#_x0000_t75" style="width:8.85pt;height:8.85pt" o:ole="">
+            <v:imagedata r:id="rId89" o:title=""/>
           </v:shape>
-          <o:OLEObject Type="Embed" ProgID="Equation.DSMT4" ShapeID="_x0000_i1073" DrawAspect="Content" ObjectID="_1788892220" r:id="rId104"/>
+          <o:OLEObject Type="Embed" ProgID="Equation.DSMT4" ShapeID="_x0000_i1073" DrawAspect="Content" ObjectID="_1789409559" r:id="rId105"/>
         </w:object>
       </w:r>
       <w:r>
@@ -8811,10 +9002,10 @@
           <w:position w:val="-32"/>
         </w:rPr>
         <w:object w:dxaOrig="1620" w:dyaOrig="900" w14:anchorId="71C978F2">
-          <v:shape id="_x0000_i1074" type="#_x0000_t75" style="width:80.75pt;height:45.1pt" o:ole="">
-            <v:imagedata r:id="rId105" o:title=""/>
+          <v:shape id="_x0000_i1074" type="#_x0000_t75" style="width:80.85pt;height:44.85pt" o:ole="">
+            <v:imagedata r:id="rId106" o:title=""/>
           </v:shape>
-          <o:OLEObject Type="Embed" ProgID="Equation.DSMT4" ShapeID="_x0000_i1074" DrawAspect="Content" ObjectID="_1788892221" r:id="rId106"/>
+          <o:OLEObject Type="Embed" ProgID="Equation.DSMT4" ShapeID="_x0000_i1074" DrawAspect="Content" ObjectID="_1789409560" r:id="rId107"/>
         </w:object>
       </w:r>
       <w:r>
@@ -8828,10 +9019,10 @@
           <w:position w:val="-32"/>
         </w:rPr>
         <w:object w:dxaOrig="1579" w:dyaOrig="900" w14:anchorId="206AB112">
-          <v:shape id="_x0000_i1075" type="#_x0000_t75" style="width:78.9pt;height:45.1pt" o:ole="">
-            <v:imagedata r:id="rId107" o:title=""/>
+          <v:shape id="_x0000_i1075" type="#_x0000_t75" style="width:78.8pt;height:44.85pt" o:ole="">
+            <v:imagedata r:id="rId108" o:title=""/>
           </v:shape>
-          <o:OLEObject Type="Embed" ProgID="Equation.DSMT4" ShapeID="_x0000_i1075" DrawAspect="Content" ObjectID="_1788892222" r:id="rId108"/>
+          <o:OLEObject Type="Embed" ProgID="Equation.DSMT4" ShapeID="_x0000_i1075" DrawAspect="Content" ObjectID="_1789409561" r:id="rId109"/>
         </w:object>
       </w:r>
     </w:p>
@@ -8969,10 +9160,10 @@
           <w:position w:val="-4"/>
         </w:rPr>
         <w:object w:dxaOrig="180" w:dyaOrig="200" w14:anchorId="1AEBD817">
-          <v:shape id="_x0000_i1076" type="#_x0000_t75" style="width:8.75pt;height:8.75pt" o:ole="">
-            <v:imagedata r:id="rId88" o:title=""/>
+          <v:shape id="_x0000_i1076" type="#_x0000_t75" style="width:8.85pt;height:8.85pt" o:ole="">
+            <v:imagedata r:id="rId89" o:title=""/>
           </v:shape>
-          <o:OLEObject Type="Embed" ProgID="Equation.DSMT4" ShapeID="_x0000_i1076" DrawAspect="Content" ObjectID="_1788892223" r:id="rId109"/>
+          <o:OLEObject Type="Embed" ProgID="Equation.DSMT4" ShapeID="_x0000_i1076" DrawAspect="Content" ObjectID="_1789409562" r:id="rId110"/>
         </w:object>
       </w:r>
       <w:r>
@@ -8998,10 +9189,10 @@
           <w:position w:val="-4"/>
         </w:rPr>
         <w:object w:dxaOrig="180" w:dyaOrig="200" w14:anchorId="305A4BBF">
-          <v:shape id="_x0000_i1077" type="#_x0000_t75" style="width:8.75pt;height:8.75pt" o:ole="">
-            <v:imagedata r:id="rId93" o:title=""/>
+          <v:shape id="_x0000_i1077" type="#_x0000_t75" style="width:8.85pt;height:8.85pt" o:ole="">
+            <v:imagedata r:id="rId94" o:title=""/>
           </v:shape>
-          <o:OLEObject Type="Embed" ProgID="Equation.DSMT4" ShapeID="_x0000_i1077" DrawAspect="Content" ObjectID="_1788892224" r:id="rId110"/>
+          <o:OLEObject Type="Embed" ProgID="Equation.DSMT4" ShapeID="_x0000_i1077" DrawAspect="Content" ObjectID="_1789409563" r:id="rId111"/>
         </w:object>
       </w:r>
       <w:r>
@@ -9024,10 +9215,10 @@
           <w:position w:val="-4"/>
         </w:rPr>
         <w:object w:dxaOrig="180" w:dyaOrig="200" w14:anchorId="2549049F">
-          <v:shape id="_x0000_i1078" type="#_x0000_t75" style="width:8.75pt;height:8.75pt" o:ole="">
-            <v:imagedata r:id="rId88" o:title=""/>
+          <v:shape id="_x0000_i1078" type="#_x0000_t75" style="width:8.85pt;height:8.85pt" o:ole="">
+            <v:imagedata r:id="rId89" o:title=""/>
           </v:shape>
-          <o:OLEObject Type="Embed" ProgID="Equation.DSMT4" ShapeID="_x0000_i1078" DrawAspect="Content" ObjectID="_1788892225" r:id="rId111"/>
+          <o:OLEObject Type="Embed" ProgID="Equation.DSMT4" ShapeID="_x0000_i1078" DrawAspect="Content" ObjectID="_1789409564" r:id="rId112"/>
         </w:object>
       </w:r>
       <w:r>
@@ -9067,10 +9258,10 @@
           <w:position w:val="-4"/>
         </w:rPr>
         <w:object w:dxaOrig="180" w:dyaOrig="200" w14:anchorId="7C9502C5">
-          <v:shape id="_x0000_i1079" type="#_x0000_t75" style="width:8.75pt;height:10.65pt" o:ole="">
-            <v:imagedata r:id="rId112" o:title=""/>
+          <v:shape id="_x0000_i1079" type="#_x0000_t75" style="width:8.85pt;height:10.85pt" o:ole="">
+            <v:imagedata r:id="rId113" o:title=""/>
           </v:shape>
-          <o:OLEObject Type="Embed" ProgID="Equation.DSMT4" ShapeID="_x0000_i1079" DrawAspect="Content" ObjectID="_1788892226" r:id="rId113"/>
+          <o:OLEObject Type="Embed" ProgID="Equation.DSMT4" ShapeID="_x0000_i1079" DrawAspect="Content" ObjectID="_1789409565" r:id="rId114"/>
         </w:object>
       </w:r>
       <w:r>
@@ -9096,10 +9287,10 @@
           <w:position w:val="-4"/>
         </w:rPr>
         <w:object w:dxaOrig="180" w:dyaOrig="200" w14:anchorId="3FF8AF0D">
-          <v:shape id="_x0000_i1080" type="#_x0000_t75" style="width:8.75pt;height:10.65pt" o:ole="">
-            <v:imagedata r:id="rId112" o:title=""/>
+          <v:shape id="_x0000_i1080" type="#_x0000_t75" style="width:8.85pt;height:10.85pt" o:ole="">
+            <v:imagedata r:id="rId113" o:title=""/>
           </v:shape>
-          <o:OLEObject Type="Embed" ProgID="Equation.DSMT4" ShapeID="_x0000_i1080" DrawAspect="Content" ObjectID="_1788892227" r:id="rId114"/>
+          <o:OLEObject Type="Embed" ProgID="Equation.DSMT4" ShapeID="_x0000_i1080" DrawAspect="Content" ObjectID="_1789409566" r:id="rId115"/>
         </w:object>
       </w:r>
       <w:r>
@@ -9119,10 +9310,10 @@
           <w:position w:val="-4"/>
         </w:rPr>
         <w:object w:dxaOrig="180" w:dyaOrig="200" w14:anchorId="51661D32">
-          <v:shape id="_x0000_i1081" type="#_x0000_t75" style="width:8.75pt;height:10.65pt" o:ole="">
-            <v:imagedata r:id="rId112" o:title=""/>
+          <v:shape id="_x0000_i1081" type="#_x0000_t75" style="width:8.85pt;height:10.85pt" o:ole="">
+            <v:imagedata r:id="rId113" o:title=""/>
           </v:shape>
-          <o:OLEObject Type="Embed" ProgID="Equation.DSMT4" ShapeID="_x0000_i1081" DrawAspect="Content" ObjectID="_1788892228" r:id="rId115"/>
+          <o:OLEObject Type="Embed" ProgID="Equation.DSMT4" ShapeID="_x0000_i1081" DrawAspect="Content" ObjectID="_1789409567" r:id="rId116"/>
         </w:object>
       </w:r>
       <w:r>
@@ -9177,10 +9368,10 @@
           <w:position w:val="-4"/>
         </w:rPr>
         <w:object w:dxaOrig="180" w:dyaOrig="200" w14:anchorId="453AE320">
-          <v:shape id="_x0000_i1082" type="#_x0000_t75" style="width:8.75pt;height:8.75pt" o:ole="">
-            <v:imagedata r:id="rId88" o:title=""/>
+          <v:shape id="_x0000_i1082" type="#_x0000_t75" style="width:8.85pt;height:8.85pt" o:ole="">
+            <v:imagedata r:id="rId89" o:title=""/>
           </v:shape>
-          <o:OLEObject Type="Embed" ProgID="Equation.DSMT4" ShapeID="_x0000_i1082" DrawAspect="Content" ObjectID="_1788892229" r:id="rId116"/>
+          <o:OLEObject Type="Embed" ProgID="Equation.DSMT4" ShapeID="_x0000_i1082" DrawAspect="Content" ObjectID="_1789409568" r:id="rId117"/>
         </w:object>
       </w:r>
       <w:r>
@@ -9268,10 +9459,10 @@
           <w:position w:val="-4"/>
         </w:rPr>
         <w:object w:dxaOrig="180" w:dyaOrig="200" w14:anchorId="106CE2A9">
-          <v:shape id="_x0000_i1083" type="#_x0000_t75" style="width:8.75pt;height:10.65pt" o:ole="">
-            <v:imagedata r:id="rId117" o:title=""/>
+          <v:shape id="_x0000_i1083" type="#_x0000_t75" style="width:8.85pt;height:10.85pt" o:ole="">
+            <v:imagedata r:id="rId118" o:title=""/>
           </v:shape>
-          <o:OLEObject Type="Embed" ProgID="Equation.DSMT4" ShapeID="_x0000_i1083" DrawAspect="Content" ObjectID="_1788892230" r:id="rId118"/>
+          <o:OLEObject Type="Embed" ProgID="Equation.DSMT4" ShapeID="_x0000_i1083" DrawAspect="Content" ObjectID="_1789409569" r:id="rId119"/>
         </w:object>
       </w:r>
       <w:r>
@@ -9282,10 +9473,10 @@
           <w:position w:val="-4"/>
         </w:rPr>
         <w:object w:dxaOrig="180" w:dyaOrig="200" w14:anchorId="49B02E66">
-          <v:shape id="_x0000_i1084" type="#_x0000_t75" style="width:8.75pt;height:10.65pt" o:ole="">
-            <v:imagedata r:id="rId117" o:title=""/>
+          <v:shape id="_x0000_i1084" type="#_x0000_t75" style="width:8.85pt;height:10.85pt" o:ole="">
+            <v:imagedata r:id="rId118" o:title=""/>
           </v:shape>
-          <o:OLEObject Type="Embed" ProgID="Equation.DSMT4" ShapeID="_x0000_i1084" DrawAspect="Content" ObjectID="_1788892231" r:id="rId119"/>
+          <o:OLEObject Type="Embed" ProgID="Equation.DSMT4" ShapeID="_x0000_i1084" DrawAspect="Content" ObjectID="_1789409570" r:id="rId120"/>
         </w:object>
       </w:r>
       <w:r>
@@ -9296,10 +9487,10 @@
           <w:position w:val="-4"/>
         </w:rPr>
         <w:object w:dxaOrig="180" w:dyaOrig="200" w14:anchorId="74A0C2EF">
-          <v:shape id="_x0000_i1085" type="#_x0000_t75" style="width:8.75pt;height:10.65pt" o:ole="">
-            <v:imagedata r:id="rId112" o:title=""/>
+          <v:shape id="_x0000_i1085" type="#_x0000_t75" style="width:8.85pt;height:10.85pt" o:ole="">
+            <v:imagedata r:id="rId113" o:title=""/>
           </v:shape>
-          <o:OLEObject Type="Embed" ProgID="Equation.DSMT4" ShapeID="_x0000_i1085" DrawAspect="Content" ObjectID="_1788892232" r:id="rId120"/>
+          <o:OLEObject Type="Embed" ProgID="Equation.DSMT4" ShapeID="_x0000_i1085" DrawAspect="Content" ObjectID="_1789409571" r:id="rId121"/>
         </w:object>
       </w:r>
       <w:r>
@@ -9316,10 +9507,10 @@
           <w:position w:val="-4"/>
         </w:rPr>
         <w:object w:dxaOrig="180" w:dyaOrig="200" w14:anchorId="12FDA14E">
-          <v:shape id="_x0000_i1086" type="#_x0000_t75" style="width:8.75pt;height:10.65pt" o:ole="">
-            <v:imagedata r:id="rId117" o:title=""/>
+          <v:shape id="_x0000_i1086" type="#_x0000_t75" style="width:8.85pt;height:10.85pt" o:ole="">
+            <v:imagedata r:id="rId118" o:title=""/>
           </v:shape>
-          <o:OLEObject Type="Embed" ProgID="Equation.DSMT4" ShapeID="_x0000_i1086" DrawAspect="Content" ObjectID="_1788892233" r:id="rId121"/>
+          <o:OLEObject Type="Embed" ProgID="Equation.DSMT4" ShapeID="_x0000_i1086" DrawAspect="Content" ObjectID="_1789409572" r:id="rId122"/>
         </w:object>
       </w:r>
       <w:r>
@@ -9330,10 +9521,10 @@
           <w:position w:val="-4"/>
         </w:rPr>
         <w:object w:dxaOrig="180" w:dyaOrig="200" w14:anchorId="47FDB6CE">
-          <v:shape id="_x0000_i1087" type="#_x0000_t75" style="width:8.75pt;height:10.65pt" o:ole="">
-            <v:imagedata r:id="rId112" o:title=""/>
+          <v:shape id="_x0000_i1087" type="#_x0000_t75" style="width:8.85pt;height:10.85pt" o:ole="">
+            <v:imagedata r:id="rId113" o:title=""/>
           </v:shape>
-          <o:OLEObject Type="Embed" ProgID="Equation.DSMT4" ShapeID="_x0000_i1087" DrawAspect="Content" ObjectID="_1788892234" r:id="rId122"/>
+          <o:OLEObject Type="Embed" ProgID="Equation.DSMT4" ShapeID="_x0000_i1087" DrawAspect="Content" ObjectID="_1789409573" r:id="rId123"/>
         </w:object>
       </w:r>
       <w:r>
@@ -9344,10 +9535,10 @@
           <w:position w:val="-4"/>
         </w:rPr>
         <w:object w:dxaOrig="180" w:dyaOrig="200" w14:anchorId="71915CDB">
-          <v:shape id="_x0000_i1088" type="#_x0000_t75" style="width:8.75pt;height:10.65pt" o:ole="">
-            <v:imagedata r:id="rId117" o:title=""/>
+          <v:shape id="_x0000_i1088" type="#_x0000_t75" style="width:8.85pt;height:10.85pt" o:ole="">
+            <v:imagedata r:id="rId118" o:title=""/>
           </v:shape>
-          <o:OLEObject Type="Embed" ProgID="Equation.DSMT4" ShapeID="_x0000_i1088" DrawAspect="Content" ObjectID="_1788892235" r:id="rId123"/>
+          <o:OLEObject Type="Embed" ProgID="Equation.DSMT4" ShapeID="_x0000_i1088" DrawAspect="Content" ObjectID="_1789409574" r:id="rId124"/>
         </w:object>
       </w:r>
       <w:r>
@@ -9367,10 +9558,10 @@
           <w:position w:val="-4"/>
         </w:rPr>
         <w:object w:dxaOrig="180" w:dyaOrig="200" w14:anchorId="4457DE47">
-          <v:shape id="_x0000_i1089" type="#_x0000_t75" style="width:8.75pt;height:10.65pt" o:ole="">
-            <v:imagedata r:id="rId117" o:title=""/>
+          <v:shape id="_x0000_i1089" type="#_x0000_t75" style="width:8.85pt;height:10.85pt" o:ole="">
+            <v:imagedata r:id="rId118" o:title=""/>
           </v:shape>
-          <o:OLEObject Type="Embed" ProgID="Equation.DSMT4" ShapeID="_x0000_i1089" DrawAspect="Content" ObjectID="_1788892236" r:id="rId124"/>
+          <o:OLEObject Type="Embed" ProgID="Equation.DSMT4" ShapeID="_x0000_i1089" DrawAspect="Content" ObjectID="_1789409575" r:id="rId125"/>
         </w:object>
       </w:r>
       <w:r>
@@ -9428,10 +9619,10 @@
           <w:position w:val="-4"/>
         </w:rPr>
         <w:object w:dxaOrig="180" w:dyaOrig="200" w14:anchorId="26E8CA12">
-          <v:shape id="_x0000_i1090" type="#_x0000_t75" style="width:8.75pt;height:10.65pt" o:ole="">
-            <v:imagedata r:id="rId117" o:title=""/>
+          <v:shape id="_x0000_i1090" type="#_x0000_t75" style="width:8.85pt;height:10.85pt" o:ole="">
+            <v:imagedata r:id="rId118" o:title=""/>
           </v:shape>
-          <o:OLEObject Type="Embed" ProgID="Equation.DSMT4" ShapeID="_x0000_i1090" DrawAspect="Content" ObjectID="_1788892237" r:id="rId125"/>
+          <o:OLEObject Type="Embed" ProgID="Equation.DSMT4" ShapeID="_x0000_i1090" DrawAspect="Content" ObjectID="_1789409576" r:id="rId126"/>
         </w:object>
       </w:r>
       <w:r>
@@ -9442,10 +9633,10 @@
           <w:position w:val="-4"/>
         </w:rPr>
         <w:object w:dxaOrig="180" w:dyaOrig="200" w14:anchorId="4B9CDD12">
-          <v:shape id="_x0000_i1091" type="#_x0000_t75" style="width:8.75pt;height:10.65pt" o:ole="">
-            <v:imagedata r:id="rId117" o:title=""/>
+          <v:shape id="_x0000_i1091" type="#_x0000_t75" style="width:8.85pt;height:10.85pt" o:ole="">
+            <v:imagedata r:id="rId118" o:title=""/>
           </v:shape>
-          <o:OLEObject Type="Embed" ProgID="Equation.DSMT4" ShapeID="_x0000_i1091" DrawAspect="Content" ObjectID="_1788892238" r:id="rId126"/>
+          <o:OLEObject Type="Embed" ProgID="Equation.DSMT4" ShapeID="_x0000_i1091" DrawAspect="Content" ObjectID="_1789409577" r:id="rId127"/>
         </w:object>
       </w:r>
       <w:r>
@@ -9456,10 +9647,10 @@
           <w:position w:val="-4"/>
         </w:rPr>
         <w:object w:dxaOrig="180" w:dyaOrig="200" w14:anchorId="5BD9CEC8">
-          <v:shape id="_x0000_i1092" type="#_x0000_t75" style="width:8.75pt;height:10.65pt" o:ole="">
-            <v:imagedata r:id="rId112" o:title=""/>
+          <v:shape id="_x0000_i1092" type="#_x0000_t75" style="width:8.85pt;height:10.85pt" o:ole="">
+            <v:imagedata r:id="rId113" o:title=""/>
           </v:shape>
-          <o:OLEObject Type="Embed" ProgID="Equation.DSMT4" ShapeID="_x0000_i1092" DrawAspect="Content" ObjectID="_1788892239" r:id="rId127"/>
+          <o:OLEObject Type="Embed" ProgID="Equation.DSMT4" ShapeID="_x0000_i1092" DrawAspect="Content" ObjectID="_1789409578" r:id="rId128"/>
         </w:object>
       </w:r>
       <w:r>
@@ -9470,10 +9661,10 @@
           <w:position w:val="-4"/>
         </w:rPr>
         <w:object w:dxaOrig="180" w:dyaOrig="200" w14:anchorId="4DDEC74A">
-          <v:shape id="_x0000_i1093" type="#_x0000_t75" style="width:8.75pt;height:10.65pt" o:ole="">
-            <v:imagedata r:id="rId117" o:title=""/>
+          <v:shape id="_x0000_i1093" type="#_x0000_t75" style="width:8.85pt;height:10.85pt" o:ole="">
+            <v:imagedata r:id="rId118" o:title=""/>
           </v:shape>
-          <o:OLEObject Type="Embed" ProgID="Equation.DSMT4" ShapeID="_x0000_i1093" DrawAspect="Content" ObjectID="_1788892240" r:id="rId128"/>
+          <o:OLEObject Type="Embed" ProgID="Equation.DSMT4" ShapeID="_x0000_i1093" DrawAspect="Content" ObjectID="_1789409579" r:id="rId129"/>
         </w:object>
       </w:r>
       <w:r>
@@ -9484,10 +9675,10 @@
           <w:position w:val="-4"/>
         </w:rPr>
         <w:object w:dxaOrig="180" w:dyaOrig="200" w14:anchorId="76904CA7">
-          <v:shape id="_x0000_i1094" type="#_x0000_t75" style="width:8.75pt;height:10.65pt" o:ole="">
-            <v:imagedata r:id="rId112" o:title=""/>
+          <v:shape id="_x0000_i1094" type="#_x0000_t75" style="width:8.85pt;height:10.85pt" o:ole="">
+            <v:imagedata r:id="rId113" o:title=""/>
           </v:shape>
-          <o:OLEObject Type="Embed" ProgID="Equation.DSMT4" ShapeID="_x0000_i1094" DrawAspect="Content" ObjectID="_1788892241" r:id="rId129"/>
+          <o:OLEObject Type="Embed" ProgID="Equation.DSMT4" ShapeID="_x0000_i1094" DrawAspect="Content" ObjectID="_1789409580" r:id="rId130"/>
         </w:object>
       </w:r>
       <w:r>
@@ -9498,10 +9689,10 @@
           <w:position w:val="-4"/>
         </w:rPr>
         <w:object w:dxaOrig="180" w:dyaOrig="200" w14:anchorId="18D99CA7">
-          <v:shape id="_x0000_i1095" type="#_x0000_t75" style="width:8.75pt;height:10.65pt" o:ole="">
-            <v:imagedata r:id="rId117" o:title=""/>
+          <v:shape id="_x0000_i1095" type="#_x0000_t75" style="width:8.85pt;height:10.85pt" o:ole="">
+            <v:imagedata r:id="rId118" o:title=""/>
           </v:shape>
-          <o:OLEObject Type="Embed" ProgID="Equation.DSMT4" ShapeID="_x0000_i1095" DrawAspect="Content" ObjectID="_1788892242" r:id="rId130"/>
+          <o:OLEObject Type="Embed" ProgID="Equation.DSMT4" ShapeID="_x0000_i1095" DrawAspect="Content" ObjectID="_1789409581" r:id="rId131"/>
         </w:object>
       </w:r>
       <w:r>
@@ -9515,10 +9706,10 @@
           <w:position w:val="-4"/>
         </w:rPr>
         <w:object w:dxaOrig="180" w:dyaOrig="200" w14:anchorId="6DFCBD15">
-          <v:shape id="_x0000_i1096" type="#_x0000_t75" style="width:8.75pt;height:10.65pt" o:ole="">
-            <v:imagedata r:id="rId112" o:title=""/>
+          <v:shape id="_x0000_i1096" type="#_x0000_t75" style="width:8.85pt;height:10.85pt" o:ole="">
+            <v:imagedata r:id="rId113" o:title=""/>
           </v:shape>
-          <o:OLEObject Type="Embed" ProgID="Equation.DSMT4" ShapeID="_x0000_i1096" DrawAspect="Content" ObjectID="_1788892243" r:id="rId131"/>
+          <o:OLEObject Type="Embed" ProgID="Equation.DSMT4" ShapeID="_x0000_i1096" DrawAspect="Content" ObjectID="_1789409582" r:id="rId132"/>
         </w:object>
       </w:r>
       <w:r>
@@ -9558,10 +9749,10 @@
           <w:position w:val="-32"/>
         </w:rPr>
         <w:object w:dxaOrig="3940" w:dyaOrig="900" w14:anchorId="4E26788E">
-          <v:shape id="_x0000_i1097" type="#_x0000_t75" style="width:197.2pt;height:45.1pt" o:ole="">
-            <v:imagedata r:id="rId132" o:title=""/>
+          <v:shape id="_x0000_i1097" type="#_x0000_t75" style="width:197pt;height:44.85pt" o:ole="">
+            <v:imagedata r:id="rId133" o:title=""/>
           </v:shape>
-          <o:OLEObject Type="Embed" ProgID="Equation.DSMT4" ShapeID="_x0000_i1097" DrawAspect="Content" ObjectID="_1788892244" r:id="rId133"/>
+          <o:OLEObject Type="Embed" ProgID="Equation.DSMT4" ShapeID="_x0000_i1097" DrawAspect="Content" ObjectID="_1789409583" r:id="rId134"/>
         </w:object>
       </w:r>
     </w:p>
@@ -9575,10 +9766,10 @@
           <w:position w:val="-32"/>
         </w:rPr>
         <w:object w:dxaOrig="4000" w:dyaOrig="900" w14:anchorId="09342C5C">
-          <v:shape id="_x0000_i1098" type="#_x0000_t75" style="width:199.7pt;height:45.1pt" o:ole="">
-            <v:imagedata r:id="rId134" o:title=""/>
+          <v:shape id="_x0000_i1098" type="#_x0000_t75" style="width:199.7pt;height:44.85pt" o:ole="">
+            <v:imagedata r:id="rId135" o:title=""/>
           </v:shape>
-          <o:OLEObject Type="Embed" ProgID="Equation.DSMT4" ShapeID="_x0000_i1098" DrawAspect="Content" ObjectID="_1788892245" r:id="rId135"/>
+          <o:OLEObject Type="Embed" ProgID="Equation.DSMT4" ShapeID="_x0000_i1098" DrawAspect="Content" ObjectID="_1789409584" r:id="rId136"/>
         </w:object>
       </w:r>
     </w:p>
@@ -9592,10 +9783,10 @@
           <w:position w:val="-32"/>
         </w:rPr>
         <w:object w:dxaOrig="3739" w:dyaOrig="900" w14:anchorId="3CBC850B">
-          <v:shape id="_x0000_i1099" type="#_x0000_t75" style="width:186.55pt;height:45.1pt" o:ole="">
-            <v:imagedata r:id="rId136" o:title=""/>
+          <v:shape id="_x0000_i1099" type="#_x0000_t75" style="width:186.8pt;height:44.85pt" o:ole="">
+            <v:imagedata r:id="rId137" o:title=""/>
           </v:shape>
-          <o:OLEObject Type="Embed" ProgID="Equation.DSMT4" ShapeID="_x0000_i1099" DrawAspect="Content" ObjectID="_1788892246" r:id="rId137"/>
+          <o:OLEObject Type="Embed" ProgID="Equation.DSMT4" ShapeID="_x0000_i1099" DrawAspect="Content" ObjectID="_1789409585" r:id="rId138"/>
         </w:object>
       </w:r>
     </w:p>
@@ -9609,10 +9800,10 @@
           <w:position w:val="-32"/>
         </w:rPr>
         <w:object w:dxaOrig="3840" w:dyaOrig="900" w14:anchorId="49CCCFC2">
-          <v:shape id="_x0000_i1100" type="#_x0000_t75" style="width:192.85pt;height:45.1pt" o:ole="">
-            <v:imagedata r:id="rId138" o:title=""/>
+          <v:shape id="_x0000_i1100" type="#_x0000_t75" style="width:192.9pt;height:44.85pt" o:ole="">
+            <v:imagedata r:id="rId139" o:title=""/>
           </v:shape>
-          <o:OLEObject Type="Embed" ProgID="Equation.DSMT4" ShapeID="_x0000_i1100" DrawAspect="Content" ObjectID="_1788892247" r:id="rId139"/>
+          <o:OLEObject Type="Embed" ProgID="Equation.DSMT4" ShapeID="_x0000_i1100" DrawAspect="Content" ObjectID="_1789409586" r:id="rId140"/>
         </w:object>
       </w:r>
     </w:p>
@@ -9637,10 +9828,10 @@
           <w:position w:val="-30"/>
         </w:rPr>
         <w:object w:dxaOrig="4660" w:dyaOrig="720" w14:anchorId="5F58233A">
-          <v:shape id="_x0000_i1101" type="#_x0000_t75" style="width:233.55pt;height:36.95pt" o:ole="">
-            <v:imagedata r:id="rId140" o:title=""/>
+          <v:shape id="_x0000_i1101" type="#_x0000_t75" style="width:233.65pt;height:36.7pt" o:ole="">
+            <v:imagedata r:id="rId141" o:title=""/>
           </v:shape>
-          <o:OLEObject Type="Embed" ProgID="Equation.DSMT4" ShapeID="_x0000_i1101" DrawAspect="Content" ObjectID="_1788892248" r:id="rId141"/>
+          <o:OLEObject Type="Embed" ProgID="Equation.DSMT4" ShapeID="_x0000_i1101" DrawAspect="Content" ObjectID="_1789409587" r:id="rId142"/>
         </w:object>
       </w:r>
     </w:p>
@@ -9654,10 +9845,10 @@
           <w:position w:val="-30"/>
         </w:rPr>
         <w:object w:dxaOrig="4740" w:dyaOrig="720" w14:anchorId="59539643">
-          <v:shape id="_x0000_i1102" type="#_x0000_t75" style="width:237.9pt;height:36.95pt" o:ole="">
-            <v:imagedata r:id="rId142" o:title=""/>
+          <v:shape id="_x0000_i1102" type="#_x0000_t75" style="width:237.75pt;height:36.7pt" o:ole="">
+            <v:imagedata r:id="rId143" o:title=""/>
           </v:shape>
-          <o:OLEObject Type="Embed" ProgID="Equation.DSMT4" ShapeID="_x0000_i1102" DrawAspect="Content" ObjectID="_1788892249" r:id="rId143"/>
+          <o:OLEObject Type="Embed" ProgID="Equation.DSMT4" ShapeID="_x0000_i1102" DrawAspect="Content" ObjectID="_1789409588" r:id="rId144"/>
         </w:object>
       </w:r>
     </w:p>
@@ -9671,10 +9862,10 @@
           <w:position w:val="-30"/>
         </w:rPr>
         <w:object w:dxaOrig="5480" w:dyaOrig="720" w14:anchorId="041DFB56">
-          <v:shape id="_x0000_i1103" type="#_x0000_t75" style="width:273.6pt;height:36.95pt" o:ole="">
-            <v:imagedata r:id="rId144" o:title=""/>
+          <v:shape id="_x0000_i1103" type="#_x0000_t75" style="width:273.75pt;height:36.7pt" o:ole="">
+            <v:imagedata r:id="rId145" o:title=""/>
           </v:shape>
-          <o:OLEObject Type="Embed" ProgID="Equation.DSMT4" ShapeID="_x0000_i1103" DrawAspect="Content" ObjectID="_1788892250" r:id="rId145"/>
+          <o:OLEObject Type="Embed" ProgID="Equation.DSMT4" ShapeID="_x0000_i1103" DrawAspect="Content" ObjectID="_1789409589" r:id="rId146"/>
         </w:object>
       </w:r>
     </w:p>
@@ -9688,10 +9879,10 @@
           <w:position w:val="-30"/>
         </w:rPr>
         <w:object w:dxaOrig="5580" w:dyaOrig="720" w14:anchorId="00918391">
-          <v:shape id="_x0000_i1104" type="#_x0000_t75" style="width:279.25pt;height:36.95pt" o:ole="">
-            <v:imagedata r:id="rId146" o:title=""/>
+          <v:shape id="_x0000_i1104" type="#_x0000_t75" style="width:279.15pt;height:36.7pt" o:ole="">
+            <v:imagedata r:id="rId147" o:title=""/>
           </v:shape>
-          <o:OLEObject Type="Embed" ProgID="Equation.DSMT4" ShapeID="_x0000_i1104" DrawAspect="Content" ObjectID="_1788892251" r:id="rId147"/>
+          <o:OLEObject Type="Embed" ProgID="Equation.DSMT4" ShapeID="_x0000_i1104" DrawAspect="Content" ObjectID="_1789409590" r:id="rId148"/>
         </w:object>
       </w:r>
     </w:p>
@@ -9713,10 +9904,10 @@
           <w:position w:val="-24"/>
         </w:rPr>
         <w:object w:dxaOrig="5080" w:dyaOrig="620" w14:anchorId="40475C76">
-          <v:shape id="_x0000_i1105" type="#_x0000_t75" style="width:254.2pt;height:30.7pt" o:ole="">
-            <v:imagedata r:id="rId148" o:title=""/>
+          <v:shape id="_x0000_i1105" type="#_x0000_t75" style="width:254.05pt;height:30.55pt" o:ole="">
+            <v:imagedata r:id="rId149" o:title=""/>
           </v:shape>
-          <o:OLEObject Type="Embed" ProgID="Equation.DSMT4" ShapeID="_x0000_i1105" DrawAspect="Content" ObjectID="_1788892252" r:id="rId149"/>
+          <o:OLEObject Type="Embed" ProgID="Equation.DSMT4" ShapeID="_x0000_i1105" DrawAspect="Content" ObjectID="_1789409591" r:id="rId150"/>
         </w:object>
       </w:r>
       <w:r>
@@ -9759,10 +9950,10 @@
           <w:position w:val="-32"/>
         </w:rPr>
         <w:object w:dxaOrig="3379" w:dyaOrig="780" w14:anchorId="7BD60FDA">
-          <v:shape id="_x0000_i1106" type="#_x0000_t75" style="width:167.8pt;height:38.8pt" o:ole="">
-            <v:imagedata r:id="rId150" o:title=""/>
+          <v:shape id="_x0000_i1106" type="#_x0000_t75" style="width:167.75pt;height:38.7pt" o:ole="">
+            <v:imagedata r:id="rId151" o:title=""/>
           </v:shape>
-          <o:OLEObject Type="Embed" ProgID="Equation.DSMT4" ShapeID="_x0000_i1106" DrawAspect="Content" ObjectID="_1788892253" r:id="rId151"/>
+          <o:OLEObject Type="Embed" ProgID="Equation.DSMT4" ShapeID="_x0000_i1106" DrawAspect="Content" ObjectID="_1789409592" r:id="rId152"/>
         </w:object>
       </w:r>
     </w:p>
@@ -9824,10 +10015,10 @@
           <w:position w:val="-12"/>
         </w:rPr>
         <w:object w:dxaOrig="380" w:dyaOrig="360" w14:anchorId="28C9B338">
-          <v:shape id="_x0000_i1107" type="#_x0000_t75" style="width:18.8pt;height:18.8pt" o:ole="">
-            <v:imagedata r:id="rId152" o:title=""/>
+          <v:shape id="_x0000_i1107" type="#_x0000_t75" style="width:19pt;height:19pt" o:ole="">
+            <v:imagedata r:id="rId153" o:title=""/>
           </v:shape>
-          <o:OLEObject Type="Embed" ProgID="Equation.DSMT4" ShapeID="_x0000_i1107" DrawAspect="Content" ObjectID="_1788892254" r:id="rId153"/>
+          <o:OLEObject Type="Embed" ProgID="Equation.DSMT4" ShapeID="_x0000_i1107" DrawAspect="Content" ObjectID="_1789409593" r:id="rId154"/>
         </w:object>
       </w:r>
       <w:r>
@@ -9856,10 +10047,10 @@
           <w:position w:val="-12"/>
         </w:rPr>
         <w:object w:dxaOrig="5420" w:dyaOrig="360" w14:anchorId="074D2DDA">
-          <v:shape id="_x0000_i1108" type="#_x0000_t75" style="width:270.45pt;height:18.8pt" o:ole="">
-            <v:imagedata r:id="rId154" o:title=""/>
+          <v:shape id="_x0000_i1108" type="#_x0000_t75" style="width:270.35pt;height:19pt" o:ole="">
+            <v:imagedata r:id="rId155" o:title=""/>
           </v:shape>
-          <o:OLEObject Type="Embed" ProgID="Equation.DSMT4" ShapeID="_x0000_i1108" DrawAspect="Content" ObjectID="_1788892255" r:id="rId155"/>
+          <o:OLEObject Type="Embed" ProgID="Equation.DSMT4" ShapeID="_x0000_i1108" DrawAspect="Content" ObjectID="_1789409594" r:id="rId156"/>
         </w:object>
       </w:r>
       <w:r>
@@ -9873,10 +10064,10 @@
           <w:position w:val="-12"/>
         </w:rPr>
         <w:object w:dxaOrig="380" w:dyaOrig="360" w14:anchorId="5F586C6D">
-          <v:shape id="_x0000_i1109" type="#_x0000_t75" style="width:18.8pt;height:18.8pt" o:ole="">
-            <v:imagedata r:id="rId156" o:title=""/>
+          <v:shape id="_x0000_i1109" type="#_x0000_t75" style="width:19pt;height:19pt" o:ole="">
+            <v:imagedata r:id="rId157" o:title=""/>
           </v:shape>
-          <o:OLEObject Type="Embed" ProgID="Equation.DSMT4" ShapeID="_x0000_i1109" DrawAspect="Content" ObjectID="_1788892256" r:id="rId157"/>
+          <o:OLEObject Type="Embed" ProgID="Equation.DSMT4" ShapeID="_x0000_i1109" DrawAspect="Content" ObjectID="_1789409595" r:id="rId158"/>
         </w:object>
       </w:r>
       <w:r>
@@ -9898,10 +10089,10 @@
           <w:position w:val="-14"/>
         </w:rPr>
         <w:object w:dxaOrig="480" w:dyaOrig="380" w14:anchorId="24F9ABBD">
-          <v:shape id="_x0000_i1110" type="#_x0000_t75" style="width:23.8pt;height:18.8pt" o:ole="">
-            <v:imagedata r:id="rId158" o:title=""/>
+          <v:shape id="_x0000_i1110" type="#_x0000_t75" style="width:23.75pt;height:19pt" o:ole="">
+            <v:imagedata r:id="rId159" o:title=""/>
           </v:shape>
-          <o:OLEObject Type="Embed" ProgID="Equation.DSMT4" ShapeID="_x0000_i1110" DrawAspect="Content" ObjectID="_1788892257" r:id="rId159"/>
+          <o:OLEObject Type="Embed" ProgID="Equation.DSMT4" ShapeID="_x0000_i1110" DrawAspect="Content" ObjectID="_1789409596" r:id="rId160"/>
         </w:object>
       </w:r>
       <w:r>
@@ -9929,10 +10120,10 @@
           <w:position w:val="-14"/>
         </w:rPr>
         <w:object w:dxaOrig="480" w:dyaOrig="380" w14:anchorId="5F66CD12">
-          <v:shape id="_x0000_i1111" type="#_x0000_t75" style="width:23.8pt;height:18.8pt" o:ole="">
-            <v:imagedata r:id="rId158" o:title=""/>
+          <v:shape id="_x0000_i1111" type="#_x0000_t75" style="width:23.75pt;height:19pt" o:ole="">
+            <v:imagedata r:id="rId159" o:title=""/>
           </v:shape>
-          <o:OLEObject Type="Embed" ProgID="Equation.DSMT4" ShapeID="_x0000_i1111" DrawAspect="Content" ObjectID="_1788892258" r:id="rId160"/>
+          <o:OLEObject Type="Embed" ProgID="Equation.DSMT4" ShapeID="_x0000_i1111" DrawAspect="Content" ObjectID="_1789409597" r:id="rId161"/>
         </w:object>
       </w:r>
       <w:r>
@@ -9968,10 +10159,10 @@
           <w:position w:val="-32"/>
         </w:rPr>
         <w:object w:dxaOrig="7880" w:dyaOrig="780" w14:anchorId="2B6A825D">
-          <v:shape id="_x0000_i1112" type="#_x0000_t75" style="width:393.8pt;height:38.8pt" o:ole="">
-            <v:imagedata r:id="rId161" o:title=""/>
+          <v:shape id="_x0000_i1112" type="#_x0000_t75" style="width:393.3pt;height:38.7pt" o:ole="">
+            <v:imagedata r:id="rId162" o:title=""/>
           </v:shape>
-          <o:OLEObject Type="Embed" ProgID="Equation.DSMT4" ShapeID="_x0000_i1112" DrawAspect="Content" ObjectID="_1788892259" r:id="rId162"/>
+          <o:OLEObject Type="Embed" ProgID="Equation.DSMT4" ShapeID="_x0000_i1112" DrawAspect="Content" ObjectID="_1789409598" r:id="rId163"/>
         </w:object>
       </w:r>
     </w:p>
@@ -9990,10 +10181,10 @@
           <w:position w:val="-12"/>
         </w:rPr>
         <w:object w:dxaOrig="300" w:dyaOrig="360" w14:anchorId="6D22A0D6">
-          <v:shape id="_x0000_i1113" type="#_x0000_t75" style="width:15.05pt;height:18.8pt" o:ole="">
-            <v:imagedata r:id="rId163" o:title=""/>
+          <v:shape id="_x0000_i1113" type="#_x0000_t75" style="width:14.95pt;height:19pt" o:ole="">
+            <v:imagedata r:id="rId164" o:title=""/>
           </v:shape>
-          <o:OLEObject Type="Embed" ProgID="Equation.DSMT4" ShapeID="_x0000_i1113" DrawAspect="Content" ObjectID="_1788892260" r:id="rId164"/>
+          <o:OLEObject Type="Embed" ProgID="Equation.DSMT4" ShapeID="_x0000_i1113" DrawAspect="Content" ObjectID="_1789409599" r:id="rId165"/>
         </w:object>
       </w:r>
       <w:r>
@@ -10035,10 +10226,10 @@
           <w:position w:val="-32"/>
         </w:rPr>
         <w:object w:dxaOrig="7380" w:dyaOrig="780" w14:anchorId="3CAF769C">
-          <v:shape id="_x0000_i1114" type="#_x0000_t75" style="width:368.75pt;height:38.8pt" o:ole="">
-            <v:imagedata r:id="rId165" o:title=""/>
+          <v:shape id="_x0000_i1114" type="#_x0000_t75" style="width:368.85pt;height:38.7pt" o:ole="">
+            <v:imagedata r:id="rId166" o:title=""/>
           </v:shape>
-          <o:OLEObject Type="Embed" ProgID="Equation.DSMT4" ShapeID="_x0000_i1114" DrawAspect="Content" ObjectID="_1788892261" r:id="rId166"/>
+          <o:OLEObject Type="Embed" ProgID="Equation.DSMT4" ShapeID="_x0000_i1114" DrawAspect="Content" ObjectID="_1789409600" r:id="rId167"/>
         </w:object>
       </w:r>
     </w:p>
@@ -10075,10 +10266,10 @@
           <w:position w:val="-12"/>
         </w:rPr>
         <w:object w:dxaOrig="3860" w:dyaOrig="360" w14:anchorId="10B286DB">
-          <v:shape id="_x0000_i1115" type="#_x0000_t75" style="width:192.85pt;height:18.8pt" o:ole="">
-            <v:imagedata r:id="rId167" o:title=""/>
+          <v:shape id="_x0000_i1115" type="#_x0000_t75" style="width:192.9pt;height:19pt" o:ole="">
+            <v:imagedata r:id="rId168" o:title=""/>
           </v:shape>
-          <o:OLEObject Type="Embed" ProgID="Equation.DSMT4" ShapeID="_x0000_i1115" DrawAspect="Content" ObjectID="_1788892262" r:id="rId168"/>
+          <o:OLEObject Type="Embed" ProgID="Equation.DSMT4" ShapeID="_x0000_i1115" DrawAspect="Content" ObjectID="_1789409601" r:id="rId169"/>
         </w:object>
       </w:r>
     </w:p>
@@ -10145,10 +10336,10 @@
           <w:position w:val="-28"/>
         </w:rPr>
         <w:object w:dxaOrig="4320" w:dyaOrig="700" w14:anchorId="09A27569">
-          <v:shape id="_x0000_i1168" type="#_x0000_t75" style="width:215.35pt;height:35.05pt" o:ole="">
-            <v:imagedata r:id="rId169" o:title=""/>
+          <v:shape id="_x0000_i1116" type="#_x0000_t75" style="width:215.3pt;height:35.3pt" o:ole="">
+            <v:imagedata r:id="rId170" o:title=""/>
           </v:shape>
-          <o:OLEObject Type="Embed" ProgID="Equation.DSMT4" ShapeID="_x0000_i1168" DrawAspect="Content" ObjectID="_1788892263" r:id="rId170"/>
+          <o:OLEObject Type="Embed" ProgID="Equation.DSMT4" ShapeID="_x0000_i1116" DrawAspect="Content" ObjectID="_1789409602" r:id="rId171"/>
         </w:object>
       </w:r>
     </w:p>
@@ -10179,10 +10370,10 @@
           <w:position w:val="-4"/>
         </w:rPr>
         <w:object w:dxaOrig="180" w:dyaOrig="200" w14:anchorId="5C1EFD95">
-          <v:shape id="_x0000_i1117" type="#_x0000_t75" style="width:8.75pt;height:10.65pt" o:ole="">
-            <v:imagedata r:id="rId171" o:title=""/>
+          <v:shape id="_x0000_i1117" type="#_x0000_t75" style="width:8.85pt;height:10.85pt" o:ole="">
+            <v:imagedata r:id="rId172" o:title=""/>
           </v:shape>
-          <o:OLEObject Type="Embed" ProgID="Equation.DSMT4" ShapeID="_x0000_i1117" DrawAspect="Content" ObjectID="_1788892264" r:id="rId172"/>
+          <o:OLEObject Type="Embed" ProgID="Equation.DSMT4" ShapeID="_x0000_i1117" DrawAspect="Content" ObjectID="_1789409603" r:id="rId173"/>
         </w:object>
       </w:r>
       <w:r>
@@ -10202,10 +10393,10 @@
           <w:position w:val="-4"/>
         </w:rPr>
         <w:object w:dxaOrig="180" w:dyaOrig="200" w14:anchorId="6F337705">
-          <v:shape id="_x0000_i1118" type="#_x0000_t75" style="width:8.75pt;height:10.65pt" o:ole="">
-            <v:imagedata r:id="rId173" o:title=""/>
+          <v:shape id="_x0000_i1118" type="#_x0000_t75" style="width:8.85pt;height:10.85pt" o:ole="">
+            <v:imagedata r:id="rId174" o:title=""/>
           </v:shape>
-          <o:OLEObject Type="Embed" ProgID="Equation.DSMT4" ShapeID="_x0000_i1118" DrawAspect="Content" ObjectID="_1788892265" r:id="rId174"/>
+          <o:OLEObject Type="Embed" ProgID="Equation.DSMT4" ShapeID="_x0000_i1118" DrawAspect="Content" ObjectID="_1789409604" r:id="rId175"/>
         </w:object>
       </w:r>
       <w:r>
@@ -10253,10 +10444,10 @@
           <w:position w:val="-48"/>
         </w:rPr>
         <w:object w:dxaOrig="3820" w:dyaOrig="1080" w14:anchorId="538461F7">
-          <v:shape id="_x0000_i1173" type="#_x0000_t75" style="width:191.6pt;height:53.85pt" o:ole="">
-            <v:imagedata r:id="rId175" o:title=""/>
+          <v:shape id="_x0000_i1119" type="#_x0000_t75" style="width:191.55pt;height:53.65pt" o:ole="">
+            <v:imagedata r:id="rId176" o:title=""/>
           </v:shape>
-          <o:OLEObject Type="Embed" ProgID="Equation.DSMT4" ShapeID="_x0000_i1173" DrawAspect="Content" ObjectID="_1788892266" r:id="rId176"/>
+          <o:OLEObject Type="Embed" ProgID="Equation.DSMT4" ShapeID="_x0000_i1119" DrawAspect="Content" ObjectID="_1789409605" r:id="rId177"/>
         </w:object>
       </w:r>
       <w:r>
@@ -10275,10 +10466,10 @@
           <w:position w:val="-30"/>
         </w:rPr>
         <w:object w:dxaOrig="1440" w:dyaOrig="680" w14:anchorId="6493ED2F">
-          <v:shape id="_x0000_i1175" type="#_x0000_t75" style="width:72.65pt;height:33.8pt" o:ole="">
-            <v:imagedata r:id="rId177" o:title=""/>
+          <v:shape id="_x0000_i1120" type="#_x0000_t75" style="width:72.7pt;height:33.95pt" o:ole="">
+            <v:imagedata r:id="rId178" o:title=""/>
           </v:shape>
-          <o:OLEObject Type="Embed" ProgID="Equation.DSMT4" ShapeID="_x0000_i1175" DrawAspect="Content" ObjectID="_1788892267" r:id="rId178"/>
+          <o:OLEObject Type="Embed" ProgID="Equation.DSMT4" ShapeID="_x0000_i1120" DrawAspect="Content" ObjectID="_1789409606" r:id="rId179"/>
         </w:object>
       </w:r>
     </w:p>
@@ -10297,10 +10488,10 @@
           <w:position w:val="-24"/>
         </w:rPr>
         <w:object w:dxaOrig="4819" w:dyaOrig="660" w14:anchorId="21B38D13">
-          <v:shape id="_x0000_i1182" type="#_x0000_t75" style="width:240.4pt;height:33.8pt" o:ole="">
-            <v:imagedata r:id="rId179" o:title=""/>
+          <v:shape id="_x0000_i1121" type="#_x0000_t75" style="width:240.45pt;height:33.95pt" o:ole="">
+            <v:imagedata r:id="rId180" o:title=""/>
           </v:shape>
-          <o:OLEObject Type="Embed" ProgID="Equation.DSMT4" ShapeID="_x0000_i1182" DrawAspect="Content" ObjectID="_1788892268" r:id="rId180"/>
+          <o:OLEObject Type="Embed" ProgID="Equation.DSMT4" ShapeID="_x0000_i1121" DrawAspect="Content" ObjectID="_1789409607" r:id="rId181"/>
         </w:object>
       </w:r>
     </w:p>
@@ -10351,10 +10542,10 @@
           <w:position w:val="-14"/>
         </w:rPr>
         <w:object w:dxaOrig="6020" w:dyaOrig="460" w14:anchorId="4B47C0D8">
-          <v:shape id="_x0000_i1122" type="#_x0000_t75" style="width:300.5pt;height:23.15pt" o:ole="">
-            <v:imagedata r:id="rId181" o:title=""/>
+          <v:shape id="_x0000_i1122" type="#_x0000_t75" style="width:300.25pt;height:23.1pt" o:ole="">
+            <v:imagedata r:id="rId182" o:title=""/>
           </v:shape>
-          <o:OLEObject Type="Embed" ProgID="Equation.DSMT4" ShapeID="_x0000_i1122" DrawAspect="Content" ObjectID="_1788892269" r:id="rId182"/>
+          <o:OLEObject Type="Embed" ProgID="Equation.DSMT4" ShapeID="_x0000_i1122" DrawAspect="Content" ObjectID="_1789409608" r:id="rId183"/>
         </w:object>
       </w:r>
     </w:p>
@@ -10436,10 +10627,10 @@
           <w:position w:val="-16"/>
         </w:rPr>
         <w:object w:dxaOrig="2900" w:dyaOrig="460" w14:anchorId="1ABDFD55">
-          <v:shape id="_x0000_i1123" type="#_x0000_t75" style="width:144.65pt;height:23.15pt" o:ole="">
-            <v:imagedata r:id="rId183" o:title=""/>
+          <v:shape id="_x0000_i1123" type="#_x0000_t75" style="width:144.7pt;height:23.1pt" o:ole="">
+            <v:imagedata r:id="rId184" o:title=""/>
           </v:shape>
-          <o:OLEObject Type="Embed" ProgID="Equation.DSMT4" ShapeID="_x0000_i1123" DrawAspect="Content" ObjectID="_1788892270" r:id="rId184"/>
+          <o:OLEObject Type="Embed" ProgID="Equation.DSMT4" ShapeID="_x0000_i1123" DrawAspect="Content" ObjectID="_1789409609" r:id="rId185"/>
         </w:object>
       </w:r>
     </w:p>
@@ -10464,10 +10655,10 @@
           <w:position w:val="-30"/>
         </w:rPr>
         <w:object w:dxaOrig="5140" w:dyaOrig="720" w14:anchorId="05AC57B6">
-          <v:shape id="_x0000_i1434" type="#_x0000_t75" style="width:256.7pt;height:36.3pt" o:ole="">
-            <v:imagedata r:id="rId185" o:title=""/>
+          <v:shape id="_x0000_i1124" type="#_x0000_t75" style="width:256.75pt;height:36pt" o:ole="">
+            <v:imagedata r:id="rId186" o:title=""/>
           </v:shape>
-          <o:OLEObject Type="Embed" ProgID="Equation.DSMT4" ShapeID="_x0000_i1434" DrawAspect="Content" ObjectID="_1788892271" r:id="rId186"/>
+          <o:OLEObject Type="Embed" ProgID="Equation.DSMT4" ShapeID="_x0000_i1124" DrawAspect="Content" ObjectID="_1789409610" r:id="rId187"/>
         </w:object>
       </w:r>
     </w:p>
@@ -10481,10 +10672,10 @@
           <w:position w:val="-32"/>
         </w:rPr>
         <w:object w:dxaOrig="4900" w:dyaOrig="760" w14:anchorId="3FAD8C93">
-          <v:shape id="_x0000_i1438" type="#_x0000_t75" style="width:244.8pt;height:38.2pt" o:ole="">
-            <v:imagedata r:id="rId187" o:title=""/>
+          <v:shape id="_x0000_i1125" type="#_x0000_t75" style="width:244.55pt;height:38.05pt" o:ole="">
+            <v:imagedata r:id="rId188" o:title=""/>
           </v:shape>
-          <o:OLEObject Type="Embed" ProgID="Equation.DSMT4" ShapeID="_x0000_i1438" DrawAspect="Content" ObjectID="_1788892272" r:id="rId188"/>
+          <o:OLEObject Type="Embed" ProgID="Equation.DSMT4" ShapeID="_x0000_i1125" DrawAspect="Content" ObjectID="_1789409611" r:id="rId189"/>
         </w:object>
       </w:r>
     </w:p>
@@ -10515,10 +10706,10 @@
           <w:position w:val="-32"/>
         </w:rPr>
         <w:object w:dxaOrig="4280" w:dyaOrig="760" w14:anchorId="7FF6CABA">
-          <v:shape id="_x0000_i1442" type="#_x0000_t75" style="width:214.1pt;height:38.2pt" o:ole="">
-            <v:imagedata r:id="rId189" o:title=""/>
+          <v:shape id="_x0000_i1126" type="#_x0000_t75" style="width:213.95pt;height:38.05pt" o:ole="">
+            <v:imagedata r:id="rId190" o:title=""/>
           </v:shape>
-          <o:OLEObject Type="Embed" ProgID="Equation.DSMT4" ShapeID="_x0000_i1442" DrawAspect="Content" ObjectID="_1788892273" r:id="rId190"/>
+          <o:OLEObject Type="Embed" ProgID="Equation.DSMT4" ShapeID="_x0000_i1126" DrawAspect="Content" ObjectID="_1789409612" r:id="rId191"/>
         </w:object>
       </w:r>
     </w:p>
@@ -10534,10 +10725,10 @@
           <w:position w:val="-12"/>
         </w:rPr>
         <w:object w:dxaOrig="300" w:dyaOrig="360" w14:anchorId="39CC2DEB">
-          <v:shape id="_x0000_i1127" type="#_x0000_t75" style="width:15.05pt;height:18.8pt" o:ole="">
-            <v:imagedata r:id="rId191" o:title=""/>
+          <v:shape id="_x0000_i1127" type="#_x0000_t75" style="width:14.95pt;height:19pt" o:ole="">
+            <v:imagedata r:id="rId192" o:title=""/>
           </v:shape>
-          <o:OLEObject Type="Embed" ProgID="Equation.DSMT4" ShapeID="_x0000_i1127" DrawAspect="Content" ObjectID="_1788892274" r:id="rId192"/>
+          <o:OLEObject Type="Embed" ProgID="Equation.DSMT4" ShapeID="_x0000_i1127" DrawAspect="Content" ObjectID="_1789409613" r:id="rId193"/>
         </w:object>
       </w:r>
       <w:r>
@@ -10553,10 +10744,10 @@
           <w:position w:val="-12"/>
         </w:rPr>
         <w:object w:dxaOrig="300" w:dyaOrig="360" w14:anchorId="690A5D05">
-          <v:shape id="_x0000_i1128" type="#_x0000_t75" style="width:15.05pt;height:18.8pt" o:ole="">
-            <v:imagedata r:id="rId193" o:title=""/>
+          <v:shape id="_x0000_i1128" type="#_x0000_t75" style="width:14.95pt;height:19pt" o:ole="">
+            <v:imagedata r:id="rId194" o:title=""/>
           </v:shape>
-          <o:OLEObject Type="Embed" ProgID="Equation.DSMT4" ShapeID="_x0000_i1128" DrawAspect="Content" ObjectID="_1788892275" r:id="rId194"/>
+          <o:OLEObject Type="Embed" ProgID="Equation.DSMT4" ShapeID="_x0000_i1128" DrawAspect="Content" ObjectID="_1789409614" r:id="rId195"/>
         </w:object>
       </w:r>
       <w:r>
@@ -10567,10 +10758,10 @@
           <w:position w:val="-12"/>
         </w:rPr>
         <w:object w:dxaOrig="2840" w:dyaOrig="360" w14:anchorId="4D9F820D">
-          <v:shape id="_x0000_i1448" type="#_x0000_t75" style="width:142.1pt;height:18.8pt" o:ole="">
-            <v:imagedata r:id="rId195" o:title=""/>
+          <v:shape id="_x0000_i1129" type="#_x0000_t75" style="width:141.95pt;height:19pt" o:ole="">
+            <v:imagedata r:id="rId196" o:title=""/>
           </v:shape>
-          <o:OLEObject Type="Embed" ProgID="Equation.DSMT4" ShapeID="_x0000_i1448" DrawAspect="Content" ObjectID="_1788892276" r:id="rId196"/>
+          <o:OLEObject Type="Embed" ProgID="Equation.DSMT4" ShapeID="_x0000_i1129" DrawAspect="Content" ObjectID="_1789409615" r:id="rId197"/>
         </w:object>
       </w:r>
     </w:p>
@@ -10587,10 +10778,10 @@
           <w:position w:val="-12"/>
         </w:rPr>
         <w:object w:dxaOrig="320" w:dyaOrig="360" w14:anchorId="7B4D0283">
-          <v:shape id="_x0000_i1130" type="#_x0000_t75" style="width:16.3pt;height:18.8pt" o:ole="">
-            <v:imagedata r:id="rId197" o:title=""/>
+          <v:shape id="_x0000_i1130" type="#_x0000_t75" style="width:16.3pt;height:19pt" o:ole="">
+            <v:imagedata r:id="rId198" o:title=""/>
           </v:shape>
-          <o:OLEObject Type="Embed" ProgID="Equation.DSMT4" ShapeID="_x0000_i1130" DrawAspect="Content" ObjectID="_1788892277" r:id="rId198"/>
+          <o:OLEObject Type="Embed" ProgID="Equation.DSMT4" ShapeID="_x0000_i1130" DrawAspect="Content" ObjectID="_1789409616" r:id="rId199"/>
         </w:object>
       </w:r>
       <w:r>
@@ -10601,10 +10792,10 @@
           <w:position w:val="-24"/>
         </w:rPr>
         <w:object w:dxaOrig="3260" w:dyaOrig="620" w14:anchorId="54665AF8">
-          <v:shape id="_x0000_i1451" type="#_x0000_t75" style="width:162.8pt;height:30.7pt" o:ole="">
-            <v:imagedata r:id="rId199" o:title=""/>
+          <v:shape id="_x0000_i1131" type="#_x0000_t75" style="width:163pt;height:30.55pt" o:ole="">
+            <v:imagedata r:id="rId200" o:title=""/>
           </v:shape>
-          <o:OLEObject Type="Embed" ProgID="Equation.DSMT4" ShapeID="_x0000_i1451" DrawAspect="Content" ObjectID="_1788892278" r:id="rId200"/>
+          <o:OLEObject Type="Embed" ProgID="Equation.DSMT4" ShapeID="_x0000_i1131" DrawAspect="Content" ObjectID="_1789409617" r:id="rId201"/>
         </w:object>
       </w:r>
     </w:p>
@@ -10626,10 +10817,10 @@
           <w:position w:val="-24"/>
         </w:rPr>
         <w:object w:dxaOrig="3980" w:dyaOrig="620" w14:anchorId="75BCADD6">
-          <v:shape id="_x0000_i1459" type="#_x0000_t75" style="width:199.1pt;height:30.7pt" o:ole="">
-            <v:imagedata r:id="rId201" o:title=""/>
+          <v:shape id="_x0000_i1132" type="#_x0000_t75" style="width:199pt;height:30.55pt" o:ole="">
+            <v:imagedata r:id="rId202" o:title=""/>
           </v:shape>
-          <o:OLEObject Type="Embed" ProgID="Equation.DSMT4" ShapeID="_x0000_i1459" DrawAspect="Content" ObjectID="_1788892279" r:id="rId202"/>
+          <o:OLEObject Type="Embed" ProgID="Equation.DSMT4" ShapeID="_x0000_i1132" DrawAspect="Content" ObjectID="_1789409618" r:id="rId203"/>
         </w:object>
       </w:r>
     </w:p>
@@ -10654,10 +10845,10 @@
           <w:position w:val="-32"/>
         </w:rPr>
         <w:object w:dxaOrig="7460" w:dyaOrig="760" w14:anchorId="6265F176">
-          <v:shape id="_x0000_i1467" type="#_x0000_t75" style="width:373.15pt;height:38.2pt" o:ole="">
-            <v:imagedata r:id="rId203" o:title=""/>
+          <v:shape id="_x0000_i1133" type="#_x0000_t75" style="width:372.9pt;height:38.05pt" o:ole="">
+            <v:imagedata r:id="rId204" o:title=""/>
           </v:shape>
-          <o:OLEObject Type="Embed" ProgID="Equation.DSMT4" ShapeID="_x0000_i1467" DrawAspect="Content" ObjectID="_1788892280" r:id="rId204"/>
+          <o:OLEObject Type="Embed" ProgID="Equation.DSMT4" ShapeID="_x0000_i1133" DrawAspect="Content" ObjectID="_1789409619" r:id="rId205"/>
         </w:object>
       </w:r>
     </w:p>
@@ -10671,10 +10862,10 @@
           <w:position w:val="-32"/>
         </w:rPr>
         <w:object w:dxaOrig="2700" w:dyaOrig="760" w14:anchorId="7BED2C7B">
-          <v:shape id="_x0000_i1470" type="#_x0000_t75" style="width:135.25pt;height:38.2pt" o:ole="">
-            <v:imagedata r:id="rId205" o:title=""/>
+          <v:shape id="_x0000_i1134" type="#_x0000_t75" style="width:135.15pt;height:38.05pt" o:ole="">
+            <v:imagedata r:id="rId206" o:title=""/>
           </v:shape>
-          <o:OLEObject Type="Embed" ProgID="Equation.DSMT4" ShapeID="_x0000_i1470" DrawAspect="Content" ObjectID="_1788892281" r:id="rId206"/>
+          <o:OLEObject Type="Embed" ProgID="Equation.DSMT4" ShapeID="_x0000_i1134" DrawAspect="Content" ObjectID="_1789409620" r:id="rId207"/>
         </w:object>
       </w:r>
     </w:p>
@@ -10705,10 +10896,10 @@
           <w:position w:val="-14"/>
         </w:rPr>
         <w:object w:dxaOrig="2220" w:dyaOrig="380" w14:anchorId="54D06B1C">
-          <v:shape id="_x0000_i1135" type="#_x0000_t75" style="width:110.2pt;height:18.8pt" o:ole="">
-            <v:imagedata r:id="rId207" o:title=""/>
+          <v:shape id="_x0000_i1135" type="#_x0000_t75" style="width:110.05pt;height:19pt" o:ole="">
+            <v:imagedata r:id="rId208" o:title=""/>
           </v:shape>
-          <o:OLEObject Type="Embed" ProgID="Equation.DSMT4" ShapeID="_x0000_i1135" DrawAspect="Content" ObjectID="_1788892282" r:id="rId208"/>
+          <o:OLEObject Type="Embed" ProgID="Equation.DSMT4" ShapeID="_x0000_i1135" DrawAspect="Content" ObjectID="_1789409621" r:id="rId209"/>
         </w:object>
       </w:r>
     </w:p>
@@ -10721,10 +10912,10 @@
           <w:position w:val="-14"/>
         </w:rPr>
         <w:object w:dxaOrig="480" w:dyaOrig="380" w14:anchorId="5AA9F7E6">
-          <v:shape id="_x0000_i1136" type="#_x0000_t75" style="width:23.15pt;height:18.8pt" o:ole="">
-            <v:imagedata r:id="rId209" o:title=""/>
+          <v:shape id="_x0000_i1136" type="#_x0000_t75" style="width:23.1pt;height:19pt" o:ole="">
+            <v:imagedata r:id="rId210" o:title=""/>
           </v:shape>
-          <o:OLEObject Type="Embed" ProgID="Equation.DSMT4" ShapeID="_x0000_i1136" DrawAspect="Content" ObjectID="_1788892283" r:id="rId210"/>
+          <o:OLEObject Type="Embed" ProgID="Equation.DSMT4" ShapeID="_x0000_i1136" DrawAspect="Content" ObjectID="_1789409622" r:id="rId211"/>
         </w:object>
       </w:r>
       <w:r>
@@ -10744,10 +10935,10 @@
           <w:position w:val="-14"/>
         </w:rPr>
         <w:object w:dxaOrig="480" w:dyaOrig="380" w14:anchorId="45980D85">
-          <v:shape id="_x0000_i1137" type="#_x0000_t75" style="width:23.15pt;height:18.8pt" o:ole="">
-            <v:imagedata r:id="rId209" o:title=""/>
+          <v:shape id="_x0000_i1137" type="#_x0000_t75" style="width:23.1pt;height:19pt" o:ole="">
+            <v:imagedata r:id="rId210" o:title=""/>
           </v:shape>
-          <o:OLEObject Type="Embed" ProgID="Equation.DSMT4" ShapeID="_x0000_i1137" DrawAspect="Content" ObjectID="_1788892284" r:id="rId211"/>
+          <o:OLEObject Type="Embed" ProgID="Equation.DSMT4" ShapeID="_x0000_i1137" DrawAspect="Content" ObjectID="_1789409623" r:id="rId212"/>
         </w:object>
       </w:r>
       <w:r>
@@ -10772,10 +10963,10 @@
           <w:position w:val="-24"/>
         </w:rPr>
         <w:object w:dxaOrig="4880" w:dyaOrig="620" w14:anchorId="754B6E6C">
-          <v:shape id="_x0000_i1474" type="#_x0000_t75" style="width:243.55pt;height:30.7pt" o:ole="">
-            <v:imagedata r:id="rId212" o:title=""/>
+          <v:shape id="_x0000_i1138" type="#_x0000_t75" style="width:243.85pt;height:30.55pt" o:ole="">
+            <v:imagedata r:id="rId213" o:title=""/>
           </v:shape>
-          <o:OLEObject Type="Embed" ProgID="Equation.DSMT4" ShapeID="_x0000_i1474" DrawAspect="Content" ObjectID="_1788892285" r:id="rId213"/>
+          <o:OLEObject Type="Embed" ProgID="Equation.DSMT4" ShapeID="_x0000_i1138" DrawAspect="Content" ObjectID="_1789409624" r:id="rId214"/>
         </w:object>
       </w:r>
       <w:r>
@@ -10835,10 +11026,10 @@
           <w:position w:val="-32"/>
         </w:rPr>
         <w:object w:dxaOrig="2780" w:dyaOrig="700" w14:anchorId="69D80D88">
-          <v:shape id="_x0000_i1139" type="#_x0000_t75" style="width:139pt;height:35.05pt" o:ole="">
-            <v:imagedata r:id="rId214" o:title=""/>
+          <v:shape id="_x0000_i1139" type="#_x0000_t75" style="width:139.25pt;height:35.3pt" o:ole="">
+            <v:imagedata r:id="rId215" o:title=""/>
           </v:shape>
-          <o:OLEObject Type="Embed" ProgID="Equation.DSMT4" ShapeID="_x0000_i1139" DrawAspect="Content" ObjectID="_1788892286" r:id="rId215"/>
+          <o:OLEObject Type="Embed" ProgID="Equation.DSMT4" ShapeID="_x0000_i1139" DrawAspect="Content" ObjectID="_1789409625" r:id="rId216"/>
         </w:object>
       </w:r>
     </w:p>
@@ -10854,10 +11045,10 @@
           <w:position w:val="-26"/>
         </w:rPr>
         <w:object w:dxaOrig="5660" w:dyaOrig="700" w14:anchorId="208C149E">
-          <v:shape id="_x0000_i1491" type="#_x0000_t75" style="width:283pt;height:35.05pt" o:ole="">
-            <v:imagedata r:id="rId216" o:title=""/>
+          <v:shape id="_x0000_i1140" type="#_x0000_t75" style="width:283.25pt;height:35.3pt" o:ole="">
+            <v:imagedata r:id="rId217" o:title=""/>
           </v:shape>
-          <o:OLEObject Type="Embed" ProgID="Equation.DSMT4" ShapeID="_x0000_i1491" DrawAspect="Content" ObjectID="_1788892287" r:id="rId217"/>
+          <o:OLEObject Type="Embed" ProgID="Equation.DSMT4" ShapeID="_x0000_i1140" DrawAspect="Content" ObjectID="_1789409626" r:id="rId218"/>
         </w:object>
       </w:r>
       <w:r>
@@ -10876,10 +11067,10 @@
           <w:position w:val="-12"/>
         </w:rPr>
         <w:object w:dxaOrig="320" w:dyaOrig="360" w14:anchorId="38FFAEB1">
-          <v:shape id="_x0000_i1141" type="#_x0000_t75" style="width:16.3pt;height:18.15pt" o:ole="">
-            <v:imagedata r:id="rId218" o:title=""/>
+          <v:shape id="_x0000_i1141" type="#_x0000_t75" style="width:16.3pt;height:18.35pt" o:ole="">
+            <v:imagedata r:id="rId219" o:title=""/>
           </v:shape>
-          <o:OLEObject Type="Embed" ProgID="Equation.DSMT4" ShapeID="_x0000_i1141" DrawAspect="Content" ObjectID="_1788892288" r:id="rId219"/>
+          <o:OLEObject Type="Embed" ProgID="Equation.DSMT4" ShapeID="_x0000_i1141" DrawAspect="Content" ObjectID="_1789409627" r:id="rId220"/>
         </w:object>
       </w:r>
       <w:r>
@@ -10893,10 +11084,10 @@
           <w:position w:val="-12"/>
         </w:rPr>
         <w:object w:dxaOrig="300" w:dyaOrig="360" w14:anchorId="43DD861B">
-          <v:shape id="_x0000_i1142" type="#_x0000_t75" style="width:15.05pt;height:18.15pt" o:ole="">
-            <v:imagedata r:id="rId220" o:title=""/>
+          <v:shape id="_x0000_i1142" type="#_x0000_t75" style="width:14.95pt;height:18.35pt" o:ole="">
+            <v:imagedata r:id="rId221" o:title=""/>
           </v:shape>
-          <o:OLEObject Type="Embed" ProgID="Equation.DSMT4" ShapeID="_x0000_i1142" DrawAspect="Content" ObjectID="_1788892289" r:id="rId221"/>
+          <o:OLEObject Type="Embed" ProgID="Equation.DSMT4" ShapeID="_x0000_i1142" DrawAspect="Content" ObjectID="_1789409628" r:id="rId222"/>
         </w:object>
       </w:r>
       <w:r>
@@ -10913,10 +11104,10 @@
           <w:position w:val="-32"/>
         </w:rPr>
         <w:object w:dxaOrig="6600" w:dyaOrig="700" w14:anchorId="246E906D">
-          <v:shape id="_x0000_i1484" type="#_x0000_t75" style="width:331.2pt;height:35.05pt" o:ole="">
-            <v:imagedata r:id="rId222" o:title=""/>
+          <v:shape id="_x0000_i1143" type="#_x0000_t75" style="width:331.45pt;height:35.3pt" o:ole="">
+            <v:imagedata r:id="rId223" o:title=""/>
           </v:shape>
-          <o:OLEObject Type="Embed" ProgID="Equation.DSMT4" ShapeID="_x0000_i1484" DrawAspect="Content" ObjectID="_1788892290" r:id="rId223"/>
+          <o:OLEObject Type="Embed" ProgID="Equation.DSMT4" ShapeID="_x0000_i1143" DrawAspect="Content" ObjectID="_1789409629" r:id="rId224"/>
         </w:object>
       </w:r>
     </w:p>
@@ -10930,10 +11121,10 @@
           <w:position w:val="-14"/>
         </w:rPr>
         <w:object w:dxaOrig="5160" w:dyaOrig="380" w14:anchorId="40A77E8A">
-          <v:shape id="_x0000_i1490" type="#_x0000_t75" style="width:257.95pt;height:18.8pt" o:ole="">
-            <v:imagedata r:id="rId224" o:title=""/>
+          <v:shape id="_x0000_i1144" type="#_x0000_t75" style="width:258.1pt;height:19pt" o:ole="">
+            <v:imagedata r:id="rId225" o:title=""/>
           </v:shape>
-          <o:OLEObject Type="Embed" ProgID="Equation.DSMT4" ShapeID="_x0000_i1490" DrawAspect="Content" ObjectID="_1788892291" r:id="rId225"/>
+          <o:OLEObject Type="Embed" ProgID="Equation.DSMT4" ShapeID="_x0000_i1144" DrawAspect="Content" ObjectID="_1789409630" r:id="rId226"/>
         </w:object>
       </w:r>
     </w:p>
@@ -10955,10 +11146,10 @@
           <w:position w:val="-52"/>
         </w:rPr>
         <w:object w:dxaOrig="6399" w:dyaOrig="1160" w14:anchorId="74AE3EE9">
-          <v:shape id="_x0000_i1499" type="#_x0000_t75" style="width:319.95pt;height:58.25pt" o:ole="">
-            <v:imagedata r:id="rId226" o:title=""/>
+          <v:shape id="_x0000_i1145" type="#_x0000_t75" style="width:319.9pt;height:58.4pt" o:ole="">
+            <v:imagedata r:id="rId227" o:title=""/>
           </v:shape>
-          <o:OLEObject Type="Embed" ProgID="Equation.DSMT4" ShapeID="_x0000_i1499" DrawAspect="Content" ObjectID="_1788892292" r:id="rId227"/>
+          <o:OLEObject Type="Embed" ProgID="Equation.DSMT4" ShapeID="_x0000_i1145" DrawAspect="Content" ObjectID="_1789409631" r:id="rId228"/>
         </w:object>
       </w:r>
     </w:p>
@@ -10972,10 +11163,10 @@
           <w:position w:val="-30"/>
         </w:rPr>
         <w:object w:dxaOrig="4860" w:dyaOrig="680" w14:anchorId="30D8AF50">
-          <v:shape id="_x0000_i1504" type="#_x0000_t75" style="width:242.9pt;height:33.8pt" o:ole="">
-            <v:imagedata r:id="rId228" o:title=""/>
+          <v:shape id="_x0000_i1146" type="#_x0000_t75" style="width:243.15pt;height:33.95pt" o:ole="">
+            <v:imagedata r:id="rId229" o:title=""/>
           </v:shape>
-          <o:OLEObject Type="Embed" ProgID="Equation.DSMT4" ShapeID="_x0000_i1504" DrawAspect="Content" ObjectID="_1788892293" r:id="rId229"/>
+          <o:OLEObject Type="Embed" ProgID="Equation.DSMT4" ShapeID="_x0000_i1146" DrawAspect="Content" ObjectID="_1789409632" r:id="rId230"/>
         </w:object>
       </w:r>
     </w:p>
@@ -11018,10 +11209,10 @@
           <w:position w:val="-30"/>
         </w:rPr>
         <w:object w:dxaOrig="5080" w:dyaOrig="720" w14:anchorId="7FC09FE0">
-          <v:shape id="_x0000_i1146" type="#_x0000_t75" style="width:274.85pt;height:38.8pt" o:ole="">
-            <v:imagedata r:id="rId230" o:title=""/>
+          <v:shape id="_x0000_i1147" type="#_x0000_t75" style="width:275.1pt;height:38.7pt" o:ole="">
+            <v:imagedata r:id="rId231" o:title=""/>
           </v:shape>
-          <o:OLEObject Type="Embed" ProgID="Equation.DSMT4" ShapeID="_x0000_i1146" DrawAspect="Content" ObjectID="_1788892294" r:id="rId231"/>
+          <o:OLEObject Type="Embed" ProgID="Equation.DSMT4" ShapeID="_x0000_i1147" DrawAspect="Content" ObjectID="_1789409633" r:id="rId232"/>
         </w:object>
       </w:r>
     </w:p>
@@ -11045,10 +11236,10 @@
           <w:position w:val="-12"/>
         </w:rPr>
         <w:object w:dxaOrig="260" w:dyaOrig="360" w14:anchorId="1BC24B70">
-          <v:shape id="_x0000_i1147" type="#_x0000_t75" style="width:16.3pt;height:21.9pt" o:ole="">
-            <v:imagedata r:id="rId232" o:title=""/>
+          <v:shape id="_x0000_i1148" type="#_x0000_t75" style="width:16.3pt;height:21.75pt" o:ole="">
+            <v:imagedata r:id="rId233" o:title=""/>
           </v:shape>
-          <o:OLEObject Type="Embed" ProgID="Equation.DSMT4" ShapeID="_x0000_i1147" DrawAspect="Content" ObjectID="_1788892295" r:id="rId233"/>
+          <o:OLEObject Type="Embed" ProgID="Equation.DSMT4" ShapeID="_x0000_i1148" DrawAspect="Content" ObjectID="_1789409634" r:id="rId234"/>
         </w:object>
       </w:r>
       <w:r>
@@ -11059,10 +11250,10 @@
           <w:position w:val="-30"/>
         </w:rPr>
         <w:object w:dxaOrig="2120" w:dyaOrig="680" w14:anchorId="07D4D34B">
-          <v:shape id="_x0000_i1573" type="#_x0000_t75" style="width:105.8pt;height:33.8pt" o:ole="">
-            <v:imagedata r:id="rId234" o:title=""/>
+          <v:shape id="_x0000_i1149" type="#_x0000_t75" style="width:105.95pt;height:33.95pt" o:ole="">
+            <v:imagedata r:id="rId235" o:title=""/>
           </v:shape>
-          <o:OLEObject Type="Embed" ProgID="Equation.DSMT4" ShapeID="_x0000_i1573" DrawAspect="Content" ObjectID="_1788892296" r:id="rId235"/>
+          <o:OLEObject Type="Embed" ProgID="Equation.DSMT4" ShapeID="_x0000_i1149" DrawAspect="Content" ObjectID="_1789409635" r:id="rId236"/>
         </w:object>
       </w:r>
     </w:p>
@@ -11092,10 +11283,10 @@
           <w:position w:val="-24"/>
         </w:rPr>
         <w:object w:dxaOrig="2940" w:dyaOrig="620" w14:anchorId="0ABAA24A">
-          <v:shape id="_x0000_i1513" type="#_x0000_t75" style="width:146.5pt;height:30.7pt" o:ole="">
-            <v:imagedata r:id="rId236" o:title=""/>
+          <v:shape id="_x0000_i1150" type="#_x0000_t75" style="width:146.7pt;height:30.55pt" o:ole="">
+            <v:imagedata r:id="rId237" o:title=""/>
           </v:shape>
-          <o:OLEObject Type="Embed" ProgID="Equation.DSMT4" ShapeID="_x0000_i1513" DrawAspect="Content" ObjectID="_1788892297" r:id="rId237"/>
+          <o:OLEObject Type="Embed" ProgID="Equation.DSMT4" ShapeID="_x0000_i1150" DrawAspect="Content" ObjectID="_1789409636" r:id="rId238"/>
         </w:object>
       </w:r>
     </w:p>
@@ -11178,10 +11369,10 @@
           <w:position w:val="-14"/>
         </w:rPr>
         <w:object w:dxaOrig="2140" w:dyaOrig="380" w14:anchorId="34F0B3A5">
-          <v:shape id="_x0000_i1150" type="#_x0000_t75" style="width:107.05pt;height:18.8pt" o:ole="">
-            <v:imagedata r:id="rId238" o:title=""/>
+          <v:shape id="_x0000_i1151" type="#_x0000_t75" style="width:107.3pt;height:19pt" o:ole="">
+            <v:imagedata r:id="rId239" o:title=""/>
           </v:shape>
-          <o:OLEObject Type="Embed" ProgID="Equation.DSMT4" ShapeID="_x0000_i1150" DrawAspect="Content" ObjectID="_1788892298" r:id="rId239"/>
+          <o:OLEObject Type="Embed" ProgID="Equation.DSMT4" ShapeID="_x0000_i1151" DrawAspect="Content" ObjectID="_1789409637" r:id="rId240"/>
         </w:object>
       </w:r>
     </w:p>
@@ -11202,10 +11393,10 @@
           <w:position w:val="-14"/>
         </w:rPr>
         <w:object w:dxaOrig="460" w:dyaOrig="380" w14:anchorId="112894B7">
-          <v:shape id="_x0000_i1151" type="#_x0000_t75" style="width:23.15pt;height:18.8pt" o:ole="">
-            <v:imagedata r:id="rId240" o:title=""/>
+          <v:shape id="_x0000_i1152" type="#_x0000_t75" style="width:23.1pt;height:19pt" o:ole="">
+            <v:imagedata r:id="rId241" o:title=""/>
           </v:shape>
-          <o:OLEObject Type="Embed" ProgID="Equation.DSMT4" ShapeID="_x0000_i1151" DrawAspect="Content" ObjectID="_1788892299" r:id="rId241"/>
+          <o:OLEObject Type="Embed" ProgID="Equation.DSMT4" ShapeID="_x0000_i1152" DrawAspect="Content" ObjectID="_1789409638" r:id="rId242"/>
         </w:object>
       </w:r>
       <w:r>
@@ -11216,10 +11407,10 @@
           <w:position w:val="-14"/>
         </w:rPr>
         <w:object w:dxaOrig="460" w:dyaOrig="380" w14:anchorId="5CDDE6CD">
-          <v:shape id="_x0000_i1152" type="#_x0000_t75" style="width:23.15pt;height:18.8pt" o:ole="">
-            <v:imagedata r:id="rId242" o:title=""/>
+          <v:shape id="_x0000_i1153" type="#_x0000_t75" style="width:23.1pt;height:19pt" o:ole="">
+            <v:imagedata r:id="rId243" o:title=""/>
           </v:shape>
-          <o:OLEObject Type="Embed" ProgID="Equation.DSMT4" ShapeID="_x0000_i1152" DrawAspect="Content" ObjectID="_1788892300" r:id="rId243"/>
+          <o:OLEObject Type="Embed" ProgID="Equation.DSMT4" ShapeID="_x0000_i1153" DrawAspect="Content" ObjectID="_1789409639" r:id="rId244"/>
         </w:object>
       </w:r>
       <w:r>
@@ -11235,10 +11426,10 @@
           <w:position w:val="-12"/>
         </w:rPr>
         <w:object w:dxaOrig="460" w:dyaOrig="360" w14:anchorId="47EC3AC3">
-          <v:shape id="_x0000_i1153" type="#_x0000_t75" style="width:23.15pt;height:18.15pt" o:ole="">
-            <v:imagedata r:id="rId244" o:title=""/>
+          <v:shape id="_x0000_i1154" type="#_x0000_t75" style="width:23.1pt;height:18.35pt" o:ole="">
+            <v:imagedata r:id="rId245" o:title=""/>
           </v:shape>
-          <o:OLEObject Type="Embed" ProgID="Equation.DSMT4" ShapeID="_x0000_i1153" DrawAspect="Content" ObjectID="_1788892301" r:id="rId245"/>
+          <o:OLEObject Type="Embed" ProgID="Equation.DSMT4" ShapeID="_x0000_i1154" DrawAspect="Content" ObjectID="_1789409640" r:id="rId246"/>
         </w:object>
       </w:r>
       <w:r>
@@ -11249,10 +11440,10 @@
           <w:position w:val="-12"/>
         </w:rPr>
         <w:object w:dxaOrig="460" w:dyaOrig="360" w14:anchorId="4C972115">
-          <v:shape id="_x0000_i1154" type="#_x0000_t75" style="width:23.15pt;height:18.15pt" o:ole="">
-            <v:imagedata r:id="rId246" o:title=""/>
+          <v:shape id="_x0000_i1155" type="#_x0000_t75" style="width:23.1pt;height:18.35pt" o:ole="">
+            <v:imagedata r:id="rId247" o:title=""/>
           </v:shape>
-          <o:OLEObject Type="Embed" ProgID="Equation.DSMT4" ShapeID="_x0000_i1154" DrawAspect="Content" ObjectID="_1788892302" r:id="rId247"/>
+          <o:OLEObject Type="Embed" ProgID="Equation.DSMT4" ShapeID="_x0000_i1155" DrawAspect="Content" ObjectID="_1789409641" r:id="rId248"/>
         </w:object>
       </w:r>
       <w:r>
@@ -11268,10 +11459,10 @@
           <w:position w:val="-12"/>
         </w:rPr>
         <w:object w:dxaOrig="420" w:dyaOrig="360" w14:anchorId="5CDCFF17">
-          <v:shape id="_x0000_i1155" type="#_x0000_t75" style="width:21.3pt;height:18.15pt" o:ole="">
-            <v:imagedata r:id="rId248" o:title=""/>
+          <v:shape id="_x0000_i1156" type="#_x0000_t75" style="width:21.05pt;height:18.35pt" o:ole="">
+            <v:imagedata r:id="rId249" o:title=""/>
           </v:shape>
-          <o:OLEObject Type="Embed" ProgID="Equation.DSMT4" ShapeID="_x0000_i1155" DrawAspect="Content" ObjectID="_1788892303" r:id="rId249"/>
+          <o:OLEObject Type="Embed" ProgID="Equation.DSMT4" ShapeID="_x0000_i1156" DrawAspect="Content" ObjectID="_1789409642" r:id="rId250"/>
         </w:object>
       </w:r>
       <w:r>
@@ -11288,10 +11479,10 @@
           <w:position w:val="-32"/>
         </w:rPr>
         <w:object w:dxaOrig="2659" w:dyaOrig="700" w14:anchorId="2532F4BE">
-          <v:shape id="_x0000_i1156" type="#_x0000_t75" style="width:132.75pt;height:35.05pt" o:ole="">
-            <v:imagedata r:id="rId250" o:title=""/>
+          <v:shape id="_x0000_i1157" type="#_x0000_t75" style="width:132.45pt;height:35.3pt" o:ole="">
+            <v:imagedata r:id="rId251" o:title=""/>
           </v:shape>
-          <o:OLEObject Type="Embed" ProgID="Equation.DSMT4" ShapeID="_x0000_i1156" DrawAspect="Content" ObjectID="_1788892304" r:id="rId251"/>
+          <o:OLEObject Type="Embed" ProgID="Equation.DSMT4" ShapeID="_x0000_i1157" DrawAspect="Content" ObjectID="_1789409643" r:id="rId252"/>
         </w:object>
       </w:r>
     </w:p>
@@ -11307,10 +11498,10 @@
           <w:position w:val="-26"/>
         </w:rPr>
         <w:object w:dxaOrig="5580" w:dyaOrig="700" w14:anchorId="2EE3D944">
-          <v:shape id="_x0000_i1574" type="#_x0000_t75" style="width:279.25pt;height:35.05pt" o:ole="">
-            <v:imagedata r:id="rId252" o:title=""/>
+          <v:shape id="_x0000_i1158" type="#_x0000_t75" style="width:279.15pt;height:35.3pt" o:ole="">
+            <v:imagedata r:id="rId253" o:title=""/>
           </v:shape>
-          <o:OLEObject Type="Embed" ProgID="Equation.DSMT4" ShapeID="_x0000_i1574" DrawAspect="Content" ObjectID="_1788892305" r:id="rId253"/>
+          <o:OLEObject Type="Embed" ProgID="Equation.DSMT4" ShapeID="_x0000_i1158" DrawAspect="Content" ObjectID="_1789409644" r:id="rId254"/>
         </w:object>
       </w:r>
     </w:p>
@@ -11324,10 +11515,10 @@
           <w:position w:val="-32"/>
         </w:rPr>
         <w:object w:dxaOrig="6540" w:dyaOrig="700" w14:anchorId="7612E10A">
-          <v:shape id="_x0000_i1575" type="#_x0000_t75" style="width:327.45pt;height:35.05pt" o:ole="">
-            <v:imagedata r:id="rId254" o:title=""/>
+          <v:shape id="_x0000_i1159" type="#_x0000_t75" style="width:327.4pt;height:35.3pt" o:ole="">
+            <v:imagedata r:id="rId255" o:title=""/>
           </v:shape>
-          <o:OLEObject Type="Embed" ProgID="Equation.DSMT4" ShapeID="_x0000_i1575" DrawAspect="Content" ObjectID="_1788892306" r:id="rId255"/>
+          <o:OLEObject Type="Embed" ProgID="Equation.DSMT4" ShapeID="_x0000_i1159" DrawAspect="Content" ObjectID="_1789409645" r:id="rId256"/>
         </w:object>
       </w:r>
     </w:p>
@@ -11341,10 +11532,10 @@
           <w:position w:val="-14"/>
         </w:rPr>
         <w:object w:dxaOrig="5020" w:dyaOrig="380" w14:anchorId="4D502695">
-          <v:shape id="_x0000_i1576" type="#_x0000_t75" style="width:251.05pt;height:18.8pt" o:ole="">
-            <v:imagedata r:id="rId256" o:title=""/>
+          <v:shape id="_x0000_i1160" type="#_x0000_t75" style="width:251.3pt;height:19pt" o:ole="">
+            <v:imagedata r:id="rId257" o:title=""/>
           </v:shape>
-          <o:OLEObject Type="Embed" ProgID="Equation.DSMT4" ShapeID="_x0000_i1576" DrawAspect="Content" ObjectID="_1788892307" r:id="rId257"/>
+          <o:OLEObject Type="Embed" ProgID="Equation.DSMT4" ShapeID="_x0000_i1160" DrawAspect="Content" ObjectID="_1789409646" r:id="rId258"/>
         </w:object>
       </w:r>
     </w:p>
@@ -11372,10 +11563,10 @@
           <w:position w:val="-30"/>
         </w:rPr>
         <w:object w:dxaOrig="7160" w:dyaOrig="720" w14:anchorId="16E4F5FA">
-          <v:shape id="_x0000_i1577" type="#_x0000_t75" style="width:358.1pt;height:36.3pt" o:ole="">
-            <v:imagedata r:id="rId258" o:title=""/>
+          <v:shape id="_x0000_i1161" type="#_x0000_t75" style="width:357.95pt;height:36pt" o:ole="">
+            <v:imagedata r:id="rId259" o:title=""/>
           </v:shape>
-          <o:OLEObject Type="Embed" ProgID="Equation.DSMT4" ShapeID="_x0000_i1577" DrawAspect="Content" ObjectID="_1788892308" r:id="rId259"/>
+          <o:OLEObject Type="Embed" ProgID="Equation.DSMT4" ShapeID="_x0000_i1161" DrawAspect="Content" ObjectID="_1789409647" r:id="rId260"/>
         </w:object>
       </w:r>
       <w:r>
@@ -11388,10 +11579,10 @@
           <w:position w:val="-30"/>
         </w:rPr>
         <w:object w:dxaOrig="3840" w:dyaOrig="720" w14:anchorId="68BD351C">
-          <v:shape id="_x0000_i1578" type="#_x0000_t75" style="width:190.95pt;height:36.3pt" o:ole="">
-            <v:imagedata r:id="rId260" o:title=""/>
+          <v:shape id="_x0000_i1162" type="#_x0000_t75" style="width:190.85pt;height:36pt" o:ole="">
+            <v:imagedata r:id="rId261" o:title=""/>
           </v:shape>
-          <o:OLEObject Type="Embed" ProgID="Equation.DSMT4" ShapeID="_x0000_i1578" DrawAspect="Content" ObjectID="_1788892309" r:id="rId261"/>
+          <o:OLEObject Type="Embed" ProgID="Equation.DSMT4" ShapeID="_x0000_i1162" DrawAspect="Content" ObjectID="_1789409648" r:id="rId262"/>
         </w:object>
       </w:r>
     </w:p>
@@ -11434,10 +11625,10 @@
           <w:position w:val="-30"/>
         </w:rPr>
         <w:object w:dxaOrig="3180" w:dyaOrig="680" w14:anchorId="0306C1F1">
-          <v:shape id="_x0000_i1579" type="#_x0000_t75" style="width:159.05pt;height:33.8pt" o:ole="">
-            <v:imagedata r:id="rId262" o:title=""/>
+          <v:shape id="_x0000_i1163" type="#_x0000_t75" style="width:158.95pt;height:33.95pt" o:ole="">
+            <v:imagedata r:id="rId263" o:title=""/>
           </v:shape>
-          <o:OLEObject Type="Embed" ProgID="Equation.DSMT4" ShapeID="_x0000_i1579" DrawAspect="Content" ObjectID="_1788892310" r:id="rId263"/>
+          <o:OLEObject Type="Embed" ProgID="Equation.DSMT4" ShapeID="_x0000_i1163" DrawAspect="Content" ObjectID="_1789409649" r:id="rId264"/>
         </w:object>
       </w:r>
       <w:r>
@@ -11470,10 +11661,10 @@
           <w:position w:val="-12"/>
         </w:rPr>
         <w:object w:dxaOrig="4540" w:dyaOrig="360" w14:anchorId="001058A5">
-          <v:shape id="_x0000_i1580" type="#_x0000_t75" style="width:227.25pt;height:18.15pt" o:ole="">
-            <v:imagedata r:id="rId264" o:title=""/>
+          <v:shape id="_x0000_i1164" type="#_x0000_t75" style="width:227.55pt;height:18.35pt" o:ole="">
+            <v:imagedata r:id="rId265" o:title=""/>
           </v:shape>
-          <o:OLEObject Type="Embed" ProgID="Equation.DSMT4" ShapeID="_x0000_i1580" DrawAspect="Content" ObjectID="_1788892311" r:id="rId265"/>
+          <o:OLEObject Type="Embed" ProgID="Equation.DSMT4" ShapeID="_x0000_i1164" DrawAspect="Content" ObjectID="_1789409650" r:id="rId266"/>
         </w:object>
       </w:r>
       <w:bookmarkStart w:id="154" w:name="_Toc178106190"/>
@@ -11506,10 +11697,10 @@
           <w:position w:val="-12"/>
         </w:rPr>
         <w:object w:dxaOrig="4420" w:dyaOrig="360" w14:anchorId="6B0F4391">
-          <v:shape id="_x0000_i1581" type="#_x0000_t75" style="width:221pt;height:18.15pt" o:ole="">
-            <v:imagedata r:id="rId266" o:title=""/>
+          <v:shape id="_x0000_i1165" type="#_x0000_t75" style="width:220.75pt;height:18.35pt" o:ole="">
+            <v:imagedata r:id="rId267" o:title=""/>
           </v:shape>
-          <o:OLEObject Type="Embed" ProgID="Equation.DSMT4" ShapeID="_x0000_i1581" DrawAspect="Content" ObjectID="_1788892312" r:id="rId267"/>
+          <o:OLEObject Type="Embed" ProgID="Equation.DSMT4" ShapeID="_x0000_i1165" DrawAspect="Content" ObjectID="_1789409651" r:id="rId268"/>
         </w:object>
       </w:r>
     </w:p>
@@ -13697,29 +13888,7 @@
                         <w:sz w:val="24"/>
                         <w:szCs w:val="24"/>
                       </w:rPr>
-                      <m:t>2</m:t>
-                    </m:r>
-                    <m:r>
-                      <m:rPr>
-                        <m:sty m:val="p"/>
-                      </m:rPr>
-                      <w:rPr>
-                        <w:rFonts w:ascii="Cambria Math" w:eastAsia="Times New Roman" w:hAnsi="Cambria Math"/>
-                        <w:sz w:val="24"/>
-                        <w:szCs w:val="24"/>
-                      </w:rPr>
-                      <m:t>1.</m:t>
-                    </m:r>
-                    <m:r>
-                      <m:rPr>
-                        <m:sty m:val="p"/>
-                      </m:rPr>
-                      <w:rPr>
-                        <w:rFonts w:ascii="Cambria Math" w:eastAsia="Times New Roman" w:hAnsi="Cambria Math"/>
-                        <w:sz w:val="24"/>
-                        <w:szCs w:val="24"/>
-                      </w:rPr>
-                      <m:t>12</m:t>
+                      <m:t>21.12</m:t>
                     </m:r>
                   </m:e>
                   <m:sup>
@@ -14282,18 +14451,7 @@
                         <w:sz w:val="24"/>
                         <w:szCs w:val="24"/>
                       </w:rPr>
-                      <m:t>1</m:t>
-                    </m:r>
-                    <m:r>
-                      <m:rPr>
-                        <m:sty m:val="p"/>
-                      </m:rPr>
-                      <w:rPr>
-                        <w:rFonts w:ascii="Cambria Math" w:eastAsia="Times New Roman" w:hAnsi="Cambria Math"/>
-                        <w:sz w:val="24"/>
-                        <w:szCs w:val="24"/>
-                      </w:rPr>
-                      <m:t>9.6</m:t>
+                      <m:t>19.6</m:t>
                     </m:r>
                   </m:e>
                   <m:sup>
@@ -14522,6 +14680,14 @@
     <w:p>
       <w:pPr>
         <w:pStyle w:val="normal0"/>
+        <w:tabs>
+          <w:tab w:val="left" w:pos="720"/>
+          <w:tab w:val="left" w:pos="1440"/>
+          <w:tab w:val="left" w:pos="2160"/>
+          <w:tab w:val="left" w:pos="2880"/>
+          <w:tab w:val="left" w:pos="3600"/>
+          <w:tab w:val="center" w:pos="4252"/>
+        </w:tabs>
       </w:pPr>
       <w:r>
         <w:t xml:space="preserve">- Trục yêu cầu: </w:t>
@@ -14531,7 +14697,7 @@
       </w:r>
       <w:r>
         <w:tab/>
-        <w:t>trục I/II</w:t>
+        <w:t>trục I</w:t>
       </w:r>
     </w:p>
     <w:p>
@@ -14549,10 +14715,16 @@
         <w:rPr>
           <w:vertAlign w:val="subscript"/>
         </w:rPr>
-        <w:t>I/II</w:t>
-      </w:r>
-      <w:r>
-        <w:t xml:space="preserve"> = 28536,1 Nmm</w:t>
+        <w:t>I</w:t>
+      </w:r>
+      <w:r>
+        <w:t xml:space="preserve"> = </w:t>
+      </w:r>
+      <w:r>
+        <w:t>20946.6</w:t>
+      </w:r>
+      <w:r>
+        <w:t xml:space="preserve"> Nmm</w:t>
       </w:r>
     </w:p>
     <w:p>

</xml_diff>

<commit_message>
test nhanh chuong 3
</commit_message>
<xml_diff>
--- a/Báo cáo Bài tập lớn CTM - template.docx
+++ b/Báo cáo Bài tập lớn CTM - template.docx
@@ -356,31 +356,7 @@
                       <w:sz w:val="40"/>
                       <w:szCs w:val="40"/>
                     </w:rPr>
-                    <w:t>1/</w:t>
-                  </w:r>
-                  <w:proofErr w:type="gramStart"/>
-                  <w:r>
-                    <w:rPr>
-                      <w:rFonts w:ascii="Times New Roman" w:hAnsi="Times New Roman"/>
-                      <w:b/>
-                      <w:bCs/>
-                      <w:color w:val="002060"/>
-                      <w:sz w:val="40"/>
-                      <w:szCs w:val="40"/>
-                    </w:rPr>
-                    <w:t>P.MEM16.H</w:t>
-                  </w:r>
-                  <w:proofErr w:type="gramEnd"/>
-                  <w:r>
-                    <w:rPr>
-                      <w:rFonts w:ascii="Times New Roman" w:hAnsi="Times New Roman"/>
-                      <w:b/>
-                      <w:bCs/>
-                      <w:color w:val="002060"/>
-                      <w:sz w:val="40"/>
-                      <w:szCs w:val="40"/>
-                    </w:rPr>
-                    <w:t>1</w:t>
+                    <w:t>1/P.MEM16.H1</w:t>
                   </w:r>
                 </w:p>
                 <w:p>
@@ -406,7 +382,6 @@
                     </w:rPr>
                     <w:t xml:space="preserve">Học kỳ </w:t>
                   </w:r>
-                  <w:proofErr w:type="gramStart"/>
                   <w:r>
                     <w:rPr>
                       <w:rFonts w:ascii="Times New Roman" w:hAnsi="Times New Roman"/>
@@ -425,18 +400,7 @@
                       <w:sz w:val="32"/>
                       <w:szCs w:val="32"/>
                     </w:rPr>
-                    <w:t xml:space="preserve">  Năm</w:t>
-                  </w:r>
-                  <w:proofErr w:type="gramEnd"/>
-                  <w:r>
-                    <w:rPr>
-                      <w:rFonts w:ascii="Times New Roman" w:hAnsi="Times New Roman"/>
-                      <w:bCs/>
-                      <w:color w:val="002060"/>
-                      <w:sz w:val="32"/>
-                      <w:szCs w:val="32"/>
-                    </w:rPr>
-                    <w:t xml:space="preserve"> học 202</w:t>
+                    <w:t xml:space="preserve">  Năm học 202</w:t>
                   </w:r>
                   <w:r>
                     <w:rPr>
@@ -779,7 +743,6 @@
                     </w:rPr>
                     <w:tab/>
                   </w:r>
-                  <w:proofErr w:type="gramStart"/>
                   <w:r>
                     <w:rPr>
                       <w:rFonts w:ascii="Times New Roman" w:hAnsi="Times New Roman"/>
@@ -787,17 +750,7 @@
                       <w:sz w:val="28"/>
                       <w:szCs w:val="28"/>
                     </w:rPr>
-                    <w:t>PGS.TS.Vũ</w:t>
-                  </w:r>
-                  <w:proofErr w:type="gramEnd"/>
-                  <w:r>
-                    <w:rPr>
-                      <w:rFonts w:ascii="Times New Roman" w:hAnsi="Times New Roman"/>
-                      <w:color w:val="002060"/>
-                      <w:sz w:val="28"/>
-                      <w:szCs w:val="28"/>
-                    </w:rPr>
-                    <w:t xml:space="preserve"> Lê Huy</w:t>
+                    <w:t>PGS.TS.Vũ Lê Huy</w:t>
                   </w:r>
                 </w:p>
                 <w:p>
@@ -1139,25 +1092,7 @@
           <w:sz w:val="24"/>
           <w:szCs w:val="24"/>
         </w:rPr>
-        <w:t>1/</w:t>
-      </w:r>
-      <w:proofErr w:type="gramStart"/>
-      <w:r>
-        <w:rPr>
-          <w:rFonts w:ascii="Times New Roman" w:hAnsi="Times New Roman"/>
-          <w:sz w:val="24"/>
-          <w:szCs w:val="24"/>
-        </w:rPr>
-        <w:t>P.MEM16.H</w:t>
-      </w:r>
-      <w:proofErr w:type="gramEnd"/>
-      <w:r>
-        <w:rPr>
-          <w:rFonts w:ascii="Times New Roman" w:hAnsi="Times New Roman"/>
-          <w:sz w:val="24"/>
-          <w:szCs w:val="24"/>
-        </w:rPr>
-        <w:t>1</w:t>
+        <w:t>1/P.MEM16.H1</w:t>
       </w:r>
     </w:p>
     <w:p>
@@ -2184,19 +2119,8 @@
           <w:sz w:val="24"/>
           <w:szCs w:val="28"/>
         </w:rPr>
-        <w:t>………., ngày ……… tháng ……… năm …</w:t>
-      </w:r>
-      <w:proofErr w:type="gramStart"/>
-      <w:r>
-        <w:rPr>
-          <w:rFonts w:ascii="Times New Roman" w:hAnsi="Times New Roman"/>
-          <w:i/>
-          <w:sz w:val="24"/>
-          <w:szCs w:val="28"/>
-        </w:rPr>
-        <w:t>…..</w:t>
-      </w:r>
-      <w:proofErr w:type="gramEnd"/>
+        <w:t>………., ngày ……… tháng ……… năm ……..</w:t>
+      </w:r>
     </w:p>
     <w:p>
       <w:pPr>
@@ -4589,74 +4513,49 @@
           <w:sz w:val="26"/>
           <w:szCs w:val="26"/>
         </w:rPr>
-        <w:t>An abstract is an outline/</w:t>
-      </w:r>
-      <w:proofErr w:type="gramStart"/>
+        <w:t>An abstract is an outline/brief summary</w:t>
+      </w:r>
       <w:r>
         <w:rPr>
           <w:sz w:val="26"/>
           <w:szCs w:val="26"/>
         </w:rPr>
-        <w:t>brief summary</w:t>
-      </w:r>
-      <w:proofErr w:type="gramEnd"/>
+        <w:t xml:space="preserve"> of this minor </w:t>
+      </w:r>
       <w:r>
         <w:rPr>
           <w:sz w:val="26"/>
           <w:szCs w:val="26"/>
         </w:rPr>
-        <w:t xml:space="preserve"> of this minor </w:t>
+        <w:t>project</w:t>
       </w:r>
       <w:r>
         <w:rPr>
           <w:sz w:val="26"/>
           <w:szCs w:val="26"/>
         </w:rPr>
-        <w:t>project</w:t>
+        <w:t xml:space="preserve">, target and main results obtained. </w:t>
       </w:r>
       <w:r>
         <w:rPr>
           <w:sz w:val="26"/>
           <w:szCs w:val="26"/>
         </w:rPr>
-        <w:t xml:space="preserve">, target and main results obtained. </w:t>
+        <w:t xml:space="preserve">Abstracts should be written after the full </w:t>
       </w:r>
       <w:r>
         <w:rPr>
           <w:sz w:val="26"/>
           <w:szCs w:val="26"/>
         </w:rPr>
-        <w:t xml:space="preserve">Abstracts should be written after the full </w:t>
+        <w:t>report</w:t>
       </w:r>
       <w:r>
         <w:rPr>
           <w:sz w:val="26"/>
           <w:szCs w:val="26"/>
         </w:rPr>
-        <w:t>report</w:t>
-      </w:r>
-      <w:r>
-        <w:rPr>
-          <w:sz w:val="26"/>
-          <w:szCs w:val="26"/>
-        </w:rPr>
-        <w:t xml:space="preserve"> is </w:t>
-      </w:r>
-      <w:proofErr w:type="gramStart"/>
-      <w:r>
-        <w:rPr>
-          <w:sz w:val="26"/>
-          <w:szCs w:val="26"/>
-        </w:rPr>
-        <w:t>written, and</w:t>
-      </w:r>
-      <w:proofErr w:type="gramEnd"/>
-      <w:r>
-        <w:rPr>
-          <w:sz w:val="26"/>
-          <w:szCs w:val="26"/>
-        </w:rPr>
-        <w:t xml:space="preserve"> are usually about 1</w:t>
+        <w:t xml:space="preserve"> is written, and are usually about 1</w:t>
       </w:r>
       <w:r>
         <w:rPr>
@@ -5045,18 +4944,10 @@
         <w:t>tốc độ quay khá cao nên chọn đai</w:t>
       </w:r>
       <w:r>
-        <w:t xml:space="preserve"> dẹt chất </w:t>
-      </w:r>
-      <w:proofErr w:type="gramStart"/>
-      <w:r>
-        <w:t xml:space="preserve">liệu </w:t>
-      </w:r>
-      <w:r>
-        <w:t xml:space="preserve"> vải</w:t>
-      </w:r>
-      <w:proofErr w:type="gramEnd"/>
-      <w:r>
-        <w:t xml:space="preserve"> cao su.</w:t>
+        <w:t xml:space="preserve"> dẹt chất liệu </w:t>
+      </w:r>
+      <w:r>
+        <w:t xml:space="preserve"> vải cao su.</w:t>
       </w:r>
     </w:p>
     <w:p>
@@ -5112,10 +5003,10 @@
             <v:path o:extrusionok="f" gradientshapeok="t" o:connecttype="rect"/>
             <o:lock v:ext="edit" aspectratio="t"/>
           </v:shapetype>
-          <v:shape id="_x0000_i1025" type="#_x0000_t75" style="width:237.75pt;height:23.25pt" o:ole="">
+          <v:shape id="_x0000_i1025" type="#_x0000_t75" style="width:237.75pt;height:23.1pt" o:ole="">
             <v:imagedata r:id="rId15" o:title=""/>
           </v:shape>
-          <o:OLEObject Type="Embed" ProgID="Equation.DSMT4" ShapeID="_x0000_i1025" DrawAspect="Content" ObjectID="_1788721282" r:id="rId16"/>
+          <o:OLEObject Type="Embed" ProgID="Equation.DSMT4" ShapeID="_x0000_i1025" DrawAspect="Content" ObjectID="_1789409186" r:id="rId16"/>
         </w:object>
       </w:r>
     </w:p>
@@ -5165,20 +5056,15 @@
           <w:position w:val="-6"/>
         </w:rPr>
         <w:object w:dxaOrig="200" w:dyaOrig="220" w14:anchorId="08B11B76">
-          <v:shape id="_x0000_i1026" type="#_x0000_t75" style="width:9pt;height:11.25pt" o:ole="">
+          <v:shape id="_x0000_i1026" type="#_x0000_t75" style="width:8.85pt;height:11.55pt" o:ole="">
             <v:imagedata r:id="rId17" o:title=""/>
           </v:shape>
-          <o:OLEObject Type="Embed" ProgID="Equation.DSMT4" ShapeID="_x0000_i1026" DrawAspect="Content" ObjectID="_1788721283" r:id="rId18"/>
+          <o:OLEObject Type="Embed" ProgID="Equation.DSMT4" ShapeID="_x0000_i1026" DrawAspect="Content" ObjectID="_1789409187" r:id="rId18"/>
         </w:object>
       </w:r>
       <w:r>
-        <w:t>=</w:t>
-      </w:r>
-      <w:proofErr w:type="gramStart"/>
-      <w:r>
-        <w:t>0.02;</w:t>
-      </w:r>
-      <w:proofErr w:type="gramEnd"/>
+        <w:t>=0.02;</w:t>
+      </w:r>
     </w:p>
     <w:p>
       <w:pPr>
@@ -5203,10 +5089,10 @@
           <w:position w:val="-12"/>
         </w:rPr>
         <w:object w:dxaOrig="5300" w:dyaOrig="360" w14:anchorId="56057F8F">
-          <v:shape id="_x0000_i1027" type="#_x0000_t75" style="width:299.25pt;height:21.75pt" o:ole="">
+          <v:shape id="_x0000_i1027" type="#_x0000_t75" style="width:298.85pt;height:21.75pt" o:ole="">
             <v:imagedata r:id="rId19" o:title=""/>
           </v:shape>
-          <o:OLEObject Type="Embed" ProgID="Equation.DSMT4" ShapeID="_x0000_i1027" DrawAspect="Content" ObjectID="_1788721284" r:id="rId20"/>
+          <o:OLEObject Type="Embed" ProgID="Equation.DSMT4" ShapeID="_x0000_i1027" DrawAspect="Content" ObjectID="_1789409188" r:id="rId20"/>
         </w:object>
       </w:r>
     </w:p>
@@ -5256,10 +5142,10 @@
           <w:position w:val="-30"/>
         </w:rPr>
         <w:object w:dxaOrig="3780" w:dyaOrig="680" w14:anchorId="7757F730">
-          <v:shape id="_x0000_i1028" type="#_x0000_t75" style="width:204pt;height:36.75pt" o:ole="">
+          <v:shape id="_x0000_i1028" type="#_x0000_t75" style="width:203.75pt;height:36.7pt" o:ole="">
             <v:imagedata r:id="rId21" o:title=""/>
           </v:shape>
-          <o:OLEObject Type="Embed" ProgID="Equation.DSMT4" ShapeID="_x0000_i1028" DrawAspect="Content" ObjectID="_1788721285" r:id="rId22"/>
+          <o:OLEObject Type="Embed" ProgID="Equation.DSMT4" ShapeID="_x0000_i1028" DrawAspect="Content" ObjectID="_1789409189" r:id="rId22"/>
         </w:object>
       </w:r>
     </w:p>
@@ -5293,10 +5179,10 @@
           <w:position w:val="-12"/>
         </w:rPr>
         <w:object w:dxaOrig="3700" w:dyaOrig="360" w14:anchorId="5D57366C">
-          <v:shape id="_x0000_i1029" type="#_x0000_t75" style="width:185.25pt;height:18.75pt" o:ole="">
+          <v:shape id="_x0000_i1029" type="#_x0000_t75" style="width:185.45pt;height:19pt" o:ole="">
             <v:imagedata r:id="rId23" o:title=""/>
           </v:shape>
-          <o:OLEObject Type="Embed" ProgID="Equation.DSMT4" ShapeID="_x0000_i1029" DrawAspect="Content" ObjectID="_1788721286" r:id="rId24"/>
+          <o:OLEObject Type="Embed" ProgID="Equation.DSMT4" ShapeID="_x0000_i1029" DrawAspect="Content" ObjectID="_1789409190" r:id="rId24"/>
         </w:object>
       </w:r>
     </w:p>
@@ -5356,10 +5242,10 @@
           <w:position w:val="-54"/>
         </w:rPr>
         <w:object w:dxaOrig="3940" w:dyaOrig="1640" w14:anchorId="3DE54567">
-          <v:shape id="_x0000_i1030" type="#_x0000_t75" style="width:196.5pt;height:81.75pt" o:ole="">
+          <v:shape id="_x0000_i1030" type="#_x0000_t75" style="width:196.3pt;height:81.5pt" o:ole="">
             <v:imagedata r:id="rId25" o:title=""/>
           </v:shape>
-          <o:OLEObject Type="Embed" ProgID="Equation.DSMT4" ShapeID="_x0000_i1030" DrawAspect="Content" ObjectID="_1788721287" r:id="rId26"/>
+          <o:OLEObject Type="Embed" ProgID="Equation.DSMT4" ShapeID="_x0000_i1030" DrawAspect="Content" ObjectID="_1789409191" r:id="rId26"/>
         </w:object>
       </w:r>
     </w:p>
@@ -5391,10 +5277,10 @@
           <w:position w:val="-24"/>
         </w:rPr>
         <w:object w:dxaOrig="4740" w:dyaOrig="620" w14:anchorId="4A366EF1">
-          <v:shape id="_x0000_i1031" type="#_x0000_t75" style="width:261.75pt;height:34.5pt" o:ole="">
+          <v:shape id="_x0000_i1031" type="#_x0000_t75" style="width:261.5pt;height:34.65pt" o:ole="">
             <v:imagedata r:id="rId27" o:title=""/>
           </v:shape>
-          <o:OLEObject Type="Embed" ProgID="Equation.DSMT4" ShapeID="_x0000_i1031" DrawAspect="Content" ObjectID="_1788721288" r:id="rId28"/>
+          <o:OLEObject Type="Embed" ProgID="Equation.DSMT4" ShapeID="_x0000_i1031" DrawAspect="Content" ObjectID="_1789409192" r:id="rId28"/>
         </w:object>
       </w:r>
       <w:r>
@@ -5419,10 +5305,10 @@
           <w:position w:val="-24"/>
         </w:rPr>
         <w:object w:dxaOrig="3840" w:dyaOrig="620" w14:anchorId="468E8299">
-          <v:shape id="_x0000_i1032" type="#_x0000_t75" style="width:204.75pt;height:33.75pt" o:ole="">
+          <v:shape id="_x0000_i1032" type="#_x0000_t75" style="width:204.45pt;height:33.95pt" o:ole="">
             <v:imagedata r:id="rId29" o:title=""/>
           </v:shape>
-          <o:OLEObject Type="Embed" ProgID="Equation.DSMT4" ShapeID="_x0000_i1032" DrawAspect="Content" ObjectID="_1788721289" r:id="rId30"/>
+          <o:OLEObject Type="Embed" ProgID="Equation.DSMT4" ShapeID="_x0000_i1032" DrawAspect="Content" ObjectID="_1789409193" r:id="rId30"/>
         </w:object>
       </w:r>
       <w:r>
@@ -5447,10 +5333,10 @@
           <w:position w:val="-96"/>
         </w:rPr>
         <w:object w:dxaOrig="7000" w:dyaOrig="1980" w14:anchorId="6116FA84">
-          <v:shape id="_x0000_i1033" type="#_x0000_t75" style="width:350.25pt;height:99.75pt" o:ole="">
+          <v:shape id="_x0000_i1033" type="#_x0000_t75" style="width:350.5pt;height:99.85pt" o:ole="">
             <v:imagedata r:id="rId31" o:title=""/>
           </v:shape>
-          <o:OLEObject Type="Embed" ProgID="Equation.DSMT4" ShapeID="_x0000_i1033" DrawAspect="Content" ObjectID="_1788721290" r:id="rId32"/>
+          <o:OLEObject Type="Embed" ProgID="Equation.DSMT4" ShapeID="_x0000_i1033" DrawAspect="Content" ObjectID="_1789409194" r:id="rId32"/>
         </w:object>
       </w:r>
     </w:p>
@@ -5488,17 +5374,15 @@
           <w:position w:val="-24"/>
         </w:rPr>
         <w:object w:dxaOrig="3200" w:dyaOrig="660" w14:anchorId="681903B7">
-          <v:shape id="_x0000_i1034" type="#_x0000_t75" style="width:160.5pt;height:33.75pt" o:ole="">
+          <v:shape id="_x0000_i1034" type="#_x0000_t75" style="width:160.3pt;height:33.95pt" o:ole="">
             <v:imagedata r:id="rId33" o:title=""/>
           </v:shape>
-          <o:OLEObject Type="Embed" ProgID="Equation.DSMT4" ShapeID="_x0000_i1034" DrawAspect="Content" ObjectID="_1788721291" r:id="rId34"/>
+          <o:OLEObject Type="Embed" ProgID="Equation.DSMT4" ShapeID="_x0000_i1034" DrawAspect="Content" ObjectID="_1789409195" r:id="rId34"/>
         </w:object>
       </w:r>
-      <w:proofErr w:type="gramStart"/>
       <w:r>
         <w:t>( a</w:t>
       </w:r>
-      <w:proofErr w:type="gramEnd"/>
       <w:r>
         <w:rPr>
           <w:vertAlign w:val="subscript"/>
@@ -5589,10 +5473,10 @@
           <w:position w:val="-24"/>
         </w:rPr>
         <w:object w:dxaOrig="1800" w:dyaOrig="620" w14:anchorId="3E386B6B">
-          <v:shape id="_x0000_i1035" type="#_x0000_t75" style="width:90.75pt;height:30.75pt" o:ole="">
+          <v:shape id="_x0000_i1035" type="#_x0000_t75" style="width:91pt;height:30.55pt" o:ole="">
             <v:imagedata r:id="rId35" o:title=""/>
           </v:shape>
-          <o:OLEObject Type="Embed" ProgID="Equation.DSMT4" ShapeID="_x0000_i1035" DrawAspect="Content" ObjectID="_1788721292" r:id="rId36"/>
+          <o:OLEObject Type="Embed" ProgID="Equation.DSMT4" ShapeID="_x0000_i1035" DrawAspect="Content" ObjectID="_1789409196" r:id="rId36"/>
         </w:object>
       </w:r>
       <w:r>
@@ -5610,10 +5494,10 @@
           <w:position w:val="-6"/>
         </w:rPr>
         <w:object w:dxaOrig="220" w:dyaOrig="279" w14:anchorId="65F828E6">
-          <v:shape id="_x0000_i1036" type="#_x0000_t75" style="width:11.25pt;height:14.25pt" o:ole="">
+          <v:shape id="_x0000_i1036" type="#_x0000_t75" style="width:11.55pt;height:14.25pt" o:ole="">
             <v:imagedata r:id="rId37" o:title=""/>
           </v:shape>
-          <o:OLEObject Type="Embed" ProgID="Equation.DSMT4" ShapeID="_x0000_i1036" DrawAspect="Content" ObjectID="_1788721293" r:id="rId38"/>
+          <o:OLEObject Type="Embed" ProgID="Equation.DSMT4" ShapeID="_x0000_i1036" DrawAspect="Content" ObjectID="_1789409197" r:id="rId38"/>
         </w:object>
       </w:r>
       <w:r>
@@ -5674,10 +5558,10 @@
           <w:position w:val="-6"/>
         </w:rPr>
         <w:object w:dxaOrig="220" w:dyaOrig="279" w14:anchorId="0E78FEE5">
-          <v:shape id="_x0000_i1037" type="#_x0000_t75" style="width:11.25pt;height:14.25pt" o:ole="">
+          <v:shape id="_x0000_i1037" type="#_x0000_t75" style="width:11.55pt;height:14.25pt" o:ole="">
             <v:imagedata r:id="rId37" o:title=""/>
           </v:shape>
-          <o:OLEObject Type="Embed" ProgID="Equation.DSMT4" ShapeID="_x0000_i1037" DrawAspect="Content" ObjectID="_1788721294" r:id="rId39"/>
+          <o:OLEObject Type="Embed" ProgID="Equation.DSMT4" ShapeID="_x0000_i1037" DrawAspect="Content" ObjectID="_1789409198" r:id="rId39"/>
         </w:object>
       </w:r>
       <w:r>
@@ -5778,10 +5662,10 @@
     <w:bookmarkStart w:id="29" w:name="_Toc176946722"/>
     <w:bookmarkStart w:id="30" w:name="_Toc177938901"/>
     <w:bookmarkStart w:id="31" w:name="_Toc178025001"/>
+    <w:bookmarkStart w:id="32" w:name="_Toc178106150"/>
     <w:bookmarkEnd w:id="29"/>
     <w:bookmarkEnd w:id="30"/>
     <w:bookmarkEnd w:id="31"/>
-    <w:bookmarkStart w:id="32" w:name="_Toc178106150"/>
     <w:bookmarkEnd w:id="32"/>
     <w:p>
       <w:pPr>
@@ -5797,10 +5681,10 @@
           <w:position w:val="-12"/>
         </w:rPr>
         <w:object w:dxaOrig="5800" w:dyaOrig="380" w14:anchorId="652C6B53">
-          <v:shape id="_x0000_i1038" type="#_x0000_t75" style="width:289.5pt;height:18.75pt" o:ole="">
+          <v:shape id="_x0000_i1038" type="#_x0000_t75" style="width:289.35pt;height:19pt" o:ole="">
             <v:imagedata r:id="rId40" o:title=""/>
           </v:shape>
-          <o:OLEObject Type="Embed" ProgID="Equation.DSMT4" ShapeID="_x0000_i1038" DrawAspect="Content" ObjectID="_1788721295" r:id="rId41"/>
+          <o:OLEObject Type="Embed" ProgID="Equation.DSMT4" ShapeID="_x0000_i1038" DrawAspect="Content" ObjectID="_1789409199" r:id="rId41"/>
         </w:object>
       </w:r>
     </w:p>
@@ -5836,10 +5720,10 @@
     <w:bookmarkStart w:id="37" w:name="_Toc176946724"/>
     <w:bookmarkStart w:id="38" w:name="_Toc177938903"/>
     <w:bookmarkStart w:id="39" w:name="_Toc178025003"/>
+    <w:bookmarkStart w:id="40" w:name="_Toc178106152"/>
     <w:bookmarkEnd w:id="37"/>
     <w:bookmarkEnd w:id="38"/>
     <w:bookmarkEnd w:id="39"/>
-    <w:bookmarkStart w:id="40" w:name="_Toc178106152"/>
     <w:bookmarkEnd w:id="40"/>
     <w:p>
       <w:pPr>
@@ -5860,10 +5744,10 @@
           <w:position w:val="-12"/>
         </w:rPr>
         <w:object w:dxaOrig="5179" w:dyaOrig="380" w14:anchorId="26506CFB">
-          <v:shape id="_x0000_i1039" type="#_x0000_t75" style="width:258.75pt;height:18.75pt" o:ole="">
+          <v:shape id="_x0000_i1039" type="#_x0000_t75" style="width:258.8pt;height:19pt" o:ole="">
             <v:imagedata r:id="rId42" o:title=""/>
           </v:shape>
-          <o:OLEObject Type="Embed" ProgID="Equation.DSMT4" ShapeID="_x0000_i1039" DrawAspect="Content" ObjectID="_1788721296" r:id="rId43"/>
+          <o:OLEObject Type="Embed" ProgID="Equation.DSMT4" ShapeID="_x0000_i1039" DrawAspect="Content" ObjectID="_1789409200" r:id="rId43"/>
         </w:object>
       </w:r>
     </w:p>
@@ -5899,10 +5783,10 @@
     <w:bookmarkStart w:id="45" w:name="_Toc176946726"/>
     <w:bookmarkStart w:id="46" w:name="_Toc177938905"/>
     <w:bookmarkStart w:id="47" w:name="_Toc178025005"/>
+    <w:bookmarkStart w:id="48" w:name="_Toc178106154"/>
     <w:bookmarkEnd w:id="45"/>
     <w:bookmarkEnd w:id="46"/>
     <w:bookmarkEnd w:id="47"/>
-    <w:bookmarkStart w:id="48" w:name="_Toc178106154"/>
     <w:bookmarkEnd w:id="48"/>
     <w:p>
       <w:pPr>
@@ -5918,10 +5802,10 @@
           <w:position w:val="-12"/>
         </w:rPr>
         <w:object w:dxaOrig="2540" w:dyaOrig="380" w14:anchorId="5B8F765F">
-          <v:shape id="_x0000_i1040" type="#_x0000_t75" style="width:128.25pt;height:18.75pt" o:ole="">
+          <v:shape id="_x0000_i1040" type="#_x0000_t75" style="width:128.4pt;height:19pt" o:ole="">
             <v:imagedata r:id="rId44" o:title=""/>
           </v:shape>
-          <o:OLEObject Type="Embed" ProgID="Equation.DSMT4" ShapeID="_x0000_i1040" DrawAspect="Content" ObjectID="_1788721297" r:id="rId45"/>
+          <o:OLEObject Type="Embed" ProgID="Equation.DSMT4" ShapeID="_x0000_i1040" DrawAspect="Content" ObjectID="_1789409201" r:id="rId45"/>
         </w:object>
       </w:r>
     </w:p>
@@ -5990,10 +5874,10 @@
           <w:position w:val="-12"/>
         </w:rPr>
         <w:object w:dxaOrig="1320" w:dyaOrig="360" w14:anchorId="38DAD798">
-          <v:shape id="_x0000_i1041" type="#_x0000_t75" style="width:65.25pt;height:18.75pt" o:ole="">
+          <v:shape id="_x0000_i1041" type="#_x0000_t75" style="width:65.2pt;height:19pt" o:ole="">
             <v:imagedata r:id="rId46" o:title=""/>
           </v:shape>
-          <o:OLEObject Type="Embed" ProgID="Equation.DSMT4" ShapeID="_x0000_i1041" DrawAspect="Content" ObjectID="_1788721298" r:id="rId47"/>
+          <o:OLEObject Type="Embed" ProgID="Equation.DSMT4" ShapeID="_x0000_i1041" DrawAspect="Content" ObjectID="_1789409202" r:id="rId47"/>
         </w:object>
       </w:r>
     </w:p>
@@ -6063,10 +5947,10 @@
           <w:position w:val="-12"/>
         </w:rPr>
         <w:object w:dxaOrig="1320" w:dyaOrig="360" w14:anchorId="74D88BE6">
-          <v:shape id="_x0000_i1042" type="#_x0000_t75" style="width:65.25pt;height:18.75pt" o:ole="">
+          <v:shape id="_x0000_i1042" type="#_x0000_t75" style="width:65.2pt;height:19pt" o:ole="">
             <v:imagedata r:id="rId46" o:title=""/>
           </v:shape>
-          <o:OLEObject Type="Embed" ProgID="Equation.DSMT4" ShapeID="_x0000_i1042" DrawAspect="Content" ObjectID="_1788721299" r:id="rId48"/>
+          <o:OLEObject Type="Embed" ProgID="Equation.DSMT4" ShapeID="_x0000_i1042" DrawAspect="Content" ObjectID="_1789409203" r:id="rId48"/>
         </w:object>
       </w:r>
       <w:r>
@@ -6157,10 +6041,10 @@
     <w:bookmarkStart w:id="65" w:name="_Toc176946731"/>
     <w:bookmarkStart w:id="66" w:name="_Toc177938910"/>
     <w:bookmarkStart w:id="67" w:name="_Toc178025010"/>
+    <w:bookmarkStart w:id="68" w:name="_Toc178106159"/>
     <w:bookmarkEnd w:id="65"/>
     <w:bookmarkEnd w:id="66"/>
     <w:bookmarkEnd w:id="67"/>
-    <w:bookmarkStart w:id="68" w:name="_Toc178106159"/>
     <w:bookmarkEnd w:id="68"/>
     <w:p>
       <w:pPr>
@@ -6176,10 +6060,10 @@
           <w:position w:val="-30"/>
         </w:rPr>
         <w:object w:dxaOrig="4239" w:dyaOrig="680" w14:anchorId="26E5B526">
-          <v:shape id="_x0000_i1043" type="#_x0000_t75" style="width:258.75pt;height:41.25pt" o:ole="">
+          <v:shape id="_x0000_i1043" type="#_x0000_t75" style="width:258.8pt;height:41.45pt" o:ole="">
             <v:imagedata r:id="rId49" o:title=""/>
           </v:shape>
-          <o:OLEObject Type="Embed" ProgID="Equation.DSMT4" ShapeID="_x0000_i1043" DrawAspect="Content" ObjectID="_1788721300" r:id="rId50"/>
+          <o:OLEObject Type="Embed" ProgID="Equation.DSMT4" ShapeID="_x0000_i1043" DrawAspect="Content" ObjectID="_1789409204" r:id="rId50"/>
         </w:object>
       </w:r>
     </w:p>
@@ -6222,20 +6106,20 @@
           <w:position w:val="-12"/>
         </w:rPr>
         <w:object w:dxaOrig="720" w:dyaOrig="360" w14:anchorId="0BB98455">
-          <v:shape id="_x0000_i1044" type="#_x0000_t75" style="width:36.75pt;height:18.75pt" o:ole="">
+          <v:shape id="_x0000_i1044" type="#_x0000_t75" style="width:36.7pt;height:19pt" o:ole="">
             <v:imagedata r:id="rId51" o:title=""/>
           </v:shape>
-          <o:OLEObject Type="Embed" ProgID="Equation.DSMT4" ShapeID="_x0000_i1044" DrawAspect="Content" ObjectID="_1788721301" r:id="rId52"/>
+          <o:OLEObject Type="Embed" ProgID="Equation.DSMT4" ShapeID="_x0000_i1044" DrawAspect="Content" ObjectID="_1789409205" r:id="rId52"/>
         </w:object>
       </w:r>
     </w:p>
     <w:bookmarkStart w:id="73" w:name="_Toc176946733"/>
     <w:bookmarkStart w:id="74" w:name="_Toc177938912"/>
     <w:bookmarkStart w:id="75" w:name="_Toc178025012"/>
+    <w:bookmarkStart w:id="76" w:name="_Toc178106161"/>
     <w:bookmarkEnd w:id="73"/>
     <w:bookmarkEnd w:id="74"/>
     <w:bookmarkEnd w:id="75"/>
-    <w:bookmarkStart w:id="76" w:name="_Toc178106161"/>
     <w:bookmarkEnd w:id="76"/>
     <w:p>
       <w:pPr>
@@ -6255,10 +6139,10 @@
           <w:position w:val="-14"/>
         </w:rPr>
         <w:object w:dxaOrig="6220" w:dyaOrig="400" w14:anchorId="61A6179E">
-          <v:shape id="_x0000_i1045" type="#_x0000_t75" style="width:311.25pt;height:20.25pt" o:ole="">
+          <v:shape id="_x0000_i1045" type="#_x0000_t75" style="width:311.1pt;height:20.4pt" o:ole="">
             <v:imagedata r:id="rId53" o:title=""/>
           </v:shape>
-          <o:OLEObject Type="Embed" ProgID="Equation.DSMT4" ShapeID="_x0000_i1045" DrawAspect="Content" ObjectID="_1788721302" r:id="rId54"/>
+          <o:OLEObject Type="Embed" ProgID="Equation.DSMT4" ShapeID="_x0000_i1045" DrawAspect="Content" ObjectID="_1789409206" r:id="rId54"/>
         </w:object>
       </w:r>
     </w:p>
@@ -6361,10 +6245,10 @@
     <w:bookmarkStart w:id="85" w:name="_Toc176946736"/>
     <w:bookmarkStart w:id="86" w:name="_Toc177938915"/>
     <w:bookmarkStart w:id="87" w:name="_Toc178025015"/>
+    <w:bookmarkStart w:id="88" w:name="_Toc178106164"/>
     <w:bookmarkEnd w:id="85"/>
     <w:bookmarkEnd w:id="86"/>
     <w:bookmarkEnd w:id="87"/>
-    <w:bookmarkStart w:id="88" w:name="_Toc178106164"/>
     <w:bookmarkEnd w:id="88"/>
     <w:p>
       <w:pPr>
@@ -6380,10 +6264,10 @@
           <w:position w:val="-32"/>
         </w:rPr>
         <w:object w:dxaOrig="4660" w:dyaOrig="700" w14:anchorId="3663BFF8">
-          <v:shape id="_x0000_i1046" type="#_x0000_t75" style="width:233.25pt;height:34.5pt" o:ole="">
+          <v:shape id="_x0000_i1046" type="#_x0000_t75" style="width:233pt;height:34.65pt" o:ole="">
             <v:imagedata r:id="rId55" o:title=""/>
           </v:shape>
-          <o:OLEObject Type="Embed" ProgID="Equation.DSMT4" ShapeID="_x0000_i1046" DrawAspect="Content" ObjectID="_1788721303" r:id="rId56"/>
+          <o:OLEObject Type="Embed" ProgID="Equation.DSMT4" ShapeID="_x0000_i1046" DrawAspect="Content" ObjectID="_1789409207" r:id="rId56"/>
         </w:object>
       </w:r>
     </w:p>
@@ -6517,15 +6401,7 @@
           <w:b w:val="0"/>
           <w:bCs/>
         </w:rPr>
-        <w:t xml:space="preserve">-Lực căng ban </w:t>
-      </w:r>
-      <w:proofErr w:type="gramStart"/>
-      <w:r>
-        <w:rPr>
-          <w:b w:val="0"/>
-          <w:bCs/>
-        </w:rPr>
-        <w:t xml:space="preserve">đầu </w:t>
+        <w:t xml:space="preserve">-Lực căng ban đầu </w:t>
       </w:r>
       <w:r>
         <w:rPr>
@@ -6537,17 +6413,16 @@
       <w:bookmarkEnd w:id="98"/>
       <w:bookmarkEnd w:id="99"/>
       <w:bookmarkEnd w:id="100"/>
-      <w:proofErr w:type="gramEnd"/>
       <w:bookmarkEnd w:id="101"/>
       <w:r>
         <w:rPr>
           <w:position w:val="-12"/>
         </w:rPr>
         <w:object w:dxaOrig="3600" w:dyaOrig="360" w14:anchorId="58FFFB26">
-          <v:shape id="_x0000_i1047" type="#_x0000_t75" style="width:180.75pt;height:18.75pt" o:ole="">
+          <v:shape id="_x0000_i1047" type="#_x0000_t75" style="width:180.7pt;height:19pt" o:ole="">
             <v:imagedata r:id="rId57" o:title=""/>
           </v:shape>
-          <o:OLEObject Type="Embed" ProgID="Equation.DSMT4" ShapeID="_x0000_i1047" DrawAspect="Content" ObjectID="_1788721304" r:id="rId58"/>
+          <o:OLEObject Type="Embed" ProgID="Equation.DSMT4" ShapeID="_x0000_i1047" DrawAspect="Content" ObjectID="_1789409208" r:id="rId58"/>
         </w:object>
       </w:r>
     </w:p>
@@ -6582,10 +6457,10 @@
           <w:position w:val="-24"/>
         </w:rPr>
         <w:object w:dxaOrig="5500" w:dyaOrig="620" w14:anchorId="65F403DC">
-          <v:shape id="_x0000_i1048" type="#_x0000_t75" style="width:274.5pt;height:30.75pt" o:ole="">
+          <v:shape id="_x0000_i1048" type="#_x0000_t75" style="width:274.4pt;height:30.55pt" o:ole="">
             <v:imagedata r:id="rId59" o:title=""/>
           </v:shape>
-          <o:OLEObject Type="Embed" ProgID="Equation.DSMT4" ShapeID="_x0000_i1048" DrawAspect="Content" ObjectID="_1788721305" r:id="rId60"/>
+          <o:OLEObject Type="Embed" ProgID="Equation.DSMT4" ShapeID="_x0000_i1048" DrawAspect="Content" ObjectID="_1789409209" r:id="rId60"/>
         </w:object>
       </w:r>
     </w:p>
@@ -6634,10 +6509,10 @@
           <w:position w:val="-30"/>
         </w:rPr>
         <w:object w:dxaOrig="3680" w:dyaOrig="680" w14:anchorId="07AAC100">
-          <v:shape id="_x0000_i1049" type="#_x0000_t75" style="width:185.25pt;height:34.5pt" o:ole="">
+          <v:shape id="_x0000_i1049" type="#_x0000_t75" style="width:185.45pt;height:34.65pt" o:ole="">
             <v:imagedata r:id="rId61" o:title=""/>
           </v:shape>
-          <o:OLEObject Type="Embed" ProgID="Equation.DSMT4" ShapeID="_x0000_i1049" DrawAspect="Content" ObjectID="_1788721306" r:id="rId62"/>
+          <o:OLEObject Type="Embed" ProgID="Equation.DSMT4" ShapeID="_x0000_i1049" DrawAspect="Content" ObjectID="_1789409210" r:id="rId62"/>
         </w:object>
       </w:r>
     </w:p>
@@ -6711,10 +6586,10 @@
     <w:bookmarkStart w:id="118" w:name="_Toc176946745"/>
     <w:bookmarkStart w:id="119" w:name="_Toc177938924"/>
     <w:bookmarkStart w:id="120" w:name="_Toc178025024"/>
+    <w:bookmarkStart w:id="121" w:name="_Toc178106173"/>
     <w:bookmarkEnd w:id="118"/>
     <w:bookmarkEnd w:id="119"/>
     <w:bookmarkEnd w:id="120"/>
-    <w:bookmarkStart w:id="121" w:name="_Toc178106173"/>
     <w:bookmarkEnd w:id="121"/>
     <w:p>
       <w:pPr>
@@ -6729,10 +6604,10 @@
           <w:position w:val="-30"/>
         </w:rPr>
         <w:object w:dxaOrig="6020" w:dyaOrig="680" w14:anchorId="74EDF106">
-          <v:shape id="_x0000_i1050" type="#_x0000_t75" style="width:302.25pt;height:34.5pt" o:ole="">
+          <v:shape id="_x0000_i1050" type="#_x0000_t75" style="width:302.25pt;height:34.65pt" o:ole="">
             <v:imagedata r:id="rId63" o:title=""/>
           </v:shape>
-          <o:OLEObject Type="Embed" ProgID="Equation.DSMT4" ShapeID="_x0000_i1050" DrawAspect="Content" ObjectID="_1788721307" r:id="rId64"/>
+          <o:OLEObject Type="Embed" ProgID="Equation.DSMT4" ShapeID="_x0000_i1050" DrawAspect="Content" ObjectID="_1789409211" r:id="rId64"/>
         </w:object>
       </w:r>
     </w:p>
@@ -6862,10 +6737,10 @@
     <w:bookmarkStart w:id="134" w:name="_Toc176946749"/>
     <w:bookmarkStart w:id="135" w:name="_Toc177938928"/>
     <w:bookmarkStart w:id="136" w:name="_Toc178025028"/>
+    <w:bookmarkStart w:id="137" w:name="_Toc178106177"/>
     <w:bookmarkEnd w:id="134"/>
     <w:bookmarkEnd w:id="135"/>
     <w:bookmarkEnd w:id="136"/>
-    <w:bookmarkStart w:id="137" w:name="_Toc178106177"/>
     <w:bookmarkEnd w:id="137"/>
     <w:p>
       <w:pPr>
@@ -6887,7 +6762,7 @@
           <v:shape id="_x0000_i1051" type="#_x0000_t75" style="width:273.75pt;height:86.25pt" o:ole="">
             <v:imagedata r:id="rId65" o:title=""/>
           </v:shape>
-          <o:OLEObject Type="Embed" ProgID="Equation.DSMT4" ShapeID="_x0000_i1051" DrawAspect="Content" ObjectID="_1788721308" r:id="rId66"/>
+          <o:OLEObject Type="Embed" ProgID="Equation.DSMT4" ShapeID="_x0000_i1051" DrawAspect="Content" ObjectID="_1789409212" r:id="rId66"/>
         </w:object>
       </w:r>
     </w:p>
@@ -6926,10 +6801,10 @@
           <w:position w:val="-24"/>
         </w:rPr>
         <w:object w:dxaOrig="3100" w:dyaOrig="1080" w14:anchorId="698BD8BD">
-          <v:shape id="_x0000_i1052" type="#_x0000_t75" style="width:155.25pt;height:54pt" o:ole="">
+          <v:shape id="_x0000_i1052" type="#_x0000_t75" style="width:155.55pt;height:54.35pt" o:ole="">
             <v:imagedata r:id="rId67" o:title=""/>
           </v:shape>
-          <o:OLEObject Type="Embed" ProgID="Equation.DSMT4" ShapeID="_x0000_i1052" DrawAspect="Content" ObjectID="_1788721309" r:id="rId68"/>
+          <o:OLEObject Type="Embed" ProgID="Equation.DSMT4" ShapeID="_x0000_i1052" DrawAspect="Content" ObjectID="_1789409213" r:id="rId68"/>
         </w:object>
       </w:r>
     </w:p>
@@ -7635,10 +7510,10 @@
                 <w:position w:val="-6"/>
               </w:rPr>
               <w:object w:dxaOrig="220" w:dyaOrig="279" w14:anchorId="6BF346CD">
-                <v:shape id="_x0000_i1053" type="#_x0000_t75" style="width:11.25pt;height:14.25pt" o:ole="">
+                <v:shape id="_x0000_i1053" type="#_x0000_t75" style="width:11.55pt;height:14.25pt" o:ole="">
                   <v:imagedata r:id="rId37" o:title=""/>
                 </v:shape>
-                <o:OLEObject Type="Embed" ProgID="Equation.DSMT4" ShapeID="_x0000_i1053" DrawAspect="Content" ObjectID="_1788721310" r:id="rId69"/>
+                <o:OLEObject Type="Embed" ProgID="Equation.DSMT4" ShapeID="_x0000_i1053" DrawAspect="Content" ObjectID="_1789409214" r:id="rId69"/>
               </w:object>
             </w:r>
           </w:p>
@@ -8307,10 +8182,10 @@
           <w:position w:val="-30"/>
         </w:rPr>
         <w:object w:dxaOrig="3320" w:dyaOrig="720" w14:anchorId="0894FE14">
-          <v:shape id="_x0000_i1054" type="#_x0000_t75" style="width:165.75pt;height:36.75pt" o:ole="">
+          <v:shape id="_x0000_i1054" type="#_x0000_t75" style="width:165.75pt;height:36.7pt" o:ole="">
             <v:imagedata r:id="rId70" o:title=""/>
           </v:shape>
-          <o:OLEObject Type="Embed" ProgID="Equation.DSMT4" ShapeID="_x0000_i1054" DrawAspect="Content" ObjectID="_1788721311" r:id="rId71"/>
+          <o:OLEObject Type="Embed" ProgID="Equation.DSMT4" ShapeID="_x0000_i1054" DrawAspect="Content" ObjectID="_1789409215" r:id="rId71"/>
         </w:object>
       </w:r>
       <w:r>
@@ -8338,10 +8213,10 @@
           <w:position w:val="-30"/>
         </w:rPr>
         <w:object w:dxaOrig="3780" w:dyaOrig="720" w14:anchorId="511D752C">
-          <v:shape id="_x0000_i1055" type="#_x0000_t75" style="width:189.75pt;height:36.75pt" o:ole="">
+          <v:shape id="_x0000_i1055" type="#_x0000_t75" style="width:189.5pt;height:36.7pt" o:ole="">
             <v:imagedata r:id="rId72" o:title=""/>
           </v:shape>
-          <o:OLEObject Type="Embed" ProgID="Equation.DSMT4" ShapeID="_x0000_i1055" DrawAspect="Content" ObjectID="_1788721312" r:id="rId73"/>
+          <o:OLEObject Type="Embed" ProgID="Equation.DSMT4" ShapeID="_x0000_i1055" DrawAspect="Content" ObjectID="_1789409216" r:id="rId73"/>
         </w:object>
       </w:r>
     </w:p>
@@ -8366,10 +8241,10 @@
           <w:position w:val="-12"/>
         </w:rPr>
         <w:object w:dxaOrig="1320" w:dyaOrig="360" w14:anchorId="72A9C51B">
-          <v:shape id="_x0000_i1056" type="#_x0000_t75" style="width:65.25pt;height:18.75pt" o:ole="">
+          <v:shape id="_x0000_i1056" type="#_x0000_t75" style="width:65.2pt;height:19pt" o:ole="">
             <v:imagedata r:id="rId74" o:title=""/>
           </v:shape>
-          <o:OLEObject Type="Embed" ProgID="Equation.DSMT4" ShapeID="_x0000_i1056" DrawAspect="Content" ObjectID="_1788721313" r:id="rId75"/>
+          <o:OLEObject Type="Embed" ProgID="Equation.DSMT4" ShapeID="_x0000_i1056" DrawAspect="Content" ObjectID="_1789409217" r:id="rId75"/>
         </w:object>
       </w:r>
       <w:r>
@@ -8386,10 +8261,10 @@
           <w:position w:val="-12"/>
         </w:rPr>
         <w:object w:dxaOrig="1240" w:dyaOrig="360" w14:anchorId="0291F6C8">
-          <v:shape id="_x0000_i1057" type="#_x0000_t75" style="width:63pt;height:18.75pt" o:ole="">
+          <v:shape id="_x0000_i1057" type="#_x0000_t75" style="width:63.15pt;height:19pt" o:ole="">
             <v:imagedata r:id="rId76" o:title=""/>
           </v:shape>
-          <o:OLEObject Type="Embed" ProgID="Equation.DSMT4" ShapeID="_x0000_i1057" DrawAspect="Content" ObjectID="_1788721314" r:id="rId77"/>
+          <o:OLEObject Type="Embed" ProgID="Equation.DSMT4" ShapeID="_x0000_i1057" DrawAspect="Content" ObjectID="_1789409218" r:id="rId77"/>
         </w:object>
       </w:r>
       <w:r>
@@ -8414,10 +8289,10 @@
           <w:position w:val="-30"/>
         </w:rPr>
         <w:object w:dxaOrig="1880" w:dyaOrig="720" w14:anchorId="2DB8B696">
-          <v:shape id="_x0000_i1058" type="#_x0000_t75" style="width:94.5pt;height:36.75pt" o:ole="">
+          <v:shape id="_x0000_i1058" type="#_x0000_t75" style="width:94.4pt;height:36.7pt" o:ole="">
             <v:imagedata r:id="rId78" o:title=""/>
           </v:shape>
-          <o:OLEObject Type="Embed" ProgID="Equation.DSMT4" ShapeID="_x0000_i1058" DrawAspect="Content" ObjectID="_1788721315" r:id="rId79"/>
+          <o:OLEObject Type="Embed" ProgID="Equation.DSMT4" ShapeID="_x0000_i1058" DrawAspect="Content" ObjectID="_1789409219" r:id="rId79"/>
         </w:object>
       </w:r>
     </w:p>
@@ -8431,10 +8306,10 @@
           <w:position w:val="-30"/>
         </w:rPr>
         <w:object w:dxaOrig="2400" w:dyaOrig="720" w14:anchorId="39139B4C">
-          <v:shape id="_x0000_i1059" type="#_x0000_t75" style="width:120pt;height:36.75pt" o:ole="">
+          <v:shape id="_x0000_i1059" type="#_x0000_t75" style="width:120.25pt;height:36.7pt" o:ole="">
             <v:imagedata r:id="rId80" o:title=""/>
           </v:shape>
-          <o:OLEObject Type="Embed" ProgID="Equation.DSMT4" ShapeID="_x0000_i1059" DrawAspect="Content" ObjectID="_1788721316" r:id="rId81"/>
+          <o:OLEObject Type="Embed" ProgID="Equation.DSMT4" ShapeID="_x0000_i1059" DrawAspect="Content" ObjectID="_1789409220" r:id="rId81"/>
         </w:object>
       </w:r>
     </w:p>
@@ -8458,10 +8333,10 @@
           <w:position w:val="-12"/>
         </w:rPr>
         <w:object w:dxaOrig="560" w:dyaOrig="380" w14:anchorId="3AB33E36">
-          <v:shape id="_x0000_i1060" type="#_x0000_t75" style="width:27pt;height:18.75pt" o:ole="">
+          <v:shape id="_x0000_i1060" type="#_x0000_t75" style="width:27.15pt;height:19pt" o:ole="">
             <v:imagedata r:id="rId82" o:title=""/>
           </v:shape>
-          <o:OLEObject Type="Embed" ProgID="Equation.DSMT4" ShapeID="_x0000_i1060" DrawAspect="Content" ObjectID="_1788721317" r:id="rId83"/>
+          <o:OLEObject Type="Embed" ProgID="Equation.DSMT4" ShapeID="_x0000_i1060" DrawAspect="Content" ObjectID="_1789409221" r:id="rId83"/>
         </w:object>
       </w:r>
       <w:r>
@@ -8472,10 +8347,10 @@
           <w:position w:val="-12"/>
         </w:rPr>
         <w:object w:dxaOrig="540" w:dyaOrig="380" w14:anchorId="6150D12A">
-          <v:shape id="_x0000_i1061" type="#_x0000_t75" style="width:27pt;height:18.75pt" o:ole="">
+          <v:shape id="_x0000_i1061" type="#_x0000_t75" style="width:27.15pt;height:19pt" o:ole="">
             <v:imagedata r:id="rId84" o:title=""/>
           </v:shape>
-          <o:OLEObject Type="Embed" ProgID="Equation.DSMT4" ShapeID="_x0000_i1061" DrawAspect="Content" ObjectID="_1788721318" r:id="rId85"/>
+          <o:OLEObject Type="Embed" ProgID="Equation.DSMT4" ShapeID="_x0000_i1061" DrawAspect="Content" ObjectID="_1789409222" r:id="rId85"/>
         </w:object>
       </w:r>
       <w:r>
@@ -8630,10 +8505,10 @@
           <w:position w:val="-28"/>
         </w:rPr>
         <w:object w:dxaOrig="600" w:dyaOrig="540" w14:anchorId="07693FDA">
-          <v:shape id="_x0000_i1062" type="#_x0000_t75" style="width:30pt;height:27pt" o:ole="">
+          <v:shape id="_x0000_i1062" type="#_x0000_t75" style="width:29.9pt;height:27.15pt" o:ole="">
             <v:imagedata r:id="rId86" o:title=""/>
           </v:shape>
-          <o:OLEObject Type="Embed" ProgID="Equation.DSMT4" ShapeID="_x0000_i1062" DrawAspect="Content" ObjectID="_1788721319" r:id="rId87"/>
+          <o:OLEObject Type="Embed" ProgID="Equation.DSMT4" ShapeID="_x0000_i1062" DrawAspect="Content" ObjectID="_1789409223" r:id="rId87"/>
         </w:object>
       </w:r>
       <w:r>
@@ -8644,10 +8519,10 @@
           <w:position w:val="-4"/>
         </w:rPr>
         <w:object w:dxaOrig="180" w:dyaOrig="200" w14:anchorId="277AE5ED">
-          <v:shape id="_x0000_i1063" type="#_x0000_t75" style="width:9pt;height:9pt" o:ole="">
+          <v:shape id="_x0000_i1063" type="#_x0000_t75" style="width:8.85pt;height:8.85pt" o:ole="">
             <v:imagedata r:id="rId88" o:title=""/>
           </v:shape>
-          <o:OLEObject Type="Embed" ProgID="Equation.DSMT4" ShapeID="_x0000_i1063" DrawAspect="Content" ObjectID="_1788721320" r:id="rId89"/>
+          <o:OLEObject Type="Embed" ProgID="Equation.DSMT4" ShapeID="_x0000_i1063" DrawAspect="Content" ObjectID="_1789409224" r:id="rId89"/>
         </w:object>
       </w:r>
       <w:r>
@@ -8667,10 +8542,10 @@
           <w:position w:val="-4"/>
         </w:rPr>
         <w:object w:dxaOrig="180" w:dyaOrig="200" w14:anchorId="52156548">
-          <v:shape id="_x0000_i1064" type="#_x0000_t75" style="width:9pt;height:9pt" o:ole="">
+          <v:shape id="_x0000_i1064" type="#_x0000_t75" style="width:8.85pt;height:8.85pt" o:ole="">
             <v:imagedata r:id="rId88" o:title=""/>
           </v:shape>
-          <o:OLEObject Type="Embed" ProgID="Equation.DSMT4" ShapeID="_x0000_i1064" DrawAspect="Content" ObjectID="_1788721321" r:id="rId90"/>
+          <o:OLEObject Type="Embed" ProgID="Equation.DSMT4" ShapeID="_x0000_i1064" DrawAspect="Content" ObjectID="_1789409225" r:id="rId90"/>
         </w:object>
       </w:r>
       <w:r>
@@ -8696,10 +8571,10 @@
           <w:position w:val="-12"/>
         </w:rPr>
         <w:object w:dxaOrig="639" w:dyaOrig="380" w14:anchorId="48AC4AC4">
-          <v:shape id="_x0000_i1065" type="#_x0000_t75" style="width:31.5pt;height:18.75pt" o:ole="">
+          <v:shape id="_x0000_i1065" type="#_x0000_t75" style="width:31.25pt;height:19pt" o:ole="">
             <v:imagedata r:id="rId91" o:title=""/>
           </v:shape>
-          <o:OLEObject Type="Embed" ProgID="Equation.DSMT4" ShapeID="_x0000_i1065" DrawAspect="Content" ObjectID="_1788721322" r:id="rId92"/>
+          <o:OLEObject Type="Embed" ProgID="Equation.DSMT4" ShapeID="_x0000_i1065" DrawAspect="Content" ObjectID="_1789409226" r:id="rId92"/>
         </w:object>
       </w:r>
       <w:r>
@@ -8710,10 +8585,10 @@
           <w:position w:val="-4"/>
         </w:rPr>
         <w:object w:dxaOrig="180" w:dyaOrig="200" w14:anchorId="1AA77899">
-          <v:shape id="_x0000_i1066" type="#_x0000_t75" style="width:9pt;height:9pt" o:ole="">
+          <v:shape id="_x0000_i1066" type="#_x0000_t75" style="width:8.85pt;height:8.85pt" o:ole="">
             <v:imagedata r:id="rId93" o:title=""/>
           </v:shape>
-          <o:OLEObject Type="Embed" ProgID="Equation.DSMT4" ShapeID="_x0000_i1066" DrawAspect="Content" ObjectID="_1788721323" r:id="rId94"/>
+          <o:OLEObject Type="Embed" ProgID="Equation.DSMT4" ShapeID="_x0000_i1066" DrawAspect="Content" ObjectID="_1789409227" r:id="rId94"/>
         </w:object>
       </w:r>
       <w:r>
@@ -8733,10 +8608,10 @@
           <w:position w:val="-4"/>
         </w:rPr>
         <w:object w:dxaOrig="180" w:dyaOrig="200" w14:anchorId="5D000234">
-          <v:shape id="_x0000_i1067" type="#_x0000_t75" style="width:9pt;height:9pt" o:ole="">
+          <v:shape id="_x0000_i1067" type="#_x0000_t75" style="width:8.85pt;height:8.85pt" o:ole="">
             <v:imagedata r:id="rId93" o:title=""/>
           </v:shape>
-          <o:OLEObject Type="Embed" ProgID="Equation.DSMT4" ShapeID="_x0000_i1067" DrawAspect="Content" ObjectID="_1788721324" r:id="rId95"/>
+          <o:OLEObject Type="Embed" ProgID="Equation.DSMT4" ShapeID="_x0000_i1067" DrawAspect="Content" ObjectID="_1789409228" r:id="rId95"/>
         </w:object>
       </w:r>
       <w:r>
@@ -8756,10 +8631,10 @@
           <w:position w:val="-12"/>
         </w:rPr>
         <w:object w:dxaOrig="600" w:dyaOrig="380" w14:anchorId="28BE3CFC">
-          <v:shape id="_x0000_i1068" type="#_x0000_t75" style="width:30pt;height:18.75pt" o:ole="">
+          <v:shape id="_x0000_i1068" type="#_x0000_t75" style="width:29.9pt;height:19pt" o:ole="">
             <v:imagedata r:id="rId96" o:title=""/>
           </v:shape>
-          <o:OLEObject Type="Embed" ProgID="Equation.DSMT4" ShapeID="_x0000_i1068" DrawAspect="Content" ObjectID="_1788721325" r:id="rId97"/>
+          <o:OLEObject Type="Embed" ProgID="Equation.DSMT4" ShapeID="_x0000_i1068" DrawAspect="Content" ObjectID="_1789409229" r:id="rId97"/>
         </w:object>
       </w:r>
       <w:r>
@@ -8770,10 +8645,10 @@
           <w:position w:val="-4"/>
         </w:rPr>
         <w:object w:dxaOrig="180" w:dyaOrig="200" w14:anchorId="6F8FB75B">
-          <v:shape id="_x0000_i1069" type="#_x0000_t75" style="width:9pt;height:9pt" o:ole="">
+          <v:shape id="_x0000_i1069" type="#_x0000_t75" style="width:8.85pt;height:8.85pt" o:ole="">
             <v:imagedata r:id="rId88" o:title=""/>
           </v:shape>
-          <o:OLEObject Type="Embed" ProgID="Equation.DSMT4" ShapeID="_x0000_i1069" DrawAspect="Content" ObjectID="_1788721326" r:id="rId98"/>
+          <o:OLEObject Type="Embed" ProgID="Equation.DSMT4" ShapeID="_x0000_i1069" DrawAspect="Content" ObjectID="_1789409230" r:id="rId98"/>
         </w:object>
       </w:r>
       <w:r>
@@ -8805,10 +8680,10 @@
           <w:position w:val="-4"/>
         </w:rPr>
         <w:object w:dxaOrig="180" w:dyaOrig="200" w14:anchorId="3EC8ECB9">
-          <v:shape id="_x0000_i1070" type="#_x0000_t75" style="width:9pt;height:9pt" o:ole="">
+          <v:shape id="_x0000_i1070" type="#_x0000_t75" style="width:8.85pt;height:8.85pt" o:ole="">
             <v:imagedata r:id="rId88" o:title=""/>
           </v:shape>
-          <o:OLEObject Type="Embed" ProgID="Equation.DSMT4" ShapeID="_x0000_i1070" DrawAspect="Content" ObjectID="_1788721327" r:id="rId99"/>
+          <o:OLEObject Type="Embed" ProgID="Equation.DSMT4" ShapeID="_x0000_i1070" DrawAspect="Content" ObjectID="_1789409231" r:id="rId99"/>
         </w:object>
       </w:r>
       <w:r>
@@ -8834,10 +8709,10 @@
           <w:szCs w:val="22"/>
         </w:rPr>
         <w:object w:dxaOrig="620" w:dyaOrig="380" w14:anchorId="10EE4A49">
-          <v:shape id="_x0000_i1071" type="#_x0000_t75" style="width:30.75pt;height:18.75pt" o:ole="">
+          <v:shape id="_x0000_i1071" type="#_x0000_t75" style="width:30.55pt;height:19pt" o:ole="">
             <v:imagedata r:id="rId100" o:title=""/>
           </v:shape>
-          <o:OLEObject Type="Embed" ProgID="Equation.DSMT4" ShapeID="_x0000_i1071" DrawAspect="Content" ObjectID="_1788721328" r:id="rId101"/>
+          <o:OLEObject Type="Embed" ProgID="Equation.DSMT4" ShapeID="_x0000_i1071" DrawAspect="Content" ObjectID="_1789409232" r:id="rId101"/>
         </w:object>
       </w:r>
       <w:r>
@@ -8861,10 +8736,10 @@
           <w:position w:val="-4"/>
         </w:rPr>
         <w:object w:dxaOrig="180" w:dyaOrig="200" w14:anchorId="4E4CAC69">
-          <v:shape id="_x0000_i1072" type="#_x0000_t75" style="width:9pt;height:9pt" o:ole="">
+          <v:shape id="_x0000_i1072" type="#_x0000_t75" style="width:8.85pt;height:8.85pt" o:ole="">
             <v:imagedata r:id="rId102" o:title=""/>
           </v:shape>
-          <o:OLEObject Type="Embed" ProgID="Equation.DSMT4" ShapeID="_x0000_i1072" DrawAspect="Content" ObjectID="_1788721329" r:id="rId103"/>
+          <o:OLEObject Type="Embed" ProgID="Equation.DSMT4" ShapeID="_x0000_i1072" DrawAspect="Content" ObjectID="_1789409233" r:id="rId103"/>
         </w:object>
       </w:r>
       <w:r>
@@ -8884,10 +8759,10 @@
           <w:position w:val="-4"/>
         </w:rPr>
         <w:object w:dxaOrig="180" w:dyaOrig="200" w14:anchorId="755257B9">
-          <v:shape id="_x0000_i1073" type="#_x0000_t75" style="width:9pt;height:9pt" o:ole="">
+          <v:shape id="_x0000_i1073" type="#_x0000_t75" style="width:8.85pt;height:8.85pt" o:ole="">
             <v:imagedata r:id="rId88" o:title=""/>
           </v:shape>
-          <o:OLEObject Type="Embed" ProgID="Equation.DSMT4" ShapeID="_x0000_i1073" DrawAspect="Content" ObjectID="_1788721330" r:id="rId104"/>
+          <o:OLEObject Type="Embed" ProgID="Equation.DSMT4" ShapeID="_x0000_i1073" DrawAspect="Content" ObjectID="_1789409234" r:id="rId104"/>
         </w:object>
       </w:r>
       <w:r>
@@ -8936,10 +8811,10 @@
           <w:position w:val="-32"/>
         </w:rPr>
         <w:object w:dxaOrig="1620" w:dyaOrig="900" w14:anchorId="71C978F2">
-          <v:shape id="_x0000_i1074" type="#_x0000_t75" style="width:81pt;height:45pt" o:ole="">
+          <v:shape id="_x0000_i1074" type="#_x0000_t75" style="width:80.85pt;height:44.85pt" o:ole="">
             <v:imagedata r:id="rId105" o:title=""/>
           </v:shape>
-          <o:OLEObject Type="Embed" ProgID="Equation.DSMT4" ShapeID="_x0000_i1074" DrawAspect="Content" ObjectID="_1788721331" r:id="rId106"/>
+          <o:OLEObject Type="Embed" ProgID="Equation.DSMT4" ShapeID="_x0000_i1074" DrawAspect="Content" ObjectID="_1789409235" r:id="rId106"/>
         </w:object>
       </w:r>
       <w:r>
@@ -8953,10 +8828,10 @@
           <w:position w:val="-32"/>
         </w:rPr>
         <w:object w:dxaOrig="1579" w:dyaOrig="900" w14:anchorId="206AB112">
-          <v:shape id="_x0000_i1075" type="#_x0000_t75" style="width:78.75pt;height:45pt" o:ole="">
+          <v:shape id="_x0000_i1075" type="#_x0000_t75" style="width:78.8pt;height:44.85pt" o:ole="">
             <v:imagedata r:id="rId107" o:title=""/>
           </v:shape>
-          <o:OLEObject Type="Embed" ProgID="Equation.DSMT4" ShapeID="_x0000_i1075" DrawAspect="Content" ObjectID="_1788721332" r:id="rId108"/>
+          <o:OLEObject Type="Embed" ProgID="Equation.DSMT4" ShapeID="_x0000_i1075" DrawAspect="Content" ObjectID="_1789409236" r:id="rId108"/>
         </w:object>
       </w:r>
     </w:p>
@@ -9094,10 +8969,10 @@
           <w:position w:val="-4"/>
         </w:rPr>
         <w:object w:dxaOrig="180" w:dyaOrig="200" w14:anchorId="1AEBD817">
-          <v:shape id="_x0000_i1076" type="#_x0000_t75" style="width:9pt;height:9pt" o:ole="">
+          <v:shape id="_x0000_i1076" type="#_x0000_t75" style="width:8.85pt;height:8.85pt" o:ole="">
             <v:imagedata r:id="rId88" o:title=""/>
           </v:shape>
-          <o:OLEObject Type="Embed" ProgID="Equation.DSMT4" ShapeID="_x0000_i1076" DrawAspect="Content" ObjectID="_1788721333" r:id="rId109"/>
+          <o:OLEObject Type="Embed" ProgID="Equation.DSMT4" ShapeID="_x0000_i1076" DrawAspect="Content" ObjectID="_1789409237" r:id="rId109"/>
         </w:object>
       </w:r>
       <w:r>
@@ -9123,10 +8998,10 @@
           <w:position w:val="-4"/>
         </w:rPr>
         <w:object w:dxaOrig="180" w:dyaOrig="200" w14:anchorId="305A4BBF">
-          <v:shape id="_x0000_i1077" type="#_x0000_t75" style="width:9pt;height:9pt" o:ole="">
+          <v:shape id="_x0000_i1077" type="#_x0000_t75" style="width:8.85pt;height:8.85pt" o:ole="">
             <v:imagedata r:id="rId93" o:title=""/>
           </v:shape>
-          <o:OLEObject Type="Embed" ProgID="Equation.DSMT4" ShapeID="_x0000_i1077" DrawAspect="Content" ObjectID="_1788721334" r:id="rId110"/>
+          <o:OLEObject Type="Embed" ProgID="Equation.DSMT4" ShapeID="_x0000_i1077" DrawAspect="Content" ObjectID="_1789409238" r:id="rId110"/>
         </w:object>
       </w:r>
       <w:r>
@@ -9149,10 +9024,10 @@
           <w:position w:val="-4"/>
         </w:rPr>
         <w:object w:dxaOrig="180" w:dyaOrig="200" w14:anchorId="2549049F">
-          <v:shape id="_x0000_i1078" type="#_x0000_t75" style="width:9pt;height:9pt" o:ole="">
+          <v:shape id="_x0000_i1078" type="#_x0000_t75" style="width:8.85pt;height:8.85pt" o:ole="">
             <v:imagedata r:id="rId88" o:title=""/>
           </v:shape>
-          <o:OLEObject Type="Embed" ProgID="Equation.DSMT4" ShapeID="_x0000_i1078" DrawAspect="Content" ObjectID="_1788721335" r:id="rId111"/>
+          <o:OLEObject Type="Embed" ProgID="Equation.DSMT4" ShapeID="_x0000_i1078" DrawAspect="Content" ObjectID="_1789409239" r:id="rId111"/>
         </w:object>
       </w:r>
       <w:r>
@@ -9192,10 +9067,10 @@
           <w:position w:val="-4"/>
         </w:rPr>
         <w:object w:dxaOrig="180" w:dyaOrig="200" w14:anchorId="7C9502C5">
-          <v:shape id="_x0000_i1079" type="#_x0000_t75" style="width:9pt;height:10.5pt" o:ole="">
+          <v:shape id="_x0000_i1079" type="#_x0000_t75" style="width:8.85pt;height:10.2pt" o:ole="">
             <v:imagedata r:id="rId112" o:title=""/>
           </v:shape>
-          <o:OLEObject Type="Embed" ProgID="Equation.DSMT4" ShapeID="_x0000_i1079" DrawAspect="Content" ObjectID="_1788721336" r:id="rId113"/>
+          <o:OLEObject Type="Embed" ProgID="Equation.DSMT4" ShapeID="_x0000_i1079" DrawAspect="Content" ObjectID="_1789409240" r:id="rId113"/>
         </w:object>
       </w:r>
       <w:r>
@@ -9221,10 +9096,10 @@
           <w:position w:val="-4"/>
         </w:rPr>
         <w:object w:dxaOrig="180" w:dyaOrig="200" w14:anchorId="3FF8AF0D">
-          <v:shape id="_x0000_i1080" type="#_x0000_t75" style="width:9pt;height:10.5pt" o:ole="">
+          <v:shape id="_x0000_i1080" type="#_x0000_t75" style="width:8.85pt;height:10.2pt" o:ole="">
             <v:imagedata r:id="rId112" o:title=""/>
           </v:shape>
-          <o:OLEObject Type="Embed" ProgID="Equation.DSMT4" ShapeID="_x0000_i1080" DrawAspect="Content" ObjectID="_1788721337" r:id="rId114"/>
+          <o:OLEObject Type="Embed" ProgID="Equation.DSMT4" ShapeID="_x0000_i1080" DrawAspect="Content" ObjectID="_1789409241" r:id="rId114"/>
         </w:object>
       </w:r>
       <w:r>
@@ -9244,10 +9119,10 @@
           <w:position w:val="-4"/>
         </w:rPr>
         <w:object w:dxaOrig="180" w:dyaOrig="200" w14:anchorId="51661D32">
-          <v:shape id="_x0000_i1081" type="#_x0000_t75" style="width:9pt;height:10.5pt" o:ole="">
+          <v:shape id="_x0000_i1081" type="#_x0000_t75" style="width:8.85pt;height:10.2pt" o:ole="">
             <v:imagedata r:id="rId112" o:title=""/>
           </v:shape>
-          <o:OLEObject Type="Embed" ProgID="Equation.DSMT4" ShapeID="_x0000_i1081" DrawAspect="Content" ObjectID="_1788721338" r:id="rId115"/>
+          <o:OLEObject Type="Embed" ProgID="Equation.DSMT4" ShapeID="_x0000_i1081" DrawAspect="Content" ObjectID="_1789409242" r:id="rId115"/>
         </w:object>
       </w:r>
       <w:r>
@@ -9302,10 +9177,10 @@
           <w:position w:val="-4"/>
         </w:rPr>
         <w:object w:dxaOrig="180" w:dyaOrig="200" w14:anchorId="453AE320">
-          <v:shape id="_x0000_i1082" type="#_x0000_t75" style="width:9pt;height:9pt" o:ole="">
+          <v:shape id="_x0000_i1082" type="#_x0000_t75" style="width:8.85pt;height:8.85pt" o:ole="">
             <v:imagedata r:id="rId88" o:title=""/>
           </v:shape>
-          <o:OLEObject Type="Embed" ProgID="Equation.DSMT4" ShapeID="_x0000_i1082" DrawAspect="Content" ObjectID="_1788721339" r:id="rId116"/>
+          <o:OLEObject Type="Embed" ProgID="Equation.DSMT4" ShapeID="_x0000_i1082" DrawAspect="Content" ObjectID="_1789409243" r:id="rId116"/>
         </w:object>
       </w:r>
       <w:r>
@@ -9393,10 +9268,10 @@
           <w:position w:val="-4"/>
         </w:rPr>
         <w:object w:dxaOrig="180" w:dyaOrig="200" w14:anchorId="106CE2A9">
-          <v:shape id="_x0000_i1083" type="#_x0000_t75" style="width:9pt;height:10.5pt" o:ole="">
+          <v:shape id="_x0000_i1083" type="#_x0000_t75" style="width:8.85pt;height:10.2pt" o:ole="">
             <v:imagedata r:id="rId117" o:title=""/>
           </v:shape>
-          <o:OLEObject Type="Embed" ProgID="Equation.DSMT4" ShapeID="_x0000_i1083" DrawAspect="Content" ObjectID="_1788721340" r:id="rId118"/>
+          <o:OLEObject Type="Embed" ProgID="Equation.DSMT4" ShapeID="_x0000_i1083" DrawAspect="Content" ObjectID="_1789409244" r:id="rId118"/>
         </w:object>
       </w:r>
       <w:r>
@@ -9407,10 +9282,10 @@
           <w:position w:val="-4"/>
         </w:rPr>
         <w:object w:dxaOrig="180" w:dyaOrig="200" w14:anchorId="49B02E66">
-          <v:shape id="_x0000_i1084" type="#_x0000_t75" style="width:9pt;height:10.5pt" o:ole="">
+          <v:shape id="_x0000_i1084" type="#_x0000_t75" style="width:8.85pt;height:10.2pt" o:ole="">
             <v:imagedata r:id="rId117" o:title=""/>
           </v:shape>
-          <o:OLEObject Type="Embed" ProgID="Equation.DSMT4" ShapeID="_x0000_i1084" DrawAspect="Content" ObjectID="_1788721341" r:id="rId119"/>
+          <o:OLEObject Type="Embed" ProgID="Equation.DSMT4" ShapeID="_x0000_i1084" DrawAspect="Content" ObjectID="_1789409245" r:id="rId119"/>
         </w:object>
       </w:r>
       <w:r>
@@ -9421,10 +9296,10 @@
           <w:position w:val="-4"/>
         </w:rPr>
         <w:object w:dxaOrig="180" w:dyaOrig="200" w14:anchorId="74A0C2EF">
-          <v:shape id="_x0000_i1085" type="#_x0000_t75" style="width:9pt;height:10.5pt" o:ole="">
+          <v:shape id="_x0000_i1085" type="#_x0000_t75" style="width:8.85pt;height:10.2pt" o:ole="">
             <v:imagedata r:id="rId112" o:title=""/>
           </v:shape>
-          <o:OLEObject Type="Embed" ProgID="Equation.DSMT4" ShapeID="_x0000_i1085" DrawAspect="Content" ObjectID="_1788721342" r:id="rId120"/>
+          <o:OLEObject Type="Embed" ProgID="Equation.DSMT4" ShapeID="_x0000_i1085" DrawAspect="Content" ObjectID="_1789409246" r:id="rId120"/>
         </w:object>
       </w:r>
       <w:r>
@@ -9441,10 +9316,10 @@
           <w:position w:val="-4"/>
         </w:rPr>
         <w:object w:dxaOrig="180" w:dyaOrig="200" w14:anchorId="12FDA14E">
-          <v:shape id="_x0000_i1086" type="#_x0000_t75" style="width:9pt;height:10.5pt" o:ole="">
+          <v:shape id="_x0000_i1086" type="#_x0000_t75" style="width:8.85pt;height:10.2pt" o:ole="">
             <v:imagedata r:id="rId117" o:title=""/>
           </v:shape>
-          <o:OLEObject Type="Embed" ProgID="Equation.DSMT4" ShapeID="_x0000_i1086" DrawAspect="Content" ObjectID="_1788721343" r:id="rId121"/>
+          <o:OLEObject Type="Embed" ProgID="Equation.DSMT4" ShapeID="_x0000_i1086" DrawAspect="Content" ObjectID="_1789409247" r:id="rId121"/>
         </w:object>
       </w:r>
       <w:r>
@@ -9455,10 +9330,10 @@
           <w:position w:val="-4"/>
         </w:rPr>
         <w:object w:dxaOrig="180" w:dyaOrig="200" w14:anchorId="47FDB6CE">
-          <v:shape id="_x0000_i1087" type="#_x0000_t75" style="width:9pt;height:10.5pt" o:ole="">
+          <v:shape id="_x0000_i1087" type="#_x0000_t75" style="width:8.85pt;height:10.2pt" o:ole="">
             <v:imagedata r:id="rId112" o:title=""/>
           </v:shape>
-          <o:OLEObject Type="Embed" ProgID="Equation.DSMT4" ShapeID="_x0000_i1087" DrawAspect="Content" ObjectID="_1788721344" r:id="rId122"/>
+          <o:OLEObject Type="Embed" ProgID="Equation.DSMT4" ShapeID="_x0000_i1087" DrawAspect="Content" ObjectID="_1789409248" r:id="rId122"/>
         </w:object>
       </w:r>
       <w:r>
@@ -9469,10 +9344,10 @@
           <w:position w:val="-4"/>
         </w:rPr>
         <w:object w:dxaOrig="180" w:dyaOrig="200" w14:anchorId="71915CDB">
-          <v:shape id="_x0000_i1088" type="#_x0000_t75" style="width:9pt;height:10.5pt" o:ole="">
+          <v:shape id="_x0000_i1088" type="#_x0000_t75" style="width:8.85pt;height:10.2pt" o:ole="">
             <v:imagedata r:id="rId117" o:title=""/>
           </v:shape>
-          <o:OLEObject Type="Embed" ProgID="Equation.DSMT4" ShapeID="_x0000_i1088" DrawAspect="Content" ObjectID="_1788721345" r:id="rId123"/>
+          <o:OLEObject Type="Embed" ProgID="Equation.DSMT4" ShapeID="_x0000_i1088" DrawAspect="Content" ObjectID="_1789409249" r:id="rId123"/>
         </w:object>
       </w:r>
       <w:r>
@@ -9492,10 +9367,10 @@
           <w:position w:val="-4"/>
         </w:rPr>
         <w:object w:dxaOrig="180" w:dyaOrig="200" w14:anchorId="4457DE47">
-          <v:shape id="_x0000_i1089" type="#_x0000_t75" style="width:9pt;height:10.5pt" o:ole="">
+          <v:shape id="_x0000_i1089" type="#_x0000_t75" style="width:8.85pt;height:10.2pt" o:ole="">
             <v:imagedata r:id="rId117" o:title=""/>
           </v:shape>
-          <o:OLEObject Type="Embed" ProgID="Equation.DSMT4" ShapeID="_x0000_i1089" DrawAspect="Content" ObjectID="_1788721346" r:id="rId124"/>
+          <o:OLEObject Type="Embed" ProgID="Equation.DSMT4" ShapeID="_x0000_i1089" DrawAspect="Content" ObjectID="_1789409250" r:id="rId124"/>
         </w:object>
       </w:r>
       <w:r>
@@ -9553,10 +9428,10 @@
           <w:position w:val="-4"/>
         </w:rPr>
         <w:object w:dxaOrig="180" w:dyaOrig="200" w14:anchorId="26E8CA12">
-          <v:shape id="_x0000_i1090" type="#_x0000_t75" style="width:9pt;height:10.5pt" o:ole="">
+          <v:shape id="_x0000_i1090" type="#_x0000_t75" style="width:8.85pt;height:10.2pt" o:ole="">
             <v:imagedata r:id="rId117" o:title=""/>
           </v:shape>
-          <o:OLEObject Type="Embed" ProgID="Equation.DSMT4" ShapeID="_x0000_i1090" DrawAspect="Content" ObjectID="_1788721347" r:id="rId125"/>
+          <o:OLEObject Type="Embed" ProgID="Equation.DSMT4" ShapeID="_x0000_i1090" DrawAspect="Content" ObjectID="_1789409251" r:id="rId125"/>
         </w:object>
       </w:r>
       <w:r>
@@ -9567,10 +9442,10 @@
           <w:position w:val="-4"/>
         </w:rPr>
         <w:object w:dxaOrig="180" w:dyaOrig="200" w14:anchorId="4B9CDD12">
-          <v:shape id="_x0000_i1091" type="#_x0000_t75" style="width:9pt;height:10.5pt" o:ole="">
+          <v:shape id="_x0000_i1091" type="#_x0000_t75" style="width:8.85pt;height:10.2pt" o:ole="">
             <v:imagedata r:id="rId117" o:title=""/>
           </v:shape>
-          <o:OLEObject Type="Embed" ProgID="Equation.DSMT4" ShapeID="_x0000_i1091" DrawAspect="Content" ObjectID="_1788721348" r:id="rId126"/>
+          <o:OLEObject Type="Embed" ProgID="Equation.DSMT4" ShapeID="_x0000_i1091" DrawAspect="Content" ObjectID="_1789409252" r:id="rId126"/>
         </w:object>
       </w:r>
       <w:r>
@@ -9581,10 +9456,10 @@
           <w:position w:val="-4"/>
         </w:rPr>
         <w:object w:dxaOrig="180" w:dyaOrig="200" w14:anchorId="5BD9CEC8">
-          <v:shape id="_x0000_i1092" type="#_x0000_t75" style="width:9pt;height:10.5pt" o:ole="">
+          <v:shape id="_x0000_i1092" type="#_x0000_t75" style="width:8.85pt;height:10.2pt" o:ole="">
             <v:imagedata r:id="rId112" o:title=""/>
           </v:shape>
-          <o:OLEObject Type="Embed" ProgID="Equation.DSMT4" ShapeID="_x0000_i1092" DrawAspect="Content" ObjectID="_1788721349" r:id="rId127"/>
+          <o:OLEObject Type="Embed" ProgID="Equation.DSMT4" ShapeID="_x0000_i1092" DrawAspect="Content" ObjectID="_1789409253" r:id="rId127"/>
         </w:object>
       </w:r>
       <w:r>
@@ -9595,10 +9470,10 @@
           <w:position w:val="-4"/>
         </w:rPr>
         <w:object w:dxaOrig="180" w:dyaOrig="200" w14:anchorId="4DDEC74A">
-          <v:shape id="_x0000_i1093" type="#_x0000_t75" style="width:9pt;height:10.5pt" o:ole="">
+          <v:shape id="_x0000_i1093" type="#_x0000_t75" style="width:8.85pt;height:10.2pt" o:ole="">
             <v:imagedata r:id="rId117" o:title=""/>
           </v:shape>
-          <o:OLEObject Type="Embed" ProgID="Equation.DSMT4" ShapeID="_x0000_i1093" DrawAspect="Content" ObjectID="_1788721350" r:id="rId128"/>
+          <o:OLEObject Type="Embed" ProgID="Equation.DSMT4" ShapeID="_x0000_i1093" DrawAspect="Content" ObjectID="_1789409254" r:id="rId128"/>
         </w:object>
       </w:r>
       <w:r>
@@ -9609,10 +9484,10 @@
           <w:position w:val="-4"/>
         </w:rPr>
         <w:object w:dxaOrig="180" w:dyaOrig="200" w14:anchorId="76904CA7">
-          <v:shape id="_x0000_i1094" type="#_x0000_t75" style="width:9pt;height:10.5pt" o:ole="">
+          <v:shape id="_x0000_i1094" type="#_x0000_t75" style="width:8.85pt;height:10.2pt" o:ole="">
             <v:imagedata r:id="rId112" o:title=""/>
           </v:shape>
-          <o:OLEObject Type="Embed" ProgID="Equation.DSMT4" ShapeID="_x0000_i1094" DrawAspect="Content" ObjectID="_1788721351" r:id="rId129"/>
+          <o:OLEObject Type="Embed" ProgID="Equation.DSMT4" ShapeID="_x0000_i1094" DrawAspect="Content" ObjectID="_1789409255" r:id="rId129"/>
         </w:object>
       </w:r>
       <w:r>
@@ -9623,10 +9498,10 @@
           <w:position w:val="-4"/>
         </w:rPr>
         <w:object w:dxaOrig="180" w:dyaOrig="200" w14:anchorId="18D99CA7">
-          <v:shape id="_x0000_i1095" type="#_x0000_t75" style="width:9pt;height:10.5pt" o:ole="">
+          <v:shape id="_x0000_i1095" type="#_x0000_t75" style="width:8.85pt;height:10.2pt" o:ole="">
             <v:imagedata r:id="rId117" o:title=""/>
           </v:shape>
-          <o:OLEObject Type="Embed" ProgID="Equation.DSMT4" ShapeID="_x0000_i1095" DrawAspect="Content" ObjectID="_1788721352" r:id="rId130"/>
+          <o:OLEObject Type="Embed" ProgID="Equation.DSMT4" ShapeID="_x0000_i1095" DrawAspect="Content" ObjectID="_1789409256" r:id="rId130"/>
         </w:object>
       </w:r>
       <w:r>
@@ -9640,10 +9515,10 @@
           <w:position w:val="-4"/>
         </w:rPr>
         <w:object w:dxaOrig="180" w:dyaOrig="200" w14:anchorId="6DFCBD15">
-          <v:shape id="_x0000_i1096" type="#_x0000_t75" style="width:9pt;height:10.5pt" o:ole="">
+          <v:shape id="_x0000_i1096" type="#_x0000_t75" style="width:8.85pt;height:10.2pt" o:ole="">
             <v:imagedata r:id="rId112" o:title=""/>
           </v:shape>
-          <o:OLEObject Type="Embed" ProgID="Equation.DSMT4" ShapeID="_x0000_i1096" DrawAspect="Content" ObjectID="_1788721353" r:id="rId131"/>
+          <o:OLEObject Type="Embed" ProgID="Equation.DSMT4" ShapeID="_x0000_i1096" DrawAspect="Content" ObjectID="_1789409257" r:id="rId131"/>
         </w:object>
       </w:r>
       <w:r>
@@ -9683,10 +9558,10 @@
           <w:position w:val="-32"/>
         </w:rPr>
         <w:object w:dxaOrig="3940" w:dyaOrig="900" w14:anchorId="4E26788E">
-          <v:shape id="_x0000_i1097" type="#_x0000_t75" style="width:197.25pt;height:45pt" o:ole="">
+          <v:shape id="_x0000_i1097" type="#_x0000_t75" style="width:197pt;height:44.85pt" o:ole="">
             <v:imagedata r:id="rId132" o:title=""/>
           </v:shape>
-          <o:OLEObject Type="Embed" ProgID="Equation.DSMT4" ShapeID="_x0000_i1097" DrawAspect="Content" ObjectID="_1788721354" r:id="rId133"/>
+          <o:OLEObject Type="Embed" ProgID="Equation.DSMT4" ShapeID="_x0000_i1097" DrawAspect="Content" ObjectID="_1789409258" r:id="rId133"/>
         </w:object>
       </w:r>
     </w:p>
@@ -9700,10 +9575,10 @@
           <w:position w:val="-32"/>
         </w:rPr>
         <w:object w:dxaOrig="4000" w:dyaOrig="900" w14:anchorId="09342C5C">
-          <v:shape id="_x0000_i1098" type="#_x0000_t75" style="width:199.5pt;height:45pt" o:ole="">
+          <v:shape id="_x0000_i1098" type="#_x0000_t75" style="width:199.7pt;height:44.85pt" o:ole="">
             <v:imagedata r:id="rId134" o:title=""/>
           </v:shape>
-          <o:OLEObject Type="Embed" ProgID="Equation.DSMT4" ShapeID="_x0000_i1098" DrawAspect="Content" ObjectID="_1788721355" r:id="rId135"/>
+          <o:OLEObject Type="Embed" ProgID="Equation.DSMT4" ShapeID="_x0000_i1098" DrawAspect="Content" ObjectID="_1789409259" r:id="rId135"/>
         </w:object>
       </w:r>
     </w:p>
@@ -9717,10 +9592,10 @@
           <w:position w:val="-32"/>
         </w:rPr>
         <w:object w:dxaOrig="3739" w:dyaOrig="900" w14:anchorId="3CBC850B">
-          <v:shape id="_x0000_i1099" type="#_x0000_t75" style="width:186.75pt;height:45pt" o:ole="">
+          <v:shape id="_x0000_i1099" type="#_x0000_t75" style="width:186.8pt;height:44.85pt" o:ole="">
             <v:imagedata r:id="rId136" o:title=""/>
           </v:shape>
-          <o:OLEObject Type="Embed" ProgID="Equation.DSMT4" ShapeID="_x0000_i1099" DrawAspect="Content" ObjectID="_1788721356" r:id="rId137"/>
+          <o:OLEObject Type="Embed" ProgID="Equation.DSMT4" ShapeID="_x0000_i1099" DrawAspect="Content" ObjectID="_1789409260" r:id="rId137"/>
         </w:object>
       </w:r>
     </w:p>
@@ -9734,10 +9609,10 @@
           <w:position w:val="-32"/>
         </w:rPr>
         <w:object w:dxaOrig="3840" w:dyaOrig="900" w14:anchorId="49CCCFC2">
-          <v:shape id="_x0000_i1100" type="#_x0000_t75" style="width:192.75pt;height:45pt" o:ole="">
+          <v:shape id="_x0000_i1100" type="#_x0000_t75" style="width:192.9pt;height:44.85pt" o:ole="">
             <v:imagedata r:id="rId138" o:title=""/>
           </v:shape>
-          <o:OLEObject Type="Embed" ProgID="Equation.DSMT4" ShapeID="_x0000_i1100" DrawAspect="Content" ObjectID="_1788721357" r:id="rId139"/>
+          <o:OLEObject Type="Embed" ProgID="Equation.DSMT4" ShapeID="_x0000_i1100" DrawAspect="Content" ObjectID="_1789409261" r:id="rId139"/>
         </w:object>
       </w:r>
     </w:p>
@@ -9762,10 +9637,10 @@
           <w:position w:val="-30"/>
         </w:rPr>
         <w:object w:dxaOrig="4660" w:dyaOrig="720" w14:anchorId="5F58233A">
-          <v:shape id="_x0000_i1101" type="#_x0000_t75" style="width:233.25pt;height:36.75pt" o:ole="">
+          <v:shape id="_x0000_i1101" type="#_x0000_t75" style="width:233pt;height:36.7pt" o:ole="">
             <v:imagedata r:id="rId140" o:title=""/>
           </v:shape>
-          <o:OLEObject Type="Embed" ProgID="Equation.DSMT4" ShapeID="_x0000_i1101" DrawAspect="Content" ObjectID="_1788721358" r:id="rId141"/>
+          <o:OLEObject Type="Embed" ProgID="Equation.DSMT4" ShapeID="_x0000_i1101" DrawAspect="Content" ObjectID="_1789409262" r:id="rId141"/>
         </w:object>
       </w:r>
     </w:p>
@@ -9779,10 +9654,10 @@
           <w:position w:val="-30"/>
         </w:rPr>
         <w:object w:dxaOrig="4740" w:dyaOrig="720" w14:anchorId="59539643">
-          <v:shape id="_x0000_i1102" type="#_x0000_t75" style="width:237.75pt;height:36.75pt" o:ole="">
+          <v:shape id="_x0000_i1102" type="#_x0000_t75" style="width:237.75pt;height:36.7pt" o:ole="">
             <v:imagedata r:id="rId142" o:title=""/>
           </v:shape>
-          <o:OLEObject Type="Embed" ProgID="Equation.DSMT4" ShapeID="_x0000_i1102" DrawAspect="Content" ObjectID="_1788721359" r:id="rId143"/>
+          <o:OLEObject Type="Embed" ProgID="Equation.DSMT4" ShapeID="_x0000_i1102" DrawAspect="Content" ObjectID="_1789409263" r:id="rId143"/>
         </w:object>
       </w:r>
     </w:p>
@@ -9796,10 +9671,10 @@
           <w:position w:val="-30"/>
         </w:rPr>
         <w:object w:dxaOrig="5480" w:dyaOrig="720" w14:anchorId="041DFB56">
-          <v:shape id="_x0000_i1103" type="#_x0000_t75" style="width:273.75pt;height:36.75pt" o:ole="">
+          <v:shape id="_x0000_i1103" type="#_x0000_t75" style="width:273.75pt;height:36.7pt" o:ole="">
             <v:imagedata r:id="rId144" o:title=""/>
           </v:shape>
-          <o:OLEObject Type="Embed" ProgID="Equation.DSMT4" ShapeID="_x0000_i1103" DrawAspect="Content" ObjectID="_1788721360" r:id="rId145"/>
+          <o:OLEObject Type="Embed" ProgID="Equation.DSMT4" ShapeID="_x0000_i1103" DrawAspect="Content" ObjectID="_1789409264" r:id="rId145"/>
         </w:object>
       </w:r>
     </w:p>
@@ -9813,10 +9688,10 @@
           <w:position w:val="-30"/>
         </w:rPr>
         <w:object w:dxaOrig="5580" w:dyaOrig="720" w14:anchorId="00918391">
-          <v:shape id="_x0000_i1104" type="#_x0000_t75" style="width:279pt;height:36.75pt" o:ole="">
+          <v:shape id="_x0000_i1104" type="#_x0000_t75" style="width:279.15pt;height:36.7pt" o:ole="">
             <v:imagedata r:id="rId146" o:title=""/>
           </v:shape>
-          <o:OLEObject Type="Embed" ProgID="Equation.DSMT4" ShapeID="_x0000_i1104" DrawAspect="Content" ObjectID="_1788721361" r:id="rId147"/>
+          <o:OLEObject Type="Embed" ProgID="Equation.DSMT4" ShapeID="_x0000_i1104" DrawAspect="Content" ObjectID="_1789409265" r:id="rId147"/>
         </w:object>
       </w:r>
     </w:p>
@@ -9838,10 +9713,10 @@
           <w:position w:val="-24"/>
         </w:rPr>
         <w:object w:dxaOrig="5080" w:dyaOrig="620" w14:anchorId="40475C76">
-          <v:shape id="_x0000_i1105" type="#_x0000_t75" style="width:254.25pt;height:30.75pt" o:ole="">
+          <v:shape id="_x0000_i1105" type="#_x0000_t75" style="width:254.05pt;height:30.55pt" o:ole="">
             <v:imagedata r:id="rId148" o:title=""/>
           </v:shape>
-          <o:OLEObject Type="Embed" ProgID="Equation.DSMT4" ShapeID="_x0000_i1105" DrawAspect="Content" ObjectID="_1788721362" r:id="rId149"/>
+          <o:OLEObject Type="Embed" ProgID="Equation.DSMT4" ShapeID="_x0000_i1105" DrawAspect="Content" ObjectID="_1789409266" r:id="rId149"/>
         </w:object>
       </w:r>
       <w:r>
@@ -9884,10 +9759,10 @@
           <w:position w:val="-32"/>
         </w:rPr>
         <w:object w:dxaOrig="3379" w:dyaOrig="780" w14:anchorId="7BD60FDA">
-          <v:shape id="_x0000_i1106" type="#_x0000_t75" style="width:168pt;height:39pt" o:ole="">
+          <v:shape id="_x0000_i1106" type="#_x0000_t75" style="width:167.75pt;height:38.7pt" o:ole="">
             <v:imagedata r:id="rId150" o:title=""/>
           </v:shape>
-          <o:OLEObject Type="Embed" ProgID="Equation.DSMT4" ShapeID="_x0000_i1106" DrawAspect="Content" ObjectID="_1788721363" r:id="rId151"/>
+          <o:OLEObject Type="Embed" ProgID="Equation.DSMT4" ShapeID="_x0000_i1106" DrawAspect="Content" ObjectID="_1789409267" r:id="rId151"/>
         </w:object>
       </w:r>
     </w:p>
@@ -9949,10 +9824,10 @@
           <w:position w:val="-12"/>
         </w:rPr>
         <w:object w:dxaOrig="380" w:dyaOrig="360" w14:anchorId="28C9B338">
-          <v:shape id="_x0000_i1107" type="#_x0000_t75" style="width:18.75pt;height:18.75pt" o:ole="">
+          <v:shape id="_x0000_i1107" type="#_x0000_t75" style="width:19pt;height:19pt" o:ole="">
             <v:imagedata r:id="rId152" o:title=""/>
           </v:shape>
-          <o:OLEObject Type="Embed" ProgID="Equation.DSMT4" ShapeID="_x0000_i1107" DrawAspect="Content" ObjectID="_1788721364" r:id="rId153"/>
+          <o:OLEObject Type="Embed" ProgID="Equation.DSMT4" ShapeID="_x0000_i1107" DrawAspect="Content" ObjectID="_1789409268" r:id="rId153"/>
         </w:object>
       </w:r>
       <w:r>
@@ -9981,10 +9856,10 @@
           <w:position w:val="-12"/>
         </w:rPr>
         <w:object w:dxaOrig="5420" w:dyaOrig="360" w14:anchorId="074D2DDA">
-          <v:shape id="_x0000_i1108" type="#_x0000_t75" style="width:270.75pt;height:18.75pt" o:ole="">
+          <v:shape id="_x0000_i1108" type="#_x0000_t75" style="width:271pt;height:19pt" o:ole="">
             <v:imagedata r:id="rId154" o:title=""/>
           </v:shape>
-          <o:OLEObject Type="Embed" ProgID="Equation.DSMT4" ShapeID="_x0000_i1108" DrawAspect="Content" ObjectID="_1788721365" r:id="rId155"/>
+          <o:OLEObject Type="Embed" ProgID="Equation.DSMT4" ShapeID="_x0000_i1108" DrawAspect="Content" ObjectID="_1789409269" r:id="rId155"/>
         </w:object>
       </w:r>
       <w:r>
@@ -9998,10 +9873,10 @@
           <w:position w:val="-12"/>
         </w:rPr>
         <w:object w:dxaOrig="380" w:dyaOrig="360" w14:anchorId="5F586C6D">
-          <v:shape id="_x0000_i1109" type="#_x0000_t75" style="width:18.75pt;height:18.75pt" o:ole="">
+          <v:shape id="_x0000_i1109" type="#_x0000_t75" style="width:19pt;height:19pt" o:ole="">
             <v:imagedata r:id="rId156" o:title=""/>
           </v:shape>
-          <o:OLEObject Type="Embed" ProgID="Equation.DSMT4" ShapeID="_x0000_i1109" DrawAspect="Content" ObjectID="_1788721366" r:id="rId157"/>
+          <o:OLEObject Type="Embed" ProgID="Equation.DSMT4" ShapeID="_x0000_i1109" DrawAspect="Content" ObjectID="_1789409270" r:id="rId157"/>
         </w:object>
       </w:r>
       <w:r>
@@ -10023,10 +9898,10 @@
           <w:position w:val="-14"/>
         </w:rPr>
         <w:object w:dxaOrig="480" w:dyaOrig="380" w14:anchorId="24F9ABBD">
-          <v:shape id="_x0000_i1110" type="#_x0000_t75" style="width:24pt;height:18.75pt" o:ole="">
+          <v:shape id="_x0000_i1110" type="#_x0000_t75" style="width:23.75pt;height:19pt" o:ole="">
             <v:imagedata r:id="rId158" o:title=""/>
           </v:shape>
-          <o:OLEObject Type="Embed" ProgID="Equation.DSMT4" ShapeID="_x0000_i1110" DrawAspect="Content" ObjectID="_1788721367" r:id="rId159"/>
+          <o:OLEObject Type="Embed" ProgID="Equation.DSMT4" ShapeID="_x0000_i1110" DrawAspect="Content" ObjectID="_1789409271" r:id="rId159"/>
         </w:object>
       </w:r>
       <w:r>
@@ -10054,10 +9929,10 @@
           <w:position w:val="-14"/>
         </w:rPr>
         <w:object w:dxaOrig="480" w:dyaOrig="380" w14:anchorId="5F66CD12">
-          <v:shape id="_x0000_i1111" type="#_x0000_t75" style="width:24pt;height:18.75pt" o:ole="">
+          <v:shape id="_x0000_i1111" type="#_x0000_t75" style="width:23.75pt;height:19pt" o:ole="">
             <v:imagedata r:id="rId158" o:title=""/>
           </v:shape>
-          <o:OLEObject Type="Embed" ProgID="Equation.DSMT4" ShapeID="_x0000_i1111" DrawAspect="Content" ObjectID="_1788721368" r:id="rId160"/>
+          <o:OLEObject Type="Embed" ProgID="Equation.DSMT4" ShapeID="_x0000_i1111" DrawAspect="Content" ObjectID="_1789409272" r:id="rId160"/>
         </w:object>
       </w:r>
       <w:r>
@@ -10093,10 +9968,10 @@
           <w:position w:val="-32"/>
         </w:rPr>
         <w:object w:dxaOrig="7880" w:dyaOrig="780" w14:anchorId="2B6A825D">
-          <v:shape id="_x0000_i1112" type="#_x0000_t75" style="width:393.75pt;height:39pt" o:ole="">
+          <v:shape id="_x0000_i1112" type="#_x0000_t75" style="width:393.3pt;height:38.7pt" o:ole="">
             <v:imagedata r:id="rId161" o:title=""/>
           </v:shape>
-          <o:OLEObject Type="Embed" ProgID="Equation.DSMT4" ShapeID="_x0000_i1112" DrawAspect="Content" ObjectID="_1788721369" r:id="rId162"/>
+          <o:OLEObject Type="Embed" ProgID="Equation.DSMT4" ShapeID="_x0000_i1112" DrawAspect="Content" ObjectID="_1789409273" r:id="rId162"/>
         </w:object>
       </w:r>
     </w:p>
@@ -10115,10 +9990,10 @@
           <w:position w:val="-12"/>
         </w:rPr>
         <w:object w:dxaOrig="300" w:dyaOrig="360" w14:anchorId="6D22A0D6">
-          <v:shape id="_x0000_i1113" type="#_x0000_t75" style="width:15pt;height:18.75pt" o:ole="">
+          <v:shape id="_x0000_i1113" type="#_x0000_t75" style="width:14.95pt;height:19pt" o:ole="">
             <v:imagedata r:id="rId163" o:title=""/>
           </v:shape>
-          <o:OLEObject Type="Embed" ProgID="Equation.DSMT4" ShapeID="_x0000_i1113" DrawAspect="Content" ObjectID="_1788721370" r:id="rId164"/>
+          <o:OLEObject Type="Embed" ProgID="Equation.DSMT4" ShapeID="_x0000_i1113" DrawAspect="Content" ObjectID="_1789409274" r:id="rId164"/>
         </w:object>
       </w:r>
       <w:r>
@@ -10154,10 +10029,10 @@
           <w:position w:val="-32"/>
         </w:rPr>
         <w:object w:dxaOrig="7380" w:dyaOrig="780" w14:anchorId="3CAF769C">
-          <v:shape id="_x0000_i1114" type="#_x0000_t75" style="width:369pt;height:39pt" o:ole="">
+          <v:shape id="_x0000_i1114" type="#_x0000_t75" style="width:368.85pt;height:38.7pt" o:ole="">
             <v:imagedata r:id="rId165" o:title=""/>
           </v:shape>
-          <o:OLEObject Type="Embed" ProgID="Equation.DSMT4" ShapeID="_x0000_i1114" DrawAspect="Content" ObjectID="_1788721371" r:id="rId166"/>
+          <o:OLEObject Type="Embed" ProgID="Equation.DSMT4" ShapeID="_x0000_i1114" DrawAspect="Content" ObjectID="_1789409275" r:id="rId166"/>
         </w:object>
       </w:r>
     </w:p>
@@ -10194,10 +10069,10 @@
           <w:position w:val="-12"/>
         </w:rPr>
         <w:object w:dxaOrig="3860" w:dyaOrig="360" w14:anchorId="10B286DB">
-          <v:shape id="_x0000_i1115" type="#_x0000_t75" style="width:192.75pt;height:18.75pt" o:ole="">
+          <v:shape id="_x0000_i1115" type="#_x0000_t75" style="width:192.9pt;height:19pt" o:ole="">
             <v:imagedata r:id="rId167" o:title=""/>
           </v:shape>
-          <o:OLEObject Type="Embed" ProgID="Equation.DSMT4" ShapeID="_x0000_i1115" DrawAspect="Content" ObjectID="_1788721372" r:id="rId168"/>
+          <o:OLEObject Type="Embed" ProgID="Equation.DSMT4" ShapeID="_x0000_i1115" DrawAspect="Content" ObjectID="_1789409276" r:id="rId168"/>
         </w:object>
       </w:r>
     </w:p>
@@ -10264,10 +10139,10 @@
           <w:position w:val="-28"/>
         </w:rPr>
         <w:object w:dxaOrig="4340" w:dyaOrig="700" w14:anchorId="09A27569">
-          <v:shape id="_x0000_i1116" type="#_x0000_t75" style="width:216.75pt;height:35.25pt" o:ole="">
+          <v:shape id="_x0000_i1116" type="#_x0000_t75" style="width:216.7pt;height:35.3pt" o:ole="">
             <v:imagedata r:id="rId169" o:title=""/>
           </v:shape>
-          <o:OLEObject Type="Embed" ProgID="Equation.DSMT4" ShapeID="_x0000_i1116" DrawAspect="Content" ObjectID="_1788721373" r:id="rId170"/>
+          <o:OLEObject Type="Embed" ProgID="Equation.DSMT4" ShapeID="_x0000_i1116" DrawAspect="Content" ObjectID="_1789409277" r:id="rId170"/>
         </w:object>
       </w:r>
     </w:p>
@@ -10298,10 +10173,10 @@
           <w:position w:val="-4"/>
         </w:rPr>
         <w:object w:dxaOrig="180" w:dyaOrig="200" w14:anchorId="5C1EFD95">
-          <v:shape id="_x0000_i1117" type="#_x0000_t75" style="width:9pt;height:10.5pt" o:ole="">
+          <v:shape id="_x0000_i1117" type="#_x0000_t75" style="width:8.85pt;height:10.2pt" o:ole="">
             <v:imagedata r:id="rId171" o:title=""/>
           </v:shape>
-          <o:OLEObject Type="Embed" ProgID="Equation.DSMT4" ShapeID="_x0000_i1117" DrawAspect="Content" ObjectID="_1788721374" r:id="rId172"/>
+          <o:OLEObject Type="Embed" ProgID="Equation.DSMT4" ShapeID="_x0000_i1117" DrawAspect="Content" ObjectID="_1789409278" r:id="rId172"/>
         </w:object>
       </w:r>
       <w:r>
@@ -10321,10 +10196,10 @@
           <w:position w:val="-4"/>
         </w:rPr>
         <w:object w:dxaOrig="180" w:dyaOrig="200" w14:anchorId="6F337705">
-          <v:shape id="_x0000_i1118" type="#_x0000_t75" style="width:9pt;height:10.5pt" o:ole="">
+          <v:shape id="_x0000_i1118" type="#_x0000_t75" style="width:8.85pt;height:10.2pt" o:ole="">
             <v:imagedata r:id="rId173" o:title=""/>
           </v:shape>
-          <o:OLEObject Type="Embed" ProgID="Equation.DSMT4" ShapeID="_x0000_i1118" DrawAspect="Content" ObjectID="_1788721375" r:id="rId174"/>
+          <o:OLEObject Type="Embed" ProgID="Equation.DSMT4" ShapeID="_x0000_i1118" DrawAspect="Content" ObjectID="_1789409279" r:id="rId174"/>
         </w:object>
       </w:r>
       <w:r>
@@ -10363,10 +10238,10 @@
           <w:position w:val="-48"/>
         </w:rPr>
         <w:object w:dxaOrig="3840" w:dyaOrig="1080" w14:anchorId="538461F7">
-          <v:shape id="_x0000_i1119" type="#_x0000_t75" style="width:192.75pt;height:54pt" o:ole="">
+          <v:shape id="_x0000_i1119" type="#_x0000_t75" style="width:192.9pt;height:54.35pt" o:ole="">
             <v:imagedata r:id="rId175" o:title=""/>
           </v:shape>
-          <o:OLEObject Type="Embed" ProgID="Equation.DSMT4" ShapeID="_x0000_i1119" DrawAspect="Content" ObjectID="_1788721376" r:id="rId176"/>
+          <o:OLEObject Type="Embed" ProgID="Equation.DSMT4" ShapeID="_x0000_i1119" DrawAspect="Content" ObjectID="_1789409280" r:id="rId176"/>
         </w:object>
       </w:r>
       <w:r>
@@ -10385,10 +10260,10 @@
           <w:position w:val="-30"/>
         </w:rPr>
         <w:object w:dxaOrig="1420" w:dyaOrig="680" w14:anchorId="6493ED2F">
-          <v:shape id="_x0000_i1120" type="#_x0000_t75" style="width:71.25pt;height:33.75pt" o:ole="">
+          <v:shape id="_x0000_i1120" type="#_x0000_t75" style="width:71.3pt;height:33.95pt" o:ole="">
             <v:imagedata r:id="rId177" o:title=""/>
           </v:shape>
-          <o:OLEObject Type="Embed" ProgID="Equation.DSMT4" ShapeID="_x0000_i1120" DrawAspect="Content" ObjectID="_1788721377" r:id="rId178"/>
+          <o:OLEObject Type="Embed" ProgID="Equation.DSMT4" ShapeID="_x0000_i1120" DrawAspect="Content" ObjectID="_1789409281" r:id="rId178"/>
         </w:object>
       </w:r>
     </w:p>
@@ -10407,10 +10282,10 @@
           <w:position w:val="-24"/>
         </w:rPr>
         <w:object w:dxaOrig="4720" w:dyaOrig="660" w14:anchorId="21B38D13">
-          <v:shape id="_x0000_i1121" type="#_x0000_t75" style="width:235.5pt;height:33.75pt" o:ole="">
+          <v:shape id="_x0000_i1121" type="#_x0000_t75" style="width:235.7pt;height:33.95pt" o:ole="">
             <v:imagedata r:id="rId179" o:title=""/>
           </v:shape>
-          <o:OLEObject Type="Embed" ProgID="Equation.DSMT4" ShapeID="_x0000_i1121" DrawAspect="Content" ObjectID="_1788721378" r:id="rId180"/>
+          <o:OLEObject Type="Embed" ProgID="Equation.DSMT4" ShapeID="_x0000_i1121" DrawAspect="Content" ObjectID="_1789409282" r:id="rId180"/>
         </w:object>
       </w:r>
     </w:p>
@@ -10461,10 +10336,10 @@
           <w:position w:val="-14"/>
         </w:rPr>
         <w:object w:dxaOrig="6160" w:dyaOrig="460" w14:anchorId="4B47C0D8">
-          <v:shape id="_x0000_i1122" type="#_x0000_t75" style="width:307.5pt;height:23.25pt" o:ole="">
+          <v:shape id="_x0000_i1122" type="#_x0000_t75" style="width:307.7pt;height:23.1pt" o:ole="">
             <v:imagedata r:id="rId181" o:title=""/>
           </v:shape>
-          <o:OLEObject Type="Embed" ProgID="Equation.DSMT4" ShapeID="_x0000_i1122" DrawAspect="Content" ObjectID="_1788721379" r:id="rId182"/>
+          <o:OLEObject Type="Embed" ProgID="Equation.DSMT4" ShapeID="_x0000_i1122" DrawAspect="Content" ObjectID="_1789409283" r:id="rId182"/>
         </w:object>
       </w:r>
     </w:p>
@@ -10546,10 +10421,10 @@
           <w:position w:val="-16"/>
         </w:rPr>
         <w:object w:dxaOrig="2900" w:dyaOrig="460" w14:anchorId="1ABDFD55">
-          <v:shape id="_x0000_i1123" type="#_x0000_t75" style="width:144.75pt;height:23.25pt" o:ole="">
+          <v:shape id="_x0000_i1123" type="#_x0000_t75" style="width:144.7pt;height:23.1pt" o:ole="">
             <v:imagedata r:id="rId183" o:title=""/>
           </v:shape>
-          <o:OLEObject Type="Embed" ProgID="Equation.DSMT4" ShapeID="_x0000_i1123" DrawAspect="Content" ObjectID="_1788721380" r:id="rId184"/>
+          <o:OLEObject Type="Embed" ProgID="Equation.DSMT4" ShapeID="_x0000_i1123" DrawAspect="Content" ObjectID="_1789409284" r:id="rId184"/>
         </w:object>
       </w:r>
     </w:p>
@@ -10574,10 +10449,10 @@
           <w:position w:val="-30"/>
         </w:rPr>
         <w:object w:dxaOrig="4560" w:dyaOrig="720" w14:anchorId="05AC57B6">
-          <v:shape id="_x0000_i1124" type="#_x0000_t75" style="width:228pt;height:36pt" o:ole="">
+          <v:shape id="_x0000_i1124" type="#_x0000_t75" style="width:228.25pt;height:36pt" o:ole="">
             <v:imagedata r:id="rId185" o:title=""/>
           </v:shape>
-          <o:OLEObject Type="Embed" ProgID="Equation.DSMT4" ShapeID="_x0000_i1124" DrawAspect="Content" ObjectID="_1788721381" r:id="rId186"/>
+          <o:OLEObject Type="Embed" ProgID="Equation.DSMT4" ShapeID="_x0000_i1124" DrawAspect="Content" ObjectID="_1789409285" r:id="rId186"/>
         </w:object>
       </w:r>
       <w:r>
@@ -10600,10 +10475,10 @@
           <w:position w:val="-32"/>
         </w:rPr>
         <w:object w:dxaOrig="4920" w:dyaOrig="760" w14:anchorId="3FAD8C93">
-          <v:shape id="_x0000_i1125" type="#_x0000_t75" style="width:246pt;height:38.25pt" o:ole="">
+          <v:shape id="_x0000_i1125" type="#_x0000_t75" style="width:245.9pt;height:38.05pt" o:ole="">
             <v:imagedata r:id="rId187" o:title=""/>
           </v:shape>
-          <o:OLEObject Type="Embed" ProgID="Equation.DSMT4" ShapeID="_x0000_i1125" DrawAspect="Content" ObjectID="_1788721382" r:id="rId188"/>
+          <o:OLEObject Type="Embed" ProgID="Equation.DSMT4" ShapeID="_x0000_i1125" DrawAspect="Content" ObjectID="_1789409286" r:id="rId188"/>
         </w:object>
       </w:r>
     </w:p>
@@ -10634,10 +10509,10 @@
           <w:position w:val="-32"/>
         </w:rPr>
         <w:object w:dxaOrig="4280" w:dyaOrig="760" w14:anchorId="7FF6CABA">
-          <v:shape id="_x0000_i1126" type="#_x0000_t75" style="width:214.5pt;height:38.25pt" o:ole="">
+          <v:shape id="_x0000_i1126" type="#_x0000_t75" style="width:214.65pt;height:38.05pt" o:ole="">
             <v:imagedata r:id="rId189" o:title=""/>
           </v:shape>
-          <o:OLEObject Type="Embed" ProgID="Equation.DSMT4" ShapeID="_x0000_i1126" DrawAspect="Content" ObjectID="_1788721383" r:id="rId190"/>
+          <o:OLEObject Type="Embed" ProgID="Equation.DSMT4" ShapeID="_x0000_i1126" DrawAspect="Content" ObjectID="_1789409287" r:id="rId190"/>
         </w:object>
       </w:r>
     </w:p>
@@ -10653,10 +10528,10 @@
           <w:position w:val="-12"/>
         </w:rPr>
         <w:object w:dxaOrig="300" w:dyaOrig="360" w14:anchorId="39CC2DEB">
-          <v:shape id="_x0000_i1127" type="#_x0000_t75" style="width:15pt;height:18.75pt" o:ole="">
+          <v:shape id="_x0000_i1127" type="#_x0000_t75" style="width:14.95pt;height:19pt" o:ole="">
             <v:imagedata r:id="rId191" o:title=""/>
           </v:shape>
-          <o:OLEObject Type="Embed" ProgID="Equation.DSMT4" ShapeID="_x0000_i1127" DrawAspect="Content" ObjectID="_1788721384" r:id="rId192"/>
+          <o:OLEObject Type="Embed" ProgID="Equation.DSMT4" ShapeID="_x0000_i1127" DrawAspect="Content" ObjectID="_1789409288" r:id="rId192"/>
         </w:object>
       </w:r>
       <w:r>
@@ -10672,10 +10547,10 @@
           <w:position w:val="-12"/>
         </w:rPr>
         <w:object w:dxaOrig="300" w:dyaOrig="360" w14:anchorId="690A5D05">
-          <v:shape id="_x0000_i1128" type="#_x0000_t75" style="width:15pt;height:18.75pt" o:ole="">
+          <v:shape id="_x0000_i1128" type="#_x0000_t75" style="width:14.95pt;height:19pt" o:ole="">
             <v:imagedata r:id="rId193" o:title=""/>
           </v:shape>
-          <o:OLEObject Type="Embed" ProgID="Equation.DSMT4" ShapeID="_x0000_i1128" DrawAspect="Content" ObjectID="_1788721385" r:id="rId194"/>
+          <o:OLEObject Type="Embed" ProgID="Equation.DSMT4" ShapeID="_x0000_i1128" DrawAspect="Content" ObjectID="_1789409289" r:id="rId194"/>
         </w:object>
       </w:r>
       <w:r>
@@ -10686,10 +10561,10 @@
           <w:position w:val="-12"/>
         </w:rPr>
         <w:object w:dxaOrig="3019" w:dyaOrig="360" w14:anchorId="4D9F820D">
-          <v:shape id="_x0000_i1129" type="#_x0000_t75" style="width:150.75pt;height:18.75pt" o:ole="">
+          <v:shape id="_x0000_i1129" type="#_x0000_t75" style="width:150.8pt;height:19pt" o:ole="">
             <v:imagedata r:id="rId195" o:title=""/>
           </v:shape>
-          <o:OLEObject Type="Embed" ProgID="Equation.DSMT4" ShapeID="_x0000_i1129" DrawAspect="Content" ObjectID="_1788721386" r:id="rId196"/>
+          <o:OLEObject Type="Embed" ProgID="Equation.DSMT4" ShapeID="_x0000_i1129" DrawAspect="Content" ObjectID="_1789409290" r:id="rId196"/>
         </w:object>
       </w:r>
     </w:p>
@@ -10706,10 +10581,10 @@
           <w:position w:val="-12"/>
         </w:rPr>
         <w:object w:dxaOrig="320" w:dyaOrig="360" w14:anchorId="7B4D0283">
-          <v:shape id="_x0000_i1130" type="#_x0000_t75" style="width:16.5pt;height:18.75pt" o:ole="">
+          <v:shape id="_x0000_i1130" type="#_x0000_t75" style="width:16.3pt;height:19pt" o:ole="">
             <v:imagedata r:id="rId197" o:title=""/>
           </v:shape>
-          <o:OLEObject Type="Embed" ProgID="Equation.DSMT4" ShapeID="_x0000_i1130" DrawAspect="Content" ObjectID="_1788721387" r:id="rId198"/>
+          <o:OLEObject Type="Embed" ProgID="Equation.DSMT4" ShapeID="_x0000_i1130" DrawAspect="Content" ObjectID="_1789409291" r:id="rId198"/>
         </w:object>
       </w:r>
       <w:r>
@@ -10720,10 +10595,10 @@
           <w:position w:val="-24"/>
         </w:rPr>
         <w:object w:dxaOrig="3260" w:dyaOrig="620" w14:anchorId="54665AF8">
-          <v:shape id="_x0000_i1131" type="#_x0000_t75" style="width:162.75pt;height:30.75pt" o:ole="">
+          <v:shape id="_x0000_i1131" type="#_x0000_t75" style="width:162.35pt;height:30.55pt" o:ole="">
             <v:imagedata r:id="rId199" o:title=""/>
           </v:shape>
-          <o:OLEObject Type="Embed" ProgID="Equation.DSMT4" ShapeID="_x0000_i1131" DrawAspect="Content" ObjectID="_1788721388" r:id="rId200"/>
+          <o:OLEObject Type="Embed" ProgID="Equation.DSMT4" ShapeID="_x0000_i1131" DrawAspect="Content" ObjectID="_1789409292" r:id="rId200"/>
         </w:object>
       </w:r>
     </w:p>
@@ -10745,10 +10620,10 @@
           <w:position w:val="-24"/>
         </w:rPr>
         <w:object w:dxaOrig="4160" w:dyaOrig="620" w14:anchorId="75BCADD6">
-          <v:shape id="_x0000_i1132" type="#_x0000_t75" style="width:207.75pt;height:30.75pt" o:ole="">
+          <v:shape id="_x0000_i1132" type="#_x0000_t75" style="width:207.85pt;height:30.55pt" o:ole="">
             <v:imagedata r:id="rId201" o:title=""/>
           </v:shape>
-          <o:OLEObject Type="Embed" ProgID="Equation.DSMT4" ShapeID="_x0000_i1132" DrawAspect="Content" ObjectID="_1788721389" r:id="rId202"/>
+          <o:OLEObject Type="Embed" ProgID="Equation.DSMT4" ShapeID="_x0000_i1132" DrawAspect="Content" ObjectID="_1789409293" r:id="rId202"/>
         </w:object>
       </w:r>
     </w:p>
@@ -10773,10 +10648,10 @@
           <w:position w:val="-32"/>
         </w:rPr>
         <w:object w:dxaOrig="7500" w:dyaOrig="760" w14:anchorId="6265F176">
-          <v:shape id="_x0000_i1133" type="#_x0000_t75" style="width:375pt;height:38.25pt" o:ole="">
+          <v:shape id="_x0000_i1133" type="#_x0000_t75" style="width:374.95pt;height:38.05pt" o:ole="">
             <v:imagedata r:id="rId203" o:title=""/>
           </v:shape>
-          <o:OLEObject Type="Embed" ProgID="Equation.DSMT4" ShapeID="_x0000_i1133" DrawAspect="Content" ObjectID="_1788721390" r:id="rId204"/>
+          <o:OLEObject Type="Embed" ProgID="Equation.DSMT4" ShapeID="_x0000_i1133" DrawAspect="Content" ObjectID="_1789409294" r:id="rId204"/>
         </w:object>
       </w:r>
     </w:p>
@@ -10790,10 +10665,10 @@
           <w:position w:val="-32"/>
         </w:rPr>
         <w:object w:dxaOrig="2799" w:dyaOrig="760" w14:anchorId="7BED2C7B">
-          <v:shape id="_x0000_i1134" type="#_x0000_t75" style="width:140.25pt;height:38.25pt" o:ole="">
+          <v:shape id="_x0000_i1134" type="#_x0000_t75" style="width:139.9pt;height:38.05pt" o:ole="">
             <v:imagedata r:id="rId205" o:title=""/>
           </v:shape>
-          <o:OLEObject Type="Embed" ProgID="Equation.DSMT4" ShapeID="_x0000_i1134" DrawAspect="Content" ObjectID="_1788721391" r:id="rId206"/>
+          <o:OLEObject Type="Embed" ProgID="Equation.DSMT4" ShapeID="_x0000_i1134" DrawAspect="Content" ObjectID="_1789409295" r:id="rId206"/>
         </w:object>
       </w:r>
     </w:p>
@@ -10824,10 +10699,10 @@
           <w:position w:val="-14"/>
         </w:rPr>
         <w:object w:dxaOrig="2220" w:dyaOrig="380" w14:anchorId="54D06B1C">
-          <v:shape id="_x0000_i1135" type="#_x0000_t75" style="width:110.25pt;height:18.75pt" o:ole="">
+          <v:shape id="_x0000_i1135" type="#_x0000_t75" style="width:110.05pt;height:19pt" o:ole="">
             <v:imagedata r:id="rId207" o:title=""/>
           </v:shape>
-          <o:OLEObject Type="Embed" ProgID="Equation.DSMT4" ShapeID="_x0000_i1135" DrawAspect="Content" ObjectID="_1788721392" r:id="rId208"/>
+          <o:OLEObject Type="Embed" ProgID="Equation.DSMT4" ShapeID="_x0000_i1135" DrawAspect="Content" ObjectID="_1789409296" r:id="rId208"/>
         </w:object>
       </w:r>
     </w:p>
@@ -10840,10 +10715,10 @@
           <w:position w:val="-14"/>
         </w:rPr>
         <w:object w:dxaOrig="480" w:dyaOrig="380" w14:anchorId="5AA9F7E6">
-          <v:shape id="_x0000_i1136" type="#_x0000_t75" style="width:23.25pt;height:18.75pt" o:ole="">
+          <v:shape id="_x0000_i1136" type="#_x0000_t75" style="width:23.1pt;height:19pt" o:ole="">
             <v:imagedata r:id="rId209" o:title=""/>
           </v:shape>
-          <o:OLEObject Type="Embed" ProgID="Equation.DSMT4" ShapeID="_x0000_i1136" DrawAspect="Content" ObjectID="_1788721393" r:id="rId210"/>
+          <o:OLEObject Type="Embed" ProgID="Equation.DSMT4" ShapeID="_x0000_i1136" DrawAspect="Content" ObjectID="_1789409297" r:id="rId210"/>
         </w:object>
       </w:r>
       <w:r>
@@ -10863,10 +10738,10 @@
           <w:position w:val="-14"/>
         </w:rPr>
         <w:object w:dxaOrig="480" w:dyaOrig="380" w14:anchorId="45980D85">
-          <v:shape id="_x0000_i1137" type="#_x0000_t75" style="width:23.25pt;height:18.75pt" o:ole="">
+          <v:shape id="_x0000_i1137" type="#_x0000_t75" style="width:23.1pt;height:19pt" o:ole="">
             <v:imagedata r:id="rId209" o:title=""/>
           </v:shape>
-          <o:OLEObject Type="Embed" ProgID="Equation.DSMT4" ShapeID="_x0000_i1137" DrawAspect="Content" ObjectID="_1788721394" r:id="rId211"/>
+          <o:OLEObject Type="Embed" ProgID="Equation.DSMT4" ShapeID="_x0000_i1137" DrawAspect="Content" ObjectID="_1789409298" r:id="rId211"/>
         </w:object>
       </w:r>
       <w:r>
@@ -10891,10 +10766,10 @@
           <w:position w:val="-24"/>
         </w:rPr>
         <w:object w:dxaOrig="4880" w:dyaOrig="620" w14:anchorId="754B6E6C">
-          <v:shape id="_x0000_i1138" type="#_x0000_t75" style="width:243.75pt;height:30.75pt" o:ole="">
+          <v:shape id="_x0000_i1138" type="#_x0000_t75" style="width:243.85pt;height:30.55pt" o:ole="">
             <v:imagedata r:id="rId212" o:title=""/>
           </v:shape>
-          <o:OLEObject Type="Embed" ProgID="Equation.DSMT4" ShapeID="_x0000_i1138" DrawAspect="Content" ObjectID="_1788721395" r:id="rId213"/>
+          <o:OLEObject Type="Embed" ProgID="Equation.DSMT4" ShapeID="_x0000_i1138" DrawAspect="Content" ObjectID="_1789409299" r:id="rId213"/>
         </w:object>
       </w:r>
       <w:r>
@@ -10953,10 +10828,10 @@
           <w:position w:val="-32"/>
         </w:rPr>
         <w:object w:dxaOrig="2780" w:dyaOrig="700" w14:anchorId="69D80D88">
-          <v:shape id="_x0000_i1139" type="#_x0000_t75" style="width:138.75pt;height:35.25pt" o:ole="">
+          <v:shape id="_x0000_i1139" type="#_x0000_t75" style="width:138.55pt;height:35.3pt" o:ole="">
             <v:imagedata r:id="rId214" o:title=""/>
           </v:shape>
-          <o:OLEObject Type="Embed" ProgID="Equation.DSMT4" ShapeID="_x0000_i1139" DrawAspect="Content" ObjectID="_1788721396" r:id="rId215"/>
+          <o:OLEObject Type="Embed" ProgID="Equation.DSMT4" ShapeID="_x0000_i1139" DrawAspect="Content" ObjectID="_1789409300" r:id="rId215"/>
         </w:object>
       </w:r>
     </w:p>
@@ -10972,10 +10847,10 @@
           <w:position w:val="-26"/>
         </w:rPr>
         <w:object w:dxaOrig="5520" w:dyaOrig="700" w14:anchorId="208C149E">
-          <v:shape id="_x0000_i1140" type="#_x0000_t75" style="width:276pt;height:35.25pt" o:ole="">
+          <v:shape id="_x0000_i1140" type="#_x0000_t75" style="width:275.75pt;height:35.3pt" o:ole="">
             <v:imagedata r:id="rId216" o:title=""/>
           </v:shape>
-          <o:OLEObject Type="Embed" ProgID="Equation.DSMT4" ShapeID="_x0000_i1140" DrawAspect="Content" ObjectID="_1788721397" r:id="rId217"/>
+          <o:OLEObject Type="Embed" ProgID="Equation.DSMT4" ShapeID="_x0000_i1140" DrawAspect="Content" ObjectID="_1789409301" r:id="rId217"/>
         </w:object>
       </w:r>
       <w:r>
@@ -10994,10 +10869,10 @@
           <w:position w:val="-12"/>
         </w:rPr>
         <w:object w:dxaOrig="320" w:dyaOrig="360" w14:anchorId="38FFAEB1">
-          <v:shape id="_x0000_i1141" type="#_x0000_t75" style="width:16.5pt;height:18pt" o:ole="">
+          <v:shape id="_x0000_i1141" type="#_x0000_t75" style="width:16.3pt;height:18.35pt" o:ole="">
             <v:imagedata r:id="rId218" o:title=""/>
           </v:shape>
-          <o:OLEObject Type="Embed" ProgID="Equation.DSMT4" ShapeID="_x0000_i1141" DrawAspect="Content" ObjectID="_1788721398" r:id="rId219"/>
+          <o:OLEObject Type="Embed" ProgID="Equation.DSMT4" ShapeID="_x0000_i1141" DrawAspect="Content" ObjectID="_1789409302" r:id="rId219"/>
         </w:object>
       </w:r>
       <w:r>
@@ -11011,10 +10886,10 @@
           <w:position w:val="-12"/>
         </w:rPr>
         <w:object w:dxaOrig="300" w:dyaOrig="360" w14:anchorId="43DD861B">
-          <v:shape id="_x0000_i1142" type="#_x0000_t75" style="width:15pt;height:18pt" o:ole="">
+          <v:shape id="_x0000_i1142" type="#_x0000_t75" style="width:14.95pt;height:18.35pt" o:ole="">
             <v:imagedata r:id="rId220" o:title=""/>
           </v:shape>
-          <o:OLEObject Type="Embed" ProgID="Equation.DSMT4" ShapeID="_x0000_i1142" DrawAspect="Content" ObjectID="_1788721399" r:id="rId221"/>
+          <o:OLEObject Type="Embed" ProgID="Equation.DSMT4" ShapeID="_x0000_i1142" DrawAspect="Content" ObjectID="_1789409303" r:id="rId221"/>
         </w:object>
       </w:r>
       <w:r>
@@ -11030,10 +10905,10 @@
           <w:position w:val="-32"/>
         </w:rPr>
         <w:object w:dxaOrig="6619" w:dyaOrig="700" w14:anchorId="246E906D">
-          <v:shape id="_x0000_i1143" type="#_x0000_t75" style="width:331.5pt;height:35.25pt" o:ole="">
+          <v:shape id="_x0000_i1143" type="#_x0000_t75" style="width:331.45pt;height:35.3pt" o:ole="">
             <v:imagedata r:id="rId222" o:title=""/>
           </v:shape>
-          <o:OLEObject Type="Embed" ProgID="Equation.DSMT4" ShapeID="_x0000_i1143" DrawAspect="Content" ObjectID="_1788721400" r:id="rId223"/>
+          <o:OLEObject Type="Embed" ProgID="Equation.DSMT4" ShapeID="_x0000_i1143" DrawAspect="Content" ObjectID="_1789409304" r:id="rId223"/>
         </w:object>
       </w:r>
     </w:p>
@@ -11046,10 +10921,10 @@
           <w:position w:val="-14"/>
         </w:rPr>
         <w:object w:dxaOrig="5179" w:dyaOrig="380" w14:anchorId="40A77E8A">
-          <v:shape id="_x0000_i1144" type="#_x0000_t75" style="width:259.5pt;height:18.75pt" o:ole="">
+          <v:shape id="_x0000_i1144" type="#_x0000_t75" style="width:259.45pt;height:19pt" o:ole="">
             <v:imagedata r:id="rId224" o:title=""/>
           </v:shape>
-          <o:OLEObject Type="Embed" ProgID="Equation.DSMT4" ShapeID="_x0000_i1144" DrawAspect="Content" ObjectID="_1788721401" r:id="rId225"/>
+          <o:OLEObject Type="Embed" ProgID="Equation.DSMT4" ShapeID="_x0000_i1144" DrawAspect="Content" ObjectID="_1789409305" r:id="rId225"/>
         </w:object>
       </w:r>
     </w:p>
@@ -11070,10 +10945,10 @@
           <w:position w:val="-52"/>
         </w:rPr>
         <w:object w:dxaOrig="6560" w:dyaOrig="1160" w14:anchorId="74AE3EE9">
-          <v:shape id="_x0000_i1145" type="#_x0000_t75" style="width:327.75pt;height:58.5pt" o:ole="">
+          <v:shape id="_x0000_i1145" type="#_x0000_t75" style="width:327.4pt;height:58.4pt" o:ole="">
             <v:imagedata r:id="rId226" o:title=""/>
           </v:shape>
-          <o:OLEObject Type="Embed" ProgID="Equation.DSMT4" ShapeID="_x0000_i1145" DrawAspect="Content" ObjectID="_1788721402" r:id="rId227"/>
+          <o:OLEObject Type="Embed" ProgID="Equation.DSMT4" ShapeID="_x0000_i1145" DrawAspect="Content" ObjectID="_1789409306" r:id="rId227"/>
         </w:object>
       </w:r>
     </w:p>
@@ -11113,10 +10988,10 @@
           <w:position w:val="-30"/>
         </w:rPr>
         <w:object w:dxaOrig="5080" w:dyaOrig="720" w14:anchorId="7FC09FE0">
-          <v:shape id="_x0000_i1146" type="#_x0000_t75" style="width:274.5pt;height:39pt" o:ole="">
+          <v:shape id="_x0000_i1146" type="#_x0000_t75" style="width:274.4pt;height:38.7pt" o:ole="">
             <v:imagedata r:id="rId228" o:title=""/>
           </v:shape>
-          <o:OLEObject Type="Embed" ProgID="Equation.DSMT4" ShapeID="_x0000_i1146" DrawAspect="Content" ObjectID="_1788721403" r:id="rId229"/>
+          <o:OLEObject Type="Embed" ProgID="Equation.DSMT4" ShapeID="_x0000_i1146" DrawAspect="Content" ObjectID="_1789409307" r:id="rId229"/>
         </w:object>
       </w:r>
     </w:p>
@@ -11140,10 +11015,10 @@
           <w:position w:val="-12"/>
         </w:rPr>
         <w:object w:dxaOrig="260" w:dyaOrig="360" w14:anchorId="1BC24B70">
-          <v:shape id="_x0000_i1147" type="#_x0000_t75" style="width:16.5pt;height:21.75pt" o:ole="">
+          <v:shape id="_x0000_i1147" type="#_x0000_t75" style="width:16.3pt;height:21.75pt" o:ole="">
             <v:imagedata r:id="rId230" o:title=""/>
           </v:shape>
-          <o:OLEObject Type="Embed" ProgID="Equation.DSMT4" ShapeID="_x0000_i1147" DrawAspect="Content" ObjectID="_1788721404" r:id="rId231"/>
+          <o:OLEObject Type="Embed" ProgID="Equation.DSMT4" ShapeID="_x0000_i1147" DrawAspect="Content" ObjectID="_1789409308" r:id="rId231"/>
         </w:object>
       </w:r>
       <w:r>
@@ -11154,10 +11029,10 @@
           <w:position w:val="-30"/>
         </w:rPr>
         <w:object w:dxaOrig="2240" w:dyaOrig="680" w14:anchorId="07D4D34B">
-          <v:shape id="_x0000_i1148" type="#_x0000_t75" style="width:111.75pt;height:33.75pt" o:ole="">
+          <v:shape id="_x0000_i1148" type="#_x0000_t75" style="width:112.1pt;height:33.95pt" o:ole="">
             <v:imagedata r:id="rId232" o:title=""/>
           </v:shape>
-          <o:OLEObject Type="Embed" ProgID="Equation.DSMT4" ShapeID="_x0000_i1148" DrawAspect="Content" ObjectID="_1788721405" r:id="rId233"/>
+          <o:OLEObject Type="Embed" ProgID="Equation.DSMT4" ShapeID="_x0000_i1148" DrawAspect="Content" ObjectID="_1789409309" r:id="rId233"/>
         </w:object>
       </w:r>
     </w:p>
@@ -11188,10 +11063,10 @@
           <w:position w:val="-24"/>
         </w:rPr>
         <w:object w:dxaOrig="2920" w:dyaOrig="620" w14:anchorId="0ABAA24A">
-          <v:shape id="_x0000_i1149" type="#_x0000_t75" style="width:145.5pt;height:30.75pt" o:ole="">
+          <v:shape id="_x0000_i1149" type="#_x0000_t75" style="width:145.35pt;height:30.55pt" o:ole="">
             <v:imagedata r:id="rId234" o:title=""/>
           </v:shape>
-          <o:OLEObject Type="Embed" ProgID="Equation.DSMT4" ShapeID="_x0000_i1149" DrawAspect="Content" ObjectID="_1788721406" r:id="rId235"/>
+          <o:OLEObject Type="Embed" ProgID="Equation.DSMT4" ShapeID="_x0000_i1149" DrawAspect="Content" ObjectID="_1789409310" r:id="rId235"/>
         </w:object>
       </w:r>
     </w:p>
@@ -11274,10 +11149,10 @@
           <w:position w:val="-14"/>
         </w:rPr>
         <w:object w:dxaOrig="2140" w:dyaOrig="380" w14:anchorId="34F0B3A5">
-          <v:shape id="_x0000_i1150" type="#_x0000_t75" style="width:107.25pt;height:18.75pt" o:ole="">
+          <v:shape id="_x0000_i1150" type="#_x0000_t75" style="width:107.3pt;height:19pt" o:ole="">
             <v:imagedata r:id="rId236" o:title=""/>
           </v:shape>
-          <o:OLEObject Type="Embed" ProgID="Equation.DSMT4" ShapeID="_x0000_i1150" DrawAspect="Content" ObjectID="_1788721407" r:id="rId237"/>
+          <o:OLEObject Type="Embed" ProgID="Equation.DSMT4" ShapeID="_x0000_i1150" DrawAspect="Content" ObjectID="_1789409311" r:id="rId237"/>
         </w:object>
       </w:r>
     </w:p>
@@ -11298,10 +11173,10 @@
           <w:position w:val="-14"/>
         </w:rPr>
         <w:object w:dxaOrig="460" w:dyaOrig="380" w14:anchorId="112894B7">
-          <v:shape id="_x0000_i1151" type="#_x0000_t75" style="width:23.25pt;height:18.75pt" o:ole="">
+          <v:shape id="_x0000_i1151" type="#_x0000_t75" style="width:23.1pt;height:19pt" o:ole="">
             <v:imagedata r:id="rId238" o:title=""/>
           </v:shape>
-          <o:OLEObject Type="Embed" ProgID="Equation.DSMT4" ShapeID="_x0000_i1151" DrawAspect="Content" ObjectID="_1788721408" r:id="rId239"/>
+          <o:OLEObject Type="Embed" ProgID="Equation.DSMT4" ShapeID="_x0000_i1151" DrawAspect="Content" ObjectID="_1789409312" r:id="rId239"/>
         </w:object>
       </w:r>
       <w:r>
@@ -11312,10 +11187,10 @@
           <w:position w:val="-14"/>
         </w:rPr>
         <w:object w:dxaOrig="460" w:dyaOrig="380" w14:anchorId="5CDDE6CD">
-          <v:shape id="_x0000_i1152" type="#_x0000_t75" style="width:23.25pt;height:18.75pt" o:ole="">
+          <v:shape id="_x0000_i1152" type="#_x0000_t75" style="width:23.1pt;height:19pt" o:ole="">
             <v:imagedata r:id="rId240" o:title=""/>
           </v:shape>
-          <o:OLEObject Type="Embed" ProgID="Equation.DSMT4" ShapeID="_x0000_i1152" DrawAspect="Content" ObjectID="_1788721409" r:id="rId241"/>
+          <o:OLEObject Type="Embed" ProgID="Equation.DSMT4" ShapeID="_x0000_i1152" DrawAspect="Content" ObjectID="_1789409313" r:id="rId241"/>
         </w:object>
       </w:r>
       <w:r>
@@ -11331,10 +11206,10 @@
           <w:position w:val="-12"/>
         </w:rPr>
         <w:object w:dxaOrig="460" w:dyaOrig="360" w14:anchorId="47EC3AC3">
-          <v:shape id="_x0000_i1153" type="#_x0000_t75" style="width:23.25pt;height:18pt" o:ole="">
+          <v:shape id="_x0000_i1153" type="#_x0000_t75" style="width:23.1pt;height:18.35pt" o:ole="">
             <v:imagedata r:id="rId242" o:title=""/>
           </v:shape>
-          <o:OLEObject Type="Embed" ProgID="Equation.DSMT4" ShapeID="_x0000_i1153" DrawAspect="Content" ObjectID="_1788721410" r:id="rId243"/>
+          <o:OLEObject Type="Embed" ProgID="Equation.DSMT4" ShapeID="_x0000_i1153" DrawAspect="Content" ObjectID="_1789409314" r:id="rId243"/>
         </w:object>
       </w:r>
       <w:r>
@@ -11345,10 +11220,10 @@
           <w:position w:val="-12"/>
         </w:rPr>
         <w:object w:dxaOrig="460" w:dyaOrig="360" w14:anchorId="4C972115">
-          <v:shape id="_x0000_i1154" type="#_x0000_t75" style="width:23.25pt;height:18pt" o:ole="">
+          <v:shape id="_x0000_i1154" type="#_x0000_t75" style="width:23.1pt;height:18.35pt" o:ole="">
             <v:imagedata r:id="rId244" o:title=""/>
           </v:shape>
-          <o:OLEObject Type="Embed" ProgID="Equation.DSMT4" ShapeID="_x0000_i1154" DrawAspect="Content" ObjectID="_1788721411" r:id="rId245"/>
+          <o:OLEObject Type="Embed" ProgID="Equation.DSMT4" ShapeID="_x0000_i1154" DrawAspect="Content" ObjectID="_1789409315" r:id="rId245"/>
         </w:object>
       </w:r>
       <w:r>
@@ -11364,10 +11239,10 @@
           <w:position w:val="-12"/>
         </w:rPr>
         <w:object w:dxaOrig="420" w:dyaOrig="360" w14:anchorId="5CDCFF17">
-          <v:shape id="_x0000_i1155" type="#_x0000_t75" style="width:21pt;height:18pt" o:ole="">
+          <v:shape id="_x0000_i1155" type="#_x0000_t75" style="width:21.05pt;height:18.35pt" o:ole="">
             <v:imagedata r:id="rId246" o:title=""/>
           </v:shape>
-          <o:OLEObject Type="Embed" ProgID="Equation.DSMT4" ShapeID="_x0000_i1155" DrawAspect="Content" ObjectID="_1788721412" r:id="rId247"/>
+          <o:OLEObject Type="Embed" ProgID="Equation.DSMT4" ShapeID="_x0000_i1155" DrawAspect="Content" ObjectID="_1789409316" r:id="rId247"/>
         </w:object>
       </w:r>
       <w:r>
@@ -11384,10 +11259,10 @@
           <w:position w:val="-32"/>
         </w:rPr>
         <w:object w:dxaOrig="2659" w:dyaOrig="700" w14:anchorId="2532F4BE">
-          <v:shape id="_x0000_i1156" type="#_x0000_t75" style="width:132.75pt;height:35.25pt" o:ole="">
+          <v:shape id="_x0000_i1156" type="#_x0000_t75" style="width:132.45pt;height:35.3pt" o:ole="">
             <v:imagedata r:id="rId248" o:title=""/>
           </v:shape>
-          <o:OLEObject Type="Embed" ProgID="Equation.DSMT4" ShapeID="_x0000_i1156" DrawAspect="Content" ObjectID="_1788721413" r:id="rId249"/>
+          <o:OLEObject Type="Embed" ProgID="Equation.DSMT4" ShapeID="_x0000_i1156" DrawAspect="Content" ObjectID="_1789409317" r:id="rId249"/>
         </w:object>
       </w:r>
     </w:p>
@@ -11403,10 +11278,10 @@
           <w:position w:val="-26"/>
         </w:rPr>
         <w:object w:dxaOrig="5580" w:dyaOrig="700" w14:anchorId="2EE3D944">
-          <v:shape id="_x0000_i1157" type="#_x0000_t75" style="width:279pt;height:35.25pt" o:ole="">
+          <v:shape id="_x0000_i1157" type="#_x0000_t75" style="width:279.15pt;height:35.3pt" o:ole="">
             <v:imagedata r:id="rId250" o:title=""/>
           </v:shape>
-          <o:OLEObject Type="Embed" ProgID="Equation.DSMT4" ShapeID="_x0000_i1157" DrawAspect="Content" ObjectID="_1788721414" r:id="rId251"/>
+          <o:OLEObject Type="Embed" ProgID="Equation.DSMT4" ShapeID="_x0000_i1157" DrawAspect="Content" ObjectID="_1789409318" r:id="rId251"/>
         </w:object>
       </w:r>
     </w:p>
@@ -11419,10 +11294,10 @@
           <w:position w:val="-32"/>
         </w:rPr>
         <w:object w:dxaOrig="6420" w:dyaOrig="700" w14:anchorId="7612E10A">
-          <v:shape id="_x0000_i1158" type="#_x0000_t75" style="width:321pt;height:35.25pt" o:ole="">
+          <v:shape id="_x0000_i1158" type="#_x0000_t75" style="width:321.3pt;height:35.3pt" o:ole="">
             <v:imagedata r:id="rId252" o:title=""/>
           </v:shape>
-          <o:OLEObject Type="Embed" ProgID="Equation.DSMT4" ShapeID="_x0000_i1158" DrawAspect="Content" ObjectID="_1788721415" r:id="rId253"/>
+          <o:OLEObject Type="Embed" ProgID="Equation.DSMT4" ShapeID="_x0000_i1158" DrawAspect="Content" ObjectID="_1789409319" r:id="rId253"/>
         </w:object>
       </w:r>
     </w:p>
@@ -11435,10 +11310,10 @@
           <w:position w:val="-14"/>
         </w:rPr>
         <w:object w:dxaOrig="5020" w:dyaOrig="380" w14:anchorId="4D502695">
-          <v:shape id="_x0000_i1159" type="#_x0000_t75" style="width:251.25pt;height:18.75pt" o:ole="">
+          <v:shape id="_x0000_i1159" type="#_x0000_t75" style="width:251.3pt;height:19pt" o:ole="">
             <v:imagedata r:id="rId254" o:title=""/>
           </v:shape>
-          <o:OLEObject Type="Embed" ProgID="Equation.DSMT4" ShapeID="_x0000_i1159" DrawAspect="Content" ObjectID="_1788721416" r:id="rId255"/>
+          <o:OLEObject Type="Embed" ProgID="Equation.DSMT4" ShapeID="_x0000_i1159" DrawAspect="Content" ObjectID="_1789409320" r:id="rId255"/>
         </w:object>
       </w:r>
     </w:p>
@@ -11465,10 +11340,10 @@
           <w:position w:val="-30"/>
         </w:rPr>
         <w:object w:dxaOrig="7320" w:dyaOrig="720" w14:anchorId="16E4F5FA">
-          <v:shape id="_x0000_i1160" type="#_x0000_t75" style="width:366pt;height:36pt" o:ole="">
+          <v:shape id="_x0000_i1160" type="#_x0000_t75" style="width:366.1pt;height:36pt" o:ole="">
             <v:imagedata r:id="rId256" o:title=""/>
           </v:shape>
-          <o:OLEObject Type="Embed" ProgID="Equation.DSMT4" ShapeID="_x0000_i1160" DrawAspect="Content" ObjectID="_1788721417" r:id="rId257"/>
+          <o:OLEObject Type="Embed" ProgID="Equation.DSMT4" ShapeID="_x0000_i1160" DrawAspect="Content" ObjectID="_1789409321" r:id="rId257"/>
         </w:object>
       </w:r>
       <w:r>
@@ -11481,10 +11356,10 @@
           <w:position w:val="-30"/>
         </w:rPr>
         <w:object w:dxaOrig="3460" w:dyaOrig="720" w14:anchorId="68BD351C">
-          <v:shape id="_x0000_i1161" type="#_x0000_t75" style="width:172.5pt;height:36pt" o:ole="">
+          <v:shape id="_x0000_i1161" type="#_x0000_t75" style="width:172.55pt;height:36pt" o:ole="">
             <v:imagedata r:id="rId258" o:title=""/>
           </v:shape>
-          <o:OLEObject Type="Embed" ProgID="Equation.DSMT4" ShapeID="_x0000_i1161" DrawAspect="Content" ObjectID="_1788721418" r:id="rId259"/>
+          <o:OLEObject Type="Embed" ProgID="Equation.DSMT4" ShapeID="_x0000_i1161" DrawAspect="Content" ObjectID="_1789409322" r:id="rId259"/>
         </w:object>
       </w:r>
     </w:p>
@@ -11527,10 +11402,10 @@
           <w:position w:val="-30"/>
         </w:rPr>
         <w:object w:dxaOrig="3300" w:dyaOrig="680" w14:anchorId="0306C1F1">
-          <v:shape id="_x0000_i1167" type="#_x0000_t75" style="width:165pt;height:33.75pt" o:ole="">
+          <v:shape id="_x0000_i1162" type="#_x0000_t75" style="width:165.05pt;height:33.95pt" o:ole="">
             <v:imagedata r:id="rId260" o:title=""/>
           </v:shape>
-          <o:OLEObject Type="Embed" ProgID="Equation.DSMT4" ShapeID="_x0000_i1167" DrawAspect="Content" ObjectID="_1788721419" r:id="rId261"/>
+          <o:OLEObject Type="Embed" ProgID="Equation.DSMT4" ShapeID="_x0000_i1162" DrawAspect="Content" ObjectID="_1789409323" r:id="rId261"/>
         </w:object>
       </w:r>
       <w:r>
@@ -11563,10 +11438,10 @@
           <w:position w:val="-12"/>
         </w:rPr>
         <w:object w:dxaOrig="4660" w:dyaOrig="360" w14:anchorId="001058A5">
-          <v:shape id="_x0000_i1168" type="#_x0000_t75" style="width:233.25pt;height:18pt" o:ole="">
+          <v:shape id="_x0000_i1163" type="#_x0000_t75" style="width:233pt;height:18.35pt" o:ole="">
             <v:imagedata r:id="rId262" o:title=""/>
           </v:shape>
-          <o:OLEObject Type="Embed" ProgID="Equation.DSMT4" ShapeID="_x0000_i1168" DrawAspect="Content" ObjectID="_1788721420" r:id="rId263"/>
+          <o:OLEObject Type="Embed" ProgID="Equation.DSMT4" ShapeID="_x0000_i1163" DrawAspect="Content" ObjectID="_1789409324" r:id="rId263"/>
         </w:object>
       </w:r>
     </w:p>
@@ -11602,10 +11477,10 @@
           <w:position w:val="-12"/>
         </w:rPr>
         <w:object w:dxaOrig="4540" w:dyaOrig="360" w14:anchorId="6B0F4391">
-          <v:shape id="_x0000_i1169" type="#_x0000_t75" style="width:227.25pt;height:18pt" o:ole="">
+          <v:shape id="_x0000_i1164" type="#_x0000_t75" style="width:227.55pt;height:18.35pt" o:ole="">
             <v:imagedata r:id="rId264" o:title=""/>
           </v:shape>
-          <o:OLEObject Type="Embed" ProgID="Equation.DSMT4" ShapeID="_x0000_i1169" DrawAspect="Content" ObjectID="_1788721421" r:id="rId265"/>
+          <o:OLEObject Type="Embed" ProgID="Equation.DSMT4" ShapeID="_x0000_i1164" DrawAspect="Content" ObjectID="_1789409325" r:id="rId265"/>
         </w:object>
       </w:r>
     </w:p>
@@ -11804,10 +11679,10 @@
                 <w:position w:val="-10"/>
               </w:rPr>
               <w:object w:dxaOrig="1100" w:dyaOrig="320" w14:anchorId="24B0CB73">
-                <v:shape id="_x0000_i1358" type="#_x0000_t75" style="width:54.75pt;height:15.75pt" o:ole="">
+                <v:shape id="_x0000_i1165" type="#_x0000_t75" style="width:55pt;height:15.6pt" o:ole="">
                   <v:imagedata r:id="rId266" o:title=""/>
                 </v:shape>
-                <o:OLEObject Type="Embed" ProgID="Equation.DSMT4" ShapeID="_x0000_i1358" DrawAspect="Content" ObjectID="_1788721422" r:id="rId267"/>
+                <o:OLEObject Type="Embed" ProgID="Equation.DSMT4" ShapeID="_x0000_i1165" DrawAspect="Content" ObjectID="_1789409326" r:id="rId267"/>
               </w:object>
             </w:r>
           </w:p>
@@ -13780,18 +13655,7 @@
                         <w:sz w:val="24"/>
                         <w:szCs w:val="24"/>
                       </w:rPr>
-                      <m:t>20,</m:t>
-                    </m:r>
-                    <m:r>
-                      <m:rPr>
-                        <m:sty m:val="p"/>
-                      </m:rPr>
-                      <w:rPr>
-                        <w:rFonts w:ascii="Cambria Math" w:eastAsia="Times New Roman" w:hAnsi="Cambria Math"/>
-                        <w:sz w:val="24"/>
-                        <w:szCs w:val="24"/>
-                      </w:rPr>
-                      <m:t>92</m:t>
+                      <m:t>20,92</m:t>
                     </m:r>
                   </m:e>
                   <m:sup>
@@ -13933,18 +13797,7 @@
                         <w:sz w:val="24"/>
                         <w:szCs w:val="24"/>
                       </w:rPr>
-                      <m:t>20,</m:t>
-                    </m:r>
-                    <m:r>
-                      <m:rPr>
-                        <m:sty m:val="p"/>
-                      </m:rPr>
-                      <w:rPr>
-                        <w:rFonts w:ascii="Cambria Math" w:eastAsia="Times New Roman" w:hAnsi="Cambria Math"/>
-                        <w:sz w:val="24"/>
-                        <w:szCs w:val="24"/>
-                      </w:rPr>
-                      <m:t>92</m:t>
+                      <m:t>20,92</m:t>
                     </m:r>
                   </m:e>
                   <m:sup>
@@ -14384,29 +14237,7 @@
                         <w:sz w:val="24"/>
                         <w:szCs w:val="24"/>
                       </w:rPr>
-                      <m:t>1</m:t>
-                    </m:r>
-                    <m:r>
-                      <m:rPr>
-                        <m:sty m:val="p"/>
-                      </m:rPr>
-                      <w:rPr>
-                        <w:rFonts w:ascii="Cambria Math" w:eastAsia="Times New Roman" w:hAnsi="Cambria Math"/>
-                        <w:sz w:val="24"/>
-                        <w:szCs w:val="24"/>
-                      </w:rPr>
-                      <m:t>7</m:t>
-                    </m:r>
-                    <m:r>
-                      <m:rPr>
-                        <m:sty m:val="p"/>
-                      </m:rPr>
-                      <w:rPr>
-                        <w:rFonts w:ascii="Cambria Math" w:eastAsia="Times New Roman" w:hAnsi="Cambria Math"/>
-                        <w:sz w:val="24"/>
-                        <w:szCs w:val="24"/>
-                      </w:rPr>
-                      <m:t>,8</m:t>
+                      <m:t>17,8</m:t>
                     </m:r>
                   </m:e>
                   <m:sup>
@@ -14754,7 +14585,7 @@
         <w:pStyle w:val="normal0"/>
       </w:pPr>
       <w:r>
-        <w:t>.</w:t>
+        <w:t>Ádấdfjal;djfklạdk</w:t>
       </w:r>
     </w:p>
     <w:p>

</xml_diff>